<commit_message>
Character's camera and a Game Mode created.
Creating the character’s camera

(1)	A Camera and a SpringArm components are added to the character blueprint.
(2)	Target Arm Length increased to 550cm, Socket offset is set to 75cm and Y value of Rotation is set to -2.5 in the SpringArm’s Details Panel.
(3)	Under the Camera Settings section, the property : inherit yaw, inherit pitch, inherit roll are all unchecked.
(4)	Use Controller Rotation Yaw property unchecked. BH_Character(Self) Components panel -> Pawn section.

Creating Game mode

(1)	A game mode blueprint is created.
(2)	BH_GameMode(Self) -> Classes section -> Details -> Default Pawn Class -> BH_Character selected.
(3)	BH_GameMode selected in the Default Game Mode field.
</commit_message>
<xml_diff>
--- a/Project Backlog - Barrel Hopper.docx
+++ b/Project Backlog - Barrel Hopper.docx
@@ -6,7 +6,6 @@
       <w:pPr>
         <w:jc w:val="center"/>
         <w:rPr>
-          <w:rFonts w:hint="eastAsia"/>
           <w:b/>
           <w:bCs/>
           <w:sz w:val="28"/>
@@ -36,31 +35,30 @@
     <w:tbl>
       <w:tblPr>
         <w:tblStyle w:val="a3"/>
-        <w:tblW w:w="13731" w:type="dxa"/>
+        <w:tblW w:w="13687" w:type="dxa"/>
         <w:tblLook w:val="04A0" w:firstRow="1" w:lastRow="0" w:firstColumn="1" w:lastColumn="0" w:noHBand="0" w:noVBand="1"/>
       </w:tblPr>
       <w:tblGrid>
-        <w:gridCol w:w="1421"/>
-        <w:gridCol w:w="1624"/>
-        <w:gridCol w:w="2332"/>
-        <w:gridCol w:w="2741"/>
-        <w:gridCol w:w="2444"/>
-        <w:gridCol w:w="1583"/>
-        <w:gridCol w:w="1586"/>
+        <w:gridCol w:w="1563"/>
+        <w:gridCol w:w="1728"/>
+        <w:gridCol w:w="3083"/>
+        <w:gridCol w:w="2647"/>
+        <w:gridCol w:w="1451"/>
+        <w:gridCol w:w="1634"/>
+        <w:gridCol w:w="1581"/>
       </w:tblGrid>
       <w:tr>
         <w:trPr>
-          <w:trHeight w:val="411"/>
+          <w:trHeight w:val="432"/>
         </w:trPr>
         <w:tc>
           <w:tcPr>
-            <w:tcW w:w="1421" w:type="dxa"/>
+            <w:tcW w:w="1563" w:type="dxa"/>
           </w:tcPr>
           <w:p>
             <w:pPr>
               <w:jc w:val="center"/>
               <w:rPr>
-                <w:rFonts w:hint="eastAsia"/>
                 <w:b/>
                 <w:bCs/>
                 <w:sz w:val="24"/>
@@ -90,13 +88,12 @@
         </w:tc>
         <w:tc>
           <w:tcPr>
-            <w:tcW w:w="1624" w:type="dxa"/>
+            <w:tcW w:w="1728" w:type="dxa"/>
           </w:tcPr>
           <w:p>
             <w:pPr>
               <w:jc w:val="center"/>
               <w:rPr>
-                <w:rFonts w:hint="eastAsia"/>
                 <w:b/>
                 <w:bCs/>
                 <w:sz w:val="24"/>
@@ -126,13 +123,12 @@
         </w:tc>
         <w:tc>
           <w:tcPr>
-            <w:tcW w:w="2332" w:type="dxa"/>
+            <w:tcW w:w="3083" w:type="dxa"/>
           </w:tcPr>
           <w:p>
             <w:pPr>
               <w:jc w:val="center"/>
               <w:rPr>
-                <w:rFonts w:hint="eastAsia"/>
                 <w:b/>
                 <w:bCs/>
                 <w:sz w:val="24"/>
@@ -162,7 +158,7 @@
         </w:tc>
         <w:tc>
           <w:tcPr>
-            <w:tcW w:w="2741" w:type="dxa"/>
+            <w:tcW w:w="2647" w:type="dxa"/>
           </w:tcPr>
           <w:p>
             <w:pPr>
@@ -177,32 +173,30 @@
             </w:pPr>
             <w:r>
               <w:rPr>
-                <w:rFonts w:hint="eastAsia"/>
                 <w:b/>
                 <w:bCs/>
                 <w:sz w:val="24"/>
                 <w:szCs w:val="24"/>
               </w:rPr>
-              <w:t>R</w:t>
-            </w:r>
-            <w:r>
+              <w:t>Decisions</w:t>
+            </w:r>
+          </w:p>
+        </w:tc>
+        <w:tc>
+          <w:tcPr>
+            <w:tcW w:w="1451" w:type="dxa"/>
+          </w:tcPr>
+          <w:p>
+            <w:pPr>
+              <w:jc w:val="center"/>
               <w:rPr>
                 <w:b/>
                 <w:bCs/>
                 <w:sz w:val="24"/>
                 <w:szCs w:val="24"/>
               </w:rPr>
-              <w:t>eferences</w:t>
-            </w:r>
-          </w:p>
-        </w:tc>
-        <w:tc>
-          <w:tcPr>
-            <w:tcW w:w="2444" w:type="dxa"/>
-          </w:tcPr>
-          <w:p>
-            <w:pPr>
-              <w:jc w:val="center"/>
+            </w:pPr>
+            <w:r>
               <w:rPr>
                 <w:rFonts w:hint="eastAsia"/>
                 <w:b/>
@@ -210,35 +204,34 @@
                 <w:sz w:val="24"/>
                 <w:szCs w:val="24"/>
               </w:rPr>
-            </w:pPr>
-            <w:r>
-              <w:rPr>
-                <w:rFonts w:hint="eastAsia"/>
+              <w:t>R</w:t>
+            </w:r>
+            <w:r>
+              <w:rPr>
                 <w:b/>
                 <w:bCs/>
                 <w:sz w:val="24"/>
                 <w:szCs w:val="24"/>
               </w:rPr>
-              <w:t>D</w:t>
-            </w:r>
-            <w:r>
+              <w:t>eferences</w:t>
+            </w:r>
+          </w:p>
+        </w:tc>
+        <w:tc>
+          <w:tcPr>
+            <w:tcW w:w="1634" w:type="dxa"/>
+          </w:tcPr>
+          <w:p>
+            <w:pPr>
+              <w:jc w:val="center"/>
               <w:rPr>
                 <w:b/>
                 <w:bCs/>
                 <w:sz w:val="24"/>
                 <w:szCs w:val="24"/>
               </w:rPr>
-              <w:t>ecisions</w:t>
-            </w:r>
-          </w:p>
-        </w:tc>
-        <w:tc>
-          <w:tcPr>
-            <w:tcW w:w="1583" w:type="dxa"/>
-          </w:tcPr>
-          <w:p>
-            <w:pPr>
-              <w:jc w:val="center"/>
+            </w:pPr>
+            <w:r>
               <w:rPr>
                 <w:rFonts w:hint="eastAsia"/>
                 <w:b/>
@@ -246,35 +239,34 @@
                 <w:sz w:val="24"/>
                 <w:szCs w:val="24"/>
               </w:rPr>
-            </w:pPr>
-            <w:r>
-              <w:rPr>
-                <w:rFonts w:hint="eastAsia"/>
+              <w:t>F</w:t>
+            </w:r>
+            <w:r>
+              <w:rPr>
                 <w:b/>
                 <w:bCs/>
                 <w:sz w:val="24"/>
                 <w:szCs w:val="24"/>
               </w:rPr>
-              <w:t>F</w:t>
-            </w:r>
-            <w:r>
+              <w:t>ile Name</w:t>
+            </w:r>
+          </w:p>
+        </w:tc>
+        <w:tc>
+          <w:tcPr>
+            <w:tcW w:w="1581" w:type="dxa"/>
+          </w:tcPr>
+          <w:p>
+            <w:pPr>
+              <w:jc w:val="center"/>
               <w:rPr>
                 <w:b/>
                 <w:bCs/>
                 <w:sz w:val="24"/>
                 <w:szCs w:val="24"/>
               </w:rPr>
-              <w:t>ile Name</w:t>
-            </w:r>
-          </w:p>
-        </w:tc>
-        <w:tc>
-          <w:tcPr>
-            <w:tcW w:w="1586" w:type="dxa"/>
-          </w:tcPr>
-          <w:p>
-            <w:pPr>
-              <w:jc w:val="center"/>
+            </w:pPr>
+            <w:r>
               <w:rPr>
                 <w:rFonts w:hint="eastAsia"/>
                 <w:b/>
@@ -282,24 +274,15 @@
                 <w:sz w:val="24"/>
                 <w:szCs w:val="24"/>
               </w:rPr>
-            </w:pPr>
-            <w:r>
-              <w:rPr>
-                <w:rFonts w:hint="eastAsia"/>
+              <w:t>S</w:t>
+            </w:r>
+            <w:r>
+              <w:rPr>
                 <w:b/>
                 <w:bCs/>
                 <w:sz w:val="24"/>
                 <w:szCs w:val="24"/>
               </w:rPr>
-              <w:t>S</w:t>
-            </w:r>
-            <w:r>
-              <w:rPr>
-                <w:b/>
-                <w:bCs/>
-                <w:sz w:val="24"/>
-                <w:szCs w:val="24"/>
-              </w:rPr>
               <w:t>tatus</w:t>
             </w:r>
           </w:p>
@@ -307,18 +290,15 @@
       </w:tr>
       <w:tr>
         <w:trPr>
-          <w:trHeight w:val="337"/>
+          <w:trHeight w:val="355"/>
         </w:trPr>
         <w:tc>
           <w:tcPr>
-            <w:tcW w:w="1421" w:type="dxa"/>
+            <w:tcW w:w="1563" w:type="dxa"/>
           </w:tcPr>
           <w:p>
             <w:pPr>
               <w:jc w:val="center"/>
-              <w:rPr>
-                <w:rFonts w:hint="eastAsia"/>
-              </w:rPr>
             </w:pPr>
             <w:r>
               <w:rPr>
@@ -333,14 +313,9 @@
         </w:tc>
         <w:tc>
           <w:tcPr>
-            <w:tcW w:w="1624" w:type="dxa"/>
+            <w:tcW w:w="1728" w:type="dxa"/>
           </w:tcPr>
           <w:p>
-            <w:pPr>
-              <w:rPr>
-                <w:rFonts w:hint="eastAsia"/>
-              </w:rPr>
-            </w:pPr>
             <w:r>
               <w:t>Project creation</w:t>
             </w:r>
@@ -348,14 +323,9 @@
         </w:tc>
         <w:tc>
           <w:tcPr>
-            <w:tcW w:w="2332" w:type="dxa"/>
+            <w:tcW w:w="3083" w:type="dxa"/>
           </w:tcPr>
           <w:p>
-            <w:pPr>
-              <w:rPr>
-                <w:rFonts w:hint="eastAsia"/>
-              </w:rPr>
-            </w:pPr>
             <w:r>
               <w:rPr>
                 <w:rFonts w:hint="eastAsia"/>
@@ -369,7 +339,7 @@
         </w:tc>
         <w:tc>
           <w:tcPr>
-            <w:tcW w:w="2741" w:type="dxa"/>
+            <w:tcW w:w="2647" w:type="dxa"/>
           </w:tcPr>
           <w:p>
             <w:pPr>
@@ -390,14 +360,9 @@
         </w:tc>
         <w:tc>
           <w:tcPr>
-            <w:tcW w:w="2444" w:type="dxa"/>
+            <w:tcW w:w="1451" w:type="dxa"/>
           </w:tcPr>
           <w:p>
-            <w:pPr>
-              <w:rPr>
-                <w:rFonts w:hint="eastAsia"/>
-              </w:rPr>
-            </w:pPr>
             <w:r>
               <w:rPr>
                 <w:rFonts w:hint="eastAsia"/>
@@ -411,22 +376,26 @@
         </w:tc>
         <w:tc>
           <w:tcPr>
-            <w:tcW w:w="1583" w:type="dxa"/>
+            <w:tcW w:w="1634" w:type="dxa"/>
           </w:tcPr>
           <w:p>
             <w:pPr>
               <w:rPr>
-                <w:rFonts w:hint="eastAsia"/>
+                <w:color w:val="0070C0"/>
               </w:rPr>
             </w:pPr>
             <w:proofErr w:type="spellStart"/>
             <w:r>
               <w:rPr>
                 <w:rFonts w:hint="eastAsia"/>
+                <w:color w:val="0070C0"/>
               </w:rPr>
               <w:t>B</w:t>
             </w:r>
             <w:r>
+              <w:rPr>
+                <w:color w:val="0070C0"/>
+              </w:rPr>
               <w:t>arrel_Hopper</w:t>
             </w:r>
             <w:proofErr w:type="spellEnd"/>
@@ -442,7 +411,7 @@
             <w:tag w:val="Status"/>
             <w:id w:val="1205291032"/>
             <w:placeholder>
-              <w:docPart w:val="DefaultPlaceholder_-1854013438"/>
+              <w:docPart w:val="148641C27CB74B25BF442C7A894C9FB3"/>
             </w:placeholder>
             <w:dropDownList>
               <w:listItem w:value="항목을 선택하세요."/>
@@ -454,14 +423,12 @@
           <w:sdtContent>
             <w:tc>
               <w:tcPr>
-                <w:tcW w:w="1586" w:type="dxa"/>
+                <w:tcW w:w="1581" w:type="dxa"/>
                 <w:shd w:val="clear" w:color="auto" w:fill="92D050"/>
               </w:tcPr>
               <w:p>
                 <w:pPr>
-                  <w:rPr>
-                    <w:rFonts w:hint="eastAsia"/>
-                  </w:rPr>
+                  <w:jc w:val="center"/>
                 </w:pPr>
                 <w:r>
                   <w:rPr>
@@ -477,18 +444,15 @@
       </w:tr>
       <w:tr>
         <w:trPr>
-          <w:trHeight w:val="345"/>
+          <w:trHeight w:val="363"/>
         </w:trPr>
         <w:tc>
           <w:tcPr>
-            <w:tcW w:w="1421" w:type="dxa"/>
+            <w:tcW w:w="1563" w:type="dxa"/>
           </w:tcPr>
           <w:p>
             <w:pPr>
               <w:jc w:val="center"/>
-              <w:rPr>
-                <w:rFonts w:hint="eastAsia"/>
-              </w:rPr>
             </w:pPr>
             <w:r>
               <w:rPr>
@@ -503,14 +467,9 @@
         </w:tc>
         <w:tc>
           <w:tcPr>
-            <w:tcW w:w="1624" w:type="dxa"/>
+            <w:tcW w:w="1728" w:type="dxa"/>
           </w:tcPr>
           <w:p>
-            <w:pPr>
-              <w:rPr>
-                <w:rFonts w:hint="eastAsia"/>
-              </w:rPr>
-            </w:pPr>
             <w:r>
               <w:rPr>
                 <w:rFonts w:hint="eastAsia"/>
@@ -524,7 +483,7 @@
         </w:tc>
         <w:tc>
           <w:tcPr>
-            <w:tcW w:w="2332" w:type="dxa"/>
+            <w:tcW w:w="3083" w:type="dxa"/>
           </w:tcPr>
           <w:p>
             <w:pPr>
@@ -575,9 +534,6 @@
               </w:numPr>
               <w:ind w:leftChars="0"/>
               <w:jc w:val="left"/>
-              <w:rPr>
-                <w:rFonts w:hint="eastAsia"/>
-              </w:rPr>
             </w:pPr>
             <w:r>
               <w:rPr>
@@ -592,7 +548,7 @@
         </w:tc>
         <w:tc>
           <w:tcPr>
-            <w:tcW w:w="2741" w:type="dxa"/>
+            <w:tcW w:w="2647" w:type="dxa"/>
           </w:tcPr>
           <w:p>
             <w:pPr>
@@ -614,14 +570,11 @@
         </w:tc>
         <w:tc>
           <w:tcPr>
-            <w:tcW w:w="2444" w:type="dxa"/>
+            <w:tcW w:w="1451" w:type="dxa"/>
           </w:tcPr>
           <w:p>
             <w:pPr>
               <w:jc w:val="left"/>
-              <w:rPr>
-                <w:rFonts w:hint="eastAsia"/>
-              </w:rPr>
             </w:pPr>
             <w:r>
               <w:rPr>
@@ -636,23 +589,27 @@
         </w:tc>
         <w:tc>
           <w:tcPr>
-            <w:tcW w:w="1583" w:type="dxa"/>
+            <w:tcW w:w="1634" w:type="dxa"/>
           </w:tcPr>
           <w:p>
             <w:pPr>
               <w:jc w:val="left"/>
               <w:rPr>
-                <w:rFonts w:hint="eastAsia"/>
+                <w:color w:val="0070C0"/>
               </w:rPr>
             </w:pPr>
             <w:proofErr w:type="spellStart"/>
             <w:r>
               <w:rPr>
                 <w:rFonts w:hint="eastAsia"/>
+                <w:color w:val="0070C0"/>
               </w:rPr>
               <w:t>B</w:t>
             </w:r>
             <w:r>
+              <w:rPr>
+                <w:color w:val="0070C0"/>
+              </w:rPr>
               <w:t>H_Character</w:t>
             </w:r>
             <w:proofErr w:type="spellEnd"/>
@@ -668,7 +625,7 @@
             <w:tag w:val="Status"/>
             <w:id w:val="-866138320"/>
             <w:placeholder>
-              <w:docPart w:val="5FDDDCDFEF4B45FD8EDAB39465B5F792"/>
+              <w:docPart w:val="E46FCAFFB72B4CB6823637A1268D72C1"/>
             </w:placeholder>
             <w:dropDownList>
               <w:listItem w:value="항목을 선택하세요."/>
@@ -680,14 +637,12 @@
           <w:sdtContent>
             <w:tc>
               <w:tcPr>
-                <w:tcW w:w="1586" w:type="dxa"/>
+                <w:tcW w:w="1581" w:type="dxa"/>
                 <w:shd w:val="clear" w:color="auto" w:fill="92D050"/>
               </w:tcPr>
               <w:p>
                 <w:pPr>
-                  <w:rPr>
-                    <w:rFonts w:hint="eastAsia"/>
-                  </w:rPr>
+                  <w:jc w:val="center"/>
                 </w:pPr>
                 <w:r>
                   <w:rPr>
@@ -703,18 +658,15 @@
       </w:tr>
       <w:tr>
         <w:trPr>
-          <w:trHeight w:val="337"/>
+          <w:trHeight w:val="355"/>
         </w:trPr>
         <w:tc>
           <w:tcPr>
-            <w:tcW w:w="1421" w:type="dxa"/>
+            <w:tcW w:w="1563" w:type="dxa"/>
           </w:tcPr>
           <w:p>
             <w:pPr>
               <w:jc w:val="center"/>
-              <w:rPr>
-                <w:rFonts w:hint="eastAsia"/>
-              </w:rPr>
             </w:pPr>
             <w:r>
               <w:rPr>
@@ -729,14 +681,11 @@
         </w:tc>
         <w:tc>
           <w:tcPr>
-            <w:tcW w:w="1624" w:type="dxa"/>
+            <w:tcW w:w="1728" w:type="dxa"/>
           </w:tcPr>
           <w:p>
             <w:pPr>
               <w:jc w:val="left"/>
-              <w:rPr>
-                <w:rFonts w:hint="eastAsia"/>
-              </w:rPr>
             </w:pPr>
             <w:r>
               <w:rPr>
@@ -751,7 +700,7 @@
         </w:tc>
         <w:tc>
           <w:tcPr>
-            <w:tcW w:w="2332" w:type="dxa"/>
+            <w:tcW w:w="3083" w:type="dxa"/>
           </w:tcPr>
           <w:p>
             <w:pPr>
@@ -762,9 +711,6 @@
               </w:numPr>
               <w:ind w:leftChars="0"/>
               <w:jc w:val="left"/>
-              <w:rPr>
-                <w:rFonts w:hint="eastAsia"/>
-              </w:rPr>
             </w:pPr>
             <w:r>
               <w:rPr>
@@ -779,7 +725,7 @@
         </w:tc>
         <w:tc>
           <w:tcPr>
-            <w:tcW w:w="2741" w:type="dxa"/>
+            <w:tcW w:w="2647" w:type="dxa"/>
           </w:tcPr>
           <w:p>
             <w:pPr>
@@ -800,14 +746,9 @@
         </w:tc>
         <w:tc>
           <w:tcPr>
-            <w:tcW w:w="2444" w:type="dxa"/>
+            <w:tcW w:w="1451" w:type="dxa"/>
           </w:tcPr>
           <w:p>
-            <w:pPr>
-              <w:rPr>
-                <w:rFonts w:hint="eastAsia"/>
-              </w:rPr>
-            </w:pPr>
             <w:r>
               <w:rPr>
                 <w:rFonts w:hint="eastAsia"/>
@@ -821,12 +762,12 @@
         </w:tc>
         <w:tc>
           <w:tcPr>
-            <w:tcW w:w="1583" w:type="dxa"/>
+            <w:tcW w:w="1634" w:type="dxa"/>
           </w:tcPr>
           <w:p>
             <w:pPr>
               <w:rPr>
-                <w:rFonts w:hint="eastAsia"/>
+                <w:color w:val="0070C0"/>
               </w:rPr>
             </w:pPr>
             <w:r>
@@ -850,7 +791,7 @@
             <w:tag w:val="Status"/>
             <w:id w:val="-2036723474"/>
             <w:placeholder>
-              <w:docPart w:val="4C0B244424CB4E5484542F2B83514959"/>
+              <w:docPart w:val="B1D429AE983E4163A3F13FC1337B2708"/>
             </w:placeholder>
             <w:dropDownList>
               <w:listItem w:value="항목을 선택하세요."/>
@@ -862,14 +803,12 @@
           <w:sdtContent>
             <w:tc>
               <w:tcPr>
-                <w:tcW w:w="1586" w:type="dxa"/>
+                <w:tcW w:w="1581" w:type="dxa"/>
                 <w:shd w:val="clear" w:color="auto" w:fill="92D050"/>
               </w:tcPr>
               <w:p>
                 <w:pPr>
-                  <w:rPr>
-                    <w:rFonts w:hint="eastAsia"/>
-                  </w:rPr>
+                  <w:jc w:val="center"/>
                 </w:pPr>
                 <w:r>
                   <w:rPr>
@@ -885,24 +824,33 @@
       </w:tr>
       <w:tr>
         <w:trPr>
-          <w:trHeight w:val="337"/>
+          <w:trHeight w:val="355"/>
         </w:trPr>
         <w:tc>
           <w:tcPr>
-            <w:tcW w:w="1421" w:type="dxa"/>
+            <w:tcW w:w="1563" w:type="dxa"/>
           </w:tcPr>
           <w:p>
             <w:pPr>
               <w:jc w:val="center"/>
-              <w:rPr>
-                <w:rFonts w:hint="eastAsia"/>
-              </w:rPr>
-            </w:pPr>
+            </w:pPr>
+            <w:r>
+              <w:rPr>
+                <w:rFonts w:hint="eastAsia"/>
+              </w:rPr>
+              <w:t>2</w:t>
+            </w:r>
+            <w:r>
+              <w:t>022.02.0</w:t>
+            </w:r>
+            <w:r>
+              <w:t>7</w:t>
+            </w:r>
           </w:p>
         </w:tc>
         <w:tc>
           <w:tcPr>
-            <w:tcW w:w="1624" w:type="dxa"/>
+            <w:tcW w:w="1728" w:type="dxa"/>
           </w:tcPr>
           <w:p>
             <w:pPr>
@@ -911,63 +859,493 @@
                 <w:rFonts w:hint="eastAsia"/>
               </w:rPr>
             </w:pPr>
+            <w:r>
+              <w:rPr>
+                <w:rFonts w:hint="eastAsia"/>
+              </w:rPr>
+              <w:t>C</w:t>
+            </w:r>
+            <w:r>
+              <w:t>reating the character’s camera</w:t>
+            </w:r>
           </w:p>
         </w:tc>
         <w:tc>
           <w:tcPr>
-            <w:tcW w:w="2332" w:type="dxa"/>
+            <w:tcW w:w="3083" w:type="dxa"/>
           </w:tcPr>
           <w:p>
             <w:pPr>
+              <w:pStyle w:val="a5"/>
+              <w:numPr>
+                <w:ilvl w:val="0"/>
+                <w:numId w:val="4"/>
+              </w:numPr>
+              <w:ind w:leftChars="0"/>
               <w:jc w:val="left"/>
-              <w:rPr>
-                <w:rFonts w:hint="eastAsia"/>
-              </w:rPr>
-            </w:pPr>
+            </w:pPr>
+            <w:r>
+              <w:rPr>
+                <w:rFonts w:hint="eastAsia"/>
+              </w:rPr>
+              <w:t>A</w:t>
+            </w:r>
+            <w:r>
+              <w:t xml:space="preserve"> </w:t>
+            </w:r>
+            <w:r>
+              <w:rPr>
+                <w:b/>
+                <w:bCs/>
+                <w:color w:val="0070C0"/>
+              </w:rPr>
+              <w:t>Camera</w:t>
+            </w:r>
+            <w:r>
+              <w:rPr>
+                <w:color w:val="0070C0"/>
+              </w:rPr>
+              <w:t xml:space="preserve"> </w:t>
+            </w:r>
+            <w:r>
+              <w:t xml:space="preserve">and a </w:t>
+            </w:r>
+            <w:r>
+              <w:rPr>
+                <w:b/>
+                <w:bCs/>
+                <w:color w:val="0070C0"/>
+              </w:rPr>
+              <w:t>SpringArm</w:t>
+            </w:r>
+            <w:r>
+              <w:rPr>
+                <w:color w:val="0070C0"/>
+              </w:rPr>
+              <w:t xml:space="preserve"> </w:t>
+            </w:r>
+            <w:r>
+              <w:t>components are added to the character blueprint.</w:t>
+            </w:r>
+          </w:p>
+          <w:p>
+            <w:pPr>
+              <w:pStyle w:val="a5"/>
+              <w:numPr>
+                <w:ilvl w:val="0"/>
+                <w:numId w:val="4"/>
+              </w:numPr>
+              <w:ind w:leftChars="0"/>
+              <w:jc w:val="left"/>
+            </w:pPr>
+            <w:r>
+              <w:rPr>
+                <w:rFonts w:hint="eastAsia"/>
+                <w:color w:val="0070C0"/>
+              </w:rPr>
+              <w:t>T</w:t>
+            </w:r>
+            <w:r>
+              <w:rPr>
+                <w:color w:val="0070C0"/>
+              </w:rPr>
+              <w:t xml:space="preserve">arget Arm Length </w:t>
+            </w:r>
+            <w:r>
+              <w:t>increased to 550</w:t>
+            </w:r>
+            <w:r>
+              <w:rPr>
+                <w:rFonts w:hint="eastAsia"/>
+              </w:rPr>
+              <w:t>c</w:t>
+            </w:r>
+            <w:r>
+              <w:t xml:space="preserve">m, </w:t>
+            </w:r>
+            <w:r>
+              <w:rPr>
+                <w:rFonts w:hint="eastAsia"/>
+              </w:rPr>
+              <w:t>S</w:t>
+            </w:r>
+            <w:r>
+              <w:t xml:space="preserve">ocket offset is set to </w:t>
+            </w:r>
+            <w:proofErr w:type="gramStart"/>
+            <w:r>
+              <w:t>75cm</w:t>
+            </w:r>
+            <w:proofErr w:type="gramEnd"/>
+            <w:r>
+              <w:rPr>
+                <w:rFonts w:hint="eastAsia"/>
+              </w:rPr>
+              <w:t xml:space="preserve"> </w:t>
+            </w:r>
+            <w:r>
+              <w:t xml:space="preserve">and Y value of Rotation is set to -2.5 </w:t>
+            </w:r>
+            <w:r>
+              <w:rPr>
+                <w:rFonts w:hint="eastAsia"/>
+              </w:rPr>
+              <w:t xml:space="preserve">in </w:t>
+            </w:r>
+            <w:r>
+              <w:t xml:space="preserve">the </w:t>
+            </w:r>
+            <w:proofErr w:type="spellStart"/>
+            <w:r>
+              <w:rPr>
+                <w:color w:val="0070C0"/>
+              </w:rPr>
+              <w:t>SpringArm</w:t>
+            </w:r>
+            <w:r>
+              <w:t>’s</w:t>
+            </w:r>
+            <w:proofErr w:type="spellEnd"/>
+            <w:r>
+              <w:t xml:space="preserve"> </w:t>
+            </w:r>
+            <w:r>
+              <w:lastRenderedPageBreak/>
+              <w:t>Details Panel.</w:t>
+            </w:r>
+          </w:p>
+          <w:p>
+            <w:pPr>
+              <w:pStyle w:val="a5"/>
+              <w:numPr>
+                <w:ilvl w:val="0"/>
+                <w:numId w:val="4"/>
+              </w:numPr>
+              <w:ind w:leftChars="0"/>
+              <w:jc w:val="left"/>
+            </w:pPr>
+            <w:r>
+              <w:rPr>
+                <w:rFonts w:hint="eastAsia"/>
+              </w:rPr>
+              <w:t>U</w:t>
+            </w:r>
+            <w:r>
+              <w:t xml:space="preserve">nder the </w:t>
+            </w:r>
+            <w:r>
+              <w:rPr>
+                <w:color w:val="0070C0"/>
+              </w:rPr>
+              <w:t>Camera Settings</w:t>
+            </w:r>
+            <w:r>
+              <w:t xml:space="preserve"> section, the </w:t>
+            </w:r>
+            <w:proofErr w:type="gramStart"/>
+            <w:r>
+              <w:t>property :</w:t>
+            </w:r>
+            <w:proofErr w:type="gramEnd"/>
+            <w:r>
+              <w:t xml:space="preserve"> </w:t>
+            </w:r>
+            <w:r>
+              <w:rPr>
+                <w:color w:val="0070C0"/>
+              </w:rPr>
+              <w:t>inherit yaw</w:t>
+            </w:r>
+            <w:r>
+              <w:t xml:space="preserve">, </w:t>
+            </w:r>
+            <w:r>
+              <w:rPr>
+                <w:color w:val="0070C0"/>
+              </w:rPr>
+              <w:t>inherit pitch</w:t>
+            </w:r>
+            <w:r>
+              <w:t xml:space="preserve">, </w:t>
+            </w:r>
+            <w:r>
+              <w:rPr>
+                <w:color w:val="0070C0"/>
+              </w:rPr>
+              <w:t xml:space="preserve">inherit roll </w:t>
+            </w:r>
+            <w:r>
+              <w:t>are all unchecked.</w:t>
+            </w:r>
+          </w:p>
+          <w:p>
+            <w:pPr>
+              <w:pStyle w:val="a5"/>
+              <w:numPr>
+                <w:ilvl w:val="0"/>
+                <w:numId w:val="4"/>
+              </w:numPr>
+              <w:ind w:leftChars="0"/>
+              <w:jc w:val="left"/>
+            </w:pPr>
+            <w:r>
+              <w:rPr>
+                <w:rFonts w:hint="eastAsia"/>
+                <w:color w:val="0070C0"/>
+              </w:rPr>
+              <w:t>U</w:t>
+            </w:r>
+            <w:r>
+              <w:rPr>
+                <w:color w:val="0070C0"/>
+              </w:rPr>
+              <w:t xml:space="preserve">se Controller Rotation Yaw </w:t>
+            </w:r>
+            <w:r>
+              <w:t xml:space="preserve">property unchecked. </w:t>
+            </w:r>
+            <w:proofErr w:type="spellStart"/>
+            <w:r>
+              <w:t>BH_</w:t>
+            </w:r>
+            <w:proofErr w:type="gramStart"/>
+            <w:r>
+              <w:t>Character</w:t>
+            </w:r>
+            <w:proofErr w:type="spellEnd"/>
+            <w:r>
+              <w:t>(</w:t>
+            </w:r>
+            <w:proofErr w:type="gramEnd"/>
+            <w:r>
+              <w:t>Self) Components panel -&gt; Pawn section.</w:t>
+            </w:r>
           </w:p>
         </w:tc>
         <w:tc>
           <w:tcPr>
-            <w:tcW w:w="2741" w:type="dxa"/>
+            <w:tcW w:w="2647" w:type="dxa"/>
           </w:tcPr>
           <w:p>
             <w:pPr>
+              <w:pStyle w:val="a5"/>
+              <w:numPr>
+                <w:ilvl w:val="0"/>
+                <w:numId w:val="5"/>
+              </w:numPr>
+              <w:ind w:leftChars="0"/>
               <w:jc w:val="left"/>
-              <w:rPr>
-                <w:rFonts w:hint="eastAsia"/>
-              </w:rPr>
-            </w:pPr>
+            </w:pPr>
+            <w:r>
+              <w:rPr>
+                <w:rFonts w:hint="eastAsia"/>
+                <w:color w:val="0070C0"/>
+              </w:rPr>
+              <w:lastRenderedPageBreak/>
+              <w:t>C</w:t>
+            </w:r>
+            <w:r>
+              <w:rPr>
+                <w:color w:val="0070C0"/>
+              </w:rPr>
+              <w:t xml:space="preserve">amera </w:t>
+            </w:r>
+            <w:r>
+              <w:t xml:space="preserve">and </w:t>
+            </w:r>
+            <w:r>
+              <w:rPr>
+                <w:color w:val="0070C0"/>
+              </w:rPr>
+              <w:t xml:space="preserve">SpringArm </w:t>
+            </w:r>
+            <w:r>
+              <w:t xml:space="preserve">components are child of the </w:t>
+            </w:r>
+            <w:r>
+              <w:rPr>
+                <w:color w:val="0070C0"/>
+              </w:rPr>
+              <w:t xml:space="preserve">Capsule </w:t>
+            </w:r>
+            <w:r>
+              <w:t>component as we wish their positions to update relative to the capsule component.</w:t>
+            </w:r>
+          </w:p>
+          <w:p>
+            <w:pPr>
+              <w:pStyle w:val="a5"/>
+              <w:numPr>
+                <w:ilvl w:val="0"/>
+                <w:numId w:val="5"/>
+              </w:numPr>
+              <w:ind w:leftChars="0"/>
+              <w:jc w:val="left"/>
+            </w:pPr>
+            <w:r>
+              <w:rPr>
+                <w:rFonts w:hint="eastAsia"/>
+                <w:color w:val="0070C0"/>
+              </w:rPr>
+              <w:t>C</w:t>
+            </w:r>
+            <w:r>
+              <w:rPr>
+                <w:color w:val="0070C0"/>
+              </w:rPr>
+              <w:t xml:space="preserve">amera </w:t>
+            </w:r>
+            <w:r>
+              <w:t xml:space="preserve">component is </w:t>
+            </w:r>
+            <w:r>
+              <w:lastRenderedPageBreak/>
+              <w:t xml:space="preserve">a child of the </w:t>
+            </w:r>
+            <w:r>
+              <w:rPr>
+                <w:color w:val="0070C0"/>
+              </w:rPr>
+              <w:t xml:space="preserve">SpringArm </w:t>
+            </w:r>
+            <w:r>
+              <w:t>component, as we will be using the spring arm to position and rotate the camera.</w:t>
+            </w:r>
+          </w:p>
+          <w:p>
+            <w:pPr>
+              <w:pStyle w:val="a5"/>
+              <w:numPr>
+                <w:ilvl w:val="0"/>
+                <w:numId w:val="5"/>
+              </w:numPr>
+              <w:ind w:leftChars="0"/>
+              <w:jc w:val="left"/>
+            </w:pPr>
+            <w:r>
+              <w:rPr>
+                <w:rFonts w:hint="eastAsia"/>
+              </w:rPr>
+              <w:t>C</w:t>
+            </w:r>
+            <w:r>
+              <w:t>amera Settings unchecked to ensure the camera does not rotate with the character.</w:t>
+            </w:r>
+          </w:p>
+          <w:p>
+            <w:pPr>
+              <w:pStyle w:val="a5"/>
+              <w:numPr>
+                <w:ilvl w:val="0"/>
+                <w:numId w:val="5"/>
+              </w:numPr>
+              <w:ind w:leftChars="0"/>
+              <w:jc w:val="left"/>
+              <w:rPr>
+                <w:rFonts w:hint="eastAsia"/>
+              </w:rPr>
+            </w:pPr>
+            <w:r>
+              <w:rPr>
+                <w:rFonts w:hint="eastAsia"/>
+              </w:rPr>
+              <w:t>C</w:t>
+            </w:r>
+            <w:r>
+              <w:t>haracter property changed to ensure the character does not inherit its rotation from its owning controller.</w:t>
+            </w:r>
           </w:p>
         </w:tc>
         <w:tc>
           <w:tcPr>
-            <w:tcW w:w="2444" w:type="dxa"/>
+            <w:tcW w:w="1451" w:type="dxa"/>
           </w:tcPr>
           <w:p>
             <w:pPr>
               <w:jc w:val="left"/>
-              <w:rPr>
-                <w:rFonts w:hint="eastAsia"/>
-              </w:rPr>
             </w:pPr>
           </w:p>
         </w:tc>
         <w:tc>
           <w:tcPr>
-            <w:tcW w:w="1583" w:type="dxa"/>
+            <w:tcW w:w="1634" w:type="dxa"/>
           </w:tcPr>
           <w:p>
             <w:pPr>
               <w:jc w:val="left"/>
-              <w:rPr>
-                <w:rFonts w:hint="eastAsia"/>
-              </w:rPr>
-            </w:pPr>
+            </w:pPr>
+          </w:p>
+        </w:tc>
+        <w:sdt>
+          <w:sdtPr>
+            <w:rPr>
+              <w:rFonts w:hint="eastAsia"/>
+              <w:shd w:val="clear" w:color="auto" w:fill="92D050"/>
+            </w:rPr>
+            <w:alias w:val="Status"/>
+            <w:tag w:val="Status"/>
+            <w:id w:val="-2009436097"/>
+            <w:placeholder>
+              <w:docPart w:val="51B8DCF72C704D44932B1CDFF76424D7"/>
+            </w:placeholder>
+            <w:dropDownList>
+              <w:listItem w:value="항목을 선택하세요."/>
+              <w:listItem w:displayText="Pending" w:value="Pending"/>
+              <w:listItem w:displayText="In Progress" w:value="In Progress"/>
+              <w:listItem w:displayText="Completed" w:value="Completed"/>
+            </w:dropDownList>
+          </w:sdtPr>
+          <w:sdtContent>
+            <w:tc>
+              <w:tcPr>
+                <w:tcW w:w="1581" w:type="dxa"/>
+                <w:shd w:val="clear" w:color="auto" w:fill="92D050"/>
+              </w:tcPr>
+              <w:p>
+                <w:pPr>
+                  <w:jc w:val="center"/>
+                </w:pPr>
+                <w:r>
+                  <w:rPr>
+                    <w:rFonts w:hint="eastAsia"/>
+                    <w:shd w:val="clear" w:color="auto" w:fill="92D050"/>
+                  </w:rPr>
+                  <w:t>Completed</w:t>
+                </w:r>
+              </w:p>
+            </w:tc>
+          </w:sdtContent>
+        </w:sdt>
+      </w:tr>
+      <w:tr>
+        <w:trPr>
+          <w:trHeight w:val="355"/>
+        </w:trPr>
+        <w:tc>
+          <w:tcPr>
+            <w:tcW w:w="1563" w:type="dxa"/>
+          </w:tcPr>
+          <w:p>
+            <w:pPr>
+              <w:jc w:val="center"/>
+              <w:rPr>
+                <w:rFonts w:hint="eastAsia"/>
+              </w:rPr>
+            </w:pPr>
+            <w:r>
+              <w:rPr>
+                <w:rFonts w:hint="eastAsia"/>
+              </w:rPr>
+              <w:t>2</w:t>
+            </w:r>
+            <w:r>
+              <w:t>022.02.07</w:t>
+            </w:r>
           </w:p>
         </w:tc>
         <w:tc>
           <w:tcPr>
-            <w:tcW w:w="1586" w:type="dxa"/>
+            <w:tcW w:w="1728" w:type="dxa"/>
           </w:tcPr>
           <w:p>
             <w:pPr>
@@ -976,1307 +1354,234 @@
                 <w:rFonts w:hint="eastAsia"/>
               </w:rPr>
             </w:pPr>
-          </w:p>
-        </w:tc>
-      </w:tr>
-      <w:tr>
-        <w:trPr>
-          <w:trHeight w:val="345"/>
-        </w:trPr>
-        <w:tc>
-          <w:tcPr>
-            <w:tcW w:w="1421" w:type="dxa"/>
-          </w:tcPr>
-          <w:p>
-            <w:pPr>
-              <w:jc w:val="center"/>
-              <w:rPr>
-                <w:rFonts w:hint="eastAsia"/>
-              </w:rPr>
-            </w:pPr>
+            <w:r>
+              <w:rPr>
+                <w:rFonts w:hint="eastAsia"/>
+              </w:rPr>
+              <w:t>C</w:t>
+            </w:r>
+            <w:r>
+              <w:t>reating Game mode</w:t>
+            </w:r>
           </w:p>
         </w:tc>
         <w:tc>
           <w:tcPr>
-            <w:tcW w:w="1624" w:type="dxa"/>
+            <w:tcW w:w="3083" w:type="dxa"/>
           </w:tcPr>
           <w:p>
             <w:pPr>
+              <w:pStyle w:val="a5"/>
+              <w:numPr>
+                <w:ilvl w:val="0"/>
+                <w:numId w:val="6"/>
+              </w:numPr>
+              <w:ind w:leftChars="0"/>
               <w:jc w:val="left"/>
-              <w:rPr>
-                <w:rFonts w:hint="eastAsia"/>
-              </w:rPr>
-            </w:pPr>
+            </w:pPr>
+            <w:r>
+              <w:rPr>
+                <w:rFonts w:hint="eastAsia"/>
+              </w:rPr>
+              <w:t>A</w:t>
+            </w:r>
+            <w:r>
+              <w:t xml:space="preserve"> game mode blueprint is created.</w:t>
+            </w:r>
+          </w:p>
+          <w:p>
+            <w:pPr>
+              <w:pStyle w:val="a5"/>
+              <w:numPr>
+                <w:ilvl w:val="0"/>
+                <w:numId w:val="6"/>
+              </w:numPr>
+              <w:ind w:leftChars="0"/>
+              <w:jc w:val="left"/>
+            </w:pPr>
+            <w:proofErr w:type="spellStart"/>
+            <w:r>
+              <w:rPr>
+                <w:rFonts w:hint="eastAsia"/>
+              </w:rPr>
+              <w:t>B</w:t>
+            </w:r>
+            <w:r>
+              <w:t>H_</w:t>
+            </w:r>
+            <w:proofErr w:type="gramStart"/>
+            <w:r>
+              <w:t>GameMode</w:t>
+            </w:r>
+            <w:proofErr w:type="spellEnd"/>
+            <w:r>
+              <w:t>(</w:t>
+            </w:r>
+            <w:proofErr w:type="gramEnd"/>
+            <w:r>
+              <w:t xml:space="preserve">Self) -&gt; Classes section -&gt; Details -&gt; Default Pawn Class -&gt; </w:t>
+            </w:r>
+            <w:proofErr w:type="spellStart"/>
+            <w:r>
+              <w:rPr>
+                <w:color w:val="0070C0"/>
+              </w:rPr>
+              <w:t>BH_Character</w:t>
+            </w:r>
+            <w:proofErr w:type="spellEnd"/>
+            <w:r>
+              <w:rPr>
+                <w:color w:val="0070C0"/>
+              </w:rPr>
+              <w:t xml:space="preserve"> </w:t>
+            </w:r>
+            <w:r>
+              <w:t>selected.</w:t>
+            </w:r>
+          </w:p>
+          <w:p>
+            <w:pPr>
+              <w:pStyle w:val="a5"/>
+              <w:numPr>
+                <w:ilvl w:val="0"/>
+                <w:numId w:val="6"/>
+              </w:numPr>
+              <w:ind w:leftChars="0"/>
+              <w:jc w:val="left"/>
+              <w:rPr>
+                <w:rFonts w:hint="eastAsia"/>
+              </w:rPr>
+            </w:pPr>
+            <w:proofErr w:type="spellStart"/>
+            <w:r>
+              <w:rPr>
+                <w:rFonts w:hint="eastAsia"/>
+              </w:rPr>
+              <w:t>B</w:t>
+            </w:r>
+            <w:r>
+              <w:t>H_GameMode</w:t>
+            </w:r>
+            <w:proofErr w:type="spellEnd"/>
+            <w:r>
+              <w:t xml:space="preserve"> selected in the Default Game Mode field.</w:t>
+            </w:r>
           </w:p>
         </w:tc>
         <w:tc>
           <w:tcPr>
-            <w:tcW w:w="2332" w:type="dxa"/>
+            <w:tcW w:w="2647" w:type="dxa"/>
           </w:tcPr>
           <w:p>
             <w:pPr>
               <w:jc w:val="left"/>
-              <w:rPr>
-                <w:rFonts w:hint="eastAsia"/>
-              </w:rPr>
-            </w:pPr>
+            </w:pPr>
+            <w:r>
+              <w:t xml:space="preserve">Created a game mode that informs the engine that when a controllable player is spawned into a world to use our </w:t>
+            </w:r>
+            <w:proofErr w:type="spellStart"/>
+            <w:r>
+              <w:rPr>
+                <w:color w:val="0070C0"/>
+              </w:rPr>
+              <w:t>BH_Character</w:t>
+            </w:r>
+            <w:proofErr w:type="spellEnd"/>
+            <w:r>
+              <w:rPr>
+                <w:color w:val="0070C0"/>
+              </w:rPr>
+              <w:t xml:space="preserve"> </w:t>
+            </w:r>
+            <w:r>
+              <w:t>object by default</w:t>
+            </w:r>
           </w:p>
         </w:tc>
         <w:tc>
           <w:tcPr>
-            <w:tcW w:w="2741" w:type="dxa"/>
+            <w:tcW w:w="1451" w:type="dxa"/>
           </w:tcPr>
           <w:p>
             <w:pPr>
               <w:jc w:val="left"/>
               <w:rPr>
-                <w:rFonts w:hint="eastAsia"/>
+                <w:color w:val="00B0F0"/>
               </w:rPr>
             </w:pPr>
           </w:p>
         </w:tc>
         <w:tc>
           <w:tcPr>
-            <w:tcW w:w="2444" w:type="dxa"/>
+            <w:tcW w:w="1634" w:type="dxa"/>
           </w:tcPr>
           <w:p>
             <w:pPr>
               <w:jc w:val="left"/>
               <w:rPr>
-                <w:rFonts w:hint="eastAsia"/>
-              </w:rPr>
-            </w:pPr>
+                <w:color w:val="00B0F0"/>
+              </w:rPr>
+            </w:pPr>
+            <w:proofErr w:type="spellStart"/>
+            <w:r>
+              <w:rPr>
+                <w:rFonts w:hint="eastAsia"/>
+                <w:color w:val="0070C0"/>
+              </w:rPr>
+              <w:t>B</w:t>
+            </w:r>
+            <w:r>
+              <w:rPr>
+                <w:color w:val="0070C0"/>
+              </w:rPr>
+              <w:t>H_GameMode</w:t>
+            </w:r>
+            <w:proofErr w:type="spellEnd"/>
           </w:p>
         </w:tc>
-        <w:tc>
-          <w:tcPr>
-            <w:tcW w:w="1583" w:type="dxa"/>
-          </w:tcPr>
-          <w:p>
-            <w:pPr>
-              <w:jc w:val="left"/>
-              <w:rPr>
-                <w:rFonts w:hint="eastAsia"/>
-              </w:rPr>
-            </w:pPr>
-          </w:p>
-        </w:tc>
-        <w:tc>
-          <w:tcPr>
-            <w:tcW w:w="1586" w:type="dxa"/>
-          </w:tcPr>
-          <w:p>
-            <w:pPr>
-              <w:jc w:val="left"/>
-              <w:rPr>
-                <w:rFonts w:hint="eastAsia"/>
-              </w:rPr>
-            </w:pPr>
-          </w:p>
-        </w:tc>
-      </w:tr>
-      <w:tr>
-        <w:trPr>
-          <w:trHeight w:val="337"/>
-        </w:trPr>
-        <w:tc>
-          <w:tcPr>
-            <w:tcW w:w="1421" w:type="dxa"/>
-          </w:tcPr>
-          <w:p>
-            <w:pPr>
-              <w:jc w:val="center"/>
-              <w:rPr>
-                <w:rFonts w:hint="eastAsia"/>
-              </w:rPr>
-            </w:pPr>
-          </w:p>
-        </w:tc>
-        <w:tc>
-          <w:tcPr>
-            <w:tcW w:w="1624" w:type="dxa"/>
-          </w:tcPr>
-          <w:p>
-            <w:pPr>
-              <w:jc w:val="left"/>
-              <w:rPr>
-                <w:rFonts w:hint="eastAsia"/>
-              </w:rPr>
-            </w:pPr>
-          </w:p>
-        </w:tc>
-        <w:tc>
-          <w:tcPr>
-            <w:tcW w:w="2332" w:type="dxa"/>
-          </w:tcPr>
-          <w:p>
-            <w:pPr>
-              <w:jc w:val="left"/>
-              <w:rPr>
-                <w:rFonts w:hint="eastAsia"/>
-              </w:rPr>
-            </w:pPr>
-          </w:p>
-        </w:tc>
-        <w:tc>
-          <w:tcPr>
-            <w:tcW w:w="2741" w:type="dxa"/>
-          </w:tcPr>
-          <w:p>
-            <w:pPr>
-              <w:jc w:val="left"/>
-              <w:rPr>
-                <w:rFonts w:hint="eastAsia"/>
-              </w:rPr>
-            </w:pPr>
-          </w:p>
-        </w:tc>
-        <w:tc>
-          <w:tcPr>
-            <w:tcW w:w="2444" w:type="dxa"/>
-          </w:tcPr>
-          <w:p>
-            <w:pPr>
-              <w:jc w:val="left"/>
-              <w:rPr>
-                <w:rFonts w:hint="eastAsia"/>
-              </w:rPr>
-            </w:pPr>
-          </w:p>
-        </w:tc>
-        <w:tc>
-          <w:tcPr>
-            <w:tcW w:w="1583" w:type="dxa"/>
-          </w:tcPr>
-          <w:p>
-            <w:pPr>
-              <w:jc w:val="left"/>
-              <w:rPr>
-                <w:rFonts w:hint="eastAsia"/>
-              </w:rPr>
-            </w:pPr>
-          </w:p>
-        </w:tc>
-        <w:tc>
-          <w:tcPr>
-            <w:tcW w:w="1586" w:type="dxa"/>
-          </w:tcPr>
-          <w:p>
-            <w:pPr>
-              <w:jc w:val="left"/>
-              <w:rPr>
-                <w:rFonts w:hint="eastAsia"/>
-              </w:rPr>
-            </w:pPr>
-          </w:p>
-        </w:tc>
-      </w:tr>
-      <w:tr>
-        <w:trPr>
-          <w:trHeight w:val="345"/>
-        </w:trPr>
-        <w:tc>
-          <w:tcPr>
-            <w:tcW w:w="1421" w:type="dxa"/>
-          </w:tcPr>
-          <w:p>
-            <w:pPr>
-              <w:jc w:val="center"/>
-              <w:rPr>
-                <w:rFonts w:hint="eastAsia"/>
-              </w:rPr>
-            </w:pPr>
-          </w:p>
-        </w:tc>
-        <w:tc>
-          <w:tcPr>
-            <w:tcW w:w="1624" w:type="dxa"/>
-          </w:tcPr>
-          <w:p>
-            <w:pPr>
-              <w:jc w:val="left"/>
-              <w:rPr>
-                <w:rFonts w:hint="eastAsia"/>
-              </w:rPr>
-            </w:pPr>
-          </w:p>
-        </w:tc>
-        <w:tc>
-          <w:tcPr>
-            <w:tcW w:w="2332" w:type="dxa"/>
-          </w:tcPr>
-          <w:p>
-            <w:pPr>
-              <w:jc w:val="left"/>
-              <w:rPr>
-                <w:rFonts w:hint="eastAsia"/>
-              </w:rPr>
-            </w:pPr>
-          </w:p>
-        </w:tc>
-        <w:tc>
-          <w:tcPr>
-            <w:tcW w:w="2741" w:type="dxa"/>
-          </w:tcPr>
-          <w:p>
-            <w:pPr>
-              <w:jc w:val="left"/>
-              <w:rPr>
-                <w:rFonts w:hint="eastAsia"/>
-              </w:rPr>
-            </w:pPr>
-          </w:p>
-        </w:tc>
-        <w:tc>
-          <w:tcPr>
-            <w:tcW w:w="2444" w:type="dxa"/>
-          </w:tcPr>
-          <w:p>
-            <w:pPr>
-              <w:jc w:val="left"/>
-              <w:rPr>
-                <w:rFonts w:hint="eastAsia"/>
-              </w:rPr>
-            </w:pPr>
-          </w:p>
-        </w:tc>
-        <w:tc>
-          <w:tcPr>
-            <w:tcW w:w="1583" w:type="dxa"/>
-          </w:tcPr>
-          <w:p>
-            <w:pPr>
-              <w:jc w:val="left"/>
-              <w:rPr>
-                <w:rFonts w:hint="eastAsia"/>
-              </w:rPr>
-            </w:pPr>
-          </w:p>
-        </w:tc>
-        <w:tc>
-          <w:tcPr>
-            <w:tcW w:w="1586" w:type="dxa"/>
-          </w:tcPr>
-          <w:p>
-            <w:pPr>
-              <w:jc w:val="left"/>
-              <w:rPr>
-                <w:rFonts w:hint="eastAsia"/>
-              </w:rPr>
-            </w:pPr>
-          </w:p>
-        </w:tc>
-      </w:tr>
-      <w:tr>
-        <w:trPr>
-          <w:trHeight w:val="337"/>
-        </w:trPr>
-        <w:tc>
-          <w:tcPr>
-            <w:tcW w:w="1421" w:type="dxa"/>
-          </w:tcPr>
-          <w:p>
-            <w:pPr>
-              <w:jc w:val="center"/>
-              <w:rPr>
-                <w:rFonts w:hint="eastAsia"/>
-              </w:rPr>
-            </w:pPr>
-          </w:p>
-        </w:tc>
-        <w:tc>
-          <w:tcPr>
-            <w:tcW w:w="1624" w:type="dxa"/>
-          </w:tcPr>
-          <w:p>
-            <w:pPr>
-              <w:jc w:val="left"/>
-              <w:rPr>
-                <w:rFonts w:hint="eastAsia"/>
-              </w:rPr>
-            </w:pPr>
-          </w:p>
-        </w:tc>
-        <w:tc>
-          <w:tcPr>
-            <w:tcW w:w="2332" w:type="dxa"/>
-          </w:tcPr>
-          <w:p>
-            <w:pPr>
-              <w:jc w:val="left"/>
-              <w:rPr>
-                <w:rFonts w:hint="eastAsia"/>
-              </w:rPr>
-            </w:pPr>
-          </w:p>
-        </w:tc>
-        <w:tc>
-          <w:tcPr>
-            <w:tcW w:w="2741" w:type="dxa"/>
-          </w:tcPr>
-          <w:p>
-            <w:pPr>
-              <w:jc w:val="left"/>
-              <w:rPr>
-                <w:rFonts w:hint="eastAsia"/>
-              </w:rPr>
-            </w:pPr>
-          </w:p>
-        </w:tc>
-        <w:tc>
-          <w:tcPr>
-            <w:tcW w:w="2444" w:type="dxa"/>
-          </w:tcPr>
-          <w:p>
-            <w:pPr>
-              <w:jc w:val="left"/>
-              <w:rPr>
-                <w:rFonts w:hint="eastAsia"/>
-              </w:rPr>
-            </w:pPr>
-          </w:p>
-        </w:tc>
-        <w:tc>
-          <w:tcPr>
-            <w:tcW w:w="1583" w:type="dxa"/>
-          </w:tcPr>
-          <w:p>
-            <w:pPr>
-              <w:jc w:val="left"/>
-              <w:rPr>
-                <w:rFonts w:hint="eastAsia"/>
-              </w:rPr>
-            </w:pPr>
-          </w:p>
-        </w:tc>
-        <w:tc>
-          <w:tcPr>
-            <w:tcW w:w="1586" w:type="dxa"/>
-          </w:tcPr>
-          <w:p>
-            <w:pPr>
-              <w:jc w:val="left"/>
-              <w:rPr>
-                <w:rFonts w:hint="eastAsia"/>
-              </w:rPr>
-            </w:pPr>
-          </w:p>
-        </w:tc>
-      </w:tr>
-      <w:tr>
-        <w:trPr>
-          <w:trHeight w:val="345"/>
-        </w:trPr>
-        <w:tc>
-          <w:tcPr>
-            <w:tcW w:w="1421" w:type="dxa"/>
-          </w:tcPr>
-          <w:p>
-            <w:pPr>
-              <w:jc w:val="center"/>
-              <w:rPr>
-                <w:rFonts w:hint="eastAsia"/>
-              </w:rPr>
-            </w:pPr>
-          </w:p>
-        </w:tc>
-        <w:tc>
-          <w:tcPr>
-            <w:tcW w:w="1624" w:type="dxa"/>
-          </w:tcPr>
-          <w:p>
-            <w:pPr>
-              <w:jc w:val="left"/>
-              <w:rPr>
-                <w:rFonts w:hint="eastAsia"/>
-              </w:rPr>
-            </w:pPr>
-          </w:p>
-        </w:tc>
-        <w:tc>
-          <w:tcPr>
-            <w:tcW w:w="2332" w:type="dxa"/>
-          </w:tcPr>
-          <w:p>
-            <w:pPr>
-              <w:jc w:val="left"/>
-              <w:rPr>
-                <w:rFonts w:hint="eastAsia"/>
-              </w:rPr>
-            </w:pPr>
-          </w:p>
-        </w:tc>
-        <w:tc>
-          <w:tcPr>
-            <w:tcW w:w="2741" w:type="dxa"/>
-          </w:tcPr>
-          <w:p>
-            <w:pPr>
-              <w:jc w:val="left"/>
-              <w:rPr>
-                <w:rFonts w:hint="eastAsia"/>
-              </w:rPr>
-            </w:pPr>
-          </w:p>
-        </w:tc>
-        <w:tc>
-          <w:tcPr>
-            <w:tcW w:w="2444" w:type="dxa"/>
-          </w:tcPr>
-          <w:p>
-            <w:pPr>
-              <w:jc w:val="left"/>
-              <w:rPr>
-                <w:rFonts w:hint="eastAsia"/>
-              </w:rPr>
-            </w:pPr>
-          </w:p>
-        </w:tc>
-        <w:tc>
-          <w:tcPr>
-            <w:tcW w:w="1583" w:type="dxa"/>
-          </w:tcPr>
-          <w:p>
-            <w:pPr>
-              <w:jc w:val="left"/>
-              <w:rPr>
-                <w:rFonts w:hint="eastAsia"/>
-              </w:rPr>
-            </w:pPr>
-          </w:p>
-        </w:tc>
-        <w:tc>
-          <w:tcPr>
-            <w:tcW w:w="1586" w:type="dxa"/>
-          </w:tcPr>
-          <w:p>
-            <w:pPr>
-              <w:jc w:val="left"/>
-              <w:rPr>
-                <w:rFonts w:hint="eastAsia"/>
-              </w:rPr>
-            </w:pPr>
-          </w:p>
-        </w:tc>
-      </w:tr>
-      <w:tr>
-        <w:trPr>
-          <w:trHeight w:val="337"/>
-        </w:trPr>
-        <w:tc>
-          <w:tcPr>
-            <w:tcW w:w="1421" w:type="dxa"/>
-          </w:tcPr>
-          <w:p>
-            <w:pPr>
-              <w:jc w:val="center"/>
-              <w:rPr>
-                <w:rFonts w:hint="eastAsia"/>
-              </w:rPr>
-            </w:pPr>
-          </w:p>
-        </w:tc>
-        <w:tc>
-          <w:tcPr>
-            <w:tcW w:w="1624" w:type="dxa"/>
-          </w:tcPr>
-          <w:p>
-            <w:pPr>
-              <w:rPr>
-                <w:rFonts w:hint="eastAsia"/>
-              </w:rPr>
-            </w:pPr>
-          </w:p>
-        </w:tc>
-        <w:tc>
-          <w:tcPr>
-            <w:tcW w:w="2332" w:type="dxa"/>
-          </w:tcPr>
-          <w:p>
-            <w:pPr>
-              <w:rPr>
-                <w:rFonts w:hint="eastAsia"/>
-              </w:rPr>
-            </w:pPr>
-          </w:p>
-        </w:tc>
-        <w:tc>
-          <w:tcPr>
-            <w:tcW w:w="2741" w:type="dxa"/>
-          </w:tcPr>
-          <w:p>
-            <w:pPr>
-              <w:rPr>
-                <w:rFonts w:hint="eastAsia"/>
-              </w:rPr>
-            </w:pPr>
-          </w:p>
-        </w:tc>
-        <w:tc>
-          <w:tcPr>
-            <w:tcW w:w="2444" w:type="dxa"/>
-          </w:tcPr>
-          <w:p>
-            <w:pPr>
-              <w:rPr>
-                <w:rFonts w:hint="eastAsia"/>
-              </w:rPr>
-            </w:pPr>
-          </w:p>
-        </w:tc>
-        <w:tc>
-          <w:tcPr>
-            <w:tcW w:w="1583" w:type="dxa"/>
-          </w:tcPr>
-          <w:p>
-            <w:pPr>
-              <w:rPr>
-                <w:rFonts w:hint="eastAsia"/>
-              </w:rPr>
-            </w:pPr>
-          </w:p>
-        </w:tc>
-        <w:tc>
-          <w:tcPr>
-            <w:tcW w:w="1586" w:type="dxa"/>
-          </w:tcPr>
-          <w:p>
-            <w:pPr>
-              <w:rPr>
-                <w:rFonts w:hint="eastAsia"/>
-              </w:rPr>
-            </w:pPr>
-          </w:p>
-        </w:tc>
-      </w:tr>
-      <w:tr>
-        <w:trPr>
-          <w:trHeight w:val="345"/>
-        </w:trPr>
-        <w:tc>
-          <w:tcPr>
-            <w:tcW w:w="1421" w:type="dxa"/>
-          </w:tcPr>
-          <w:p>
-            <w:pPr>
-              <w:jc w:val="center"/>
-              <w:rPr>
-                <w:rFonts w:hint="eastAsia"/>
-              </w:rPr>
-            </w:pPr>
-          </w:p>
-        </w:tc>
-        <w:tc>
-          <w:tcPr>
-            <w:tcW w:w="1624" w:type="dxa"/>
-          </w:tcPr>
-          <w:p>
-            <w:pPr>
-              <w:rPr>
-                <w:rFonts w:hint="eastAsia"/>
-              </w:rPr>
-            </w:pPr>
-          </w:p>
-        </w:tc>
-        <w:tc>
-          <w:tcPr>
-            <w:tcW w:w="2332" w:type="dxa"/>
-          </w:tcPr>
-          <w:p>
-            <w:pPr>
-              <w:rPr>
-                <w:rFonts w:hint="eastAsia"/>
-              </w:rPr>
-            </w:pPr>
-          </w:p>
-        </w:tc>
-        <w:tc>
-          <w:tcPr>
-            <w:tcW w:w="2741" w:type="dxa"/>
-          </w:tcPr>
-          <w:p>
-            <w:pPr>
-              <w:rPr>
-                <w:rFonts w:hint="eastAsia"/>
-              </w:rPr>
-            </w:pPr>
-          </w:p>
-        </w:tc>
-        <w:tc>
-          <w:tcPr>
-            <w:tcW w:w="2444" w:type="dxa"/>
-          </w:tcPr>
-          <w:p>
-            <w:pPr>
-              <w:rPr>
-                <w:rFonts w:hint="eastAsia"/>
-              </w:rPr>
-            </w:pPr>
-          </w:p>
-        </w:tc>
-        <w:tc>
-          <w:tcPr>
-            <w:tcW w:w="1583" w:type="dxa"/>
-          </w:tcPr>
-          <w:p>
-            <w:pPr>
-              <w:rPr>
-                <w:rFonts w:hint="eastAsia"/>
-              </w:rPr>
-            </w:pPr>
-          </w:p>
-        </w:tc>
-        <w:tc>
-          <w:tcPr>
-            <w:tcW w:w="1586" w:type="dxa"/>
-          </w:tcPr>
-          <w:p>
-            <w:pPr>
-              <w:rPr>
-                <w:rFonts w:hint="eastAsia"/>
-              </w:rPr>
-            </w:pPr>
-          </w:p>
-        </w:tc>
-      </w:tr>
-      <w:tr>
-        <w:trPr>
-          <w:trHeight w:val="337"/>
-        </w:trPr>
-        <w:tc>
-          <w:tcPr>
-            <w:tcW w:w="1421" w:type="dxa"/>
-          </w:tcPr>
-          <w:p>
-            <w:pPr>
-              <w:jc w:val="center"/>
-              <w:rPr>
-                <w:rFonts w:hint="eastAsia"/>
-              </w:rPr>
-            </w:pPr>
-          </w:p>
-        </w:tc>
-        <w:tc>
-          <w:tcPr>
-            <w:tcW w:w="1624" w:type="dxa"/>
-          </w:tcPr>
-          <w:p>
-            <w:pPr>
-              <w:rPr>
-                <w:rFonts w:hint="eastAsia"/>
-              </w:rPr>
-            </w:pPr>
-          </w:p>
-        </w:tc>
-        <w:tc>
-          <w:tcPr>
-            <w:tcW w:w="2332" w:type="dxa"/>
-          </w:tcPr>
-          <w:p>
-            <w:pPr>
-              <w:rPr>
-                <w:rFonts w:hint="eastAsia"/>
-              </w:rPr>
-            </w:pPr>
-          </w:p>
-        </w:tc>
-        <w:tc>
-          <w:tcPr>
-            <w:tcW w:w="2741" w:type="dxa"/>
-          </w:tcPr>
-          <w:p>
-            <w:pPr>
-              <w:rPr>
-                <w:rFonts w:hint="eastAsia"/>
-              </w:rPr>
-            </w:pPr>
-          </w:p>
-        </w:tc>
-        <w:tc>
-          <w:tcPr>
-            <w:tcW w:w="2444" w:type="dxa"/>
-          </w:tcPr>
-          <w:p>
-            <w:pPr>
-              <w:rPr>
-                <w:rFonts w:hint="eastAsia"/>
-              </w:rPr>
-            </w:pPr>
-          </w:p>
-        </w:tc>
-        <w:tc>
-          <w:tcPr>
-            <w:tcW w:w="1583" w:type="dxa"/>
-          </w:tcPr>
-          <w:p>
-            <w:pPr>
-              <w:rPr>
-                <w:rFonts w:hint="eastAsia"/>
-              </w:rPr>
-            </w:pPr>
-          </w:p>
-        </w:tc>
-        <w:tc>
-          <w:tcPr>
-            <w:tcW w:w="1586" w:type="dxa"/>
-          </w:tcPr>
-          <w:p>
-            <w:pPr>
-              <w:rPr>
-                <w:rFonts w:hint="eastAsia"/>
-              </w:rPr>
-            </w:pPr>
-          </w:p>
-        </w:tc>
-      </w:tr>
-      <w:tr>
-        <w:trPr>
-          <w:trHeight w:val="345"/>
-        </w:trPr>
-        <w:tc>
-          <w:tcPr>
-            <w:tcW w:w="1421" w:type="dxa"/>
-          </w:tcPr>
-          <w:p>
-            <w:pPr>
-              <w:jc w:val="center"/>
-              <w:rPr>
-                <w:rFonts w:hint="eastAsia"/>
-              </w:rPr>
-            </w:pPr>
-          </w:p>
-        </w:tc>
-        <w:tc>
-          <w:tcPr>
-            <w:tcW w:w="1624" w:type="dxa"/>
-          </w:tcPr>
-          <w:p>
-            <w:pPr>
-              <w:rPr>
-                <w:rFonts w:hint="eastAsia"/>
-              </w:rPr>
-            </w:pPr>
-          </w:p>
-        </w:tc>
-        <w:tc>
-          <w:tcPr>
-            <w:tcW w:w="2332" w:type="dxa"/>
-          </w:tcPr>
-          <w:p>
-            <w:pPr>
-              <w:rPr>
-                <w:rFonts w:hint="eastAsia"/>
-              </w:rPr>
-            </w:pPr>
-          </w:p>
-        </w:tc>
-        <w:tc>
-          <w:tcPr>
-            <w:tcW w:w="2741" w:type="dxa"/>
-          </w:tcPr>
-          <w:p>
-            <w:pPr>
-              <w:rPr>
-                <w:rFonts w:hint="eastAsia"/>
-              </w:rPr>
-            </w:pPr>
-          </w:p>
-        </w:tc>
-        <w:tc>
-          <w:tcPr>
-            <w:tcW w:w="2444" w:type="dxa"/>
-          </w:tcPr>
-          <w:p>
-            <w:pPr>
-              <w:rPr>
-                <w:rFonts w:hint="eastAsia"/>
-              </w:rPr>
-            </w:pPr>
-          </w:p>
-        </w:tc>
-        <w:tc>
-          <w:tcPr>
-            <w:tcW w:w="1583" w:type="dxa"/>
-          </w:tcPr>
-          <w:p>
-            <w:pPr>
-              <w:rPr>
-                <w:rFonts w:hint="eastAsia"/>
-              </w:rPr>
-            </w:pPr>
-          </w:p>
-        </w:tc>
-        <w:tc>
-          <w:tcPr>
-            <w:tcW w:w="1586" w:type="dxa"/>
-          </w:tcPr>
-          <w:p>
-            <w:pPr>
-              <w:rPr>
-                <w:rFonts w:hint="eastAsia"/>
-              </w:rPr>
-            </w:pPr>
-          </w:p>
-        </w:tc>
-      </w:tr>
-      <w:tr>
-        <w:trPr>
-          <w:trHeight w:val="337"/>
-        </w:trPr>
-        <w:tc>
-          <w:tcPr>
-            <w:tcW w:w="1421" w:type="dxa"/>
-          </w:tcPr>
-          <w:p>
-            <w:pPr>
-              <w:jc w:val="center"/>
-              <w:rPr>
-                <w:rFonts w:hint="eastAsia"/>
-              </w:rPr>
-            </w:pPr>
-          </w:p>
-        </w:tc>
-        <w:tc>
-          <w:tcPr>
-            <w:tcW w:w="1624" w:type="dxa"/>
-          </w:tcPr>
-          <w:p>
-            <w:pPr>
-              <w:rPr>
-                <w:rFonts w:hint="eastAsia"/>
-              </w:rPr>
-            </w:pPr>
-          </w:p>
-        </w:tc>
-        <w:tc>
-          <w:tcPr>
-            <w:tcW w:w="2332" w:type="dxa"/>
-          </w:tcPr>
-          <w:p>
-            <w:pPr>
-              <w:rPr>
-                <w:rFonts w:hint="eastAsia"/>
-              </w:rPr>
-            </w:pPr>
-          </w:p>
-        </w:tc>
-        <w:tc>
-          <w:tcPr>
-            <w:tcW w:w="2741" w:type="dxa"/>
-          </w:tcPr>
-          <w:p>
-            <w:pPr>
-              <w:rPr>
-                <w:rFonts w:hint="eastAsia"/>
-              </w:rPr>
-            </w:pPr>
-          </w:p>
-        </w:tc>
-        <w:tc>
-          <w:tcPr>
-            <w:tcW w:w="2444" w:type="dxa"/>
-          </w:tcPr>
-          <w:p>
-            <w:pPr>
-              <w:rPr>
-                <w:rFonts w:hint="eastAsia"/>
-              </w:rPr>
-            </w:pPr>
-          </w:p>
-        </w:tc>
-        <w:tc>
-          <w:tcPr>
-            <w:tcW w:w="1583" w:type="dxa"/>
-          </w:tcPr>
-          <w:p>
-            <w:pPr>
-              <w:rPr>
-                <w:rFonts w:hint="eastAsia"/>
-              </w:rPr>
-            </w:pPr>
-          </w:p>
-        </w:tc>
-        <w:tc>
-          <w:tcPr>
-            <w:tcW w:w="1586" w:type="dxa"/>
-          </w:tcPr>
-          <w:p>
-            <w:pPr>
-              <w:rPr>
-                <w:rFonts w:hint="eastAsia"/>
-              </w:rPr>
-            </w:pPr>
-          </w:p>
-        </w:tc>
-      </w:tr>
-      <w:tr>
-        <w:trPr>
-          <w:trHeight w:val="337"/>
-        </w:trPr>
-        <w:tc>
-          <w:tcPr>
-            <w:tcW w:w="1421" w:type="dxa"/>
-          </w:tcPr>
-          <w:p>
-            <w:pPr>
-              <w:jc w:val="center"/>
-              <w:rPr>
-                <w:rFonts w:hint="eastAsia"/>
-              </w:rPr>
-            </w:pPr>
-          </w:p>
-        </w:tc>
-        <w:tc>
-          <w:tcPr>
-            <w:tcW w:w="1624" w:type="dxa"/>
-          </w:tcPr>
-          <w:p>
-            <w:pPr>
-              <w:rPr>
-                <w:rFonts w:hint="eastAsia"/>
-              </w:rPr>
-            </w:pPr>
-          </w:p>
-        </w:tc>
-        <w:tc>
-          <w:tcPr>
-            <w:tcW w:w="2332" w:type="dxa"/>
-          </w:tcPr>
-          <w:p>
-            <w:pPr>
-              <w:rPr>
-                <w:rFonts w:hint="eastAsia"/>
-              </w:rPr>
-            </w:pPr>
-          </w:p>
-        </w:tc>
-        <w:tc>
-          <w:tcPr>
-            <w:tcW w:w="2741" w:type="dxa"/>
-          </w:tcPr>
-          <w:p>
-            <w:pPr>
-              <w:rPr>
-                <w:rFonts w:hint="eastAsia"/>
-              </w:rPr>
-            </w:pPr>
-          </w:p>
-        </w:tc>
-        <w:tc>
-          <w:tcPr>
-            <w:tcW w:w="2444" w:type="dxa"/>
-          </w:tcPr>
-          <w:p>
-            <w:pPr>
-              <w:rPr>
-                <w:rFonts w:hint="eastAsia"/>
-              </w:rPr>
-            </w:pPr>
-          </w:p>
-        </w:tc>
-        <w:tc>
-          <w:tcPr>
-            <w:tcW w:w="1583" w:type="dxa"/>
-          </w:tcPr>
-          <w:p>
-            <w:pPr>
-              <w:rPr>
-                <w:rFonts w:hint="eastAsia"/>
-              </w:rPr>
-            </w:pPr>
-          </w:p>
-        </w:tc>
-        <w:tc>
-          <w:tcPr>
-            <w:tcW w:w="1586" w:type="dxa"/>
-          </w:tcPr>
-          <w:p>
-            <w:pPr>
-              <w:rPr>
-                <w:rFonts w:hint="eastAsia"/>
-              </w:rPr>
-            </w:pPr>
-          </w:p>
-        </w:tc>
-      </w:tr>
-      <w:tr>
-        <w:trPr>
-          <w:trHeight w:val="345"/>
-        </w:trPr>
-        <w:tc>
-          <w:tcPr>
-            <w:tcW w:w="1421" w:type="dxa"/>
-          </w:tcPr>
-          <w:p>
-            <w:pPr>
-              <w:jc w:val="center"/>
-              <w:rPr>
-                <w:rFonts w:hint="eastAsia"/>
-              </w:rPr>
-            </w:pPr>
-          </w:p>
-        </w:tc>
-        <w:tc>
-          <w:tcPr>
-            <w:tcW w:w="1624" w:type="dxa"/>
-          </w:tcPr>
-          <w:p>
-            <w:pPr>
-              <w:rPr>
-                <w:rFonts w:hint="eastAsia"/>
-              </w:rPr>
-            </w:pPr>
-          </w:p>
-        </w:tc>
-        <w:tc>
-          <w:tcPr>
-            <w:tcW w:w="2332" w:type="dxa"/>
-          </w:tcPr>
-          <w:p>
-            <w:pPr>
-              <w:rPr>
-                <w:rFonts w:hint="eastAsia"/>
-              </w:rPr>
-            </w:pPr>
-          </w:p>
-        </w:tc>
-        <w:tc>
-          <w:tcPr>
-            <w:tcW w:w="2741" w:type="dxa"/>
-          </w:tcPr>
-          <w:p>
-            <w:pPr>
-              <w:rPr>
-                <w:rFonts w:hint="eastAsia"/>
-              </w:rPr>
-            </w:pPr>
-          </w:p>
-        </w:tc>
-        <w:tc>
-          <w:tcPr>
-            <w:tcW w:w="2444" w:type="dxa"/>
-          </w:tcPr>
-          <w:p>
-            <w:pPr>
-              <w:rPr>
-                <w:rFonts w:hint="eastAsia"/>
-              </w:rPr>
-            </w:pPr>
-          </w:p>
-        </w:tc>
-        <w:tc>
-          <w:tcPr>
-            <w:tcW w:w="1583" w:type="dxa"/>
-          </w:tcPr>
-          <w:p>
-            <w:pPr>
-              <w:rPr>
-                <w:rFonts w:hint="eastAsia"/>
-              </w:rPr>
-            </w:pPr>
-          </w:p>
-        </w:tc>
-        <w:tc>
-          <w:tcPr>
-            <w:tcW w:w="1586" w:type="dxa"/>
-          </w:tcPr>
-          <w:p>
-            <w:pPr>
-              <w:rPr>
-                <w:rFonts w:hint="eastAsia"/>
-              </w:rPr>
-            </w:pPr>
-          </w:p>
-        </w:tc>
-      </w:tr>
-      <w:tr>
-        <w:trPr>
-          <w:trHeight w:val="337"/>
-        </w:trPr>
-        <w:tc>
-          <w:tcPr>
-            <w:tcW w:w="1421" w:type="dxa"/>
-          </w:tcPr>
-          <w:p>
-            <w:pPr>
-              <w:jc w:val="center"/>
-              <w:rPr>
-                <w:rFonts w:hint="eastAsia"/>
-              </w:rPr>
-            </w:pPr>
-          </w:p>
-        </w:tc>
-        <w:tc>
-          <w:tcPr>
-            <w:tcW w:w="1624" w:type="dxa"/>
-          </w:tcPr>
-          <w:p>
-            <w:pPr>
-              <w:rPr>
-                <w:rFonts w:hint="eastAsia"/>
-              </w:rPr>
-            </w:pPr>
-          </w:p>
-        </w:tc>
-        <w:tc>
-          <w:tcPr>
-            <w:tcW w:w="2332" w:type="dxa"/>
-          </w:tcPr>
-          <w:p>
-            <w:pPr>
-              <w:rPr>
-                <w:rFonts w:hint="eastAsia"/>
-              </w:rPr>
-            </w:pPr>
-          </w:p>
-        </w:tc>
-        <w:tc>
-          <w:tcPr>
-            <w:tcW w:w="2741" w:type="dxa"/>
-          </w:tcPr>
-          <w:p>
-            <w:pPr>
-              <w:rPr>
-                <w:rFonts w:hint="eastAsia"/>
-              </w:rPr>
-            </w:pPr>
-          </w:p>
-        </w:tc>
-        <w:tc>
-          <w:tcPr>
-            <w:tcW w:w="2444" w:type="dxa"/>
-          </w:tcPr>
-          <w:p>
-            <w:pPr>
-              <w:rPr>
-                <w:rFonts w:hint="eastAsia"/>
-              </w:rPr>
-            </w:pPr>
-          </w:p>
-        </w:tc>
-        <w:tc>
-          <w:tcPr>
-            <w:tcW w:w="1583" w:type="dxa"/>
-          </w:tcPr>
-          <w:p>
-            <w:pPr>
-              <w:rPr>
-                <w:rFonts w:hint="eastAsia"/>
-              </w:rPr>
-            </w:pPr>
-          </w:p>
-        </w:tc>
-        <w:tc>
-          <w:tcPr>
-            <w:tcW w:w="1586" w:type="dxa"/>
-          </w:tcPr>
-          <w:p>
-            <w:pPr>
-              <w:rPr>
-                <w:rFonts w:hint="eastAsia"/>
-              </w:rPr>
-            </w:pPr>
-          </w:p>
-        </w:tc>
-      </w:tr>
-      <w:tr>
-        <w:trPr>
-          <w:trHeight w:val="345"/>
-        </w:trPr>
-        <w:tc>
-          <w:tcPr>
-            <w:tcW w:w="1421" w:type="dxa"/>
-          </w:tcPr>
-          <w:p>
-            <w:pPr>
-              <w:jc w:val="center"/>
-              <w:rPr>
-                <w:rFonts w:hint="eastAsia"/>
-              </w:rPr>
-            </w:pPr>
-          </w:p>
-        </w:tc>
-        <w:tc>
-          <w:tcPr>
-            <w:tcW w:w="1624" w:type="dxa"/>
-          </w:tcPr>
-          <w:p>
-            <w:pPr>
-              <w:rPr>
-                <w:rFonts w:hint="eastAsia"/>
-              </w:rPr>
-            </w:pPr>
-          </w:p>
-        </w:tc>
-        <w:tc>
-          <w:tcPr>
-            <w:tcW w:w="2332" w:type="dxa"/>
-          </w:tcPr>
-          <w:p>
-            <w:pPr>
-              <w:rPr>
-                <w:rFonts w:hint="eastAsia"/>
-              </w:rPr>
-            </w:pPr>
-          </w:p>
-        </w:tc>
-        <w:tc>
-          <w:tcPr>
-            <w:tcW w:w="2741" w:type="dxa"/>
-          </w:tcPr>
-          <w:p>
-            <w:pPr>
-              <w:rPr>
-                <w:rFonts w:hint="eastAsia"/>
-              </w:rPr>
-            </w:pPr>
-          </w:p>
-        </w:tc>
-        <w:tc>
-          <w:tcPr>
-            <w:tcW w:w="2444" w:type="dxa"/>
-          </w:tcPr>
-          <w:p>
-            <w:pPr>
-              <w:rPr>
-                <w:rFonts w:hint="eastAsia"/>
-              </w:rPr>
-            </w:pPr>
-          </w:p>
-        </w:tc>
-        <w:tc>
-          <w:tcPr>
-            <w:tcW w:w="1583" w:type="dxa"/>
-          </w:tcPr>
-          <w:p>
-            <w:pPr>
-              <w:rPr>
-                <w:rFonts w:hint="eastAsia"/>
-              </w:rPr>
-            </w:pPr>
-          </w:p>
-        </w:tc>
-        <w:tc>
-          <w:tcPr>
-            <w:tcW w:w="1586" w:type="dxa"/>
-          </w:tcPr>
-          <w:p>
-            <w:pPr>
-              <w:rPr>
-                <w:rFonts w:hint="eastAsia"/>
-              </w:rPr>
-            </w:pPr>
-          </w:p>
-        </w:tc>
+        <w:sdt>
+          <w:sdtPr>
+            <w:rPr>
+              <w:rFonts w:hint="eastAsia"/>
+              <w:shd w:val="clear" w:color="auto" w:fill="92D050"/>
+            </w:rPr>
+            <w:alias w:val="Status"/>
+            <w:tag w:val="Status"/>
+            <w:id w:val="36939869"/>
+            <w:placeholder>
+              <w:docPart w:val="8319BC7EA3554FBC8EE0A99EC5CA5E29"/>
+            </w:placeholder>
+            <w:dropDownList>
+              <w:listItem w:value="항목을 선택하세요."/>
+              <w:listItem w:displayText="Pending" w:value="Pending"/>
+              <w:listItem w:displayText="In Progress" w:value="In Progress"/>
+              <w:listItem w:displayText="Completed" w:value="Completed"/>
+            </w:dropDownList>
+          </w:sdtPr>
+          <w:sdtContent>
+            <w:tc>
+              <w:tcPr>
+                <w:tcW w:w="1581" w:type="dxa"/>
+                <w:shd w:val="clear" w:color="auto" w:fill="92D050"/>
+              </w:tcPr>
+              <w:p>
+                <w:pPr>
+                  <w:jc w:val="center"/>
+                </w:pPr>
+                <w:r>
+                  <w:rPr>
+                    <w:rFonts w:hint="eastAsia"/>
+                    <w:shd w:val="clear" w:color="auto" w:fill="92D050"/>
+                  </w:rPr>
+                  <w:t>Completed</w:t>
+                </w:r>
+              </w:p>
+            </w:tc>
+          </w:sdtContent>
+        </w:sdt>
       </w:tr>
     </w:tbl>
-    <w:p>
-      <w:pPr>
-        <w:rPr>
-          <w:rFonts w:hint="eastAsia"/>
-        </w:rPr>
-      </w:pPr>
-    </w:p>
+    <w:p/>
     <w:sectPr>
       <w:pgSz w:w="16838" w:h="11906" w:orient="landscape"/>
       <w:pgMar w:top="1440" w:right="1701" w:bottom="1440" w:left="1440" w:header="851" w:footer="992" w:gutter="0"/>
@@ -2379,6 +1684,273 @@
     </w:lvl>
   </w:abstractNum>
   <w:abstractNum w:abstractNumId="1" w15:restartNumberingAfterBreak="0">
+    <w:nsid w:val="22CA60D3"/>
+    <w:multiLevelType w:val="hybridMultilevel"/>
+    <w:tmpl w:val="89C820DA"/>
+    <w:lvl w:ilvl="0" w:tplc="B3E6257E">
+      <w:start w:val="1"/>
+      <w:numFmt w:val="decimal"/>
+      <w:lvlText w:val="(%1)"/>
+      <w:lvlJc w:val="left"/>
+      <w:pPr>
+        <w:ind w:left="360" w:hanging="360"/>
+      </w:pPr>
+      <w:rPr>
+        <w:rFonts w:hint="default"/>
+      </w:rPr>
+    </w:lvl>
+    <w:lvl w:ilvl="1" w:tplc="04090019" w:tentative="1">
+      <w:start w:val="1"/>
+      <w:numFmt w:val="upperLetter"/>
+      <w:lvlText w:val="%2."/>
+      <w:lvlJc w:val="left"/>
+      <w:pPr>
+        <w:ind w:left="1200" w:hanging="400"/>
+      </w:pPr>
+    </w:lvl>
+    <w:lvl w:ilvl="2" w:tplc="0409001B" w:tentative="1">
+      <w:start w:val="1"/>
+      <w:numFmt w:val="lowerRoman"/>
+      <w:lvlText w:val="%3."/>
+      <w:lvlJc w:val="right"/>
+      <w:pPr>
+        <w:ind w:left="1600" w:hanging="400"/>
+      </w:pPr>
+    </w:lvl>
+    <w:lvl w:ilvl="3" w:tplc="0409000F" w:tentative="1">
+      <w:start w:val="1"/>
+      <w:numFmt w:val="decimal"/>
+      <w:lvlText w:val="%4."/>
+      <w:lvlJc w:val="left"/>
+      <w:pPr>
+        <w:ind w:left="2000" w:hanging="400"/>
+      </w:pPr>
+    </w:lvl>
+    <w:lvl w:ilvl="4" w:tplc="04090019" w:tentative="1">
+      <w:start w:val="1"/>
+      <w:numFmt w:val="upperLetter"/>
+      <w:lvlText w:val="%5."/>
+      <w:lvlJc w:val="left"/>
+      <w:pPr>
+        <w:ind w:left="2400" w:hanging="400"/>
+      </w:pPr>
+    </w:lvl>
+    <w:lvl w:ilvl="5" w:tplc="0409001B" w:tentative="1">
+      <w:start w:val="1"/>
+      <w:numFmt w:val="lowerRoman"/>
+      <w:lvlText w:val="%6."/>
+      <w:lvlJc w:val="right"/>
+      <w:pPr>
+        <w:ind w:left="2800" w:hanging="400"/>
+      </w:pPr>
+    </w:lvl>
+    <w:lvl w:ilvl="6" w:tplc="0409000F" w:tentative="1">
+      <w:start w:val="1"/>
+      <w:numFmt w:val="decimal"/>
+      <w:lvlText w:val="%7."/>
+      <w:lvlJc w:val="left"/>
+      <w:pPr>
+        <w:ind w:left="3200" w:hanging="400"/>
+      </w:pPr>
+    </w:lvl>
+    <w:lvl w:ilvl="7" w:tplc="04090019" w:tentative="1">
+      <w:start w:val="1"/>
+      <w:numFmt w:val="upperLetter"/>
+      <w:lvlText w:val="%8."/>
+      <w:lvlJc w:val="left"/>
+      <w:pPr>
+        <w:ind w:left="3600" w:hanging="400"/>
+      </w:pPr>
+    </w:lvl>
+    <w:lvl w:ilvl="8" w:tplc="0409001B" w:tentative="1">
+      <w:start w:val="1"/>
+      <w:numFmt w:val="lowerRoman"/>
+      <w:lvlText w:val="%9."/>
+      <w:lvlJc w:val="right"/>
+      <w:pPr>
+        <w:ind w:left="4000" w:hanging="400"/>
+      </w:pPr>
+    </w:lvl>
+  </w:abstractNum>
+  <w:abstractNum w:abstractNumId="2" w15:restartNumberingAfterBreak="0">
+    <w:nsid w:val="2CBD0379"/>
+    <w:multiLevelType w:val="hybridMultilevel"/>
+    <w:tmpl w:val="9D92611C"/>
+    <w:lvl w:ilvl="0" w:tplc="B3E6257E">
+      <w:start w:val="1"/>
+      <w:numFmt w:val="decimal"/>
+      <w:lvlText w:val="(%1)"/>
+      <w:lvlJc w:val="left"/>
+      <w:pPr>
+        <w:ind w:left="360" w:hanging="360"/>
+      </w:pPr>
+      <w:rPr>
+        <w:rFonts w:hint="default"/>
+      </w:rPr>
+    </w:lvl>
+    <w:lvl w:ilvl="1" w:tplc="04090019" w:tentative="1">
+      <w:start w:val="1"/>
+      <w:numFmt w:val="upperLetter"/>
+      <w:lvlText w:val="%2."/>
+      <w:lvlJc w:val="left"/>
+      <w:pPr>
+        <w:ind w:left="800" w:hanging="400"/>
+      </w:pPr>
+    </w:lvl>
+    <w:lvl w:ilvl="2" w:tplc="0409001B" w:tentative="1">
+      <w:start w:val="1"/>
+      <w:numFmt w:val="lowerRoman"/>
+      <w:lvlText w:val="%3."/>
+      <w:lvlJc w:val="right"/>
+      <w:pPr>
+        <w:ind w:left="1200" w:hanging="400"/>
+      </w:pPr>
+    </w:lvl>
+    <w:lvl w:ilvl="3" w:tplc="0409000F" w:tentative="1">
+      <w:start w:val="1"/>
+      <w:numFmt w:val="decimal"/>
+      <w:lvlText w:val="%4."/>
+      <w:lvlJc w:val="left"/>
+      <w:pPr>
+        <w:ind w:left="1600" w:hanging="400"/>
+      </w:pPr>
+    </w:lvl>
+    <w:lvl w:ilvl="4" w:tplc="04090019" w:tentative="1">
+      <w:start w:val="1"/>
+      <w:numFmt w:val="upperLetter"/>
+      <w:lvlText w:val="%5."/>
+      <w:lvlJc w:val="left"/>
+      <w:pPr>
+        <w:ind w:left="2000" w:hanging="400"/>
+      </w:pPr>
+    </w:lvl>
+    <w:lvl w:ilvl="5" w:tplc="0409001B" w:tentative="1">
+      <w:start w:val="1"/>
+      <w:numFmt w:val="lowerRoman"/>
+      <w:lvlText w:val="%6."/>
+      <w:lvlJc w:val="right"/>
+      <w:pPr>
+        <w:ind w:left="2400" w:hanging="400"/>
+      </w:pPr>
+    </w:lvl>
+    <w:lvl w:ilvl="6" w:tplc="0409000F" w:tentative="1">
+      <w:start w:val="1"/>
+      <w:numFmt w:val="decimal"/>
+      <w:lvlText w:val="%7."/>
+      <w:lvlJc w:val="left"/>
+      <w:pPr>
+        <w:ind w:left="2800" w:hanging="400"/>
+      </w:pPr>
+    </w:lvl>
+    <w:lvl w:ilvl="7" w:tplc="04090019" w:tentative="1">
+      <w:start w:val="1"/>
+      <w:numFmt w:val="upperLetter"/>
+      <w:lvlText w:val="%8."/>
+      <w:lvlJc w:val="left"/>
+      <w:pPr>
+        <w:ind w:left="3200" w:hanging="400"/>
+      </w:pPr>
+    </w:lvl>
+    <w:lvl w:ilvl="8" w:tplc="0409001B" w:tentative="1">
+      <w:start w:val="1"/>
+      <w:numFmt w:val="lowerRoman"/>
+      <w:lvlText w:val="%9."/>
+      <w:lvlJc w:val="right"/>
+      <w:pPr>
+        <w:ind w:left="3600" w:hanging="400"/>
+      </w:pPr>
+    </w:lvl>
+  </w:abstractNum>
+  <w:abstractNum w:abstractNumId="3" w15:restartNumberingAfterBreak="0">
+    <w:nsid w:val="2D5020E6"/>
+    <w:multiLevelType w:val="hybridMultilevel"/>
+    <w:tmpl w:val="6972CB2E"/>
+    <w:lvl w:ilvl="0" w:tplc="25DA5DE4">
+      <w:start w:val="1"/>
+      <w:numFmt w:val="decimal"/>
+      <w:lvlText w:val="(%1)"/>
+      <w:lvlJc w:val="left"/>
+      <w:pPr>
+        <w:ind w:left="360" w:hanging="360"/>
+      </w:pPr>
+      <w:rPr>
+        <w:rFonts w:hint="default"/>
+      </w:rPr>
+    </w:lvl>
+    <w:lvl w:ilvl="1" w:tplc="04090019" w:tentative="1">
+      <w:start w:val="1"/>
+      <w:numFmt w:val="upperLetter"/>
+      <w:lvlText w:val="%2."/>
+      <w:lvlJc w:val="left"/>
+      <w:pPr>
+        <w:ind w:left="800" w:hanging="400"/>
+      </w:pPr>
+    </w:lvl>
+    <w:lvl w:ilvl="2" w:tplc="0409001B" w:tentative="1">
+      <w:start w:val="1"/>
+      <w:numFmt w:val="lowerRoman"/>
+      <w:lvlText w:val="%3."/>
+      <w:lvlJc w:val="right"/>
+      <w:pPr>
+        <w:ind w:left="1200" w:hanging="400"/>
+      </w:pPr>
+    </w:lvl>
+    <w:lvl w:ilvl="3" w:tplc="0409000F" w:tentative="1">
+      <w:start w:val="1"/>
+      <w:numFmt w:val="decimal"/>
+      <w:lvlText w:val="%4."/>
+      <w:lvlJc w:val="left"/>
+      <w:pPr>
+        <w:ind w:left="1600" w:hanging="400"/>
+      </w:pPr>
+    </w:lvl>
+    <w:lvl w:ilvl="4" w:tplc="04090019" w:tentative="1">
+      <w:start w:val="1"/>
+      <w:numFmt w:val="upperLetter"/>
+      <w:lvlText w:val="%5."/>
+      <w:lvlJc w:val="left"/>
+      <w:pPr>
+        <w:ind w:left="2000" w:hanging="400"/>
+      </w:pPr>
+    </w:lvl>
+    <w:lvl w:ilvl="5" w:tplc="0409001B" w:tentative="1">
+      <w:start w:val="1"/>
+      <w:numFmt w:val="lowerRoman"/>
+      <w:lvlText w:val="%6."/>
+      <w:lvlJc w:val="right"/>
+      <w:pPr>
+        <w:ind w:left="2400" w:hanging="400"/>
+      </w:pPr>
+    </w:lvl>
+    <w:lvl w:ilvl="6" w:tplc="0409000F" w:tentative="1">
+      <w:start w:val="1"/>
+      <w:numFmt w:val="decimal"/>
+      <w:lvlText w:val="%7."/>
+      <w:lvlJc w:val="left"/>
+      <w:pPr>
+        <w:ind w:left="2800" w:hanging="400"/>
+      </w:pPr>
+    </w:lvl>
+    <w:lvl w:ilvl="7" w:tplc="04090019" w:tentative="1">
+      <w:start w:val="1"/>
+      <w:numFmt w:val="upperLetter"/>
+      <w:lvlText w:val="%8."/>
+      <w:lvlJc w:val="left"/>
+      <w:pPr>
+        <w:ind w:left="3200" w:hanging="400"/>
+      </w:pPr>
+    </w:lvl>
+    <w:lvl w:ilvl="8" w:tplc="0409001B" w:tentative="1">
+      <w:start w:val="1"/>
+      <w:numFmt w:val="lowerRoman"/>
+      <w:lvlText w:val="%9."/>
+      <w:lvlJc w:val="right"/>
+      <w:pPr>
+        <w:ind w:left="3600" w:hanging="400"/>
+      </w:pPr>
+    </w:lvl>
+  </w:abstractNum>
+  <w:abstractNum w:abstractNumId="4" w15:restartNumberingAfterBreak="0">
     <w:nsid w:val="346E0DCA"/>
     <w:multiLevelType w:val="hybridMultilevel"/>
     <w:tmpl w:val="73DC2400"/>
@@ -2467,7 +2039,7 @@
       </w:pPr>
     </w:lvl>
   </w:abstractNum>
-  <w:abstractNum w:abstractNumId="2" w15:restartNumberingAfterBreak="0">
+  <w:abstractNum w:abstractNumId="5" w15:restartNumberingAfterBreak="0">
     <w:nsid w:val="5F981D54"/>
     <w:multiLevelType w:val="hybridMultilevel"/>
     <w:tmpl w:val="C472C7FE"/>
@@ -2557,13 +2129,22 @@
     </w:lvl>
   </w:abstractNum>
   <w:num w:numId="1">
-    <w:abstractNumId w:val="1"/>
+    <w:abstractNumId w:val="4"/>
   </w:num>
   <w:num w:numId="2">
-    <w:abstractNumId w:val="2"/>
+    <w:abstractNumId w:val="5"/>
   </w:num>
   <w:num w:numId="3">
     <w:abstractNumId w:val="0"/>
+  </w:num>
+  <w:num w:numId="4">
+    <w:abstractNumId w:val="3"/>
+  </w:num>
+  <w:num w:numId="5">
+    <w:abstractNumId w:val="2"/>
+  </w:num>
+  <w:num w:numId="6">
+    <w:abstractNumId w:val="1"/>
   </w:num>
 </w:numbering>
 </file>
@@ -3048,7 +2629,7 @@
   <w:docParts>
     <w:docPart>
       <w:docPartPr>
-        <w:name w:val="DefaultPlaceholder_-1854013438"/>
+        <w:name w:val="148641C27CB74B25BF442C7A894C9FB3"/>
         <w:category>
           <w:name w:val="일반"/>
           <w:gallery w:val="placeholder"/>
@@ -3059,38 +2640,12 @@
         <w:behaviors>
           <w:behavior w:val="content"/>
         </w:behaviors>
-        <w:guid w:val="{5A7B6181-2AB4-4C55-B009-E237B69DF0E1}"/>
-      </w:docPartPr>
-      <w:docPartBody>
-        <w:p>
-          <w:r>
-            <w:rPr>
-              <w:rStyle w:val="a3"/>
-            </w:rPr>
-            <w:t>항목을 선택하세요.</w:t>
-          </w:r>
-        </w:p>
-      </w:docPartBody>
-    </w:docPart>
-    <w:docPart>
-      <w:docPartPr>
-        <w:name w:val="5FDDDCDFEF4B45FD8EDAB39465B5F792"/>
-        <w:category>
-          <w:name w:val="일반"/>
-          <w:gallery w:val="placeholder"/>
-        </w:category>
-        <w:types>
-          <w:type w:val="bbPlcHdr"/>
-        </w:types>
-        <w:behaviors>
-          <w:behavior w:val="content"/>
-        </w:behaviors>
-        <w:guid w:val="{E8CBFF58-16F1-452A-A231-954B23FD8451}"/>
+        <w:guid w:val="{228808D5-71A1-472C-BEA8-241C59F0D9ED}"/>
       </w:docPartPr>
       <w:docPartBody>
         <w:p>
           <w:pPr>
-            <w:pStyle w:val="5FDDDCDFEF4B45FD8EDAB39465B5F792"/>
+            <w:pStyle w:val="148641C27CB74B25BF442C7A894C9FB3"/>
           </w:pPr>
           <w:r>
             <w:rPr>
@@ -3103,7 +2658,7 @@
     </w:docPart>
     <w:docPart>
       <w:docPartPr>
-        <w:name w:val="4C0B244424CB4E5484542F2B83514959"/>
+        <w:name w:val="E46FCAFFB72B4CB6823637A1268D72C1"/>
         <w:category>
           <w:name w:val="일반"/>
           <w:gallery w:val="placeholder"/>
@@ -3114,12 +2669,99 @@
         <w:behaviors>
           <w:behavior w:val="content"/>
         </w:behaviors>
-        <w:guid w:val="{CF61F678-1F7A-4267-9C98-512CAB6EF7FA}"/>
+        <w:guid w:val="{B3826847-D5FB-4195-B871-EDC7F7D80B64}"/>
       </w:docPartPr>
       <w:docPartBody>
         <w:p>
           <w:pPr>
-            <w:pStyle w:val="4C0B244424CB4E5484542F2B83514959"/>
+            <w:pStyle w:val="E46FCAFFB72B4CB6823637A1268D72C1"/>
+          </w:pPr>
+          <w:r>
+            <w:rPr>
+              <w:rStyle w:val="a3"/>
+            </w:rPr>
+            <w:t>항목을 선택하세요.</w:t>
+          </w:r>
+        </w:p>
+      </w:docPartBody>
+    </w:docPart>
+    <w:docPart>
+      <w:docPartPr>
+        <w:name w:val="B1D429AE983E4163A3F13FC1337B2708"/>
+        <w:category>
+          <w:name w:val="일반"/>
+          <w:gallery w:val="placeholder"/>
+        </w:category>
+        <w:types>
+          <w:type w:val="bbPlcHdr"/>
+        </w:types>
+        <w:behaviors>
+          <w:behavior w:val="content"/>
+        </w:behaviors>
+        <w:guid w:val="{EDD38D7A-2585-4E65-B5DB-465BBFC05987}"/>
+      </w:docPartPr>
+      <w:docPartBody>
+        <w:p>
+          <w:pPr>
+            <w:pStyle w:val="B1D429AE983E4163A3F13FC1337B2708"/>
+          </w:pPr>
+          <w:r>
+            <w:rPr>
+              <w:rStyle w:val="a3"/>
+            </w:rPr>
+            <w:t>항목을 선택하세요.</w:t>
+          </w:r>
+        </w:p>
+      </w:docPartBody>
+    </w:docPart>
+    <w:docPart>
+      <w:docPartPr>
+        <w:name w:val="51B8DCF72C704D44932B1CDFF76424D7"/>
+        <w:category>
+          <w:name w:val="일반"/>
+          <w:gallery w:val="placeholder"/>
+        </w:category>
+        <w:types>
+          <w:type w:val="bbPlcHdr"/>
+        </w:types>
+        <w:behaviors>
+          <w:behavior w:val="content"/>
+        </w:behaviors>
+        <w:guid w:val="{15CD89CF-0C9F-4459-81D4-D85D1FA28387}"/>
+      </w:docPartPr>
+      <w:docPartBody>
+        <w:p>
+          <w:pPr>
+            <w:pStyle w:val="51B8DCF72C704D44932B1CDFF76424D7"/>
+          </w:pPr>
+          <w:r>
+            <w:rPr>
+              <w:rStyle w:val="a3"/>
+            </w:rPr>
+            <w:t>항목을 선택하세요.</w:t>
+          </w:r>
+        </w:p>
+      </w:docPartBody>
+    </w:docPart>
+    <w:docPart>
+      <w:docPartPr>
+        <w:name w:val="8319BC7EA3554FBC8EE0A99EC5CA5E29"/>
+        <w:category>
+          <w:name w:val="일반"/>
+          <w:gallery w:val="placeholder"/>
+        </w:category>
+        <w:types>
+          <w:type w:val="bbPlcHdr"/>
+        </w:types>
+        <w:behaviors>
+          <w:behavior w:val="content"/>
+        </w:behaviors>
+        <w:guid w:val="{B254BC22-D0C3-4337-8561-FD5AEEC36ECD}"/>
+      </w:docPartPr>
+      <w:docPartBody>
+        <w:p>
+          <w:pPr>
+            <w:pStyle w:val="8319BC7EA3554FBC8EE0A99EC5CA5E29"/>
           </w:pPr>
           <w:r>
             <w:rPr>
@@ -3180,8 +2822,10 @@
   </w:compat>
   <w:rsids>
     <w:rsidRoot w:val="00BE1977"/>
+    <w:rsid w:val="006F18DB"/>
     <w:rsid w:val="00BE1977"/>
     <w:rsid w:val="00C84E1F"/>
+    <w:rsid w:val="00D827AE"/>
   </w:rsids>
   <m:mathPr>
     <m:mathFont m:val="Cambria Math"/>
@@ -3642,7 +3286,7 @@
     <w:basedOn w:val="a0"/>
     <w:uiPriority w:val="99"/>
     <w:semiHidden/>
-    <w:rsid w:val="00BE1977"/>
+    <w:rsid w:val="00D827AE"/>
     <w:rPr>
       <w:color w:val="808080"/>
     </w:rPr>
@@ -3660,6 +3304,86 @@
   <w:style w:type="paragraph" w:customStyle="1" w:styleId="4C0B244424CB4E5484542F2B83514959">
     <w:name w:val="4C0B244424CB4E5484542F2B83514959"/>
     <w:rsid w:val="00BE1977"/>
+    <w:pPr>
+      <w:widowControl w:val="0"/>
+      <w:wordWrap w:val="0"/>
+      <w:autoSpaceDE w:val="0"/>
+      <w:autoSpaceDN w:val="0"/>
+    </w:pPr>
+  </w:style>
+  <w:style w:type="paragraph" w:customStyle="1" w:styleId="C151A00F6D5142CE85515F00242C8A78">
+    <w:name w:val="C151A00F6D5142CE85515F00242C8A78"/>
+    <w:rsid w:val="00D827AE"/>
+    <w:pPr>
+      <w:widowControl w:val="0"/>
+      <w:wordWrap w:val="0"/>
+      <w:autoSpaceDE w:val="0"/>
+      <w:autoSpaceDN w:val="0"/>
+    </w:pPr>
+  </w:style>
+  <w:style w:type="paragraph" w:customStyle="1" w:styleId="E5A2C0DAC67F44C585D87395EE7235C6">
+    <w:name w:val="E5A2C0DAC67F44C585D87395EE7235C6"/>
+    <w:rsid w:val="00D827AE"/>
+    <w:pPr>
+      <w:widowControl w:val="0"/>
+      <w:wordWrap w:val="0"/>
+      <w:autoSpaceDE w:val="0"/>
+      <w:autoSpaceDN w:val="0"/>
+    </w:pPr>
+  </w:style>
+  <w:style w:type="paragraph" w:customStyle="1" w:styleId="8640D47B193E4F0988DFFEBB0D317490">
+    <w:name w:val="8640D47B193E4F0988DFFEBB0D317490"/>
+    <w:rsid w:val="00D827AE"/>
+    <w:pPr>
+      <w:widowControl w:val="0"/>
+      <w:wordWrap w:val="0"/>
+      <w:autoSpaceDE w:val="0"/>
+      <w:autoSpaceDN w:val="0"/>
+    </w:pPr>
+  </w:style>
+  <w:style w:type="paragraph" w:customStyle="1" w:styleId="148641C27CB74B25BF442C7A894C9FB3">
+    <w:name w:val="148641C27CB74B25BF442C7A894C9FB3"/>
+    <w:rsid w:val="00D827AE"/>
+    <w:pPr>
+      <w:widowControl w:val="0"/>
+      <w:wordWrap w:val="0"/>
+      <w:autoSpaceDE w:val="0"/>
+      <w:autoSpaceDN w:val="0"/>
+    </w:pPr>
+  </w:style>
+  <w:style w:type="paragraph" w:customStyle="1" w:styleId="E46FCAFFB72B4CB6823637A1268D72C1">
+    <w:name w:val="E46FCAFFB72B4CB6823637A1268D72C1"/>
+    <w:rsid w:val="00D827AE"/>
+    <w:pPr>
+      <w:widowControl w:val="0"/>
+      <w:wordWrap w:val="0"/>
+      <w:autoSpaceDE w:val="0"/>
+      <w:autoSpaceDN w:val="0"/>
+    </w:pPr>
+  </w:style>
+  <w:style w:type="paragraph" w:customStyle="1" w:styleId="B1D429AE983E4163A3F13FC1337B2708">
+    <w:name w:val="B1D429AE983E4163A3F13FC1337B2708"/>
+    <w:rsid w:val="00D827AE"/>
+    <w:pPr>
+      <w:widowControl w:val="0"/>
+      <w:wordWrap w:val="0"/>
+      <w:autoSpaceDE w:val="0"/>
+      <w:autoSpaceDN w:val="0"/>
+    </w:pPr>
+  </w:style>
+  <w:style w:type="paragraph" w:customStyle="1" w:styleId="51B8DCF72C704D44932B1CDFF76424D7">
+    <w:name w:val="51B8DCF72C704D44932B1CDFF76424D7"/>
+    <w:rsid w:val="00D827AE"/>
+    <w:pPr>
+      <w:widowControl w:val="0"/>
+      <w:wordWrap w:val="0"/>
+      <w:autoSpaceDE w:val="0"/>
+      <w:autoSpaceDN w:val="0"/>
+    </w:pPr>
+  </w:style>
+  <w:style w:type="paragraph" w:customStyle="1" w:styleId="8319BC7EA3554FBC8EE0A99EC5CA5E29">
+    <w:name w:val="8319BC7EA3554FBC8EE0A99EC5CA5E29"/>
+    <w:rsid w:val="00D827AE"/>
     <w:pPr>
       <w:widowControl w:val="0"/>
       <w:wordWrap w:val="0"/>
@@ -3970,4 +3694,16 @@
     </a:ext>
   </a:extLst>
 </a:theme>
+</file>
+
+<file path=customXml/item1.xml><?xml version="1.0" encoding="utf-8"?>
+<b:Sources xmlns:b="http://schemas.openxmlformats.org/officeDocument/2006/bibliography" xmlns="http://schemas.openxmlformats.org/officeDocument/2006/bibliography" SelectedStyle="\APASixthEditionOfficeOnline.xsl" StyleName="APA" Version="6"/>
+</file>
+
+<file path=customXml/itemProps1.xml><?xml version="1.0" encoding="utf-8"?>
+<ds:datastoreItem xmlns:ds="http://schemas.openxmlformats.org/officeDocument/2006/customXml" ds:itemID="{32BEC9C9-25C0-4696-840F-540371837437}">
+  <ds:schemaRefs>
+    <ds:schemaRef ds:uri="http://schemas.openxmlformats.org/officeDocument/2006/bibliography"/>
+  </ds:schemaRefs>
+</ds:datastoreItem>
 </file>
</xml_diff>

<commit_message>
Creating and receiving input events
(1)	Created an action mapping for jumping.
(2)	Created an axis mapping for movement.
</commit_message>
<xml_diff>
--- a/Project Backlog - Barrel Hopper.docx
+++ b/Project Backlog - Barrel Hopper.docx
@@ -164,7 +164,6 @@
             <w:pPr>
               <w:jc w:val="center"/>
               <w:rPr>
-                <w:rFonts w:hint="eastAsia"/>
                 <w:b/>
                 <w:bCs/>
                 <w:sz w:val="24"/>
@@ -342,11 +341,6 @@
             <w:tcW w:w="2647" w:type="dxa"/>
           </w:tcPr>
           <w:p>
-            <w:pPr>
-              <w:rPr>
-                <w:rFonts w:hint="eastAsia"/>
-              </w:rPr>
-            </w:pPr>
             <w:r>
               <w:rPr>
                 <w:rFonts w:hint="eastAsia"/>
@@ -384,7 +378,6 @@
                 <w:color w:val="0070C0"/>
               </w:rPr>
             </w:pPr>
-            <w:proofErr w:type="spellStart"/>
             <w:r>
               <w:rPr>
                 <w:rFonts w:hint="eastAsia"/>
@@ -398,7 +391,6 @@
               </w:rPr>
               <w:t>arrel_Hopper</w:t>
             </w:r>
-            <w:proofErr w:type="spellEnd"/>
           </w:p>
         </w:tc>
         <w:sdt>
@@ -420,6 +412,7 @@
               <w:listItem w:displayText="Completed" w:value="Completed"/>
             </w:dropDownList>
           </w:sdtPr>
+          <w:sdtEndPr/>
           <w:sdtContent>
             <w:tc>
               <w:tcPr>
@@ -553,9 +546,6 @@
           <w:p>
             <w:pPr>
               <w:jc w:val="left"/>
-              <w:rPr>
-                <w:rFonts w:hint="eastAsia"/>
-              </w:rPr>
             </w:pPr>
             <w:r>
               <w:rPr>
@@ -598,7 +588,6 @@
                 <w:color w:val="0070C0"/>
               </w:rPr>
             </w:pPr>
-            <w:proofErr w:type="spellStart"/>
             <w:r>
               <w:rPr>
                 <w:rFonts w:hint="eastAsia"/>
@@ -612,7 +601,6 @@
               </w:rPr>
               <w:t>H_Character</w:t>
             </w:r>
-            <w:proofErr w:type="spellEnd"/>
           </w:p>
         </w:tc>
         <w:sdt>
@@ -634,6 +622,7 @@
               <w:listItem w:displayText="Completed" w:value="Completed"/>
             </w:dropDownList>
           </w:sdtPr>
+          <w:sdtEndPr/>
           <w:sdtContent>
             <w:tc>
               <w:tcPr>
@@ -728,11 +717,6 @@
             <w:tcW w:w="2647" w:type="dxa"/>
           </w:tcPr>
           <w:p>
-            <w:pPr>
-              <w:rPr>
-                <w:rFonts w:hint="eastAsia"/>
-              </w:rPr>
-            </w:pPr>
             <w:r>
               <w:rPr>
                 <w:rFonts w:hint="eastAsia"/>
@@ -800,6 +784,7 @@
               <w:listItem w:displayText="Completed" w:value="Completed"/>
             </w:dropDownList>
           </w:sdtPr>
+          <w:sdtEndPr/>
           <w:sdtContent>
             <w:tc>
               <w:tcPr>
@@ -841,10 +826,7 @@
               <w:t>2</w:t>
             </w:r>
             <w:r>
-              <w:t>022.02.0</w:t>
-            </w:r>
-            <w:r>
-              <w:t>7</w:t>
+              <w:t>022.02.07</w:t>
             </w:r>
           </w:p>
         </w:tc>
@@ -855,9 +837,6 @@
           <w:p>
             <w:pPr>
               <w:jc w:val="left"/>
-              <w:rPr>
-                <w:rFonts w:hint="eastAsia"/>
-              </w:rPr>
             </w:pPr>
             <w:r>
               <w:rPr>
@@ -970,13 +949,8 @@
               <w:t>S</w:t>
             </w:r>
             <w:r>
-              <w:t xml:space="preserve">ocket offset is set to </w:t>
-            </w:r>
-            <w:proofErr w:type="gramStart"/>
-            <w:r>
-              <w:t>75cm</w:t>
-            </w:r>
-            <w:proofErr w:type="gramEnd"/>
+              <w:t>ocket offset is set to 75cm</w:t>
+            </w:r>
             <w:r>
               <w:rPr>
                 <w:rFonts w:hint="eastAsia"/>
@@ -995,7 +969,6 @@
             <w:r>
               <w:t xml:space="preserve">the </w:t>
             </w:r>
-            <w:proofErr w:type="spellStart"/>
             <w:r>
               <w:rPr>
                 <w:color w:val="0070C0"/>
@@ -1003,11 +976,7 @@
               <w:t>SpringArm</w:t>
             </w:r>
             <w:r>
-              <w:t>’s</w:t>
-            </w:r>
-            <w:proofErr w:type="spellEnd"/>
-            <w:r>
-              <w:t xml:space="preserve"> </w:t>
+              <w:t xml:space="preserve">’s </w:t>
             </w:r>
             <w:r>
               <w:lastRenderedPageBreak/>
@@ -1040,15 +1009,7 @@
               <w:t>Camera Settings</w:t>
             </w:r>
             <w:r>
-              <w:t xml:space="preserve"> section, the </w:t>
-            </w:r>
-            <w:proofErr w:type="gramStart"/>
-            <w:r>
-              <w:t>property :</w:t>
-            </w:r>
-            <w:proofErr w:type="gramEnd"/>
-            <w:r>
-              <w:t xml:space="preserve"> </w:t>
+              <w:t xml:space="preserve"> section, the property : </w:t>
             </w:r>
             <w:r>
               <w:rPr>
@@ -1102,23 +1063,7 @@
               <w:t xml:space="preserve">se Controller Rotation Yaw </w:t>
             </w:r>
             <w:r>
-              <w:t xml:space="preserve">property unchecked. </w:t>
-            </w:r>
-            <w:proofErr w:type="spellStart"/>
-            <w:r>
-              <w:t>BH_</w:t>
-            </w:r>
-            <w:proofErr w:type="gramStart"/>
-            <w:r>
-              <w:t>Character</w:t>
-            </w:r>
-            <w:proofErr w:type="spellEnd"/>
-            <w:r>
-              <w:t>(</w:t>
-            </w:r>
-            <w:proofErr w:type="gramEnd"/>
-            <w:r>
-              <w:t>Self) Components panel -&gt; Pawn section.</w:t>
+              <w:t>property unchecked. BH_Character(Self) Components panel -&gt; Pawn section.</w:t>
             </w:r>
           </w:p>
         </w:tc>
@@ -1241,9 +1186,6 @@
               </w:numPr>
               <w:ind w:leftChars="0"/>
               <w:jc w:val="left"/>
-              <w:rPr>
-                <w:rFonts w:hint="eastAsia"/>
-              </w:rPr>
             </w:pPr>
             <w:r>
               <w:rPr>
@@ -1264,6 +1206,16 @@
             <w:pPr>
               <w:jc w:val="left"/>
             </w:pPr>
+            <w:r>
+              <w:rPr>
+                <w:rFonts w:hint="eastAsia"/>
+              </w:rPr>
+              <w:lastRenderedPageBreak/>
+              <w:t>N</w:t>
+            </w:r>
+            <w:r>
+              <w:t>/A</w:t>
+            </w:r>
           </w:p>
         </w:tc>
         <w:tc>
@@ -1274,6 +1226,15 @@
             <w:pPr>
               <w:jc w:val="left"/>
             </w:pPr>
+            <w:r>
+              <w:rPr>
+                <w:rFonts w:hint="eastAsia"/>
+              </w:rPr>
+              <w:t>N</w:t>
+            </w:r>
+            <w:r>
+              <w:t>/A</w:t>
+            </w:r>
           </w:p>
         </w:tc>
         <w:sdt>
@@ -1295,6 +1256,7 @@
               <w:listItem w:displayText="Completed" w:value="Completed"/>
             </w:dropDownList>
           </w:sdtPr>
+          <w:sdtEndPr/>
           <w:sdtContent>
             <w:tc>
               <w:tcPr>
@@ -1328,9 +1290,6 @@
           <w:p>
             <w:pPr>
               <w:jc w:val="center"/>
-              <w:rPr>
-                <w:rFonts w:hint="eastAsia"/>
-              </w:rPr>
             </w:pPr>
             <w:r>
               <w:rPr>
@@ -1350,9 +1309,6 @@
           <w:p>
             <w:pPr>
               <w:jc w:val="left"/>
-              <w:rPr>
-                <w:rFonts w:hint="eastAsia"/>
-              </w:rPr>
             </w:pPr>
             <w:r>
               <w:rPr>
@@ -1399,7 +1355,6 @@
               <w:ind w:leftChars="0"/>
               <w:jc w:val="left"/>
             </w:pPr>
-            <w:proofErr w:type="spellStart"/>
             <w:r>
               <w:rPr>
                 <w:rFonts w:hint="eastAsia"/>
@@ -1407,33 +1362,13 @@
               <w:t>B</w:t>
             </w:r>
             <w:r>
-              <w:t>H_</w:t>
-            </w:r>
-            <w:proofErr w:type="gramStart"/>
-            <w:r>
-              <w:t>GameMode</w:t>
-            </w:r>
-            <w:proofErr w:type="spellEnd"/>
-            <w:r>
-              <w:t>(</w:t>
-            </w:r>
-            <w:proofErr w:type="gramEnd"/>
-            <w:r>
-              <w:t xml:space="preserve">Self) -&gt; Classes section -&gt; Details -&gt; Default Pawn Class -&gt; </w:t>
-            </w:r>
-            <w:proofErr w:type="spellStart"/>
+              <w:t xml:space="preserve">H_GameMode(Self) -&gt; Classes section -&gt; Details -&gt; Default Pawn Class -&gt; </w:t>
+            </w:r>
             <w:r>
               <w:rPr>
                 <w:color w:val="0070C0"/>
               </w:rPr>
-              <w:t>BH_Character</w:t>
-            </w:r>
-            <w:proofErr w:type="spellEnd"/>
-            <w:r>
-              <w:rPr>
-                <w:color w:val="0070C0"/>
-              </w:rPr>
-              <w:t xml:space="preserve"> </w:t>
+              <w:t xml:space="preserve">BH_Character </w:t>
             </w:r>
             <w:r>
               <w:t>selected.</w:t>
@@ -1448,11 +1383,7 @@
               </w:numPr>
               <w:ind w:leftChars="0"/>
               <w:jc w:val="left"/>
-              <w:rPr>
-                <w:rFonts w:hint="eastAsia"/>
-              </w:rPr>
-            </w:pPr>
-            <w:proofErr w:type="spellStart"/>
+            </w:pPr>
             <w:r>
               <w:rPr>
                 <w:rFonts w:hint="eastAsia"/>
@@ -1460,83 +1391,69 @@
               <w:t>B</w:t>
             </w:r>
             <w:r>
+              <w:t>H_GameMode selected in the Default Game Mode field.</w:t>
+            </w:r>
+          </w:p>
+        </w:tc>
+        <w:tc>
+          <w:tcPr>
+            <w:tcW w:w="2647" w:type="dxa"/>
+          </w:tcPr>
+          <w:p>
+            <w:pPr>
+              <w:jc w:val="left"/>
+            </w:pPr>
+            <w:r>
+              <w:t xml:space="preserve">Created a game mode that informs the engine that when a controllable player is spawned into a world to use our </w:t>
+            </w:r>
+            <w:r>
+              <w:rPr>
+                <w:color w:val="0070C0"/>
+              </w:rPr>
+              <w:t xml:space="preserve">BH_Character </w:t>
+            </w:r>
+            <w:r>
+              <w:t>object by default</w:t>
+            </w:r>
+          </w:p>
+        </w:tc>
+        <w:tc>
+          <w:tcPr>
+            <w:tcW w:w="1451" w:type="dxa"/>
+          </w:tcPr>
+          <w:p>
+            <w:pPr>
+              <w:jc w:val="left"/>
+              <w:rPr>
+                <w:color w:val="00B0F0"/>
+              </w:rPr>
+            </w:pPr>
+          </w:p>
+        </w:tc>
+        <w:tc>
+          <w:tcPr>
+            <w:tcW w:w="1634" w:type="dxa"/>
+          </w:tcPr>
+          <w:p>
+            <w:pPr>
+              <w:jc w:val="left"/>
+              <w:rPr>
+                <w:color w:val="00B0F0"/>
+              </w:rPr>
+            </w:pPr>
+            <w:r>
+              <w:rPr>
+                <w:rFonts w:hint="eastAsia"/>
+                <w:color w:val="0070C0"/>
+              </w:rPr>
+              <w:t>B</w:t>
+            </w:r>
+            <w:r>
+              <w:rPr>
+                <w:color w:val="0070C0"/>
+              </w:rPr>
               <w:t>H_GameMode</w:t>
             </w:r>
-            <w:proofErr w:type="spellEnd"/>
-            <w:r>
-              <w:t xml:space="preserve"> selected in the Default Game Mode field.</w:t>
-            </w:r>
-          </w:p>
-        </w:tc>
-        <w:tc>
-          <w:tcPr>
-            <w:tcW w:w="2647" w:type="dxa"/>
-          </w:tcPr>
-          <w:p>
-            <w:pPr>
-              <w:jc w:val="left"/>
-            </w:pPr>
-            <w:r>
-              <w:t xml:space="preserve">Created a game mode that informs the engine that when a controllable player is spawned into a world to use our </w:t>
-            </w:r>
-            <w:proofErr w:type="spellStart"/>
-            <w:r>
-              <w:rPr>
-                <w:color w:val="0070C0"/>
-              </w:rPr>
-              <w:t>BH_Character</w:t>
-            </w:r>
-            <w:proofErr w:type="spellEnd"/>
-            <w:r>
-              <w:rPr>
-                <w:color w:val="0070C0"/>
-              </w:rPr>
-              <w:t xml:space="preserve"> </w:t>
-            </w:r>
-            <w:r>
-              <w:t>object by default</w:t>
-            </w:r>
-          </w:p>
-        </w:tc>
-        <w:tc>
-          <w:tcPr>
-            <w:tcW w:w="1451" w:type="dxa"/>
-          </w:tcPr>
-          <w:p>
-            <w:pPr>
-              <w:jc w:val="left"/>
-              <w:rPr>
-                <w:color w:val="00B0F0"/>
-              </w:rPr>
-            </w:pPr>
-          </w:p>
-        </w:tc>
-        <w:tc>
-          <w:tcPr>
-            <w:tcW w:w="1634" w:type="dxa"/>
-          </w:tcPr>
-          <w:p>
-            <w:pPr>
-              <w:jc w:val="left"/>
-              <w:rPr>
-                <w:color w:val="00B0F0"/>
-              </w:rPr>
-            </w:pPr>
-            <w:proofErr w:type="spellStart"/>
-            <w:r>
-              <w:rPr>
-                <w:rFonts w:hint="eastAsia"/>
-                <w:color w:val="0070C0"/>
-              </w:rPr>
-              <w:t>B</w:t>
-            </w:r>
-            <w:r>
-              <w:rPr>
-                <w:color w:val="0070C0"/>
-              </w:rPr>
-              <w:t>H_GameMode</w:t>
-            </w:r>
-            <w:proofErr w:type="spellEnd"/>
           </w:p>
         </w:tc>
         <w:sdt>
@@ -1558,6 +1475,7 @@
               <w:listItem w:displayText="Completed" w:value="Completed"/>
             </w:dropDownList>
           </w:sdtPr>
+          <w:sdtEndPr/>
           <w:sdtContent>
             <w:tc>
               <w:tcPr>
@@ -1567,6 +1485,215 @@
               <w:p>
                 <w:pPr>
                   <w:jc w:val="center"/>
+                </w:pPr>
+                <w:r>
+                  <w:rPr>
+                    <w:rFonts w:hint="eastAsia"/>
+                    <w:shd w:val="clear" w:color="auto" w:fill="92D050"/>
+                  </w:rPr>
+                  <w:t>Completed</w:t>
+                </w:r>
+              </w:p>
+            </w:tc>
+          </w:sdtContent>
+        </w:sdt>
+      </w:tr>
+      <w:tr>
+        <w:trPr>
+          <w:trHeight w:val="355"/>
+        </w:trPr>
+        <w:tc>
+          <w:tcPr>
+            <w:tcW w:w="1563" w:type="dxa"/>
+          </w:tcPr>
+          <w:p>
+            <w:pPr>
+              <w:jc w:val="center"/>
+              <w:rPr>
+                <w:rFonts w:hint="eastAsia"/>
+              </w:rPr>
+            </w:pPr>
+            <w:r>
+              <w:rPr>
+                <w:rFonts w:hint="eastAsia"/>
+              </w:rPr>
+              <w:lastRenderedPageBreak/>
+              <w:t>2</w:t>
+            </w:r>
+            <w:r>
+              <w:t>022.02.0</w:t>
+            </w:r>
+            <w:r>
+              <w:t>8</w:t>
+            </w:r>
+          </w:p>
+        </w:tc>
+        <w:tc>
+          <w:tcPr>
+            <w:tcW w:w="1728" w:type="dxa"/>
+          </w:tcPr>
+          <w:p>
+            <w:pPr>
+              <w:jc w:val="left"/>
+              <w:rPr>
+                <w:rFonts w:hint="eastAsia"/>
+              </w:rPr>
+            </w:pPr>
+            <w:r>
+              <w:rPr>
+                <w:rFonts w:hint="eastAsia"/>
+              </w:rPr>
+              <w:t>C</w:t>
+            </w:r>
+            <w:r>
+              <w:t>reating and receiving input events</w:t>
+            </w:r>
+          </w:p>
+        </w:tc>
+        <w:tc>
+          <w:tcPr>
+            <w:tcW w:w="3083" w:type="dxa"/>
+          </w:tcPr>
+          <w:p>
+            <w:pPr>
+              <w:pStyle w:val="a5"/>
+              <w:numPr>
+                <w:ilvl w:val="0"/>
+                <w:numId w:val="8"/>
+              </w:numPr>
+              <w:ind w:leftChars="0"/>
+              <w:jc w:val="left"/>
+            </w:pPr>
+            <w:r>
+              <w:rPr>
+                <w:rFonts w:hint="eastAsia"/>
+              </w:rPr>
+              <w:t>C</w:t>
+            </w:r>
+            <w:r>
+              <w:t>reated an action mapping for jumping.</w:t>
+            </w:r>
+          </w:p>
+          <w:p>
+            <w:pPr>
+              <w:pStyle w:val="a5"/>
+              <w:numPr>
+                <w:ilvl w:val="0"/>
+                <w:numId w:val="8"/>
+              </w:numPr>
+              <w:ind w:leftChars="0"/>
+              <w:jc w:val="left"/>
+              <w:rPr>
+                <w:rFonts w:hint="eastAsia"/>
+              </w:rPr>
+            </w:pPr>
+            <w:r>
+              <w:rPr>
+                <w:rFonts w:hint="eastAsia"/>
+              </w:rPr>
+              <w:t>C</w:t>
+            </w:r>
+            <w:r>
+              <w:t>reated an axis mapping for movement.</w:t>
+            </w:r>
+          </w:p>
+        </w:tc>
+        <w:tc>
+          <w:tcPr>
+            <w:tcW w:w="2647" w:type="dxa"/>
+          </w:tcPr>
+          <w:p>
+            <w:pPr>
+              <w:jc w:val="left"/>
+            </w:pPr>
+            <w:r>
+              <w:rPr>
+                <w:rFonts w:hint="eastAsia"/>
+              </w:rPr>
+              <w:t>N</w:t>
+            </w:r>
+            <w:r>
+              <w:t>/A</w:t>
+            </w:r>
+          </w:p>
+        </w:tc>
+        <w:tc>
+          <w:tcPr>
+            <w:tcW w:w="1451" w:type="dxa"/>
+          </w:tcPr>
+          <w:p>
+            <w:pPr>
+              <w:jc w:val="left"/>
+              <w:rPr>
+                <w:color w:val="00B0F0"/>
+              </w:rPr>
+            </w:pPr>
+            <w:r>
+              <w:rPr>
+                <w:rFonts w:hint="eastAsia"/>
+              </w:rPr>
+              <w:t>N</w:t>
+            </w:r>
+            <w:r>
+              <w:t>/A</w:t>
+            </w:r>
+          </w:p>
+        </w:tc>
+        <w:tc>
+          <w:tcPr>
+            <w:tcW w:w="1634" w:type="dxa"/>
+          </w:tcPr>
+          <w:p>
+            <w:pPr>
+              <w:jc w:val="left"/>
+              <w:rPr>
+                <w:rFonts w:hint="eastAsia"/>
+                <w:color w:val="0070C0"/>
+              </w:rPr>
+            </w:pPr>
+            <w:r>
+              <w:rPr>
+                <w:rFonts w:hint="eastAsia"/>
+              </w:rPr>
+              <w:t>N</w:t>
+            </w:r>
+            <w:r>
+              <w:t>/A</w:t>
+            </w:r>
+          </w:p>
+        </w:tc>
+        <w:sdt>
+          <w:sdtPr>
+            <w:rPr>
+              <w:rFonts w:hint="eastAsia"/>
+              <w:shd w:val="clear" w:color="auto" w:fill="92D050"/>
+            </w:rPr>
+            <w:alias w:val="Status"/>
+            <w:tag w:val="Status"/>
+            <w:id w:val="2035144250"/>
+            <w:placeholder>
+              <w:docPart w:val="67855387188E4515889978A652998064"/>
+            </w:placeholder>
+            <w:dropDownList>
+              <w:listItem w:value="항목을 선택하세요."/>
+              <w:listItem w:displayText="Pending" w:value="Pending"/>
+              <w:listItem w:displayText="In Progress" w:value="In Progress"/>
+              <w:listItem w:displayText="Completed" w:value="Completed"/>
+            </w:dropDownList>
+          </w:sdtPr>
+          <w:sdtContent>
+            <w:tc>
+              <w:tcPr>
+                <w:tcW w:w="1581" w:type="dxa"/>
+                <w:shd w:val="clear" w:color="auto" w:fill="92D050"/>
+              </w:tcPr>
+              <w:p>
+                <w:pPr>
+                  <w:jc w:val="center"/>
+                  <w:rPr>
+                    <w:rFonts w:hint="eastAsia"/>
+                    <w:shd w:val="clear" w:color="auto" w:fill="92D050"/>
+                  </w:rPr>
                 </w:pPr>
                 <w:r>
                   <w:rPr>
@@ -1595,6 +1722,95 @@
 <file path=word/numbering.xml><?xml version="1.0" encoding="utf-8"?>
 <w:numbering xmlns:wpc="http://schemas.microsoft.com/office/word/2010/wordprocessingCanvas" xmlns:cx="http://schemas.microsoft.com/office/drawing/2014/chartex" xmlns:cx1="http://schemas.microsoft.com/office/drawing/2015/9/8/chartex" xmlns:cx2="http://schemas.microsoft.com/office/drawing/2015/10/21/chartex" xmlns:cx3="http://schemas.microsoft.com/office/drawing/2016/5/9/chartex" xmlns:cx4="http://schemas.microsoft.com/office/drawing/2016/5/10/chartex" xmlns:cx5="http://schemas.microsoft.com/office/drawing/2016/5/11/chartex" xmlns:cx6="http://schemas.microsoft.com/office/drawing/2016/5/12/chartex" xmlns:cx7="http://schemas.microsoft.com/office/drawing/2016/5/13/chartex" xmlns:cx8="http://schemas.microsoft.com/office/drawing/2016/5/14/chartex" xmlns:mc="http://schemas.openxmlformats.org/markup-compatibility/2006" xmlns:aink="http://schemas.microsoft.com/office/drawing/2016/ink" xmlns:am3d="http://schemas.microsoft.com/office/drawing/2017/model3d" xmlns:o="urn:schemas-microsoft-com:office:office" xmlns:r="http://schemas.openxmlformats.org/officeDocument/2006/relationships" xmlns:m="http://schemas.openxmlformats.org/officeDocument/2006/math" xmlns:v="urn:schemas-microsoft-com:vml" xmlns:wp14="http://schemas.microsoft.com/office/word/2010/wordprocessingDrawing" xmlns:wp="http://schemas.openxmlformats.org/drawingml/2006/wordprocessingDrawing" xmlns:w10="urn:schemas-microsoft-com:office:word" xmlns:w="http://schemas.openxmlformats.org/wordprocessingml/2006/main" xmlns:w14="http://schemas.microsoft.com/office/word/2010/wordml" xmlns:w15="http://schemas.microsoft.com/office/word/2012/wordml" xmlns:w16cex="http://schemas.microsoft.com/office/word/2018/wordml/cex" xmlns:w16cid="http://schemas.microsoft.com/office/word/2016/wordml/cid" xmlns:w16="http://schemas.microsoft.com/office/word/2018/wordml" xmlns:w16sdtdh="http://schemas.microsoft.com/office/word/2020/wordml/sdtdatahash" xmlns:w16se="http://schemas.microsoft.com/office/word/2015/wordml/symex" xmlns:wpg="http://schemas.microsoft.com/office/word/2010/wordprocessingGroup" xmlns:wpi="http://schemas.microsoft.com/office/word/2010/wordprocessingInk" xmlns:wne="http://schemas.microsoft.com/office/word/2006/wordml" xmlns:wps="http://schemas.microsoft.com/office/word/2010/wordprocessingShape" mc:Ignorable="w14 w15 w16se w16cid w16 w16cex w16sdtdh wp14">
   <w:abstractNum w:abstractNumId="0" w15:restartNumberingAfterBreak="0">
+    <w:nsid w:val="15965A54"/>
+    <w:multiLevelType w:val="hybridMultilevel"/>
+    <w:tmpl w:val="068C6FB2"/>
+    <w:lvl w:ilvl="0" w:tplc="EA708EFA">
+      <w:start w:val="1"/>
+      <w:numFmt w:val="decimal"/>
+      <w:lvlText w:val="(%1)"/>
+      <w:lvlJc w:val="left"/>
+      <w:pPr>
+        <w:ind w:left="400" w:hanging="400"/>
+      </w:pPr>
+      <w:rPr>
+        <w:rFonts w:hint="default"/>
+      </w:rPr>
+    </w:lvl>
+    <w:lvl w:ilvl="1" w:tplc="FFFFFFFF" w:tentative="1">
+      <w:start w:val="1"/>
+      <w:numFmt w:val="upperLetter"/>
+      <w:lvlText w:val="%2."/>
+      <w:lvlJc w:val="left"/>
+      <w:pPr>
+        <w:ind w:left="800" w:hanging="400"/>
+      </w:pPr>
+    </w:lvl>
+    <w:lvl w:ilvl="2" w:tplc="FFFFFFFF" w:tentative="1">
+      <w:start w:val="1"/>
+      <w:numFmt w:val="lowerRoman"/>
+      <w:lvlText w:val="%3."/>
+      <w:lvlJc w:val="right"/>
+      <w:pPr>
+        <w:ind w:left="1200" w:hanging="400"/>
+      </w:pPr>
+    </w:lvl>
+    <w:lvl w:ilvl="3" w:tplc="FFFFFFFF" w:tentative="1">
+      <w:start w:val="1"/>
+      <w:numFmt w:val="decimal"/>
+      <w:lvlText w:val="%4."/>
+      <w:lvlJc w:val="left"/>
+      <w:pPr>
+        <w:ind w:left="1600" w:hanging="400"/>
+      </w:pPr>
+    </w:lvl>
+    <w:lvl w:ilvl="4" w:tplc="FFFFFFFF" w:tentative="1">
+      <w:start w:val="1"/>
+      <w:numFmt w:val="upperLetter"/>
+      <w:lvlText w:val="%5."/>
+      <w:lvlJc w:val="left"/>
+      <w:pPr>
+        <w:ind w:left="2000" w:hanging="400"/>
+      </w:pPr>
+    </w:lvl>
+    <w:lvl w:ilvl="5" w:tplc="FFFFFFFF" w:tentative="1">
+      <w:start w:val="1"/>
+      <w:numFmt w:val="lowerRoman"/>
+      <w:lvlText w:val="%6."/>
+      <w:lvlJc w:val="right"/>
+      <w:pPr>
+        <w:ind w:left="2400" w:hanging="400"/>
+      </w:pPr>
+    </w:lvl>
+    <w:lvl w:ilvl="6" w:tplc="FFFFFFFF" w:tentative="1">
+      <w:start w:val="1"/>
+      <w:numFmt w:val="decimal"/>
+      <w:lvlText w:val="%7."/>
+      <w:lvlJc w:val="left"/>
+      <w:pPr>
+        <w:ind w:left="2800" w:hanging="400"/>
+      </w:pPr>
+    </w:lvl>
+    <w:lvl w:ilvl="7" w:tplc="FFFFFFFF" w:tentative="1">
+      <w:start w:val="1"/>
+      <w:numFmt w:val="upperLetter"/>
+      <w:lvlText w:val="%8."/>
+      <w:lvlJc w:val="left"/>
+      <w:pPr>
+        <w:ind w:left="3200" w:hanging="400"/>
+      </w:pPr>
+    </w:lvl>
+    <w:lvl w:ilvl="8" w:tplc="FFFFFFFF" w:tentative="1">
+      <w:start w:val="1"/>
+      <w:numFmt w:val="lowerRoman"/>
+      <w:lvlText w:val="%9."/>
+      <w:lvlJc w:val="right"/>
+      <w:pPr>
+        <w:ind w:left="3600" w:hanging="400"/>
+      </w:pPr>
+    </w:lvl>
+  </w:abstractNum>
+  <w:abstractNum w:abstractNumId="1" w15:restartNumberingAfterBreak="0">
     <w:nsid w:val="199939CB"/>
     <w:multiLevelType w:val="hybridMultilevel"/>
     <w:tmpl w:val="AA10B64E"/>
@@ -1683,7 +1899,93 @@
       </w:pPr>
     </w:lvl>
   </w:abstractNum>
-  <w:abstractNum w:abstractNumId="1" w15:restartNumberingAfterBreak="0">
+  <w:abstractNum w:abstractNumId="2" w15:restartNumberingAfterBreak="0">
+    <w:nsid w:val="22182110"/>
+    <w:multiLevelType w:val="hybridMultilevel"/>
+    <w:tmpl w:val="4A88D1AA"/>
+    <w:lvl w:ilvl="0" w:tplc="0409000F">
+      <w:start w:val="1"/>
+      <w:numFmt w:val="decimal"/>
+      <w:lvlText w:val="%1."/>
+      <w:lvlJc w:val="left"/>
+      <w:pPr>
+        <w:ind w:left="400" w:hanging="400"/>
+      </w:pPr>
+    </w:lvl>
+    <w:lvl w:ilvl="1" w:tplc="04090019" w:tentative="1">
+      <w:start w:val="1"/>
+      <w:numFmt w:val="upperLetter"/>
+      <w:lvlText w:val="%2."/>
+      <w:lvlJc w:val="left"/>
+      <w:pPr>
+        <w:ind w:left="800" w:hanging="400"/>
+      </w:pPr>
+    </w:lvl>
+    <w:lvl w:ilvl="2" w:tplc="0409001B" w:tentative="1">
+      <w:start w:val="1"/>
+      <w:numFmt w:val="lowerRoman"/>
+      <w:lvlText w:val="%3."/>
+      <w:lvlJc w:val="right"/>
+      <w:pPr>
+        <w:ind w:left="1200" w:hanging="400"/>
+      </w:pPr>
+    </w:lvl>
+    <w:lvl w:ilvl="3" w:tplc="0409000F" w:tentative="1">
+      <w:start w:val="1"/>
+      <w:numFmt w:val="decimal"/>
+      <w:lvlText w:val="%4."/>
+      <w:lvlJc w:val="left"/>
+      <w:pPr>
+        <w:ind w:left="1600" w:hanging="400"/>
+      </w:pPr>
+    </w:lvl>
+    <w:lvl w:ilvl="4" w:tplc="04090019" w:tentative="1">
+      <w:start w:val="1"/>
+      <w:numFmt w:val="upperLetter"/>
+      <w:lvlText w:val="%5."/>
+      <w:lvlJc w:val="left"/>
+      <w:pPr>
+        <w:ind w:left="2000" w:hanging="400"/>
+      </w:pPr>
+    </w:lvl>
+    <w:lvl w:ilvl="5" w:tplc="0409001B" w:tentative="1">
+      <w:start w:val="1"/>
+      <w:numFmt w:val="lowerRoman"/>
+      <w:lvlText w:val="%6."/>
+      <w:lvlJc w:val="right"/>
+      <w:pPr>
+        <w:ind w:left="2400" w:hanging="400"/>
+      </w:pPr>
+    </w:lvl>
+    <w:lvl w:ilvl="6" w:tplc="0409000F" w:tentative="1">
+      <w:start w:val="1"/>
+      <w:numFmt w:val="decimal"/>
+      <w:lvlText w:val="%7."/>
+      <w:lvlJc w:val="left"/>
+      <w:pPr>
+        <w:ind w:left="2800" w:hanging="400"/>
+      </w:pPr>
+    </w:lvl>
+    <w:lvl w:ilvl="7" w:tplc="04090019" w:tentative="1">
+      <w:start w:val="1"/>
+      <w:numFmt w:val="upperLetter"/>
+      <w:lvlText w:val="%8."/>
+      <w:lvlJc w:val="left"/>
+      <w:pPr>
+        <w:ind w:left="3200" w:hanging="400"/>
+      </w:pPr>
+    </w:lvl>
+    <w:lvl w:ilvl="8" w:tplc="0409001B" w:tentative="1">
+      <w:start w:val="1"/>
+      <w:numFmt w:val="lowerRoman"/>
+      <w:lvlText w:val="%9."/>
+      <w:lvlJc w:val="right"/>
+      <w:pPr>
+        <w:ind w:left="3600" w:hanging="400"/>
+      </w:pPr>
+    </w:lvl>
+  </w:abstractNum>
+  <w:abstractNum w:abstractNumId="3" w15:restartNumberingAfterBreak="0">
     <w:nsid w:val="22CA60D3"/>
     <w:multiLevelType w:val="hybridMultilevel"/>
     <w:tmpl w:val="89C820DA"/>
@@ -1772,7 +2074,7 @@
       </w:pPr>
     </w:lvl>
   </w:abstractNum>
-  <w:abstractNum w:abstractNumId="2" w15:restartNumberingAfterBreak="0">
+  <w:abstractNum w:abstractNumId="4" w15:restartNumberingAfterBreak="0">
     <w:nsid w:val="2CBD0379"/>
     <w:multiLevelType w:val="hybridMultilevel"/>
     <w:tmpl w:val="9D92611C"/>
@@ -1861,7 +2163,7 @@
       </w:pPr>
     </w:lvl>
   </w:abstractNum>
-  <w:abstractNum w:abstractNumId="3" w15:restartNumberingAfterBreak="0">
+  <w:abstractNum w:abstractNumId="5" w15:restartNumberingAfterBreak="0">
     <w:nsid w:val="2D5020E6"/>
     <w:multiLevelType w:val="hybridMultilevel"/>
     <w:tmpl w:val="6972CB2E"/>
@@ -1950,7 +2252,7 @@
       </w:pPr>
     </w:lvl>
   </w:abstractNum>
-  <w:abstractNum w:abstractNumId="4" w15:restartNumberingAfterBreak="0">
+  <w:abstractNum w:abstractNumId="6" w15:restartNumberingAfterBreak="0">
     <w:nsid w:val="346E0DCA"/>
     <w:multiLevelType w:val="hybridMultilevel"/>
     <w:tmpl w:val="73DC2400"/>
@@ -2039,7 +2341,7 @@
       </w:pPr>
     </w:lvl>
   </w:abstractNum>
-  <w:abstractNum w:abstractNumId="5" w15:restartNumberingAfterBreak="0">
+  <w:abstractNum w:abstractNumId="7" w15:restartNumberingAfterBreak="0">
     <w:nsid w:val="5F981D54"/>
     <w:multiLevelType w:val="hybridMultilevel"/>
     <w:tmpl w:val="C472C7FE"/>
@@ -2129,22 +2431,28 @@
     </w:lvl>
   </w:abstractNum>
   <w:num w:numId="1">
+    <w:abstractNumId w:val="6"/>
+  </w:num>
+  <w:num w:numId="2">
+    <w:abstractNumId w:val="7"/>
+  </w:num>
+  <w:num w:numId="3">
+    <w:abstractNumId w:val="1"/>
+  </w:num>
+  <w:num w:numId="4">
+    <w:abstractNumId w:val="5"/>
+  </w:num>
+  <w:num w:numId="5">
     <w:abstractNumId w:val="4"/>
   </w:num>
-  <w:num w:numId="2">
-    <w:abstractNumId w:val="5"/>
-  </w:num>
-  <w:num w:numId="3">
-    <w:abstractNumId w:val="0"/>
-  </w:num>
-  <w:num w:numId="4">
+  <w:num w:numId="6">
     <w:abstractNumId w:val="3"/>
   </w:num>
-  <w:num w:numId="5">
+  <w:num w:numId="7">
     <w:abstractNumId w:val="2"/>
   </w:num>
-  <w:num w:numId="6">
-    <w:abstractNumId w:val="1"/>
+  <w:num w:numId="8">
+    <w:abstractNumId w:val="0"/>
   </w:num>
 </w:numbering>
 </file>
@@ -2772,6 +3080,35 @@
         </w:p>
       </w:docPartBody>
     </w:docPart>
+    <w:docPart>
+      <w:docPartPr>
+        <w:name w:val="67855387188E4515889978A652998064"/>
+        <w:category>
+          <w:name w:val="일반"/>
+          <w:gallery w:val="placeholder"/>
+        </w:category>
+        <w:types>
+          <w:type w:val="bbPlcHdr"/>
+        </w:types>
+        <w:behaviors>
+          <w:behavior w:val="content"/>
+        </w:behaviors>
+        <w:guid w:val="{534153E0-9F7B-41B7-995F-E42C718F8B45}"/>
+      </w:docPartPr>
+      <w:docPartBody>
+        <w:p>
+          <w:pPr>
+            <w:pStyle w:val="67855387188E4515889978A652998064"/>
+          </w:pPr>
+          <w:r>
+            <w:rPr>
+              <w:rStyle w:val="a3"/>
+            </w:rPr>
+            <w:t>항목을 선택하세요.</w:t>
+          </w:r>
+        </w:p>
+      </w:docPartBody>
+    </w:docPart>
   </w:docParts>
 </w:glossaryDocument>
 </file>
@@ -2822,8 +3159,10 @@
   </w:compat>
   <w:rsids>
     <w:rsidRoot w:val="00BE1977"/>
-    <w:rsid w:val="006F18DB"/>
+    <w:rsid w:val="003931A6"/>
+    <w:rsid w:val="00700A55"/>
     <w:rsid w:val="00BE1977"/>
+    <w:rsid w:val="00C11EE0"/>
     <w:rsid w:val="00C84E1F"/>
     <w:rsid w:val="00D827AE"/>
   </w:rsids>
@@ -3286,54 +3625,14 @@
     <w:basedOn w:val="a0"/>
     <w:uiPriority w:val="99"/>
     <w:semiHidden/>
-    <w:rsid w:val="00D827AE"/>
+    <w:rsid w:val="003931A6"/>
     <w:rPr>
       <w:color w:val="808080"/>
     </w:rPr>
   </w:style>
-  <w:style w:type="paragraph" w:customStyle="1" w:styleId="5FDDDCDFEF4B45FD8EDAB39465B5F792">
-    <w:name w:val="5FDDDCDFEF4B45FD8EDAB39465B5F792"/>
-    <w:rsid w:val="00BE1977"/>
-    <w:pPr>
-      <w:widowControl w:val="0"/>
-      <w:wordWrap w:val="0"/>
-      <w:autoSpaceDE w:val="0"/>
-      <w:autoSpaceDN w:val="0"/>
-    </w:pPr>
-  </w:style>
-  <w:style w:type="paragraph" w:customStyle="1" w:styleId="4C0B244424CB4E5484542F2B83514959">
-    <w:name w:val="4C0B244424CB4E5484542F2B83514959"/>
-    <w:rsid w:val="00BE1977"/>
-    <w:pPr>
-      <w:widowControl w:val="0"/>
-      <w:wordWrap w:val="0"/>
-      <w:autoSpaceDE w:val="0"/>
-      <w:autoSpaceDN w:val="0"/>
-    </w:pPr>
-  </w:style>
-  <w:style w:type="paragraph" w:customStyle="1" w:styleId="C151A00F6D5142CE85515F00242C8A78">
-    <w:name w:val="C151A00F6D5142CE85515F00242C8A78"/>
-    <w:rsid w:val="00D827AE"/>
-    <w:pPr>
-      <w:widowControl w:val="0"/>
-      <w:wordWrap w:val="0"/>
-      <w:autoSpaceDE w:val="0"/>
-      <w:autoSpaceDN w:val="0"/>
-    </w:pPr>
-  </w:style>
-  <w:style w:type="paragraph" w:customStyle="1" w:styleId="E5A2C0DAC67F44C585D87395EE7235C6">
-    <w:name w:val="E5A2C0DAC67F44C585D87395EE7235C6"/>
-    <w:rsid w:val="00D827AE"/>
-    <w:pPr>
-      <w:widowControl w:val="0"/>
-      <w:wordWrap w:val="0"/>
-      <w:autoSpaceDE w:val="0"/>
-      <w:autoSpaceDN w:val="0"/>
-    </w:pPr>
-  </w:style>
-  <w:style w:type="paragraph" w:customStyle="1" w:styleId="8640D47B193E4F0988DFFEBB0D317490">
-    <w:name w:val="8640D47B193E4F0988DFFEBB0D317490"/>
-    <w:rsid w:val="00D827AE"/>
+  <w:style w:type="paragraph" w:customStyle="1" w:styleId="67855387188E4515889978A652998064">
+    <w:name w:val="67855387188E4515889978A652998064"/>
+    <w:rsid w:val="003931A6"/>
     <w:pPr>
       <w:widowControl w:val="0"/>
       <w:wordWrap w:val="0"/>

</xml_diff>

<commit_message>
Character movement component settings modified + Building the level
Gravity Scale, Rotation Rate, and Jump Z velocity increased.

A new level created.
</commit_message>
<xml_diff>
--- a/Project Backlog - Barrel Hopper.docx
+++ b/Project Backlog - Barrel Hopper.docx
@@ -39,13 +39,13 @@
         <w:tblLook w:val="04A0" w:firstRow="1" w:lastRow="0" w:firstColumn="1" w:lastColumn="0" w:noHBand="0" w:noVBand="1"/>
       </w:tblPr>
       <w:tblGrid>
-        <w:gridCol w:w="1563"/>
-        <w:gridCol w:w="1728"/>
-        <w:gridCol w:w="3083"/>
-        <w:gridCol w:w="2647"/>
+        <w:gridCol w:w="1514"/>
+        <w:gridCol w:w="1667"/>
+        <w:gridCol w:w="3002"/>
+        <w:gridCol w:w="2526"/>
         <w:gridCol w:w="1451"/>
-        <w:gridCol w:w="1634"/>
-        <w:gridCol w:w="1581"/>
+        <w:gridCol w:w="1993"/>
+        <w:gridCol w:w="1534"/>
       </w:tblGrid>
       <w:tr>
         <w:trPr>
@@ -53,7 +53,7 @@
         </w:trPr>
         <w:tc>
           <w:tcPr>
-            <w:tcW w:w="1563" w:type="dxa"/>
+            <w:tcW w:w="1514" w:type="dxa"/>
           </w:tcPr>
           <w:p>
             <w:pPr>
@@ -88,7 +88,7 @@
         </w:tc>
         <w:tc>
           <w:tcPr>
-            <w:tcW w:w="1728" w:type="dxa"/>
+            <w:tcW w:w="1667" w:type="dxa"/>
           </w:tcPr>
           <w:p>
             <w:pPr>
@@ -123,7 +123,7 @@
         </w:tc>
         <w:tc>
           <w:tcPr>
-            <w:tcW w:w="3083" w:type="dxa"/>
+            <w:tcW w:w="3002" w:type="dxa"/>
           </w:tcPr>
           <w:p>
             <w:pPr>
@@ -158,7 +158,7 @@
         </w:tc>
         <w:tc>
           <w:tcPr>
-            <w:tcW w:w="2647" w:type="dxa"/>
+            <w:tcW w:w="2526" w:type="dxa"/>
           </w:tcPr>
           <w:p>
             <w:pPr>
@@ -218,7 +218,7 @@
         </w:tc>
         <w:tc>
           <w:tcPr>
-            <w:tcW w:w="1634" w:type="dxa"/>
+            <w:tcW w:w="1993" w:type="dxa"/>
           </w:tcPr>
           <w:p>
             <w:pPr>
@@ -253,7 +253,7 @@
         </w:tc>
         <w:tc>
           <w:tcPr>
-            <w:tcW w:w="1581" w:type="dxa"/>
+            <w:tcW w:w="1534" w:type="dxa"/>
           </w:tcPr>
           <w:p>
             <w:pPr>
@@ -293,7 +293,7 @@
         </w:trPr>
         <w:tc>
           <w:tcPr>
-            <w:tcW w:w="1563" w:type="dxa"/>
+            <w:tcW w:w="1514" w:type="dxa"/>
           </w:tcPr>
           <w:p>
             <w:pPr>
@@ -312,7 +312,7 @@
         </w:tc>
         <w:tc>
           <w:tcPr>
-            <w:tcW w:w="1728" w:type="dxa"/>
+            <w:tcW w:w="1667" w:type="dxa"/>
           </w:tcPr>
           <w:p>
             <w:r>
@@ -322,7 +322,7 @@
         </w:tc>
         <w:tc>
           <w:tcPr>
-            <w:tcW w:w="3083" w:type="dxa"/>
+            <w:tcW w:w="3002" w:type="dxa"/>
           </w:tcPr>
           <w:p>
             <w:r>
@@ -338,7 +338,7 @@
         </w:tc>
         <w:tc>
           <w:tcPr>
-            <w:tcW w:w="2647" w:type="dxa"/>
+            <w:tcW w:w="2526" w:type="dxa"/>
           </w:tcPr>
           <w:p>
             <w:r>
@@ -370,7 +370,7 @@
         </w:tc>
         <w:tc>
           <w:tcPr>
-            <w:tcW w:w="1634" w:type="dxa"/>
+            <w:tcW w:w="1993" w:type="dxa"/>
           </w:tcPr>
           <w:p>
             <w:pPr>
@@ -378,6 +378,7 @@
                 <w:color w:val="0070C0"/>
               </w:rPr>
             </w:pPr>
+            <w:proofErr w:type="spellStart"/>
             <w:r>
               <w:rPr>
                 <w:rFonts w:hint="eastAsia"/>
@@ -391,6 +392,7 @@
               </w:rPr>
               <w:t>arrel_Hopper</w:t>
             </w:r>
+            <w:proofErr w:type="spellEnd"/>
           </w:p>
         </w:tc>
         <w:sdt>
@@ -416,7 +418,7 @@
           <w:sdtContent>
             <w:tc>
               <w:tcPr>
-                <w:tcW w:w="1581" w:type="dxa"/>
+                <w:tcW w:w="1534" w:type="dxa"/>
                 <w:shd w:val="clear" w:color="auto" w:fill="92D050"/>
               </w:tcPr>
               <w:p>
@@ -441,7 +443,7 @@
         </w:trPr>
         <w:tc>
           <w:tcPr>
-            <w:tcW w:w="1563" w:type="dxa"/>
+            <w:tcW w:w="1514" w:type="dxa"/>
           </w:tcPr>
           <w:p>
             <w:pPr>
@@ -460,7 +462,7 @@
         </w:tc>
         <w:tc>
           <w:tcPr>
-            <w:tcW w:w="1728" w:type="dxa"/>
+            <w:tcW w:w="1667" w:type="dxa"/>
           </w:tcPr>
           <w:p>
             <w:r>
@@ -476,7 +478,7 @@
         </w:tc>
         <w:tc>
           <w:tcPr>
-            <w:tcW w:w="3083" w:type="dxa"/>
+            <w:tcW w:w="3002" w:type="dxa"/>
           </w:tcPr>
           <w:p>
             <w:pPr>
@@ -541,7 +543,7 @@
         </w:tc>
         <w:tc>
           <w:tcPr>
-            <w:tcW w:w="2647" w:type="dxa"/>
+            <w:tcW w:w="2526" w:type="dxa"/>
           </w:tcPr>
           <w:p>
             <w:pPr>
@@ -579,7 +581,7 @@
         </w:tc>
         <w:tc>
           <w:tcPr>
-            <w:tcW w:w="1634" w:type="dxa"/>
+            <w:tcW w:w="1993" w:type="dxa"/>
           </w:tcPr>
           <w:p>
             <w:pPr>
@@ -588,6 +590,7 @@
                 <w:color w:val="0070C0"/>
               </w:rPr>
             </w:pPr>
+            <w:proofErr w:type="spellStart"/>
             <w:r>
               <w:rPr>
                 <w:rFonts w:hint="eastAsia"/>
@@ -601,6 +604,7 @@
               </w:rPr>
               <w:t>H_Character</w:t>
             </w:r>
+            <w:proofErr w:type="spellEnd"/>
           </w:p>
         </w:tc>
         <w:sdt>
@@ -626,7 +630,7 @@
           <w:sdtContent>
             <w:tc>
               <w:tcPr>
-                <w:tcW w:w="1581" w:type="dxa"/>
+                <w:tcW w:w="1534" w:type="dxa"/>
                 <w:shd w:val="clear" w:color="auto" w:fill="92D050"/>
               </w:tcPr>
               <w:p>
@@ -651,7 +655,7 @@
         </w:trPr>
         <w:tc>
           <w:tcPr>
-            <w:tcW w:w="1563" w:type="dxa"/>
+            <w:tcW w:w="1514" w:type="dxa"/>
           </w:tcPr>
           <w:p>
             <w:pPr>
@@ -670,7 +674,7 @@
         </w:tc>
         <w:tc>
           <w:tcPr>
-            <w:tcW w:w="1728" w:type="dxa"/>
+            <w:tcW w:w="1667" w:type="dxa"/>
           </w:tcPr>
           <w:p>
             <w:pPr>
@@ -689,7 +693,7 @@
         </w:tc>
         <w:tc>
           <w:tcPr>
-            <w:tcW w:w="3083" w:type="dxa"/>
+            <w:tcW w:w="3002" w:type="dxa"/>
           </w:tcPr>
           <w:p>
             <w:pPr>
@@ -714,7 +718,7 @@
         </w:tc>
         <w:tc>
           <w:tcPr>
-            <w:tcW w:w="2647" w:type="dxa"/>
+            <w:tcW w:w="2526" w:type="dxa"/>
           </w:tcPr>
           <w:p>
             <w:r>
@@ -746,7 +750,7 @@
         </w:tc>
         <w:tc>
           <w:tcPr>
-            <w:tcW w:w="1634" w:type="dxa"/>
+            <w:tcW w:w="1993" w:type="dxa"/>
           </w:tcPr>
           <w:p>
             <w:pPr>
@@ -788,7 +792,7 @@
           <w:sdtContent>
             <w:tc>
               <w:tcPr>
-                <w:tcW w:w="1581" w:type="dxa"/>
+                <w:tcW w:w="1534" w:type="dxa"/>
                 <w:shd w:val="clear" w:color="auto" w:fill="92D050"/>
               </w:tcPr>
               <w:p>
@@ -813,7 +817,7 @@
         </w:trPr>
         <w:tc>
           <w:tcPr>
-            <w:tcW w:w="1563" w:type="dxa"/>
+            <w:tcW w:w="1514" w:type="dxa"/>
           </w:tcPr>
           <w:p>
             <w:pPr>
@@ -832,7 +836,7 @@
         </w:tc>
         <w:tc>
           <w:tcPr>
-            <w:tcW w:w="1728" w:type="dxa"/>
+            <w:tcW w:w="1667" w:type="dxa"/>
           </w:tcPr>
           <w:p>
             <w:pPr>
@@ -851,7 +855,7 @@
         </w:tc>
         <w:tc>
           <w:tcPr>
-            <w:tcW w:w="3083" w:type="dxa"/>
+            <w:tcW w:w="3002" w:type="dxa"/>
           </w:tcPr>
           <w:p>
             <w:pPr>
@@ -889,6 +893,7 @@
             <w:r>
               <w:t xml:space="preserve">and a </w:t>
             </w:r>
+            <w:proofErr w:type="spellStart"/>
             <w:r>
               <w:rPr>
                 <w:b/>
@@ -897,6 +902,7 @@
               </w:rPr>
               <w:t>SpringArm</w:t>
             </w:r>
+            <w:proofErr w:type="spellEnd"/>
             <w:r>
               <w:rPr>
                 <w:color w:val="0070C0"/>
@@ -949,8 +955,13 @@
               <w:t>S</w:t>
             </w:r>
             <w:r>
-              <w:t>ocket offset is set to 75cm</w:t>
-            </w:r>
+              <w:t xml:space="preserve">ocket offset is set to </w:t>
+            </w:r>
+            <w:proofErr w:type="gramStart"/>
+            <w:r>
+              <w:t>75cm</w:t>
+            </w:r>
+            <w:proofErr w:type="gramEnd"/>
             <w:r>
               <w:rPr>
                 <w:rFonts w:hint="eastAsia"/>
@@ -958,7 +969,11 @@
               <w:t xml:space="preserve"> </w:t>
             </w:r>
             <w:r>
-              <w:t xml:space="preserve">and Y value of Rotation is set to -2.5 </w:t>
+              <w:t xml:space="preserve">and Y value of </w:t>
+            </w:r>
+            <w:r>
+              <w:lastRenderedPageBreak/>
+              <w:t xml:space="preserve">Rotation is set to -2.5 </w:t>
             </w:r>
             <w:r>
               <w:rPr>
@@ -969,6 +984,7 @@
             <w:r>
               <w:t xml:space="preserve">the </w:t>
             </w:r>
+            <w:proofErr w:type="spellStart"/>
             <w:r>
               <w:rPr>
                 <w:color w:val="0070C0"/>
@@ -976,11 +992,11 @@
               <w:t>SpringArm</w:t>
             </w:r>
             <w:r>
-              <w:t xml:space="preserve">’s </w:t>
-            </w:r>
-            <w:r>
-              <w:lastRenderedPageBreak/>
-              <w:t>Details Panel.</w:t>
+              <w:t>’s</w:t>
+            </w:r>
+            <w:proofErr w:type="spellEnd"/>
+            <w:r>
+              <w:t xml:space="preserve"> Details Panel.</w:t>
             </w:r>
           </w:p>
           <w:p>
@@ -1009,7 +1025,15 @@
               <w:t>Camera Settings</w:t>
             </w:r>
             <w:r>
-              <w:t xml:space="preserve"> section, the property : </w:t>
+              <w:t xml:space="preserve"> section, the </w:t>
+            </w:r>
+            <w:proofErr w:type="gramStart"/>
+            <w:r>
+              <w:t>property :</w:t>
+            </w:r>
+            <w:proofErr w:type="gramEnd"/>
+            <w:r>
+              <w:t xml:space="preserve"> </w:t>
             </w:r>
             <w:r>
               <w:rPr>
@@ -1063,13 +1087,29 @@
               <w:t xml:space="preserve">se Controller Rotation Yaw </w:t>
             </w:r>
             <w:r>
-              <w:t>property unchecked. BH_Character(Self) Components panel -&gt; Pawn section.</w:t>
-            </w:r>
-          </w:p>
-        </w:tc>
-        <w:tc>
-          <w:tcPr>
-            <w:tcW w:w="2647" w:type="dxa"/>
+              <w:t xml:space="preserve">property unchecked. </w:t>
+            </w:r>
+            <w:proofErr w:type="spellStart"/>
+            <w:r>
+              <w:t>BH_</w:t>
+            </w:r>
+            <w:proofErr w:type="gramStart"/>
+            <w:r>
+              <w:t>Character</w:t>
+            </w:r>
+            <w:proofErr w:type="spellEnd"/>
+            <w:r>
+              <w:t>(</w:t>
+            </w:r>
+            <w:proofErr w:type="gramEnd"/>
+            <w:r>
+              <w:t>Self) Components panel -&gt; Pawn section.</w:t>
+            </w:r>
+          </w:p>
+        </w:tc>
+        <w:tc>
+          <w:tcPr>
+            <w:tcW w:w="2526" w:type="dxa"/>
           </w:tcPr>
           <w:p>
             <w:pPr>
@@ -1098,11 +1138,19 @@
             <w:r>
               <w:t xml:space="preserve">and </w:t>
             </w:r>
+            <w:proofErr w:type="spellStart"/>
             <w:r>
               <w:rPr>
                 <w:color w:val="0070C0"/>
               </w:rPr>
-              <w:t xml:space="preserve">SpringArm </w:t>
+              <w:t>SpringArm</w:t>
+            </w:r>
+            <w:proofErr w:type="spellEnd"/>
+            <w:r>
+              <w:rPr>
+                <w:color w:val="0070C0"/>
+              </w:rPr>
+              <w:t xml:space="preserve"> </w:t>
             </w:r>
             <w:r>
               <w:t xml:space="preserve">components are child of the </w:t>
@@ -1114,7 +1162,11 @@
               <w:t xml:space="preserve">Capsule </w:t>
             </w:r>
             <w:r>
-              <w:t>component as we wish their positions to update relative to the capsule component.</w:t>
+              <w:t xml:space="preserve">component as we wish their positions to update relative to the capsule </w:t>
+            </w:r>
+            <w:r>
+              <w:lastRenderedPageBreak/>
+              <w:t>component.</w:t>
             </w:r>
           </w:p>
           <w:p>
@@ -1141,17 +1193,21 @@
               <w:t xml:space="preserve">amera </w:t>
             </w:r>
             <w:r>
-              <w:t xml:space="preserve">component is </w:t>
-            </w:r>
-            <w:r>
-              <w:lastRenderedPageBreak/>
-              <w:t xml:space="preserve">a child of the </w:t>
-            </w:r>
+              <w:t xml:space="preserve">component is a child of the </w:t>
+            </w:r>
+            <w:proofErr w:type="spellStart"/>
             <w:r>
               <w:rPr>
                 <w:color w:val="0070C0"/>
               </w:rPr>
-              <w:t xml:space="preserve">SpringArm </w:t>
+              <w:t>SpringArm</w:t>
+            </w:r>
+            <w:proofErr w:type="spellEnd"/>
+            <w:r>
+              <w:rPr>
+                <w:color w:val="0070C0"/>
+              </w:rPr>
+              <w:t xml:space="preserve"> </w:t>
             </w:r>
             <w:r>
               <w:t>component, as we will be using the spring arm to position and rotate the camera.</w:t>
@@ -1220,7 +1276,7 @@
         </w:tc>
         <w:tc>
           <w:tcPr>
-            <w:tcW w:w="1634" w:type="dxa"/>
+            <w:tcW w:w="1993" w:type="dxa"/>
           </w:tcPr>
           <w:p>
             <w:pPr>
@@ -1260,7 +1316,7 @@
           <w:sdtContent>
             <w:tc>
               <w:tcPr>
-                <w:tcW w:w="1581" w:type="dxa"/>
+                <w:tcW w:w="1534" w:type="dxa"/>
                 <w:shd w:val="clear" w:color="auto" w:fill="92D050"/>
               </w:tcPr>
               <w:p>
@@ -1285,7 +1341,7 @@
         </w:trPr>
         <w:tc>
           <w:tcPr>
-            <w:tcW w:w="1563" w:type="dxa"/>
+            <w:tcW w:w="1514" w:type="dxa"/>
           </w:tcPr>
           <w:p>
             <w:pPr>
@@ -1304,7 +1360,7 @@
         </w:tc>
         <w:tc>
           <w:tcPr>
-            <w:tcW w:w="1728" w:type="dxa"/>
+            <w:tcW w:w="1667" w:type="dxa"/>
           </w:tcPr>
           <w:p>
             <w:pPr>
@@ -1323,7 +1379,7 @@
         </w:tc>
         <w:tc>
           <w:tcPr>
-            <w:tcW w:w="3083" w:type="dxa"/>
+            <w:tcW w:w="3002" w:type="dxa"/>
           </w:tcPr>
           <w:p>
             <w:pPr>
@@ -1355,6 +1411,7 @@
               <w:ind w:leftChars="0"/>
               <w:jc w:val="left"/>
             </w:pPr>
+            <w:proofErr w:type="spellStart"/>
             <w:r>
               <w:rPr>
                 <w:rFonts w:hint="eastAsia"/>
@@ -1362,13 +1419,33 @@
               <w:t>B</w:t>
             </w:r>
             <w:r>
-              <w:t xml:space="preserve">H_GameMode(Self) -&gt; Classes section -&gt; Details -&gt; Default Pawn Class -&gt; </w:t>
-            </w:r>
+              <w:t>H_</w:t>
+            </w:r>
+            <w:proofErr w:type="gramStart"/>
+            <w:r>
+              <w:t>GameMode</w:t>
+            </w:r>
+            <w:proofErr w:type="spellEnd"/>
+            <w:r>
+              <w:t>(</w:t>
+            </w:r>
+            <w:proofErr w:type="gramEnd"/>
+            <w:r>
+              <w:t xml:space="preserve">Self) -&gt; Classes section -&gt; Details -&gt; Default Pawn Class -&gt; </w:t>
+            </w:r>
+            <w:proofErr w:type="spellStart"/>
             <w:r>
               <w:rPr>
                 <w:color w:val="0070C0"/>
               </w:rPr>
-              <w:t xml:space="preserve">BH_Character </w:t>
+              <w:t>BH_Character</w:t>
+            </w:r>
+            <w:proofErr w:type="spellEnd"/>
+            <w:r>
+              <w:rPr>
+                <w:color w:val="0070C0"/>
+              </w:rPr>
+              <w:t xml:space="preserve"> </w:t>
             </w:r>
             <w:r>
               <w:t>selected.</w:t>
@@ -1384,36 +1461,55 @@
               <w:ind w:leftChars="0"/>
               <w:jc w:val="left"/>
             </w:pPr>
-            <w:r>
-              <w:rPr>
-                <w:rFonts w:hint="eastAsia"/>
-              </w:rPr>
+            <w:proofErr w:type="spellStart"/>
+            <w:r>
+              <w:rPr>
+                <w:rFonts w:hint="eastAsia"/>
+              </w:rPr>
+              <w:lastRenderedPageBreak/>
               <w:t>B</w:t>
             </w:r>
             <w:r>
-              <w:t>H_GameMode selected in the Default Game Mode field.</w:t>
-            </w:r>
-          </w:p>
-        </w:tc>
-        <w:tc>
-          <w:tcPr>
-            <w:tcW w:w="2647" w:type="dxa"/>
-          </w:tcPr>
-          <w:p>
-            <w:pPr>
-              <w:jc w:val="left"/>
-            </w:pPr>
-            <w:r>
+              <w:t>H_GameMode</w:t>
+            </w:r>
+            <w:proofErr w:type="spellEnd"/>
+            <w:r>
+              <w:t xml:space="preserve"> selected in the Default Game Mode field.</w:t>
+            </w:r>
+          </w:p>
+        </w:tc>
+        <w:tc>
+          <w:tcPr>
+            <w:tcW w:w="2526" w:type="dxa"/>
+          </w:tcPr>
+          <w:p>
+            <w:pPr>
+              <w:jc w:val="left"/>
+            </w:pPr>
+            <w:r>
+              <w:lastRenderedPageBreak/>
               <w:t xml:space="preserve">Created a game mode that informs the engine that when a controllable player is spawned into a world to use our </w:t>
             </w:r>
+            <w:proofErr w:type="spellStart"/>
             <w:r>
               <w:rPr>
                 <w:color w:val="0070C0"/>
               </w:rPr>
-              <w:t xml:space="preserve">BH_Character </w:t>
-            </w:r>
-            <w:r>
-              <w:t>object by default</w:t>
+              <w:t>BH_Character</w:t>
+            </w:r>
+            <w:proofErr w:type="spellEnd"/>
+            <w:r>
+              <w:rPr>
+                <w:color w:val="0070C0"/>
+              </w:rPr>
+              <w:t xml:space="preserve"> </w:t>
+            </w:r>
+            <w:r>
+              <w:t xml:space="preserve">object by </w:t>
+            </w:r>
+            <w:r>
+              <w:lastRenderedPageBreak/>
+              <w:t>default</w:t>
             </w:r>
           </w:p>
         </w:tc>
@@ -1432,7 +1528,7 @@
         </w:tc>
         <w:tc>
           <w:tcPr>
-            <w:tcW w:w="1634" w:type="dxa"/>
+            <w:tcW w:w="1993" w:type="dxa"/>
           </w:tcPr>
           <w:p>
             <w:pPr>
@@ -1441,6 +1537,7 @@
                 <w:color w:val="00B0F0"/>
               </w:rPr>
             </w:pPr>
+            <w:proofErr w:type="spellStart"/>
             <w:r>
               <w:rPr>
                 <w:rFonts w:hint="eastAsia"/>
@@ -1454,6 +1551,7 @@
               </w:rPr>
               <w:t>H_GameMode</w:t>
             </w:r>
+            <w:proofErr w:type="spellEnd"/>
           </w:p>
         </w:tc>
         <w:sdt>
@@ -1479,7 +1577,7 @@
           <w:sdtContent>
             <w:tc>
               <w:tcPr>
-                <w:tcW w:w="1581" w:type="dxa"/>
+                <w:tcW w:w="1534" w:type="dxa"/>
                 <w:shd w:val="clear" w:color="auto" w:fill="92D050"/>
               </w:tcPr>
               <w:p>
@@ -1504,40 +1602,30 @@
         </w:trPr>
         <w:tc>
           <w:tcPr>
-            <w:tcW w:w="1563" w:type="dxa"/>
+            <w:tcW w:w="1514" w:type="dxa"/>
           </w:tcPr>
           <w:p>
             <w:pPr>
               <w:jc w:val="center"/>
-              <w:rPr>
-                <w:rFonts w:hint="eastAsia"/>
-              </w:rPr>
-            </w:pPr>
-            <w:r>
-              <w:rPr>
-                <w:rFonts w:hint="eastAsia"/>
-              </w:rPr>
-              <w:lastRenderedPageBreak/>
+            </w:pPr>
+            <w:r>
+              <w:rPr>
+                <w:rFonts w:hint="eastAsia"/>
+              </w:rPr>
               <w:t>2</w:t>
             </w:r>
             <w:r>
-              <w:t>022.02.0</w:t>
-            </w:r>
-            <w:r>
-              <w:t>8</w:t>
-            </w:r>
-          </w:p>
-        </w:tc>
-        <w:tc>
-          <w:tcPr>
-            <w:tcW w:w="1728" w:type="dxa"/>
-          </w:tcPr>
-          <w:p>
-            <w:pPr>
-              <w:jc w:val="left"/>
-              <w:rPr>
-                <w:rFonts w:hint="eastAsia"/>
-              </w:rPr>
+              <w:t>022.02.08</w:t>
+            </w:r>
+          </w:p>
+        </w:tc>
+        <w:tc>
+          <w:tcPr>
+            <w:tcW w:w="1667" w:type="dxa"/>
+          </w:tcPr>
+          <w:p>
+            <w:pPr>
+              <w:jc w:val="left"/>
             </w:pPr>
             <w:r>
               <w:rPr>
@@ -1552,7 +1640,7 @@
         </w:tc>
         <w:tc>
           <w:tcPr>
-            <w:tcW w:w="3083" w:type="dxa"/>
+            <w:tcW w:w="3002" w:type="dxa"/>
           </w:tcPr>
           <w:p>
             <w:pPr>
@@ -1583,9 +1671,6 @@
               </w:numPr>
               <w:ind w:leftChars="0"/>
               <w:jc w:val="left"/>
-              <w:rPr>
-                <w:rFonts w:hint="eastAsia"/>
-              </w:rPr>
             </w:pPr>
             <w:r>
               <w:rPr>
@@ -1600,7 +1685,7 @@
         </w:tc>
         <w:tc>
           <w:tcPr>
-            <w:tcW w:w="2647" w:type="dxa"/>
+            <w:tcW w:w="2526" w:type="dxa"/>
           </w:tcPr>
           <w:p>
             <w:pPr>
@@ -1641,13 +1726,12 @@
         </w:tc>
         <w:tc>
           <w:tcPr>
-            <w:tcW w:w="1634" w:type="dxa"/>
-          </w:tcPr>
-          <w:p>
-            <w:pPr>
-              <w:jc w:val="left"/>
-              <w:rPr>
-                <w:rFonts w:hint="eastAsia"/>
+            <w:tcW w:w="1993" w:type="dxa"/>
+          </w:tcPr>
+          <w:p>
+            <w:pPr>
+              <w:jc w:val="left"/>
+              <w:rPr>
                 <w:color w:val="0070C0"/>
               </w:rPr>
             </w:pPr>
@@ -1681,10 +1765,703 @@
               <w:listItem w:displayText="Completed" w:value="Completed"/>
             </w:dropDownList>
           </w:sdtPr>
+          <w:sdtEndPr/>
           <w:sdtContent>
             <w:tc>
               <w:tcPr>
-                <w:tcW w:w="1581" w:type="dxa"/>
+                <w:tcW w:w="1534" w:type="dxa"/>
+                <w:shd w:val="clear" w:color="auto" w:fill="92D050"/>
+              </w:tcPr>
+              <w:p>
+                <w:pPr>
+                  <w:jc w:val="center"/>
+                  <w:rPr>
+                    <w:shd w:val="clear" w:color="auto" w:fill="92D050"/>
+                  </w:rPr>
+                </w:pPr>
+                <w:r>
+                  <w:rPr>
+                    <w:rFonts w:hint="eastAsia"/>
+                    <w:shd w:val="clear" w:color="auto" w:fill="92D050"/>
+                  </w:rPr>
+                  <w:t>Completed</w:t>
+                </w:r>
+              </w:p>
+            </w:tc>
+          </w:sdtContent>
+        </w:sdt>
+      </w:tr>
+      <w:tr>
+        <w:trPr>
+          <w:trHeight w:val="355"/>
+        </w:trPr>
+        <w:tc>
+          <w:tcPr>
+            <w:tcW w:w="1514" w:type="dxa"/>
+          </w:tcPr>
+          <w:p>
+            <w:pPr>
+              <w:jc w:val="center"/>
+              <w:rPr>
+                <w:rFonts w:hint="eastAsia"/>
+              </w:rPr>
+            </w:pPr>
+            <w:r>
+              <w:rPr>
+                <w:rFonts w:hint="eastAsia"/>
+              </w:rPr>
+              <w:t>2</w:t>
+            </w:r>
+            <w:r>
+              <w:t>022.02.0</w:t>
+            </w:r>
+            <w:r>
+              <w:t>9</w:t>
+            </w:r>
+          </w:p>
+        </w:tc>
+        <w:tc>
+          <w:tcPr>
+            <w:tcW w:w="1667" w:type="dxa"/>
+          </w:tcPr>
+          <w:p>
+            <w:pPr>
+              <w:jc w:val="left"/>
+              <w:rPr>
+                <w:rFonts w:hint="eastAsia"/>
+              </w:rPr>
+            </w:pPr>
+            <w:r>
+              <w:rPr>
+                <w:rFonts w:hint="eastAsia"/>
+              </w:rPr>
+              <w:t>C</w:t>
+            </w:r>
+            <w:r>
+              <w:t>haracter movement component settings modified.</w:t>
+            </w:r>
+          </w:p>
+        </w:tc>
+        <w:tc>
+          <w:tcPr>
+            <w:tcW w:w="3002" w:type="dxa"/>
+          </w:tcPr>
+          <w:p>
+            <w:pPr>
+              <w:pStyle w:val="a5"/>
+              <w:ind w:leftChars="0" w:left="400"/>
+              <w:jc w:val="left"/>
+              <w:rPr>
+                <w:rFonts w:hint="eastAsia"/>
+              </w:rPr>
+            </w:pPr>
+            <w:r>
+              <w:rPr>
+                <w:rFonts w:hint="eastAsia"/>
+              </w:rPr>
+              <w:t>G</w:t>
+            </w:r>
+            <w:r>
+              <w:t>ravity Scale, Rotation Rate, and Jump Z velocity increased.</w:t>
+            </w:r>
+          </w:p>
+        </w:tc>
+        <w:tc>
+          <w:tcPr>
+            <w:tcW w:w="2526" w:type="dxa"/>
+          </w:tcPr>
+          <w:p>
+            <w:pPr>
+              <w:jc w:val="left"/>
+            </w:pPr>
+            <w:r>
+              <w:rPr>
+                <w:rFonts w:hint="eastAsia"/>
+              </w:rPr>
+              <w:t>T</w:t>
+            </w:r>
+            <w:r>
+              <w:t xml:space="preserve">o give our character a better movement feel, </w:t>
+            </w:r>
+            <w:r>
+              <w:t>the jump and fall speed is increased.</w:t>
+            </w:r>
+          </w:p>
+          <w:p>
+            <w:pPr>
+              <w:pStyle w:val="a5"/>
+              <w:numPr>
+                <w:ilvl w:val="0"/>
+                <w:numId w:val="9"/>
+              </w:numPr>
+              <w:ind w:leftChars="0"/>
+              <w:jc w:val="left"/>
+            </w:pPr>
+            <w:r>
+              <w:rPr>
+                <w:rFonts w:hint="eastAsia"/>
+              </w:rPr>
+              <w:t>G</w:t>
+            </w:r>
+            <w:r>
+              <w:t>ravity Scale is increased to make the character accelerates downwards faster when falling.</w:t>
+            </w:r>
+          </w:p>
+          <w:p>
+            <w:pPr>
+              <w:pStyle w:val="a5"/>
+              <w:numPr>
+                <w:ilvl w:val="0"/>
+                <w:numId w:val="9"/>
+              </w:numPr>
+              <w:ind w:leftChars="0"/>
+              <w:jc w:val="left"/>
+              <w:rPr>
+                <w:rFonts w:hint="eastAsia"/>
+              </w:rPr>
+            </w:pPr>
+            <w:r>
+              <w:t>Z value of rotation rate is increased to make our player rotate much faster when moving from left to right.</w:t>
+            </w:r>
+          </w:p>
+        </w:tc>
+        <w:tc>
+          <w:tcPr>
+            <w:tcW w:w="1451" w:type="dxa"/>
+          </w:tcPr>
+          <w:p>
+            <w:pPr>
+              <w:jc w:val="left"/>
+              <w:rPr>
+                <w:rFonts w:hint="eastAsia"/>
+              </w:rPr>
+            </w:pPr>
+            <w:r>
+              <w:rPr>
+                <w:rFonts w:hint="eastAsia"/>
+              </w:rPr>
+              <w:t>N</w:t>
+            </w:r>
+            <w:r>
+              <w:t>/A</w:t>
+            </w:r>
+          </w:p>
+        </w:tc>
+        <w:tc>
+          <w:tcPr>
+            <w:tcW w:w="1993" w:type="dxa"/>
+          </w:tcPr>
+          <w:p>
+            <w:pPr>
+              <w:jc w:val="left"/>
+              <w:rPr>
+                <w:rFonts w:hint="eastAsia"/>
+              </w:rPr>
+            </w:pPr>
+            <w:r>
+              <w:rPr>
+                <w:rFonts w:hint="eastAsia"/>
+              </w:rPr>
+              <w:t>N</w:t>
+            </w:r>
+            <w:r>
+              <w:t>/A</w:t>
+            </w:r>
+          </w:p>
+        </w:tc>
+        <w:sdt>
+          <w:sdtPr>
+            <w:rPr>
+              <w:rFonts w:hint="eastAsia"/>
+              <w:shd w:val="clear" w:color="auto" w:fill="92D050"/>
+            </w:rPr>
+            <w:alias w:val="Status"/>
+            <w:tag w:val="Status"/>
+            <w:id w:val="1921984254"/>
+            <w:placeholder>
+              <w:docPart w:val="DDF887F79D2A47E49EB6393AAEAE5279"/>
+            </w:placeholder>
+            <w:dropDownList>
+              <w:listItem w:value="항목을 선택하세요."/>
+              <w:listItem w:displayText="Pending" w:value="Pending"/>
+              <w:listItem w:displayText="In Progress" w:value="In Progress"/>
+              <w:listItem w:displayText="Completed" w:value="Completed"/>
+            </w:dropDownList>
+          </w:sdtPr>
+          <w:sdtContent>
+            <w:tc>
+              <w:tcPr>
+                <w:tcW w:w="1534" w:type="dxa"/>
+                <w:shd w:val="clear" w:color="auto" w:fill="92D050"/>
+              </w:tcPr>
+              <w:p>
+                <w:pPr>
+                  <w:jc w:val="center"/>
+                  <w:rPr>
+                    <w:rFonts w:hint="eastAsia"/>
+                    <w:shd w:val="clear" w:color="auto" w:fill="92D050"/>
+                  </w:rPr>
+                </w:pPr>
+                <w:r>
+                  <w:rPr>
+                    <w:rFonts w:hint="eastAsia"/>
+                    <w:shd w:val="clear" w:color="auto" w:fill="92D050"/>
+                  </w:rPr>
+                  <w:t>Completed</w:t>
+                </w:r>
+              </w:p>
+            </w:tc>
+          </w:sdtContent>
+        </w:sdt>
+      </w:tr>
+      <w:tr>
+        <w:trPr>
+          <w:trHeight w:val="355"/>
+        </w:trPr>
+        <w:tc>
+          <w:tcPr>
+            <w:tcW w:w="1514" w:type="dxa"/>
+          </w:tcPr>
+          <w:p>
+            <w:pPr>
+              <w:jc w:val="center"/>
+              <w:rPr>
+                <w:rFonts w:hint="eastAsia"/>
+              </w:rPr>
+            </w:pPr>
+            <w:r>
+              <w:rPr>
+                <w:rFonts w:hint="eastAsia"/>
+              </w:rPr>
+              <w:t>2</w:t>
+            </w:r>
+            <w:r>
+              <w:t>022.02.09</w:t>
+            </w:r>
+          </w:p>
+        </w:tc>
+        <w:tc>
+          <w:tcPr>
+            <w:tcW w:w="1667" w:type="dxa"/>
+          </w:tcPr>
+          <w:p>
+            <w:pPr>
+              <w:jc w:val="left"/>
+              <w:rPr>
+                <w:rFonts w:hint="eastAsia"/>
+              </w:rPr>
+            </w:pPr>
+            <w:r>
+              <w:rPr>
+                <w:rFonts w:hint="eastAsia"/>
+              </w:rPr>
+              <w:t>B</w:t>
+            </w:r>
+            <w:r>
+              <w:t>uilding the level</w:t>
+            </w:r>
+          </w:p>
+        </w:tc>
+        <w:tc>
+          <w:tcPr>
+            <w:tcW w:w="3002" w:type="dxa"/>
+          </w:tcPr>
+          <w:p>
+            <w:pPr>
+              <w:pStyle w:val="a5"/>
+              <w:numPr>
+                <w:ilvl w:val="0"/>
+                <w:numId w:val="10"/>
+              </w:numPr>
+              <w:ind w:leftChars="0"/>
+              <w:jc w:val="left"/>
+            </w:pPr>
+            <w:r>
+              <w:rPr>
+                <w:rFonts w:hint="eastAsia"/>
+              </w:rPr>
+              <w:t>A</w:t>
+            </w:r>
+            <w:r>
+              <w:t xml:space="preserve"> new level created.</w:t>
+            </w:r>
+          </w:p>
+          <w:p>
+            <w:pPr>
+              <w:pStyle w:val="a5"/>
+              <w:ind w:leftChars="0" w:left="400"/>
+              <w:jc w:val="left"/>
+              <w:rPr>
+                <w:rFonts w:hint="eastAsia"/>
+              </w:rPr>
+            </w:pPr>
+          </w:p>
+        </w:tc>
+        <w:tc>
+          <w:tcPr>
+            <w:tcW w:w="2526" w:type="dxa"/>
+          </w:tcPr>
+          <w:p>
+            <w:pPr>
+              <w:jc w:val="left"/>
+              <w:rPr>
+                <w:rFonts w:hint="eastAsia"/>
+              </w:rPr>
+            </w:pPr>
+            <w:r>
+              <w:rPr>
+                <w:rFonts w:hint="eastAsia"/>
+              </w:rPr>
+              <w:t>N</w:t>
+            </w:r>
+            <w:r>
+              <w:t>/A</w:t>
+            </w:r>
+          </w:p>
+        </w:tc>
+        <w:tc>
+          <w:tcPr>
+            <w:tcW w:w="1451" w:type="dxa"/>
+          </w:tcPr>
+          <w:p>
+            <w:pPr>
+              <w:jc w:val="left"/>
+              <w:rPr>
+                <w:rFonts w:hint="eastAsia"/>
+              </w:rPr>
+            </w:pPr>
+            <w:r>
+              <w:rPr>
+                <w:rFonts w:hint="eastAsia"/>
+              </w:rPr>
+              <w:t>N</w:t>
+            </w:r>
+            <w:r>
+              <w:t>/A</w:t>
+            </w:r>
+          </w:p>
+        </w:tc>
+        <w:tc>
+          <w:tcPr>
+            <w:tcW w:w="1993" w:type="dxa"/>
+          </w:tcPr>
+          <w:p>
+            <w:pPr>
+              <w:jc w:val="left"/>
+              <w:rPr>
+                <w:rFonts w:hint="eastAsia"/>
+              </w:rPr>
+            </w:pPr>
+            <w:proofErr w:type="spellStart"/>
+            <w:r>
+              <w:rPr>
+                <w:color w:val="0070C0"/>
+              </w:rPr>
+              <w:t>Barrel_Hopper_Map</w:t>
+            </w:r>
+            <w:proofErr w:type="spellEnd"/>
+          </w:p>
+        </w:tc>
+        <w:sdt>
+          <w:sdtPr>
+            <w:rPr>
+              <w:rFonts w:hint="eastAsia"/>
+              <w:shd w:val="clear" w:color="auto" w:fill="92D050"/>
+            </w:rPr>
+            <w:alias w:val="Status"/>
+            <w:tag w:val="Status"/>
+            <w:id w:val="996845920"/>
+            <w:placeholder>
+              <w:docPart w:val="1D56518779F64F4B94162516007AB5B6"/>
+            </w:placeholder>
+            <w:dropDownList>
+              <w:listItem w:value="항목을 선택하세요."/>
+              <w:listItem w:displayText="Pending" w:value="Pending"/>
+              <w:listItem w:displayText="In Progress" w:value="In Progress"/>
+              <w:listItem w:displayText="Completed" w:value="Completed"/>
+            </w:dropDownList>
+          </w:sdtPr>
+          <w:sdtContent>
+            <w:tc>
+              <w:tcPr>
+                <w:tcW w:w="1534" w:type="dxa"/>
+                <w:shd w:val="clear" w:color="auto" w:fill="92D050"/>
+              </w:tcPr>
+              <w:p>
+                <w:pPr>
+                  <w:jc w:val="center"/>
+                  <w:rPr>
+                    <w:rFonts w:hint="eastAsia"/>
+                    <w:shd w:val="clear" w:color="auto" w:fill="92D050"/>
+                  </w:rPr>
+                </w:pPr>
+                <w:r>
+                  <w:rPr>
+                    <w:rFonts w:hint="eastAsia"/>
+                    <w:shd w:val="clear" w:color="auto" w:fill="92D050"/>
+                  </w:rPr>
+                  <w:t>Completed</w:t>
+                </w:r>
+              </w:p>
+            </w:tc>
+          </w:sdtContent>
+        </w:sdt>
+      </w:tr>
+      <w:tr>
+        <w:trPr>
+          <w:trHeight w:val="355"/>
+        </w:trPr>
+        <w:tc>
+          <w:tcPr>
+            <w:tcW w:w="1514" w:type="dxa"/>
+          </w:tcPr>
+          <w:p>
+            <w:pPr>
+              <w:jc w:val="center"/>
+              <w:rPr>
+                <w:rFonts w:hint="eastAsia"/>
+              </w:rPr>
+            </w:pPr>
+            <w:r>
+              <w:rPr>
+                <w:rFonts w:hint="eastAsia"/>
+              </w:rPr>
+              <w:lastRenderedPageBreak/>
+              <w:t>2</w:t>
+            </w:r>
+            <w:r>
+              <w:t>022.02.09</w:t>
+            </w:r>
+          </w:p>
+        </w:tc>
+        <w:tc>
+          <w:tcPr>
+            <w:tcW w:w="1667" w:type="dxa"/>
+          </w:tcPr>
+          <w:p>
+            <w:pPr>
+              <w:jc w:val="left"/>
+              <w:rPr>
+                <w:rFonts w:hint="eastAsia"/>
+              </w:rPr>
+            </w:pPr>
+          </w:p>
+        </w:tc>
+        <w:tc>
+          <w:tcPr>
+            <w:tcW w:w="3002" w:type="dxa"/>
+          </w:tcPr>
+          <w:p>
+            <w:pPr>
+              <w:pStyle w:val="a5"/>
+              <w:ind w:leftChars="0" w:left="400"/>
+              <w:jc w:val="left"/>
+              <w:rPr>
+                <w:rFonts w:hint="eastAsia"/>
+              </w:rPr>
+            </w:pPr>
+          </w:p>
+        </w:tc>
+        <w:tc>
+          <w:tcPr>
+            <w:tcW w:w="2526" w:type="dxa"/>
+          </w:tcPr>
+          <w:p>
+            <w:pPr>
+              <w:jc w:val="left"/>
+              <w:rPr>
+                <w:rFonts w:hint="eastAsia"/>
+              </w:rPr>
+            </w:pPr>
+          </w:p>
+        </w:tc>
+        <w:tc>
+          <w:tcPr>
+            <w:tcW w:w="1451" w:type="dxa"/>
+          </w:tcPr>
+          <w:p>
+            <w:pPr>
+              <w:jc w:val="left"/>
+              <w:rPr>
+                <w:rFonts w:hint="eastAsia"/>
+              </w:rPr>
+            </w:pPr>
+          </w:p>
+        </w:tc>
+        <w:tc>
+          <w:tcPr>
+            <w:tcW w:w="1993" w:type="dxa"/>
+          </w:tcPr>
+          <w:p>
+            <w:pPr>
+              <w:jc w:val="left"/>
+              <w:rPr>
+                <w:rFonts w:hint="eastAsia"/>
+              </w:rPr>
+            </w:pPr>
+          </w:p>
+        </w:tc>
+        <w:sdt>
+          <w:sdtPr>
+            <w:rPr>
+              <w:rFonts w:hint="eastAsia"/>
+              <w:shd w:val="clear" w:color="auto" w:fill="92D050"/>
+            </w:rPr>
+            <w:alias w:val="Status"/>
+            <w:tag w:val="Status"/>
+            <w:id w:val="1993516248"/>
+            <w:placeholder>
+              <w:docPart w:val="3FF0AA280E384DA49F3B4367B79F264F"/>
+            </w:placeholder>
+            <w:dropDownList>
+              <w:listItem w:value="항목을 선택하세요."/>
+              <w:listItem w:displayText="Pending" w:value="Pending"/>
+              <w:listItem w:displayText="In Progress" w:value="In Progress"/>
+              <w:listItem w:displayText="Completed" w:value="Completed"/>
+            </w:dropDownList>
+          </w:sdtPr>
+          <w:sdtContent>
+            <w:tc>
+              <w:tcPr>
+                <w:tcW w:w="1534" w:type="dxa"/>
+                <w:shd w:val="clear" w:color="auto" w:fill="92D050"/>
+              </w:tcPr>
+              <w:p>
+                <w:pPr>
+                  <w:jc w:val="center"/>
+                  <w:rPr>
+                    <w:rFonts w:hint="eastAsia"/>
+                    <w:shd w:val="clear" w:color="auto" w:fill="92D050"/>
+                  </w:rPr>
+                </w:pPr>
+                <w:r>
+                  <w:rPr>
+                    <w:rFonts w:hint="eastAsia"/>
+                    <w:shd w:val="clear" w:color="auto" w:fill="92D050"/>
+                  </w:rPr>
+                  <w:t>Completed</w:t>
+                </w:r>
+              </w:p>
+            </w:tc>
+          </w:sdtContent>
+        </w:sdt>
+      </w:tr>
+      <w:tr>
+        <w:trPr>
+          <w:trHeight w:val="355"/>
+        </w:trPr>
+        <w:tc>
+          <w:tcPr>
+            <w:tcW w:w="1514" w:type="dxa"/>
+          </w:tcPr>
+          <w:p>
+            <w:pPr>
+              <w:jc w:val="center"/>
+              <w:rPr>
+                <w:rFonts w:hint="eastAsia"/>
+              </w:rPr>
+            </w:pPr>
+            <w:r>
+              <w:rPr>
+                <w:rFonts w:hint="eastAsia"/>
+              </w:rPr>
+              <w:t>2</w:t>
+            </w:r>
+            <w:r>
+              <w:t>022.02.09</w:t>
+            </w:r>
+          </w:p>
+        </w:tc>
+        <w:tc>
+          <w:tcPr>
+            <w:tcW w:w="1667" w:type="dxa"/>
+          </w:tcPr>
+          <w:p>
+            <w:pPr>
+              <w:jc w:val="left"/>
+              <w:rPr>
+                <w:rFonts w:hint="eastAsia"/>
+              </w:rPr>
+            </w:pPr>
+          </w:p>
+        </w:tc>
+        <w:tc>
+          <w:tcPr>
+            <w:tcW w:w="3002" w:type="dxa"/>
+          </w:tcPr>
+          <w:p>
+            <w:pPr>
+              <w:pStyle w:val="a5"/>
+              <w:ind w:leftChars="0" w:left="400"/>
+              <w:jc w:val="left"/>
+              <w:rPr>
+                <w:rFonts w:hint="eastAsia"/>
+              </w:rPr>
+            </w:pPr>
+          </w:p>
+        </w:tc>
+        <w:tc>
+          <w:tcPr>
+            <w:tcW w:w="2526" w:type="dxa"/>
+          </w:tcPr>
+          <w:p>
+            <w:pPr>
+              <w:jc w:val="left"/>
+              <w:rPr>
+                <w:rFonts w:hint="eastAsia"/>
+              </w:rPr>
+            </w:pPr>
+          </w:p>
+        </w:tc>
+        <w:tc>
+          <w:tcPr>
+            <w:tcW w:w="1451" w:type="dxa"/>
+          </w:tcPr>
+          <w:p>
+            <w:pPr>
+              <w:jc w:val="left"/>
+              <w:rPr>
+                <w:rFonts w:hint="eastAsia"/>
+              </w:rPr>
+            </w:pPr>
+          </w:p>
+        </w:tc>
+        <w:tc>
+          <w:tcPr>
+            <w:tcW w:w="1993" w:type="dxa"/>
+          </w:tcPr>
+          <w:p>
+            <w:pPr>
+              <w:jc w:val="left"/>
+              <w:rPr>
+                <w:rFonts w:hint="eastAsia"/>
+              </w:rPr>
+            </w:pPr>
+          </w:p>
+        </w:tc>
+        <w:sdt>
+          <w:sdtPr>
+            <w:rPr>
+              <w:rFonts w:hint="eastAsia"/>
+              <w:shd w:val="clear" w:color="auto" w:fill="92D050"/>
+            </w:rPr>
+            <w:alias w:val="Status"/>
+            <w:tag w:val="Status"/>
+            <w:id w:val="-2083598946"/>
+            <w:placeholder>
+              <w:docPart w:val="37CE7AF6DC3D4CCABBC1ABC6A4A2EA14"/>
+            </w:placeholder>
+            <w:dropDownList>
+              <w:listItem w:value="항목을 선택하세요."/>
+              <w:listItem w:displayText="Pending" w:value="Pending"/>
+              <w:listItem w:displayText="In Progress" w:value="In Progress"/>
+              <w:listItem w:displayText="Completed" w:value="Completed"/>
+            </w:dropDownList>
+          </w:sdtPr>
+          <w:sdtContent>
+            <w:tc>
+              <w:tcPr>
+                <w:tcW w:w="1534" w:type="dxa"/>
                 <w:shd w:val="clear" w:color="auto" w:fill="92D050"/>
               </w:tcPr>
               <w:p>
@@ -2075,6 +2852,95 @@
     </w:lvl>
   </w:abstractNum>
   <w:abstractNum w:abstractNumId="4" w15:restartNumberingAfterBreak="0">
+    <w:nsid w:val="28655C41"/>
+    <w:multiLevelType w:val="hybridMultilevel"/>
+    <w:tmpl w:val="D8C0D436"/>
+    <w:lvl w:ilvl="0" w:tplc="CF243EDC">
+      <w:start w:val="1"/>
+      <w:numFmt w:val="decimal"/>
+      <w:lvlText w:val="(%1)"/>
+      <w:lvlJc w:val="left"/>
+      <w:pPr>
+        <w:ind w:left="360" w:hanging="360"/>
+      </w:pPr>
+      <w:rPr>
+        <w:rFonts w:hint="default"/>
+      </w:rPr>
+    </w:lvl>
+    <w:lvl w:ilvl="1" w:tplc="04090019" w:tentative="1">
+      <w:start w:val="1"/>
+      <w:numFmt w:val="upperLetter"/>
+      <w:lvlText w:val="%2."/>
+      <w:lvlJc w:val="left"/>
+      <w:pPr>
+        <w:ind w:left="800" w:hanging="400"/>
+      </w:pPr>
+    </w:lvl>
+    <w:lvl w:ilvl="2" w:tplc="0409001B" w:tentative="1">
+      <w:start w:val="1"/>
+      <w:numFmt w:val="lowerRoman"/>
+      <w:lvlText w:val="%3."/>
+      <w:lvlJc w:val="right"/>
+      <w:pPr>
+        <w:ind w:left="1200" w:hanging="400"/>
+      </w:pPr>
+    </w:lvl>
+    <w:lvl w:ilvl="3" w:tplc="0409000F" w:tentative="1">
+      <w:start w:val="1"/>
+      <w:numFmt w:val="decimal"/>
+      <w:lvlText w:val="%4."/>
+      <w:lvlJc w:val="left"/>
+      <w:pPr>
+        <w:ind w:left="1600" w:hanging="400"/>
+      </w:pPr>
+    </w:lvl>
+    <w:lvl w:ilvl="4" w:tplc="04090019" w:tentative="1">
+      <w:start w:val="1"/>
+      <w:numFmt w:val="upperLetter"/>
+      <w:lvlText w:val="%5."/>
+      <w:lvlJc w:val="left"/>
+      <w:pPr>
+        <w:ind w:left="2000" w:hanging="400"/>
+      </w:pPr>
+    </w:lvl>
+    <w:lvl w:ilvl="5" w:tplc="0409001B" w:tentative="1">
+      <w:start w:val="1"/>
+      <w:numFmt w:val="lowerRoman"/>
+      <w:lvlText w:val="%6."/>
+      <w:lvlJc w:val="right"/>
+      <w:pPr>
+        <w:ind w:left="2400" w:hanging="400"/>
+      </w:pPr>
+    </w:lvl>
+    <w:lvl w:ilvl="6" w:tplc="0409000F" w:tentative="1">
+      <w:start w:val="1"/>
+      <w:numFmt w:val="decimal"/>
+      <w:lvlText w:val="%7."/>
+      <w:lvlJc w:val="left"/>
+      <w:pPr>
+        <w:ind w:left="2800" w:hanging="400"/>
+      </w:pPr>
+    </w:lvl>
+    <w:lvl w:ilvl="7" w:tplc="04090019" w:tentative="1">
+      <w:start w:val="1"/>
+      <w:numFmt w:val="upperLetter"/>
+      <w:lvlText w:val="%8."/>
+      <w:lvlJc w:val="left"/>
+      <w:pPr>
+        <w:ind w:left="3200" w:hanging="400"/>
+      </w:pPr>
+    </w:lvl>
+    <w:lvl w:ilvl="8" w:tplc="0409001B" w:tentative="1">
+      <w:start w:val="1"/>
+      <w:numFmt w:val="lowerRoman"/>
+      <w:lvlText w:val="%9."/>
+      <w:lvlJc w:val="right"/>
+      <w:pPr>
+        <w:ind w:left="3600" w:hanging="400"/>
+      </w:pPr>
+    </w:lvl>
+  </w:abstractNum>
+  <w:abstractNum w:abstractNumId="5" w15:restartNumberingAfterBreak="0">
     <w:nsid w:val="2CBD0379"/>
     <w:multiLevelType w:val="hybridMultilevel"/>
     <w:tmpl w:val="9D92611C"/>
@@ -2163,7 +3029,7 @@
       </w:pPr>
     </w:lvl>
   </w:abstractNum>
-  <w:abstractNum w:abstractNumId="5" w15:restartNumberingAfterBreak="0">
+  <w:abstractNum w:abstractNumId="6" w15:restartNumberingAfterBreak="0">
     <w:nsid w:val="2D5020E6"/>
     <w:multiLevelType w:val="hybridMultilevel"/>
     <w:tmpl w:val="6972CB2E"/>
@@ -2252,7 +3118,7 @@
       </w:pPr>
     </w:lvl>
   </w:abstractNum>
-  <w:abstractNum w:abstractNumId="6" w15:restartNumberingAfterBreak="0">
+  <w:abstractNum w:abstractNumId="7" w15:restartNumberingAfterBreak="0">
     <w:nsid w:val="346E0DCA"/>
     <w:multiLevelType w:val="hybridMultilevel"/>
     <w:tmpl w:val="73DC2400"/>
@@ -2341,7 +3207,96 @@
       </w:pPr>
     </w:lvl>
   </w:abstractNum>
-  <w:abstractNum w:abstractNumId="7" w15:restartNumberingAfterBreak="0">
+  <w:abstractNum w:abstractNumId="8" w15:restartNumberingAfterBreak="0">
+    <w:nsid w:val="45BE47C7"/>
+    <w:multiLevelType w:val="hybridMultilevel"/>
+    <w:tmpl w:val="D7A0A5BA"/>
+    <w:lvl w:ilvl="0" w:tplc="CF243EDC">
+      <w:start w:val="1"/>
+      <w:numFmt w:val="decimal"/>
+      <w:lvlText w:val="(%1)"/>
+      <w:lvlJc w:val="left"/>
+      <w:pPr>
+        <w:ind w:left="360" w:hanging="360"/>
+      </w:pPr>
+      <w:rPr>
+        <w:rFonts w:hint="default"/>
+      </w:rPr>
+    </w:lvl>
+    <w:lvl w:ilvl="1" w:tplc="04090019" w:tentative="1">
+      <w:start w:val="1"/>
+      <w:numFmt w:val="upperLetter"/>
+      <w:lvlText w:val="%2."/>
+      <w:lvlJc w:val="left"/>
+      <w:pPr>
+        <w:ind w:left="1200" w:hanging="400"/>
+      </w:pPr>
+    </w:lvl>
+    <w:lvl w:ilvl="2" w:tplc="0409001B" w:tentative="1">
+      <w:start w:val="1"/>
+      <w:numFmt w:val="lowerRoman"/>
+      <w:lvlText w:val="%3."/>
+      <w:lvlJc w:val="right"/>
+      <w:pPr>
+        <w:ind w:left="1600" w:hanging="400"/>
+      </w:pPr>
+    </w:lvl>
+    <w:lvl w:ilvl="3" w:tplc="0409000F" w:tentative="1">
+      <w:start w:val="1"/>
+      <w:numFmt w:val="decimal"/>
+      <w:lvlText w:val="%4."/>
+      <w:lvlJc w:val="left"/>
+      <w:pPr>
+        <w:ind w:left="2000" w:hanging="400"/>
+      </w:pPr>
+    </w:lvl>
+    <w:lvl w:ilvl="4" w:tplc="04090019" w:tentative="1">
+      <w:start w:val="1"/>
+      <w:numFmt w:val="upperLetter"/>
+      <w:lvlText w:val="%5."/>
+      <w:lvlJc w:val="left"/>
+      <w:pPr>
+        <w:ind w:left="2400" w:hanging="400"/>
+      </w:pPr>
+    </w:lvl>
+    <w:lvl w:ilvl="5" w:tplc="0409001B" w:tentative="1">
+      <w:start w:val="1"/>
+      <w:numFmt w:val="lowerRoman"/>
+      <w:lvlText w:val="%6."/>
+      <w:lvlJc w:val="right"/>
+      <w:pPr>
+        <w:ind w:left="2800" w:hanging="400"/>
+      </w:pPr>
+    </w:lvl>
+    <w:lvl w:ilvl="6" w:tplc="0409000F" w:tentative="1">
+      <w:start w:val="1"/>
+      <w:numFmt w:val="decimal"/>
+      <w:lvlText w:val="%7."/>
+      <w:lvlJc w:val="left"/>
+      <w:pPr>
+        <w:ind w:left="3200" w:hanging="400"/>
+      </w:pPr>
+    </w:lvl>
+    <w:lvl w:ilvl="7" w:tplc="04090019" w:tentative="1">
+      <w:start w:val="1"/>
+      <w:numFmt w:val="upperLetter"/>
+      <w:lvlText w:val="%8."/>
+      <w:lvlJc w:val="left"/>
+      <w:pPr>
+        <w:ind w:left="3600" w:hanging="400"/>
+      </w:pPr>
+    </w:lvl>
+    <w:lvl w:ilvl="8" w:tplc="0409001B" w:tentative="1">
+      <w:start w:val="1"/>
+      <w:numFmt w:val="lowerRoman"/>
+      <w:lvlText w:val="%9."/>
+      <w:lvlJc w:val="right"/>
+      <w:pPr>
+        <w:ind w:left="4000" w:hanging="400"/>
+      </w:pPr>
+    </w:lvl>
+  </w:abstractNum>
+  <w:abstractNum w:abstractNumId="9" w15:restartNumberingAfterBreak="0">
     <w:nsid w:val="5F981D54"/>
     <w:multiLevelType w:val="hybridMultilevel"/>
     <w:tmpl w:val="C472C7FE"/>
@@ -2431,19 +3386,19 @@
     </w:lvl>
   </w:abstractNum>
   <w:num w:numId="1">
-    <w:abstractNumId w:val="6"/>
+    <w:abstractNumId w:val="7"/>
   </w:num>
   <w:num w:numId="2">
-    <w:abstractNumId w:val="7"/>
+    <w:abstractNumId w:val="9"/>
   </w:num>
   <w:num w:numId="3">
     <w:abstractNumId w:val="1"/>
   </w:num>
   <w:num w:numId="4">
-    <w:abstractNumId w:val="5"/>
+    <w:abstractNumId w:val="6"/>
   </w:num>
   <w:num w:numId="5">
-    <w:abstractNumId w:val="4"/>
+    <w:abstractNumId w:val="5"/>
   </w:num>
   <w:num w:numId="6">
     <w:abstractNumId w:val="3"/>
@@ -2453,6 +3408,12 @@
   </w:num>
   <w:num w:numId="8">
     <w:abstractNumId w:val="0"/>
+  </w:num>
+  <w:num w:numId="9">
+    <w:abstractNumId w:val="4"/>
+  </w:num>
+  <w:num w:numId="10">
+    <w:abstractNumId w:val="8"/>
   </w:num>
 </w:numbering>
 </file>
@@ -3109,6 +4070,122 @@
         </w:p>
       </w:docPartBody>
     </w:docPart>
+    <w:docPart>
+      <w:docPartPr>
+        <w:name w:val="DDF887F79D2A47E49EB6393AAEAE5279"/>
+        <w:category>
+          <w:name w:val="일반"/>
+          <w:gallery w:val="placeholder"/>
+        </w:category>
+        <w:types>
+          <w:type w:val="bbPlcHdr"/>
+        </w:types>
+        <w:behaviors>
+          <w:behavior w:val="content"/>
+        </w:behaviors>
+        <w:guid w:val="{564B109A-D968-4177-8108-8DFD2D9A882F}"/>
+      </w:docPartPr>
+      <w:docPartBody>
+        <w:p>
+          <w:pPr>
+            <w:pStyle w:val="DDF887F79D2A47E49EB6393AAEAE5279"/>
+          </w:pPr>
+          <w:r>
+            <w:rPr>
+              <w:rStyle w:val="a3"/>
+            </w:rPr>
+            <w:t>항목을 선택하세요.</w:t>
+          </w:r>
+        </w:p>
+      </w:docPartBody>
+    </w:docPart>
+    <w:docPart>
+      <w:docPartPr>
+        <w:name w:val="1D56518779F64F4B94162516007AB5B6"/>
+        <w:category>
+          <w:name w:val="일반"/>
+          <w:gallery w:val="placeholder"/>
+        </w:category>
+        <w:types>
+          <w:type w:val="bbPlcHdr"/>
+        </w:types>
+        <w:behaviors>
+          <w:behavior w:val="content"/>
+        </w:behaviors>
+        <w:guid w:val="{8D21E6FB-EF5F-4D54-BF63-6B5069279079}"/>
+      </w:docPartPr>
+      <w:docPartBody>
+        <w:p>
+          <w:pPr>
+            <w:pStyle w:val="1D56518779F64F4B94162516007AB5B6"/>
+          </w:pPr>
+          <w:r>
+            <w:rPr>
+              <w:rStyle w:val="a3"/>
+            </w:rPr>
+            <w:t>항목을 선택하세요.</w:t>
+          </w:r>
+        </w:p>
+      </w:docPartBody>
+    </w:docPart>
+    <w:docPart>
+      <w:docPartPr>
+        <w:name w:val="3FF0AA280E384DA49F3B4367B79F264F"/>
+        <w:category>
+          <w:name w:val="일반"/>
+          <w:gallery w:val="placeholder"/>
+        </w:category>
+        <w:types>
+          <w:type w:val="bbPlcHdr"/>
+        </w:types>
+        <w:behaviors>
+          <w:behavior w:val="content"/>
+        </w:behaviors>
+        <w:guid w:val="{03EEC201-7B60-48CC-982F-6876E3456337}"/>
+      </w:docPartPr>
+      <w:docPartBody>
+        <w:p>
+          <w:pPr>
+            <w:pStyle w:val="3FF0AA280E384DA49F3B4367B79F264F"/>
+          </w:pPr>
+          <w:r>
+            <w:rPr>
+              <w:rStyle w:val="a3"/>
+            </w:rPr>
+            <w:t>항목을 선택하세요.</w:t>
+          </w:r>
+        </w:p>
+      </w:docPartBody>
+    </w:docPart>
+    <w:docPart>
+      <w:docPartPr>
+        <w:name w:val="37CE7AF6DC3D4CCABBC1ABC6A4A2EA14"/>
+        <w:category>
+          <w:name w:val="일반"/>
+          <w:gallery w:val="placeholder"/>
+        </w:category>
+        <w:types>
+          <w:type w:val="bbPlcHdr"/>
+        </w:types>
+        <w:behaviors>
+          <w:behavior w:val="content"/>
+        </w:behaviors>
+        <w:guid w:val="{8743C080-0BA8-43FD-BB73-2567700C6405}"/>
+      </w:docPartPr>
+      <w:docPartBody>
+        <w:p>
+          <w:pPr>
+            <w:pStyle w:val="37CE7AF6DC3D4CCABBC1ABC6A4A2EA14"/>
+          </w:pPr>
+          <w:r>
+            <w:rPr>
+              <w:rStyle w:val="a3"/>
+            </w:rPr>
+            <w:t>항목을 선택하세요.</w:t>
+          </w:r>
+        </w:p>
+      </w:docPartBody>
+    </w:docPart>
   </w:docParts>
 </w:glossaryDocument>
 </file>
@@ -3159,8 +4236,10 @@
   </w:compat>
   <w:rsids>
     <w:rsidRoot w:val="00BE1977"/>
+    <w:rsid w:val="003307E3"/>
     <w:rsid w:val="003931A6"/>
     <w:rsid w:val="00700A55"/>
+    <w:rsid w:val="00725BA6"/>
     <w:rsid w:val="00BE1977"/>
     <w:rsid w:val="00C11EE0"/>
     <w:rsid w:val="00C84E1F"/>
@@ -3625,7 +4704,7 @@
     <w:basedOn w:val="a0"/>
     <w:uiPriority w:val="99"/>
     <w:semiHidden/>
-    <w:rsid w:val="003931A6"/>
+    <w:rsid w:val="003307E3"/>
     <w:rPr>
       <w:color w:val="808080"/>
     </w:rPr>
@@ -3683,6 +4762,106 @@
   <w:style w:type="paragraph" w:customStyle="1" w:styleId="8319BC7EA3554FBC8EE0A99EC5CA5E29">
     <w:name w:val="8319BC7EA3554FBC8EE0A99EC5CA5E29"/>
     <w:rsid w:val="00D827AE"/>
+    <w:pPr>
+      <w:widowControl w:val="0"/>
+      <w:wordWrap w:val="0"/>
+      <w:autoSpaceDE w:val="0"/>
+      <w:autoSpaceDN w:val="0"/>
+    </w:pPr>
+  </w:style>
+  <w:style w:type="paragraph" w:customStyle="1" w:styleId="DDF887F79D2A47E49EB6393AAEAE5279">
+    <w:name w:val="DDF887F79D2A47E49EB6393AAEAE5279"/>
+    <w:rsid w:val="003307E3"/>
+    <w:pPr>
+      <w:widowControl w:val="0"/>
+      <w:wordWrap w:val="0"/>
+      <w:autoSpaceDE w:val="0"/>
+      <w:autoSpaceDN w:val="0"/>
+    </w:pPr>
+  </w:style>
+  <w:style w:type="paragraph" w:customStyle="1" w:styleId="903E697A874848148495823C2FDF365F">
+    <w:name w:val="903E697A874848148495823C2FDF365F"/>
+    <w:rsid w:val="003307E3"/>
+    <w:pPr>
+      <w:widowControl w:val="0"/>
+      <w:wordWrap w:val="0"/>
+      <w:autoSpaceDE w:val="0"/>
+      <w:autoSpaceDN w:val="0"/>
+    </w:pPr>
+  </w:style>
+  <w:style w:type="paragraph" w:customStyle="1" w:styleId="D7EAEAFBDC404458B949E6374E1244C1">
+    <w:name w:val="D7EAEAFBDC404458B949E6374E1244C1"/>
+    <w:rsid w:val="003307E3"/>
+    <w:pPr>
+      <w:widowControl w:val="0"/>
+      <w:wordWrap w:val="0"/>
+      <w:autoSpaceDE w:val="0"/>
+      <w:autoSpaceDN w:val="0"/>
+    </w:pPr>
+  </w:style>
+  <w:style w:type="paragraph" w:customStyle="1" w:styleId="E6F85783F9424B9DB96D65C0F6B359A9">
+    <w:name w:val="E6F85783F9424B9DB96D65C0F6B359A9"/>
+    <w:rsid w:val="003307E3"/>
+    <w:pPr>
+      <w:widowControl w:val="0"/>
+      <w:wordWrap w:val="0"/>
+      <w:autoSpaceDE w:val="0"/>
+      <w:autoSpaceDN w:val="0"/>
+    </w:pPr>
+  </w:style>
+  <w:style w:type="paragraph" w:customStyle="1" w:styleId="D8A24CD87CB341F3823BA71270A7B87A">
+    <w:name w:val="D8A24CD87CB341F3823BA71270A7B87A"/>
+    <w:rsid w:val="003307E3"/>
+    <w:pPr>
+      <w:widowControl w:val="0"/>
+      <w:wordWrap w:val="0"/>
+      <w:autoSpaceDE w:val="0"/>
+      <w:autoSpaceDN w:val="0"/>
+    </w:pPr>
+  </w:style>
+  <w:style w:type="paragraph" w:customStyle="1" w:styleId="C47B074DBAF04AF2961BD34BFAB40274">
+    <w:name w:val="C47B074DBAF04AF2961BD34BFAB40274"/>
+    <w:rsid w:val="003307E3"/>
+    <w:pPr>
+      <w:widowControl w:val="0"/>
+      <w:wordWrap w:val="0"/>
+      <w:autoSpaceDE w:val="0"/>
+      <w:autoSpaceDN w:val="0"/>
+    </w:pPr>
+  </w:style>
+  <w:style w:type="paragraph" w:customStyle="1" w:styleId="28085F87B7A04B989C031652B152B3DB">
+    <w:name w:val="28085F87B7A04B989C031652B152B3DB"/>
+    <w:rsid w:val="003307E3"/>
+    <w:pPr>
+      <w:widowControl w:val="0"/>
+      <w:wordWrap w:val="0"/>
+      <w:autoSpaceDE w:val="0"/>
+      <w:autoSpaceDN w:val="0"/>
+    </w:pPr>
+  </w:style>
+  <w:style w:type="paragraph" w:customStyle="1" w:styleId="1D56518779F64F4B94162516007AB5B6">
+    <w:name w:val="1D56518779F64F4B94162516007AB5B6"/>
+    <w:rsid w:val="003307E3"/>
+    <w:pPr>
+      <w:widowControl w:val="0"/>
+      <w:wordWrap w:val="0"/>
+      <w:autoSpaceDE w:val="0"/>
+      <w:autoSpaceDN w:val="0"/>
+    </w:pPr>
+  </w:style>
+  <w:style w:type="paragraph" w:customStyle="1" w:styleId="3FF0AA280E384DA49F3B4367B79F264F">
+    <w:name w:val="3FF0AA280E384DA49F3B4367B79F264F"/>
+    <w:rsid w:val="003307E3"/>
+    <w:pPr>
+      <w:widowControl w:val="0"/>
+      <w:wordWrap w:val="0"/>
+      <w:autoSpaceDE w:val="0"/>
+      <w:autoSpaceDN w:val="0"/>
+    </w:pPr>
+  </w:style>
+  <w:style w:type="paragraph" w:customStyle="1" w:styleId="37CE7AF6DC3D4CCABBC1ABC6A4A2EA14">
+    <w:name w:val="37CE7AF6DC3D4CCABBC1ABC6A4A2EA14"/>
+    <w:rsid w:val="003307E3"/>
     <w:pPr>
       <w:widowControl w:val="0"/>
       <w:wordWrap w:val="0"/>

</xml_diff>

<commit_message>
Converting a geometry brush to a static mesh
(1)	Placed a box brush and converted it to a static mesh.
(2)	Placed another box brush for the walls.
</commit_message>
<xml_diff>
--- a/Project Backlog - Barrel Hopper.docx
+++ b/Project Backlog - Barrel Hopper.docx
@@ -2331,6 +2331,15 @@
             <w:pPr>
               <w:jc w:val="left"/>
             </w:pPr>
+            <w:r>
+              <w:rPr>
+                <w:rFonts w:hint="eastAsia"/>
+              </w:rPr>
+              <w:t>C</w:t>
+            </w:r>
+            <w:r>
+              <w:t>onverting a geometry brush to a static mesh</w:t>
+            </w:r>
           </w:p>
         </w:tc>
         <w:tc>
@@ -2340,9 +2349,42 @@
           <w:p>
             <w:pPr>
               <w:pStyle w:val="a5"/>
-              <w:ind w:leftChars="0" w:left="0"/>
-              <w:jc w:val="left"/>
-            </w:pPr>
+              <w:numPr>
+                <w:ilvl w:val="0"/>
+                <w:numId w:val="13"/>
+              </w:numPr>
+              <w:ind w:leftChars="0"/>
+              <w:jc w:val="left"/>
+            </w:pPr>
+            <w:r>
+              <w:rPr>
+                <w:rFonts w:hint="eastAsia"/>
+              </w:rPr>
+              <w:t>P</w:t>
+            </w:r>
+            <w:r>
+              <w:t>laced a box brush and converted it to a static mesh.</w:t>
+            </w:r>
+          </w:p>
+          <w:p>
+            <w:pPr>
+              <w:pStyle w:val="a5"/>
+              <w:numPr>
+                <w:ilvl w:val="0"/>
+                <w:numId w:val="13"/>
+              </w:numPr>
+              <w:ind w:leftChars="0"/>
+              <w:jc w:val="left"/>
+            </w:pPr>
+            <w:r>
+              <w:rPr>
+                <w:rFonts w:hint="eastAsia"/>
+              </w:rPr>
+              <w:t>P</w:t>
+            </w:r>
+            <w:r>
+              <w:t xml:space="preserve">laced another box brush for the walls. </w:t>
+            </w:r>
           </w:p>
         </w:tc>
         <w:tc>
@@ -2353,6 +2395,15 @@
             <w:pPr>
               <w:jc w:val="left"/>
             </w:pPr>
+            <w:r>
+              <w:rPr>
+                <w:rFonts w:hint="eastAsia"/>
+              </w:rPr>
+              <w:t>T</w:t>
+            </w:r>
+            <w:r>
+              <w:t>he converted static mesh will be sued as an approximation volume when building the rest of the level.</w:t>
+            </w:r>
           </w:p>
         </w:tc>
         <w:tc>
@@ -2420,6 +2471,261 @@
           </w:sdtContent>
         </w:sdt>
       </w:tr>
+      <w:tr>
+        <w:trPr>
+          <w:trHeight w:val="355"/>
+        </w:trPr>
+        <w:tc>
+          <w:tcPr>
+            <w:tcW w:w="1514" w:type="dxa"/>
+          </w:tcPr>
+          <w:p>
+            <w:pPr>
+              <w:jc w:val="center"/>
+              <w:rPr>
+                <w:rFonts w:hint="eastAsia"/>
+              </w:rPr>
+            </w:pPr>
+            <w:r>
+              <w:rPr>
+                <w:rFonts w:hint="eastAsia"/>
+              </w:rPr>
+              <w:t>2</w:t>
+            </w:r>
+            <w:r>
+              <w:t>022.02.11</w:t>
+            </w:r>
+          </w:p>
+        </w:tc>
+        <w:tc>
+          <w:tcPr>
+            <w:tcW w:w="1667" w:type="dxa"/>
+          </w:tcPr>
+          <w:p>
+            <w:pPr>
+              <w:jc w:val="left"/>
+            </w:pPr>
+            <w:r>
+              <w:rPr>
+                <w:rFonts w:hint="eastAsia"/>
+              </w:rPr>
+              <w:t>A</w:t>
+            </w:r>
+            <w:r>
+              <w:t>pplying materials to geometry brushes</w:t>
+            </w:r>
+          </w:p>
+        </w:tc>
+        <w:tc>
+          <w:tcPr>
+            <w:tcW w:w="3002" w:type="dxa"/>
+          </w:tcPr>
+          <w:p>
+            <w:pPr>
+              <w:pStyle w:val="a5"/>
+              <w:ind w:leftChars="0" w:left="0"/>
+              <w:jc w:val="left"/>
+            </w:pPr>
+          </w:p>
+        </w:tc>
+        <w:tc>
+          <w:tcPr>
+            <w:tcW w:w="2526" w:type="dxa"/>
+          </w:tcPr>
+          <w:p>
+            <w:pPr>
+              <w:jc w:val="left"/>
+            </w:pPr>
+          </w:p>
+        </w:tc>
+        <w:tc>
+          <w:tcPr>
+            <w:tcW w:w="1451" w:type="dxa"/>
+          </w:tcPr>
+          <w:p>
+            <w:pPr>
+              <w:jc w:val="left"/>
+            </w:pPr>
+          </w:p>
+        </w:tc>
+        <w:tc>
+          <w:tcPr>
+            <w:tcW w:w="1993" w:type="dxa"/>
+          </w:tcPr>
+          <w:p>
+            <w:pPr>
+              <w:jc w:val="left"/>
+            </w:pPr>
+          </w:p>
+        </w:tc>
+        <w:sdt>
+          <w:sdtPr>
+            <w:rPr>
+              <w:rFonts w:hint="eastAsia"/>
+              <w:shd w:val="clear" w:color="auto" w:fill="92D050"/>
+            </w:rPr>
+            <w:alias w:val="Status"/>
+            <w:tag w:val="Status"/>
+            <w:id w:val="1114871222"/>
+            <w:placeholder>
+              <w:docPart w:val="720CDDA36F2B4305A78D5809BAA5588E"/>
+            </w:placeholder>
+            <w:dropDownList>
+              <w:listItem w:value="항목을 선택하세요."/>
+              <w:listItem w:displayText="Pending" w:value="Pending"/>
+              <w:listItem w:displayText="In Progress" w:value="In Progress"/>
+              <w:listItem w:displayText="Completed" w:value="Completed"/>
+            </w:dropDownList>
+          </w:sdtPr>
+          <w:sdtContent>
+            <w:tc>
+              <w:tcPr>
+                <w:tcW w:w="1534" w:type="dxa"/>
+                <w:shd w:val="clear" w:color="auto" w:fill="92D050"/>
+              </w:tcPr>
+              <w:p>
+                <w:pPr>
+                  <w:jc w:val="center"/>
+                  <w:rPr>
+                    <w:rFonts w:hint="eastAsia"/>
+                    <w:shd w:val="clear" w:color="auto" w:fill="92D050"/>
+                  </w:rPr>
+                </w:pPr>
+                <w:r>
+                  <w:rPr>
+                    <w:rFonts w:hint="eastAsia"/>
+                    <w:shd w:val="clear" w:color="auto" w:fill="92D050"/>
+                  </w:rPr>
+                  <w:t>Completed</w:t>
+                </w:r>
+              </w:p>
+            </w:tc>
+          </w:sdtContent>
+        </w:sdt>
+      </w:tr>
+      <w:tr>
+        <w:trPr>
+          <w:trHeight w:val="355"/>
+        </w:trPr>
+        <w:tc>
+          <w:tcPr>
+            <w:tcW w:w="1514" w:type="dxa"/>
+          </w:tcPr>
+          <w:p>
+            <w:pPr>
+              <w:jc w:val="center"/>
+              <w:rPr>
+                <w:rFonts w:hint="eastAsia"/>
+              </w:rPr>
+            </w:pPr>
+            <w:r>
+              <w:rPr>
+                <w:rFonts w:hint="eastAsia"/>
+              </w:rPr>
+              <w:t>2</w:t>
+            </w:r>
+            <w:r>
+              <w:t>022.02.11</w:t>
+            </w:r>
+          </w:p>
+        </w:tc>
+        <w:tc>
+          <w:tcPr>
+            <w:tcW w:w="1667" w:type="dxa"/>
+          </w:tcPr>
+          <w:p>
+            <w:pPr>
+              <w:jc w:val="left"/>
+            </w:pPr>
+          </w:p>
+        </w:tc>
+        <w:tc>
+          <w:tcPr>
+            <w:tcW w:w="3002" w:type="dxa"/>
+          </w:tcPr>
+          <w:p>
+            <w:pPr>
+              <w:pStyle w:val="a5"/>
+              <w:ind w:leftChars="0" w:left="0"/>
+              <w:jc w:val="left"/>
+            </w:pPr>
+          </w:p>
+        </w:tc>
+        <w:tc>
+          <w:tcPr>
+            <w:tcW w:w="2526" w:type="dxa"/>
+          </w:tcPr>
+          <w:p>
+            <w:pPr>
+              <w:jc w:val="left"/>
+            </w:pPr>
+          </w:p>
+        </w:tc>
+        <w:tc>
+          <w:tcPr>
+            <w:tcW w:w="1451" w:type="dxa"/>
+          </w:tcPr>
+          <w:p>
+            <w:pPr>
+              <w:jc w:val="left"/>
+            </w:pPr>
+          </w:p>
+        </w:tc>
+        <w:tc>
+          <w:tcPr>
+            <w:tcW w:w="1993" w:type="dxa"/>
+          </w:tcPr>
+          <w:p>
+            <w:pPr>
+              <w:jc w:val="left"/>
+            </w:pPr>
+          </w:p>
+        </w:tc>
+        <w:sdt>
+          <w:sdtPr>
+            <w:rPr>
+              <w:rFonts w:hint="eastAsia"/>
+              <w:shd w:val="clear" w:color="auto" w:fill="92D050"/>
+            </w:rPr>
+            <w:alias w:val="Status"/>
+            <w:tag w:val="Status"/>
+            <w:id w:val="-1772388820"/>
+            <w:placeholder>
+              <w:docPart w:val="D7FA182575074E11B246E4121FE2AF28"/>
+            </w:placeholder>
+            <w:dropDownList>
+              <w:listItem w:value="항목을 선택하세요."/>
+              <w:listItem w:displayText="Pending" w:value="Pending"/>
+              <w:listItem w:displayText="In Progress" w:value="In Progress"/>
+              <w:listItem w:displayText="Completed" w:value="Completed"/>
+            </w:dropDownList>
+          </w:sdtPr>
+          <w:sdtContent>
+            <w:tc>
+              <w:tcPr>
+                <w:tcW w:w="1534" w:type="dxa"/>
+                <w:shd w:val="clear" w:color="auto" w:fill="92D050"/>
+              </w:tcPr>
+              <w:p>
+                <w:pPr>
+                  <w:jc w:val="center"/>
+                  <w:rPr>
+                    <w:rFonts w:hint="eastAsia"/>
+                    <w:shd w:val="clear" w:color="auto" w:fill="92D050"/>
+                  </w:rPr>
+                </w:pPr>
+                <w:r>
+                  <w:rPr>
+                    <w:rFonts w:hint="eastAsia"/>
+                    <w:shd w:val="clear" w:color="auto" w:fill="92D050"/>
+                  </w:rPr>
+                  <w:t>Completed</w:t>
+                </w:r>
+              </w:p>
+            </w:tc>
+          </w:sdtContent>
+        </w:sdt>
+      </w:tr>
     </w:tbl>
     <w:p/>
     <w:sectPr>
@@ -2613,6 +2919,95 @@
     </w:lvl>
   </w:abstractNum>
   <w:abstractNum w:abstractNumId="2" w15:restartNumberingAfterBreak="0">
+    <w:nsid w:val="1A8636E9"/>
+    <w:multiLevelType w:val="hybridMultilevel"/>
+    <w:tmpl w:val="708ACB20"/>
+    <w:lvl w:ilvl="0" w:tplc="EA708EFA">
+      <w:start w:val="1"/>
+      <w:numFmt w:val="decimal"/>
+      <w:lvlText w:val="(%1)"/>
+      <w:lvlJc w:val="left"/>
+      <w:pPr>
+        <w:ind w:left="400" w:hanging="400"/>
+      </w:pPr>
+      <w:rPr>
+        <w:rFonts w:hint="default"/>
+      </w:rPr>
+    </w:lvl>
+    <w:lvl w:ilvl="1" w:tplc="04090019" w:tentative="1">
+      <w:start w:val="1"/>
+      <w:numFmt w:val="upperLetter"/>
+      <w:lvlText w:val="%2."/>
+      <w:lvlJc w:val="left"/>
+      <w:pPr>
+        <w:ind w:left="800" w:hanging="400"/>
+      </w:pPr>
+    </w:lvl>
+    <w:lvl w:ilvl="2" w:tplc="0409001B" w:tentative="1">
+      <w:start w:val="1"/>
+      <w:numFmt w:val="lowerRoman"/>
+      <w:lvlText w:val="%3."/>
+      <w:lvlJc w:val="right"/>
+      <w:pPr>
+        <w:ind w:left="1200" w:hanging="400"/>
+      </w:pPr>
+    </w:lvl>
+    <w:lvl w:ilvl="3" w:tplc="0409000F" w:tentative="1">
+      <w:start w:val="1"/>
+      <w:numFmt w:val="decimal"/>
+      <w:lvlText w:val="%4."/>
+      <w:lvlJc w:val="left"/>
+      <w:pPr>
+        <w:ind w:left="1600" w:hanging="400"/>
+      </w:pPr>
+    </w:lvl>
+    <w:lvl w:ilvl="4" w:tplc="04090019" w:tentative="1">
+      <w:start w:val="1"/>
+      <w:numFmt w:val="upperLetter"/>
+      <w:lvlText w:val="%5."/>
+      <w:lvlJc w:val="left"/>
+      <w:pPr>
+        <w:ind w:left="2000" w:hanging="400"/>
+      </w:pPr>
+    </w:lvl>
+    <w:lvl w:ilvl="5" w:tplc="0409001B" w:tentative="1">
+      <w:start w:val="1"/>
+      <w:numFmt w:val="lowerRoman"/>
+      <w:lvlText w:val="%6."/>
+      <w:lvlJc w:val="right"/>
+      <w:pPr>
+        <w:ind w:left="2400" w:hanging="400"/>
+      </w:pPr>
+    </w:lvl>
+    <w:lvl w:ilvl="6" w:tplc="0409000F" w:tentative="1">
+      <w:start w:val="1"/>
+      <w:numFmt w:val="decimal"/>
+      <w:lvlText w:val="%7."/>
+      <w:lvlJc w:val="left"/>
+      <w:pPr>
+        <w:ind w:left="2800" w:hanging="400"/>
+      </w:pPr>
+    </w:lvl>
+    <w:lvl w:ilvl="7" w:tplc="04090019" w:tentative="1">
+      <w:start w:val="1"/>
+      <w:numFmt w:val="upperLetter"/>
+      <w:lvlText w:val="%8."/>
+      <w:lvlJc w:val="left"/>
+      <w:pPr>
+        <w:ind w:left="3200" w:hanging="400"/>
+      </w:pPr>
+    </w:lvl>
+    <w:lvl w:ilvl="8" w:tplc="0409001B" w:tentative="1">
+      <w:start w:val="1"/>
+      <w:numFmt w:val="lowerRoman"/>
+      <w:lvlText w:val="%9."/>
+      <w:lvlJc w:val="right"/>
+      <w:pPr>
+        <w:ind w:left="3600" w:hanging="400"/>
+      </w:pPr>
+    </w:lvl>
+  </w:abstractNum>
+  <w:abstractNum w:abstractNumId="3" w15:restartNumberingAfterBreak="0">
     <w:nsid w:val="22182110"/>
     <w:multiLevelType w:val="hybridMultilevel"/>
     <w:tmpl w:val="4A88D1AA"/>
@@ -2698,7 +3093,7 @@
       </w:pPr>
     </w:lvl>
   </w:abstractNum>
-  <w:abstractNum w:abstractNumId="3" w15:restartNumberingAfterBreak="0">
+  <w:abstractNum w:abstractNumId="4" w15:restartNumberingAfterBreak="0">
     <w:nsid w:val="22CA60D3"/>
     <w:multiLevelType w:val="hybridMultilevel"/>
     <w:tmpl w:val="89C820DA"/>
@@ -2787,7 +3182,7 @@
       </w:pPr>
     </w:lvl>
   </w:abstractNum>
-  <w:abstractNum w:abstractNumId="4" w15:restartNumberingAfterBreak="0">
+  <w:abstractNum w:abstractNumId="5" w15:restartNumberingAfterBreak="0">
     <w:nsid w:val="28655C41"/>
     <w:multiLevelType w:val="hybridMultilevel"/>
     <w:tmpl w:val="D8C0D436"/>
@@ -2876,7 +3271,7 @@
       </w:pPr>
     </w:lvl>
   </w:abstractNum>
-  <w:abstractNum w:abstractNumId="5" w15:restartNumberingAfterBreak="0">
+  <w:abstractNum w:abstractNumId="6" w15:restartNumberingAfterBreak="0">
     <w:nsid w:val="2CBD0379"/>
     <w:multiLevelType w:val="hybridMultilevel"/>
     <w:tmpl w:val="9D92611C"/>
@@ -2965,7 +3360,7 @@
       </w:pPr>
     </w:lvl>
   </w:abstractNum>
-  <w:abstractNum w:abstractNumId="6" w15:restartNumberingAfterBreak="0">
+  <w:abstractNum w:abstractNumId="7" w15:restartNumberingAfterBreak="0">
     <w:nsid w:val="2D5020E6"/>
     <w:multiLevelType w:val="hybridMultilevel"/>
     <w:tmpl w:val="6972CB2E"/>
@@ -3054,7 +3449,7 @@
       </w:pPr>
     </w:lvl>
   </w:abstractNum>
-  <w:abstractNum w:abstractNumId="7" w15:restartNumberingAfterBreak="0">
+  <w:abstractNum w:abstractNumId="8" w15:restartNumberingAfterBreak="0">
     <w:nsid w:val="2ED737E9"/>
     <w:multiLevelType w:val="hybridMultilevel"/>
     <w:tmpl w:val="6E7035C0"/>
@@ -3140,7 +3535,7 @@
       </w:pPr>
     </w:lvl>
   </w:abstractNum>
-  <w:abstractNum w:abstractNumId="8" w15:restartNumberingAfterBreak="0">
+  <w:abstractNum w:abstractNumId="9" w15:restartNumberingAfterBreak="0">
     <w:nsid w:val="346E0DCA"/>
     <w:multiLevelType w:val="hybridMultilevel"/>
     <w:tmpl w:val="73DC2400"/>
@@ -3229,7 +3624,7 @@
       </w:pPr>
     </w:lvl>
   </w:abstractNum>
-  <w:abstractNum w:abstractNumId="9" w15:restartNumberingAfterBreak="0">
+  <w:abstractNum w:abstractNumId="10" w15:restartNumberingAfterBreak="0">
     <w:nsid w:val="45BE47C7"/>
     <w:multiLevelType w:val="hybridMultilevel"/>
     <w:tmpl w:val="D7A0A5BA"/>
@@ -3318,7 +3713,7 @@
       </w:pPr>
     </w:lvl>
   </w:abstractNum>
-  <w:abstractNum w:abstractNumId="10" w15:restartNumberingAfterBreak="0">
+  <w:abstractNum w:abstractNumId="11" w15:restartNumberingAfterBreak="0">
     <w:nsid w:val="5F981D54"/>
     <w:multiLevelType w:val="hybridMultilevel"/>
     <w:tmpl w:val="C472C7FE"/>
@@ -3407,7 +3802,7 @@
       </w:pPr>
     </w:lvl>
   </w:abstractNum>
-  <w:abstractNum w:abstractNumId="11" w15:restartNumberingAfterBreak="0">
+  <w:abstractNum w:abstractNumId="12" w15:restartNumberingAfterBreak="0">
     <w:nsid w:val="710F295C"/>
     <w:multiLevelType w:val="hybridMultilevel"/>
     <w:tmpl w:val="BBD4301C"/>
@@ -3497,40 +3892,43 @@
     </w:lvl>
   </w:abstractNum>
   <w:num w:numId="1">
-    <w:abstractNumId w:val="8"/>
+    <w:abstractNumId w:val="9"/>
   </w:num>
   <w:num w:numId="2">
-    <w:abstractNumId w:val="10"/>
+    <w:abstractNumId w:val="11"/>
   </w:num>
   <w:num w:numId="3">
     <w:abstractNumId w:val="1"/>
   </w:num>
   <w:num w:numId="4">
+    <w:abstractNumId w:val="7"/>
+  </w:num>
+  <w:num w:numId="5">
     <w:abstractNumId w:val="6"/>
   </w:num>
-  <w:num w:numId="5">
-    <w:abstractNumId w:val="5"/>
-  </w:num>
   <w:num w:numId="6">
-    <w:abstractNumId w:val="3"/>
+    <w:abstractNumId w:val="4"/>
   </w:num>
   <w:num w:numId="7">
-    <w:abstractNumId w:val="2"/>
+    <w:abstractNumId w:val="3"/>
   </w:num>
   <w:num w:numId="8">
     <w:abstractNumId w:val="0"/>
   </w:num>
   <w:num w:numId="9">
-    <w:abstractNumId w:val="4"/>
+    <w:abstractNumId w:val="5"/>
   </w:num>
   <w:num w:numId="10">
-    <w:abstractNumId w:val="9"/>
+    <w:abstractNumId w:val="10"/>
   </w:num>
   <w:num w:numId="11">
-    <w:abstractNumId w:val="7"/>
+    <w:abstractNumId w:val="8"/>
   </w:num>
   <w:num w:numId="12">
-    <w:abstractNumId w:val="11"/>
+    <w:abstractNumId w:val="12"/>
+  </w:num>
+  <w:num w:numId="13">
+    <w:abstractNumId w:val="2"/>
   </w:num>
 </w:numbering>
 </file>
@@ -4303,6 +4701,64 @@
         </w:p>
       </w:docPartBody>
     </w:docPart>
+    <w:docPart>
+      <w:docPartPr>
+        <w:name w:val="720CDDA36F2B4305A78D5809BAA5588E"/>
+        <w:category>
+          <w:name w:val="일반"/>
+          <w:gallery w:val="placeholder"/>
+        </w:category>
+        <w:types>
+          <w:type w:val="bbPlcHdr"/>
+        </w:types>
+        <w:behaviors>
+          <w:behavior w:val="content"/>
+        </w:behaviors>
+        <w:guid w:val="{5CF6EC36-E7B3-401B-9E9C-3E74E0BB6FBE}"/>
+      </w:docPartPr>
+      <w:docPartBody>
+        <w:p>
+          <w:pPr>
+            <w:pStyle w:val="720CDDA36F2B4305A78D5809BAA5588E"/>
+          </w:pPr>
+          <w:r>
+            <w:rPr>
+              <w:rStyle w:val="a3"/>
+            </w:rPr>
+            <w:t>항목을 선택하세요.</w:t>
+          </w:r>
+        </w:p>
+      </w:docPartBody>
+    </w:docPart>
+    <w:docPart>
+      <w:docPartPr>
+        <w:name w:val="D7FA182575074E11B246E4121FE2AF28"/>
+        <w:category>
+          <w:name w:val="일반"/>
+          <w:gallery w:val="placeholder"/>
+        </w:category>
+        <w:types>
+          <w:type w:val="bbPlcHdr"/>
+        </w:types>
+        <w:behaviors>
+          <w:behavior w:val="content"/>
+        </w:behaviors>
+        <w:guid w:val="{34FAC382-C24C-4994-9420-A30277CE7797}"/>
+      </w:docPartPr>
+      <w:docPartBody>
+        <w:p>
+          <w:pPr>
+            <w:pStyle w:val="D7FA182575074E11B246E4121FE2AF28"/>
+          </w:pPr>
+          <w:r>
+            <w:rPr>
+              <w:rStyle w:val="a3"/>
+            </w:rPr>
+            <w:t>항목을 선택하세요.</w:t>
+          </w:r>
+        </w:p>
+      </w:docPartBody>
+    </w:docPart>
   </w:docParts>
 </w:glossaryDocument>
 </file>
@@ -4355,6 +4811,7 @@
     <w:rsidRoot w:val="00BE1977"/>
     <w:rsid w:val="003307E3"/>
     <w:rsid w:val="003931A6"/>
+    <w:rsid w:val="003979D9"/>
     <w:rsid w:val="00700A55"/>
     <w:rsid w:val="00725BA6"/>
     <w:rsid w:val="00BE1977"/>
@@ -4362,7 +4819,6 @@
     <w:rsid w:val="00C84E1F"/>
     <w:rsid w:val="00C8601A"/>
     <w:rsid w:val="00D827AE"/>
-    <w:rsid w:val="00F90223"/>
   </w:rsids>
   <m:mathPr>
     <m:mathFont m:val="Cambria Math"/>
@@ -4823,7 +5279,7 @@
     <w:basedOn w:val="a0"/>
     <w:uiPriority w:val="99"/>
     <w:semiHidden/>
-    <w:rsid w:val="003307E3"/>
+    <w:rsid w:val="00C8601A"/>
     <w:rPr>
       <w:color w:val="808080"/>
     </w:rPr>
@@ -4891,6 +5347,26 @@
   <w:style w:type="paragraph" w:customStyle="1" w:styleId="DDF887F79D2A47E49EB6393AAEAE5279">
     <w:name w:val="DDF887F79D2A47E49EB6393AAEAE5279"/>
     <w:rsid w:val="003307E3"/>
+    <w:pPr>
+      <w:widowControl w:val="0"/>
+      <w:wordWrap w:val="0"/>
+      <w:autoSpaceDE w:val="0"/>
+      <w:autoSpaceDN w:val="0"/>
+    </w:pPr>
+  </w:style>
+  <w:style w:type="paragraph" w:customStyle="1" w:styleId="720CDDA36F2B4305A78D5809BAA5588E">
+    <w:name w:val="720CDDA36F2B4305A78D5809BAA5588E"/>
+    <w:rsid w:val="00C8601A"/>
+    <w:pPr>
+      <w:widowControl w:val="0"/>
+      <w:wordWrap w:val="0"/>
+      <w:autoSpaceDE w:val="0"/>
+      <w:autoSpaceDN w:val="0"/>
+    </w:pPr>
+  </w:style>
+  <w:style w:type="paragraph" w:customStyle="1" w:styleId="D7FA182575074E11B246E4121FE2AF28">
+    <w:name w:val="D7FA182575074E11B246E4121FE2AF28"/>
+    <w:rsid w:val="00C8601A"/>
     <w:pPr>
       <w:widowControl w:val="0"/>
       <w:wordWrap w:val="0"/>

</xml_diff>

<commit_message>
Level building and trigonometry
Created 6 ramps, a roof and a back wall using geometry brushes.
</commit_message>
<xml_diff>
--- a/Project Backlog - Barrel Hopper.docx
+++ b/Project Backlog - Barrel Hopper.docx
@@ -378,7 +378,6 @@
                 <w:color w:val="0070C0"/>
               </w:rPr>
             </w:pPr>
-            <w:proofErr w:type="spellStart"/>
             <w:r>
               <w:rPr>
                 <w:rFonts w:hint="eastAsia"/>
@@ -392,7 +391,6 @@
               </w:rPr>
               <w:t>arrel_Hopper</w:t>
             </w:r>
-            <w:proofErr w:type="spellEnd"/>
           </w:p>
         </w:tc>
         <w:sdt>
@@ -590,7 +588,6 @@
                 <w:color w:val="0070C0"/>
               </w:rPr>
             </w:pPr>
-            <w:proofErr w:type="spellStart"/>
             <w:r>
               <w:rPr>
                 <w:rFonts w:hint="eastAsia"/>
@@ -604,7 +601,6 @@
               </w:rPr>
               <w:t>H_Character</w:t>
             </w:r>
-            <w:proofErr w:type="spellEnd"/>
           </w:p>
         </w:tc>
         <w:sdt>
@@ -893,7 +889,6 @@
             <w:r>
               <w:t xml:space="preserve">and a </w:t>
             </w:r>
-            <w:proofErr w:type="spellStart"/>
             <w:r>
               <w:rPr>
                 <w:b/>
@@ -902,7 +897,6 @@
               </w:rPr>
               <w:t>SpringArm</w:t>
             </w:r>
-            <w:proofErr w:type="spellEnd"/>
             <w:r>
               <w:rPr>
                 <w:color w:val="0070C0"/>
@@ -979,7 +973,6 @@
             <w:r>
               <w:t xml:space="preserve">the </w:t>
             </w:r>
-            <w:proofErr w:type="spellStart"/>
             <w:r>
               <w:rPr>
                 <w:color w:val="0070C0"/>
@@ -987,11 +980,7 @@
               <w:t>SpringArm</w:t>
             </w:r>
             <w:r>
-              <w:t>’s</w:t>
-            </w:r>
-            <w:proofErr w:type="spellEnd"/>
-            <w:r>
-              <w:t xml:space="preserve"> Details Panel.</w:t>
+              <w:t>’s Details Panel.</w:t>
             </w:r>
           </w:p>
           <w:p>
@@ -1074,15 +1063,7 @@
               <w:t xml:space="preserve">se Controller Rotation Yaw </w:t>
             </w:r>
             <w:r>
-              <w:t xml:space="preserve">property unchecked. </w:t>
-            </w:r>
-            <w:proofErr w:type="spellStart"/>
-            <w:r>
-              <w:t>BH_Character</w:t>
-            </w:r>
-            <w:proofErr w:type="spellEnd"/>
-            <w:r>
-              <w:t>(Self) Components panel -&gt; Pawn section.</w:t>
+              <w:t>property unchecked. BH_Character(Self) Components panel -&gt; Pawn section.</w:t>
             </w:r>
           </w:p>
         </w:tc>
@@ -1117,19 +1098,11 @@
             <w:r>
               <w:t xml:space="preserve">and </w:t>
             </w:r>
-            <w:proofErr w:type="spellStart"/>
             <w:r>
               <w:rPr>
                 <w:color w:val="0070C0"/>
               </w:rPr>
-              <w:t>SpringArm</w:t>
-            </w:r>
-            <w:proofErr w:type="spellEnd"/>
-            <w:r>
-              <w:rPr>
-                <w:color w:val="0070C0"/>
-              </w:rPr>
-              <w:t xml:space="preserve"> </w:t>
+              <w:t xml:space="preserve">SpringArm </w:t>
             </w:r>
             <w:r>
               <w:t xml:space="preserve">components are child of the </w:t>
@@ -1174,19 +1147,11 @@
             <w:r>
               <w:t xml:space="preserve">component is a child of the </w:t>
             </w:r>
-            <w:proofErr w:type="spellStart"/>
             <w:r>
               <w:rPr>
                 <w:color w:val="0070C0"/>
               </w:rPr>
-              <w:t>SpringArm</w:t>
-            </w:r>
-            <w:proofErr w:type="spellEnd"/>
-            <w:r>
-              <w:rPr>
-                <w:color w:val="0070C0"/>
-              </w:rPr>
-              <w:t xml:space="preserve"> </w:t>
+              <w:t xml:space="preserve">SpringArm </w:t>
             </w:r>
             <w:r>
               <w:t>component, as we will be using the spring arm to position and rotate the camera.</w:t>
@@ -1390,7 +1355,6 @@
               <w:ind w:leftChars="0"/>
               <w:jc w:val="left"/>
             </w:pPr>
-            <w:proofErr w:type="spellStart"/>
             <w:r>
               <w:rPr>
                 <w:rFonts w:hint="eastAsia"/>
@@ -1398,25 +1362,13 @@
               <w:t>B</w:t>
             </w:r>
             <w:r>
-              <w:t>H_GameMode</w:t>
-            </w:r>
-            <w:proofErr w:type="spellEnd"/>
-            <w:r>
-              <w:t xml:space="preserve">(Self) -&gt; Classes section -&gt; Details -&gt; Default Pawn Class -&gt; </w:t>
-            </w:r>
-            <w:proofErr w:type="spellStart"/>
+              <w:t xml:space="preserve">H_GameMode(Self) -&gt; Classes section -&gt; Details -&gt; Default Pawn Class -&gt; </w:t>
+            </w:r>
             <w:r>
               <w:rPr>
                 <w:color w:val="0070C0"/>
               </w:rPr>
-              <w:t>BH_Character</w:t>
-            </w:r>
-            <w:proofErr w:type="spellEnd"/>
-            <w:r>
-              <w:rPr>
-                <w:color w:val="0070C0"/>
-              </w:rPr>
-              <w:t xml:space="preserve"> </w:t>
+              <w:t xml:space="preserve">BH_Character </w:t>
             </w:r>
             <w:r>
               <w:t>selected.</w:t>
@@ -1432,7 +1384,6 @@
               <w:ind w:leftChars="0"/>
               <w:jc w:val="left"/>
             </w:pPr>
-            <w:proofErr w:type="spellStart"/>
             <w:r>
               <w:rPr>
                 <w:rFonts w:hint="eastAsia"/>
@@ -1441,11 +1392,7 @@
               <w:t>B</w:t>
             </w:r>
             <w:r>
-              <w:t>H_GameMode</w:t>
-            </w:r>
-            <w:proofErr w:type="spellEnd"/>
-            <w:r>
-              <w:t xml:space="preserve"> selected in the Default Game Mode field.</w:t>
+              <w:t>H_GameMode selected in the Default Game Mode field.</w:t>
             </w:r>
           </w:p>
         </w:tc>
@@ -1461,19 +1408,11 @@
               <w:lastRenderedPageBreak/>
               <w:t xml:space="preserve">Created a game mode that informs the engine that when a controllable player is spawned into a world to use our </w:t>
             </w:r>
-            <w:proofErr w:type="spellStart"/>
             <w:r>
               <w:rPr>
                 <w:color w:val="0070C0"/>
               </w:rPr>
-              <w:t>BH_Character</w:t>
-            </w:r>
-            <w:proofErr w:type="spellEnd"/>
-            <w:r>
-              <w:rPr>
-                <w:color w:val="0070C0"/>
-              </w:rPr>
-              <w:t xml:space="preserve"> </w:t>
+              <w:t xml:space="preserve">BH_Character </w:t>
             </w:r>
             <w:r>
               <w:t xml:space="preserve">object by </w:t>
@@ -1508,7 +1447,6 @@
                 <w:color w:val="00B0F0"/>
               </w:rPr>
             </w:pPr>
-            <w:proofErr w:type="spellStart"/>
             <w:r>
               <w:rPr>
                 <w:rFonts w:hint="eastAsia"/>
@@ -1522,7 +1460,6 @@
               </w:rPr>
               <w:t>H_GameMode</w:t>
             </w:r>
-            <w:proofErr w:type="spellEnd"/>
           </w:p>
         </w:tc>
         <w:sdt>
@@ -2084,14 +2021,12 @@
             <w:pPr>
               <w:jc w:val="left"/>
             </w:pPr>
-            <w:proofErr w:type="spellStart"/>
             <w:r>
               <w:rPr>
                 <w:color w:val="0070C0"/>
               </w:rPr>
               <w:t>Barrel_Hopper_Map</w:t>
             </w:r>
-            <w:proofErr w:type="spellEnd"/>
           </w:p>
         </w:tc>
         <w:sdt>
@@ -2240,6 +2175,15 @@
             <w:pPr>
               <w:jc w:val="left"/>
             </w:pPr>
+            <w:r>
+              <w:rPr>
+                <w:rFonts w:hint="eastAsia"/>
+              </w:rPr>
+              <w:t>N</w:t>
+            </w:r>
+            <w:r>
+              <w:t>/A</w:t>
+            </w:r>
           </w:p>
         </w:tc>
         <w:tc>
@@ -2250,6 +2194,15 @@
             <w:pPr>
               <w:jc w:val="left"/>
             </w:pPr>
+            <w:r>
+              <w:rPr>
+                <w:rFonts w:hint="eastAsia"/>
+              </w:rPr>
+              <w:t>N</w:t>
+            </w:r>
+            <w:r>
+              <w:t>/A</w:t>
+            </w:r>
           </w:p>
         </w:tc>
         <w:sdt>
@@ -2414,6 +2367,15 @@
             <w:pPr>
               <w:jc w:val="left"/>
             </w:pPr>
+            <w:r>
+              <w:rPr>
+                <w:rFonts w:hint="eastAsia"/>
+              </w:rPr>
+              <w:t>N</w:t>
+            </w:r>
+            <w:r>
+              <w:t>/A</w:t>
+            </w:r>
           </w:p>
         </w:tc>
         <w:tc>
@@ -2424,6 +2386,15 @@
             <w:pPr>
               <w:jc w:val="left"/>
             </w:pPr>
+            <w:r>
+              <w:rPr>
+                <w:rFonts w:hint="eastAsia"/>
+              </w:rPr>
+              <w:t>N</w:t>
+            </w:r>
+            <w:r>
+              <w:t>/A</w:t>
+            </w:r>
           </w:p>
         </w:tc>
         <w:sdt>
@@ -2526,6 +2497,15 @@
               <w:ind w:leftChars="0" w:left="0"/>
               <w:jc w:val="left"/>
             </w:pPr>
+            <w:r>
+              <w:rPr>
+                <w:rFonts w:hint="eastAsia"/>
+              </w:rPr>
+              <w:t>A</w:t>
+            </w:r>
+            <w:r>
+              <w:t xml:space="preserve"> material applied to all surfaces of the walls and floor brushes.</w:t>
+            </w:r>
           </w:p>
         </w:tc>
         <w:tc>
@@ -2546,6 +2526,15 @@
             <w:pPr>
               <w:jc w:val="left"/>
             </w:pPr>
+            <w:r>
+              <w:rPr>
+                <w:rFonts w:hint="eastAsia"/>
+              </w:rPr>
+              <w:t>N</w:t>
+            </w:r>
+            <w:r>
+              <w:t>/A</w:t>
+            </w:r>
           </w:p>
         </w:tc>
         <w:tc>
@@ -2556,6 +2545,15 @@
             <w:pPr>
               <w:jc w:val="left"/>
             </w:pPr>
+            <w:r>
+              <w:rPr>
+                <w:rFonts w:hint="eastAsia"/>
+              </w:rPr>
+              <w:t>N</w:t>
+            </w:r>
+            <w:r>
+              <w:t>/A</w:t>
+            </w:r>
           </w:p>
         </w:tc>
         <w:sdt>
@@ -2637,6 +2635,15 @@
             <w:pPr>
               <w:jc w:val="left"/>
             </w:pPr>
+            <w:r>
+              <w:rPr>
+                <w:rFonts w:hint="eastAsia"/>
+              </w:rPr>
+              <w:t>L</w:t>
+            </w:r>
+            <w:r>
+              <w:t>evel building and trigonometry</w:t>
+            </w:r>
           </w:p>
         </w:tc>
         <w:tc>
@@ -2649,6 +2656,15 @@
               <w:ind w:leftChars="0" w:left="0"/>
               <w:jc w:val="left"/>
             </w:pPr>
+            <w:r>
+              <w:rPr>
+                <w:rFonts w:hint="eastAsia"/>
+              </w:rPr>
+              <w:t>C</w:t>
+            </w:r>
+            <w:r>
+              <w:t>reated 6 ramps, a roof and a back wall using geometry brushes.</w:t>
+            </w:r>
           </w:p>
         </w:tc>
         <w:tc>
@@ -2659,6 +2675,15 @@
             <w:pPr>
               <w:jc w:val="left"/>
             </w:pPr>
+            <w:r>
+              <w:rPr>
+                <w:rFonts w:hint="eastAsia"/>
+              </w:rPr>
+              <w:t>R</w:t>
+            </w:r>
+            <w:r>
+              <w:t>amps are sloped at an angle of 15 degrees so the barrels can roll down.</w:t>
+            </w:r>
           </w:p>
         </w:tc>
         <w:tc>
@@ -4811,7 +4836,7 @@
     <w:rsidRoot w:val="00BE1977"/>
     <w:rsid w:val="003307E3"/>
     <w:rsid w:val="003931A6"/>
-    <w:rsid w:val="003979D9"/>
+    <w:rsid w:val="00595D10"/>
     <w:rsid w:val="00700A55"/>
     <w:rsid w:val="00725BA6"/>
     <w:rsid w:val="00BE1977"/>

</xml_diff>

<commit_message>
Barrel spawners and Blueprint timers
1.	A new blueprint class created that spawns barrels.
2.	Two float variables and a branch node is created in the event graph of the barrel spawner blueprint class.
3.	Event tick node is used to spawn barrels.
</commit_message>
<xml_diff>
--- a/Project Backlog - Barrel Hopper.docx
+++ b/Project Backlog - Barrel Hopper.docx
@@ -378,7 +378,6 @@
                 <w:color w:val="0070C0"/>
               </w:rPr>
             </w:pPr>
-            <w:proofErr w:type="spellStart"/>
             <w:r>
               <w:rPr>
                 <w:rFonts w:hint="eastAsia"/>
@@ -392,7 +391,6 @@
               </w:rPr>
               <w:t>arrel_Hopper</w:t>
             </w:r>
-            <w:proofErr w:type="spellEnd"/>
           </w:p>
         </w:tc>
         <w:sdt>
@@ -590,7 +588,6 @@
                 <w:color w:val="0070C0"/>
               </w:rPr>
             </w:pPr>
-            <w:proofErr w:type="spellStart"/>
             <w:r>
               <w:rPr>
                 <w:rFonts w:hint="eastAsia"/>
@@ -604,7 +601,6 @@
               </w:rPr>
               <w:t>H_Character</w:t>
             </w:r>
-            <w:proofErr w:type="spellEnd"/>
           </w:p>
         </w:tc>
         <w:sdt>
@@ -893,7 +889,6 @@
             <w:r>
               <w:t xml:space="preserve">and a </w:t>
             </w:r>
-            <w:proofErr w:type="spellStart"/>
             <w:r>
               <w:rPr>
                 <w:b/>
@@ -902,7 +897,6 @@
               </w:rPr>
               <w:t>SpringArm</w:t>
             </w:r>
-            <w:proofErr w:type="spellEnd"/>
             <w:r>
               <w:rPr>
                 <w:color w:val="0070C0"/>
@@ -955,13 +949,8 @@
               <w:t>S</w:t>
             </w:r>
             <w:r>
-              <w:t xml:space="preserve">ocket offset is set to </w:t>
-            </w:r>
-            <w:proofErr w:type="gramStart"/>
-            <w:r>
-              <w:t>75cm</w:t>
-            </w:r>
-            <w:proofErr w:type="gramEnd"/>
+              <w:t>ocket offset is set to 75cm</w:t>
+            </w:r>
             <w:r>
               <w:rPr>
                 <w:rFonts w:hint="eastAsia"/>
@@ -984,7 +973,6 @@
             <w:r>
               <w:t xml:space="preserve">the </w:t>
             </w:r>
-            <w:proofErr w:type="spellStart"/>
             <w:r>
               <w:rPr>
                 <w:color w:val="0070C0"/>
@@ -992,11 +980,7 @@
               <w:t>SpringArm</w:t>
             </w:r>
             <w:r>
-              <w:t>’s</w:t>
-            </w:r>
-            <w:proofErr w:type="spellEnd"/>
-            <w:r>
-              <w:t xml:space="preserve"> Details Panel.</w:t>
+              <w:t>’s Details Panel.</w:t>
             </w:r>
           </w:p>
           <w:p>
@@ -1025,15 +1009,7 @@
               <w:t>Camera Settings</w:t>
             </w:r>
             <w:r>
-              <w:t xml:space="preserve"> section, the </w:t>
-            </w:r>
-            <w:proofErr w:type="gramStart"/>
-            <w:r>
-              <w:t>property :</w:t>
-            </w:r>
-            <w:proofErr w:type="gramEnd"/>
-            <w:r>
-              <w:t xml:space="preserve"> </w:t>
+              <w:t xml:space="preserve"> section, the property : </w:t>
             </w:r>
             <w:r>
               <w:rPr>
@@ -1087,23 +1063,7 @@
               <w:t xml:space="preserve">se Controller Rotation Yaw </w:t>
             </w:r>
             <w:r>
-              <w:t xml:space="preserve">property unchecked. </w:t>
-            </w:r>
-            <w:proofErr w:type="spellStart"/>
-            <w:r>
-              <w:t>BH_</w:t>
-            </w:r>
-            <w:proofErr w:type="gramStart"/>
-            <w:r>
-              <w:t>Character</w:t>
-            </w:r>
-            <w:proofErr w:type="spellEnd"/>
-            <w:r>
-              <w:t>(</w:t>
-            </w:r>
-            <w:proofErr w:type="gramEnd"/>
-            <w:r>
-              <w:t>Self) Components panel -&gt; Pawn section.</w:t>
+              <w:t>property unchecked. BH_Character(Self) Components panel -&gt; Pawn section.</w:t>
             </w:r>
           </w:p>
         </w:tc>
@@ -1138,19 +1098,11 @@
             <w:r>
               <w:t xml:space="preserve">and </w:t>
             </w:r>
-            <w:proofErr w:type="spellStart"/>
             <w:r>
               <w:rPr>
                 <w:color w:val="0070C0"/>
               </w:rPr>
-              <w:t>SpringArm</w:t>
-            </w:r>
-            <w:proofErr w:type="spellEnd"/>
-            <w:r>
-              <w:rPr>
-                <w:color w:val="0070C0"/>
-              </w:rPr>
-              <w:t xml:space="preserve"> </w:t>
+              <w:t xml:space="preserve">SpringArm </w:t>
             </w:r>
             <w:r>
               <w:t xml:space="preserve">components are child of the </w:t>
@@ -1195,19 +1147,11 @@
             <w:r>
               <w:t xml:space="preserve">component is a child of the </w:t>
             </w:r>
-            <w:proofErr w:type="spellStart"/>
             <w:r>
               <w:rPr>
                 <w:color w:val="0070C0"/>
               </w:rPr>
-              <w:t>SpringArm</w:t>
-            </w:r>
-            <w:proofErr w:type="spellEnd"/>
-            <w:r>
-              <w:rPr>
-                <w:color w:val="0070C0"/>
-              </w:rPr>
-              <w:t xml:space="preserve"> </w:t>
+              <w:t xml:space="preserve">SpringArm </w:t>
             </w:r>
             <w:r>
               <w:t>component, as we will be using the spring arm to position and rotate the camera.</w:t>
@@ -1411,7 +1355,6 @@
               <w:ind w:leftChars="0"/>
               <w:jc w:val="left"/>
             </w:pPr>
-            <w:proofErr w:type="spellStart"/>
             <w:r>
               <w:rPr>
                 <w:rFonts w:hint="eastAsia"/>
@@ -1419,33 +1362,13 @@
               <w:t>B</w:t>
             </w:r>
             <w:r>
-              <w:t>H_</w:t>
-            </w:r>
-            <w:proofErr w:type="gramStart"/>
-            <w:r>
-              <w:t>GameMode</w:t>
-            </w:r>
-            <w:proofErr w:type="spellEnd"/>
-            <w:r>
-              <w:t>(</w:t>
-            </w:r>
-            <w:proofErr w:type="gramEnd"/>
-            <w:r>
-              <w:t xml:space="preserve">Self) -&gt; Classes section -&gt; Details -&gt; Default Pawn Class -&gt; </w:t>
-            </w:r>
-            <w:proofErr w:type="spellStart"/>
+              <w:t xml:space="preserve">H_GameMode(Self) -&gt; Classes section -&gt; Details -&gt; Default Pawn Class -&gt; </w:t>
+            </w:r>
             <w:r>
               <w:rPr>
                 <w:color w:val="0070C0"/>
               </w:rPr>
-              <w:t>BH_Character</w:t>
-            </w:r>
-            <w:proofErr w:type="spellEnd"/>
-            <w:r>
-              <w:rPr>
-                <w:color w:val="0070C0"/>
-              </w:rPr>
-              <w:t xml:space="preserve"> </w:t>
+              <w:t xml:space="preserve">BH_Character </w:t>
             </w:r>
             <w:r>
               <w:t>selected.</w:t>
@@ -1461,7 +1384,6 @@
               <w:ind w:leftChars="0"/>
               <w:jc w:val="left"/>
             </w:pPr>
-            <w:proofErr w:type="spellStart"/>
             <w:r>
               <w:rPr>
                 <w:rFonts w:hint="eastAsia"/>
@@ -1470,11 +1392,7 @@
               <w:t>B</w:t>
             </w:r>
             <w:r>
-              <w:t>H_GameMode</w:t>
-            </w:r>
-            <w:proofErr w:type="spellEnd"/>
-            <w:r>
-              <w:t xml:space="preserve"> selected in the Default Game Mode field.</w:t>
+              <w:t>H_GameMode selected in the Default Game Mode field.</w:t>
             </w:r>
           </w:p>
         </w:tc>
@@ -1490,19 +1408,11 @@
               <w:lastRenderedPageBreak/>
               <w:t xml:space="preserve">Created a game mode that informs the engine that when a controllable player is spawned into a world to use our </w:t>
             </w:r>
-            <w:proofErr w:type="spellStart"/>
             <w:r>
               <w:rPr>
                 <w:color w:val="0070C0"/>
               </w:rPr>
-              <w:t>BH_Character</w:t>
-            </w:r>
-            <w:proofErr w:type="spellEnd"/>
-            <w:r>
-              <w:rPr>
-                <w:color w:val="0070C0"/>
-              </w:rPr>
-              <w:t xml:space="preserve"> </w:t>
+              <w:t xml:space="preserve">BH_Character </w:t>
             </w:r>
             <w:r>
               <w:t xml:space="preserve">object by </w:t>
@@ -1524,6 +1434,16 @@
                 <w:color w:val="00B0F0"/>
               </w:rPr>
             </w:pPr>
+            <w:r>
+              <w:rPr>
+                <w:rFonts w:hint="eastAsia"/>
+              </w:rPr>
+              <w:lastRenderedPageBreak/>
+              <w:t>N</w:t>
+            </w:r>
+            <w:r>
+              <w:t>/A</w:t>
+            </w:r>
           </w:p>
         </w:tc>
         <w:tc>
@@ -1537,7 +1457,6 @@
                 <w:color w:val="00B0F0"/>
               </w:rPr>
             </w:pPr>
-            <w:proofErr w:type="spellStart"/>
             <w:r>
               <w:rPr>
                 <w:rFonts w:hint="eastAsia"/>
@@ -1551,7 +1470,6 @@
               </w:rPr>
               <w:t>H_GameMode</w:t>
             </w:r>
-            <w:proofErr w:type="spellEnd"/>
           </w:p>
         </w:tc>
         <w:sdt>
@@ -2113,14 +2031,12 @@
             <w:pPr>
               <w:jc w:val="left"/>
             </w:pPr>
-            <w:proofErr w:type="spellStart"/>
             <w:r>
               <w:rPr>
                 <w:color w:val="0070C0"/>
               </w:rPr>
               <w:t>Barrel_Hopper_Map</w:t>
             </w:r>
-            <w:proofErr w:type="spellEnd"/>
           </w:p>
         </w:tc>
         <w:sdt>
@@ -2831,6 +2747,7 @@
               <w:listItem w:displayText="Completed" w:value="Completed"/>
             </w:dropDownList>
           </w:sdtPr>
+          <w:sdtEndPr/>
           <w:sdtContent>
             <w:tc>
               <w:tcPr>
@@ -2867,9 +2784,6 @@
           <w:p>
             <w:pPr>
               <w:jc w:val="center"/>
-              <w:rPr>
-                <w:rFonts w:hint="eastAsia"/>
-              </w:rPr>
             </w:pPr>
             <w:r>
               <w:rPr>
@@ -2878,10 +2792,7 @@
               <w:t>2</w:t>
             </w:r>
             <w:r>
-              <w:t>022.02.1</w:t>
-            </w:r>
-            <w:r>
-              <w:t>4</w:t>
+              <w:t>022.02.14</w:t>
             </w:r>
           </w:p>
         </w:tc>
@@ -2892,9 +2803,6 @@
           <w:p>
             <w:pPr>
               <w:jc w:val="left"/>
-              <w:rPr>
-                <w:rFonts w:hint="eastAsia"/>
-              </w:rPr>
             </w:pPr>
             <w:r>
               <w:rPr>
@@ -2956,9 +2864,6 @@
               <w:pStyle w:val="a5"/>
               <w:ind w:leftChars="0" w:left="0"/>
               <w:jc w:val="left"/>
-              <w:rPr>
-                <w:rFonts w:hint="eastAsia"/>
-              </w:rPr>
             </w:pPr>
           </w:p>
         </w:tc>
@@ -2995,9 +2900,6 @@
               </w:numPr>
               <w:ind w:leftChars="0"/>
               <w:jc w:val="left"/>
-              <w:rPr>
-                <w:rFonts w:hint="eastAsia"/>
-              </w:rPr>
             </w:pPr>
             <w:r>
               <w:rPr>
@@ -3022,6 +2924,16 @@
             <w:pPr>
               <w:jc w:val="left"/>
             </w:pPr>
+            <w:r>
+              <w:rPr>
+                <w:rFonts w:hint="eastAsia"/>
+              </w:rPr>
+              <w:lastRenderedPageBreak/>
+              <w:t>N</w:t>
+            </w:r>
+            <w:r>
+              <w:t>/A</w:t>
+            </w:r>
           </w:p>
         </w:tc>
         <w:tc>
@@ -3032,17 +2944,19 @@
             <w:pPr>
               <w:jc w:val="left"/>
             </w:pPr>
-            <w:proofErr w:type="spellStart"/>
-            <w:r>
-              <w:rPr>
-                <w:rFonts w:hint="eastAsia"/>
+            <w:r>
+              <w:rPr>
+                <w:rFonts w:hint="eastAsia"/>
+                <w:color w:val="0070C0"/>
               </w:rPr>
               <w:t>B</w:t>
             </w:r>
             <w:r>
+              <w:rPr>
+                <w:color w:val="0070C0"/>
+              </w:rPr>
               <w:t>H_Barrel</w:t>
             </w:r>
-            <w:proofErr w:type="spellEnd"/>
           </w:p>
         </w:tc>
         <w:sdt>
@@ -3056,6 +2970,645 @@
             <w:id w:val="848142263"/>
             <w:placeholder>
               <w:docPart w:val="BFB9039B5C1243F69CCE903EC8C4250A"/>
+            </w:placeholder>
+            <w:dropDownList>
+              <w:listItem w:value="항목을 선택하세요."/>
+              <w:listItem w:displayText="Pending" w:value="Pending"/>
+              <w:listItem w:displayText="In Progress" w:value="In Progress"/>
+              <w:listItem w:displayText="Completed" w:value="Completed"/>
+            </w:dropDownList>
+          </w:sdtPr>
+          <w:sdtEndPr/>
+          <w:sdtContent>
+            <w:tc>
+              <w:tcPr>
+                <w:tcW w:w="1534" w:type="dxa"/>
+                <w:shd w:val="clear" w:color="auto" w:fill="92D050"/>
+              </w:tcPr>
+              <w:p>
+                <w:pPr>
+                  <w:jc w:val="center"/>
+                  <w:rPr>
+                    <w:shd w:val="clear" w:color="auto" w:fill="92D050"/>
+                  </w:rPr>
+                </w:pPr>
+                <w:r>
+                  <w:rPr>
+                    <w:rFonts w:hint="eastAsia"/>
+                    <w:shd w:val="clear" w:color="auto" w:fill="92D050"/>
+                  </w:rPr>
+                  <w:t>Completed</w:t>
+                </w:r>
+              </w:p>
+            </w:tc>
+          </w:sdtContent>
+        </w:sdt>
+      </w:tr>
+      <w:tr>
+        <w:trPr>
+          <w:trHeight w:val="355"/>
+        </w:trPr>
+        <w:tc>
+          <w:tcPr>
+            <w:tcW w:w="1514" w:type="dxa"/>
+          </w:tcPr>
+          <w:p>
+            <w:pPr>
+              <w:jc w:val="center"/>
+            </w:pPr>
+            <w:r>
+              <w:rPr>
+                <w:rFonts w:hint="eastAsia"/>
+              </w:rPr>
+              <w:t>2</w:t>
+            </w:r>
+            <w:r>
+              <w:t>022.02.1</w:t>
+            </w:r>
+            <w:r>
+              <w:t>6</w:t>
+            </w:r>
+          </w:p>
+        </w:tc>
+        <w:tc>
+          <w:tcPr>
+            <w:tcW w:w="1667" w:type="dxa"/>
+          </w:tcPr>
+          <w:p>
+            <w:pPr>
+              <w:jc w:val="left"/>
+            </w:pPr>
+            <w:r>
+              <w:t>B</w:t>
+            </w:r>
+            <w:r>
+              <w:rPr>
+                <w:rFonts w:hint="eastAsia"/>
+              </w:rPr>
+              <w:t xml:space="preserve">arrel </w:t>
+            </w:r>
+            <w:r>
+              <w:t>spawners and Blueprint timers</w:t>
+            </w:r>
+          </w:p>
+        </w:tc>
+        <w:tc>
+          <w:tcPr>
+            <w:tcW w:w="3002" w:type="dxa"/>
+          </w:tcPr>
+          <w:p>
+            <w:pPr>
+              <w:pStyle w:val="a5"/>
+              <w:numPr>
+                <w:ilvl w:val="0"/>
+                <w:numId w:val="16"/>
+              </w:numPr>
+              <w:ind w:leftChars="0"/>
+              <w:jc w:val="left"/>
+            </w:pPr>
+            <w:r>
+              <w:t>A new blueprint class created</w:t>
+            </w:r>
+            <w:r>
+              <w:t xml:space="preserve"> that spawns barrels.</w:t>
+            </w:r>
+          </w:p>
+          <w:p>
+            <w:pPr>
+              <w:pStyle w:val="a5"/>
+              <w:numPr>
+                <w:ilvl w:val="0"/>
+                <w:numId w:val="16"/>
+              </w:numPr>
+              <w:ind w:leftChars="0"/>
+              <w:jc w:val="left"/>
+            </w:pPr>
+            <w:r>
+              <w:rPr>
+                <w:rFonts w:hint="eastAsia"/>
+              </w:rPr>
+              <w:t>T</w:t>
+            </w:r>
+            <w:r>
+              <w:t>wo float variables and a branch node is created in the event graph of the barrel spawner blueprint class.</w:t>
+            </w:r>
+          </w:p>
+          <w:p>
+            <w:pPr>
+              <w:pStyle w:val="a5"/>
+              <w:numPr>
+                <w:ilvl w:val="0"/>
+                <w:numId w:val="16"/>
+              </w:numPr>
+              <w:ind w:leftChars="0"/>
+              <w:jc w:val="left"/>
+              <w:rPr>
+                <w:rFonts w:hint="eastAsia"/>
+              </w:rPr>
+            </w:pPr>
+            <w:r>
+              <w:rPr>
+                <w:rFonts w:hint="eastAsia"/>
+              </w:rPr>
+              <w:t>E</w:t>
+            </w:r>
+            <w:r>
+              <w:t>vent tick node is used to spawn barrels.</w:t>
+            </w:r>
+          </w:p>
+        </w:tc>
+        <w:tc>
+          <w:tcPr>
+            <w:tcW w:w="2526" w:type="dxa"/>
+          </w:tcPr>
+          <w:p>
+            <w:pPr>
+              <w:jc w:val="left"/>
+            </w:pPr>
+            <w:r>
+              <w:t>Barrels set to be spawned for every 3 seconds.</w:t>
+            </w:r>
+          </w:p>
+        </w:tc>
+        <w:tc>
+          <w:tcPr>
+            <w:tcW w:w="1451" w:type="dxa"/>
+          </w:tcPr>
+          <w:p>
+            <w:pPr>
+              <w:jc w:val="left"/>
+            </w:pPr>
+            <w:r>
+              <w:rPr>
+                <w:rFonts w:hint="eastAsia"/>
+              </w:rPr>
+              <w:t>N</w:t>
+            </w:r>
+            <w:r>
+              <w:t>/A</w:t>
+            </w:r>
+          </w:p>
+        </w:tc>
+        <w:tc>
+          <w:tcPr>
+            <w:tcW w:w="1993" w:type="dxa"/>
+          </w:tcPr>
+          <w:p>
+            <w:pPr>
+              <w:jc w:val="left"/>
+            </w:pPr>
+            <w:r>
+              <w:rPr>
+                <w:rFonts w:hint="eastAsia"/>
+                <w:color w:val="0070C0"/>
+              </w:rPr>
+              <w:t>B</w:t>
+            </w:r>
+            <w:r>
+              <w:rPr>
+                <w:color w:val="0070C0"/>
+              </w:rPr>
+              <w:t>H_Barrel</w:t>
+            </w:r>
+            <w:r>
+              <w:rPr>
+                <w:color w:val="0070C0"/>
+              </w:rPr>
+              <w:t>_Spawner</w:t>
+            </w:r>
+          </w:p>
+        </w:tc>
+        <w:sdt>
+          <w:sdtPr>
+            <w:rPr>
+              <w:rFonts w:hint="eastAsia"/>
+              <w:shd w:val="clear" w:color="auto" w:fill="92D050"/>
+            </w:rPr>
+            <w:alias w:val="Status"/>
+            <w:tag w:val="Status"/>
+            <w:id w:val="-1084291082"/>
+            <w:placeholder>
+              <w:docPart w:val="DAAF253D94224020B987592AC5F4DA0C"/>
+            </w:placeholder>
+            <w:dropDownList>
+              <w:listItem w:value="항목을 선택하세요."/>
+              <w:listItem w:displayText="Pending" w:value="Pending"/>
+              <w:listItem w:displayText="In Progress" w:value="In Progress"/>
+              <w:listItem w:displayText="Completed" w:value="Completed"/>
+            </w:dropDownList>
+          </w:sdtPr>
+          <w:sdtContent>
+            <w:tc>
+              <w:tcPr>
+                <w:tcW w:w="1534" w:type="dxa"/>
+                <w:shd w:val="clear" w:color="auto" w:fill="92D050"/>
+              </w:tcPr>
+              <w:p>
+                <w:pPr>
+                  <w:jc w:val="center"/>
+                  <w:rPr>
+                    <w:shd w:val="clear" w:color="auto" w:fill="92D050"/>
+                  </w:rPr>
+                </w:pPr>
+                <w:r>
+                  <w:rPr>
+                    <w:rFonts w:hint="eastAsia"/>
+                    <w:shd w:val="clear" w:color="auto" w:fill="92D050"/>
+                  </w:rPr>
+                  <w:t>Completed</w:t>
+                </w:r>
+              </w:p>
+            </w:tc>
+          </w:sdtContent>
+        </w:sdt>
+      </w:tr>
+      <w:tr>
+        <w:trPr>
+          <w:trHeight w:val="355"/>
+        </w:trPr>
+        <w:tc>
+          <w:tcPr>
+            <w:tcW w:w="1514" w:type="dxa"/>
+          </w:tcPr>
+          <w:p>
+            <w:pPr>
+              <w:jc w:val="center"/>
+            </w:pPr>
+            <w:r>
+              <w:rPr>
+                <w:rFonts w:hint="eastAsia"/>
+              </w:rPr>
+              <w:t>2</w:t>
+            </w:r>
+            <w:r>
+              <w:t>022.02.</w:t>
+            </w:r>
+          </w:p>
+        </w:tc>
+        <w:tc>
+          <w:tcPr>
+            <w:tcW w:w="1667" w:type="dxa"/>
+          </w:tcPr>
+          <w:p>
+            <w:pPr>
+              <w:jc w:val="left"/>
+            </w:pPr>
+          </w:p>
+        </w:tc>
+        <w:tc>
+          <w:tcPr>
+            <w:tcW w:w="3002" w:type="dxa"/>
+          </w:tcPr>
+          <w:p>
+            <w:pPr>
+              <w:pStyle w:val="a5"/>
+              <w:ind w:leftChars="0" w:left="0"/>
+              <w:jc w:val="left"/>
+            </w:pPr>
+          </w:p>
+        </w:tc>
+        <w:tc>
+          <w:tcPr>
+            <w:tcW w:w="2526" w:type="dxa"/>
+          </w:tcPr>
+          <w:p>
+            <w:pPr>
+              <w:jc w:val="left"/>
+            </w:pPr>
+          </w:p>
+        </w:tc>
+        <w:tc>
+          <w:tcPr>
+            <w:tcW w:w="1451" w:type="dxa"/>
+          </w:tcPr>
+          <w:p>
+            <w:pPr>
+              <w:jc w:val="left"/>
+            </w:pPr>
+            <w:r>
+              <w:rPr>
+                <w:rFonts w:hint="eastAsia"/>
+              </w:rPr>
+              <w:t>N</w:t>
+            </w:r>
+            <w:r>
+              <w:t>/A</w:t>
+            </w:r>
+          </w:p>
+        </w:tc>
+        <w:tc>
+          <w:tcPr>
+            <w:tcW w:w="1993" w:type="dxa"/>
+          </w:tcPr>
+          <w:p>
+            <w:pPr>
+              <w:jc w:val="left"/>
+            </w:pPr>
+            <w:r>
+              <w:rPr>
+                <w:rFonts w:hint="eastAsia"/>
+              </w:rPr>
+              <w:t>N</w:t>
+            </w:r>
+            <w:r>
+              <w:t>/A</w:t>
+            </w:r>
+          </w:p>
+        </w:tc>
+        <w:sdt>
+          <w:sdtPr>
+            <w:rPr>
+              <w:rFonts w:hint="eastAsia"/>
+              <w:shd w:val="clear" w:color="auto" w:fill="92D050"/>
+            </w:rPr>
+            <w:alias w:val="Status"/>
+            <w:tag w:val="Status"/>
+            <w:id w:val="1357235262"/>
+            <w:placeholder>
+              <w:docPart w:val="2E1FAAC8E49A4141B3CD1EE198E4BE99"/>
+            </w:placeholder>
+            <w:dropDownList>
+              <w:listItem w:value="항목을 선택하세요."/>
+              <w:listItem w:displayText="Pending" w:value="Pending"/>
+              <w:listItem w:displayText="In Progress" w:value="In Progress"/>
+              <w:listItem w:displayText="Completed" w:value="Completed"/>
+            </w:dropDownList>
+          </w:sdtPr>
+          <w:sdtContent>
+            <w:tc>
+              <w:tcPr>
+                <w:tcW w:w="1534" w:type="dxa"/>
+                <w:shd w:val="clear" w:color="auto" w:fill="92D050"/>
+              </w:tcPr>
+              <w:p>
+                <w:pPr>
+                  <w:jc w:val="center"/>
+                  <w:rPr>
+                    <w:shd w:val="clear" w:color="auto" w:fill="92D050"/>
+                  </w:rPr>
+                </w:pPr>
+                <w:r>
+                  <w:rPr>
+                    <w:rFonts w:hint="eastAsia"/>
+                    <w:shd w:val="clear" w:color="auto" w:fill="92D050"/>
+                  </w:rPr>
+                  <w:t>Completed</w:t>
+                </w:r>
+              </w:p>
+            </w:tc>
+          </w:sdtContent>
+        </w:sdt>
+      </w:tr>
+      <w:tr>
+        <w:trPr>
+          <w:trHeight w:val="355"/>
+        </w:trPr>
+        <w:tc>
+          <w:tcPr>
+            <w:tcW w:w="1514" w:type="dxa"/>
+          </w:tcPr>
+          <w:p>
+            <w:pPr>
+              <w:jc w:val="center"/>
+            </w:pPr>
+            <w:r>
+              <w:rPr>
+                <w:rFonts w:hint="eastAsia"/>
+              </w:rPr>
+              <w:t>2</w:t>
+            </w:r>
+            <w:r>
+              <w:t>022.02.</w:t>
+            </w:r>
+          </w:p>
+        </w:tc>
+        <w:tc>
+          <w:tcPr>
+            <w:tcW w:w="1667" w:type="dxa"/>
+          </w:tcPr>
+          <w:p>
+            <w:pPr>
+              <w:jc w:val="left"/>
+            </w:pPr>
+          </w:p>
+        </w:tc>
+        <w:tc>
+          <w:tcPr>
+            <w:tcW w:w="3002" w:type="dxa"/>
+          </w:tcPr>
+          <w:p>
+            <w:pPr>
+              <w:pStyle w:val="a5"/>
+              <w:ind w:leftChars="0" w:left="0"/>
+              <w:jc w:val="left"/>
+            </w:pPr>
+          </w:p>
+        </w:tc>
+        <w:tc>
+          <w:tcPr>
+            <w:tcW w:w="2526" w:type="dxa"/>
+          </w:tcPr>
+          <w:p>
+            <w:pPr>
+              <w:jc w:val="left"/>
+            </w:pPr>
+          </w:p>
+        </w:tc>
+        <w:tc>
+          <w:tcPr>
+            <w:tcW w:w="1451" w:type="dxa"/>
+          </w:tcPr>
+          <w:p>
+            <w:pPr>
+              <w:jc w:val="left"/>
+            </w:pPr>
+            <w:r>
+              <w:rPr>
+                <w:rFonts w:hint="eastAsia"/>
+              </w:rPr>
+              <w:t>N</w:t>
+            </w:r>
+            <w:r>
+              <w:t>/A</w:t>
+            </w:r>
+          </w:p>
+        </w:tc>
+        <w:tc>
+          <w:tcPr>
+            <w:tcW w:w="1993" w:type="dxa"/>
+          </w:tcPr>
+          <w:p>
+            <w:pPr>
+              <w:jc w:val="left"/>
+            </w:pPr>
+            <w:r>
+              <w:rPr>
+                <w:rFonts w:hint="eastAsia"/>
+              </w:rPr>
+              <w:t>N</w:t>
+            </w:r>
+            <w:r>
+              <w:t>/A</w:t>
+            </w:r>
+          </w:p>
+        </w:tc>
+        <w:sdt>
+          <w:sdtPr>
+            <w:rPr>
+              <w:rFonts w:hint="eastAsia"/>
+              <w:shd w:val="clear" w:color="auto" w:fill="92D050"/>
+            </w:rPr>
+            <w:alias w:val="Status"/>
+            <w:tag w:val="Status"/>
+            <w:id w:val="-1863037477"/>
+            <w:placeholder>
+              <w:docPart w:val="49AF10F369AE4B60B4B24CC06C589EE8"/>
+            </w:placeholder>
+            <w:dropDownList>
+              <w:listItem w:value="항목을 선택하세요."/>
+              <w:listItem w:displayText="Pending" w:value="Pending"/>
+              <w:listItem w:displayText="In Progress" w:value="In Progress"/>
+              <w:listItem w:displayText="Completed" w:value="Completed"/>
+            </w:dropDownList>
+          </w:sdtPr>
+          <w:sdtContent>
+            <w:tc>
+              <w:tcPr>
+                <w:tcW w:w="1534" w:type="dxa"/>
+                <w:shd w:val="clear" w:color="auto" w:fill="92D050"/>
+              </w:tcPr>
+              <w:p>
+                <w:pPr>
+                  <w:jc w:val="center"/>
+                  <w:rPr>
+                    <w:shd w:val="clear" w:color="auto" w:fill="92D050"/>
+                  </w:rPr>
+                </w:pPr>
+                <w:r>
+                  <w:rPr>
+                    <w:rFonts w:hint="eastAsia"/>
+                    <w:shd w:val="clear" w:color="auto" w:fill="92D050"/>
+                  </w:rPr>
+                  <w:t>Completed</w:t>
+                </w:r>
+              </w:p>
+            </w:tc>
+          </w:sdtContent>
+        </w:sdt>
+      </w:tr>
+      <w:tr>
+        <w:trPr>
+          <w:trHeight w:val="355"/>
+        </w:trPr>
+        <w:tc>
+          <w:tcPr>
+            <w:tcW w:w="1514" w:type="dxa"/>
+          </w:tcPr>
+          <w:p>
+            <w:pPr>
+              <w:jc w:val="center"/>
+              <w:rPr>
+                <w:rFonts w:hint="eastAsia"/>
+              </w:rPr>
+            </w:pPr>
+            <w:r>
+              <w:rPr>
+                <w:rFonts w:hint="eastAsia"/>
+              </w:rPr>
+              <w:t>2</w:t>
+            </w:r>
+            <w:r>
+              <w:t>022.02.</w:t>
+            </w:r>
+          </w:p>
+        </w:tc>
+        <w:tc>
+          <w:tcPr>
+            <w:tcW w:w="1667" w:type="dxa"/>
+          </w:tcPr>
+          <w:p>
+            <w:pPr>
+              <w:jc w:val="left"/>
+            </w:pPr>
+          </w:p>
+        </w:tc>
+        <w:tc>
+          <w:tcPr>
+            <w:tcW w:w="3002" w:type="dxa"/>
+          </w:tcPr>
+          <w:p>
+            <w:pPr>
+              <w:pStyle w:val="a5"/>
+              <w:ind w:leftChars="0" w:left="0"/>
+              <w:jc w:val="left"/>
+            </w:pPr>
+          </w:p>
+        </w:tc>
+        <w:tc>
+          <w:tcPr>
+            <w:tcW w:w="2526" w:type="dxa"/>
+          </w:tcPr>
+          <w:p>
+            <w:pPr>
+              <w:jc w:val="left"/>
+            </w:pPr>
+          </w:p>
+        </w:tc>
+        <w:tc>
+          <w:tcPr>
+            <w:tcW w:w="1451" w:type="dxa"/>
+          </w:tcPr>
+          <w:p>
+            <w:pPr>
+              <w:jc w:val="left"/>
+              <w:rPr>
+                <w:rFonts w:hint="eastAsia"/>
+              </w:rPr>
+            </w:pPr>
+            <w:r>
+              <w:rPr>
+                <w:rFonts w:hint="eastAsia"/>
+              </w:rPr>
+              <w:t>N</w:t>
+            </w:r>
+            <w:r>
+              <w:t>/A</w:t>
+            </w:r>
+          </w:p>
+        </w:tc>
+        <w:tc>
+          <w:tcPr>
+            <w:tcW w:w="1993" w:type="dxa"/>
+          </w:tcPr>
+          <w:p>
+            <w:pPr>
+              <w:jc w:val="left"/>
+              <w:rPr>
+                <w:rFonts w:hint="eastAsia"/>
+              </w:rPr>
+            </w:pPr>
+            <w:r>
+              <w:rPr>
+                <w:rFonts w:hint="eastAsia"/>
+              </w:rPr>
+              <w:t>N</w:t>
+            </w:r>
+            <w:r>
+              <w:t>/A</w:t>
+            </w:r>
+          </w:p>
+        </w:tc>
+        <w:sdt>
+          <w:sdtPr>
+            <w:rPr>
+              <w:rFonts w:hint="eastAsia"/>
+              <w:shd w:val="clear" w:color="auto" w:fill="92D050"/>
+            </w:rPr>
+            <w:alias w:val="Status"/>
+            <w:tag w:val="Status"/>
+            <w:id w:val="-1207940719"/>
+            <w:placeholder>
+              <w:docPart w:val="C9F21355ECC64C2E9FDC21E4753C15A7"/>
             </w:placeholder>
             <w:dropDownList>
               <w:listItem w:value="항목을 선택하세요."/>
@@ -3105,6 +3658,15 @@
                 <w:rFonts w:hint="eastAsia"/>
               </w:rPr>
             </w:pPr>
+            <w:r>
+              <w:rPr>
+                <w:rFonts w:hint="eastAsia"/>
+              </w:rPr>
+              <w:t>2</w:t>
+            </w:r>
+            <w:r>
+              <w:t>022.02.</w:t>
+            </w:r>
           </w:p>
         </w:tc>
         <w:tc>
@@ -3114,9 +3676,6 @@
           <w:p>
             <w:pPr>
               <w:jc w:val="left"/>
-              <w:rPr>
-                <w:rFonts w:hint="eastAsia"/>
-              </w:rPr>
             </w:pPr>
           </w:p>
         </w:tc>
@@ -3129,9 +3688,6 @@
               <w:pStyle w:val="a5"/>
               <w:ind w:leftChars="0" w:left="0"/>
               <w:jc w:val="left"/>
-              <w:rPr>
-                <w:rFonts w:hint="eastAsia"/>
-              </w:rPr>
             </w:pPr>
           </w:p>
         </w:tc>
@@ -3142,9 +3698,6 @@
           <w:p>
             <w:pPr>
               <w:jc w:val="left"/>
-              <w:rPr>
-                <w:rFonts w:hint="eastAsia"/>
-              </w:rPr>
             </w:pPr>
           </w:p>
         </w:tc>
@@ -3155,7 +3708,19 @@
           <w:p>
             <w:pPr>
               <w:jc w:val="left"/>
-            </w:pPr>
+              <w:rPr>
+                <w:rFonts w:hint="eastAsia"/>
+              </w:rPr>
+            </w:pPr>
+            <w:r>
+              <w:rPr>
+                <w:rFonts w:hint="eastAsia"/>
+              </w:rPr>
+              <w:t>N</w:t>
+            </w:r>
+            <w:r>
+              <w:t>/A</w:t>
+            </w:r>
           </w:p>
         </w:tc>
         <w:tc>
@@ -3165,24 +3730,65 @@
           <w:p>
             <w:pPr>
               <w:jc w:val="left"/>
-            </w:pPr>
-          </w:p>
-        </w:tc>
-        <w:tc>
-          <w:tcPr>
-            <w:tcW w:w="1534" w:type="dxa"/>
-            <w:shd w:val="clear" w:color="auto" w:fill="92D050"/>
-          </w:tcPr>
-          <w:p>
-            <w:pPr>
-              <w:jc w:val="center"/>
-              <w:rPr>
-                <w:rFonts w:hint="eastAsia"/>
+              <w:rPr>
+                <w:rFonts w:hint="eastAsia"/>
+              </w:rPr>
+            </w:pPr>
+            <w:r>
+              <w:rPr>
+                <w:rFonts w:hint="eastAsia"/>
+              </w:rPr>
+              <w:t>N</w:t>
+            </w:r>
+            <w:r>
+              <w:t>/A</w:t>
+            </w:r>
+          </w:p>
+        </w:tc>
+        <w:sdt>
+          <w:sdtPr>
+            <w:rPr>
+              <w:rFonts w:hint="eastAsia"/>
+              <w:shd w:val="clear" w:color="auto" w:fill="92D050"/>
+            </w:rPr>
+            <w:alias w:val="Status"/>
+            <w:tag w:val="Status"/>
+            <w:id w:val="1027761858"/>
+            <w:placeholder>
+              <w:docPart w:val="AD089EDA4F3C4096B626313915C6E616"/>
+            </w:placeholder>
+            <w:dropDownList>
+              <w:listItem w:value="항목을 선택하세요."/>
+              <w:listItem w:displayText="Pending" w:value="Pending"/>
+              <w:listItem w:displayText="In Progress" w:value="In Progress"/>
+              <w:listItem w:displayText="Completed" w:value="Completed"/>
+            </w:dropDownList>
+          </w:sdtPr>
+          <w:sdtContent>
+            <w:tc>
+              <w:tcPr>
+                <w:tcW w:w="1534" w:type="dxa"/>
                 <w:shd w:val="clear" w:color="auto" w:fill="92D050"/>
-              </w:rPr>
-            </w:pPr>
-          </w:p>
-        </w:tc>
+              </w:tcPr>
+              <w:p>
+                <w:pPr>
+                  <w:jc w:val="center"/>
+                  <w:rPr>
+                    <w:rFonts w:hint="eastAsia"/>
+                    <w:shd w:val="clear" w:color="auto" w:fill="92D050"/>
+                  </w:rPr>
+                </w:pPr>
+                <w:r>
+                  <w:rPr>
+                    <w:rFonts w:hint="eastAsia"/>
+                    <w:shd w:val="clear" w:color="auto" w:fill="92D050"/>
+                  </w:rPr>
+                  <w:t>Completed</w:t>
+                </w:r>
+              </w:p>
+            </w:tc>
+          </w:sdtContent>
+        </w:sdt>
       </w:tr>
     </w:tbl>
     <w:p/>
@@ -3196,9 +3802,145 @@
 </w:document>
 </file>
 
+<file path=word/endnotes.xml><?xml version="1.0" encoding="utf-8"?>
+<w:endnotes xmlns:wpc="http://schemas.microsoft.com/office/word/2010/wordprocessingCanvas" xmlns:cx="http://schemas.microsoft.com/office/drawing/2014/chartex" xmlns:cx1="http://schemas.microsoft.com/office/drawing/2015/9/8/chartex" xmlns:cx2="http://schemas.microsoft.com/office/drawing/2015/10/21/chartex" xmlns:cx3="http://schemas.microsoft.com/office/drawing/2016/5/9/chartex" xmlns:cx4="http://schemas.microsoft.com/office/drawing/2016/5/10/chartex" xmlns:cx5="http://schemas.microsoft.com/office/drawing/2016/5/11/chartex" xmlns:cx6="http://schemas.microsoft.com/office/drawing/2016/5/12/chartex" xmlns:cx7="http://schemas.microsoft.com/office/drawing/2016/5/13/chartex" xmlns:cx8="http://schemas.microsoft.com/office/drawing/2016/5/14/chartex" xmlns:mc="http://schemas.openxmlformats.org/markup-compatibility/2006" xmlns:aink="http://schemas.microsoft.com/office/drawing/2016/ink" xmlns:am3d="http://schemas.microsoft.com/office/drawing/2017/model3d" xmlns:o="urn:schemas-microsoft-com:office:office" xmlns:r="http://schemas.openxmlformats.org/officeDocument/2006/relationships" xmlns:m="http://schemas.openxmlformats.org/officeDocument/2006/math" xmlns:v="urn:schemas-microsoft-com:vml" xmlns:wp14="http://schemas.microsoft.com/office/word/2010/wordprocessingDrawing" xmlns:wp="http://schemas.openxmlformats.org/drawingml/2006/wordprocessingDrawing" xmlns:w10="urn:schemas-microsoft-com:office:word" xmlns:w="http://schemas.openxmlformats.org/wordprocessingml/2006/main" xmlns:w14="http://schemas.microsoft.com/office/word/2010/wordml" xmlns:w15="http://schemas.microsoft.com/office/word/2012/wordml" xmlns:w16cex="http://schemas.microsoft.com/office/word/2018/wordml/cex" xmlns:w16cid="http://schemas.microsoft.com/office/word/2016/wordml/cid" xmlns:w16="http://schemas.microsoft.com/office/word/2018/wordml" xmlns:w16sdtdh="http://schemas.microsoft.com/office/word/2020/wordml/sdtdatahash" xmlns:w16se="http://schemas.microsoft.com/office/word/2015/wordml/symex" xmlns:wpg="http://schemas.microsoft.com/office/word/2010/wordprocessingGroup" xmlns:wpi="http://schemas.microsoft.com/office/word/2010/wordprocessingInk" xmlns:wne="http://schemas.microsoft.com/office/word/2006/wordml" xmlns:wps="http://schemas.microsoft.com/office/word/2010/wordprocessingShape" mc:Ignorable="w14 w15 w16se w16cid w16 w16cex w16sdtdh wp14">
+  <w:endnote w:type="separator" w:id="-1">
+    <w:p>
+      <w:pPr>
+        <w:spacing w:after="0" w:line="240" w:lineRule="auto"/>
+      </w:pPr>
+      <w:r>
+        <w:separator/>
+      </w:r>
+    </w:p>
+  </w:endnote>
+  <w:endnote w:type="continuationSeparator" w:id="0">
+    <w:p>
+      <w:pPr>
+        <w:spacing w:after="0" w:line="240" w:lineRule="auto"/>
+      </w:pPr>
+      <w:r>
+        <w:continuationSeparator/>
+      </w:r>
+    </w:p>
+  </w:endnote>
+</w:endnotes>
+</file>
+
+<file path=word/footnotes.xml><?xml version="1.0" encoding="utf-8"?>
+<w:footnotes xmlns:wpc="http://schemas.microsoft.com/office/word/2010/wordprocessingCanvas" xmlns:cx="http://schemas.microsoft.com/office/drawing/2014/chartex" xmlns:cx1="http://schemas.microsoft.com/office/drawing/2015/9/8/chartex" xmlns:cx2="http://schemas.microsoft.com/office/drawing/2015/10/21/chartex" xmlns:cx3="http://schemas.microsoft.com/office/drawing/2016/5/9/chartex" xmlns:cx4="http://schemas.microsoft.com/office/drawing/2016/5/10/chartex" xmlns:cx5="http://schemas.microsoft.com/office/drawing/2016/5/11/chartex" xmlns:cx6="http://schemas.microsoft.com/office/drawing/2016/5/12/chartex" xmlns:cx7="http://schemas.microsoft.com/office/drawing/2016/5/13/chartex" xmlns:cx8="http://schemas.microsoft.com/office/drawing/2016/5/14/chartex" xmlns:mc="http://schemas.openxmlformats.org/markup-compatibility/2006" xmlns:aink="http://schemas.microsoft.com/office/drawing/2016/ink" xmlns:am3d="http://schemas.microsoft.com/office/drawing/2017/model3d" xmlns:o="urn:schemas-microsoft-com:office:office" xmlns:r="http://schemas.openxmlformats.org/officeDocument/2006/relationships" xmlns:m="http://schemas.openxmlformats.org/officeDocument/2006/math" xmlns:v="urn:schemas-microsoft-com:vml" xmlns:wp14="http://schemas.microsoft.com/office/word/2010/wordprocessingDrawing" xmlns:wp="http://schemas.openxmlformats.org/drawingml/2006/wordprocessingDrawing" xmlns:w10="urn:schemas-microsoft-com:office:word" xmlns:w="http://schemas.openxmlformats.org/wordprocessingml/2006/main" xmlns:w14="http://schemas.microsoft.com/office/word/2010/wordml" xmlns:w15="http://schemas.microsoft.com/office/word/2012/wordml" xmlns:w16cex="http://schemas.microsoft.com/office/word/2018/wordml/cex" xmlns:w16cid="http://schemas.microsoft.com/office/word/2016/wordml/cid" xmlns:w16="http://schemas.microsoft.com/office/word/2018/wordml" xmlns:w16sdtdh="http://schemas.microsoft.com/office/word/2020/wordml/sdtdatahash" xmlns:w16se="http://schemas.microsoft.com/office/word/2015/wordml/symex" xmlns:wpg="http://schemas.microsoft.com/office/word/2010/wordprocessingGroup" xmlns:wpi="http://schemas.microsoft.com/office/word/2010/wordprocessingInk" xmlns:wne="http://schemas.microsoft.com/office/word/2006/wordml" xmlns:wps="http://schemas.microsoft.com/office/word/2010/wordprocessingShape" mc:Ignorable="w14 w15 w16se w16cid w16 w16cex w16sdtdh wp14">
+  <w:footnote w:type="separator" w:id="-1">
+    <w:p>
+      <w:pPr>
+        <w:spacing w:after="0" w:line="240" w:lineRule="auto"/>
+      </w:pPr>
+      <w:r>
+        <w:separator/>
+      </w:r>
+    </w:p>
+  </w:footnote>
+  <w:footnote w:type="continuationSeparator" w:id="0">
+    <w:p>
+      <w:pPr>
+        <w:spacing w:after="0" w:line="240" w:lineRule="auto"/>
+      </w:pPr>
+      <w:r>
+        <w:continuationSeparator/>
+      </w:r>
+    </w:p>
+  </w:footnote>
+</w:footnotes>
+</file>
+
 <file path=word/numbering.xml><?xml version="1.0" encoding="utf-8"?>
 <w:numbering xmlns:wpc="http://schemas.microsoft.com/office/word/2010/wordprocessingCanvas" xmlns:cx="http://schemas.microsoft.com/office/drawing/2014/chartex" xmlns:cx1="http://schemas.microsoft.com/office/drawing/2015/9/8/chartex" xmlns:cx2="http://schemas.microsoft.com/office/drawing/2015/10/21/chartex" xmlns:cx3="http://schemas.microsoft.com/office/drawing/2016/5/9/chartex" xmlns:cx4="http://schemas.microsoft.com/office/drawing/2016/5/10/chartex" xmlns:cx5="http://schemas.microsoft.com/office/drawing/2016/5/11/chartex" xmlns:cx6="http://schemas.microsoft.com/office/drawing/2016/5/12/chartex" xmlns:cx7="http://schemas.microsoft.com/office/drawing/2016/5/13/chartex" xmlns:cx8="http://schemas.microsoft.com/office/drawing/2016/5/14/chartex" xmlns:mc="http://schemas.openxmlformats.org/markup-compatibility/2006" xmlns:aink="http://schemas.microsoft.com/office/drawing/2016/ink" xmlns:am3d="http://schemas.microsoft.com/office/drawing/2017/model3d" xmlns:o="urn:schemas-microsoft-com:office:office" xmlns:r="http://schemas.openxmlformats.org/officeDocument/2006/relationships" xmlns:m="http://schemas.openxmlformats.org/officeDocument/2006/math" xmlns:v="urn:schemas-microsoft-com:vml" xmlns:wp14="http://schemas.microsoft.com/office/word/2010/wordprocessingDrawing" xmlns:wp="http://schemas.openxmlformats.org/drawingml/2006/wordprocessingDrawing" xmlns:w10="urn:schemas-microsoft-com:office:word" xmlns:w="http://schemas.openxmlformats.org/wordprocessingml/2006/main" xmlns:w14="http://schemas.microsoft.com/office/word/2010/wordml" xmlns:w15="http://schemas.microsoft.com/office/word/2012/wordml" xmlns:w16cex="http://schemas.microsoft.com/office/word/2018/wordml/cex" xmlns:w16cid="http://schemas.microsoft.com/office/word/2016/wordml/cid" xmlns:w16="http://schemas.microsoft.com/office/word/2018/wordml" xmlns:w16sdtdh="http://schemas.microsoft.com/office/word/2020/wordml/sdtdatahash" xmlns:w16se="http://schemas.microsoft.com/office/word/2015/wordml/symex" xmlns:wpg="http://schemas.microsoft.com/office/word/2010/wordprocessingGroup" xmlns:wpi="http://schemas.microsoft.com/office/word/2010/wordprocessingInk" xmlns:wne="http://schemas.microsoft.com/office/word/2006/wordml" xmlns:wps="http://schemas.microsoft.com/office/word/2010/wordprocessingShape" mc:Ignorable="w14 w15 w16se w16cid w16 w16cex w16sdtdh wp14">
   <w:abstractNum w:abstractNumId="0" w15:restartNumberingAfterBreak="0">
+    <w:nsid w:val="01F82D2A"/>
+    <w:multiLevelType w:val="hybridMultilevel"/>
+    <w:tmpl w:val="D67CDDCA"/>
+    <w:lvl w:ilvl="0" w:tplc="0409000F">
+      <w:start w:val="1"/>
+      <w:numFmt w:val="decimal"/>
+      <w:lvlText w:val="%1."/>
+      <w:lvlJc w:val="left"/>
+      <w:pPr>
+        <w:ind w:left="400" w:hanging="400"/>
+      </w:pPr>
+    </w:lvl>
+    <w:lvl w:ilvl="1" w:tplc="04090019" w:tentative="1">
+      <w:start w:val="1"/>
+      <w:numFmt w:val="upperLetter"/>
+      <w:lvlText w:val="%2."/>
+      <w:lvlJc w:val="left"/>
+      <w:pPr>
+        <w:ind w:left="800" w:hanging="400"/>
+      </w:pPr>
+    </w:lvl>
+    <w:lvl w:ilvl="2" w:tplc="0409001B" w:tentative="1">
+      <w:start w:val="1"/>
+      <w:numFmt w:val="lowerRoman"/>
+      <w:lvlText w:val="%3."/>
+      <w:lvlJc w:val="right"/>
+      <w:pPr>
+        <w:ind w:left="1200" w:hanging="400"/>
+      </w:pPr>
+    </w:lvl>
+    <w:lvl w:ilvl="3" w:tplc="0409000F" w:tentative="1">
+      <w:start w:val="1"/>
+      <w:numFmt w:val="decimal"/>
+      <w:lvlText w:val="%4."/>
+      <w:lvlJc w:val="left"/>
+      <w:pPr>
+        <w:ind w:left="1600" w:hanging="400"/>
+      </w:pPr>
+    </w:lvl>
+    <w:lvl w:ilvl="4" w:tplc="04090019" w:tentative="1">
+      <w:start w:val="1"/>
+      <w:numFmt w:val="upperLetter"/>
+      <w:lvlText w:val="%5."/>
+      <w:lvlJc w:val="left"/>
+      <w:pPr>
+        <w:ind w:left="2000" w:hanging="400"/>
+      </w:pPr>
+    </w:lvl>
+    <w:lvl w:ilvl="5" w:tplc="0409001B" w:tentative="1">
+      <w:start w:val="1"/>
+      <w:numFmt w:val="lowerRoman"/>
+      <w:lvlText w:val="%6."/>
+      <w:lvlJc w:val="right"/>
+      <w:pPr>
+        <w:ind w:left="2400" w:hanging="400"/>
+      </w:pPr>
+    </w:lvl>
+    <w:lvl w:ilvl="6" w:tplc="0409000F" w:tentative="1">
+      <w:start w:val="1"/>
+      <w:numFmt w:val="decimal"/>
+      <w:lvlText w:val="%7."/>
+      <w:lvlJc w:val="left"/>
+      <w:pPr>
+        <w:ind w:left="2800" w:hanging="400"/>
+      </w:pPr>
+    </w:lvl>
+    <w:lvl w:ilvl="7" w:tplc="04090019" w:tentative="1">
+      <w:start w:val="1"/>
+      <w:numFmt w:val="upperLetter"/>
+      <w:lvlText w:val="%8."/>
+      <w:lvlJc w:val="left"/>
+      <w:pPr>
+        <w:ind w:left="3200" w:hanging="400"/>
+      </w:pPr>
+    </w:lvl>
+    <w:lvl w:ilvl="8" w:tplc="0409001B" w:tentative="1">
+      <w:start w:val="1"/>
+      <w:numFmt w:val="lowerRoman"/>
+      <w:lvlText w:val="%9."/>
+      <w:lvlJc w:val="right"/>
+      <w:pPr>
+        <w:ind w:left="3600" w:hanging="400"/>
+      </w:pPr>
+    </w:lvl>
+  </w:abstractNum>
+  <w:abstractNum w:abstractNumId="1" w15:restartNumberingAfterBreak="0">
     <w:nsid w:val="074B78B5"/>
     <w:multiLevelType w:val="hybridMultilevel"/>
     <w:tmpl w:val="B12C695C"/>
@@ -3287,7 +4029,7 @@
       </w:pPr>
     </w:lvl>
   </w:abstractNum>
-  <w:abstractNum w:abstractNumId="1" w15:restartNumberingAfterBreak="0">
+  <w:abstractNum w:abstractNumId="2" w15:restartNumberingAfterBreak="0">
     <w:nsid w:val="15965A54"/>
     <w:multiLevelType w:val="hybridMultilevel"/>
     <w:tmpl w:val="068C6FB2"/>
@@ -3376,7 +4118,7 @@
       </w:pPr>
     </w:lvl>
   </w:abstractNum>
-  <w:abstractNum w:abstractNumId="2" w15:restartNumberingAfterBreak="0">
+  <w:abstractNum w:abstractNumId="3" w15:restartNumberingAfterBreak="0">
     <w:nsid w:val="199939CB"/>
     <w:multiLevelType w:val="hybridMultilevel"/>
     <w:tmpl w:val="AA10B64E"/>
@@ -3465,7 +4207,7 @@
       </w:pPr>
     </w:lvl>
   </w:abstractNum>
-  <w:abstractNum w:abstractNumId="3" w15:restartNumberingAfterBreak="0">
+  <w:abstractNum w:abstractNumId="4" w15:restartNumberingAfterBreak="0">
     <w:nsid w:val="1A8636E9"/>
     <w:multiLevelType w:val="hybridMultilevel"/>
     <w:tmpl w:val="708ACB20"/>
@@ -3554,7 +4296,7 @@
       </w:pPr>
     </w:lvl>
   </w:abstractNum>
-  <w:abstractNum w:abstractNumId="4" w15:restartNumberingAfterBreak="0">
+  <w:abstractNum w:abstractNumId="5" w15:restartNumberingAfterBreak="0">
     <w:nsid w:val="22182110"/>
     <w:multiLevelType w:val="hybridMultilevel"/>
     <w:tmpl w:val="4A88D1AA"/>
@@ -3640,7 +4382,7 @@
       </w:pPr>
     </w:lvl>
   </w:abstractNum>
-  <w:abstractNum w:abstractNumId="5" w15:restartNumberingAfterBreak="0">
+  <w:abstractNum w:abstractNumId="6" w15:restartNumberingAfterBreak="0">
     <w:nsid w:val="22CA60D3"/>
     <w:multiLevelType w:val="hybridMultilevel"/>
     <w:tmpl w:val="89C820DA"/>
@@ -3729,7 +4471,7 @@
       </w:pPr>
     </w:lvl>
   </w:abstractNum>
-  <w:abstractNum w:abstractNumId="6" w15:restartNumberingAfterBreak="0">
+  <w:abstractNum w:abstractNumId="7" w15:restartNumberingAfterBreak="0">
     <w:nsid w:val="28655C41"/>
     <w:multiLevelType w:val="hybridMultilevel"/>
     <w:tmpl w:val="D8C0D436"/>
@@ -3818,7 +4560,7 @@
       </w:pPr>
     </w:lvl>
   </w:abstractNum>
-  <w:abstractNum w:abstractNumId="7" w15:restartNumberingAfterBreak="0">
+  <w:abstractNum w:abstractNumId="8" w15:restartNumberingAfterBreak="0">
     <w:nsid w:val="2CBD0379"/>
     <w:multiLevelType w:val="hybridMultilevel"/>
     <w:tmpl w:val="9D92611C"/>
@@ -3907,7 +4649,7 @@
       </w:pPr>
     </w:lvl>
   </w:abstractNum>
-  <w:abstractNum w:abstractNumId="8" w15:restartNumberingAfterBreak="0">
+  <w:abstractNum w:abstractNumId="9" w15:restartNumberingAfterBreak="0">
     <w:nsid w:val="2D5020E6"/>
     <w:multiLevelType w:val="hybridMultilevel"/>
     <w:tmpl w:val="6972CB2E"/>
@@ -3996,7 +4738,7 @@
       </w:pPr>
     </w:lvl>
   </w:abstractNum>
-  <w:abstractNum w:abstractNumId="9" w15:restartNumberingAfterBreak="0">
+  <w:abstractNum w:abstractNumId="10" w15:restartNumberingAfterBreak="0">
     <w:nsid w:val="2ED737E9"/>
     <w:multiLevelType w:val="hybridMultilevel"/>
     <w:tmpl w:val="6E7035C0"/>
@@ -4082,7 +4824,7 @@
       </w:pPr>
     </w:lvl>
   </w:abstractNum>
-  <w:abstractNum w:abstractNumId="10" w15:restartNumberingAfterBreak="0">
+  <w:abstractNum w:abstractNumId="11" w15:restartNumberingAfterBreak="0">
     <w:nsid w:val="346E0DCA"/>
     <w:multiLevelType w:val="hybridMultilevel"/>
     <w:tmpl w:val="73DC2400"/>
@@ -4171,7 +4913,7 @@
       </w:pPr>
     </w:lvl>
   </w:abstractNum>
-  <w:abstractNum w:abstractNumId="11" w15:restartNumberingAfterBreak="0">
+  <w:abstractNum w:abstractNumId="12" w15:restartNumberingAfterBreak="0">
     <w:nsid w:val="45BE47C7"/>
     <w:multiLevelType w:val="hybridMultilevel"/>
     <w:tmpl w:val="D7A0A5BA"/>
@@ -4260,7 +5002,7 @@
       </w:pPr>
     </w:lvl>
   </w:abstractNum>
-  <w:abstractNum w:abstractNumId="12" w15:restartNumberingAfterBreak="0">
+  <w:abstractNum w:abstractNumId="13" w15:restartNumberingAfterBreak="0">
     <w:nsid w:val="5F981D54"/>
     <w:multiLevelType w:val="hybridMultilevel"/>
     <w:tmpl w:val="C472C7FE"/>
@@ -4349,7 +5091,7 @@
       </w:pPr>
     </w:lvl>
   </w:abstractNum>
-  <w:abstractNum w:abstractNumId="13" w15:restartNumberingAfterBreak="0">
+  <w:abstractNum w:abstractNumId="14" w15:restartNumberingAfterBreak="0">
     <w:nsid w:val="6BD6434A"/>
     <w:multiLevelType w:val="hybridMultilevel"/>
     <w:tmpl w:val="4472436C"/>
@@ -4438,7 +5180,7 @@
       </w:pPr>
     </w:lvl>
   </w:abstractNum>
-  <w:abstractNum w:abstractNumId="14" w15:restartNumberingAfterBreak="0">
+  <w:abstractNum w:abstractNumId="15" w15:restartNumberingAfterBreak="0">
     <w:nsid w:val="710F295C"/>
     <w:multiLevelType w:val="hybridMultilevel"/>
     <w:tmpl w:val="BBD4301C"/>
@@ -4528,49 +5270,52 @@
     </w:lvl>
   </w:abstractNum>
   <w:num w:numId="1">
+    <w:abstractNumId w:val="11"/>
+  </w:num>
+  <w:num w:numId="2">
+    <w:abstractNumId w:val="13"/>
+  </w:num>
+  <w:num w:numId="3">
+    <w:abstractNumId w:val="3"/>
+  </w:num>
+  <w:num w:numId="4">
+    <w:abstractNumId w:val="9"/>
+  </w:num>
+  <w:num w:numId="5">
+    <w:abstractNumId w:val="8"/>
+  </w:num>
+  <w:num w:numId="6">
+    <w:abstractNumId w:val="6"/>
+  </w:num>
+  <w:num w:numId="7">
+    <w:abstractNumId w:val="5"/>
+  </w:num>
+  <w:num w:numId="8">
+    <w:abstractNumId w:val="2"/>
+  </w:num>
+  <w:num w:numId="9">
+    <w:abstractNumId w:val="7"/>
+  </w:num>
+  <w:num w:numId="10">
+    <w:abstractNumId w:val="12"/>
+  </w:num>
+  <w:num w:numId="11">
     <w:abstractNumId w:val="10"/>
   </w:num>
-  <w:num w:numId="2">
-    <w:abstractNumId w:val="12"/>
+  <w:num w:numId="12">
+    <w:abstractNumId w:val="15"/>
   </w:num>
-  <w:num w:numId="3">
-    <w:abstractNumId w:val="2"/>
-  </w:num>
-  <w:num w:numId="4">
-    <w:abstractNumId w:val="8"/>
-  </w:num>
-  <w:num w:numId="5">
-    <w:abstractNumId w:val="7"/>
-  </w:num>
-  <w:num w:numId="6">
-    <w:abstractNumId w:val="5"/>
-  </w:num>
-  <w:num w:numId="7">
+  <w:num w:numId="13">
     <w:abstractNumId w:val="4"/>
   </w:num>
-  <w:num w:numId="8">
+  <w:num w:numId="14">
     <w:abstractNumId w:val="1"/>
   </w:num>
-  <w:num w:numId="9">
-    <w:abstractNumId w:val="6"/>
-  </w:num>
-  <w:num w:numId="10">
-    <w:abstractNumId w:val="11"/>
-  </w:num>
-  <w:num w:numId="11">
-    <w:abstractNumId w:val="9"/>
-  </w:num>
-  <w:num w:numId="12">
+  <w:num w:numId="15">
     <w:abstractNumId w:val="14"/>
   </w:num>
-  <w:num w:numId="13">
-    <w:abstractNumId w:val="3"/>
-  </w:num>
-  <w:num w:numId="14">
+  <w:num w:numId="16">
     <w:abstractNumId w:val="0"/>
-  </w:num>
-  <w:num w:numId="15">
-    <w:abstractNumId w:val="13"/>
   </w:num>
 </w:numbering>
 </file>
@@ -5047,6 +5792,50 @@
       <w:ind w:leftChars="400" w:left="800"/>
     </w:pPr>
   </w:style>
+  <w:style w:type="paragraph" w:styleId="a6">
+    <w:name w:val="header"/>
+    <w:basedOn w:val="a"/>
+    <w:link w:val="Char"/>
+    <w:uiPriority w:val="99"/>
+    <w:unhideWhenUsed/>
+    <w:rsid w:val="001F220F"/>
+    <w:pPr>
+      <w:tabs>
+        <w:tab w:val="center" w:pos="4513"/>
+        <w:tab w:val="right" w:pos="9026"/>
+      </w:tabs>
+      <w:snapToGrid w:val="0"/>
+    </w:pPr>
+  </w:style>
+  <w:style w:type="character" w:customStyle="1" w:styleId="Char">
+    <w:name w:val="머리글 Char"/>
+    <w:basedOn w:val="a0"/>
+    <w:link w:val="a6"/>
+    <w:uiPriority w:val="99"/>
+    <w:rsid w:val="001F220F"/>
+  </w:style>
+  <w:style w:type="paragraph" w:styleId="a7">
+    <w:name w:val="footer"/>
+    <w:basedOn w:val="a"/>
+    <w:link w:val="Char0"/>
+    <w:uiPriority w:val="99"/>
+    <w:unhideWhenUsed/>
+    <w:rsid w:val="001F220F"/>
+    <w:pPr>
+      <w:tabs>
+        <w:tab w:val="center" w:pos="4513"/>
+        <w:tab w:val="right" w:pos="9026"/>
+      </w:tabs>
+      <w:snapToGrid w:val="0"/>
+    </w:pPr>
+  </w:style>
+  <w:style w:type="character" w:customStyle="1" w:styleId="Char0">
+    <w:name w:val="바닥글 Char"/>
+    <w:basedOn w:val="a0"/>
+    <w:link w:val="a7"/>
+    <w:uiPriority w:val="99"/>
+    <w:rsid w:val="001F220F"/>
+  </w:style>
 </w:styles>
 </file>
 
@@ -5430,6 +6219,151 @@
         </w:p>
       </w:docPartBody>
     </w:docPart>
+    <w:docPart>
+      <w:docPartPr>
+        <w:name w:val="DAAF253D94224020B987592AC5F4DA0C"/>
+        <w:category>
+          <w:name w:val="일반"/>
+          <w:gallery w:val="placeholder"/>
+        </w:category>
+        <w:types>
+          <w:type w:val="bbPlcHdr"/>
+        </w:types>
+        <w:behaviors>
+          <w:behavior w:val="content"/>
+        </w:behaviors>
+        <w:guid w:val="{F3AF182D-C59F-467D-9DB0-0E73D5150957}"/>
+      </w:docPartPr>
+      <w:docPartBody>
+        <w:p>
+          <w:pPr>
+            <w:pStyle w:val="DAAF253D94224020B987592AC5F4DA0C"/>
+          </w:pPr>
+          <w:r>
+            <w:rPr>
+              <w:rStyle w:val="a3"/>
+            </w:rPr>
+            <w:t>항목을 선택하세요.</w:t>
+          </w:r>
+        </w:p>
+      </w:docPartBody>
+    </w:docPart>
+    <w:docPart>
+      <w:docPartPr>
+        <w:name w:val="2E1FAAC8E49A4141B3CD1EE198E4BE99"/>
+        <w:category>
+          <w:name w:val="일반"/>
+          <w:gallery w:val="placeholder"/>
+        </w:category>
+        <w:types>
+          <w:type w:val="bbPlcHdr"/>
+        </w:types>
+        <w:behaviors>
+          <w:behavior w:val="content"/>
+        </w:behaviors>
+        <w:guid w:val="{0F8B4F81-D35D-436B-96F4-26B5782E9B5B}"/>
+      </w:docPartPr>
+      <w:docPartBody>
+        <w:p>
+          <w:pPr>
+            <w:pStyle w:val="2E1FAAC8E49A4141B3CD1EE198E4BE99"/>
+          </w:pPr>
+          <w:r>
+            <w:rPr>
+              <w:rStyle w:val="a3"/>
+            </w:rPr>
+            <w:t>항목을 선택하세요.</w:t>
+          </w:r>
+        </w:p>
+      </w:docPartBody>
+    </w:docPart>
+    <w:docPart>
+      <w:docPartPr>
+        <w:name w:val="49AF10F369AE4B60B4B24CC06C589EE8"/>
+        <w:category>
+          <w:name w:val="일반"/>
+          <w:gallery w:val="placeholder"/>
+        </w:category>
+        <w:types>
+          <w:type w:val="bbPlcHdr"/>
+        </w:types>
+        <w:behaviors>
+          <w:behavior w:val="content"/>
+        </w:behaviors>
+        <w:guid w:val="{92D4F443-37ED-4848-9862-8909D6F19B4F}"/>
+      </w:docPartPr>
+      <w:docPartBody>
+        <w:p>
+          <w:pPr>
+            <w:pStyle w:val="49AF10F369AE4B60B4B24CC06C589EE8"/>
+          </w:pPr>
+          <w:r>
+            <w:rPr>
+              <w:rStyle w:val="a3"/>
+            </w:rPr>
+            <w:t>항목을 선택하세요.</w:t>
+          </w:r>
+        </w:p>
+      </w:docPartBody>
+    </w:docPart>
+    <w:docPart>
+      <w:docPartPr>
+        <w:name w:val="C9F21355ECC64C2E9FDC21E4753C15A7"/>
+        <w:category>
+          <w:name w:val="일반"/>
+          <w:gallery w:val="placeholder"/>
+        </w:category>
+        <w:types>
+          <w:type w:val="bbPlcHdr"/>
+        </w:types>
+        <w:behaviors>
+          <w:behavior w:val="content"/>
+        </w:behaviors>
+        <w:guid w:val="{E59B5A56-3B0B-4687-98AB-A340BE322FB9}"/>
+      </w:docPartPr>
+      <w:docPartBody>
+        <w:p>
+          <w:pPr>
+            <w:pStyle w:val="C9F21355ECC64C2E9FDC21E4753C15A7"/>
+          </w:pPr>
+          <w:r>
+            <w:rPr>
+              <w:rStyle w:val="a3"/>
+            </w:rPr>
+            <w:t>항목을 선택하세요.</w:t>
+          </w:r>
+        </w:p>
+      </w:docPartBody>
+    </w:docPart>
+    <w:docPart>
+      <w:docPartPr>
+        <w:name w:val="AD089EDA4F3C4096B626313915C6E616"/>
+        <w:category>
+          <w:name w:val="일반"/>
+          <w:gallery w:val="placeholder"/>
+        </w:category>
+        <w:types>
+          <w:type w:val="bbPlcHdr"/>
+        </w:types>
+        <w:behaviors>
+          <w:behavior w:val="content"/>
+        </w:behaviors>
+        <w:guid w:val="{8375FB6D-2E73-427D-9C87-A0F5985DA432}"/>
+      </w:docPartPr>
+      <w:docPartBody>
+        <w:p>
+          <w:pPr>
+            <w:pStyle w:val="AD089EDA4F3C4096B626313915C6E616"/>
+          </w:pPr>
+          <w:r>
+            <w:rPr>
+              <w:rStyle w:val="a3"/>
+            </w:rPr>
+            <w:t>항목을 선택하세요.</w:t>
+          </w:r>
+        </w:p>
+      </w:docPartBody>
+    </w:docPart>
   </w:docParts>
 </w:glossaryDocument>
 </file>
@@ -5487,11 +6421,13 @@
     <w:rsid w:val="00595D10"/>
     <w:rsid w:val="00700A55"/>
     <w:rsid w:val="00725BA6"/>
+    <w:rsid w:val="00A77B1C"/>
     <w:rsid w:val="00BE1977"/>
     <w:rsid w:val="00C11EE0"/>
     <w:rsid w:val="00C84E1F"/>
     <w:rsid w:val="00C8601A"/>
     <w:rsid w:val="00D827AE"/>
+    <w:rsid w:val="00EB3FB7"/>
   </w:rsids>
   <m:mathPr>
     <m:mathFont m:val="Cambria Math"/>
@@ -5952,7 +6888,7 @@
     <w:basedOn w:val="a0"/>
     <w:uiPriority w:val="99"/>
     <w:semiHidden/>
-    <w:rsid w:val="003875CC"/>
+    <w:rsid w:val="00EB3FB7"/>
     <w:rPr>
       <w:color w:val="808080"/>
     </w:rPr>
@@ -6037,9 +6973,9 @@
       <w:autoSpaceDN w:val="0"/>
     </w:pPr>
   </w:style>
-  <w:style w:type="paragraph" w:customStyle="1" w:styleId="D7FA182575074E11B246E4121FE2AF28">
-    <w:name w:val="D7FA182575074E11B246E4121FE2AF28"/>
-    <w:rsid w:val="00C8601A"/>
+  <w:style w:type="paragraph" w:customStyle="1" w:styleId="DAAF253D94224020B987592AC5F4DA0C">
+    <w:name w:val="DAAF253D94224020B987592AC5F4DA0C"/>
+    <w:rsid w:val="00EB3FB7"/>
     <w:pPr>
       <w:widowControl w:val="0"/>
       <w:wordWrap w:val="0"/>
@@ -6077,9 +7013,9 @@
       <w:autoSpaceDN w:val="0"/>
     </w:pPr>
   </w:style>
-  <w:style w:type="paragraph" w:customStyle="1" w:styleId="EA6ACB593A74463CA8FFDBF1395F15F1">
-    <w:name w:val="EA6ACB593A74463CA8FFDBF1395F15F1"/>
-    <w:rsid w:val="003875CC"/>
+  <w:style w:type="paragraph" w:customStyle="1" w:styleId="AD18DD57C21C47A8869842F199A0DA5F">
+    <w:name w:val="AD18DD57C21C47A8869842F199A0DA5F"/>
+    <w:rsid w:val="00EB3FB7"/>
     <w:pPr>
       <w:widowControl w:val="0"/>
       <w:wordWrap w:val="0"/>
@@ -6087,9 +7023,9 @@
       <w:autoSpaceDN w:val="0"/>
     </w:pPr>
   </w:style>
-  <w:style w:type="paragraph" w:customStyle="1" w:styleId="F93699465E77467395AB826415C5B0F8">
-    <w:name w:val="F93699465E77467395AB826415C5B0F8"/>
-    <w:rsid w:val="003875CC"/>
+  <w:style w:type="paragraph" w:customStyle="1" w:styleId="2E1FAAC8E49A4141B3CD1EE198E4BE99">
+    <w:name w:val="2E1FAAC8E49A4141B3CD1EE198E4BE99"/>
+    <w:rsid w:val="00EB3FB7"/>
     <w:pPr>
       <w:widowControl w:val="0"/>
       <w:wordWrap w:val="0"/>
@@ -6110,6 +7046,36 @@
   <w:style w:type="paragraph" w:customStyle="1" w:styleId="BFB9039B5C1243F69CCE903EC8C4250A">
     <w:name w:val="BFB9039B5C1243F69CCE903EC8C4250A"/>
     <w:rsid w:val="003875CC"/>
+    <w:pPr>
+      <w:widowControl w:val="0"/>
+      <w:wordWrap w:val="0"/>
+      <w:autoSpaceDE w:val="0"/>
+      <w:autoSpaceDN w:val="0"/>
+    </w:pPr>
+  </w:style>
+  <w:style w:type="paragraph" w:customStyle="1" w:styleId="49AF10F369AE4B60B4B24CC06C589EE8">
+    <w:name w:val="49AF10F369AE4B60B4B24CC06C589EE8"/>
+    <w:rsid w:val="00EB3FB7"/>
+    <w:pPr>
+      <w:widowControl w:val="0"/>
+      <w:wordWrap w:val="0"/>
+      <w:autoSpaceDE w:val="0"/>
+      <w:autoSpaceDN w:val="0"/>
+    </w:pPr>
+  </w:style>
+  <w:style w:type="paragraph" w:customStyle="1" w:styleId="C9F21355ECC64C2E9FDC21E4753C15A7">
+    <w:name w:val="C9F21355ECC64C2E9FDC21E4753C15A7"/>
+    <w:rsid w:val="00EB3FB7"/>
+    <w:pPr>
+      <w:widowControl w:val="0"/>
+      <w:wordWrap w:val="0"/>
+      <w:autoSpaceDE w:val="0"/>
+      <w:autoSpaceDN w:val="0"/>
+    </w:pPr>
+  </w:style>
+  <w:style w:type="paragraph" w:customStyle="1" w:styleId="AD089EDA4F3C4096B626313915C6E616">
+    <w:name w:val="AD089EDA4F3C4096B626313915C6E616"/>
+    <w:rsid w:val="00EB3FB7"/>
     <w:pPr>
       <w:widowControl w:val="0"/>
       <w:wordWrap w:val="0"/>

</xml_diff>

<commit_message>
Trigger volumes and destroying Actors
(1)	A trigger volume is created that will destroy any barrel that enters its bound.
(2)	A blueprint added for the trigger volume.
</commit_message>
<xml_diff>
--- a/Project Backlog - Barrel Hopper.docx
+++ b/Project Backlog - Barrel Hopper.docx
@@ -39,13 +39,13 @@
         <w:tblLook w:val="04A0" w:firstRow="1" w:lastRow="0" w:firstColumn="1" w:lastColumn="0" w:noHBand="0" w:noVBand="1"/>
       </w:tblPr>
       <w:tblGrid>
-        <w:gridCol w:w="1514"/>
-        <w:gridCol w:w="1667"/>
-        <w:gridCol w:w="3002"/>
-        <w:gridCol w:w="2526"/>
+        <w:gridCol w:w="1453"/>
+        <w:gridCol w:w="1619"/>
+        <w:gridCol w:w="2898"/>
+        <w:gridCol w:w="2372"/>
         <w:gridCol w:w="1451"/>
-        <w:gridCol w:w="1993"/>
-        <w:gridCol w:w="1534"/>
+        <w:gridCol w:w="2421"/>
+        <w:gridCol w:w="1473"/>
       </w:tblGrid>
       <w:tr>
         <w:trPr>
@@ -378,6 +378,7 @@
                 <w:color w:val="0070C0"/>
               </w:rPr>
             </w:pPr>
+            <w:proofErr w:type="spellStart"/>
             <w:r>
               <w:rPr>
                 <w:rFonts w:hint="eastAsia"/>
@@ -391,6 +392,7 @@
               </w:rPr>
               <w:t>arrel_Hopper</w:t>
             </w:r>
+            <w:proofErr w:type="spellEnd"/>
           </w:p>
         </w:tc>
         <w:sdt>
@@ -588,6 +590,7 @@
                 <w:color w:val="0070C0"/>
               </w:rPr>
             </w:pPr>
+            <w:proofErr w:type="spellStart"/>
             <w:r>
               <w:rPr>
                 <w:rFonts w:hint="eastAsia"/>
@@ -601,6 +604,7 @@
               </w:rPr>
               <w:t>H_Character</w:t>
             </w:r>
+            <w:proofErr w:type="spellEnd"/>
           </w:p>
         </w:tc>
         <w:sdt>
@@ -889,6 +893,7 @@
             <w:r>
               <w:t xml:space="preserve">and a </w:t>
             </w:r>
+            <w:proofErr w:type="spellStart"/>
             <w:r>
               <w:rPr>
                 <w:b/>
@@ -897,6 +902,7 @@
               </w:rPr>
               <w:t>SpringArm</w:t>
             </w:r>
+            <w:proofErr w:type="spellEnd"/>
             <w:r>
               <w:rPr>
                 <w:color w:val="0070C0"/>
@@ -973,6 +979,7 @@
             <w:r>
               <w:t xml:space="preserve">the </w:t>
             </w:r>
+            <w:proofErr w:type="spellStart"/>
             <w:r>
               <w:rPr>
                 <w:color w:val="0070C0"/>
@@ -980,7 +987,11 @@
               <w:t>SpringArm</w:t>
             </w:r>
             <w:r>
-              <w:t>’s Details Panel.</w:t>
+              <w:t>’s</w:t>
+            </w:r>
+            <w:proofErr w:type="spellEnd"/>
+            <w:r>
+              <w:t xml:space="preserve"> Details Panel.</w:t>
             </w:r>
           </w:p>
           <w:p>
@@ -1063,7 +1074,15 @@
               <w:t xml:space="preserve">se Controller Rotation Yaw </w:t>
             </w:r>
             <w:r>
-              <w:t>property unchecked. BH_Character(Self) Components panel -&gt; Pawn section.</w:t>
+              <w:t xml:space="preserve">property unchecked. </w:t>
+            </w:r>
+            <w:proofErr w:type="spellStart"/>
+            <w:r>
+              <w:t>BH_Character</w:t>
+            </w:r>
+            <w:proofErr w:type="spellEnd"/>
+            <w:r>
+              <w:t>(Self) Components panel -&gt; Pawn section.</w:t>
             </w:r>
           </w:p>
         </w:tc>
@@ -1098,11 +1117,19 @@
             <w:r>
               <w:t xml:space="preserve">and </w:t>
             </w:r>
+            <w:proofErr w:type="spellStart"/>
             <w:r>
               <w:rPr>
                 <w:color w:val="0070C0"/>
               </w:rPr>
-              <w:t xml:space="preserve">SpringArm </w:t>
+              <w:t>SpringArm</w:t>
+            </w:r>
+            <w:proofErr w:type="spellEnd"/>
+            <w:r>
+              <w:rPr>
+                <w:color w:val="0070C0"/>
+              </w:rPr>
+              <w:t xml:space="preserve"> </w:t>
             </w:r>
             <w:r>
               <w:t xml:space="preserve">components are child of the </w:t>
@@ -1114,11 +1141,11 @@
               <w:t xml:space="preserve">Capsule </w:t>
             </w:r>
             <w:r>
-              <w:t xml:space="preserve">component as we wish their positions to update relative to the capsule </w:t>
+              <w:t xml:space="preserve">component as we wish their positions to update relative </w:t>
             </w:r>
             <w:r>
               <w:lastRenderedPageBreak/>
-              <w:t>component.</w:t>
+              <w:t>to the capsule component.</w:t>
             </w:r>
           </w:p>
           <w:p>
@@ -1147,11 +1174,19 @@
             <w:r>
               <w:t xml:space="preserve">component is a child of the </w:t>
             </w:r>
+            <w:proofErr w:type="spellStart"/>
             <w:r>
               <w:rPr>
                 <w:color w:val="0070C0"/>
               </w:rPr>
-              <w:t xml:space="preserve">SpringArm </w:t>
+              <w:t>SpringArm</w:t>
+            </w:r>
+            <w:proofErr w:type="spellEnd"/>
+            <w:r>
+              <w:rPr>
+                <w:color w:val="0070C0"/>
+              </w:rPr>
+              <w:t xml:space="preserve"> </w:t>
             </w:r>
             <w:r>
               <w:t>component, as we will be using the spring arm to position and rotate the camera.</w:t>
@@ -1355,6 +1390,7 @@
               <w:ind w:leftChars="0"/>
               <w:jc w:val="left"/>
             </w:pPr>
+            <w:proofErr w:type="spellStart"/>
             <w:r>
               <w:rPr>
                 <w:rFonts w:hint="eastAsia"/>
@@ -1362,13 +1398,29 @@
               <w:t>B</w:t>
             </w:r>
             <w:r>
-              <w:t xml:space="preserve">H_GameMode(Self) -&gt; Classes section -&gt; Details -&gt; Default Pawn Class -&gt; </w:t>
-            </w:r>
+              <w:t>H_GameMode</w:t>
+            </w:r>
+            <w:proofErr w:type="spellEnd"/>
+            <w:r>
+              <w:t xml:space="preserve">(Self) -&gt; Classes section -&gt; </w:t>
+            </w:r>
+            <w:r>
+              <w:lastRenderedPageBreak/>
+              <w:t xml:space="preserve">Details -&gt; Default Pawn Class -&gt; </w:t>
+            </w:r>
+            <w:proofErr w:type="spellStart"/>
             <w:r>
               <w:rPr>
                 <w:color w:val="0070C0"/>
               </w:rPr>
-              <w:t xml:space="preserve">BH_Character </w:t>
+              <w:t>BH_Character</w:t>
+            </w:r>
+            <w:proofErr w:type="spellEnd"/>
+            <w:r>
+              <w:rPr>
+                <w:color w:val="0070C0"/>
+              </w:rPr>
+              <w:t xml:space="preserve"> </w:t>
             </w:r>
             <w:r>
               <w:t>selected.</w:t>
@@ -1384,42 +1436,54 @@
               <w:ind w:leftChars="0"/>
               <w:jc w:val="left"/>
             </w:pPr>
-            <w:r>
-              <w:rPr>
-                <w:rFonts w:hint="eastAsia"/>
-              </w:rPr>
+            <w:proofErr w:type="spellStart"/>
+            <w:r>
+              <w:rPr>
+                <w:rFonts w:hint="eastAsia"/>
+              </w:rPr>
+              <w:t>B</w:t>
+            </w:r>
+            <w:r>
+              <w:t>H_GameMode</w:t>
+            </w:r>
+            <w:proofErr w:type="spellEnd"/>
+            <w:r>
+              <w:t xml:space="preserve"> selected in the Default Game Mode field.</w:t>
+            </w:r>
+          </w:p>
+        </w:tc>
+        <w:tc>
+          <w:tcPr>
+            <w:tcW w:w="2526" w:type="dxa"/>
+          </w:tcPr>
+          <w:p>
+            <w:pPr>
+              <w:jc w:val="left"/>
+            </w:pPr>
+            <w:r>
               <w:lastRenderedPageBreak/>
-              <w:t>B</w:t>
-            </w:r>
-            <w:r>
-              <w:t>H_GameMode selected in the Default Game Mode field.</w:t>
-            </w:r>
-          </w:p>
-        </w:tc>
-        <w:tc>
-          <w:tcPr>
-            <w:tcW w:w="2526" w:type="dxa"/>
-          </w:tcPr>
-          <w:p>
-            <w:pPr>
-              <w:jc w:val="left"/>
-            </w:pPr>
+              <w:t xml:space="preserve">Created a game mode that informs the engine that when a controllable player is </w:t>
+            </w:r>
             <w:r>
               <w:lastRenderedPageBreak/>
-              <w:t xml:space="preserve">Created a game mode that informs the engine that when a controllable player is spawned into a world to use our </w:t>
-            </w:r>
+              <w:t xml:space="preserve">spawned into a world to use our </w:t>
+            </w:r>
+            <w:proofErr w:type="spellStart"/>
             <w:r>
               <w:rPr>
                 <w:color w:val="0070C0"/>
               </w:rPr>
-              <w:t xml:space="preserve">BH_Character </w:t>
-            </w:r>
-            <w:r>
-              <w:t xml:space="preserve">object by </w:t>
-            </w:r>
-            <w:r>
-              <w:lastRenderedPageBreak/>
-              <w:t>default</w:t>
+              <w:t>BH_Character</w:t>
+            </w:r>
+            <w:proofErr w:type="spellEnd"/>
+            <w:r>
+              <w:rPr>
+                <w:color w:val="0070C0"/>
+              </w:rPr>
+              <w:t xml:space="preserve"> </w:t>
+            </w:r>
+            <w:r>
+              <w:t>object by default</w:t>
             </w:r>
           </w:p>
         </w:tc>
@@ -1457,6 +1521,7 @@
                 <w:color w:val="00B0F0"/>
               </w:rPr>
             </w:pPr>
+            <w:proofErr w:type="spellStart"/>
             <w:r>
               <w:rPr>
                 <w:rFonts w:hint="eastAsia"/>
@@ -1470,6 +1535,7 @@
               </w:rPr>
               <w:t>H_GameMode</w:t>
             </w:r>
+            <w:proofErr w:type="spellEnd"/>
           </w:p>
         </w:tc>
         <w:sdt>
@@ -1824,7 +1890,11 @@
               <w:jc w:val="left"/>
             </w:pPr>
             <w:r>
-              <w:t>Z value of rotation rate is increased to make our player rotate much faster when moving from left to right.</w:t>
+              <w:t xml:space="preserve">Z value of rotation rate is increased to make our player rotate much faster when moving from </w:t>
+            </w:r>
+            <w:r>
+              <w:lastRenderedPageBreak/>
+              <w:t>left to right.</w:t>
             </w:r>
           </w:p>
         </w:tc>
@@ -1840,6 +1910,7 @@
               <w:rPr>
                 <w:rFonts w:hint="eastAsia"/>
               </w:rPr>
+              <w:lastRenderedPageBreak/>
               <w:t>N</w:t>
             </w:r>
             <w:r>
@@ -2031,12 +2102,14 @@
             <w:pPr>
               <w:jc w:val="left"/>
             </w:pPr>
+            <w:proofErr w:type="spellStart"/>
             <w:r>
               <w:rPr>
                 <w:color w:val="0070C0"/>
               </w:rPr>
               <w:t>Barrel_Hopper_Map</w:t>
             </w:r>
+            <w:proofErr w:type="spellEnd"/>
           </w:p>
         </w:tc>
         <w:sdt>
@@ -2100,7 +2173,6 @@
               <w:rPr>
                 <w:rFonts w:hint="eastAsia"/>
               </w:rPr>
-              <w:lastRenderedPageBreak/>
               <w:t>2</w:t>
             </w:r>
             <w:r>
@@ -2905,14 +2977,11 @@
               <w:rPr>
                 <w:rFonts w:hint="eastAsia"/>
               </w:rPr>
+              <w:lastRenderedPageBreak/>
               <w:t>B</w:t>
             </w:r>
             <w:r>
-              <w:t xml:space="preserve">ecause we are creating a side scroller, the movement of the </w:t>
-            </w:r>
-            <w:r>
-              <w:lastRenderedPageBreak/>
-              <w:t>barrels is limited to the YZ plane.</w:t>
+              <w:t>ecause we are creating a side scroller, the movement of the barrels is limited to the YZ plane.</w:t>
             </w:r>
           </w:p>
         </w:tc>
@@ -2944,6 +3013,7 @@
             <w:pPr>
               <w:jc w:val="left"/>
             </w:pPr>
+            <w:proofErr w:type="spellStart"/>
             <w:r>
               <w:rPr>
                 <w:rFonts w:hint="eastAsia"/>
@@ -2957,6 +3027,7 @@
               </w:rPr>
               <w:t>H_Barrel</w:t>
             </w:r>
+            <w:proofErr w:type="spellEnd"/>
           </w:p>
         </w:tc>
         <w:sdt>
@@ -3023,10 +3094,7 @@
               <w:t>2</w:t>
             </w:r>
             <w:r>
-              <w:t>022.02.1</w:t>
-            </w:r>
-            <w:r>
-              <w:t>6</w:t>
+              <w:t>022.02.16</w:t>
             </w:r>
           </w:p>
         </w:tc>
@@ -3102,9 +3170,6 @@
               </w:numPr>
               <w:ind w:leftChars="0"/>
               <w:jc w:val="left"/>
-              <w:rPr>
-                <w:rFonts w:hint="eastAsia"/>
-              </w:rPr>
             </w:pPr>
             <w:r>
               <w:rPr>
@@ -3157,6 +3222,7 @@
             <w:pPr>
               <w:jc w:val="left"/>
             </w:pPr>
+            <w:proofErr w:type="spellStart"/>
             <w:r>
               <w:rPr>
                 <w:rFonts w:hint="eastAsia"/>
@@ -3168,14 +3234,9 @@
               <w:rPr>
                 <w:color w:val="0070C0"/>
               </w:rPr>
-              <w:t>H_Barrel</w:t>
-            </w:r>
-            <w:r>
-              <w:rPr>
-                <w:color w:val="0070C0"/>
-              </w:rPr>
-              <w:t>_Spawner</w:t>
-            </w:r>
+              <w:t>H_Barrel_Spawner</w:t>
+            </w:r>
+            <w:proofErr w:type="spellEnd"/>
           </w:p>
         </w:tc>
         <w:sdt>
@@ -3189,6 +3250,493 @@
             <w:id w:val="-1084291082"/>
             <w:placeholder>
               <w:docPart w:val="DAAF253D94224020B987592AC5F4DA0C"/>
+            </w:placeholder>
+            <w:dropDownList>
+              <w:listItem w:value="항목을 선택하세요."/>
+              <w:listItem w:displayText="Pending" w:value="Pending"/>
+              <w:listItem w:displayText="In Progress" w:value="In Progress"/>
+              <w:listItem w:displayText="Completed" w:value="Completed"/>
+            </w:dropDownList>
+          </w:sdtPr>
+          <w:sdtEndPr/>
+          <w:sdtContent>
+            <w:tc>
+              <w:tcPr>
+                <w:tcW w:w="1534" w:type="dxa"/>
+                <w:shd w:val="clear" w:color="auto" w:fill="92D050"/>
+              </w:tcPr>
+              <w:p>
+                <w:pPr>
+                  <w:jc w:val="center"/>
+                  <w:rPr>
+                    <w:shd w:val="clear" w:color="auto" w:fill="92D050"/>
+                  </w:rPr>
+                </w:pPr>
+                <w:r>
+                  <w:rPr>
+                    <w:rFonts w:hint="eastAsia"/>
+                    <w:shd w:val="clear" w:color="auto" w:fill="92D050"/>
+                  </w:rPr>
+                  <w:t>Completed</w:t>
+                </w:r>
+              </w:p>
+            </w:tc>
+          </w:sdtContent>
+        </w:sdt>
+      </w:tr>
+      <w:tr>
+        <w:trPr>
+          <w:trHeight w:val="355"/>
+        </w:trPr>
+        <w:tc>
+          <w:tcPr>
+            <w:tcW w:w="1514" w:type="dxa"/>
+          </w:tcPr>
+          <w:p>
+            <w:pPr>
+              <w:jc w:val="center"/>
+            </w:pPr>
+            <w:r>
+              <w:rPr>
+                <w:rFonts w:hint="eastAsia"/>
+              </w:rPr>
+              <w:t>2</w:t>
+            </w:r>
+            <w:r>
+              <w:t>022.02.</w:t>
+            </w:r>
+            <w:r>
+              <w:t>19</w:t>
+            </w:r>
+          </w:p>
+        </w:tc>
+        <w:tc>
+          <w:tcPr>
+            <w:tcW w:w="1667" w:type="dxa"/>
+          </w:tcPr>
+          <w:p>
+            <w:pPr>
+              <w:jc w:val="left"/>
+            </w:pPr>
+            <w:r>
+              <w:rPr>
+                <w:rFonts w:hint="eastAsia"/>
+              </w:rPr>
+              <w:t>T</w:t>
+            </w:r>
+            <w:r>
+              <w:t>rigger volumes and destroying Actors</w:t>
+            </w:r>
+          </w:p>
+        </w:tc>
+        <w:tc>
+          <w:tcPr>
+            <w:tcW w:w="3002" w:type="dxa"/>
+          </w:tcPr>
+          <w:p>
+            <w:pPr>
+              <w:pStyle w:val="a5"/>
+              <w:ind w:leftChars="0" w:left="0"/>
+              <w:jc w:val="left"/>
+            </w:pPr>
+            <w:r>
+              <w:rPr>
+                <w:rFonts w:hint="eastAsia"/>
+              </w:rPr>
+              <w:t>A</w:t>
+            </w:r>
+            <w:r>
+              <w:t xml:space="preserve"> trigger volume is created that will destroy any barrel that enters its bound.</w:t>
+            </w:r>
+          </w:p>
+          <w:p>
+            <w:pPr>
+              <w:pStyle w:val="a5"/>
+              <w:ind w:leftChars="0" w:left="0"/>
+              <w:jc w:val="left"/>
+            </w:pPr>
+            <w:r>
+              <w:rPr>
+                <w:rFonts w:hint="eastAsia"/>
+              </w:rPr>
+              <w:t>A</w:t>
+            </w:r>
+            <w:r>
+              <w:t xml:space="preserve"> blueprint added for the trigger volume.</w:t>
+            </w:r>
+          </w:p>
+        </w:tc>
+        <w:tc>
+          <w:tcPr>
+            <w:tcW w:w="2526" w:type="dxa"/>
+          </w:tcPr>
+          <w:p>
+            <w:pPr>
+              <w:jc w:val="left"/>
+            </w:pPr>
+            <w:r>
+              <w:rPr>
+                <w:rFonts w:hint="eastAsia"/>
+              </w:rPr>
+              <w:t>A</w:t>
+            </w:r>
+            <w:r>
+              <w:t xml:space="preserve"> Box Trigger </w:t>
+            </w:r>
+            <w:r>
+              <w:t>is used for the trigger volume.</w:t>
+            </w:r>
+          </w:p>
+        </w:tc>
+        <w:tc>
+          <w:tcPr>
+            <w:tcW w:w="1451" w:type="dxa"/>
+          </w:tcPr>
+          <w:p>
+            <w:pPr>
+              <w:jc w:val="left"/>
+            </w:pPr>
+            <w:r>
+              <w:rPr>
+                <w:rFonts w:hint="eastAsia"/>
+              </w:rPr>
+              <w:t>N</w:t>
+            </w:r>
+            <w:r>
+              <w:t>/A</w:t>
+            </w:r>
+          </w:p>
+        </w:tc>
+        <w:tc>
+          <w:tcPr>
+            <w:tcW w:w="1993" w:type="dxa"/>
+          </w:tcPr>
+          <w:p>
+            <w:pPr>
+              <w:jc w:val="left"/>
+            </w:pPr>
+            <w:proofErr w:type="spellStart"/>
+            <w:r>
+              <w:rPr>
+                <w:rFonts w:hint="eastAsia"/>
+                <w:color w:val="0070C0"/>
+              </w:rPr>
+              <w:t>B</w:t>
+            </w:r>
+            <w:r>
+              <w:rPr>
+                <w:color w:val="0070C0"/>
+              </w:rPr>
+              <w:t>H_B</w:t>
+            </w:r>
+            <w:r>
+              <w:rPr>
+                <w:color w:val="0070C0"/>
+              </w:rPr>
+              <w:t>arrelKiller</w:t>
+            </w:r>
+            <w:r>
+              <w:rPr>
+                <w:color w:val="0070C0"/>
+              </w:rPr>
+              <w:t>_</w:t>
+            </w:r>
+            <w:r>
+              <w:rPr>
+                <w:color w:val="0070C0"/>
+              </w:rPr>
+              <w:t>Blueprint</w:t>
+            </w:r>
+            <w:proofErr w:type="spellEnd"/>
+          </w:p>
+        </w:tc>
+        <w:sdt>
+          <w:sdtPr>
+            <w:rPr>
+              <w:rFonts w:hint="eastAsia"/>
+              <w:shd w:val="clear" w:color="auto" w:fill="92D050"/>
+            </w:rPr>
+            <w:alias w:val="Status"/>
+            <w:tag w:val="Status"/>
+            <w:id w:val="1357235262"/>
+            <w:placeholder>
+              <w:docPart w:val="2E1FAAC8E49A4141B3CD1EE198E4BE99"/>
+            </w:placeholder>
+            <w:dropDownList>
+              <w:listItem w:value="항목을 선택하세요."/>
+              <w:listItem w:displayText="Pending" w:value="Pending"/>
+              <w:listItem w:displayText="In Progress" w:value="In Progress"/>
+              <w:listItem w:displayText="Completed" w:value="Completed"/>
+            </w:dropDownList>
+          </w:sdtPr>
+          <w:sdtEndPr/>
+          <w:sdtContent>
+            <w:tc>
+              <w:tcPr>
+                <w:tcW w:w="1534" w:type="dxa"/>
+                <w:shd w:val="clear" w:color="auto" w:fill="92D050"/>
+              </w:tcPr>
+              <w:p>
+                <w:pPr>
+                  <w:jc w:val="center"/>
+                  <w:rPr>
+                    <w:shd w:val="clear" w:color="auto" w:fill="92D050"/>
+                  </w:rPr>
+                </w:pPr>
+                <w:r>
+                  <w:rPr>
+                    <w:rFonts w:hint="eastAsia"/>
+                    <w:shd w:val="clear" w:color="auto" w:fill="92D050"/>
+                  </w:rPr>
+                  <w:t>Completed</w:t>
+                </w:r>
+              </w:p>
+            </w:tc>
+          </w:sdtContent>
+        </w:sdt>
+      </w:tr>
+      <w:tr>
+        <w:trPr>
+          <w:trHeight w:val="355"/>
+        </w:trPr>
+        <w:tc>
+          <w:tcPr>
+            <w:tcW w:w="1514" w:type="dxa"/>
+          </w:tcPr>
+          <w:p>
+            <w:pPr>
+              <w:jc w:val="center"/>
+            </w:pPr>
+            <w:r>
+              <w:rPr>
+                <w:rFonts w:hint="eastAsia"/>
+              </w:rPr>
+              <w:t>2</w:t>
+            </w:r>
+            <w:r>
+              <w:t>022.02.</w:t>
+            </w:r>
+          </w:p>
+        </w:tc>
+        <w:tc>
+          <w:tcPr>
+            <w:tcW w:w="1667" w:type="dxa"/>
+          </w:tcPr>
+          <w:p>
+            <w:pPr>
+              <w:jc w:val="left"/>
+            </w:pPr>
+          </w:p>
+        </w:tc>
+        <w:tc>
+          <w:tcPr>
+            <w:tcW w:w="3002" w:type="dxa"/>
+          </w:tcPr>
+          <w:p>
+            <w:pPr>
+              <w:pStyle w:val="a5"/>
+              <w:ind w:leftChars="0" w:left="0"/>
+              <w:jc w:val="left"/>
+            </w:pPr>
+          </w:p>
+        </w:tc>
+        <w:tc>
+          <w:tcPr>
+            <w:tcW w:w="2526" w:type="dxa"/>
+          </w:tcPr>
+          <w:p>
+            <w:pPr>
+              <w:jc w:val="left"/>
+            </w:pPr>
+          </w:p>
+        </w:tc>
+        <w:tc>
+          <w:tcPr>
+            <w:tcW w:w="1451" w:type="dxa"/>
+          </w:tcPr>
+          <w:p>
+            <w:pPr>
+              <w:jc w:val="left"/>
+            </w:pPr>
+            <w:r>
+              <w:rPr>
+                <w:rFonts w:hint="eastAsia"/>
+              </w:rPr>
+              <w:t>N</w:t>
+            </w:r>
+            <w:r>
+              <w:t>/A</w:t>
+            </w:r>
+          </w:p>
+        </w:tc>
+        <w:tc>
+          <w:tcPr>
+            <w:tcW w:w="1993" w:type="dxa"/>
+          </w:tcPr>
+          <w:p>
+            <w:pPr>
+              <w:jc w:val="left"/>
+            </w:pPr>
+            <w:r>
+              <w:rPr>
+                <w:rFonts w:hint="eastAsia"/>
+              </w:rPr>
+              <w:t>N</w:t>
+            </w:r>
+            <w:r>
+              <w:t>/A</w:t>
+            </w:r>
+          </w:p>
+        </w:tc>
+        <w:sdt>
+          <w:sdtPr>
+            <w:rPr>
+              <w:rFonts w:hint="eastAsia"/>
+              <w:shd w:val="clear" w:color="auto" w:fill="92D050"/>
+            </w:rPr>
+            <w:alias w:val="Status"/>
+            <w:tag w:val="Status"/>
+            <w:id w:val="-1863037477"/>
+            <w:placeholder>
+              <w:docPart w:val="49AF10F369AE4B60B4B24CC06C589EE8"/>
+            </w:placeholder>
+            <w:dropDownList>
+              <w:listItem w:value="항목을 선택하세요."/>
+              <w:listItem w:displayText="Pending" w:value="Pending"/>
+              <w:listItem w:displayText="In Progress" w:value="In Progress"/>
+              <w:listItem w:displayText="Completed" w:value="Completed"/>
+            </w:dropDownList>
+          </w:sdtPr>
+          <w:sdtEndPr/>
+          <w:sdtContent>
+            <w:tc>
+              <w:tcPr>
+                <w:tcW w:w="1534" w:type="dxa"/>
+                <w:shd w:val="clear" w:color="auto" w:fill="92D050"/>
+              </w:tcPr>
+              <w:p>
+                <w:pPr>
+                  <w:jc w:val="center"/>
+                  <w:rPr>
+                    <w:shd w:val="clear" w:color="auto" w:fill="92D050"/>
+                  </w:rPr>
+                </w:pPr>
+                <w:r>
+                  <w:rPr>
+                    <w:rFonts w:hint="eastAsia"/>
+                    <w:shd w:val="clear" w:color="auto" w:fill="92D050"/>
+                  </w:rPr>
+                  <w:t>Completed</w:t>
+                </w:r>
+              </w:p>
+            </w:tc>
+          </w:sdtContent>
+        </w:sdt>
+      </w:tr>
+      <w:tr>
+        <w:trPr>
+          <w:trHeight w:val="355"/>
+        </w:trPr>
+        <w:tc>
+          <w:tcPr>
+            <w:tcW w:w="1514" w:type="dxa"/>
+          </w:tcPr>
+          <w:p>
+            <w:pPr>
+              <w:jc w:val="center"/>
+            </w:pPr>
+            <w:r>
+              <w:rPr>
+                <w:rFonts w:hint="eastAsia"/>
+              </w:rPr>
+              <w:t>2</w:t>
+            </w:r>
+            <w:r>
+              <w:t>022.02.</w:t>
+            </w:r>
+          </w:p>
+        </w:tc>
+        <w:tc>
+          <w:tcPr>
+            <w:tcW w:w="1667" w:type="dxa"/>
+          </w:tcPr>
+          <w:p>
+            <w:pPr>
+              <w:jc w:val="left"/>
+            </w:pPr>
+          </w:p>
+        </w:tc>
+        <w:tc>
+          <w:tcPr>
+            <w:tcW w:w="3002" w:type="dxa"/>
+          </w:tcPr>
+          <w:p>
+            <w:pPr>
+              <w:pStyle w:val="a5"/>
+              <w:ind w:leftChars="0" w:left="0"/>
+              <w:jc w:val="left"/>
+            </w:pPr>
+          </w:p>
+        </w:tc>
+        <w:tc>
+          <w:tcPr>
+            <w:tcW w:w="2526" w:type="dxa"/>
+          </w:tcPr>
+          <w:p>
+            <w:pPr>
+              <w:jc w:val="left"/>
+            </w:pPr>
+          </w:p>
+        </w:tc>
+        <w:tc>
+          <w:tcPr>
+            <w:tcW w:w="1451" w:type="dxa"/>
+          </w:tcPr>
+          <w:p>
+            <w:pPr>
+              <w:jc w:val="left"/>
+            </w:pPr>
+            <w:r>
+              <w:rPr>
+                <w:rFonts w:hint="eastAsia"/>
+              </w:rPr>
+              <w:t>N</w:t>
+            </w:r>
+            <w:r>
+              <w:t>/A</w:t>
+            </w:r>
+          </w:p>
+        </w:tc>
+        <w:tc>
+          <w:tcPr>
+            <w:tcW w:w="1993" w:type="dxa"/>
+          </w:tcPr>
+          <w:p>
+            <w:pPr>
+              <w:jc w:val="left"/>
+            </w:pPr>
+            <w:r>
+              <w:rPr>
+                <w:rFonts w:hint="eastAsia"/>
+              </w:rPr>
+              <w:t>N</w:t>
+            </w:r>
+            <w:r>
+              <w:t>/A</w:t>
+            </w:r>
+          </w:p>
+        </w:tc>
+        <w:sdt>
+          <w:sdtPr>
+            <w:rPr>
+              <w:rFonts w:hint="eastAsia"/>
+              <w:shd w:val="clear" w:color="auto" w:fill="92D050"/>
+            </w:rPr>
+            <w:alias w:val="Status"/>
+            <w:tag w:val="Status"/>
+            <w:id w:val="-1207940719"/>
+            <w:placeholder>
+              <w:docPart w:val="798B4790E9644AF68BEC8274BAE08278"/>
             </w:placeholder>
             <w:dropDownList>
               <w:listItem w:value="항목을 선택하세요."/>
@@ -3323,9 +3871,9 @@
             </w:rPr>
             <w:alias w:val="Status"/>
             <w:tag w:val="Status"/>
-            <w:id w:val="1357235262"/>
+            <w:id w:val="1027761858"/>
             <w:placeholder>
-              <w:docPart w:val="2E1FAAC8E49A4141B3CD1EE198E4BE99"/>
+              <w:docPart w:val="8E198A57A5E141A7BAA1B628C12F9D03"/>
             </w:placeholder>
             <w:dropDownList>
               <w:listItem w:value="항목을 선택하세요."/>
@@ -3460,9 +4008,9 @@
             </w:rPr>
             <w:alias w:val="Status"/>
             <w:tag w:val="Status"/>
-            <w:id w:val="-1863037477"/>
+            <w:id w:val="1356617171"/>
             <w:placeholder>
-              <w:docPart w:val="49AF10F369AE4B60B4B24CC06C589EE8"/>
+              <w:docPart w:val="1BA6698DAA5041A0B35291C8DD5E5A64"/>
             </w:placeholder>
             <w:dropDownList>
               <w:listItem w:value="항목을 선택하세요."/>
@@ -3507,14 +4055,12 @@
           <w:p>
             <w:pPr>
               <w:jc w:val="center"/>
-              <w:rPr>
-                <w:rFonts w:hint="eastAsia"/>
-              </w:rPr>
-            </w:pPr>
-            <w:r>
-              <w:rPr>
-                <w:rFonts w:hint="eastAsia"/>
-              </w:rPr>
+            </w:pPr>
+            <w:r>
+              <w:rPr>
+                <w:rFonts w:hint="eastAsia"/>
+              </w:rPr>
+              <w:lastRenderedPageBreak/>
               <w:t>2</w:t>
             </w:r>
             <w:r>
@@ -3561,9 +4107,6 @@
           <w:p>
             <w:pPr>
               <w:jc w:val="left"/>
-              <w:rPr>
-                <w:rFonts w:hint="eastAsia"/>
-              </w:rPr>
             </w:pPr>
             <w:r>
               <w:rPr>
@@ -3583,9 +4126,6 @@
           <w:p>
             <w:pPr>
               <w:jc w:val="left"/>
-              <w:rPr>
-                <w:rFonts w:hint="eastAsia"/>
-              </w:rPr>
             </w:pPr>
             <w:r>
               <w:rPr>
@@ -3606,9 +4146,9 @@
             </w:rPr>
             <w:alias w:val="Status"/>
             <w:tag w:val="Status"/>
-            <w:id w:val="-1207940719"/>
+            <w:id w:val="-886724656"/>
             <w:placeholder>
-              <w:docPart w:val="C9F21355ECC64C2E9FDC21E4753C15A7"/>
+              <w:docPart w:val="B2EBB768B4F14A6FAE5054415FCE204F"/>
             </w:placeholder>
             <w:dropDownList>
               <w:listItem w:value="항목을 선택하세요."/>
@@ -3627,7 +4167,6 @@
                 <w:pPr>
                   <w:jc w:val="center"/>
                   <w:rPr>
-                    <w:rFonts w:hint="eastAsia"/>
                     <w:shd w:val="clear" w:color="auto" w:fill="92D050"/>
                   </w:rPr>
                 </w:pPr>
@@ -3654,9 +4193,6 @@
           <w:p>
             <w:pPr>
               <w:jc w:val="center"/>
-              <w:rPr>
-                <w:rFonts w:hint="eastAsia"/>
-              </w:rPr>
             </w:pPr>
             <w:r>
               <w:rPr>
@@ -3708,9 +4244,6 @@
           <w:p>
             <w:pPr>
               <w:jc w:val="left"/>
-              <w:rPr>
-                <w:rFonts w:hint="eastAsia"/>
-              </w:rPr>
             </w:pPr>
             <w:r>
               <w:rPr>
@@ -3730,9 +4263,6 @@
           <w:p>
             <w:pPr>
               <w:jc w:val="left"/>
-              <w:rPr>
-                <w:rFonts w:hint="eastAsia"/>
-              </w:rPr>
             </w:pPr>
             <w:r>
               <w:rPr>
@@ -3753,9 +4283,9 @@
             </w:rPr>
             <w:alias w:val="Status"/>
             <w:tag w:val="Status"/>
-            <w:id w:val="1027761858"/>
+            <w:id w:val="1118953762"/>
             <w:placeholder>
-              <w:docPart w:val="AD089EDA4F3C4096B626313915C6E616"/>
+              <w:docPart w:val="2ABE7E567FE84057B872674ED9A62E4E"/>
             </w:placeholder>
             <w:dropDownList>
               <w:listItem w:value="항목을 선택하세요."/>
@@ -3774,7 +4304,6 @@
                 <w:pPr>
                   <w:jc w:val="center"/>
                   <w:rPr>
-                    <w:rFonts w:hint="eastAsia"/>
                     <w:shd w:val="clear" w:color="auto" w:fill="92D050"/>
                   </w:rPr>
                 </w:pPr>
@@ -3789,6 +4318,1054 @@
             </w:tc>
           </w:sdtContent>
         </w:sdt>
+      </w:tr>
+      <w:tr>
+        <w:trPr>
+          <w:trHeight w:val="355"/>
+        </w:trPr>
+        <w:tc>
+          <w:tcPr>
+            <w:tcW w:w="1514" w:type="dxa"/>
+          </w:tcPr>
+          <w:p>
+            <w:pPr>
+              <w:jc w:val="center"/>
+            </w:pPr>
+            <w:r>
+              <w:rPr>
+                <w:rFonts w:hint="eastAsia"/>
+              </w:rPr>
+              <w:t>2</w:t>
+            </w:r>
+            <w:r>
+              <w:t>022.02.</w:t>
+            </w:r>
+          </w:p>
+        </w:tc>
+        <w:tc>
+          <w:tcPr>
+            <w:tcW w:w="1667" w:type="dxa"/>
+          </w:tcPr>
+          <w:p>
+            <w:pPr>
+              <w:jc w:val="left"/>
+            </w:pPr>
+          </w:p>
+        </w:tc>
+        <w:tc>
+          <w:tcPr>
+            <w:tcW w:w="3002" w:type="dxa"/>
+          </w:tcPr>
+          <w:p>
+            <w:pPr>
+              <w:pStyle w:val="a5"/>
+              <w:ind w:leftChars="0" w:left="0"/>
+              <w:jc w:val="left"/>
+            </w:pPr>
+          </w:p>
+        </w:tc>
+        <w:tc>
+          <w:tcPr>
+            <w:tcW w:w="2526" w:type="dxa"/>
+          </w:tcPr>
+          <w:p>
+            <w:pPr>
+              <w:jc w:val="left"/>
+            </w:pPr>
+          </w:p>
+        </w:tc>
+        <w:tc>
+          <w:tcPr>
+            <w:tcW w:w="1451" w:type="dxa"/>
+          </w:tcPr>
+          <w:p>
+            <w:pPr>
+              <w:jc w:val="left"/>
+            </w:pPr>
+            <w:r>
+              <w:rPr>
+                <w:rFonts w:hint="eastAsia"/>
+              </w:rPr>
+              <w:t>N</w:t>
+            </w:r>
+            <w:r>
+              <w:t>/A</w:t>
+            </w:r>
+          </w:p>
+        </w:tc>
+        <w:tc>
+          <w:tcPr>
+            <w:tcW w:w="1993" w:type="dxa"/>
+          </w:tcPr>
+          <w:p>
+            <w:pPr>
+              <w:jc w:val="left"/>
+            </w:pPr>
+            <w:r>
+              <w:rPr>
+                <w:rFonts w:hint="eastAsia"/>
+              </w:rPr>
+              <w:t>N</w:t>
+            </w:r>
+            <w:r>
+              <w:t>/A</w:t>
+            </w:r>
+          </w:p>
+        </w:tc>
+        <w:sdt>
+          <w:sdtPr>
+            <w:rPr>
+              <w:rFonts w:hint="eastAsia"/>
+              <w:shd w:val="clear" w:color="auto" w:fill="92D050"/>
+            </w:rPr>
+            <w:alias w:val="Status"/>
+            <w:tag w:val="Status"/>
+            <w:id w:val="-1728532434"/>
+            <w:placeholder>
+              <w:docPart w:val="B72F0B393B0B4F1BBD54DCB424FF6B3C"/>
+            </w:placeholder>
+            <w:dropDownList>
+              <w:listItem w:value="항목을 선택하세요."/>
+              <w:listItem w:displayText="Pending" w:value="Pending"/>
+              <w:listItem w:displayText="In Progress" w:value="In Progress"/>
+              <w:listItem w:displayText="Completed" w:value="Completed"/>
+            </w:dropDownList>
+          </w:sdtPr>
+          <w:sdtContent>
+            <w:tc>
+              <w:tcPr>
+                <w:tcW w:w="1534" w:type="dxa"/>
+                <w:shd w:val="clear" w:color="auto" w:fill="92D050"/>
+              </w:tcPr>
+              <w:p>
+                <w:pPr>
+                  <w:jc w:val="center"/>
+                  <w:rPr>
+                    <w:shd w:val="clear" w:color="auto" w:fill="92D050"/>
+                  </w:rPr>
+                </w:pPr>
+                <w:r>
+                  <w:rPr>
+                    <w:rFonts w:hint="eastAsia"/>
+                    <w:shd w:val="clear" w:color="auto" w:fill="92D050"/>
+                  </w:rPr>
+                  <w:t>Completed</w:t>
+                </w:r>
+              </w:p>
+            </w:tc>
+          </w:sdtContent>
+        </w:sdt>
+      </w:tr>
+      <w:tr>
+        <w:trPr>
+          <w:trHeight w:val="355"/>
+        </w:trPr>
+        <w:tc>
+          <w:tcPr>
+            <w:tcW w:w="1514" w:type="dxa"/>
+          </w:tcPr>
+          <w:p>
+            <w:pPr>
+              <w:jc w:val="center"/>
+            </w:pPr>
+            <w:r>
+              <w:rPr>
+                <w:rFonts w:hint="eastAsia"/>
+              </w:rPr>
+              <w:t>2</w:t>
+            </w:r>
+            <w:r>
+              <w:t>022.02.</w:t>
+            </w:r>
+          </w:p>
+        </w:tc>
+        <w:tc>
+          <w:tcPr>
+            <w:tcW w:w="1667" w:type="dxa"/>
+          </w:tcPr>
+          <w:p>
+            <w:pPr>
+              <w:jc w:val="left"/>
+            </w:pPr>
+          </w:p>
+        </w:tc>
+        <w:tc>
+          <w:tcPr>
+            <w:tcW w:w="3002" w:type="dxa"/>
+          </w:tcPr>
+          <w:p>
+            <w:pPr>
+              <w:pStyle w:val="a5"/>
+              <w:ind w:leftChars="0" w:left="0"/>
+              <w:jc w:val="left"/>
+            </w:pPr>
+          </w:p>
+        </w:tc>
+        <w:tc>
+          <w:tcPr>
+            <w:tcW w:w="2526" w:type="dxa"/>
+          </w:tcPr>
+          <w:p>
+            <w:pPr>
+              <w:jc w:val="left"/>
+            </w:pPr>
+          </w:p>
+        </w:tc>
+        <w:tc>
+          <w:tcPr>
+            <w:tcW w:w="1451" w:type="dxa"/>
+          </w:tcPr>
+          <w:p>
+            <w:pPr>
+              <w:jc w:val="left"/>
+            </w:pPr>
+            <w:r>
+              <w:rPr>
+                <w:rFonts w:hint="eastAsia"/>
+              </w:rPr>
+              <w:t>N</w:t>
+            </w:r>
+            <w:r>
+              <w:t>/A</w:t>
+            </w:r>
+          </w:p>
+        </w:tc>
+        <w:tc>
+          <w:tcPr>
+            <w:tcW w:w="1993" w:type="dxa"/>
+          </w:tcPr>
+          <w:p>
+            <w:pPr>
+              <w:jc w:val="left"/>
+            </w:pPr>
+            <w:r>
+              <w:rPr>
+                <w:rFonts w:hint="eastAsia"/>
+              </w:rPr>
+              <w:t>N</w:t>
+            </w:r>
+            <w:r>
+              <w:t>/A</w:t>
+            </w:r>
+          </w:p>
+        </w:tc>
+        <w:sdt>
+          <w:sdtPr>
+            <w:rPr>
+              <w:rFonts w:hint="eastAsia"/>
+              <w:shd w:val="clear" w:color="auto" w:fill="92D050"/>
+            </w:rPr>
+            <w:alias w:val="Status"/>
+            <w:tag w:val="Status"/>
+            <w:id w:val="938496481"/>
+            <w:placeholder>
+              <w:docPart w:val="984C2AD4CF51419DA8CAD74319C1FE4C"/>
+            </w:placeholder>
+            <w:dropDownList>
+              <w:listItem w:value="항목을 선택하세요."/>
+              <w:listItem w:displayText="Pending" w:value="Pending"/>
+              <w:listItem w:displayText="In Progress" w:value="In Progress"/>
+              <w:listItem w:displayText="Completed" w:value="Completed"/>
+            </w:dropDownList>
+          </w:sdtPr>
+          <w:sdtContent>
+            <w:tc>
+              <w:tcPr>
+                <w:tcW w:w="1534" w:type="dxa"/>
+                <w:shd w:val="clear" w:color="auto" w:fill="92D050"/>
+              </w:tcPr>
+              <w:p>
+                <w:pPr>
+                  <w:jc w:val="center"/>
+                  <w:rPr>
+                    <w:shd w:val="clear" w:color="auto" w:fill="92D050"/>
+                  </w:rPr>
+                </w:pPr>
+                <w:r>
+                  <w:rPr>
+                    <w:rFonts w:hint="eastAsia"/>
+                    <w:shd w:val="clear" w:color="auto" w:fill="92D050"/>
+                  </w:rPr>
+                  <w:t>Completed</w:t>
+                </w:r>
+              </w:p>
+            </w:tc>
+          </w:sdtContent>
+        </w:sdt>
+      </w:tr>
+      <w:tr>
+        <w:trPr>
+          <w:trHeight w:val="355"/>
+        </w:trPr>
+        <w:tc>
+          <w:tcPr>
+            <w:tcW w:w="1514" w:type="dxa"/>
+          </w:tcPr>
+          <w:p>
+            <w:pPr>
+              <w:jc w:val="center"/>
+            </w:pPr>
+            <w:r>
+              <w:rPr>
+                <w:rFonts w:hint="eastAsia"/>
+              </w:rPr>
+              <w:t>2</w:t>
+            </w:r>
+            <w:r>
+              <w:t>022.02.</w:t>
+            </w:r>
+          </w:p>
+        </w:tc>
+        <w:tc>
+          <w:tcPr>
+            <w:tcW w:w="1667" w:type="dxa"/>
+          </w:tcPr>
+          <w:p>
+            <w:pPr>
+              <w:jc w:val="left"/>
+            </w:pPr>
+          </w:p>
+        </w:tc>
+        <w:tc>
+          <w:tcPr>
+            <w:tcW w:w="3002" w:type="dxa"/>
+          </w:tcPr>
+          <w:p>
+            <w:pPr>
+              <w:pStyle w:val="a5"/>
+              <w:ind w:leftChars="0" w:left="0"/>
+              <w:jc w:val="left"/>
+            </w:pPr>
+          </w:p>
+        </w:tc>
+        <w:tc>
+          <w:tcPr>
+            <w:tcW w:w="2526" w:type="dxa"/>
+          </w:tcPr>
+          <w:p>
+            <w:pPr>
+              <w:jc w:val="left"/>
+            </w:pPr>
+          </w:p>
+        </w:tc>
+        <w:tc>
+          <w:tcPr>
+            <w:tcW w:w="1451" w:type="dxa"/>
+          </w:tcPr>
+          <w:p>
+            <w:pPr>
+              <w:jc w:val="left"/>
+            </w:pPr>
+            <w:r>
+              <w:rPr>
+                <w:rFonts w:hint="eastAsia"/>
+              </w:rPr>
+              <w:t>N</w:t>
+            </w:r>
+            <w:r>
+              <w:t>/A</w:t>
+            </w:r>
+          </w:p>
+        </w:tc>
+        <w:tc>
+          <w:tcPr>
+            <w:tcW w:w="1993" w:type="dxa"/>
+          </w:tcPr>
+          <w:p>
+            <w:pPr>
+              <w:jc w:val="left"/>
+            </w:pPr>
+            <w:r>
+              <w:rPr>
+                <w:rFonts w:hint="eastAsia"/>
+              </w:rPr>
+              <w:t>N</w:t>
+            </w:r>
+            <w:r>
+              <w:t>/A</w:t>
+            </w:r>
+          </w:p>
+        </w:tc>
+        <w:sdt>
+          <w:sdtPr>
+            <w:rPr>
+              <w:rFonts w:hint="eastAsia"/>
+              <w:shd w:val="clear" w:color="auto" w:fill="92D050"/>
+            </w:rPr>
+            <w:alias w:val="Status"/>
+            <w:tag w:val="Status"/>
+            <w:id w:val="1785766262"/>
+            <w:placeholder>
+              <w:docPart w:val="112A602FA24D4D57B02EBF6296C8D7AB"/>
+            </w:placeholder>
+            <w:dropDownList>
+              <w:listItem w:value="항목을 선택하세요."/>
+              <w:listItem w:displayText="Pending" w:value="Pending"/>
+              <w:listItem w:displayText="In Progress" w:value="In Progress"/>
+              <w:listItem w:displayText="Completed" w:value="Completed"/>
+            </w:dropDownList>
+          </w:sdtPr>
+          <w:sdtContent>
+            <w:tc>
+              <w:tcPr>
+                <w:tcW w:w="1534" w:type="dxa"/>
+                <w:shd w:val="clear" w:color="auto" w:fill="92D050"/>
+              </w:tcPr>
+              <w:p>
+                <w:pPr>
+                  <w:jc w:val="center"/>
+                  <w:rPr>
+                    <w:shd w:val="clear" w:color="auto" w:fill="92D050"/>
+                  </w:rPr>
+                </w:pPr>
+                <w:r>
+                  <w:rPr>
+                    <w:rFonts w:hint="eastAsia"/>
+                    <w:shd w:val="clear" w:color="auto" w:fill="92D050"/>
+                  </w:rPr>
+                  <w:t>Completed</w:t>
+                </w:r>
+              </w:p>
+            </w:tc>
+          </w:sdtContent>
+        </w:sdt>
+      </w:tr>
+      <w:tr>
+        <w:trPr>
+          <w:trHeight w:val="355"/>
+        </w:trPr>
+        <w:tc>
+          <w:tcPr>
+            <w:tcW w:w="1514" w:type="dxa"/>
+          </w:tcPr>
+          <w:p>
+            <w:pPr>
+              <w:jc w:val="center"/>
+              <w:rPr>
+                <w:rFonts w:hint="eastAsia"/>
+              </w:rPr>
+            </w:pPr>
+          </w:p>
+        </w:tc>
+        <w:tc>
+          <w:tcPr>
+            <w:tcW w:w="1667" w:type="dxa"/>
+          </w:tcPr>
+          <w:p>
+            <w:pPr>
+              <w:jc w:val="left"/>
+            </w:pPr>
+          </w:p>
+        </w:tc>
+        <w:tc>
+          <w:tcPr>
+            <w:tcW w:w="3002" w:type="dxa"/>
+          </w:tcPr>
+          <w:p>
+            <w:pPr>
+              <w:pStyle w:val="a5"/>
+              <w:ind w:leftChars="0" w:left="0"/>
+              <w:jc w:val="left"/>
+            </w:pPr>
+          </w:p>
+        </w:tc>
+        <w:tc>
+          <w:tcPr>
+            <w:tcW w:w="2526" w:type="dxa"/>
+          </w:tcPr>
+          <w:p>
+            <w:pPr>
+              <w:jc w:val="left"/>
+            </w:pPr>
+          </w:p>
+        </w:tc>
+        <w:tc>
+          <w:tcPr>
+            <w:tcW w:w="1451" w:type="dxa"/>
+          </w:tcPr>
+          <w:p>
+            <w:pPr>
+              <w:jc w:val="left"/>
+              <w:rPr>
+                <w:rFonts w:hint="eastAsia"/>
+              </w:rPr>
+            </w:pPr>
+          </w:p>
+        </w:tc>
+        <w:tc>
+          <w:tcPr>
+            <w:tcW w:w="1993" w:type="dxa"/>
+          </w:tcPr>
+          <w:p>
+            <w:pPr>
+              <w:jc w:val="left"/>
+              <w:rPr>
+                <w:rFonts w:hint="eastAsia"/>
+              </w:rPr>
+            </w:pPr>
+          </w:p>
+        </w:tc>
+        <w:tc>
+          <w:tcPr>
+            <w:tcW w:w="1534" w:type="dxa"/>
+            <w:shd w:val="clear" w:color="auto" w:fill="92D050"/>
+          </w:tcPr>
+          <w:p>
+            <w:pPr>
+              <w:jc w:val="center"/>
+              <w:rPr>
+                <w:rFonts w:hint="eastAsia"/>
+                <w:shd w:val="clear" w:color="auto" w:fill="92D050"/>
+              </w:rPr>
+            </w:pPr>
+          </w:p>
+        </w:tc>
+      </w:tr>
+      <w:tr>
+        <w:trPr>
+          <w:trHeight w:val="355"/>
+        </w:trPr>
+        <w:tc>
+          <w:tcPr>
+            <w:tcW w:w="1514" w:type="dxa"/>
+          </w:tcPr>
+          <w:p>
+            <w:pPr>
+              <w:jc w:val="center"/>
+              <w:rPr>
+                <w:rFonts w:hint="eastAsia"/>
+              </w:rPr>
+            </w:pPr>
+          </w:p>
+        </w:tc>
+        <w:tc>
+          <w:tcPr>
+            <w:tcW w:w="1667" w:type="dxa"/>
+          </w:tcPr>
+          <w:p>
+            <w:pPr>
+              <w:jc w:val="left"/>
+            </w:pPr>
+          </w:p>
+        </w:tc>
+        <w:tc>
+          <w:tcPr>
+            <w:tcW w:w="3002" w:type="dxa"/>
+          </w:tcPr>
+          <w:p>
+            <w:pPr>
+              <w:pStyle w:val="a5"/>
+              <w:ind w:leftChars="0" w:left="0"/>
+              <w:jc w:val="left"/>
+            </w:pPr>
+          </w:p>
+        </w:tc>
+        <w:tc>
+          <w:tcPr>
+            <w:tcW w:w="2526" w:type="dxa"/>
+          </w:tcPr>
+          <w:p>
+            <w:pPr>
+              <w:jc w:val="left"/>
+            </w:pPr>
+          </w:p>
+        </w:tc>
+        <w:tc>
+          <w:tcPr>
+            <w:tcW w:w="1451" w:type="dxa"/>
+          </w:tcPr>
+          <w:p>
+            <w:pPr>
+              <w:jc w:val="left"/>
+              <w:rPr>
+                <w:rFonts w:hint="eastAsia"/>
+              </w:rPr>
+            </w:pPr>
+          </w:p>
+        </w:tc>
+        <w:tc>
+          <w:tcPr>
+            <w:tcW w:w="1993" w:type="dxa"/>
+          </w:tcPr>
+          <w:p>
+            <w:pPr>
+              <w:jc w:val="left"/>
+              <w:rPr>
+                <w:rFonts w:hint="eastAsia"/>
+              </w:rPr>
+            </w:pPr>
+          </w:p>
+        </w:tc>
+        <w:tc>
+          <w:tcPr>
+            <w:tcW w:w="1534" w:type="dxa"/>
+            <w:shd w:val="clear" w:color="auto" w:fill="92D050"/>
+          </w:tcPr>
+          <w:p>
+            <w:pPr>
+              <w:jc w:val="center"/>
+              <w:rPr>
+                <w:rFonts w:hint="eastAsia"/>
+                <w:shd w:val="clear" w:color="auto" w:fill="92D050"/>
+              </w:rPr>
+            </w:pPr>
+          </w:p>
+        </w:tc>
+      </w:tr>
+      <w:tr>
+        <w:trPr>
+          <w:trHeight w:val="355"/>
+        </w:trPr>
+        <w:tc>
+          <w:tcPr>
+            <w:tcW w:w="1514" w:type="dxa"/>
+          </w:tcPr>
+          <w:p>
+            <w:pPr>
+              <w:jc w:val="center"/>
+              <w:rPr>
+                <w:rFonts w:hint="eastAsia"/>
+              </w:rPr>
+            </w:pPr>
+          </w:p>
+        </w:tc>
+        <w:tc>
+          <w:tcPr>
+            <w:tcW w:w="1667" w:type="dxa"/>
+          </w:tcPr>
+          <w:p>
+            <w:pPr>
+              <w:jc w:val="left"/>
+            </w:pPr>
+          </w:p>
+        </w:tc>
+        <w:tc>
+          <w:tcPr>
+            <w:tcW w:w="3002" w:type="dxa"/>
+          </w:tcPr>
+          <w:p>
+            <w:pPr>
+              <w:pStyle w:val="a5"/>
+              <w:ind w:leftChars="0" w:left="0"/>
+              <w:jc w:val="left"/>
+            </w:pPr>
+          </w:p>
+        </w:tc>
+        <w:tc>
+          <w:tcPr>
+            <w:tcW w:w="2526" w:type="dxa"/>
+          </w:tcPr>
+          <w:p>
+            <w:pPr>
+              <w:jc w:val="left"/>
+            </w:pPr>
+          </w:p>
+        </w:tc>
+        <w:tc>
+          <w:tcPr>
+            <w:tcW w:w="1451" w:type="dxa"/>
+          </w:tcPr>
+          <w:p>
+            <w:pPr>
+              <w:jc w:val="left"/>
+              <w:rPr>
+                <w:rFonts w:hint="eastAsia"/>
+              </w:rPr>
+            </w:pPr>
+          </w:p>
+        </w:tc>
+        <w:tc>
+          <w:tcPr>
+            <w:tcW w:w="1993" w:type="dxa"/>
+          </w:tcPr>
+          <w:p>
+            <w:pPr>
+              <w:jc w:val="left"/>
+              <w:rPr>
+                <w:rFonts w:hint="eastAsia"/>
+              </w:rPr>
+            </w:pPr>
+          </w:p>
+        </w:tc>
+        <w:tc>
+          <w:tcPr>
+            <w:tcW w:w="1534" w:type="dxa"/>
+            <w:shd w:val="clear" w:color="auto" w:fill="92D050"/>
+          </w:tcPr>
+          <w:p>
+            <w:pPr>
+              <w:jc w:val="center"/>
+              <w:rPr>
+                <w:rFonts w:hint="eastAsia"/>
+                <w:shd w:val="clear" w:color="auto" w:fill="92D050"/>
+              </w:rPr>
+            </w:pPr>
+          </w:p>
+        </w:tc>
+      </w:tr>
+      <w:tr>
+        <w:trPr>
+          <w:trHeight w:val="355"/>
+        </w:trPr>
+        <w:tc>
+          <w:tcPr>
+            <w:tcW w:w="1514" w:type="dxa"/>
+          </w:tcPr>
+          <w:p>
+            <w:pPr>
+              <w:jc w:val="center"/>
+              <w:rPr>
+                <w:rFonts w:hint="eastAsia"/>
+              </w:rPr>
+            </w:pPr>
+          </w:p>
+        </w:tc>
+        <w:tc>
+          <w:tcPr>
+            <w:tcW w:w="1667" w:type="dxa"/>
+          </w:tcPr>
+          <w:p>
+            <w:pPr>
+              <w:jc w:val="left"/>
+            </w:pPr>
+          </w:p>
+        </w:tc>
+        <w:tc>
+          <w:tcPr>
+            <w:tcW w:w="3002" w:type="dxa"/>
+          </w:tcPr>
+          <w:p>
+            <w:pPr>
+              <w:pStyle w:val="a5"/>
+              <w:ind w:leftChars="0" w:left="0"/>
+              <w:jc w:val="left"/>
+            </w:pPr>
+          </w:p>
+        </w:tc>
+        <w:tc>
+          <w:tcPr>
+            <w:tcW w:w="2526" w:type="dxa"/>
+          </w:tcPr>
+          <w:p>
+            <w:pPr>
+              <w:jc w:val="left"/>
+            </w:pPr>
+          </w:p>
+        </w:tc>
+        <w:tc>
+          <w:tcPr>
+            <w:tcW w:w="1451" w:type="dxa"/>
+          </w:tcPr>
+          <w:p>
+            <w:pPr>
+              <w:jc w:val="left"/>
+              <w:rPr>
+                <w:rFonts w:hint="eastAsia"/>
+              </w:rPr>
+            </w:pPr>
+          </w:p>
+        </w:tc>
+        <w:tc>
+          <w:tcPr>
+            <w:tcW w:w="1993" w:type="dxa"/>
+          </w:tcPr>
+          <w:p>
+            <w:pPr>
+              <w:jc w:val="left"/>
+              <w:rPr>
+                <w:rFonts w:hint="eastAsia"/>
+              </w:rPr>
+            </w:pPr>
+          </w:p>
+        </w:tc>
+        <w:tc>
+          <w:tcPr>
+            <w:tcW w:w="1534" w:type="dxa"/>
+            <w:shd w:val="clear" w:color="auto" w:fill="92D050"/>
+          </w:tcPr>
+          <w:p>
+            <w:pPr>
+              <w:jc w:val="center"/>
+              <w:rPr>
+                <w:rFonts w:hint="eastAsia"/>
+                <w:shd w:val="clear" w:color="auto" w:fill="92D050"/>
+              </w:rPr>
+            </w:pPr>
+          </w:p>
+        </w:tc>
+      </w:tr>
+      <w:tr>
+        <w:trPr>
+          <w:trHeight w:val="355"/>
+        </w:trPr>
+        <w:tc>
+          <w:tcPr>
+            <w:tcW w:w="1514" w:type="dxa"/>
+          </w:tcPr>
+          <w:p>
+            <w:pPr>
+              <w:jc w:val="center"/>
+              <w:rPr>
+                <w:rFonts w:hint="eastAsia"/>
+              </w:rPr>
+            </w:pPr>
+          </w:p>
+        </w:tc>
+        <w:tc>
+          <w:tcPr>
+            <w:tcW w:w="1667" w:type="dxa"/>
+          </w:tcPr>
+          <w:p>
+            <w:pPr>
+              <w:jc w:val="left"/>
+            </w:pPr>
+          </w:p>
+        </w:tc>
+        <w:tc>
+          <w:tcPr>
+            <w:tcW w:w="3002" w:type="dxa"/>
+          </w:tcPr>
+          <w:p>
+            <w:pPr>
+              <w:pStyle w:val="a5"/>
+              <w:ind w:leftChars="0" w:left="0"/>
+              <w:jc w:val="left"/>
+            </w:pPr>
+          </w:p>
+        </w:tc>
+        <w:tc>
+          <w:tcPr>
+            <w:tcW w:w="2526" w:type="dxa"/>
+          </w:tcPr>
+          <w:p>
+            <w:pPr>
+              <w:jc w:val="left"/>
+            </w:pPr>
+          </w:p>
+        </w:tc>
+        <w:tc>
+          <w:tcPr>
+            <w:tcW w:w="1451" w:type="dxa"/>
+          </w:tcPr>
+          <w:p>
+            <w:pPr>
+              <w:jc w:val="left"/>
+              <w:rPr>
+                <w:rFonts w:hint="eastAsia"/>
+              </w:rPr>
+            </w:pPr>
+          </w:p>
+        </w:tc>
+        <w:tc>
+          <w:tcPr>
+            <w:tcW w:w="1993" w:type="dxa"/>
+          </w:tcPr>
+          <w:p>
+            <w:pPr>
+              <w:jc w:val="left"/>
+              <w:rPr>
+                <w:rFonts w:hint="eastAsia"/>
+              </w:rPr>
+            </w:pPr>
+          </w:p>
+        </w:tc>
+        <w:tc>
+          <w:tcPr>
+            <w:tcW w:w="1534" w:type="dxa"/>
+            <w:shd w:val="clear" w:color="auto" w:fill="92D050"/>
+          </w:tcPr>
+          <w:p>
+            <w:pPr>
+              <w:jc w:val="center"/>
+              <w:rPr>
+                <w:rFonts w:hint="eastAsia"/>
+                <w:shd w:val="clear" w:color="auto" w:fill="92D050"/>
+              </w:rPr>
+            </w:pPr>
+          </w:p>
+        </w:tc>
+      </w:tr>
+      <w:tr>
+        <w:trPr>
+          <w:trHeight w:val="355"/>
+        </w:trPr>
+        <w:tc>
+          <w:tcPr>
+            <w:tcW w:w="1514" w:type="dxa"/>
+          </w:tcPr>
+          <w:p>
+            <w:pPr>
+              <w:jc w:val="center"/>
+              <w:rPr>
+                <w:rFonts w:hint="eastAsia"/>
+              </w:rPr>
+            </w:pPr>
+          </w:p>
+        </w:tc>
+        <w:tc>
+          <w:tcPr>
+            <w:tcW w:w="1667" w:type="dxa"/>
+          </w:tcPr>
+          <w:p>
+            <w:pPr>
+              <w:jc w:val="left"/>
+            </w:pPr>
+          </w:p>
+        </w:tc>
+        <w:tc>
+          <w:tcPr>
+            <w:tcW w:w="3002" w:type="dxa"/>
+          </w:tcPr>
+          <w:p>
+            <w:pPr>
+              <w:pStyle w:val="a5"/>
+              <w:ind w:leftChars="0" w:left="0"/>
+              <w:jc w:val="left"/>
+            </w:pPr>
+          </w:p>
+        </w:tc>
+        <w:tc>
+          <w:tcPr>
+            <w:tcW w:w="2526" w:type="dxa"/>
+          </w:tcPr>
+          <w:p>
+            <w:pPr>
+              <w:jc w:val="left"/>
+            </w:pPr>
+          </w:p>
+        </w:tc>
+        <w:tc>
+          <w:tcPr>
+            <w:tcW w:w="1451" w:type="dxa"/>
+          </w:tcPr>
+          <w:p>
+            <w:pPr>
+              <w:jc w:val="left"/>
+              <w:rPr>
+                <w:rFonts w:hint="eastAsia"/>
+              </w:rPr>
+            </w:pPr>
+          </w:p>
+        </w:tc>
+        <w:tc>
+          <w:tcPr>
+            <w:tcW w:w="1993" w:type="dxa"/>
+          </w:tcPr>
+          <w:p>
+            <w:pPr>
+              <w:jc w:val="left"/>
+              <w:rPr>
+                <w:rFonts w:hint="eastAsia"/>
+              </w:rPr>
+            </w:pPr>
+          </w:p>
+        </w:tc>
+        <w:tc>
+          <w:tcPr>
+            <w:tcW w:w="1534" w:type="dxa"/>
+            <w:shd w:val="clear" w:color="auto" w:fill="92D050"/>
+          </w:tcPr>
+          <w:p>
+            <w:pPr>
+              <w:jc w:val="center"/>
+              <w:rPr>
+                <w:rFonts w:hint="eastAsia"/>
+                <w:shd w:val="clear" w:color="auto" w:fill="92D050"/>
+              </w:rPr>
+            </w:pPr>
+          </w:p>
+        </w:tc>
+      </w:tr>
+      <w:tr>
+        <w:trPr>
+          <w:trHeight w:val="355"/>
+        </w:trPr>
+        <w:tc>
+          <w:tcPr>
+            <w:tcW w:w="1514" w:type="dxa"/>
+          </w:tcPr>
+          <w:p>
+            <w:pPr>
+              <w:jc w:val="center"/>
+              <w:rPr>
+                <w:rFonts w:hint="eastAsia"/>
+              </w:rPr>
+            </w:pPr>
+          </w:p>
+        </w:tc>
+        <w:tc>
+          <w:tcPr>
+            <w:tcW w:w="1667" w:type="dxa"/>
+          </w:tcPr>
+          <w:p>
+            <w:pPr>
+              <w:jc w:val="left"/>
+            </w:pPr>
+          </w:p>
+        </w:tc>
+        <w:tc>
+          <w:tcPr>
+            <w:tcW w:w="3002" w:type="dxa"/>
+          </w:tcPr>
+          <w:p>
+            <w:pPr>
+              <w:pStyle w:val="a5"/>
+              <w:ind w:leftChars="0" w:left="0"/>
+              <w:jc w:val="left"/>
+            </w:pPr>
+          </w:p>
+        </w:tc>
+        <w:tc>
+          <w:tcPr>
+            <w:tcW w:w="2526" w:type="dxa"/>
+          </w:tcPr>
+          <w:p>
+            <w:pPr>
+              <w:jc w:val="left"/>
+            </w:pPr>
+          </w:p>
+        </w:tc>
+        <w:tc>
+          <w:tcPr>
+            <w:tcW w:w="1451" w:type="dxa"/>
+          </w:tcPr>
+          <w:p>
+            <w:pPr>
+              <w:jc w:val="left"/>
+              <w:rPr>
+                <w:rFonts w:hint="eastAsia"/>
+              </w:rPr>
+            </w:pPr>
+          </w:p>
+        </w:tc>
+        <w:tc>
+          <w:tcPr>
+            <w:tcW w:w="1993" w:type="dxa"/>
+          </w:tcPr>
+          <w:p>
+            <w:pPr>
+              <w:jc w:val="left"/>
+              <w:rPr>
+                <w:rFonts w:hint="eastAsia"/>
+              </w:rPr>
+            </w:pPr>
+          </w:p>
+        </w:tc>
+        <w:tc>
+          <w:tcPr>
+            <w:tcW w:w="1534" w:type="dxa"/>
+            <w:shd w:val="clear" w:color="auto" w:fill="92D050"/>
+          </w:tcPr>
+          <w:p>
+            <w:pPr>
+              <w:jc w:val="center"/>
+              <w:rPr>
+                <w:rFonts w:hint="eastAsia"/>
+                <w:shd w:val="clear" w:color="auto" w:fill="92D050"/>
+              </w:rPr>
+            </w:pPr>
+          </w:p>
+        </w:tc>
       </w:tr>
     </w:tbl>
     <w:p/>
@@ -6308,7 +7885,7 @@
     </w:docPart>
     <w:docPart>
       <w:docPartPr>
-        <w:name w:val="C9F21355ECC64C2E9FDC21E4753C15A7"/>
+        <w:name w:val="798B4790E9644AF68BEC8274BAE08278"/>
         <w:category>
           <w:name w:val="일반"/>
           <w:gallery w:val="placeholder"/>
@@ -6319,12 +7896,12 @@
         <w:behaviors>
           <w:behavior w:val="content"/>
         </w:behaviors>
-        <w:guid w:val="{E59B5A56-3B0B-4687-98AB-A340BE322FB9}"/>
+        <w:guid w:val="{7881866F-F657-49C4-BA8F-7598C532882A}"/>
       </w:docPartPr>
       <w:docPartBody>
         <w:p>
           <w:pPr>
-            <w:pStyle w:val="C9F21355ECC64C2E9FDC21E4753C15A7"/>
+            <w:pStyle w:val="798B4790E9644AF68BEC8274BAE08278"/>
           </w:pPr>
           <w:r>
             <w:rPr>
@@ -6337,7 +7914,7 @@
     </w:docPart>
     <w:docPart>
       <w:docPartPr>
-        <w:name w:val="AD089EDA4F3C4096B626313915C6E616"/>
+        <w:name w:val="8E198A57A5E141A7BAA1B628C12F9D03"/>
         <w:category>
           <w:name w:val="일반"/>
           <w:gallery w:val="placeholder"/>
@@ -6348,12 +7925,186 @@
         <w:behaviors>
           <w:behavior w:val="content"/>
         </w:behaviors>
-        <w:guid w:val="{8375FB6D-2E73-427D-9C87-A0F5985DA432}"/>
+        <w:guid w:val="{5819FE55-6A4E-4103-BBEB-73222F76C37B}"/>
       </w:docPartPr>
       <w:docPartBody>
         <w:p>
           <w:pPr>
-            <w:pStyle w:val="AD089EDA4F3C4096B626313915C6E616"/>
+            <w:pStyle w:val="8E198A57A5E141A7BAA1B628C12F9D03"/>
+          </w:pPr>
+          <w:r>
+            <w:rPr>
+              <w:rStyle w:val="a3"/>
+            </w:rPr>
+            <w:t>항목을 선택하세요.</w:t>
+          </w:r>
+        </w:p>
+      </w:docPartBody>
+    </w:docPart>
+    <w:docPart>
+      <w:docPartPr>
+        <w:name w:val="1BA6698DAA5041A0B35291C8DD5E5A64"/>
+        <w:category>
+          <w:name w:val="일반"/>
+          <w:gallery w:val="placeholder"/>
+        </w:category>
+        <w:types>
+          <w:type w:val="bbPlcHdr"/>
+        </w:types>
+        <w:behaviors>
+          <w:behavior w:val="content"/>
+        </w:behaviors>
+        <w:guid w:val="{B41EF6D2-39E5-450C-A80A-86FE87754097}"/>
+      </w:docPartPr>
+      <w:docPartBody>
+        <w:p>
+          <w:pPr>
+            <w:pStyle w:val="1BA6698DAA5041A0B35291C8DD5E5A64"/>
+          </w:pPr>
+          <w:r>
+            <w:rPr>
+              <w:rStyle w:val="a3"/>
+            </w:rPr>
+            <w:t>항목을 선택하세요.</w:t>
+          </w:r>
+        </w:p>
+      </w:docPartBody>
+    </w:docPart>
+    <w:docPart>
+      <w:docPartPr>
+        <w:name w:val="B2EBB768B4F14A6FAE5054415FCE204F"/>
+        <w:category>
+          <w:name w:val="일반"/>
+          <w:gallery w:val="placeholder"/>
+        </w:category>
+        <w:types>
+          <w:type w:val="bbPlcHdr"/>
+        </w:types>
+        <w:behaviors>
+          <w:behavior w:val="content"/>
+        </w:behaviors>
+        <w:guid w:val="{78F00198-8BB2-4A78-BBFC-1CC7A4E47ED3}"/>
+      </w:docPartPr>
+      <w:docPartBody>
+        <w:p>
+          <w:pPr>
+            <w:pStyle w:val="B2EBB768B4F14A6FAE5054415FCE204F"/>
+          </w:pPr>
+          <w:r>
+            <w:rPr>
+              <w:rStyle w:val="a3"/>
+            </w:rPr>
+            <w:t>항목을 선택하세요.</w:t>
+          </w:r>
+        </w:p>
+      </w:docPartBody>
+    </w:docPart>
+    <w:docPart>
+      <w:docPartPr>
+        <w:name w:val="2ABE7E567FE84057B872674ED9A62E4E"/>
+        <w:category>
+          <w:name w:val="일반"/>
+          <w:gallery w:val="placeholder"/>
+        </w:category>
+        <w:types>
+          <w:type w:val="bbPlcHdr"/>
+        </w:types>
+        <w:behaviors>
+          <w:behavior w:val="content"/>
+        </w:behaviors>
+        <w:guid w:val="{7057B803-B7A3-4161-A2A6-B581BBE8831C}"/>
+      </w:docPartPr>
+      <w:docPartBody>
+        <w:p>
+          <w:pPr>
+            <w:pStyle w:val="2ABE7E567FE84057B872674ED9A62E4E"/>
+          </w:pPr>
+          <w:r>
+            <w:rPr>
+              <w:rStyle w:val="a3"/>
+            </w:rPr>
+            <w:t>항목을 선택하세요.</w:t>
+          </w:r>
+        </w:p>
+      </w:docPartBody>
+    </w:docPart>
+    <w:docPart>
+      <w:docPartPr>
+        <w:name w:val="B72F0B393B0B4F1BBD54DCB424FF6B3C"/>
+        <w:category>
+          <w:name w:val="일반"/>
+          <w:gallery w:val="placeholder"/>
+        </w:category>
+        <w:types>
+          <w:type w:val="bbPlcHdr"/>
+        </w:types>
+        <w:behaviors>
+          <w:behavior w:val="content"/>
+        </w:behaviors>
+        <w:guid w:val="{FD985519-C7C2-43D6-8E7E-74432E4B7735}"/>
+      </w:docPartPr>
+      <w:docPartBody>
+        <w:p>
+          <w:pPr>
+            <w:pStyle w:val="B72F0B393B0B4F1BBD54DCB424FF6B3C"/>
+          </w:pPr>
+          <w:r>
+            <w:rPr>
+              <w:rStyle w:val="a3"/>
+            </w:rPr>
+            <w:t>항목을 선택하세요.</w:t>
+          </w:r>
+        </w:p>
+      </w:docPartBody>
+    </w:docPart>
+    <w:docPart>
+      <w:docPartPr>
+        <w:name w:val="984C2AD4CF51419DA8CAD74319C1FE4C"/>
+        <w:category>
+          <w:name w:val="일반"/>
+          <w:gallery w:val="placeholder"/>
+        </w:category>
+        <w:types>
+          <w:type w:val="bbPlcHdr"/>
+        </w:types>
+        <w:behaviors>
+          <w:behavior w:val="content"/>
+        </w:behaviors>
+        <w:guid w:val="{69980D81-42DD-4122-9B47-A3F821AC7E2E}"/>
+      </w:docPartPr>
+      <w:docPartBody>
+        <w:p>
+          <w:pPr>
+            <w:pStyle w:val="984C2AD4CF51419DA8CAD74319C1FE4C"/>
+          </w:pPr>
+          <w:r>
+            <w:rPr>
+              <w:rStyle w:val="a3"/>
+            </w:rPr>
+            <w:t>항목을 선택하세요.</w:t>
+          </w:r>
+        </w:p>
+      </w:docPartBody>
+    </w:docPart>
+    <w:docPart>
+      <w:docPartPr>
+        <w:name w:val="112A602FA24D4D57B02EBF6296C8D7AB"/>
+        <w:category>
+          <w:name w:val="일반"/>
+          <w:gallery w:val="placeholder"/>
+        </w:category>
+        <w:types>
+          <w:type w:val="bbPlcHdr"/>
+        </w:types>
+        <w:behaviors>
+          <w:behavior w:val="content"/>
+        </w:behaviors>
+        <w:guid w:val="{CA629CC4-B993-48E1-A37A-717C31160368}"/>
+      </w:docPartPr>
+      <w:docPartBody>
+        <w:p>
+          <w:pPr>
+            <w:pStyle w:val="112A602FA24D4D57B02EBF6296C8D7AB"/>
           </w:pPr>
           <w:r>
             <w:rPr>
@@ -6423,9 +8174,11 @@
     <w:rsid w:val="00725BA6"/>
     <w:rsid w:val="00A77B1C"/>
     <w:rsid w:val="00BE1977"/>
+    <w:rsid w:val="00C05D72"/>
     <w:rsid w:val="00C11EE0"/>
     <w:rsid w:val="00C84E1F"/>
     <w:rsid w:val="00C8601A"/>
+    <w:rsid w:val="00D22849"/>
     <w:rsid w:val="00D827AE"/>
     <w:rsid w:val="00EB3FB7"/>
   </w:rsids>
@@ -6888,7 +8641,7 @@
     <w:basedOn w:val="a0"/>
     <w:uiPriority w:val="99"/>
     <w:semiHidden/>
-    <w:rsid w:val="00EB3FB7"/>
+    <w:rsid w:val="00D22849"/>
     <w:rPr>
       <w:color w:val="808080"/>
     </w:rPr>
@@ -7013,9 +8766,9 @@
       <w:autoSpaceDN w:val="0"/>
     </w:pPr>
   </w:style>
-  <w:style w:type="paragraph" w:customStyle="1" w:styleId="AD18DD57C21C47A8869842F199A0DA5F">
-    <w:name w:val="AD18DD57C21C47A8869842F199A0DA5F"/>
-    <w:rsid w:val="00EB3FB7"/>
+  <w:style w:type="paragraph" w:customStyle="1" w:styleId="798B4790E9644AF68BEC8274BAE08278">
+    <w:name w:val="798B4790E9644AF68BEC8274BAE08278"/>
+    <w:rsid w:val="00D22849"/>
     <w:pPr>
       <w:widowControl w:val="0"/>
       <w:wordWrap w:val="0"/>
@@ -7076,6 +8829,76 @@
   <w:style w:type="paragraph" w:customStyle="1" w:styleId="AD089EDA4F3C4096B626313915C6E616">
     <w:name w:val="AD089EDA4F3C4096B626313915C6E616"/>
     <w:rsid w:val="00EB3FB7"/>
+    <w:pPr>
+      <w:widowControl w:val="0"/>
+      <w:wordWrap w:val="0"/>
+      <w:autoSpaceDE w:val="0"/>
+      <w:autoSpaceDN w:val="0"/>
+    </w:pPr>
+  </w:style>
+  <w:style w:type="paragraph" w:customStyle="1" w:styleId="8E198A57A5E141A7BAA1B628C12F9D03">
+    <w:name w:val="8E198A57A5E141A7BAA1B628C12F9D03"/>
+    <w:rsid w:val="00D22849"/>
+    <w:pPr>
+      <w:widowControl w:val="0"/>
+      <w:wordWrap w:val="0"/>
+      <w:autoSpaceDE w:val="0"/>
+      <w:autoSpaceDN w:val="0"/>
+    </w:pPr>
+  </w:style>
+  <w:style w:type="paragraph" w:customStyle="1" w:styleId="1BA6698DAA5041A0B35291C8DD5E5A64">
+    <w:name w:val="1BA6698DAA5041A0B35291C8DD5E5A64"/>
+    <w:rsid w:val="00D22849"/>
+    <w:pPr>
+      <w:widowControl w:val="0"/>
+      <w:wordWrap w:val="0"/>
+      <w:autoSpaceDE w:val="0"/>
+      <w:autoSpaceDN w:val="0"/>
+    </w:pPr>
+  </w:style>
+  <w:style w:type="paragraph" w:customStyle="1" w:styleId="B2EBB768B4F14A6FAE5054415FCE204F">
+    <w:name w:val="B2EBB768B4F14A6FAE5054415FCE204F"/>
+    <w:rsid w:val="00D22849"/>
+    <w:pPr>
+      <w:widowControl w:val="0"/>
+      <w:wordWrap w:val="0"/>
+      <w:autoSpaceDE w:val="0"/>
+      <w:autoSpaceDN w:val="0"/>
+    </w:pPr>
+  </w:style>
+  <w:style w:type="paragraph" w:customStyle="1" w:styleId="2ABE7E567FE84057B872674ED9A62E4E">
+    <w:name w:val="2ABE7E567FE84057B872674ED9A62E4E"/>
+    <w:rsid w:val="00D22849"/>
+    <w:pPr>
+      <w:widowControl w:val="0"/>
+      <w:wordWrap w:val="0"/>
+      <w:autoSpaceDE w:val="0"/>
+      <w:autoSpaceDN w:val="0"/>
+    </w:pPr>
+  </w:style>
+  <w:style w:type="paragraph" w:customStyle="1" w:styleId="B72F0B393B0B4F1BBD54DCB424FF6B3C">
+    <w:name w:val="B72F0B393B0B4F1BBD54DCB424FF6B3C"/>
+    <w:rsid w:val="00D22849"/>
+    <w:pPr>
+      <w:widowControl w:val="0"/>
+      <w:wordWrap w:val="0"/>
+      <w:autoSpaceDE w:val="0"/>
+      <w:autoSpaceDN w:val="0"/>
+    </w:pPr>
+  </w:style>
+  <w:style w:type="paragraph" w:customStyle="1" w:styleId="984C2AD4CF51419DA8CAD74319C1FE4C">
+    <w:name w:val="984C2AD4CF51419DA8CAD74319C1FE4C"/>
+    <w:rsid w:val="00D22849"/>
+    <w:pPr>
+      <w:widowControl w:val="0"/>
+      <w:wordWrap w:val="0"/>
+      <w:autoSpaceDE w:val="0"/>
+      <w:autoSpaceDN w:val="0"/>
+    </w:pPr>
+  </w:style>
+  <w:style w:type="paragraph" w:customStyle="1" w:styleId="112A602FA24D4D57B02EBF6296C8D7AB">
+    <w:name w:val="112A602FA24D4D57B02EBF6296C8D7AB"/>
+    <w:rsid w:val="00D22849"/>
     <w:pPr>
       <w:widowControl w:val="0"/>
       <w:wordWrap w:val="0"/>

</xml_diff>

<commit_message>
Masking our destruction with particles
An explosive particle effect created for the destruction of the barrel.
</commit_message>
<xml_diff>
--- a/Project Backlog - Barrel Hopper.docx
+++ b/Project Backlog - Barrel Hopper.docx
@@ -955,8 +955,13 @@
               <w:t>S</w:t>
             </w:r>
             <w:r>
-              <w:t>ocket offset is set to 75cm</w:t>
-            </w:r>
+              <w:t xml:space="preserve">ocket offset is set to </w:t>
+            </w:r>
+            <w:proofErr w:type="gramStart"/>
+            <w:r>
+              <w:t>75cm</w:t>
+            </w:r>
+            <w:proofErr w:type="gramEnd"/>
             <w:r>
               <w:rPr>
                 <w:rFonts w:hint="eastAsia"/>
@@ -1020,7 +1025,15 @@
               <w:t>Camera Settings</w:t>
             </w:r>
             <w:r>
-              <w:t xml:space="preserve"> section, the property : </w:t>
+              <w:t xml:space="preserve"> section, the </w:t>
+            </w:r>
+            <w:proofErr w:type="gramStart"/>
+            <w:r>
+              <w:t>property :</w:t>
+            </w:r>
+            <w:proofErr w:type="gramEnd"/>
+            <w:r>
+              <w:t xml:space="preserve"> </w:t>
             </w:r>
             <w:r>
               <w:rPr>
@@ -1078,11 +1091,19 @@
             </w:r>
             <w:proofErr w:type="spellStart"/>
             <w:r>
-              <w:t>BH_Character</w:t>
+              <w:t>BH_</w:t>
+            </w:r>
+            <w:proofErr w:type="gramStart"/>
+            <w:r>
+              <w:t>Character</w:t>
             </w:r>
             <w:proofErr w:type="spellEnd"/>
             <w:r>
-              <w:t>(Self) Components panel -&gt; Pawn section.</w:t>
+              <w:t>(</w:t>
+            </w:r>
+            <w:proofErr w:type="gramEnd"/>
+            <w:r>
+              <w:t>Self) Components panel -&gt; Pawn section.</w:t>
             </w:r>
           </w:p>
         </w:tc>
@@ -1398,11 +1419,19 @@
               <w:t>B</w:t>
             </w:r>
             <w:r>
-              <w:t>H_GameMode</w:t>
+              <w:t>H_</w:t>
+            </w:r>
+            <w:proofErr w:type="gramStart"/>
+            <w:r>
+              <w:t>GameMode</w:t>
             </w:r>
             <w:proofErr w:type="spellEnd"/>
             <w:r>
-              <w:t xml:space="preserve">(Self) -&gt; Classes section -&gt; </w:t>
+              <w:t>(</w:t>
+            </w:r>
+            <w:proofErr w:type="gramEnd"/>
+            <w:r>
+              <w:t xml:space="preserve">Self) -&gt; Classes section -&gt; </w:t>
             </w:r>
             <w:r>
               <w:lastRenderedPageBreak/>
@@ -2595,6 +2624,15 @@
             <w:pPr>
               <w:jc w:val="left"/>
             </w:pPr>
+            <w:r>
+              <w:rPr>
+                <w:rFonts w:hint="eastAsia"/>
+              </w:rPr>
+              <w:t>N</w:t>
+            </w:r>
+            <w:r>
+              <w:t>/A</w:t>
+            </w:r>
           </w:p>
         </w:tc>
         <w:tc>
@@ -3138,7 +3176,15 @@
               <w:t>A new blueprint class created</w:t>
             </w:r>
             <w:r>
-              <w:t xml:space="preserve"> that spawns barrels.</w:t>
+              <w:t xml:space="preserve"> that </w:t>
+            </w:r>
+            <w:proofErr w:type="gramStart"/>
+            <w:r>
+              <w:t>spawns</w:t>
+            </w:r>
+            <w:proofErr w:type="gramEnd"/>
+            <w:r>
+              <w:t xml:space="preserve"> barrels.</w:t>
             </w:r>
           </w:p>
           <w:p>
@@ -3158,7 +3204,15 @@
               <w:t>T</w:t>
             </w:r>
             <w:r>
-              <w:t>wo float variables and a branch node is created in the event graph of the barrel spawner blueprint class.</w:t>
+              <w:t xml:space="preserve">wo float variables and a branch node </w:t>
+            </w:r>
+            <w:proofErr w:type="gramStart"/>
+            <w:r>
+              <w:t>is</w:t>
+            </w:r>
+            <w:proofErr w:type="gramEnd"/>
+            <w:r>
+              <w:t xml:space="preserve"> created in the event graph of the barrel spawner blueprint class.</w:t>
             </w:r>
           </w:p>
           <w:p>
@@ -3336,7 +3390,11 @@
           <w:p>
             <w:pPr>
               <w:pStyle w:val="a5"/>
-              <w:ind w:leftChars="0" w:left="0"/>
+              <w:numPr>
+                <w:ilvl w:val="0"/>
+                <w:numId w:val="18"/>
+              </w:numPr>
+              <w:ind w:leftChars="0"/>
               <w:jc w:val="left"/>
             </w:pPr>
             <w:r>
@@ -3352,7 +3410,11 @@
           <w:p>
             <w:pPr>
               <w:pStyle w:val="a5"/>
-              <w:ind w:leftChars="0" w:left="0"/>
+              <w:numPr>
+                <w:ilvl w:val="0"/>
+                <w:numId w:val="18"/>
+              </w:numPr>
+              <w:ind w:leftChars="0"/>
               <w:jc w:val="left"/>
             </w:pPr>
             <w:r>
@@ -3525,7 +3587,19 @@
           <w:p>
             <w:pPr>
               <w:jc w:val="left"/>
-            </w:pPr>
+              <w:rPr>
+                <w:rFonts w:hint="eastAsia"/>
+              </w:rPr>
+            </w:pPr>
+            <w:r>
+              <w:rPr>
+                <w:rFonts w:hint="eastAsia"/>
+              </w:rPr>
+              <w:t>M</w:t>
+            </w:r>
+            <w:r>
+              <w:t>asking our destruction with particles</w:t>
+            </w:r>
           </w:p>
         </w:tc>
         <w:tc>
@@ -3538,6 +3612,12 @@
               <w:ind w:leftChars="0" w:left="0"/>
               <w:jc w:val="left"/>
             </w:pPr>
+            <w:r>
+              <w:t>An explosive p</w:t>
+            </w:r>
+            <w:r>
+              <w:t>article effect created for the destruction of the barrel.</w:t>
+            </w:r>
           </w:p>
         </w:tc>
         <w:tc>
@@ -3548,6 +3628,15 @@
             <w:pPr>
               <w:jc w:val="left"/>
             </w:pPr>
+            <w:r>
+              <w:rPr>
+                <w:rFonts w:hint="eastAsia"/>
+              </w:rPr>
+              <w:t>N</w:t>
+            </w:r>
+            <w:r>
+              <w:t>/A</w:t>
+            </w:r>
           </w:p>
         </w:tc>
         <w:tc>
@@ -3649,6 +3738,7 @@
               <w:rPr>
                 <w:rFonts w:hint="eastAsia"/>
               </w:rPr>
+              <w:lastRenderedPageBreak/>
               <w:t>2</w:t>
             </w:r>
             <w:r>
@@ -3745,6 +3835,7 @@
               <w:listItem w:displayText="Completed" w:value="Completed"/>
             </w:dropDownList>
           </w:sdtPr>
+          <w:sdtEndPr/>
           <w:sdtContent>
             <w:tc>
               <w:tcPr>
@@ -3882,6 +3973,7 @@
               <w:listItem w:displayText="Completed" w:value="Completed"/>
             </w:dropDownList>
           </w:sdtPr>
+          <w:sdtEndPr/>
           <w:sdtContent>
             <w:tc>
               <w:tcPr>
@@ -4019,6 +4111,7 @@
               <w:listItem w:displayText="Completed" w:value="Completed"/>
             </w:dropDownList>
           </w:sdtPr>
+          <w:sdtEndPr/>
           <w:sdtContent>
             <w:tc>
               <w:tcPr>
@@ -4060,7 +4153,6 @@
               <w:rPr>
                 <w:rFonts w:hint="eastAsia"/>
               </w:rPr>
-              <w:lastRenderedPageBreak/>
               <w:t>2</w:t>
             </w:r>
             <w:r>
@@ -4157,6 +4249,7 @@
               <w:listItem w:displayText="Completed" w:value="Completed"/>
             </w:dropDownList>
           </w:sdtPr>
+          <w:sdtEndPr/>
           <w:sdtContent>
             <w:tc>
               <w:tcPr>
@@ -4294,6 +4387,7 @@
               <w:listItem w:displayText="Completed" w:value="Completed"/>
             </w:dropDownList>
           </w:sdtPr>
+          <w:sdtEndPr/>
           <w:sdtContent>
             <w:tc>
               <w:tcPr>
@@ -4431,6 +4525,7 @@
               <w:listItem w:displayText="Completed" w:value="Completed"/>
             </w:dropDownList>
           </w:sdtPr>
+          <w:sdtEndPr/>
           <w:sdtContent>
             <w:tc>
               <w:tcPr>
@@ -4568,6 +4663,7 @@
               <w:listItem w:displayText="Completed" w:value="Completed"/>
             </w:dropDownList>
           </w:sdtPr>
+          <w:sdtEndPr/>
           <w:sdtContent>
             <w:tc>
               <w:tcPr>
@@ -4705,6 +4801,7 @@
               <w:listItem w:displayText="Completed" w:value="Completed"/>
             </w:dropDownList>
           </w:sdtPr>
+          <w:sdtEndPr/>
           <w:sdtContent>
             <w:tc>
               <w:tcPr>
@@ -4741,9 +4838,6 @@
           <w:p>
             <w:pPr>
               <w:jc w:val="center"/>
-              <w:rPr>
-                <w:rFonts w:hint="eastAsia"/>
-              </w:rPr>
             </w:pPr>
           </w:p>
         </w:tc>
@@ -4786,9 +4880,6 @@
           <w:p>
             <w:pPr>
               <w:jc w:val="left"/>
-              <w:rPr>
-                <w:rFonts w:hint="eastAsia"/>
-              </w:rPr>
             </w:pPr>
           </w:p>
         </w:tc>
@@ -4799,9 +4890,6 @@
           <w:p>
             <w:pPr>
               <w:jc w:val="left"/>
-              <w:rPr>
-                <w:rFonts w:hint="eastAsia"/>
-              </w:rPr>
             </w:pPr>
           </w:p>
         </w:tc>
@@ -4814,7 +4902,6 @@
             <w:pPr>
               <w:jc w:val="center"/>
               <w:rPr>
-                <w:rFonts w:hint="eastAsia"/>
                 <w:shd w:val="clear" w:color="auto" w:fill="92D050"/>
               </w:rPr>
             </w:pPr>
@@ -4832,9 +4919,6 @@
           <w:p>
             <w:pPr>
               <w:jc w:val="center"/>
-              <w:rPr>
-                <w:rFonts w:hint="eastAsia"/>
-              </w:rPr>
             </w:pPr>
           </w:p>
         </w:tc>
@@ -4877,9 +4961,6 @@
           <w:p>
             <w:pPr>
               <w:jc w:val="left"/>
-              <w:rPr>
-                <w:rFonts w:hint="eastAsia"/>
-              </w:rPr>
             </w:pPr>
           </w:p>
         </w:tc>
@@ -4890,9 +4971,6 @@
           <w:p>
             <w:pPr>
               <w:jc w:val="left"/>
-              <w:rPr>
-                <w:rFonts w:hint="eastAsia"/>
-              </w:rPr>
             </w:pPr>
           </w:p>
         </w:tc>
@@ -4905,7 +4983,6 @@
             <w:pPr>
               <w:jc w:val="center"/>
               <w:rPr>
-                <w:rFonts w:hint="eastAsia"/>
                 <w:shd w:val="clear" w:color="auto" w:fill="92D050"/>
               </w:rPr>
             </w:pPr>
@@ -4923,9 +5000,6 @@
           <w:p>
             <w:pPr>
               <w:jc w:val="center"/>
-              <w:rPr>
-                <w:rFonts w:hint="eastAsia"/>
-              </w:rPr>
             </w:pPr>
           </w:p>
         </w:tc>
@@ -4968,9 +5042,6 @@
           <w:p>
             <w:pPr>
               <w:jc w:val="left"/>
-              <w:rPr>
-                <w:rFonts w:hint="eastAsia"/>
-              </w:rPr>
             </w:pPr>
           </w:p>
         </w:tc>
@@ -4981,9 +5052,6 @@
           <w:p>
             <w:pPr>
               <w:jc w:val="left"/>
-              <w:rPr>
-                <w:rFonts w:hint="eastAsia"/>
-              </w:rPr>
             </w:pPr>
           </w:p>
         </w:tc>
@@ -4996,7 +5064,6 @@
             <w:pPr>
               <w:jc w:val="center"/>
               <w:rPr>
-                <w:rFonts w:hint="eastAsia"/>
                 <w:shd w:val="clear" w:color="auto" w:fill="92D050"/>
               </w:rPr>
             </w:pPr>
@@ -5014,9 +5081,6 @@
           <w:p>
             <w:pPr>
               <w:jc w:val="center"/>
-              <w:rPr>
-                <w:rFonts w:hint="eastAsia"/>
-              </w:rPr>
             </w:pPr>
           </w:p>
         </w:tc>
@@ -5059,9 +5123,6 @@
           <w:p>
             <w:pPr>
               <w:jc w:val="left"/>
-              <w:rPr>
-                <w:rFonts w:hint="eastAsia"/>
-              </w:rPr>
             </w:pPr>
           </w:p>
         </w:tc>
@@ -5072,9 +5133,6 @@
           <w:p>
             <w:pPr>
               <w:jc w:val="left"/>
-              <w:rPr>
-                <w:rFonts w:hint="eastAsia"/>
-              </w:rPr>
             </w:pPr>
           </w:p>
         </w:tc>
@@ -5087,7 +5145,6 @@
             <w:pPr>
               <w:jc w:val="center"/>
               <w:rPr>
-                <w:rFonts w:hint="eastAsia"/>
                 <w:shd w:val="clear" w:color="auto" w:fill="92D050"/>
               </w:rPr>
             </w:pPr>
@@ -5105,9 +5162,6 @@
           <w:p>
             <w:pPr>
               <w:jc w:val="center"/>
-              <w:rPr>
-                <w:rFonts w:hint="eastAsia"/>
-              </w:rPr>
             </w:pPr>
           </w:p>
         </w:tc>
@@ -5150,9 +5204,6 @@
           <w:p>
             <w:pPr>
               <w:jc w:val="left"/>
-              <w:rPr>
-                <w:rFonts w:hint="eastAsia"/>
-              </w:rPr>
             </w:pPr>
           </w:p>
         </w:tc>
@@ -5163,9 +5214,6 @@
           <w:p>
             <w:pPr>
               <w:jc w:val="left"/>
-              <w:rPr>
-                <w:rFonts w:hint="eastAsia"/>
-              </w:rPr>
             </w:pPr>
           </w:p>
         </w:tc>
@@ -5178,7 +5226,6 @@
             <w:pPr>
               <w:jc w:val="center"/>
               <w:rPr>
-                <w:rFonts w:hint="eastAsia"/>
                 <w:shd w:val="clear" w:color="auto" w:fill="92D050"/>
               </w:rPr>
             </w:pPr>
@@ -5196,9 +5243,6 @@
           <w:p>
             <w:pPr>
               <w:jc w:val="center"/>
-              <w:rPr>
-                <w:rFonts w:hint="eastAsia"/>
-              </w:rPr>
             </w:pPr>
           </w:p>
         </w:tc>
@@ -5241,9 +5285,6 @@
           <w:p>
             <w:pPr>
               <w:jc w:val="left"/>
-              <w:rPr>
-                <w:rFonts w:hint="eastAsia"/>
-              </w:rPr>
             </w:pPr>
           </w:p>
         </w:tc>
@@ -5254,9 +5295,6 @@
           <w:p>
             <w:pPr>
               <w:jc w:val="left"/>
-              <w:rPr>
-                <w:rFonts w:hint="eastAsia"/>
-              </w:rPr>
             </w:pPr>
           </w:p>
         </w:tc>
@@ -5269,7 +5307,6 @@
             <w:pPr>
               <w:jc w:val="center"/>
               <w:rPr>
-                <w:rFonts w:hint="eastAsia"/>
                 <w:shd w:val="clear" w:color="auto" w:fill="92D050"/>
               </w:rPr>
             </w:pPr>
@@ -5287,9 +5324,6 @@
           <w:p>
             <w:pPr>
               <w:jc w:val="center"/>
-              <w:rPr>
-                <w:rFonts w:hint="eastAsia"/>
-              </w:rPr>
             </w:pPr>
           </w:p>
         </w:tc>
@@ -5332,9 +5366,6 @@
           <w:p>
             <w:pPr>
               <w:jc w:val="left"/>
-              <w:rPr>
-                <w:rFonts w:hint="eastAsia"/>
-              </w:rPr>
             </w:pPr>
           </w:p>
         </w:tc>
@@ -5345,9 +5376,6 @@
           <w:p>
             <w:pPr>
               <w:jc w:val="left"/>
-              <w:rPr>
-                <w:rFonts w:hint="eastAsia"/>
-              </w:rPr>
             </w:pPr>
           </w:p>
         </w:tc>
@@ -5360,7 +5388,6 @@
             <w:pPr>
               <w:jc w:val="center"/>
               <w:rPr>
-                <w:rFonts w:hint="eastAsia"/>
                 <w:shd w:val="clear" w:color="auto" w:fill="92D050"/>
               </w:rPr>
             </w:pPr>
@@ -6402,6 +6429,95 @@
     </w:lvl>
   </w:abstractNum>
   <w:abstractNum w:abstractNumId="11" w15:restartNumberingAfterBreak="0">
+    <w:nsid w:val="32AA4EDA"/>
+    <w:multiLevelType w:val="hybridMultilevel"/>
+    <w:tmpl w:val="7FE4ACB2"/>
+    <w:lvl w:ilvl="0" w:tplc="EA708EFA">
+      <w:start w:val="1"/>
+      <w:numFmt w:val="decimal"/>
+      <w:lvlText w:val="(%1)"/>
+      <w:lvlJc w:val="left"/>
+      <w:pPr>
+        <w:ind w:left="400" w:hanging="400"/>
+      </w:pPr>
+      <w:rPr>
+        <w:rFonts w:hint="default"/>
+      </w:rPr>
+    </w:lvl>
+    <w:lvl w:ilvl="1" w:tplc="FFFFFFFF" w:tentative="1">
+      <w:start w:val="1"/>
+      <w:numFmt w:val="upperLetter"/>
+      <w:lvlText w:val="%2."/>
+      <w:lvlJc w:val="left"/>
+      <w:pPr>
+        <w:ind w:left="800" w:hanging="400"/>
+      </w:pPr>
+    </w:lvl>
+    <w:lvl w:ilvl="2" w:tplc="FFFFFFFF" w:tentative="1">
+      <w:start w:val="1"/>
+      <w:numFmt w:val="lowerRoman"/>
+      <w:lvlText w:val="%3."/>
+      <w:lvlJc w:val="right"/>
+      <w:pPr>
+        <w:ind w:left="1200" w:hanging="400"/>
+      </w:pPr>
+    </w:lvl>
+    <w:lvl w:ilvl="3" w:tplc="FFFFFFFF" w:tentative="1">
+      <w:start w:val="1"/>
+      <w:numFmt w:val="decimal"/>
+      <w:lvlText w:val="%4."/>
+      <w:lvlJc w:val="left"/>
+      <w:pPr>
+        <w:ind w:left="1600" w:hanging="400"/>
+      </w:pPr>
+    </w:lvl>
+    <w:lvl w:ilvl="4" w:tplc="FFFFFFFF" w:tentative="1">
+      <w:start w:val="1"/>
+      <w:numFmt w:val="upperLetter"/>
+      <w:lvlText w:val="%5."/>
+      <w:lvlJc w:val="left"/>
+      <w:pPr>
+        <w:ind w:left="2000" w:hanging="400"/>
+      </w:pPr>
+    </w:lvl>
+    <w:lvl w:ilvl="5" w:tplc="FFFFFFFF" w:tentative="1">
+      <w:start w:val="1"/>
+      <w:numFmt w:val="lowerRoman"/>
+      <w:lvlText w:val="%6."/>
+      <w:lvlJc w:val="right"/>
+      <w:pPr>
+        <w:ind w:left="2400" w:hanging="400"/>
+      </w:pPr>
+    </w:lvl>
+    <w:lvl w:ilvl="6" w:tplc="FFFFFFFF" w:tentative="1">
+      <w:start w:val="1"/>
+      <w:numFmt w:val="decimal"/>
+      <w:lvlText w:val="%7."/>
+      <w:lvlJc w:val="left"/>
+      <w:pPr>
+        <w:ind w:left="2800" w:hanging="400"/>
+      </w:pPr>
+    </w:lvl>
+    <w:lvl w:ilvl="7" w:tplc="FFFFFFFF" w:tentative="1">
+      <w:start w:val="1"/>
+      <w:numFmt w:val="upperLetter"/>
+      <w:lvlText w:val="%8."/>
+      <w:lvlJc w:val="left"/>
+      <w:pPr>
+        <w:ind w:left="3200" w:hanging="400"/>
+      </w:pPr>
+    </w:lvl>
+    <w:lvl w:ilvl="8" w:tplc="FFFFFFFF" w:tentative="1">
+      <w:start w:val="1"/>
+      <w:numFmt w:val="lowerRoman"/>
+      <w:lvlText w:val="%9."/>
+      <w:lvlJc w:val="right"/>
+      <w:pPr>
+        <w:ind w:left="3600" w:hanging="400"/>
+      </w:pPr>
+    </w:lvl>
+  </w:abstractNum>
+  <w:abstractNum w:abstractNumId="12" w15:restartNumberingAfterBreak="0">
     <w:nsid w:val="346E0DCA"/>
     <w:multiLevelType w:val="hybridMultilevel"/>
     <w:tmpl w:val="73DC2400"/>
@@ -6490,7 +6606,7 @@
       </w:pPr>
     </w:lvl>
   </w:abstractNum>
-  <w:abstractNum w:abstractNumId="12" w15:restartNumberingAfterBreak="0">
+  <w:abstractNum w:abstractNumId="13" w15:restartNumberingAfterBreak="0">
     <w:nsid w:val="45BE47C7"/>
     <w:multiLevelType w:val="hybridMultilevel"/>
     <w:tmpl w:val="D7A0A5BA"/>
@@ -6579,7 +6695,7 @@
       </w:pPr>
     </w:lvl>
   </w:abstractNum>
-  <w:abstractNum w:abstractNumId="13" w15:restartNumberingAfterBreak="0">
+  <w:abstractNum w:abstractNumId="14" w15:restartNumberingAfterBreak="0">
     <w:nsid w:val="5F981D54"/>
     <w:multiLevelType w:val="hybridMultilevel"/>
     <w:tmpl w:val="C472C7FE"/>
@@ -6668,7 +6784,93 @@
       </w:pPr>
     </w:lvl>
   </w:abstractNum>
-  <w:abstractNum w:abstractNumId="14" w15:restartNumberingAfterBreak="0">
+  <w:abstractNum w:abstractNumId="15" w15:restartNumberingAfterBreak="0">
+    <w:nsid w:val="602403DB"/>
+    <w:multiLevelType w:val="hybridMultilevel"/>
+    <w:tmpl w:val="3EAE021A"/>
+    <w:lvl w:ilvl="0" w:tplc="0409000F">
+      <w:start w:val="1"/>
+      <w:numFmt w:val="decimal"/>
+      <w:lvlText w:val="%1."/>
+      <w:lvlJc w:val="left"/>
+      <w:pPr>
+        <w:ind w:left="800" w:hanging="400"/>
+      </w:pPr>
+    </w:lvl>
+    <w:lvl w:ilvl="1" w:tplc="04090019" w:tentative="1">
+      <w:start w:val="1"/>
+      <w:numFmt w:val="upperLetter"/>
+      <w:lvlText w:val="%2."/>
+      <w:lvlJc w:val="left"/>
+      <w:pPr>
+        <w:ind w:left="1200" w:hanging="400"/>
+      </w:pPr>
+    </w:lvl>
+    <w:lvl w:ilvl="2" w:tplc="0409001B" w:tentative="1">
+      <w:start w:val="1"/>
+      <w:numFmt w:val="lowerRoman"/>
+      <w:lvlText w:val="%3."/>
+      <w:lvlJc w:val="right"/>
+      <w:pPr>
+        <w:ind w:left="1600" w:hanging="400"/>
+      </w:pPr>
+    </w:lvl>
+    <w:lvl w:ilvl="3" w:tplc="0409000F" w:tentative="1">
+      <w:start w:val="1"/>
+      <w:numFmt w:val="decimal"/>
+      <w:lvlText w:val="%4."/>
+      <w:lvlJc w:val="left"/>
+      <w:pPr>
+        <w:ind w:left="2000" w:hanging="400"/>
+      </w:pPr>
+    </w:lvl>
+    <w:lvl w:ilvl="4" w:tplc="04090019" w:tentative="1">
+      <w:start w:val="1"/>
+      <w:numFmt w:val="upperLetter"/>
+      <w:lvlText w:val="%5."/>
+      <w:lvlJc w:val="left"/>
+      <w:pPr>
+        <w:ind w:left="2400" w:hanging="400"/>
+      </w:pPr>
+    </w:lvl>
+    <w:lvl w:ilvl="5" w:tplc="0409001B" w:tentative="1">
+      <w:start w:val="1"/>
+      <w:numFmt w:val="lowerRoman"/>
+      <w:lvlText w:val="%6."/>
+      <w:lvlJc w:val="right"/>
+      <w:pPr>
+        <w:ind w:left="2800" w:hanging="400"/>
+      </w:pPr>
+    </w:lvl>
+    <w:lvl w:ilvl="6" w:tplc="0409000F" w:tentative="1">
+      <w:start w:val="1"/>
+      <w:numFmt w:val="decimal"/>
+      <w:lvlText w:val="%7."/>
+      <w:lvlJc w:val="left"/>
+      <w:pPr>
+        <w:ind w:left="3200" w:hanging="400"/>
+      </w:pPr>
+    </w:lvl>
+    <w:lvl w:ilvl="7" w:tplc="04090019" w:tentative="1">
+      <w:start w:val="1"/>
+      <w:numFmt w:val="upperLetter"/>
+      <w:lvlText w:val="%8."/>
+      <w:lvlJc w:val="left"/>
+      <w:pPr>
+        <w:ind w:left="3600" w:hanging="400"/>
+      </w:pPr>
+    </w:lvl>
+    <w:lvl w:ilvl="8" w:tplc="0409001B" w:tentative="1">
+      <w:start w:val="1"/>
+      <w:numFmt w:val="lowerRoman"/>
+      <w:lvlText w:val="%9."/>
+      <w:lvlJc w:val="right"/>
+      <w:pPr>
+        <w:ind w:left="4000" w:hanging="400"/>
+      </w:pPr>
+    </w:lvl>
+  </w:abstractNum>
+  <w:abstractNum w:abstractNumId="16" w15:restartNumberingAfterBreak="0">
     <w:nsid w:val="6BD6434A"/>
     <w:multiLevelType w:val="hybridMultilevel"/>
     <w:tmpl w:val="4472436C"/>
@@ -6757,7 +6959,7 @@
       </w:pPr>
     </w:lvl>
   </w:abstractNum>
-  <w:abstractNum w:abstractNumId="15" w15:restartNumberingAfterBreak="0">
+  <w:abstractNum w:abstractNumId="17" w15:restartNumberingAfterBreak="0">
     <w:nsid w:val="710F295C"/>
     <w:multiLevelType w:val="hybridMultilevel"/>
     <w:tmpl w:val="BBD4301C"/>
@@ -6847,10 +7049,10 @@
     </w:lvl>
   </w:abstractNum>
   <w:num w:numId="1">
-    <w:abstractNumId w:val="11"/>
+    <w:abstractNumId w:val="12"/>
   </w:num>
   <w:num w:numId="2">
-    <w:abstractNumId w:val="13"/>
+    <w:abstractNumId w:val="14"/>
   </w:num>
   <w:num w:numId="3">
     <w:abstractNumId w:val="3"/>
@@ -6874,13 +7076,13 @@
     <w:abstractNumId w:val="7"/>
   </w:num>
   <w:num w:numId="10">
-    <w:abstractNumId w:val="12"/>
+    <w:abstractNumId w:val="13"/>
   </w:num>
   <w:num w:numId="11">
     <w:abstractNumId w:val="10"/>
   </w:num>
   <w:num w:numId="12">
-    <w:abstractNumId w:val="15"/>
+    <w:abstractNumId w:val="17"/>
   </w:num>
   <w:num w:numId="13">
     <w:abstractNumId w:val="4"/>
@@ -6889,10 +7091,16 @@
     <w:abstractNumId w:val="1"/>
   </w:num>
   <w:num w:numId="15">
-    <w:abstractNumId w:val="14"/>
+    <w:abstractNumId w:val="16"/>
   </w:num>
   <w:num w:numId="16">
     <w:abstractNumId w:val="0"/>
+  </w:num>
+  <w:num w:numId="17">
+    <w:abstractNumId w:val="15"/>
+  </w:num>
+  <w:num w:numId="18">
+    <w:abstractNumId w:val="11"/>
   </w:num>
 </w:numbering>
 </file>
@@ -8170,11 +8378,13 @@
     <w:rsid w:val="003875CC"/>
     <w:rsid w:val="003931A6"/>
     <w:rsid w:val="00595D10"/>
+    <w:rsid w:val="005C04D1"/>
+    <w:rsid w:val="00700212"/>
     <w:rsid w:val="00700A55"/>
     <w:rsid w:val="00725BA6"/>
+    <w:rsid w:val="00800506"/>
     <w:rsid w:val="00A77B1C"/>
     <w:rsid w:val="00BE1977"/>
-    <w:rsid w:val="00C05D72"/>
     <w:rsid w:val="00C11EE0"/>
     <w:rsid w:val="00C84E1F"/>
     <w:rsid w:val="00C8601A"/>
@@ -8816,26 +9026,6 @@
       <w:autoSpaceDN w:val="0"/>
     </w:pPr>
   </w:style>
-  <w:style w:type="paragraph" w:customStyle="1" w:styleId="C9F21355ECC64C2E9FDC21E4753C15A7">
-    <w:name w:val="C9F21355ECC64C2E9FDC21E4753C15A7"/>
-    <w:rsid w:val="00EB3FB7"/>
-    <w:pPr>
-      <w:widowControl w:val="0"/>
-      <w:wordWrap w:val="0"/>
-      <w:autoSpaceDE w:val="0"/>
-      <w:autoSpaceDN w:val="0"/>
-    </w:pPr>
-  </w:style>
-  <w:style w:type="paragraph" w:customStyle="1" w:styleId="AD089EDA4F3C4096B626313915C6E616">
-    <w:name w:val="AD089EDA4F3C4096B626313915C6E616"/>
-    <w:rsid w:val="00EB3FB7"/>
-    <w:pPr>
-      <w:widowControl w:val="0"/>
-      <w:wordWrap w:val="0"/>
-      <w:autoSpaceDE w:val="0"/>
-      <w:autoSpaceDN w:val="0"/>
-    </w:pPr>
-  </w:style>
   <w:style w:type="paragraph" w:customStyle="1" w:styleId="8E198A57A5E141A7BAA1B628C12F9D03">
     <w:name w:val="8E198A57A5E141A7BAA1B628C12F9D03"/>
     <w:rsid w:val="00D22849"/>

</xml_diff>

<commit_message>
(1) Respawning the player. (2) Hit Events
(1)	Character respawn custom event is created and bound to OnDestroyed event of the character.
(2)	Event Hit in BH_Character is utilized to detect collisions with barrels.
</commit_message>
<xml_diff>
--- a/Project Backlog - Barrel Hopper.docx
+++ b/Project Backlog - Barrel Hopper.docx
@@ -39,13 +39,13 @@
         <w:tblLook w:val="04A0" w:firstRow="1" w:lastRow="0" w:firstColumn="1" w:lastColumn="0" w:noHBand="0" w:noVBand="1"/>
       </w:tblPr>
       <w:tblGrid>
-        <w:gridCol w:w="1453"/>
-        <w:gridCol w:w="1619"/>
-        <w:gridCol w:w="2898"/>
-        <w:gridCol w:w="2372"/>
-        <w:gridCol w:w="1451"/>
+        <w:gridCol w:w="1434"/>
+        <w:gridCol w:w="1696"/>
+        <w:gridCol w:w="2865"/>
+        <w:gridCol w:w="2323"/>
+        <w:gridCol w:w="1494"/>
         <w:gridCol w:w="2421"/>
-        <w:gridCol w:w="1473"/>
+        <w:gridCol w:w="1454"/>
       </w:tblGrid>
       <w:tr>
         <w:trPr>
@@ -955,13 +955,8 @@
               <w:t>S</w:t>
             </w:r>
             <w:r>
-              <w:t xml:space="preserve">ocket offset is set to </w:t>
-            </w:r>
-            <w:proofErr w:type="gramStart"/>
-            <w:r>
-              <w:t>75cm</w:t>
-            </w:r>
-            <w:proofErr w:type="gramEnd"/>
+              <w:t>ocket offset is set to 75cm</w:t>
+            </w:r>
             <w:r>
               <w:rPr>
                 <w:rFonts w:hint="eastAsia"/>
@@ -1025,15 +1020,7 @@
               <w:t>Camera Settings</w:t>
             </w:r>
             <w:r>
-              <w:t xml:space="preserve"> section, the </w:t>
-            </w:r>
-            <w:proofErr w:type="gramStart"/>
-            <w:r>
-              <w:t>property :</w:t>
-            </w:r>
-            <w:proofErr w:type="gramEnd"/>
-            <w:r>
-              <w:t xml:space="preserve"> </w:t>
+              <w:t xml:space="preserve"> section, the property : </w:t>
             </w:r>
             <w:r>
               <w:rPr>
@@ -1091,19 +1078,11 @@
             </w:r>
             <w:proofErr w:type="spellStart"/>
             <w:r>
-              <w:t>BH_</w:t>
-            </w:r>
-            <w:proofErr w:type="gramStart"/>
-            <w:r>
-              <w:t>Character</w:t>
+              <w:t>BH_Character</w:t>
             </w:r>
             <w:proofErr w:type="spellEnd"/>
             <w:r>
-              <w:t>(</w:t>
-            </w:r>
-            <w:proofErr w:type="gramEnd"/>
-            <w:r>
-              <w:t>Self) Components panel -&gt; Pawn section.</w:t>
+              <w:t>(Self) Components panel -&gt; Pawn section.</w:t>
             </w:r>
           </w:p>
         </w:tc>
@@ -1162,11 +1141,11 @@
               <w:t xml:space="preserve">Capsule </w:t>
             </w:r>
             <w:r>
-              <w:t xml:space="preserve">component as we wish their positions to update relative </w:t>
+              <w:t xml:space="preserve">component as we wish their positions to </w:t>
             </w:r>
             <w:r>
               <w:lastRenderedPageBreak/>
-              <w:t>to the capsule component.</w:t>
+              <w:t>update relative to the capsule component.</w:t>
             </w:r>
           </w:p>
           <w:p>
@@ -1419,23 +1398,15 @@
               <w:t>B</w:t>
             </w:r>
             <w:r>
-              <w:t>H_</w:t>
-            </w:r>
-            <w:proofErr w:type="gramStart"/>
-            <w:r>
-              <w:t>GameMode</w:t>
+              <w:t>H_GameMode</w:t>
             </w:r>
             <w:proofErr w:type="spellEnd"/>
             <w:r>
-              <w:t>(</w:t>
-            </w:r>
-            <w:proofErr w:type="gramEnd"/>
-            <w:r>
-              <w:t xml:space="preserve">Self) -&gt; Classes section -&gt; </w:t>
+              <w:t xml:space="preserve">(Self) -&gt; </w:t>
             </w:r>
             <w:r>
               <w:lastRenderedPageBreak/>
-              <w:t xml:space="preserve">Details -&gt; Default Pawn Class -&gt; </w:t>
+              <w:t xml:space="preserve">Classes section -&gt; Details -&gt; Default Pawn Class -&gt; </w:t>
             </w:r>
             <w:proofErr w:type="spellStart"/>
             <w:r>
@@ -1491,11 +1462,11 @@
             </w:pPr>
             <w:r>
               <w:lastRenderedPageBreak/>
-              <w:t xml:space="preserve">Created a game mode that informs the engine that when a controllable player is </w:t>
+              <w:t xml:space="preserve">Created a game mode that informs the engine that when a </w:t>
             </w:r>
             <w:r>
               <w:lastRenderedPageBreak/>
-              <w:t xml:space="preserve">spawned into a world to use our </w:t>
+              <w:t xml:space="preserve">controllable player is spawned into a world to use our </w:t>
             </w:r>
             <w:proofErr w:type="spellStart"/>
             <w:r>
@@ -1919,11 +1890,11 @@
               <w:jc w:val="left"/>
             </w:pPr>
             <w:r>
-              <w:t xml:space="preserve">Z value of rotation rate is increased to make our player rotate much faster when moving from </w:t>
+              <w:t xml:space="preserve">Z value of rotation rate is increased to make our player rotate much faster </w:t>
             </w:r>
             <w:r>
               <w:lastRenderedPageBreak/>
-              <w:t>left to right.</w:t>
+              <w:t>when moving from left to right.</w:t>
             </w:r>
           </w:p>
         </w:tc>
@@ -2995,10 +2966,15 @@
               <w:rPr>
                 <w:rFonts w:hint="eastAsia"/>
               </w:rPr>
+              <w:lastRenderedPageBreak/>
               <w:t>S</w:t>
             </w:r>
             <w:r>
-              <w:t>imulate Physics option ticked in the Physics section of the Details panel.</w:t>
+              <w:t xml:space="preserve">imulate Physics option ticked in the Physics section of the </w:t>
+            </w:r>
+            <w:r>
+              <w:lastRenderedPageBreak/>
+              <w:t>Details panel.</w:t>
             </w:r>
           </w:p>
           <w:p>
@@ -3015,7 +2991,6 @@
               <w:rPr>
                 <w:rFonts w:hint="eastAsia"/>
               </w:rPr>
-              <w:lastRenderedPageBreak/>
               <w:t>B</w:t>
             </w:r>
             <w:r>
@@ -3176,15 +3151,7 @@
               <w:t>A new blueprint class created</w:t>
             </w:r>
             <w:r>
-              <w:t xml:space="preserve"> that </w:t>
-            </w:r>
-            <w:proofErr w:type="gramStart"/>
-            <w:r>
-              <w:t>spawns</w:t>
-            </w:r>
-            <w:proofErr w:type="gramEnd"/>
-            <w:r>
-              <w:t xml:space="preserve"> barrels.</w:t>
+              <w:t xml:space="preserve"> that spawns barrels.</w:t>
             </w:r>
           </w:p>
           <w:p>
@@ -3204,15 +3171,7 @@
               <w:t>T</w:t>
             </w:r>
             <w:r>
-              <w:t xml:space="preserve">wo float variables and a branch node </w:t>
-            </w:r>
-            <w:proofErr w:type="gramStart"/>
-            <w:r>
-              <w:t>is</w:t>
-            </w:r>
-            <w:proofErr w:type="gramEnd"/>
-            <w:r>
-              <w:t xml:space="preserve"> created in the event graph of the barrel spawner blueprint class.</w:t>
+              <w:t>wo float variables and a branch node is created in the event graph of the barrel spawner blueprint class.</w:t>
             </w:r>
           </w:p>
           <w:p>
@@ -3578,6 +3537,9 @@
             <w:r>
               <w:t>022.02.</w:t>
             </w:r>
+            <w:r>
+              <w:t>19</w:t>
+            </w:r>
           </w:p>
         </w:tc>
         <w:tc>
@@ -3587,9 +3549,6 @@
           <w:p>
             <w:pPr>
               <w:jc w:val="left"/>
-              <w:rPr>
-                <w:rFonts w:hint="eastAsia"/>
-              </w:rPr>
             </w:pPr>
             <w:r>
               <w:rPr>
@@ -3598,7 +3557,11 @@
               <w:t>M</w:t>
             </w:r>
             <w:r>
-              <w:t>asking our destruction with particles</w:t>
+              <w:t xml:space="preserve">asking our destruction with </w:t>
+            </w:r>
+            <w:r>
+              <w:lastRenderedPageBreak/>
+              <w:t>particles</w:t>
             </w:r>
           </w:p>
         </w:tc>
@@ -3613,10 +3576,15 @@
               <w:jc w:val="left"/>
             </w:pPr>
             <w:r>
+              <w:lastRenderedPageBreak/>
               <w:t>An explosive p</w:t>
             </w:r>
             <w:r>
-              <w:t>article effect created for the destruction of the barrel.</w:t>
+              <w:t xml:space="preserve">article effect created for the destruction </w:t>
+            </w:r>
+            <w:r>
+              <w:lastRenderedPageBreak/>
+              <w:t>of the barrel.</w:t>
             </w:r>
           </w:p>
         </w:tc>
@@ -3632,6 +3600,7 @@
               <w:rPr>
                 <w:rFonts w:hint="eastAsia"/>
               </w:rPr>
+              <w:lastRenderedPageBreak/>
               <w:t>N</w:t>
             </w:r>
             <w:r>
@@ -3738,12 +3707,14 @@
               <w:rPr>
                 <w:rFonts w:hint="eastAsia"/>
               </w:rPr>
-              <w:lastRenderedPageBreak/>
               <w:t>2</w:t>
             </w:r>
             <w:r>
               <w:t>022.02.</w:t>
             </w:r>
+            <w:r>
+              <w:t>21</w:t>
+            </w:r>
           </w:p>
         </w:tc>
         <w:tc>
@@ -3752,8 +3723,49 @@
           </w:tcPr>
           <w:p>
             <w:pPr>
-              <w:jc w:val="left"/>
-            </w:pPr>
+              <w:pStyle w:val="a5"/>
+              <w:numPr>
+                <w:ilvl w:val="0"/>
+                <w:numId w:val="20"/>
+              </w:numPr>
+              <w:ind w:leftChars="0"/>
+              <w:jc w:val="left"/>
+            </w:pPr>
+            <w:r>
+              <w:rPr>
+                <w:rFonts w:hint="eastAsia"/>
+              </w:rPr>
+              <w:t>R</w:t>
+            </w:r>
+            <w:r>
+              <w:t>espawning the player</w:t>
+            </w:r>
+            <w:r>
+              <w:t>.</w:t>
+            </w:r>
+          </w:p>
+          <w:p>
+            <w:pPr>
+              <w:pStyle w:val="a5"/>
+              <w:numPr>
+                <w:ilvl w:val="0"/>
+                <w:numId w:val="20"/>
+              </w:numPr>
+              <w:ind w:leftChars="0"/>
+              <w:jc w:val="left"/>
+              <w:rPr>
+                <w:rFonts w:hint="eastAsia"/>
+              </w:rPr>
+            </w:pPr>
+            <w:r>
+              <w:rPr>
+                <w:rFonts w:hint="eastAsia"/>
+              </w:rPr>
+              <w:t>H</w:t>
+            </w:r>
+            <w:r>
+              <w:t>it Events.</w:t>
+            </w:r>
           </w:p>
         </w:tc>
         <w:tc>
@@ -3763,9 +3775,67 @@
           <w:p>
             <w:pPr>
               <w:pStyle w:val="a5"/>
-              <w:ind w:leftChars="0" w:left="0"/>
-              <w:jc w:val="left"/>
-            </w:pPr>
+              <w:numPr>
+                <w:ilvl w:val="0"/>
+                <w:numId w:val="21"/>
+              </w:numPr>
+              <w:ind w:leftChars="0"/>
+              <w:jc w:val="left"/>
+            </w:pPr>
+            <w:r>
+              <w:rPr>
+                <w:rFonts w:hint="eastAsia"/>
+              </w:rPr>
+              <w:t>C</w:t>
+            </w:r>
+            <w:r>
+              <w:t xml:space="preserve">haracter respawn custom event is created and </w:t>
+            </w:r>
+            <w:r>
+              <w:t>bound</w:t>
+            </w:r>
+            <w:r>
+              <w:t xml:space="preserve"> to </w:t>
+            </w:r>
+            <w:proofErr w:type="spellStart"/>
+            <w:r>
+              <w:t>OnDestroyed</w:t>
+            </w:r>
+            <w:proofErr w:type="spellEnd"/>
+            <w:r>
+              <w:t xml:space="preserve"> event of the character.</w:t>
+            </w:r>
+          </w:p>
+          <w:p>
+            <w:pPr>
+              <w:pStyle w:val="a5"/>
+              <w:numPr>
+                <w:ilvl w:val="0"/>
+                <w:numId w:val="21"/>
+              </w:numPr>
+              <w:ind w:leftChars="0"/>
+              <w:jc w:val="left"/>
+              <w:rPr>
+                <w:rFonts w:hint="eastAsia"/>
+              </w:rPr>
+            </w:pPr>
+            <w:r>
+              <w:rPr>
+                <w:rFonts w:hint="eastAsia"/>
+              </w:rPr>
+              <w:t>E</w:t>
+            </w:r>
+            <w:r>
+              <w:t xml:space="preserve">vent Hit in </w:t>
+            </w:r>
+            <w:proofErr w:type="spellStart"/>
+            <w:r>
+              <w:t>BH_Character</w:t>
+            </w:r>
+            <w:proofErr w:type="spellEnd"/>
+            <w:r>
+              <w:t xml:space="preserve"> is utilized to detect collisions with barrels.</w:t>
+            </w:r>
           </w:p>
         </w:tc>
         <w:tc>
@@ -3776,6 +3846,32 @@
             <w:pPr>
               <w:jc w:val="left"/>
             </w:pPr>
+            <w:r>
+              <w:rPr>
+                <w:rFonts w:hint="eastAsia"/>
+              </w:rPr>
+              <w:t>C</w:t>
+            </w:r>
+            <w:r>
+              <w:t xml:space="preserve">haracter respawn event is a delegate of the </w:t>
+            </w:r>
+            <w:proofErr w:type="spellStart"/>
+            <w:r>
+              <w:t>OnDestroyed</w:t>
+            </w:r>
+            <w:proofErr w:type="spellEnd"/>
+            <w:r>
+              <w:t xml:space="preserve"> event of the </w:t>
+            </w:r>
+            <w:r>
+              <w:t>character</w:t>
+            </w:r>
+            <w:r>
+              <w:t>.</w:t>
+            </w:r>
+            <w:r>
+              <w:t xml:space="preserve"> </w:t>
+            </w:r>
           </w:p>
         </w:tc>
         <w:tc>
@@ -3787,13 +3883,25 @@
               <w:jc w:val="left"/>
             </w:pPr>
             <w:r>
-              <w:rPr>
-                <w:rFonts w:hint="eastAsia"/>
-              </w:rPr>
-              <w:t>N</w:t>
-            </w:r>
-            <w:r>
-              <w:t>/A</w:t>
+              <w:t>UnrealEngine-4※ByExample</w:t>
+            </w:r>
+          </w:p>
+          <w:p>
+            <w:pPr>
+              <w:jc w:val="left"/>
+            </w:pPr>
+            <w:r>
+              <w:rPr>
+                <w:rFonts w:hint="eastAsia"/>
+                <w:color w:val="0070C0"/>
+              </w:rPr>
+              <w:t>P</w:t>
+            </w:r>
+            <w:r>
+              <w:rPr>
+                <w:color w:val="0070C0"/>
+              </w:rPr>
+              <w:t>age. 111</w:t>
             </w:r>
           </w:p>
         </w:tc>
@@ -6696,6 +6804,270 @@
     </w:lvl>
   </w:abstractNum>
   <w:abstractNum w:abstractNumId="14" w15:restartNumberingAfterBreak="0">
+    <w:nsid w:val="513D67C3"/>
+    <w:multiLevelType w:val="hybridMultilevel"/>
+    <w:tmpl w:val="D5D6F25C"/>
+    <w:lvl w:ilvl="0" w:tplc="0409000F">
+      <w:start w:val="1"/>
+      <w:numFmt w:val="decimal"/>
+      <w:lvlText w:val="%1."/>
+      <w:lvlJc w:val="left"/>
+      <w:pPr>
+        <w:ind w:left="800" w:hanging="400"/>
+      </w:pPr>
+    </w:lvl>
+    <w:lvl w:ilvl="1" w:tplc="04090019" w:tentative="1">
+      <w:start w:val="1"/>
+      <w:numFmt w:val="upperLetter"/>
+      <w:lvlText w:val="%2."/>
+      <w:lvlJc w:val="left"/>
+      <w:pPr>
+        <w:ind w:left="1200" w:hanging="400"/>
+      </w:pPr>
+    </w:lvl>
+    <w:lvl w:ilvl="2" w:tplc="0409001B" w:tentative="1">
+      <w:start w:val="1"/>
+      <w:numFmt w:val="lowerRoman"/>
+      <w:lvlText w:val="%3."/>
+      <w:lvlJc w:val="right"/>
+      <w:pPr>
+        <w:ind w:left="1600" w:hanging="400"/>
+      </w:pPr>
+    </w:lvl>
+    <w:lvl w:ilvl="3" w:tplc="0409000F" w:tentative="1">
+      <w:start w:val="1"/>
+      <w:numFmt w:val="decimal"/>
+      <w:lvlText w:val="%4."/>
+      <w:lvlJc w:val="left"/>
+      <w:pPr>
+        <w:ind w:left="2000" w:hanging="400"/>
+      </w:pPr>
+    </w:lvl>
+    <w:lvl w:ilvl="4" w:tplc="04090019" w:tentative="1">
+      <w:start w:val="1"/>
+      <w:numFmt w:val="upperLetter"/>
+      <w:lvlText w:val="%5."/>
+      <w:lvlJc w:val="left"/>
+      <w:pPr>
+        <w:ind w:left="2400" w:hanging="400"/>
+      </w:pPr>
+    </w:lvl>
+    <w:lvl w:ilvl="5" w:tplc="0409001B" w:tentative="1">
+      <w:start w:val="1"/>
+      <w:numFmt w:val="lowerRoman"/>
+      <w:lvlText w:val="%6."/>
+      <w:lvlJc w:val="right"/>
+      <w:pPr>
+        <w:ind w:left="2800" w:hanging="400"/>
+      </w:pPr>
+    </w:lvl>
+    <w:lvl w:ilvl="6" w:tplc="0409000F" w:tentative="1">
+      <w:start w:val="1"/>
+      <w:numFmt w:val="decimal"/>
+      <w:lvlText w:val="%7."/>
+      <w:lvlJc w:val="left"/>
+      <w:pPr>
+        <w:ind w:left="3200" w:hanging="400"/>
+      </w:pPr>
+    </w:lvl>
+    <w:lvl w:ilvl="7" w:tplc="04090019" w:tentative="1">
+      <w:start w:val="1"/>
+      <w:numFmt w:val="upperLetter"/>
+      <w:lvlText w:val="%8."/>
+      <w:lvlJc w:val="left"/>
+      <w:pPr>
+        <w:ind w:left="3600" w:hanging="400"/>
+      </w:pPr>
+    </w:lvl>
+    <w:lvl w:ilvl="8" w:tplc="0409001B" w:tentative="1">
+      <w:start w:val="1"/>
+      <w:numFmt w:val="lowerRoman"/>
+      <w:lvlText w:val="%9."/>
+      <w:lvlJc w:val="right"/>
+      <w:pPr>
+        <w:ind w:left="4000" w:hanging="400"/>
+      </w:pPr>
+    </w:lvl>
+  </w:abstractNum>
+  <w:abstractNum w:abstractNumId="15" w15:restartNumberingAfterBreak="0">
+    <w:nsid w:val="582129FF"/>
+    <w:multiLevelType w:val="hybridMultilevel"/>
+    <w:tmpl w:val="C1989344"/>
+    <w:lvl w:ilvl="0" w:tplc="EA708EFA">
+      <w:start w:val="1"/>
+      <w:numFmt w:val="decimal"/>
+      <w:lvlText w:val="(%1)"/>
+      <w:lvlJc w:val="left"/>
+      <w:pPr>
+        <w:ind w:left="400" w:hanging="400"/>
+      </w:pPr>
+      <w:rPr>
+        <w:rFonts w:hint="default"/>
+      </w:rPr>
+    </w:lvl>
+    <w:lvl w:ilvl="1" w:tplc="FFFFFFFF" w:tentative="1">
+      <w:start w:val="1"/>
+      <w:numFmt w:val="upperLetter"/>
+      <w:lvlText w:val="%2."/>
+      <w:lvlJc w:val="left"/>
+      <w:pPr>
+        <w:ind w:left="800" w:hanging="400"/>
+      </w:pPr>
+    </w:lvl>
+    <w:lvl w:ilvl="2" w:tplc="FFFFFFFF" w:tentative="1">
+      <w:start w:val="1"/>
+      <w:numFmt w:val="lowerRoman"/>
+      <w:lvlText w:val="%3."/>
+      <w:lvlJc w:val="right"/>
+      <w:pPr>
+        <w:ind w:left="1200" w:hanging="400"/>
+      </w:pPr>
+    </w:lvl>
+    <w:lvl w:ilvl="3" w:tplc="FFFFFFFF" w:tentative="1">
+      <w:start w:val="1"/>
+      <w:numFmt w:val="decimal"/>
+      <w:lvlText w:val="%4."/>
+      <w:lvlJc w:val="left"/>
+      <w:pPr>
+        <w:ind w:left="1600" w:hanging="400"/>
+      </w:pPr>
+    </w:lvl>
+    <w:lvl w:ilvl="4" w:tplc="FFFFFFFF" w:tentative="1">
+      <w:start w:val="1"/>
+      <w:numFmt w:val="upperLetter"/>
+      <w:lvlText w:val="%5."/>
+      <w:lvlJc w:val="left"/>
+      <w:pPr>
+        <w:ind w:left="2000" w:hanging="400"/>
+      </w:pPr>
+    </w:lvl>
+    <w:lvl w:ilvl="5" w:tplc="FFFFFFFF" w:tentative="1">
+      <w:start w:val="1"/>
+      <w:numFmt w:val="lowerRoman"/>
+      <w:lvlText w:val="%6."/>
+      <w:lvlJc w:val="right"/>
+      <w:pPr>
+        <w:ind w:left="2400" w:hanging="400"/>
+      </w:pPr>
+    </w:lvl>
+    <w:lvl w:ilvl="6" w:tplc="FFFFFFFF" w:tentative="1">
+      <w:start w:val="1"/>
+      <w:numFmt w:val="decimal"/>
+      <w:lvlText w:val="%7."/>
+      <w:lvlJc w:val="left"/>
+      <w:pPr>
+        <w:ind w:left="2800" w:hanging="400"/>
+      </w:pPr>
+    </w:lvl>
+    <w:lvl w:ilvl="7" w:tplc="FFFFFFFF" w:tentative="1">
+      <w:start w:val="1"/>
+      <w:numFmt w:val="upperLetter"/>
+      <w:lvlText w:val="%8."/>
+      <w:lvlJc w:val="left"/>
+      <w:pPr>
+        <w:ind w:left="3200" w:hanging="400"/>
+      </w:pPr>
+    </w:lvl>
+    <w:lvl w:ilvl="8" w:tplc="FFFFFFFF" w:tentative="1">
+      <w:start w:val="1"/>
+      <w:numFmt w:val="lowerRoman"/>
+      <w:lvlText w:val="%9."/>
+      <w:lvlJc w:val="right"/>
+      <w:pPr>
+        <w:ind w:left="3600" w:hanging="400"/>
+      </w:pPr>
+    </w:lvl>
+  </w:abstractNum>
+  <w:abstractNum w:abstractNumId="16" w15:restartNumberingAfterBreak="0">
+    <w:nsid w:val="5D541BA7"/>
+    <w:multiLevelType w:val="hybridMultilevel"/>
+    <w:tmpl w:val="08E22F9C"/>
+    <w:lvl w:ilvl="0" w:tplc="EA708EFA">
+      <w:start w:val="1"/>
+      <w:numFmt w:val="decimal"/>
+      <w:lvlText w:val="(%1)"/>
+      <w:lvlJc w:val="left"/>
+      <w:pPr>
+        <w:ind w:left="400" w:hanging="400"/>
+      </w:pPr>
+      <w:rPr>
+        <w:rFonts w:hint="default"/>
+      </w:rPr>
+    </w:lvl>
+    <w:lvl w:ilvl="1" w:tplc="04090019" w:tentative="1">
+      <w:start w:val="1"/>
+      <w:numFmt w:val="upperLetter"/>
+      <w:lvlText w:val="%2."/>
+      <w:lvlJc w:val="left"/>
+      <w:pPr>
+        <w:ind w:left="800" w:hanging="400"/>
+      </w:pPr>
+    </w:lvl>
+    <w:lvl w:ilvl="2" w:tplc="0409001B" w:tentative="1">
+      <w:start w:val="1"/>
+      <w:numFmt w:val="lowerRoman"/>
+      <w:lvlText w:val="%3."/>
+      <w:lvlJc w:val="right"/>
+      <w:pPr>
+        <w:ind w:left="1200" w:hanging="400"/>
+      </w:pPr>
+    </w:lvl>
+    <w:lvl w:ilvl="3" w:tplc="0409000F" w:tentative="1">
+      <w:start w:val="1"/>
+      <w:numFmt w:val="decimal"/>
+      <w:lvlText w:val="%4."/>
+      <w:lvlJc w:val="left"/>
+      <w:pPr>
+        <w:ind w:left="1600" w:hanging="400"/>
+      </w:pPr>
+    </w:lvl>
+    <w:lvl w:ilvl="4" w:tplc="04090019" w:tentative="1">
+      <w:start w:val="1"/>
+      <w:numFmt w:val="upperLetter"/>
+      <w:lvlText w:val="%5."/>
+      <w:lvlJc w:val="left"/>
+      <w:pPr>
+        <w:ind w:left="2000" w:hanging="400"/>
+      </w:pPr>
+    </w:lvl>
+    <w:lvl w:ilvl="5" w:tplc="0409001B" w:tentative="1">
+      <w:start w:val="1"/>
+      <w:numFmt w:val="lowerRoman"/>
+      <w:lvlText w:val="%6."/>
+      <w:lvlJc w:val="right"/>
+      <w:pPr>
+        <w:ind w:left="2400" w:hanging="400"/>
+      </w:pPr>
+    </w:lvl>
+    <w:lvl w:ilvl="6" w:tplc="0409000F" w:tentative="1">
+      <w:start w:val="1"/>
+      <w:numFmt w:val="decimal"/>
+      <w:lvlText w:val="%7."/>
+      <w:lvlJc w:val="left"/>
+      <w:pPr>
+        <w:ind w:left="2800" w:hanging="400"/>
+      </w:pPr>
+    </w:lvl>
+    <w:lvl w:ilvl="7" w:tplc="04090019" w:tentative="1">
+      <w:start w:val="1"/>
+      <w:numFmt w:val="upperLetter"/>
+      <w:lvlText w:val="%8."/>
+      <w:lvlJc w:val="left"/>
+      <w:pPr>
+        <w:ind w:left="3200" w:hanging="400"/>
+      </w:pPr>
+    </w:lvl>
+    <w:lvl w:ilvl="8" w:tplc="0409001B" w:tentative="1">
+      <w:start w:val="1"/>
+      <w:numFmt w:val="lowerRoman"/>
+      <w:lvlText w:val="%9."/>
+      <w:lvlJc w:val="right"/>
+      <w:pPr>
+        <w:ind w:left="3600" w:hanging="400"/>
+      </w:pPr>
+    </w:lvl>
+  </w:abstractNum>
+  <w:abstractNum w:abstractNumId="17" w15:restartNumberingAfterBreak="0">
     <w:nsid w:val="5F981D54"/>
     <w:multiLevelType w:val="hybridMultilevel"/>
     <w:tmpl w:val="C472C7FE"/>
@@ -6784,7 +7156,7 @@
       </w:pPr>
     </w:lvl>
   </w:abstractNum>
-  <w:abstractNum w:abstractNumId="15" w15:restartNumberingAfterBreak="0">
+  <w:abstractNum w:abstractNumId="18" w15:restartNumberingAfterBreak="0">
     <w:nsid w:val="602403DB"/>
     <w:multiLevelType w:val="hybridMultilevel"/>
     <w:tmpl w:val="3EAE021A"/>
@@ -6870,7 +7242,7 @@
       </w:pPr>
     </w:lvl>
   </w:abstractNum>
-  <w:abstractNum w:abstractNumId="16" w15:restartNumberingAfterBreak="0">
+  <w:abstractNum w:abstractNumId="19" w15:restartNumberingAfterBreak="0">
     <w:nsid w:val="6BD6434A"/>
     <w:multiLevelType w:val="hybridMultilevel"/>
     <w:tmpl w:val="4472436C"/>
@@ -6959,7 +7331,7 @@
       </w:pPr>
     </w:lvl>
   </w:abstractNum>
-  <w:abstractNum w:abstractNumId="17" w15:restartNumberingAfterBreak="0">
+  <w:abstractNum w:abstractNumId="20" w15:restartNumberingAfterBreak="0">
     <w:nsid w:val="710F295C"/>
     <w:multiLevelType w:val="hybridMultilevel"/>
     <w:tmpl w:val="BBD4301C"/>
@@ -7052,7 +7424,7 @@
     <w:abstractNumId w:val="12"/>
   </w:num>
   <w:num w:numId="2">
-    <w:abstractNumId w:val="14"/>
+    <w:abstractNumId w:val="17"/>
   </w:num>
   <w:num w:numId="3">
     <w:abstractNumId w:val="3"/>
@@ -7082,7 +7454,7 @@
     <w:abstractNumId w:val="10"/>
   </w:num>
   <w:num w:numId="12">
-    <w:abstractNumId w:val="17"/>
+    <w:abstractNumId w:val="20"/>
   </w:num>
   <w:num w:numId="13">
     <w:abstractNumId w:val="4"/>
@@ -7091,16 +7463,25 @@
     <w:abstractNumId w:val="1"/>
   </w:num>
   <w:num w:numId="15">
-    <w:abstractNumId w:val="16"/>
+    <w:abstractNumId w:val="19"/>
   </w:num>
   <w:num w:numId="16">
     <w:abstractNumId w:val="0"/>
   </w:num>
   <w:num w:numId="17">
-    <w:abstractNumId w:val="15"/>
+    <w:abstractNumId w:val="18"/>
   </w:num>
   <w:num w:numId="18">
     <w:abstractNumId w:val="11"/>
+  </w:num>
+  <w:num w:numId="19">
+    <w:abstractNumId w:val="14"/>
+  </w:num>
+  <w:num w:numId="20">
+    <w:abstractNumId w:val="15"/>
+  </w:num>
+  <w:num w:numId="21">
+    <w:abstractNumId w:val="16"/>
   </w:num>
 </w:numbering>
 </file>
@@ -8383,6 +8764,7 @@
     <w:rsid w:val="00700A55"/>
     <w:rsid w:val="00725BA6"/>
     <w:rsid w:val="00800506"/>
+    <w:rsid w:val="00906B85"/>
     <w:rsid w:val="00A77B1C"/>
     <w:rsid w:val="00BE1977"/>
     <w:rsid w:val="00C11EE0"/>

</xml_diff>

<commit_message>
Using a sequence to group the functionality of respawning character and camera.
(1)	A sequence node is created and connected to the Character_Respawn event.
(2)	Then 1 execution path of the sequence node is connected to the Delay node created for character respawning functionality.
(3)	A camera actor, which owns a camera component, is created to set the target view fo the camera when respawning our character.
</commit_message>
<xml_diff>
--- a/Project Backlog - Barrel Hopper.docx
+++ b/Project Backlog - Barrel Hopper.docx
@@ -378,7 +378,6 @@
                 <w:color w:val="0070C0"/>
               </w:rPr>
             </w:pPr>
-            <w:proofErr w:type="spellStart"/>
             <w:r>
               <w:rPr>
                 <w:rFonts w:hint="eastAsia"/>
@@ -392,7 +391,6 @@
               </w:rPr>
               <w:t>arrel_Hopper</w:t>
             </w:r>
-            <w:proofErr w:type="spellEnd"/>
           </w:p>
         </w:tc>
         <w:sdt>
@@ -590,7 +588,6 @@
                 <w:color w:val="0070C0"/>
               </w:rPr>
             </w:pPr>
-            <w:proofErr w:type="spellStart"/>
             <w:r>
               <w:rPr>
                 <w:rFonts w:hint="eastAsia"/>
@@ -604,7 +601,6 @@
               </w:rPr>
               <w:t>H_Character</w:t>
             </w:r>
-            <w:proofErr w:type="spellEnd"/>
           </w:p>
         </w:tc>
         <w:sdt>
@@ -893,7 +889,6 @@
             <w:r>
               <w:t xml:space="preserve">and a </w:t>
             </w:r>
-            <w:proofErr w:type="spellStart"/>
             <w:r>
               <w:rPr>
                 <w:b/>
@@ -902,7 +897,6 @@
               </w:rPr>
               <w:t>SpringArm</w:t>
             </w:r>
-            <w:proofErr w:type="spellEnd"/>
             <w:r>
               <w:rPr>
                 <w:color w:val="0070C0"/>
@@ -979,7 +973,6 @@
             <w:r>
               <w:t xml:space="preserve">the </w:t>
             </w:r>
-            <w:proofErr w:type="spellStart"/>
             <w:r>
               <w:rPr>
                 <w:color w:val="0070C0"/>
@@ -987,11 +980,7 @@
               <w:t>SpringArm</w:t>
             </w:r>
             <w:r>
-              <w:t>’s</w:t>
-            </w:r>
-            <w:proofErr w:type="spellEnd"/>
-            <w:r>
-              <w:t xml:space="preserve"> Details Panel.</w:t>
+              <w:t>’s Details Panel.</w:t>
             </w:r>
           </w:p>
           <w:p>
@@ -1074,15 +1063,7 @@
               <w:t xml:space="preserve">se Controller Rotation Yaw </w:t>
             </w:r>
             <w:r>
-              <w:t xml:space="preserve">property unchecked. </w:t>
-            </w:r>
-            <w:proofErr w:type="spellStart"/>
-            <w:r>
-              <w:t>BH_Character</w:t>
-            </w:r>
-            <w:proofErr w:type="spellEnd"/>
-            <w:r>
-              <w:t>(Self) Components panel -&gt; Pawn section.</w:t>
+              <w:t>property unchecked. BH_Character(Self) Components panel -&gt; Pawn section.</w:t>
             </w:r>
           </w:p>
         </w:tc>
@@ -1117,19 +1098,11 @@
             <w:r>
               <w:t xml:space="preserve">and </w:t>
             </w:r>
-            <w:proofErr w:type="spellStart"/>
             <w:r>
               <w:rPr>
                 <w:color w:val="0070C0"/>
               </w:rPr>
-              <w:t>SpringArm</w:t>
-            </w:r>
-            <w:proofErr w:type="spellEnd"/>
-            <w:r>
-              <w:rPr>
-                <w:color w:val="0070C0"/>
-              </w:rPr>
-              <w:t xml:space="preserve"> </w:t>
+              <w:t xml:space="preserve">SpringArm </w:t>
             </w:r>
             <w:r>
               <w:t xml:space="preserve">components are child of the </w:t>
@@ -1174,19 +1147,11 @@
             <w:r>
               <w:t xml:space="preserve">component is a child of the </w:t>
             </w:r>
-            <w:proofErr w:type="spellStart"/>
             <w:r>
               <w:rPr>
                 <w:color w:val="0070C0"/>
               </w:rPr>
-              <w:t>SpringArm</w:t>
-            </w:r>
-            <w:proofErr w:type="spellEnd"/>
-            <w:r>
-              <w:rPr>
-                <w:color w:val="0070C0"/>
-              </w:rPr>
-              <w:t xml:space="preserve"> </w:t>
+              <w:t xml:space="preserve">SpringArm </w:t>
             </w:r>
             <w:r>
               <w:t>component, as we will be using the spring arm to position and rotate the camera.</w:t>
@@ -1390,7 +1355,6 @@
               <w:ind w:leftChars="0"/>
               <w:jc w:val="left"/>
             </w:pPr>
-            <w:proofErr w:type="spellStart"/>
             <w:r>
               <w:rPr>
                 <w:rFonts w:hint="eastAsia"/>
@@ -1398,29 +1362,17 @@
               <w:t>B</w:t>
             </w:r>
             <w:r>
-              <w:t>H_GameMode</w:t>
-            </w:r>
-            <w:proofErr w:type="spellEnd"/>
-            <w:r>
-              <w:t xml:space="preserve">(Self) -&gt; </w:t>
+              <w:t xml:space="preserve">H_GameMode(Self) -&gt; </w:t>
             </w:r>
             <w:r>
               <w:lastRenderedPageBreak/>
               <w:t xml:space="preserve">Classes section -&gt; Details -&gt; Default Pawn Class -&gt; </w:t>
             </w:r>
-            <w:proofErr w:type="spellStart"/>
             <w:r>
               <w:rPr>
                 <w:color w:val="0070C0"/>
               </w:rPr>
-              <w:t>BH_Character</w:t>
-            </w:r>
-            <w:proofErr w:type="spellEnd"/>
-            <w:r>
-              <w:rPr>
-                <w:color w:val="0070C0"/>
-              </w:rPr>
-              <w:t xml:space="preserve"> </w:t>
+              <w:t xml:space="preserve">BH_Character </w:t>
             </w:r>
             <w:r>
               <w:t>selected.</w:t>
@@ -1436,7 +1388,6 @@
               <w:ind w:leftChars="0"/>
               <w:jc w:val="left"/>
             </w:pPr>
-            <w:proofErr w:type="spellStart"/>
             <w:r>
               <w:rPr>
                 <w:rFonts w:hint="eastAsia"/>
@@ -1444,11 +1395,7 @@
               <w:t>B</w:t>
             </w:r>
             <w:r>
-              <w:t>H_GameMode</w:t>
-            </w:r>
-            <w:proofErr w:type="spellEnd"/>
-            <w:r>
-              <w:t xml:space="preserve"> selected in the Default Game Mode field.</w:t>
+              <w:t>H_GameMode selected in the Default Game Mode field.</w:t>
             </w:r>
           </w:p>
         </w:tc>
@@ -1468,19 +1415,11 @@
               <w:lastRenderedPageBreak/>
               <w:t xml:space="preserve">controllable player is spawned into a world to use our </w:t>
             </w:r>
-            <w:proofErr w:type="spellStart"/>
             <w:r>
               <w:rPr>
                 <w:color w:val="0070C0"/>
               </w:rPr>
-              <w:t>BH_Character</w:t>
-            </w:r>
-            <w:proofErr w:type="spellEnd"/>
-            <w:r>
-              <w:rPr>
-                <w:color w:val="0070C0"/>
-              </w:rPr>
-              <w:t xml:space="preserve"> </w:t>
+              <w:t xml:space="preserve">BH_Character </w:t>
             </w:r>
             <w:r>
               <w:t>object by default</w:t>
@@ -1521,7 +1460,6 @@
                 <w:color w:val="00B0F0"/>
               </w:rPr>
             </w:pPr>
-            <w:proofErr w:type="spellStart"/>
             <w:r>
               <w:rPr>
                 <w:rFonts w:hint="eastAsia"/>
@@ -1535,7 +1473,6 @@
               </w:rPr>
               <w:t>H_GameMode</w:t>
             </w:r>
-            <w:proofErr w:type="spellEnd"/>
           </w:p>
         </w:tc>
         <w:sdt>
@@ -2102,14 +2039,12 @@
             <w:pPr>
               <w:jc w:val="left"/>
             </w:pPr>
-            <w:proofErr w:type="spellStart"/>
             <w:r>
               <w:rPr>
                 <w:color w:val="0070C0"/>
               </w:rPr>
               <w:t>Barrel_Hopper_Map</w:t>
             </w:r>
-            <w:proofErr w:type="spellEnd"/>
           </w:p>
         </w:tc>
         <w:sdt>
@@ -3026,7 +2961,6 @@
             <w:pPr>
               <w:jc w:val="left"/>
             </w:pPr>
-            <w:proofErr w:type="spellStart"/>
             <w:r>
               <w:rPr>
                 <w:rFonts w:hint="eastAsia"/>
@@ -3040,7 +2974,6 @@
               </w:rPr>
               <w:t>H_Barrel</w:t>
             </w:r>
-            <w:proofErr w:type="spellEnd"/>
           </w:p>
         </w:tc>
         <w:sdt>
@@ -3235,7 +3168,6 @@
             <w:pPr>
               <w:jc w:val="left"/>
             </w:pPr>
-            <w:proofErr w:type="spellStart"/>
             <w:r>
               <w:rPr>
                 <w:rFonts w:hint="eastAsia"/>
@@ -3249,7 +3181,6 @@
               </w:rPr>
               <w:t>H_Barrel_Spawner</w:t>
             </w:r>
-            <w:proofErr w:type="spellEnd"/>
           </w:p>
         </w:tc>
         <w:sdt>
@@ -3436,7 +3367,6 @@
             <w:pPr>
               <w:jc w:val="left"/>
             </w:pPr>
-            <w:proofErr w:type="spellStart"/>
             <w:r>
               <w:rPr>
                 <w:rFonts w:hint="eastAsia"/>
@@ -3468,7 +3398,6 @@
               </w:rPr>
               <w:t>Blueprint</w:t>
             </w:r>
-            <w:proofErr w:type="spellEnd"/>
           </w:p>
         </w:tc>
         <w:sdt>
@@ -3753,9 +3682,6 @@
               </w:numPr>
               <w:ind w:leftChars="0"/>
               <w:jc w:val="left"/>
-              <w:rPr>
-                <w:rFonts w:hint="eastAsia"/>
-              </w:rPr>
             </w:pPr>
             <w:r>
               <w:rPr>
@@ -3795,15 +3721,7 @@
               <w:t>bound</w:t>
             </w:r>
             <w:r>
-              <w:t xml:space="preserve"> to </w:t>
-            </w:r>
-            <w:proofErr w:type="spellStart"/>
-            <w:r>
-              <w:t>OnDestroyed</w:t>
-            </w:r>
-            <w:proofErr w:type="spellEnd"/>
-            <w:r>
-              <w:t xml:space="preserve"> event of the character.</w:t>
+              <w:t xml:space="preserve"> to OnDestroyed event of the character.</w:t>
             </w:r>
           </w:p>
           <w:p>
@@ -3815,9 +3733,6 @@
               </w:numPr>
               <w:ind w:leftChars="0"/>
               <w:jc w:val="left"/>
-              <w:rPr>
-                <w:rFonts w:hint="eastAsia"/>
-              </w:rPr>
             </w:pPr>
             <w:r>
               <w:rPr>
@@ -3826,15 +3741,7 @@
               <w:t>E</w:t>
             </w:r>
             <w:r>
-              <w:t xml:space="preserve">vent Hit in </w:t>
-            </w:r>
-            <w:proofErr w:type="spellStart"/>
-            <w:r>
-              <w:t>BH_Character</w:t>
-            </w:r>
-            <w:proofErr w:type="spellEnd"/>
-            <w:r>
-              <w:t xml:space="preserve"> is utilized to detect collisions with barrels.</w:t>
+              <w:t>vent Hit in BH_Character is utilized to detect collisions with barrels.</w:t>
             </w:r>
           </w:p>
         </w:tc>
@@ -3853,15 +3760,7 @@
               <w:t>C</w:t>
             </w:r>
             <w:r>
-              <w:t xml:space="preserve">haracter respawn event is a delegate of the </w:t>
-            </w:r>
-            <w:proofErr w:type="spellStart"/>
-            <w:r>
-              <w:t>OnDestroyed</w:t>
-            </w:r>
-            <w:proofErr w:type="spellEnd"/>
-            <w:r>
-              <w:t xml:space="preserve"> event of the </w:t>
+              <w:t xml:space="preserve">haracter respawn event is a delegate of the OnDestroyed event of the </w:t>
             </w:r>
             <w:r>
               <w:t>character</w:t>
@@ -3990,6 +3889,9 @@
             <w:r>
               <w:t>022.02.</w:t>
             </w:r>
+            <w:r>
+              <w:t>23</w:t>
+            </w:r>
           </w:p>
         </w:tc>
         <w:tc>
@@ -4000,6 +3902,12 @@
             <w:pPr>
               <w:jc w:val="left"/>
             </w:pPr>
+            <w:r>
+              <w:t>Using a sequence</w:t>
+            </w:r>
+            <w:r>
+              <w:t xml:space="preserve"> to group the functionality of respawning character and camera.</w:t>
+            </w:r>
           </w:p>
         </w:tc>
         <w:tc>
@@ -4009,9 +3917,66 @@
           <w:p>
             <w:pPr>
               <w:pStyle w:val="a5"/>
-              <w:ind w:leftChars="0" w:left="0"/>
-              <w:jc w:val="left"/>
-            </w:pPr>
+              <w:numPr>
+                <w:ilvl w:val="0"/>
+                <w:numId w:val="22"/>
+              </w:numPr>
+              <w:ind w:leftChars="0"/>
+              <w:jc w:val="left"/>
+            </w:pPr>
+            <w:r>
+              <w:rPr>
+                <w:rFonts w:hint="eastAsia"/>
+              </w:rPr>
+              <w:t>A</w:t>
+            </w:r>
+            <w:r>
+              <w:t xml:space="preserve"> sequence node is created and connected to the Character_Respawn event.</w:t>
+            </w:r>
+          </w:p>
+          <w:p>
+            <w:pPr>
+              <w:pStyle w:val="a5"/>
+              <w:numPr>
+                <w:ilvl w:val="0"/>
+                <w:numId w:val="22"/>
+              </w:numPr>
+              <w:ind w:leftChars="0"/>
+              <w:jc w:val="left"/>
+            </w:pPr>
+            <w:r>
+              <w:rPr>
+                <w:rFonts w:hint="eastAsia"/>
+              </w:rPr>
+              <w:t>T</w:t>
+            </w:r>
+            <w:r>
+              <w:t>hen 1 execution path of the sequence node is connected to the Delay node created for character respawning functionality.</w:t>
+            </w:r>
+          </w:p>
+          <w:p>
+            <w:pPr>
+              <w:pStyle w:val="a5"/>
+              <w:numPr>
+                <w:ilvl w:val="0"/>
+                <w:numId w:val="22"/>
+              </w:numPr>
+              <w:ind w:leftChars="0"/>
+              <w:jc w:val="left"/>
+            </w:pPr>
+            <w:r>
+              <w:rPr>
+                <w:rFonts w:hint="eastAsia"/>
+              </w:rPr>
+              <w:t>A</w:t>
+            </w:r>
+            <w:r>
+              <w:t xml:space="preserve"> camera actor, which owns a camera component, is created to set the target view fo </w:t>
+            </w:r>
+            <w:r>
+              <w:lastRenderedPageBreak/>
+              <w:t xml:space="preserve">the camera when respawning our character. </w:t>
+            </w:r>
           </w:p>
         </w:tc>
         <w:tc>
@@ -4022,6 +3987,16 @@
             <w:pPr>
               <w:jc w:val="left"/>
             </w:pPr>
+            <w:r>
+              <w:rPr>
+                <w:rFonts w:hint="eastAsia"/>
+              </w:rPr>
+              <w:lastRenderedPageBreak/>
+              <w:t>N</w:t>
+            </w:r>
+            <w:r>
+              <w:t>/A</w:t>
+            </w:r>
           </w:p>
         </w:tc>
         <w:tc>
@@ -6009,6 +5984,95 @@
     </w:lvl>
   </w:abstractNum>
   <w:abstractNum w:abstractNumId="5" w15:restartNumberingAfterBreak="0">
+    <w:nsid w:val="1CB0456A"/>
+    <w:multiLevelType w:val="hybridMultilevel"/>
+    <w:tmpl w:val="7CBE15F8"/>
+    <w:lvl w:ilvl="0" w:tplc="25DA5DE4">
+      <w:start w:val="1"/>
+      <w:numFmt w:val="decimal"/>
+      <w:lvlText w:val="(%1)"/>
+      <w:lvlJc w:val="left"/>
+      <w:pPr>
+        <w:ind w:left="400" w:hanging="400"/>
+      </w:pPr>
+      <w:rPr>
+        <w:rFonts w:hint="default"/>
+      </w:rPr>
+    </w:lvl>
+    <w:lvl w:ilvl="1" w:tplc="04090019" w:tentative="1">
+      <w:start w:val="1"/>
+      <w:numFmt w:val="upperLetter"/>
+      <w:lvlText w:val="%2."/>
+      <w:lvlJc w:val="left"/>
+      <w:pPr>
+        <w:ind w:left="800" w:hanging="400"/>
+      </w:pPr>
+    </w:lvl>
+    <w:lvl w:ilvl="2" w:tplc="0409001B" w:tentative="1">
+      <w:start w:val="1"/>
+      <w:numFmt w:val="lowerRoman"/>
+      <w:lvlText w:val="%3."/>
+      <w:lvlJc w:val="right"/>
+      <w:pPr>
+        <w:ind w:left="1200" w:hanging="400"/>
+      </w:pPr>
+    </w:lvl>
+    <w:lvl w:ilvl="3" w:tplc="0409000F" w:tentative="1">
+      <w:start w:val="1"/>
+      <w:numFmt w:val="decimal"/>
+      <w:lvlText w:val="%4."/>
+      <w:lvlJc w:val="left"/>
+      <w:pPr>
+        <w:ind w:left="1600" w:hanging="400"/>
+      </w:pPr>
+    </w:lvl>
+    <w:lvl w:ilvl="4" w:tplc="04090019" w:tentative="1">
+      <w:start w:val="1"/>
+      <w:numFmt w:val="upperLetter"/>
+      <w:lvlText w:val="%5."/>
+      <w:lvlJc w:val="left"/>
+      <w:pPr>
+        <w:ind w:left="2000" w:hanging="400"/>
+      </w:pPr>
+    </w:lvl>
+    <w:lvl w:ilvl="5" w:tplc="0409001B" w:tentative="1">
+      <w:start w:val="1"/>
+      <w:numFmt w:val="lowerRoman"/>
+      <w:lvlText w:val="%6."/>
+      <w:lvlJc w:val="right"/>
+      <w:pPr>
+        <w:ind w:left="2400" w:hanging="400"/>
+      </w:pPr>
+    </w:lvl>
+    <w:lvl w:ilvl="6" w:tplc="0409000F" w:tentative="1">
+      <w:start w:val="1"/>
+      <w:numFmt w:val="decimal"/>
+      <w:lvlText w:val="%7."/>
+      <w:lvlJc w:val="left"/>
+      <w:pPr>
+        <w:ind w:left="2800" w:hanging="400"/>
+      </w:pPr>
+    </w:lvl>
+    <w:lvl w:ilvl="7" w:tplc="04090019" w:tentative="1">
+      <w:start w:val="1"/>
+      <w:numFmt w:val="upperLetter"/>
+      <w:lvlText w:val="%8."/>
+      <w:lvlJc w:val="left"/>
+      <w:pPr>
+        <w:ind w:left="3200" w:hanging="400"/>
+      </w:pPr>
+    </w:lvl>
+    <w:lvl w:ilvl="8" w:tplc="0409001B" w:tentative="1">
+      <w:start w:val="1"/>
+      <w:numFmt w:val="lowerRoman"/>
+      <w:lvlText w:val="%9."/>
+      <w:lvlJc w:val="right"/>
+      <w:pPr>
+        <w:ind w:left="3600" w:hanging="400"/>
+      </w:pPr>
+    </w:lvl>
+  </w:abstractNum>
+  <w:abstractNum w:abstractNumId="6" w15:restartNumberingAfterBreak="0">
     <w:nsid w:val="22182110"/>
     <w:multiLevelType w:val="hybridMultilevel"/>
     <w:tmpl w:val="4A88D1AA"/>
@@ -6094,7 +6158,7 @@
       </w:pPr>
     </w:lvl>
   </w:abstractNum>
-  <w:abstractNum w:abstractNumId="6" w15:restartNumberingAfterBreak="0">
+  <w:abstractNum w:abstractNumId="7" w15:restartNumberingAfterBreak="0">
     <w:nsid w:val="22CA60D3"/>
     <w:multiLevelType w:val="hybridMultilevel"/>
     <w:tmpl w:val="89C820DA"/>
@@ -6183,7 +6247,7 @@
       </w:pPr>
     </w:lvl>
   </w:abstractNum>
-  <w:abstractNum w:abstractNumId="7" w15:restartNumberingAfterBreak="0">
+  <w:abstractNum w:abstractNumId="8" w15:restartNumberingAfterBreak="0">
     <w:nsid w:val="28655C41"/>
     <w:multiLevelType w:val="hybridMultilevel"/>
     <w:tmpl w:val="D8C0D436"/>
@@ -6272,7 +6336,7 @@
       </w:pPr>
     </w:lvl>
   </w:abstractNum>
-  <w:abstractNum w:abstractNumId="8" w15:restartNumberingAfterBreak="0">
+  <w:abstractNum w:abstractNumId="9" w15:restartNumberingAfterBreak="0">
     <w:nsid w:val="2CBD0379"/>
     <w:multiLevelType w:val="hybridMultilevel"/>
     <w:tmpl w:val="9D92611C"/>
@@ -6361,7 +6425,7 @@
       </w:pPr>
     </w:lvl>
   </w:abstractNum>
-  <w:abstractNum w:abstractNumId="9" w15:restartNumberingAfterBreak="0">
+  <w:abstractNum w:abstractNumId="10" w15:restartNumberingAfterBreak="0">
     <w:nsid w:val="2D5020E6"/>
     <w:multiLevelType w:val="hybridMultilevel"/>
     <w:tmpl w:val="6972CB2E"/>
@@ -6450,7 +6514,7 @@
       </w:pPr>
     </w:lvl>
   </w:abstractNum>
-  <w:abstractNum w:abstractNumId="10" w15:restartNumberingAfterBreak="0">
+  <w:abstractNum w:abstractNumId="11" w15:restartNumberingAfterBreak="0">
     <w:nsid w:val="2ED737E9"/>
     <w:multiLevelType w:val="hybridMultilevel"/>
     <w:tmpl w:val="6E7035C0"/>
@@ -6536,7 +6600,7 @@
       </w:pPr>
     </w:lvl>
   </w:abstractNum>
-  <w:abstractNum w:abstractNumId="11" w15:restartNumberingAfterBreak="0">
+  <w:abstractNum w:abstractNumId="12" w15:restartNumberingAfterBreak="0">
     <w:nsid w:val="32AA4EDA"/>
     <w:multiLevelType w:val="hybridMultilevel"/>
     <w:tmpl w:val="7FE4ACB2"/>
@@ -6625,7 +6689,7 @@
       </w:pPr>
     </w:lvl>
   </w:abstractNum>
-  <w:abstractNum w:abstractNumId="12" w15:restartNumberingAfterBreak="0">
+  <w:abstractNum w:abstractNumId="13" w15:restartNumberingAfterBreak="0">
     <w:nsid w:val="346E0DCA"/>
     <w:multiLevelType w:val="hybridMultilevel"/>
     <w:tmpl w:val="73DC2400"/>
@@ -6714,7 +6778,7 @@
       </w:pPr>
     </w:lvl>
   </w:abstractNum>
-  <w:abstractNum w:abstractNumId="13" w15:restartNumberingAfterBreak="0">
+  <w:abstractNum w:abstractNumId="14" w15:restartNumberingAfterBreak="0">
     <w:nsid w:val="45BE47C7"/>
     <w:multiLevelType w:val="hybridMultilevel"/>
     <w:tmpl w:val="D7A0A5BA"/>
@@ -6803,7 +6867,7 @@
       </w:pPr>
     </w:lvl>
   </w:abstractNum>
-  <w:abstractNum w:abstractNumId="14" w15:restartNumberingAfterBreak="0">
+  <w:abstractNum w:abstractNumId="15" w15:restartNumberingAfterBreak="0">
     <w:nsid w:val="513D67C3"/>
     <w:multiLevelType w:val="hybridMultilevel"/>
     <w:tmpl w:val="D5D6F25C"/>
@@ -6889,7 +6953,7 @@
       </w:pPr>
     </w:lvl>
   </w:abstractNum>
-  <w:abstractNum w:abstractNumId="15" w15:restartNumberingAfterBreak="0">
+  <w:abstractNum w:abstractNumId="16" w15:restartNumberingAfterBreak="0">
     <w:nsid w:val="582129FF"/>
     <w:multiLevelType w:val="hybridMultilevel"/>
     <w:tmpl w:val="C1989344"/>
@@ -6978,7 +7042,7 @@
       </w:pPr>
     </w:lvl>
   </w:abstractNum>
-  <w:abstractNum w:abstractNumId="16" w15:restartNumberingAfterBreak="0">
+  <w:abstractNum w:abstractNumId="17" w15:restartNumberingAfterBreak="0">
     <w:nsid w:val="5D541BA7"/>
     <w:multiLevelType w:val="hybridMultilevel"/>
     <w:tmpl w:val="08E22F9C"/>
@@ -7067,7 +7131,7 @@
       </w:pPr>
     </w:lvl>
   </w:abstractNum>
-  <w:abstractNum w:abstractNumId="17" w15:restartNumberingAfterBreak="0">
+  <w:abstractNum w:abstractNumId="18" w15:restartNumberingAfterBreak="0">
     <w:nsid w:val="5F981D54"/>
     <w:multiLevelType w:val="hybridMultilevel"/>
     <w:tmpl w:val="C472C7FE"/>
@@ -7156,7 +7220,7 @@
       </w:pPr>
     </w:lvl>
   </w:abstractNum>
-  <w:abstractNum w:abstractNumId="18" w15:restartNumberingAfterBreak="0">
+  <w:abstractNum w:abstractNumId="19" w15:restartNumberingAfterBreak="0">
     <w:nsid w:val="602403DB"/>
     <w:multiLevelType w:val="hybridMultilevel"/>
     <w:tmpl w:val="3EAE021A"/>
@@ -7242,7 +7306,7 @@
       </w:pPr>
     </w:lvl>
   </w:abstractNum>
-  <w:abstractNum w:abstractNumId="19" w15:restartNumberingAfterBreak="0">
+  <w:abstractNum w:abstractNumId="20" w15:restartNumberingAfterBreak="0">
     <w:nsid w:val="6BD6434A"/>
     <w:multiLevelType w:val="hybridMultilevel"/>
     <w:tmpl w:val="4472436C"/>
@@ -7331,7 +7395,7 @@
       </w:pPr>
     </w:lvl>
   </w:abstractNum>
-  <w:abstractNum w:abstractNumId="20" w15:restartNumberingAfterBreak="0">
+  <w:abstractNum w:abstractNumId="21" w15:restartNumberingAfterBreak="0">
     <w:nsid w:val="710F295C"/>
     <w:multiLevelType w:val="hybridMultilevel"/>
     <w:tmpl w:val="BBD4301C"/>
@@ -7421,40 +7485,40 @@
     </w:lvl>
   </w:abstractNum>
   <w:num w:numId="1">
-    <w:abstractNumId w:val="12"/>
+    <w:abstractNumId w:val="13"/>
   </w:num>
   <w:num w:numId="2">
-    <w:abstractNumId w:val="17"/>
+    <w:abstractNumId w:val="18"/>
   </w:num>
   <w:num w:numId="3">
     <w:abstractNumId w:val="3"/>
   </w:num>
   <w:num w:numId="4">
+    <w:abstractNumId w:val="10"/>
+  </w:num>
+  <w:num w:numId="5">
     <w:abstractNumId w:val="9"/>
   </w:num>
-  <w:num w:numId="5">
-    <w:abstractNumId w:val="8"/>
-  </w:num>
   <w:num w:numId="6">
-    <w:abstractNumId w:val="6"/>
+    <w:abstractNumId w:val="7"/>
   </w:num>
   <w:num w:numId="7">
-    <w:abstractNumId w:val="5"/>
+    <w:abstractNumId w:val="6"/>
   </w:num>
   <w:num w:numId="8">
     <w:abstractNumId w:val="2"/>
   </w:num>
   <w:num w:numId="9">
-    <w:abstractNumId w:val="7"/>
+    <w:abstractNumId w:val="8"/>
   </w:num>
   <w:num w:numId="10">
-    <w:abstractNumId w:val="13"/>
+    <w:abstractNumId w:val="14"/>
   </w:num>
   <w:num w:numId="11">
-    <w:abstractNumId w:val="10"/>
+    <w:abstractNumId w:val="11"/>
   </w:num>
   <w:num w:numId="12">
-    <w:abstractNumId w:val="20"/>
+    <w:abstractNumId w:val="21"/>
   </w:num>
   <w:num w:numId="13">
     <w:abstractNumId w:val="4"/>
@@ -7463,25 +7527,28 @@
     <w:abstractNumId w:val="1"/>
   </w:num>
   <w:num w:numId="15">
-    <w:abstractNumId w:val="19"/>
+    <w:abstractNumId w:val="20"/>
   </w:num>
   <w:num w:numId="16">
     <w:abstractNumId w:val="0"/>
   </w:num>
   <w:num w:numId="17">
-    <w:abstractNumId w:val="18"/>
+    <w:abstractNumId w:val="19"/>
   </w:num>
   <w:num w:numId="18">
-    <w:abstractNumId w:val="11"/>
+    <w:abstractNumId w:val="12"/>
   </w:num>
   <w:num w:numId="19">
-    <w:abstractNumId w:val="14"/>
+    <w:abstractNumId w:val="15"/>
   </w:num>
   <w:num w:numId="20">
-    <w:abstractNumId w:val="15"/>
+    <w:abstractNumId w:val="16"/>
   </w:num>
   <w:num w:numId="21">
-    <w:abstractNumId w:val="16"/>
+    <w:abstractNumId w:val="17"/>
+  </w:num>
+  <w:num w:numId="22">
+    <w:abstractNumId w:val="5"/>
   </w:num>
 </w:numbering>
 </file>
@@ -8766,6 +8833,7 @@
     <w:rsid w:val="00800506"/>
     <w:rsid w:val="00906B85"/>
     <w:rsid w:val="00A77B1C"/>
+    <w:rsid w:val="00B24331"/>
     <w:rsid w:val="00BE1977"/>
     <w:rsid w:val="00C11EE0"/>
     <w:rsid w:val="00C84E1F"/>

</xml_diff>

<commit_message>
Creating the Blueprint function
A blueprint function is created for the character respawn functionality to keep the functionality following our sequence tidy.
</commit_message>
<xml_diff>
--- a/Project Backlog - Barrel Hopper.docx
+++ b/Project Backlog - Barrel Hopper.docx
@@ -53,7 +53,7 @@
         </w:trPr>
         <w:tc>
           <w:tcPr>
-            <w:tcW w:w="1514" w:type="dxa"/>
+            <w:tcW w:w="1434" w:type="dxa"/>
           </w:tcPr>
           <w:p>
             <w:pPr>
@@ -88,7 +88,7 @@
         </w:tc>
         <w:tc>
           <w:tcPr>
-            <w:tcW w:w="1667" w:type="dxa"/>
+            <w:tcW w:w="1696" w:type="dxa"/>
           </w:tcPr>
           <w:p>
             <w:pPr>
@@ -123,7 +123,7 @@
         </w:tc>
         <w:tc>
           <w:tcPr>
-            <w:tcW w:w="3002" w:type="dxa"/>
+            <w:tcW w:w="2865" w:type="dxa"/>
           </w:tcPr>
           <w:p>
             <w:pPr>
@@ -158,7 +158,7 @@
         </w:tc>
         <w:tc>
           <w:tcPr>
-            <w:tcW w:w="2526" w:type="dxa"/>
+            <w:tcW w:w="2323" w:type="dxa"/>
           </w:tcPr>
           <w:p>
             <w:pPr>
@@ -183,7 +183,7 @@
         </w:tc>
         <w:tc>
           <w:tcPr>
-            <w:tcW w:w="1451" w:type="dxa"/>
+            <w:tcW w:w="1494" w:type="dxa"/>
           </w:tcPr>
           <w:p>
             <w:pPr>
@@ -218,7 +218,7 @@
         </w:tc>
         <w:tc>
           <w:tcPr>
-            <w:tcW w:w="1993" w:type="dxa"/>
+            <w:tcW w:w="2421" w:type="dxa"/>
           </w:tcPr>
           <w:p>
             <w:pPr>
@@ -253,7 +253,7 @@
         </w:tc>
         <w:tc>
           <w:tcPr>
-            <w:tcW w:w="1534" w:type="dxa"/>
+            <w:tcW w:w="1454" w:type="dxa"/>
           </w:tcPr>
           <w:p>
             <w:pPr>
@@ -293,7 +293,7 @@
         </w:trPr>
         <w:tc>
           <w:tcPr>
-            <w:tcW w:w="1514" w:type="dxa"/>
+            <w:tcW w:w="1434" w:type="dxa"/>
           </w:tcPr>
           <w:p>
             <w:pPr>
@@ -312,7 +312,7 @@
         </w:tc>
         <w:tc>
           <w:tcPr>
-            <w:tcW w:w="1667" w:type="dxa"/>
+            <w:tcW w:w="1696" w:type="dxa"/>
           </w:tcPr>
           <w:p>
             <w:r>
@@ -322,7 +322,7 @@
         </w:tc>
         <w:tc>
           <w:tcPr>
-            <w:tcW w:w="3002" w:type="dxa"/>
+            <w:tcW w:w="2865" w:type="dxa"/>
           </w:tcPr>
           <w:p>
             <w:r>
@@ -338,7 +338,7 @@
         </w:tc>
         <w:tc>
           <w:tcPr>
-            <w:tcW w:w="2526" w:type="dxa"/>
+            <w:tcW w:w="2323" w:type="dxa"/>
           </w:tcPr>
           <w:p>
             <w:r>
@@ -354,7 +354,7 @@
         </w:tc>
         <w:tc>
           <w:tcPr>
-            <w:tcW w:w="1451" w:type="dxa"/>
+            <w:tcW w:w="1494" w:type="dxa"/>
           </w:tcPr>
           <w:p>
             <w:r>
@@ -370,7 +370,7 @@
         </w:tc>
         <w:tc>
           <w:tcPr>
-            <w:tcW w:w="1993" w:type="dxa"/>
+            <w:tcW w:w="2421" w:type="dxa"/>
           </w:tcPr>
           <w:p>
             <w:pPr>
@@ -416,7 +416,7 @@
           <w:sdtContent>
             <w:tc>
               <w:tcPr>
-                <w:tcW w:w="1534" w:type="dxa"/>
+                <w:tcW w:w="1454" w:type="dxa"/>
                 <w:shd w:val="clear" w:color="auto" w:fill="92D050"/>
               </w:tcPr>
               <w:p>
@@ -441,7 +441,7 @@
         </w:trPr>
         <w:tc>
           <w:tcPr>
-            <w:tcW w:w="1514" w:type="dxa"/>
+            <w:tcW w:w="1434" w:type="dxa"/>
           </w:tcPr>
           <w:p>
             <w:pPr>
@@ -460,7 +460,7 @@
         </w:tc>
         <w:tc>
           <w:tcPr>
-            <w:tcW w:w="1667" w:type="dxa"/>
+            <w:tcW w:w="1696" w:type="dxa"/>
           </w:tcPr>
           <w:p>
             <w:r>
@@ -476,7 +476,7 @@
         </w:tc>
         <w:tc>
           <w:tcPr>
-            <w:tcW w:w="3002" w:type="dxa"/>
+            <w:tcW w:w="2865" w:type="dxa"/>
           </w:tcPr>
           <w:p>
             <w:pPr>
@@ -541,7 +541,7 @@
         </w:tc>
         <w:tc>
           <w:tcPr>
-            <w:tcW w:w="2526" w:type="dxa"/>
+            <w:tcW w:w="2323" w:type="dxa"/>
           </w:tcPr>
           <w:p>
             <w:pPr>
@@ -560,7 +560,7 @@
         </w:tc>
         <w:tc>
           <w:tcPr>
-            <w:tcW w:w="1451" w:type="dxa"/>
+            <w:tcW w:w="1494" w:type="dxa"/>
           </w:tcPr>
           <w:p>
             <w:pPr>
@@ -579,7 +579,7 @@
         </w:tc>
         <w:tc>
           <w:tcPr>
-            <w:tcW w:w="1993" w:type="dxa"/>
+            <w:tcW w:w="2421" w:type="dxa"/>
           </w:tcPr>
           <w:p>
             <w:pPr>
@@ -626,7 +626,7 @@
           <w:sdtContent>
             <w:tc>
               <w:tcPr>
-                <w:tcW w:w="1534" w:type="dxa"/>
+                <w:tcW w:w="1454" w:type="dxa"/>
                 <w:shd w:val="clear" w:color="auto" w:fill="92D050"/>
               </w:tcPr>
               <w:p>
@@ -651,7 +651,7 @@
         </w:trPr>
         <w:tc>
           <w:tcPr>
-            <w:tcW w:w="1514" w:type="dxa"/>
+            <w:tcW w:w="1434" w:type="dxa"/>
           </w:tcPr>
           <w:p>
             <w:pPr>
@@ -670,7 +670,7 @@
         </w:tc>
         <w:tc>
           <w:tcPr>
-            <w:tcW w:w="1667" w:type="dxa"/>
+            <w:tcW w:w="1696" w:type="dxa"/>
           </w:tcPr>
           <w:p>
             <w:pPr>
@@ -689,7 +689,7 @@
         </w:tc>
         <w:tc>
           <w:tcPr>
-            <w:tcW w:w="3002" w:type="dxa"/>
+            <w:tcW w:w="2865" w:type="dxa"/>
           </w:tcPr>
           <w:p>
             <w:pPr>
@@ -714,7 +714,7 @@
         </w:tc>
         <w:tc>
           <w:tcPr>
-            <w:tcW w:w="2526" w:type="dxa"/>
+            <w:tcW w:w="2323" w:type="dxa"/>
           </w:tcPr>
           <w:p>
             <w:r>
@@ -730,7 +730,7 @@
         </w:tc>
         <w:tc>
           <w:tcPr>
-            <w:tcW w:w="1451" w:type="dxa"/>
+            <w:tcW w:w="1494" w:type="dxa"/>
           </w:tcPr>
           <w:p>
             <w:r>
@@ -746,7 +746,7 @@
         </w:tc>
         <w:tc>
           <w:tcPr>
-            <w:tcW w:w="1993" w:type="dxa"/>
+            <w:tcW w:w="2421" w:type="dxa"/>
           </w:tcPr>
           <w:p>
             <w:pPr>
@@ -788,7 +788,7 @@
           <w:sdtContent>
             <w:tc>
               <w:tcPr>
-                <w:tcW w:w="1534" w:type="dxa"/>
+                <w:tcW w:w="1454" w:type="dxa"/>
                 <w:shd w:val="clear" w:color="auto" w:fill="92D050"/>
               </w:tcPr>
               <w:p>
@@ -813,7 +813,7 @@
         </w:trPr>
         <w:tc>
           <w:tcPr>
-            <w:tcW w:w="1514" w:type="dxa"/>
+            <w:tcW w:w="1434" w:type="dxa"/>
           </w:tcPr>
           <w:p>
             <w:pPr>
@@ -832,7 +832,7 @@
         </w:tc>
         <w:tc>
           <w:tcPr>
-            <w:tcW w:w="1667" w:type="dxa"/>
+            <w:tcW w:w="1696" w:type="dxa"/>
           </w:tcPr>
           <w:p>
             <w:pPr>
@@ -851,7 +851,7 @@
         </w:tc>
         <w:tc>
           <w:tcPr>
-            <w:tcW w:w="3002" w:type="dxa"/>
+            <w:tcW w:w="2865" w:type="dxa"/>
           </w:tcPr>
           <w:p>
             <w:pPr>
@@ -1069,7 +1069,7 @@
         </w:tc>
         <w:tc>
           <w:tcPr>
-            <w:tcW w:w="2526" w:type="dxa"/>
+            <w:tcW w:w="2323" w:type="dxa"/>
           </w:tcPr>
           <w:p>
             <w:pPr>
@@ -1200,7 +1200,7 @@
         </w:tc>
         <w:tc>
           <w:tcPr>
-            <w:tcW w:w="1451" w:type="dxa"/>
+            <w:tcW w:w="1494" w:type="dxa"/>
           </w:tcPr>
           <w:p>
             <w:pPr>
@@ -1220,7 +1220,7 @@
         </w:tc>
         <w:tc>
           <w:tcPr>
-            <w:tcW w:w="1993" w:type="dxa"/>
+            <w:tcW w:w="2421" w:type="dxa"/>
           </w:tcPr>
           <w:p>
             <w:pPr>
@@ -1260,7 +1260,7 @@
           <w:sdtContent>
             <w:tc>
               <w:tcPr>
-                <w:tcW w:w="1534" w:type="dxa"/>
+                <w:tcW w:w="1454" w:type="dxa"/>
                 <w:shd w:val="clear" w:color="auto" w:fill="92D050"/>
               </w:tcPr>
               <w:p>
@@ -1285,7 +1285,7 @@
         </w:trPr>
         <w:tc>
           <w:tcPr>
-            <w:tcW w:w="1514" w:type="dxa"/>
+            <w:tcW w:w="1434" w:type="dxa"/>
           </w:tcPr>
           <w:p>
             <w:pPr>
@@ -1304,7 +1304,7 @@
         </w:tc>
         <w:tc>
           <w:tcPr>
-            <w:tcW w:w="1667" w:type="dxa"/>
+            <w:tcW w:w="1696" w:type="dxa"/>
           </w:tcPr>
           <w:p>
             <w:pPr>
@@ -1323,7 +1323,7 @@
         </w:tc>
         <w:tc>
           <w:tcPr>
-            <w:tcW w:w="3002" w:type="dxa"/>
+            <w:tcW w:w="2865" w:type="dxa"/>
           </w:tcPr>
           <w:p>
             <w:pPr>
@@ -1401,7 +1401,7 @@
         </w:tc>
         <w:tc>
           <w:tcPr>
-            <w:tcW w:w="2526" w:type="dxa"/>
+            <w:tcW w:w="2323" w:type="dxa"/>
           </w:tcPr>
           <w:p>
             <w:pPr>
@@ -1428,7 +1428,7 @@
         </w:tc>
         <w:tc>
           <w:tcPr>
-            <w:tcW w:w="1451" w:type="dxa"/>
+            <w:tcW w:w="1494" w:type="dxa"/>
           </w:tcPr>
           <w:p>
             <w:pPr>
@@ -1451,7 +1451,7 @@
         </w:tc>
         <w:tc>
           <w:tcPr>
-            <w:tcW w:w="1993" w:type="dxa"/>
+            <w:tcW w:w="2421" w:type="dxa"/>
           </w:tcPr>
           <w:p>
             <w:pPr>
@@ -1498,7 +1498,7 @@
           <w:sdtContent>
             <w:tc>
               <w:tcPr>
-                <w:tcW w:w="1534" w:type="dxa"/>
+                <w:tcW w:w="1454" w:type="dxa"/>
                 <w:shd w:val="clear" w:color="auto" w:fill="92D050"/>
               </w:tcPr>
               <w:p>
@@ -1523,7 +1523,7 @@
         </w:trPr>
         <w:tc>
           <w:tcPr>
-            <w:tcW w:w="1514" w:type="dxa"/>
+            <w:tcW w:w="1434" w:type="dxa"/>
           </w:tcPr>
           <w:p>
             <w:pPr>
@@ -1542,7 +1542,7 @@
         </w:tc>
         <w:tc>
           <w:tcPr>
-            <w:tcW w:w="1667" w:type="dxa"/>
+            <w:tcW w:w="1696" w:type="dxa"/>
           </w:tcPr>
           <w:p>
             <w:pPr>
@@ -1561,7 +1561,7 @@
         </w:tc>
         <w:tc>
           <w:tcPr>
-            <w:tcW w:w="3002" w:type="dxa"/>
+            <w:tcW w:w="2865" w:type="dxa"/>
           </w:tcPr>
           <w:p>
             <w:pPr>
@@ -1606,7 +1606,7 @@
         </w:tc>
         <w:tc>
           <w:tcPr>
-            <w:tcW w:w="2526" w:type="dxa"/>
+            <w:tcW w:w="2323" w:type="dxa"/>
           </w:tcPr>
           <w:p>
             <w:pPr>
@@ -1625,7 +1625,7 @@
         </w:tc>
         <w:tc>
           <w:tcPr>
-            <w:tcW w:w="1451" w:type="dxa"/>
+            <w:tcW w:w="1494" w:type="dxa"/>
           </w:tcPr>
           <w:p>
             <w:pPr>
@@ -1647,7 +1647,7 @@
         </w:tc>
         <w:tc>
           <w:tcPr>
-            <w:tcW w:w="1993" w:type="dxa"/>
+            <w:tcW w:w="2421" w:type="dxa"/>
           </w:tcPr>
           <w:p>
             <w:pPr>
@@ -1690,7 +1690,7 @@
           <w:sdtContent>
             <w:tc>
               <w:tcPr>
-                <w:tcW w:w="1534" w:type="dxa"/>
+                <w:tcW w:w="1454" w:type="dxa"/>
                 <w:shd w:val="clear" w:color="auto" w:fill="92D050"/>
               </w:tcPr>
               <w:p>
@@ -1718,7 +1718,7 @@
         </w:trPr>
         <w:tc>
           <w:tcPr>
-            <w:tcW w:w="1514" w:type="dxa"/>
+            <w:tcW w:w="1434" w:type="dxa"/>
           </w:tcPr>
           <w:p>
             <w:pPr>
@@ -1737,7 +1737,7 @@
         </w:tc>
         <w:tc>
           <w:tcPr>
-            <w:tcW w:w="1667" w:type="dxa"/>
+            <w:tcW w:w="1696" w:type="dxa"/>
           </w:tcPr>
           <w:p>
             <w:pPr>
@@ -1756,7 +1756,7 @@
         </w:tc>
         <w:tc>
           <w:tcPr>
-            <w:tcW w:w="3002" w:type="dxa"/>
+            <w:tcW w:w="2865" w:type="dxa"/>
           </w:tcPr>
           <w:p>
             <w:pPr>
@@ -1777,7 +1777,7 @@
         </w:tc>
         <w:tc>
           <w:tcPr>
-            <w:tcW w:w="2526" w:type="dxa"/>
+            <w:tcW w:w="2323" w:type="dxa"/>
           </w:tcPr>
           <w:p>
             <w:pPr>
@@ -1837,7 +1837,7 @@
         </w:tc>
         <w:tc>
           <w:tcPr>
-            <w:tcW w:w="1451" w:type="dxa"/>
+            <w:tcW w:w="1494" w:type="dxa"/>
           </w:tcPr>
           <w:p>
             <w:pPr>
@@ -1857,7 +1857,7 @@
         </w:tc>
         <w:tc>
           <w:tcPr>
-            <w:tcW w:w="1993" w:type="dxa"/>
+            <w:tcW w:w="2421" w:type="dxa"/>
           </w:tcPr>
           <w:p>
             <w:pPr>
@@ -1897,7 +1897,7 @@
           <w:sdtContent>
             <w:tc>
               <w:tcPr>
-                <w:tcW w:w="1534" w:type="dxa"/>
+                <w:tcW w:w="1454" w:type="dxa"/>
                 <w:shd w:val="clear" w:color="auto" w:fill="92D050"/>
               </w:tcPr>
               <w:p>
@@ -1925,7 +1925,7 @@
         </w:trPr>
         <w:tc>
           <w:tcPr>
-            <w:tcW w:w="1514" w:type="dxa"/>
+            <w:tcW w:w="1434" w:type="dxa"/>
           </w:tcPr>
           <w:p>
             <w:pPr>
@@ -1944,7 +1944,7 @@
         </w:tc>
         <w:tc>
           <w:tcPr>
-            <w:tcW w:w="1667" w:type="dxa"/>
+            <w:tcW w:w="1696" w:type="dxa"/>
           </w:tcPr>
           <w:p>
             <w:pPr>
@@ -1963,7 +1963,7 @@
         </w:tc>
         <w:tc>
           <w:tcPr>
-            <w:tcW w:w="3002" w:type="dxa"/>
+            <w:tcW w:w="2865" w:type="dxa"/>
           </w:tcPr>
           <w:p>
             <w:pPr>
@@ -1995,7 +1995,7 @@
         </w:tc>
         <w:tc>
           <w:tcPr>
-            <w:tcW w:w="2526" w:type="dxa"/>
+            <w:tcW w:w="2323" w:type="dxa"/>
           </w:tcPr>
           <w:p>
             <w:pPr>
@@ -2014,7 +2014,7 @@
         </w:tc>
         <w:tc>
           <w:tcPr>
-            <w:tcW w:w="1451" w:type="dxa"/>
+            <w:tcW w:w="1494" w:type="dxa"/>
           </w:tcPr>
           <w:p>
             <w:pPr>
@@ -2033,7 +2033,7 @@
         </w:tc>
         <w:tc>
           <w:tcPr>
-            <w:tcW w:w="1993" w:type="dxa"/>
+            <w:tcW w:w="2421" w:type="dxa"/>
           </w:tcPr>
           <w:p>
             <w:pPr>
@@ -2070,7 +2070,7 @@
           <w:sdtContent>
             <w:tc>
               <w:tcPr>
-                <w:tcW w:w="1534" w:type="dxa"/>
+                <w:tcW w:w="1454" w:type="dxa"/>
                 <w:shd w:val="clear" w:color="auto" w:fill="92D050"/>
               </w:tcPr>
               <w:p>
@@ -2098,7 +2098,7 @@
         </w:trPr>
         <w:tc>
           <w:tcPr>
-            <w:tcW w:w="1514" w:type="dxa"/>
+            <w:tcW w:w="1434" w:type="dxa"/>
           </w:tcPr>
           <w:p>
             <w:pPr>
@@ -2120,7 +2120,7 @@
         </w:tc>
         <w:tc>
           <w:tcPr>
-            <w:tcW w:w="1667" w:type="dxa"/>
+            <w:tcW w:w="1696" w:type="dxa"/>
           </w:tcPr>
           <w:p>
             <w:pPr>
@@ -2139,7 +2139,7 @@
         </w:tc>
         <w:tc>
           <w:tcPr>
-            <w:tcW w:w="3002" w:type="dxa"/>
+            <w:tcW w:w="2865" w:type="dxa"/>
           </w:tcPr>
           <w:p>
             <w:pPr>
@@ -2167,7 +2167,7 @@
         </w:tc>
         <w:tc>
           <w:tcPr>
-            <w:tcW w:w="2526" w:type="dxa"/>
+            <w:tcW w:w="2323" w:type="dxa"/>
           </w:tcPr>
           <w:p>
             <w:pPr>
@@ -2186,7 +2186,7 @@
         </w:tc>
         <w:tc>
           <w:tcPr>
-            <w:tcW w:w="1451" w:type="dxa"/>
+            <w:tcW w:w="1494" w:type="dxa"/>
           </w:tcPr>
           <w:p>
             <w:pPr>
@@ -2205,7 +2205,7 @@
         </w:tc>
         <w:tc>
           <w:tcPr>
-            <w:tcW w:w="1993" w:type="dxa"/>
+            <w:tcW w:w="2421" w:type="dxa"/>
           </w:tcPr>
           <w:p>
             <w:pPr>
@@ -2245,7 +2245,7 @@
           <w:sdtContent>
             <w:tc>
               <w:tcPr>
-                <w:tcW w:w="1534" w:type="dxa"/>
+                <w:tcW w:w="1454" w:type="dxa"/>
                 <w:shd w:val="clear" w:color="auto" w:fill="92D050"/>
               </w:tcPr>
               <w:p>
@@ -2273,7 +2273,7 @@
         </w:trPr>
         <w:tc>
           <w:tcPr>
-            <w:tcW w:w="1514" w:type="dxa"/>
+            <w:tcW w:w="1434" w:type="dxa"/>
           </w:tcPr>
           <w:p>
             <w:pPr>
@@ -2295,7 +2295,7 @@
         </w:tc>
         <w:tc>
           <w:tcPr>
-            <w:tcW w:w="1667" w:type="dxa"/>
+            <w:tcW w:w="1696" w:type="dxa"/>
           </w:tcPr>
           <w:p>
             <w:pPr>
@@ -2314,7 +2314,7 @@
         </w:tc>
         <w:tc>
           <w:tcPr>
-            <w:tcW w:w="3002" w:type="dxa"/>
+            <w:tcW w:w="2865" w:type="dxa"/>
           </w:tcPr>
           <w:p>
             <w:pPr>
@@ -2359,7 +2359,7 @@
         </w:tc>
         <w:tc>
           <w:tcPr>
-            <w:tcW w:w="2526" w:type="dxa"/>
+            <w:tcW w:w="2323" w:type="dxa"/>
           </w:tcPr>
           <w:p>
             <w:pPr>
@@ -2378,7 +2378,7 @@
         </w:tc>
         <w:tc>
           <w:tcPr>
-            <w:tcW w:w="1451" w:type="dxa"/>
+            <w:tcW w:w="1494" w:type="dxa"/>
           </w:tcPr>
           <w:p>
             <w:pPr>
@@ -2397,7 +2397,7 @@
         </w:tc>
         <w:tc>
           <w:tcPr>
-            <w:tcW w:w="1993" w:type="dxa"/>
+            <w:tcW w:w="2421" w:type="dxa"/>
           </w:tcPr>
           <w:p>
             <w:pPr>
@@ -2437,7 +2437,7 @@
           <w:sdtContent>
             <w:tc>
               <w:tcPr>
-                <w:tcW w:w="1534" w:type="dxa"/>
+                <w:tcW w:w="1454" w:type="dxa"/>
                 <w:shd w:val="clear" w:color="auto" w:fill="92D050"/>
               </w:tcPr>
               <w:p>
@@ -2465,7 +2465,7 @@
         </w:trPr>
         <w:tc>
           <w:tcPr>
-            <w:tcW w:w="1514" w:type="dxa"/>
+            <w:tcW w:w="1434" w:type="dxa"/>
           </w:tcPr>
           <w:p>
             <w:pPr>
@@ -2484,7 +2484,7 @@
         </w:tc>
         <w:tc>
           <w:tcPr>
-            <w:tcW w:w="1667" w:type="dxa"/>
+            <w:tcW w:w="1696" w:type="dxa"/>
           </w:tcPr>
           <w:p>
             <w:pPr>
@@ -2503,7 +2503,7 @@
         </w:tc>
         <w:tc>
           <w:tcPr>
-            <w:tcW w:w="3002" w:type="dxa"/>
+            <w:tcW w:w="2865" w:type="dxa"/>
           </w:tcPr>
           <w:p>
             <w:pPr>
@@ -2524,7 +2524,7 @@
         </w:tc>
         <w:tc>
           <w:tcPr>
-            <w:tcW w:w="2526" w:type="dxa"/>
+            <w:tcW w:w="2323" w:type="dxa"/>
           </w:tcPr>
           <w:p>
             <w:pPr>
@@ -2543,7 +2543,7 @@
         </w:tc>
         <w:tc>
           <w:tcPr>
-            <w:tcW w:w="1451" w:type="dxa"/>
+            <w:tcW w:w="1494" w:type="dxa"/>
           </w:tcPr>
           <w:p>
             <w:pPr>
@@ -2562,7 +2562,7 @@
         </w:tc>
         <w:tc>
           <w:tcPr>
-            <w:tcW w:w="1993" w:type="dxa"/>
+            <w:tcW w:w="2421" w:type="dxa"/>
           </w:tcPr>
           <w:p>
             <w:pPr>
@@ -2602,7 +2602,7 @@
           <w:sdtContent>
             <w:tc>
               <w:tcPr>
-                <w:tcW w:w="1534" w:type="dxa"/>
+                <w:tcW w:w="1454" w:type="dxa"/>
                 <w:shd w:val="clear" w:color="auto" w:fill="92D050"/>
               </w:tcPr>
               <w:p>
@@ -2630,7 +2630,7 @@
         </w:trPr>
         <w:tc>
           <w:tcPr>
-            <w:tcW w:w="1514" w:type="dxa"/>
+            <w:tcW w:w="1434" w:type="dxa"/>
           </w:tcPr>
           <w:p>
             <w:pPr>
@@ -2649,7 +2649,7 @@
         </w:tc>
         <w:tc>
           <w:tcPr>
-            <w:tcW w:w="1667" w:type="dxa"/>
+            <w:tcW w:w="1696" w:type="dxa"/>
           </w:tcPr>
           <w:p>
             <w:pPr>
@@ -2668,7 +2668,7 @@
         </w:tc>
         <w:tc>
           <w:tcPr>
-            <w:tcW w:w="3002" w:type="dxa"/>
+            <w:tcW w:w="2865" w:type="dxa"/>
           </w:tcPr>
           <w:p>
             <w:pPr>
@@ -2689,7 +2689,7 @@
         </w:tc>
         <w:tc>
           <w:tcPr>
-            <w:tcW w:w="2526" w:type="dxa"/>
+            <w:tcW w:w="2323" w:type="dxa"/>
           </w:tcPr>
           <w:p>
             <w:pPr>
@@ -2708,7 +2708,7 @@
         </w:tc>
         <w:tc>
           <w:tcPr>
-            <w:tcW w:w="1451" w:type="dxa"/>
+            <w:tcW w:w="1494" w:type="dxa"/>
           </w:tcPr>
           <w:p>
             <w:pPr>
@@ -2727,7 +2727,7 @@
         </w:tc>
         <w:tc>
           <w:tcPr>
-            <w:tcW w:w="1993" w:type="dxa"/>
+            <w:tcW w:w="2421" w:type="dxa"/>
           </w:tcPr>
           <w:p>
             <w:pPr>
@@ -2767,7 +2767,7 @@
           <w:sdtContent>
             <w:tc>
               <w:tcPr>
-                <w:tcW w:w="1534" w:type="dxa"/>
+                <w:tcW w:w="1454" w:type="dxa"/>
                 <w:shd w:val="clear" w:color="auto" w:fill="92D050"/>
               </w:tcPr>
               <w:p>
@@ -2795,7 +2795,7 @@
         </w:trPr>
         <w:tc>
           <w:tcPr>
-            <w:tcW w:w="1514" w:type="dxa"/>
+            <w:tcW w:w="1434" w:type="dxa"/>
           </w:tcPr>
           <w:p>
             <w:pPr>
@@ -2814,7 +2814,7 @@
         </w:tc>
         <w:tc>
           <w:tcPr>
-            <w:tcW w:w="1667" w:type="dxa"/>
+            <w:tcW w:w="1696" w:type="dxa"/>
           </w:tcPr>
           <w:p>
             <w:pPr>
@@ -2833,7 +2833,7 @@
         </w:tc>
         <w:tc>
           <w:tcPr>
-            <w:tcW w:w="3002" w:type="dxa"/>
+            <w:tcW w:w="2865" w:type="dxa"/>
           </w:tcPr>
           <w:p>
             <w:pPr>
@@ -2885,7 +2885,7 @@
         </w:tc>
         <w:tc>
           <w:tcPr>
-            <w:tcW w:w="2526" w:type="dxa"/>
+            <w:tcW w:w="2323" w:type="dxa"/>
           </w:tcPr>
           <w:p>
             <w:pPr>
@@ -2935,7 +2935,7 @@
         </w:tc>
         <w:tc>
           <w:tcPr>
-            <w:tcW w:w="1451" w:type="dxa"/>
+            <w:tcW w:w="1494" w:type="dxa"/>
           </w:tcPr>
           <w:p>
             <w:pPr>
@@ -2955,7 +2955,7 @@
         </w:tc>
         <w:tc>
           <w:tcPr>
-            <w:tcW w:w="1993" w:type="dxa"/>
+            <w:tcW w:w="2421" w:type="dxa"/>
           </w:tcPr>
           <w:p>
             <w:pPr>
@@ -2999,7 +2999,7 @@
           <w:sdtContent>
             <w:tc>
               <w:tcPr>
-                <w:tcW w:w="1534" w:type="dxa"/>
+                <w:tcW w:w="1454" w:type="dxa"/>
                 <w:shd w:val="clear" w:color="auto" w:fill="92D050"/>
               </w:tcPr>
               <w:p>
@@ -3027,7 +3027,7 @@
         </w:trPr>
         <w:tc>
           <w:tcPr>
-            <w:tcW w:w="1514" w:type="dxa"/>
+            <w:tcW w:w="1434" w:type="dxa"/>
           </w:tcPr>
           <w:p>
             <w:pPr>
@@ -3046,7 +3046,7 @@
         </w:tc>
         <w:tc>
           <w:tcPr>
-            <w:tcW w:w="1667" w:type="dxa"/>
+            <w:tcW w:w="1696" w:type="dxa"/>
           </w:tcPr>
           <w:p>
             <w:pPr>
@@ -3068,7 +3068,7 @@
         </w:tc>
         <w:tc>
           <w:tcPr>
-            <w:tcW w:w="3002" w:type="dxa"/>
+            <w:tcW w:w="2865" w:type="dxa"/>
           </w:tcPr>
           <w:p>
             <w:pPr>
@@ -3130,7 +3130,7 @@
         </w:tc>
         <w:tc>
           <w:tcPr>
-            <w:tcW w:w="2526" w:type="dxa"/>
+            <w:tcW w:w="2323" w:type="dxa"/>
           </w:tcPr>
           <w:p>
             <w:pPr>
@@ -3143,7 +3143,7 @@
         </w:tc>
         <w:tc>
           <w:tcPr>
-            <w:tcW w:w="1451" w:type="dxa"/>
+            <w:tcW w:w="1494" w:type="dxa"/>
           </w:tcPr>
           <w:p>
             <w:pPr>
@@ -3162,7 +3162,7 @@
         </w:tc>
         <w:tc>
           <w:tcPr>
-            <w:tcW w:w="1993" w:type="dxa"/>
+            <w:tcW w:w="2421" w:type="dxa"/>
           </w:tcPr>
           <w:p>
             <w:pPr>
@@ -3206,7 +3206,7 @@
           <w:sdtContent>
             <w:tc>
               <w:tcPr>
-                <w:tcW w:w="1534" w:type="dxa"/>
+                <w:tcW w:w="1454" w:type="dxa"/>
                 <w:shd w:val="clear" w:color="auto" w:fill="92D050"/>
               </w:tcPr>
               <w:p>
@@ -3234,7 +3234,7 @@
         </w:trPr>
         <w:tc>
           <w:tcPr>
-            <w:tcW w:w="1514" w:type="dxa"/>
+            <w:tcW w:w="1434" w:type="dxa"/>
           </w:tcPr>
           <w:p>
             <w:pPr>
@@ -3256,7 +3256,7 @@
         </w:tc>
         <w:tc>
           <w:tcPr>
-            <w:tcW w:w="1667" w:type="dxa"/>
+            <w:tcW w:w="1696" w:type="dxa"/>
           </w:tcPr>
           <w:p>
             <w:pPr>
@@ -3275,7 +3275,7 @@
         </w:tc>
         <w:tc>
           <w:tcPr>
-            <w:tcW w:w="3002" w:type="dxa"/>
+            <w:tcW w:w="2865" w:type="dxa"/>
           </w:tcPr>
           <w:p>
             <w:pPr>
@@ -3320,7 +3320,7 @@
         </w:tc>
         <w:tc>
           <w:tcPr>
-            <w:tcW w:w="2526" w:type="dxa"/>
+            <w:tcW w:w="2323" w:type="dxa"/>
           </w:tcPr>
           <w:p>
             <w:pPr>
@@ -3342,7 +3342,7 @@
         </w:tc>
         <w:tc>
           <w:tcPr>
-            <w:tcW w:w="1451" w:type="dxa"/>
+            <w:tcW w:w="1494" w:type="dxa"/>
           </w:tcPr>
           <w:p>
             <w:pPr>
@@ -3361,7 +3361,7 @@
         </w:tc>
         <w:tc>
           <w:tcPr>
-            <w:tcW w:w="1993" w:type="dxa"/>
+            <w:tcW w:w="2421" w:type="dxa"/>
           </w:tcPr>
           <w:p>
             <w:pPr>
@@ -3423,7 +3423,7 @@
           <w:sdtContent>
             <w:tc>
               <w:tcPr>
-                <w:tcW w:w="1534" w:type="dxa"/>
+                <w:tcW w:w="1454" w:type="dxa"/>
                 <w:shd w:val="clear" w:color="auto" w:fill="92D050"/>
               </w:tcPr>
               <w:p>
@@ -3451,7 +3451,7 @@
         </w:trPr>
         <w:tc>
           <w:tcPr>
-            <w:tcW w:w="1514" w:type="dxa"/>
+            <w:tcW w:w="1434" w:type="dxa"/>
           </w:tcPr>
           <w:p>
             <w:pPr>
@@ -3473,7 +3473,7 @@
         </w:tc>
         <w:tc>
           <w:tcPr>
-            <w:tcW w:w="1667" w:type="dxa"/>
+            <w:tcW w:w="1696" w:type="dxa"/>
           </w:tcPr>
           <w:p>
             <w:pPr>
@@ -3496,7 +3496,7 @@
         </w:tc>
         <w:tc>
           <w:tcPr>
-            <w:tcW w:w="3002" w:type="dxa"/>
+            <w:tcW w:w="2865" w:type="dxa"/>
           </w:tcPr>
           <w:p>
             <w:pPr>
@@ -3519,7 +3519,7 @@
         </w:tc>
         <w:tc>
           <w:tcPr>
-            <w:tcW w:w="2526" w:type="dxa"/>
+            <w:tcW w:w="2323" w:type="dxa"/>
           </w:tcPr>
           <w:p>
             <w:pPr>
@@ -3539,7 +3539,7 @@
         </w:tc>
         <w:tc>
           <w:tcPr>
-            <w:tcW w:w="1451" w:type="dxa"/>
+            <w:tcW w:w="1494" w:type="dxa"/>
           </w:tcPr>
           <w:p>
             <w:pPr>
@@ -3558,7 +3558,7 @@
         </w:tc>
         <w:tc>
           <w:tcPr>
-            <w:tcW w:w="1993" w:type="dxa"/>
+            <w:tcW w:w="2421" w:type="dxa"/>
           </w:tcPr>
           <w:p>
             <w:pPr>
@@ -3598,7 +3598,7 @@
           <w:sdtContent>
             <w:tc>
               <w:tcPr>
-                <w:tcW w:w="1534" w:type="dxa"/>
+                <w:tcW w:w="1454" w:type="dxa"/>
                 <w:shd w:val="clear" w:color="auto" w:fill="92D050"/>
               </w:tcPr>
               <w:p>
@@ -3626,7 +3626,7 @@
         </w:trPr>
         <w:tc>
           <w:tcPr>
-            <w:tcW w:w="1514" w:type="dxa"/>
+            <w:tcW w:w="1434" w:type="dxa"/>
           </w:tcPr>
           <w:p>
             <w:pPr>
@@ -3648,7 +3648,7 @@
         </w:tc>
         <w:tc>
           <w:tcPr>
-            <w:tcW w:w="1667" w:type="dxa"/>
+            <w:tcW w:w="1696" w:type="dxa"/>
           </w:tcPr>
           <w:p>
             <w:pPr>
@@ -3696,7 +3696,7 @@
         </w:tc>
         <w:tc>
           <w:tcPr>
-            <w:tcW w:w="3002" w:type="dxa"/>
+            <w:tcW w:w="2865" w:type="dxa"/>
           </w:tcPr>
           <w:p>
             <w:pPr>
@@ -3747,7 +3747,7 @@
         </w:tc>
         <w:tc>
           <w:tcPr>
-            <w:tcW w:w="2526" w:type="dxa"/>
+            <w:tcW w:w="2323" w:type="dxa"/>
           </w:tcPr>
           <w:p>
             <w:pPr>
@@ -3775,7 +3775,7 @@
         </w:tc>
         <w:tc>
           <w:tcPr>
-            <w:tcW w:w="1451" w:type="dxa"/>
+            <w:tcW w:w="1494" w:type="dxa"/>
           </w:tcPr>
           <w:p>
             <w:pPr>
@@ -3806,7 +3806,7 @@
         </w:tc>
         <w:tc>
           <w:tcPr>
-            <w:tcW w:w="1993" w:type="dxa"/>
+            <w:tcW w:w="2421" w:type="dxa"/>
           </w:tcPr>
           <w:p>
             <w:pPr>
@@ -3846,7 +3846,7 @@
           <w:sdtContent>
             <w:tc>
               <w:tcPr>
-                <w:tcW w:w="1534" w:type="dxa"/>
+                <w:tcW w:w="1454" w:type="dxa"/>
                 <w:shd w:val="clear" w:color="auto" w:fill="92D050"/>
               </w:tcPr>
               <w:p>
@@ -3874,7 +3874,7 @@
         </w:trPr>
         <w:tc>
           <w:tcPr>
-            <w:tcW w:w="1514" w:type="dxa"/>
+            <w:tcW w:w="1434" w:type="dxa"/>
           </w:tcPr>
           <w:p>
             <w:pPr>
@@ -3896,7 +3896,7 @@
         </w:tc>
         <w:tc>
           <w:tcPr>
-            <w:tcW w:w="1667" w:type="dxa"/>
+            <w:tcW w:w="1696" w:type="dxa"/>
           </w:tcPr>
           <w:p>
             <w:pPr>
@@ -3912,7 +3912,7 @@
         </w:tc>
         <w:tc>
           <w:tcPr>
-            <w:tcW w:w="3002" w:type="dxa"/>
+            <w:tcW w:w="2865" w:type="dxa"/>
           </w:tcPr>
           <w:p>
             <w:pPr>
@@ -3981,7 +3981,7 @@
         </w:tc>
         <w:tc>
           <w:tcPr>
-            <w:tcW w:w="2526" w:type="dxa"/>
+            <w:tcW w:w="2323" w:type="dxa"/>
           </w:tcPr>
           <w:p>
             <w:pPr>
@@ -4001,7 +4001,7 @@
         </w:tc>
         <w:tc>
           <w:tcPr>
-            <w:tcW w:w="1451" w:type="dxa"/>
+            <w:tcW w:w="1494" w:type="dxa"/>
           </w:tcPr>
           <w:p>
             <w:pPr>
@@ -4020,7 +4020,7 @@
         </w:tc>
         <w:tc>
           <w:tcPr>
-            <w:tcW w:w="1993" w:type="dxa"/>
+            <w:tcW w:w="2421" w:type="dxa"/>
           </w:tcPr>
           <w:p>
             <w:pPr>
@@ -4060,7 +4060,7 @@
           <w:sdtContent>
             <w:tc>
               <w:tcPr>
-                <w:tcW w:w="1534" w:type="dxa"/>
+                <w:tcW w:w="1454" w:type="dxa"/>
                 <w:shd w:val="clear" w:color="auto" w:fill="92D050"/>
               </w:tcPr>
               <w:p>
@@ -4088,7 +4088,7 @@
         </w:trPr>
         <w:tc>
           <w:tcPr>
-            <w:tcW w:w="1514" w:type="dxa"/>
+            <w:tcW w:w="1434" w:type="dxa"/>
           </w:tcPr>
           <w:p>
             <w:pPr>
@@ -4101,23 +4101,35 @@
               <w:t>2</w:t>
             </w:r>
             <w:r>
-              <w:t>022.02.</w:t>
-            </w:r>
-          </w:p>
-        </w:tc>
-        <w:tc>
-          <w:tcPr>
-            <w:tcW w:w="1667" w:type="dxa"/>
-          </w:tcPr>
-          <w:p>
-            <w:pPr>
-              <w:jc w:val="left"/>
-            </w:pPr>
-          </w:p>
-        </w:tc>
-        <w:tc>
-          <w:tcPr>
-            <w:tcW w:w="3002" w:type="dxa"/>
+              <w:t>022.02.24</w:t>
+            </w:r>
+          </w:p>
+        </w:tc>
+        <w:tc>
+          <w:tcPr>
+            <w:tcW w:w="1696" w:type="dxa"/>
+          </w:tcPr>
+          <w:p>
+            <w:pPr>
+              <w:jc w:val="left"/>
+              <w:rPr>
+                <w:rFonts w:hint="eastAsia"/>
+              </w:rPr>
+            </w:pPr>
+            <w:r>
+              <w:rPr>
+                <w:rFonts w:hint="eastAsia"/>
+              </w:rPr>
+              <w:t>C</w:t>
+            </w:r>
+            <w:r>
+              <w:t>reating the Blueprint function</w:t>
+            </w:r>
+          </w:p>
+        </w:tc>
+        <w:tc>
+          <w:tcPr>
+            <w:tcW w:w="2865" w:type="dxa"/>
           </w:tcPr>
           <w:p>
             <w:pPr>
@@ -4125,21 +4137,20 @@
               <w:ind w:leftChars="0" w:left="0"/>
               <w:jc w:val="left"/>
             </w:pPr>
-          </w:p>
-        </w:tc>
-        <w:tc>
-          <w:tcPr>
-            <w:tcW w:w="2526" w:type="dxa"/>
-          </w:tcPr>
-          <w:p>
-            <w:pPr>
-              <w:jc w:val="left"/>
-            </w:pPr>
-          </w:p>
-        </w:tc>
-        <w:tc>
-          <w:tcPr>
-            <w:tcW w:w="1451" w:type="dxa"/>
+            <w:r>
+              <w:rPr>
+                <w:rFonts w:hint="eastAsia"/>
+              </w:rPr>
+              <w:t>A</w:t>
+            </w:r>
+            <w:r>
+              <w:t xml:space="preserve"> blueprint function is created for the character respawn functionality to keep the functionality following our sequence tidy.</w:t>
+            </w:r>
+          </w:p>
+        </w:tc>
+        <w:tc>
+          <w:tcPr>
+            <w:tcW w:w="2323" w:type="dxa"/>
           </w:tcPr>
           <w:p>
             <w:pPr>
@@ -4158,7 +4169,44 @@
         </w:tc>
         <w:tc>
           <w:tcPr>
-            <w:tcW w:w="1993" w:type="dxa"/>
+            <w:tcW w:w="1494" w:type="dxa"/>
+          </w:tcPr>
+          <w:p>
+            <w:pPr>
+              <w:jc w:val="left"/>
+            </w:pPr>
+            <w:r>
+              <w:t>UnrealEngine-4※ByExample</w:t>
+            </w:r>
+          </w:p>
+          <w:p>
+            <w:pPr>
+              <w:jc w:val="left"/>
+            </w:pPr>
+            <w:r>
+              <w:rPr>
+                <w:rFonts w:hint="eastAsia"/>
+                <w:color w:val="0070C0"/>
+              </w:rPr>
+              <w:t>P</w:t>
+            </w:r>
+            <w:r>
+              <w:rPr>
+                <w:color w:val="0070C0"/>
+              </w:rPr>
+              <w:t>age. 1</w:t>
+            </w:r>
+            <w:r>
+              <w:rPr>
+                <w:color w:val="0070C0"/>
+              </w:rPr>
+              <w:t>24</w:t>
+            </w:r>
+          </w:p>
+        </w:tc>
+        <w:tc>
+          <w:tcPr>
+            <w:tcW w:w="2421" w:type="dxa"/>
           </w:tcPr>
           <w:p>
             <w:pPr>
@@ -4185,7 +4233,7 @@
             <w:tag w:val="Status"/>
             <w:id w:val="1356617171"/>
             <w:placeholder>
-              <w:docPart w:val="1BA6698DAA5041A0B35291C8DD5E5A64"/>
+              <w:docPart w:val="88A0F899024746AE8E1DF964ACCCC973"/>
             </w:placeholder>
             <w:dropDownList>
               <w:listItem w:value="항목을 선택하세요."/>
@@ -4194,11 +4242,10 @@
               <w:listItem w:displayText="Completed" w:value="Completed"/>
             </w:dropDownList>
           </w:sdtPr>
-          <w:sdtEndPr/>
           <w:sdtContent>
             <w:tc>
               <w:tcPr>
-                <w:tcW w:w="1534" w:type="dxa"/>
+                <w:tcW w:w="1454" w:type="dxa"/>
                 <w:shd w:val="clear" w:color="auto" w:fill="92D050"/>
               </w:tcPr>
               <w:p>
@@ -4226,7 +4273,7 @@
         </w:trPr>
         <w:tc>
           <w:tcPr>
-            <w:tcW w:w="1514" w:type="dxa"/>
+            <w:tcW w:w="1434" w:type="dxa"/>
           </w:tcPr>
           <w:p>
             <w:pPr>
@@ -4245,17 +4292,17 @@
         </w:tc>
         <w:tc>
           <w:tcPr>
-            <w:tcW w:w="1667" w:type="dxa"/>
-          </w:tcPr>
-          <w:p>
-            <w:pPr>
-              <w:jc w:val="left"/>
-            </w:pPr>
-          </w:p>
-        </w:tc>
-        <w:tc>
-          <w:tcPr>
-            <w:tcW w:w="3002" w:type="dxa"/>
+            <w:tcW w:w="1696" w:type="dxa"/>
+          </w:tcPr>
+          <w:p>
+            <w:pPr>
+              <w:jc w:val="left"/>
+            </w:pPr>
+          </w:p>
+        </w:tc>
+        <w:tc>
+          <w:tcPr>
+            <w:tcW w:w="2865" w:type="dxa"/>
           </w:tcPr>
           <w:p>
             <w:pPr>
@@ -4267,17 +4314,7 @@
         </w:tc>
         <w:tc>
           <w:tcPr>
-            <w:tcW w:w="2526" w:type="dxa"/>
-          </w:tcPr>
-          <w:p>
-            <w:pPr>
-              <w:jc w:val="left"/>
-            </w:pPr>
-          </w:p>
-        </w:tc>
-        <w:tc>
-          <w:tcPr>
-            <w:tcW w:w="1451" w:type="dxa"/>
+            <w:tcW w:w="2323" w:type="dxa"/>
           </w:tcPr>
           <w:p>
             <w:pPr>
@@ -4296,7 +4333,26 @@
         </w:tc>
         <w:tc>
           <w:tcPr>
-            <w:tcW w:w="1993" w:type="dxa"/>
+            <w:tcW w:w="1494" w:type="dxa"/>
+          </w:tcPr>
+          <w:p>
+            <w:pPr>
+              <w:jc w:val="left"/>
+            </w:pPr>
+            <w:r>
+              <w:rPr>
+                <w:rFonts w:hint="eastAsia"/>
+              </w:rPr>
+              <w:t>N</w:t>
+            </w:r>
+            <w:r>
+              <w:t>/A</w:t>
+            </w:r>
+          </w:p>
+        </w:tc>
+        <w:tc>
+          <w:tcPr>
+            <w:tcW w:w="2421" w:type="dxa"/>
           </w:tcPr>
           <w:p>
             <w:pPr>
@@ -4323,7 +4379,7 @@
             <w:tag w:val="Status"/>
             <w:id w:val="-886724656"/>
             <w:placeholder>
-              <w:docPart w:val="B2EBB768B4F14A6FAE5054415FCE204F"/>
+              <w:docPart w:val="70312741D61C4D148D743ECFED8BFCE0"/>
             </w:placeholder>
             <w:dropDownList>
               <w:listItem w:value="항목을 선택하세요."/>
@@ -4332,11 +4388,10 @@
               <w:listItem w:displayText="Completed" w:value="Completed"/>
             </w:dropDownList>
           </w:sdtPr>
-          <w:sdtEndPr/>
           <w:sdtContent>
             <w:tc>
               <w:tcPr>
-                <w:tcW w:w="1534" w:type="dxa"/>
+                <w:tcW w:w="1454" w:type="dxa"/>
                 <w:shd w:val="clear" w:color="auto" w:fill="92D050"/>
               </w:tcPr>
               <w:p>
@@ -4364,7 +4419,7 @@
         </w:trPr>
         <w:tc>
           <w:tcPr>
-            <w:tcW w:w="1514" w:type="dxa"/>
+            <w:tcW w:w="1434" w:type="dxa"/>
           </w:tcPr>
           <w:p>
             <w:pPr>
@@ -4383,17 +4438,17 @@
         </w:tc>
         <w:tc>
           <w:tcPr>
-            <w:tcW w:w="1667" w:type="dxa"/>
-          </w:tcPr>
-          <w:p>
-            <w:pPr>
-              <w:jc w:val="left"/>
-            </w:pPr>
-          </w:p>
-        </w:tc>
-        <w:tc>
-          <w:tcPr>
-            <w:tcW w:w="3002" w:type="dxa"/>
+            <w:tcW w:w="1696" w:type="dxa"/>
+          </w:tcPr>
+          <w:p>
+            <w:pPr>
+              <w:jc w:val="left"/>
+            </w:pPr>
+          </w:p>
+        </w:tc>
+        <w:tc>
+          <w:tcPr>
+            <w:tcW w:w="2865" w:type="dxa"/>
           </w:tcPr>
           <w:p>
             <w:pPr>
@@ -4405,17 +4460,7 @@
         </w:tc>
         <w:tc>
           <w:tcPr>
-            <w:tcW w:w="2526" w:type="dxa"/>
-          </w:tcPr>
-          <w:p>
-            <w:pPr>
-              <w:jc w:val="left"/>
-            </w:pPr>
-          </w:p>
-        </w:tc>
-        <w:tc>
-          <w:tcPr>
-            <w:tcW w:w="1451" w:type="dxa"/>
+            <w:tcW w:w="2323" w:type="dxa"/>
           </w:tcPr>
           <w:p>
             <w:pPr>
@@ -4434,7 +4479,26 @@
         </w:tc>
         <w:tc>
           <w:tcPr>
-            <w:tcW w:w="1993" w:type="dxa"/>
+            <w:tcW w:w="1494" w:type="dxa"/>
+          </w:tcPr>
+          <w:p>
+            <w:pPr>
+              <w:jc w:val="left"/>
+            </w:pPr>
+            <w:r>
+              <w:rPr>
+                <w:rFonts w:hint="eastAsia"/>
+              </w:rPr>
+              <w:t>N</w:t>
+            </w:r>
+            <w:r>
+              <w:t>/A</w:t>
+            </w:r>
+          </w:p>
+        </w:tc>
+        <w:tc>
+          <w:tcPr>
+            <w:tcW w:w="2421" w:type="dxa"/>
           </w:tcPr>
           <w:p>
             <w:pPr>
@@ -4461,7 +4525,7 @@
             <w:tag w:val="Status"/>
             <w:id w:val="1118953762"/>
             <w:placeholder>
-              <w:docPart w:val="2ABE7E567FE84057B872674ED9A62E4E"/>
+              <w:docPart w:val="1B51FA67A7A540C58A642E3B839FA499"/>
             </w:placeholder>
             <w:dropDownList>
               <w:listItem w:value="항목을 선택하세요."/>
@@ -4470,11 +4534,10 @@
               <w:listItem w:displayText="Completed" w:value="Completed"/>
             </w:dropDownList>
           </w:sdtPr>
-          <w:sdtEndPr/>
           <w:sdtContent>
             <w:tc>
               <w:tcPr>
-                <w:tcW w:w="1534" w:type="dxa"/>
+                <w:tcW w:w="1454" w:type="dxa"/>
                 <w:shd w:val="clear" w:color="auto" w:fill="92D050"/>
               </w:tcPr>
               <w:p>
@@ -4502,7 +4565,7 @@
         </w:trPr>
         <w:tc>
           <w:tcPr>
-            <w:tcW w:w="1514" w:type="dxa"/>
+            <w:tcW w:w="1434" w:type="dxa"/>
           </w:tcPr>
           <w:p>
             <w:pPr>
@@ -4521,17 +4584,17 @@
         </w:tc>
         <w:tc>
           <w:tcPr>
-            <w:tcW w:w="1667" w:type="dxa"/>
-          </w:tcPr>
-          <w:p>
-            <w:pPr>
-              <w:jc w:val="left"/>
-            </w:pPr>
-          </w:p>
-        </w:tc>
-        <w:tc>
-          <w:tcPr>
-            <w:tcW w:w="3002" w:type="dxa"/>
+            <w:tcW w:w="1696" w:type="dxa"/>
+          </w:tcPr>
+          <w:p>
+            <w:pPr>
+              <w:jc w:val="left"/>
+            </w:pPr>
+          </w:p>
+        </w:tc>
+        <w:tc>
+          <w:tcPr>
+            <w:tcW w:w="2865" w:type="dxa"/>
           </w:tcPr>
           <w:p>
             <w:pPr>
@@ -4543,17 +4606,7 @@
         </w:tc>
         <w:tc>
           <w:tcPr>
-            <w:tcW w:w="2526" w:type="dxa"/>
-          </w:tcPr>
-          <w:p>
-            <w:pPr>
-              <w:jc w:val="left"/>
-            </w:pPr>
-          </w:p>
-        </w:tc>
-        <w:tc>
-          <w:tcPr>
-            <w:tcW w:w="1451" w:type="dxa"/>
+            <w:tcW w:w="2323" w:type="dxa"/>
           </w:tcPr>
           <w:p>
             <w:pPr>
@@ -4572,7 +4625,26 @@
         </w:tc>
         <w:tc>
           <w:tcPr>
-            <w:tcW w:w="1993" w:type="dxa"/>
+            <w:tcW w:w="1494" w:type="dxa"/>
+          </w:tcPr>
+          <w:p>
+            <w:pPr>
+              <w:jc w:val="left"/>
+            </w:pPr>
+            <w:r>
+              <w:rPr>
+                <w:rFonts w:hint="eastAsia"/>
+              </w:rPr>
+              <w:t>N</w:t>
+            </w:r>
+            <w:r>
+              <w:t>/A</w:t>
+            </w:r>
+          </w:p>
+        </w:tc>
+        <w:tc>
+          <w:tcPr>
+            <w:tcW w:w="2421" w:type="dxa"/>
           </w:tcPr>
           <w:p>
             <w:pPr>
@@ -4599,7 +4671,7 @@
             <w:tag w:val="Status"/>
             <w:id w:val="-1728532434"/>
             <w:placeholder>
-              <w:docPart w:val="B72F0B393B0B4F1BBD54DCB424FF6B3C"/>
+              <w:docPart w:val="B6F56F88762D41F884DC96AD347AB78F"/>
             </w:placeholder>
             <w:dropDownList>
               <w:listItem w:value="항목을 선택하세요."/>
@@ -4608,11 +4680,10 @@
               <w:listItem w:displayText="Completed" w:value="Completed"/>
             </w:dropDownList>
           </w:sdtPr>
-          <w:sdtEndPr/>
           <w:sdtContent>
             <w:tc>
               <w:tcPr>
-                <w:tcW w:w="1534" w:type="dxa"/>
+                <w:tcW w:w="1454" w:type="dxa"/>
                 <w:shd w:val="clear" w:color="auto" w:fill="92D050"/>
               </w:tcPr>
               <w:p>
@@ -4640,7 +4711,7 @@
         </w:trPr>
         <w:tc>
           <w:tcPr>
-            <w:tcW w:w="1514" w:type="dxa"/>
+            <w:tcW w:w="1434" w:type="dxa"/>
           </w:tcPr>
           <w:p>
             <w:pPr>
@@ -4659,17 +4730,17 @@
         </w:tc>
         <w:tc>
           <w:tcPr>
-            <w:tcW w:w="1667" w:type="dxa"/>
-          </w:tcPr>
-          <w:p>
-            <w:pPr>
-              <w:jc w:val="left"/>
-            </w:pPr>
-          </w:p>
-        </w:tc>
-        <w:tc>
-          <w:tcPr>
-            <w:tcW w:w="3002" w:type="dxa"/>
+            <w:tcW w:w="1696" w:type="dxa"/>
+          </w:tcPr>
+          <w:p>
+            <w:pPr>
+              <w:jc w:val="left"/>
+            </w:pPr>
+          </w:p>
+        </w:tc>
+        <w:tc>
+          <w:tcPr>
+            <w:tcW w:w="2865" w:type="dxa"/>
           </w:tcPr>
           <w:p>
             <w:pPr>
@@ -4681,17 +4752,7 @@
         </w:tc>
         <w:tc>
           <w:tcPr>
-            <w:tcW w:w="2526" w:type="dxa"/>
-          </w:tcPr>
-          <w:p>
-            <w:pPr>
-              <w:jc w:val="left"/>
-            </w:pPr>
-          </w:p>
-        </w:tc>
-        <w:tc>
-          <w:tcPr>
-            <w:tcW w:w="1451" w:type="dxa"/>
+            <w:tcW w:w="2323" w:type="dxa"/>
           </w:tcPr>
           <w:p>
             <w:pPr>
@@ -4710,7 +4771,26 @@
         </w:tc>
         <w:tc>
           <w:tcPr>
-            <w:tcW w:w="1993" w:type="dxa"/>
+            <w:tcW w:w="1494" w:type="dxa"/>
+          </w:tcPr>
+          <w:p>
+            <w:pPr>
+              <w:jc w:val="left"/>
+            </w:pPr>
+            <w:r>
+              <w:rPr>
+                <w:rFonts w:hint="eastAsia"/>
+              </w:rPr>
+              <w:t>N</w:t>
+            </w:r>
+            <w:r>
+              <w:t>/A</w:t>
+            </w:r>
+          </w:p>
+        </w:tc>
+        <w:tc>
+          <w:tcPr>
+            <w:tcW w:w="2421" w:type="dxa"/>
           </w:tcPr>
           <w:p>
             <w:pPr>
@@ -4737,7 +4817,7 @@
             <w:tag w:val="Status"/>
             <w:id w:val="938496481"/>
             <w:placeholder>
-              <w:docPart w:val="984C2AD4CF51419DA8CAD74319C1FE4C"/>
+              <w:docPart w:val="A34111B8365143EF876B1FCFCE862491"/>
             </w:placeholder>
             <w:dropDownList>
               <w:listItem w:value="항목을 선택하세요."/>
@@ -4746,11 +4826,10 @@
               <w:listItem w:displayText="Completed" w:value="Completed"/>
             </w:dropDownList>
           </w:sdtPr>
-          <w:sdtEndPr/>
           <w:sdtContent>
             <w:tc>
               <w:tcPr>
-                <w:tcW w:w="1534" w:type="dxa"/>
+                <w:tcW w:w="1454" w:type="dxa"/>
                 <w:shd w:val="clear" w:color="auto" w:fill="92D050"/>
               </w:tcPr>
               <w:p>
@@ -4778,7 +4857,7 @@
         </w:trPr>
         <w:tc>
           <w:tcPr>
-            <w:tcW w:w="1514" w:type="dxa"/>
+            <w:tcW w:w="1434" w:type="dxa"/>
           </w:tcPr>
           <w:p>
             <w:pPr>
@@ -4797,17 +4876,17 @@
         </w:tc>
         <w:tc>
           <w:tcPr>
-            <w:tcW w:w="1667" w:type="dxa"/>
-          </w:tcPr>
-          <w:p>
-            <w:pPr>
-              <w:jc w:val="left"/>
-            </w:pPr>
-          </w:p>
-        </w:tc>
-        <w:tc>
-          <w:tcPr>
-            <w:tcW w:w="3002" w:type="dxa"/>
+            <w:tcW w:w="1696" w:type="dxa"/>
+          </w:tcPr>
+          <w:p>
+            <w:pPr>
+              <w:jc w:val="left"/>
+            </w:pPr>
+          </w:p>
+        </w:tc>
+        <w:tc>
+          <w:tcPr>
+            <w:tcW w:w="2865" w:type="dxa"/>
           </w:tcPr>
           <w:p>
             <w:pPr>
@@ -4819,17 +4898,7 @@
         </w:tc>
         <w:tc>
           <w:tcPr>
-            <w:tcW w:w="2526" w:type="dxa"/>
-          </w:tcPr>
-          <w:p>
-            <w:pPr>
-              <w:jc w:val="left"/>
-            </w:pPr>
-          </w:p>
-        </w:tc>
-        <w:tc>
-          <w:tcPr>
-            <w:tcW w:w="1451" w:type="dxa"/>
+            <w:tcW w:w="2323" w:type="dxa"/>
           </w:tcPr>
           <w:p>
             <w:pPr>
@@ -4848,7 +4917,26 @@
         </w:tc>
         <w:tc>
           <w:tcPr>
-            <w:tcW w:w="1993" w:type="dxa"/>
+            <w:tcW w:w="1494" w:type="dxa"/>
+          </w:tcPr>
+          <w:p>
+            <w:pPr>
+              <w:jc w:val="left"/>
+            </w:pPr>
+            <w:r>
+              <w:rPr>
+                <w:rFonts w:hint="eastAsia"/>
+              </w:rPr>
+              <w:t>N</w:t>
+            </w:r>
+            <w:r>
+              <w:t>/A</w:t>
+            </w:r>
+          </w:p>
+        </w:tc>
+        <w:tc>
+          <w:tcPr>
+            <w:tcW w:w="2421" w:type="dxa"/>
           </w:tcPr>
           <w:p>
             <w:pPr>
@@ -4875,7 +4963,7 @@
             <w:tag w:val="Status"/>
             <w:id w:val="1785766262"/>
             <w:placeholder>
-              <w:docPart w:val="112A602FA24D4D57B02EBF6296C8D7AB"/>
+              <w:docPart w:val="C26EF7DAC0BF401D9CC10205C98C7706"/>
             </w:placeholder>
             <w:dropDownList>
               <w:listItem w:value="항목을 선택하세요."/>
@@ -4884,11 +4972,10 @@
               <w:listItem w:displayText="Completed" w:value="Completed"/>
             </w:dropDownList>
           </w:sdtPr>
-          <w:sdtEndPr/>
           <w:sdtContent>
             <w:tc>
               <w:tcPr>
-                <w:tcW w:w="1534" w:type="dxa"/>
+                <w:tcW w:w="1454" w:type="dxa"/>
                 <w:shd w:val="clear" w:color="auto" w:fill="92D050"/>
               </w:tcPr>
               <w:p>
@@ -4916,7 +5003,7 @@
         </w:trPr>
         <w:tc>
           <w:tcPr>
-            <w:tcW w:w="1514" w:type="dxa"/>
+            <w:tcW w:w="1434" w:type="dxa"/>
           </w:tcPr>
           <w:p>
             <w:pPr>
@@ -4926,17 +5013,17 @@
         </w:tc>
         <w:tc>
           <w:tcPr>
-            <w:tcW w:w="1667" w:type="dxa"/>
-          </w:tcPr>
-          <w:p>
-            <w:pPr>
-              <w:jc w:val="left"/>
-            </w:pPr>
-          </w:p>
-        </w:tc>
-        <w:tc>
-          <w:tcPr>
-            <w:tcW w:w="3002" w:type="dxa"/>
+            <w:tcW w:w="1696" w:type="dxa"/>
+          </w:tcPr>
+          <w:p>
+            <w:pPr>
+              <w:jc w:val="left"/>
+            </w:pPr>
+          </w:p>
+        </w:tc>
+        <w:tc>
+          <w:tcPr>
+            <w:tcW w:w="2865" w:type="dxa"/>
           </w:tcPr>
           <w:p>
             <w:pPr>
@@ -4948,37 +5035,37 @@
         </w:tc>
         <w:tc>
           <w:tcPr>
-            <w:tcW w:w="2526" w:type="dxa"/>
-          </w:tcPr>
-          <w:p>
-            <w:pPr>
-              <w:jc w:val="left"/>
-            </w:pPr>
-          </w:p>
-        </w:tc>
-        <w:tc>
-          <w:tcPr>
-            <w:tcW w:w="1451" w:type="dxa"/>
-          </w:tcPr>
-          <w:p>
-            <w:pPr>
-              <w:jc w:val="left"/>
-            </w:pPr>
-          </w:p>
-        </w:tc>
-        <w:tc>
-          <w:tcPr>
-            <w:tcW w:w="1993" w:type="dxa"/>
-          </w:tcPr>
-          <w:p>
-            <w:pPr>
-              <w:jc w:val="left"/>
-            </w:pPr>
-          </w:p>
-        </w:tc>
-        <w:tc>
-          <w:tcPr>
-            <w:tcW w:w="1534" w:type="dxa"/>
+            <w:tcW w:w="2323" w:type="dxa"/>
+          </w:tcPr>
+          <w:p>
+            <w:pPr>
+              <w:jc w:val="left"/>
+            </w:pPr>
+          </w:p>
+        </w:tc>
+        <w:tc>
+          <w:tcPr>
+            <w:tcW w:w="1494" w:type="dxa"/>
+          </w:tcPr>
+          <w:p>
+            <w:pPr>
+              <w:jc w:val="left"/>
+            </w:pPr>
+          </w:p>
+        </w:tc>
+        <w:tc>
+          <w:tcPr>
+            <w:tcW w:w="2421" w:type="dxa"/>
+          </w:tcPr>
+          <w:p>
+            <w:pPr>
+              <w:jc w:val="left"/>
+            </w:pPr>
+          </w:p>
+        </w:tc>
+        <w:tc>
+          <w:tcPr>
+            <w:tcW w:w="1454" w:type="dxa"/>
             <w:shd w:val="clear" w:color="auto" w:fill="92D050"/>
           </w:tcPr>
           <w:p>
@@ -4997,7 +5084,7 @@
         </w:trPr>
         <w:tc>
           <w:tcPr>
-            <w:tcW w:w="1514" w:type="dxa"/>
+            <w:tcW w:w="1434" w:type="dxa"/>
           </w:tcPr>
           <w:p>
             <w:pPr>
@@ -5007,17 +5094,17 @@
         </w:tc>
         <w:tc>
           <w:tcPr>
-            <w:tcW w:w="1667" w:type="dxa"/>
-          </w:tcPr>
-          <w:p>
-            <w:pPr>
-              <w:jc w:val="left"/>
-            </w:pPr>
-          </w:p>
-        </w:tc>
-        <w:tc>
-          <w:tcPr>
-            <w:tcW w:w="3002" w:type="dxa"/>
+            <w:tcW w:w="1696" w:type="dxa"/>
+          </w:tcPr>
+          <w:p>
+            <w:pPr>
+              <w:jc w:val="left"/>
+            </w:pPr>
+          </w:p>
+        </w:tc>
+        <w:tc>
+          <w:tcPr>
+            <w:tcW w:w="2865" w:type="dxa"/>
           </w:tcPr>
           <w:p>
             <w:pPr>
@@ -5029,37 +5116,37 @@
         </w:tc>
         <w:tc>
           <w:tcPr>
-            <w:tcW w:w="2526" w:type="dxa"/>
-          </w:tcPr>
-          <w:p>
-            <w:pPr>
-              <w:jc w:val="left"/>
-            </w:pPr>
-          </w:p>
-        </w:tc>
-        <w:tc>
-          <w:tcPr>
-            <w:tcW w:w="1451" w:type="dxa"/>
-          </w:tcPr>
-          <w:p>
-            <w:pPr>
-              <w:jc w:val="left"/>
-            </w:pPr>
-          </w:p>
-        </w:tc>
-        <w:tc>
-          <w:tcPr>
-            <w:tcW w:w="1993" w:type="dxa"/>
-          </w:tcPr>
-          <w:p>
-            <w:pPr>
-              <w:jc w:val="left"/>
-            </w:pPr>
-          </w:p>
-        </w:tc>
-        <w:tc>
-          <w:tcPr>
-            <w:tcW w:w="1534" w:type="dxa"/>
+            <w:tcW w:w="2323" w:type="dxa"/>
+          </w:tcPr>
+          <w:p>
+            <w:pPr>
+              <w:jc w:val="left"/>
+            </w:pPr>
+          </w:p>
+        </w:tc>
+        <w:tc>
+          <w:tcPr>
+            <w:tcW w:w="1494" w:type="dxa"/>
+          </w:tcPr>
+          <w:p>
+            <w:pPr>
+              <w:jc w:val="left"/>
+            </w:pPr>
+          </w:p>
+        </w:tc>
+        <w:tc>
+          <w:tcPr>
+            <w:tcW w:w="2421" w:type="dxa"/>
+          </w:tcPr>
+          <w:p>
+            <w:pPr>
+              <w:jc w:val="left"/>
+            </w:pPr>
+          </w:p>
+        </w:tc>
+        <w:tc>
+          <w:tcPr>
+            <w:tcW w:w="1454" w:type="dxa"/>
             <w:shd w:val="clear" w:color="auto" w:fill="92D050"/>
           </w:tcPr>
           <w:p>
@@ -5078,7 +5165,7 @@
         </w:trPr>
         <w:tc>
           <w:tcPr>
-            <w:tcW w:w="1514" w:type="dxa"/>
+            <w:tcW w:w="1434" w:type="dxa"/>
           </w:tcPr>
           <w:p>
             <w:pPr>
@@ -5088,17 +5175,17 @@
         </w:tc>
         <w:tc>
           <w:tcPr>
-            <w:tcW w:w="1667" w:type="dxa"/>
-          </w:tcPr>
-          <w:p>
-            <w:pPr>
-              <w:jc w:val="left"/>
-            </w:pPr>
-          </w:p>
-        </w:tc>
-        <w:tc>
-          <w:tcPr>
-            <w:tcW w:w="3002" w:type="dxa"/>
+            <w:tcW w:w="1696" w:type="dxa"/>
+          </w:tcPr>
+          <w:p>
+            <w:pPr>
+              <w:jc w:val="left"/>
+            </w:pPr>
+          </w:p>
+        </w:tc>
+        <w:tc>
+          <w:tcPr>
+            <w:tcW w:w="2865" w:type="dxa"/>
           </w:tcPr>
           <w:p>
             <w:pPr>
@@ -5110,37 +5197,37 @@
         </w:tc>
         <w:tc>
           <w:tcPr>
-            <w:tcW w:w="2526" w:type="dxa"/>
-          </w:tcPr>
-          <w:p>
-            <w:pPr>
-              <w:jc w:val="left"/>
-            </w:pPr>
-          </w:p>
-        </w:tc>
-        <w:tc>
-          <w:tcPr>
-            <w:tcW w:w="1451" w:type="dxa"/>
-          </w:tcPr>
-          <w:p>
-            <w:pPr>
-              <w:jc w:val="left"/>
-            </w:pPr>
-          </w:p>
-        </w:tc>
-        <w:tc>
-          <w:tcPr>
-            <w:tcW w:w="1993" w:type="dxa"/>
-          </w:tcPr>
-          <w:p>
-            <w:pPr>
-              <w:jc w:val="left"/>
-            </w:pPr>
-          </w:p>
-        </w:tc>
-        <w:tc>
-          <w:tcPr>
-            <w:tcW w:w="1534" w:type="dxa"/>
+            <w:tcW w:w="2323" w:type="dxa"/>
+          </w:tcPr>
+          <w:p>
+            <w:pPr>
+              <w:jc w:val="left"/>
+            </w:pPr>
+          </w:p>
+        </w:tc>
+        <w:tc>
+          <w:tcPr>
+            <w:tcW w:w="1494" w:type="dxa"/>
+          </w:tcPr>
+          <w:p>
+            <w:pPr>
+              <w:jc w:val="left"/>
+            </w:pPr>
+          </w:p>
+        </w:tc>
+        <w:tc>
+          <w:tcPr>
+            <w:tcW w:w="2421" w:type="dxa"/>
+          </w:tcPr>
+          <w:p>
+            <w:pPr>
+              <w:jc w:val="left"/>
+            </w:pPr>
+          </w:p>
+        </w:tc>
+        <w:tc>
+          <w:tcPr>
+            <w:tcW w:w="1454" w:type="dxa"/>
             <w:shd w:val="clear" w:color="auto" w:fill="92D050"/>
           </w:tcPr>
           <w:p>
@@ -5159,7 +5246,7 @@
         </w:trPr>
         <w:tc>
           <w:tcPr>
-            <w:tcW w:w="1514" w:type="dxa"/>
+            <w:tcW w:w="1434" w:type="dxa"/>
           </w:tcPr>
           <w:p>
             <w:pPr>
@@ -5169,17 +5256,17 @@
         </w:tc>
         <w:tc>
           <w:tcPr>
-            <w:tcW w:w="1667" w:type="dxa"/>
-          </w:tcPr>
-          <w:p>
-            <w:pPr>
-              <w:jc w:val="left"/>
-            </w:pPr>
-          </w:p>
-        </w:tc>
-        <w:tc>
-          <w:tcPr>
-            <w:tcW w:w="3002" w:type="dxa"/>
+            <w:tcW w:w="1696" w:type="dxa"/>
+          </w:tcPr>
+          <w:p>
+            <w:pPr>
+              <w:jc w:val="left"/>
+            </w:pPr>
+          </w:p>
+        </w:tc>
+        <w:tc>
+          <w:tcPr>
+            <w:tcW w:w="2865" w:type="dxa"/>
           </w:tcPr>
           <w:p>
             <w:pPr>
@@ -5191,37 +5278,37 @@
         </w:tc>
         <w:tc>
           <w:tcPr>
-            <w:tcW w:w="2526" w:type="dxa"/>
-          </w:tcPr>
-          <w:p>
-            <w:pPr>
-              <w:jc w:val="left"/>
-            </w:pPr>
-          </w:p>
-        </w:tc>
-        <w:tc>
-          <w:tcPr>
-            <w:tcW w:w="1451" w:type="dxa"/>
-          </w:tcPr>
-          <w:p>
-            <w:pPr>
-              <w:jc w:val="left"/>
-            </w:pPr>
-          </w:p>
-        </w:tc>
-        <w:tc>
-          <w:tcPr>
-            <w:tcW w:w="1993" w:type="dxa"/>
-          </w:tcPr>
-          <w:p>
-            <w:pPr>
-              <w:jc w:val="left"/>
-            </w:pPr>
-          </w:p>
-        </w:tc>
-        <w:tc>
-          <w:tcPr>
-            <w:tcW w:w="1534" w:type="dxa"/>
+            <w:tcW w:w="2323" w:type="dxa"/>
+          </w:tcPr>
+          <w:p>
+            <w:pPr>
+              <w:jc w:val="left"/>
+            </w:pPr>
+          </w:p>
+        </w:tc>
+        <w:tc>
+          <w:tcPr>
+            <w:tcW w:w="1494" w:type="dxa"/>
+          </w:tcPr>
+          <w:p>
+            <w:pPr>
+              <w:jc w:val="left"/>
+            </w:pPr>
+          </w:p>
+        </w:tc>
+        <w:tc>
+          <w:tcPr>
+            <w:tcW w:w="2421" w:type="dxa"/>
+          </w:tcPr>
+          <w:p>
+            <w:pPr>
+              <w:jc w:val="left"/>
+            </w:pPr>
+          </w:p>
+        </w:tc>
+        <w:tc>
+          <w:tcPr>
+            <w:tcW w:w="1454" w:type="dxa"/>
             <w:shd w:val="clear" w:color="auto" w:fill="92D050"/>
           </w:tcPr>
           <w:p>
@@ -5240,7 +5327,7 @@
         </w:trPr>
         <w:tc>
           <w:tcPr>
-            <w:tcW w:w="1514" w:type="dxa"/>
+            <w:tcW w:w="1434" w:type="dxa"/>
           </w:tcPr>
           <w:p>
             <w:pPr>
@@ -5250,17 +5337,17 @@
         </w:tc>
         <w:tc>
           <w:tcPr>
-            <w:tcW w:w="1667" w:type="dxa"/>
-          </w:tcPr>
-          <w:p>
-            <w:pPr>
-              <w:jc w:val="left"/>
-            </w:pPr>
-          </w:p>
-        </w:tc>
-        <w:tc>
-          <w:tcPr>
-            <w:tcW w:w="3002" w:type="dxa"/>
+            <w:tcW w:w="1696" w:type="dxa"/>
+          </w:tcPr>
+          <w:p>
+            <w:pPr>
+              <w:jc w:val="left"/>
+            </w:pPr>
+          </w:p>
+        </w:tc>
+        <w:tc>
+          <w:tcPr>
+            <w:tcW w:w="2865" w:type="dxa"/>
           </w:tcPr>
           <w:p>
             <w:pPr>
@@ -5272,37 +5359,37 @@
         </w:tc>
         <w:tc>
           <w:tcPr>
-            <w:tcW w:w="2526" w:type="dxa"/>
-          </w:tcPr>
-          <w:p>
-            <w:pPr>
-              <w:jc w:val="left"/>
-            </w:pPr>
-          </w:p>
-        </w:tc>
-        <w:tc>
-          <w:tcPr>
-            <w:tcW w:w="1451" w:type="dxa"/>
-          </w:tcPr>
-          <w:p>
-            <w:pPr>
-              <w:jc w:val="left"/>
-            </w:pPr>
-          </w:p>
-        </w:tc>
-        <w:tc>
-          <w:tcPr>
-            <w:tcW w:w="1993" w:type="dxa"/>
-          </w:tcPr>
-          <w:p>
-            <w:pPr>
-              <w:jc w:val="left"/>
-            </w:pPr>
-          </w:p>
-        </w:tc>
-        <w:tc>
-          <w:tcPr>
-            <w:tcW w:w="1534" w:type="dxa"/>
+            <w:tcW w:w="2323" w:type="dxa"/>
+          </w:tcPr>
+          <w:p>
+            <w:pPr>
+              <w:jc w:val="left"/>
+            </w:pPr>
+          </w:p>
+        </w:tc>
+        <w:tc>
+          <w:tcPr>
+            <w:tcW w:w="1494" w:type="dxa"/>
+          </w:tcPr>
+          <w:p>
+            <w:pPr>
+              <w:jc w:val="left"/>
+            </w:pPr>
+          </w:p>
+        </w:tc>
+        <w:tc>
+          <w:tcPr>
+            <w:tcW w:w="2421" w:type="dxa"/>
+          </w:tcPr>
+          <w:p>
+            <w:pPr>
+              <w:jc w:val="left"/>
+            </w:pPr>
+          </w:p>
+        </w:tc>
+        <w:tc>
+          <w:tcPr>
+            <w:tcW w:w="1454" w:type="dxa"/>
             <w:shd w:val="clear" w:color="auto" w:fill="92D050"/>
           </w:tcPr>
           <w:p>
@@ -5321,7 +5408,7 @@
         </w:trPr>
         <w:tc>
           <w:tcPr>
-            <w:tcW w:w="1514" w:type="dxa"/>
+            <w:tcW w:w="1434" w:type="dxa"/>
           </w:tcPr>
           <w:p>
             <w:pPr>
@@ -5331,17 +5418,17 @@
         </w:tc>
         <w:tc>
           <w:tcPr>
-            <w:tcW w:w="1667" w:type="dxa"/>
-          </w:tcPr>
-          <w:p>
-            <w:pPr>
-              <w:jc w:val="left"/>
-            </w:pPr>
-          </w:p>
-        </w:tc>
-        <w:tc>
-          <w:tcPr>
-            <w:tcW w:w="3002" w:type="dxa"/>
+            <w:tcW w:w="1696" w:type="dxa"/>
+          </w:tcPr>
+          <w:p>
+            <w:pPr>
+              <w:jc w:val="left"/>
+            </w:pPr>
+          </w:p>
+        </w:tc>
+        <w:tc>
+          <w:tcPr>
+            <w:tcW w:w="2865" w:type="dxa"/>
           </w:tcPr>
           <w:p>
             <w:pPr>
@@ -5353,37 +5440,37 @@
         </w:tc>
         <w:tc>
           <w:tcPr>
-            <w:tcW w:w="2526" w:type="dxa"/>
-          </w:tcPr>
-          <w:p>
-            <w:pPr>
-              <w:jc w:val="left"/>
-            </w:pPr>
-          </w:p>
-        </w:tc>
-        <w:tc>
-          <w:tcPr>
-            <w:tcW w:w="1451" w:type="dxa"/>
-          </w:tcPr>
-          <w:p>
-            <w:pPr>
-              <w:jc w:val="left"/>
-            </w:pPr>
-          </w:p>
-        </w:tc>
-        <w:tc>
-          <w:tcPr>
-            <w:tcW w:w="1993" w:type="dxa"/>
-          </w:tcPr>
-          <w:p>
-            <w:pPr>
-              <w:jc w:val="left"/>
-            </w:pPr>
-          </w:p>
-        </w:tc>
-        <w:tc>
-          <w:tcPr>
-            <w:tcW w:w="1534" w:type="dxa"/>
+            <w:tcW w:w="2323" w:type="dxa"/>
+          </w:tcPr>
+          <w:p>
+            <w:pPr>
+              <w:jc w:val="left"/>
+            </w:pPr>
+          </w:p>
+        </w:tc>
+        <w:tc>
+          <w:tcPr>
+            <w:tcW w:w="1494" w:type="dxa"/>
+          </w:tcPr>
+          <w:p>
+            <w:pPr>
+              <w:jc w:val="left"/>
+            </w:pPr>
+          </w:p>
+        </w:tc>
+        <w:tc>
+          <w:tcPr>
+            <w:tcW w:w="2421" w:type="dxa"/>
+          </w:tcPr>
+          <w:p>
+            <w:pPr>
+              <w:jc w:val="left"/>
+            </w:pPr>
+          </w:p>
+        </w:tc>
+        <w:tc>
+          <w:tcPr>
+            <w:tcW w:w="1454" w:type="dxa"/>
             <w:shd w:val="clear" w:color="auto" w:fill="92D050"/>
           </w:tcPr>
           <w:p>
@@ -5402,7 +5489,7 @@
         </w:trPr>
         <w:tc>
           <w:tcPr>
-            <w:tcW w:w="1514" w:type="dxa"/>
+            <w:tcW w:w="1434" w:type="dxa"/>
           </w:tcPr>
           <w:p>
             <w:pPr>
@@ -5412,17 +5499,17 @@
         </w:tc>
         <w:tc>
           <w:tcPr>
-            <w:tcW w:w="1667" w:type="dxa"/>
-          </w:tcPr>
-          <w:p>
-            <w:pPr>
-              <w:jc w:val="left"/>
-            </w:pPr>
-          </w:p>
-        </w:tc>
-        <w:tc>
-          <w:tcPr>
-            <w:tcW w:w="3002" w:type="dxa"/>
+            <w:tcW w:w="1696" w:type="dxa"/>
+          </w:tcPr>
+          <w:p>
+            <w:pPr>
+              <w:jc w:val="left"/>
+            </w:pPr>
+          </w:p>
+        </w:tc>
+        <w:tc>
+          <w:tcPr>
+            <w:tcW w:w="2865" w:type="dxa"/>
           </w:tcPr>
           <w:p>
             <w:pPr>
@@ -5434,37 +5521,37 @@
         </w:tc>
         <w:tc>
           <w:tcPr>
-            <w:tcW w:w="2526" w:type="dxa"/>
-          </w:tcPr>
-          <w:p>
-            <w:pPr>
-              <w:jc w:val="left"/>
-            </w:pPr>
-          </w:p>
-        </w:tc>
-        <w:tc>
-          <w:tcPr>
-            <w:tcW w:w="1451" w:type="dxa"/>
-          </w:tcPr>
-          <w:p>
-            <w:pPr>
-              <w:jc w:val="left"/>
-            </w:pPr>
-          </w:p>
-        </w:tc>
-        <w:tc>
-          <w:tcPr>
-            <w:tcW w:w="1993" w:type="dxa"/>
-          </w:tcPr>
-          <w:p>
-            <w:pPr>
-              <w:jc w:val="left"/>
-            </w:pPr>
-          </w:p>
-        </w:tc>
-        <w:tc>
-          <w:tcPr>
-            <w:tcW w:w="1534" w:type="dxa"/>
+            <w:tcW w:w="2323" w:type="dxa"/>
+          </w:tcPr>
+          <w:p>
+            <w:pPr>
+              <w:jc w:val="left"/>
+            </w:pPr>
+          </w:p>
+        </w:tc>
+        <w:tc>
+          <w:tcPr>
+            <w:tcW w:w="1494" w:type="dxa"/>
+          </w:tcPr>
+          <w:p>
+            <w:pPr>
+              <w:jc w:val="left"/>
+            </w:pPr>
+          </w:p>
+        </w:tc>
+        <w:tc>
+          <w:tcPr>
+            <w:tcW w:w="2421" w:type="dxa"/>
+          </w:tcPr>
+          <w:p>
+            <w:pPr>
+              <w:jc w:val="left"/>
+            </w:pPr>
+          </w:p>
+        </w:tc>
+        <w:tc>
+          <w:tcPr>
+            <w:tcW w:w="1454" w:type="dxa"/>
             <w:shd w:val="clear" w:color="auto" w:fill="92D050"/>
           </w:tcPr>
           <w:p>
@@ -8599,7 +8686,7 @@
     </w:docPart>
     <w:docPart>
       <w:docPartPr>
-        <w:name w:val="1BA6698DAA5041A0B35291C8DD5E5A64"/>
+        <w:name w:val="88A0F899024746AE8E1DF964ACCCC973"/>
         <w:category>
           <w:name w:val="일반"/>
           <w:gallery w:val="placeholder"/>
@@ -8610,12 +8697,12 @@
         <w:behaviors>
           <w:behavior w:val="content"/>
         </w:behaviors>
-        <w:guid w:val="{B41EF6D2-39E5-450C-A80A-86FE87754097}"/>
+        <w:guid w:val="{4AC48795-00E7-4304-8795-ED50A8EA0087}"/>
       </w:docPartPr>
       <w:docPartBody>
         <w:p>
           <w:pPr>
-            <w:pStyle w:val="1BA6698DAA5041A0B35291C8DD5E5A64"/>
+            <w:pStyle w:val="88A0F899024746AE8E1DF964ACCCC973"/>
           </w:pPr>
           <w:r>
             <w:rPr>
@@ -8628,7 +8715,7 @@
     </w:docPart>
     <w:docPart>
       <w:docPartPr>
-        <w:name w:val="B2EBB768B4F14A6FAE5054415FCE204F"/>
+        <w:name w:val="70312741D61C4D148D743ECFED8BFCE0"/>
         <w:category>
           <w:name w:val="일반"/>
           <w:gallery w:val="placeholder"/>
@@ -8639,12 +8726,12 @@
         <w:behaviors>
           <w:behavior w:val="content"/>
         </w:behaviors>
-        <w:guid w:val="{78F00198-8BB2-4A78-BBFC-1CC7A4E47ED3}"/>
+        <w:guid w:val="{DC1F50B4-43FE-45F8-9434-C7249F22A19B}"/>
       </w:docPartPr>
       <w:docPartBody>
         <w:p>
           <w:pPr>
-            <w:pStyle w:val="B2EBB768B4F14A6FAE5054415FCE204F"/>
+            <w:pStyle w:val="70312741D61C4D148D743ECFED8BFCE0"/>
           </w:pPr>
           <w:r>
             <w:rPr>
@@ -8657,7 +8744,7 @@
     </w:docPart>
     <w:docPart>
       <w:docPartPr>
-        <w:name w:val="2ABE7E567FE84057B872674ED9A62E4E"/>
+        <w:name w:val="1B51FA67A7A540C58A642E3B839FA499"/>
         <w:category>
           <w:name w:val="일반"/>
           <w:gallery w:val="placeholder"/>
@@ -8668,12 +8755,12 @@
         <w:behaviors>
           <w:behavior w:val="content"/>
         </w:behaviors>
-        <w:guid w:val="{7057B803-B7A3-4161-A2A6-B581BBE8831C}"/>
+        <w:guid w:val="{B0F68D3B-0D16-4068-802C-C9AB2DC1D1E6}"/>
       </w:docPartPr>
       <w:docPartBody>
         <w:p>
           <w:pPr>
-            <w:pStyle w:val="2ABE7E567FE84057B872674ED9A62E4E"/>
+            <w:pStyle w:val="1B51FA67A7A540C58A642E3B839FA499"/>
           </w:pPr>
           <w:r>
             <w:rPr>
@@ -8686,7 +8773,7 @@
     </w:docPart>
     <w:docPart>
       <w:docPartPr>
-        <w:name w:val="B72F0B393B0B4F1BBD54DCB424FF6B3C"/>
+        <w:name w:val="B6F56F88762D41F884DC96AD347AB78F"/>
         <w:category>
           <w:name w:val="일반"/>
           <w:gallery w:val="placeholder"/>
@@ -8697,12 +8784,12 @@
         <w:behaviors>
           <w:behavior w:val="content"/>
         </w:behaviors>
-        <w:guid w:val="{FD985519-C7C2-43D6-8E7E-74432E4B7735}"/>
+        <w:guid w:val="{DE7C14D8-D344-462E-8635-5D01A36565DC}"/>
       </w:docPartPr>
       <w:docPartBody>
         <w:p>
           <w:pPr>
-            <w:pStyle w:val="B72F0B393B0B4F1BBD54DCB424FF6B3C"/>
+            <w:pStyle w:val="B6F56F88762D41F884DC96AD347AB78F"/>
           </w:pPr>
           <w:r>
             <w:rPr>
@@ -8715,7 +8802,7 @@
     </w:docPart>
     <w:docPart>
       <w:docPartPr>
-        <w:name w:val="984C2AD4CF51419DA8CAD74319C1FE4C"/>
+        <w:name w:val="A34111B8365143EF876B1FCFCE862491"/>
         <w:category>
           <w:name w:val="일반"/>
           <w:gallery w:val="placeholder"/>
@@ -8726,12 +8813,12 @@
         <w:behaviors>
           <w:behavior w:val="content"/>
         </w:behaviors>
-        <w:guid w:val="{69980D81-42DD-4122-9B47-A3F821AC7E2E}"/>
+        <w:guid w:val="{FA359EF7-BC66-470C-8781-3246E9F99DD5}"/>
       </w:docPartPr>
       <w:docPartBody>
         <w:p>
           <w:pPr>
-            <w:pStyle w:val="984C2AD4CF51419DA8CAD74319C1FE4C"/>
+            <w:pStyle w:val="A34111B8365143EF876B1FCFCE862491"/>
           </w:pPr>
           <w:r>
             <w:rPr>
@@ -8744,7 +8831,7 @@
     </w:docPart>
     <w:docPart>
       <w:docPartPr>
-        <w:name w:val="112A602FA24D4D57B02EBF6296C8D7AB"/>
+        <w:name w:val="C26EF7DAC0BF401D9CC10205C98C7706"/>
         <w:category>
           <w:name w:val="일반"/>
           <w:gallery w:val="placeholder"/>
@@ -8755,12 +8842,12 @@
         <w:behaviors>
           <w:behavior w:val="content"/>
         </w:behaviors>
-        <w:guid w:val="{CA629CC4-B993-48E1-A37A-717C31160368}"/>
+        <w:guid w:val="{1AEBD571-F81E-4E11-9881-2312A2E2E4FE}"/>
       </w:docPartPr>
       <w:docPartBody>
         <w:p>
           <w:pPr>
-            <w:pStyle w:val="112A602FA24D4D57B02EBF6296C8D7AB"/>
+            <w:pStyle w:val="C26EF7DAC0BF401D9CC10205C98C7706"/>
           </w:pPr>
           <w:r>
             <w:rPr>
@@ -8832,6 +8919,7 @@
     <w:rsid w:val="00725BA6"/>
     <w:rsid w:val="00800506"/>
     <w:rsid w:val="00906B85"/>
+    <w:rsid w:val="009411B8"/>
     <w:rsid w:val="00A77B1C"/>
     <w:rsid w:val="00B24331"/>
     <w:rsid w:val="00BE1977"/>
@@ -8841,6 +8929,7 @@
     <w:rsid w:val="00D22849"/>
     <w:rsid w:val="00D827AE"/>
     <w:rsid w:val="00EB3FB7"/>
+    <w:rsid w:val="00FC4E66"/>
   </w:rsids>
   <m:mathPr>
     <m:mathFont m:val="Cambria Math"/>
@@ -9301,7 +9390,7 @@
     <w:basedOn w:val="a0"/>
     <w:uiPriority w:val="99"/>
     <w:semiHidden/>
-    <w:rsid w:val="00D22849"/>
+    <w:rsid w:val="009411B8"/>
     <w:rPr>
       <w:color w:val="808080"/>
     </w:rPr>
@@ -9539,6 +9628,66 @@
   <w:style w:type="paragraph" w:customStyle="1" w:styleId="112A602FA24D4D57B02EBF6296C8D7AB">
     <w:name w:val="112A602FA24D4D57B02EBF6296C8D7AB"/>
     <w:rsid w:val="00D22849"/>
+    <w:pPr>
+      <w:widowControl w:val="0"/>
+      <w:wordWrap w:val="0"/>
+      <w:autoSpaceDE w:val="0"/>
+      <w:autoSpaceDN w:val="0"/>
+    </w:pPr>
+  </w:style>
+  <w:style w:type="paragraph" w:customStyle="1" w:styleId="88A0F899024746AE8E1DF964ACCCC973">
+    <w:name w:val="88A0F899024746AE8E1DF964ACCCC973"/>
+    <w:rsid w:val="009411B8"/>
+    <w:pPr>
+      <w:widowControl w:val="0"/>
+      <w:wordWrap w:val="0"/>
+      <w:autoSpaceDE w:val="0"/>
+      <w:autoSpaceDN w:val="0"/>
+    </w:pPr>
+  </w:style>
+  <w:style w:type="paragraph" w:customStyle="1" w:styleId="70312741D61C4D148D743ECFED8BFCE0">
+    <w:name w:val="70312741D61C4D148D743ECFED8BFCE0"/>
+    <w:rsid w:val="009411B8"/>
+    <w:pPr>
+      <w:widowControl w:val="0"/>
+      <w:wordWrap w:val="0"/>
+      <w:autoSpaceDE w:val="0"/>
+      <w:autoSpaceDN w:val="0"/>
+    </w:pPr>
+  </w:style>
+  <w:style w:type="paragraph" w:customStyle="1" w:styleId="1B51FA67A7A540C58A642E3B839FA499">
+    <w:name w:val="1B51FA67A7A540C58A642E3B839FA499"/>
+    <w:rsid w:val="009411B8"/>
+    <w:pPr>
+      <w:widowControl w:val="0"/>
+      <w:wordWrap w:val="0"/>
+      <w:autoSpaceDE w:val="0"/>
+      <w:autoSpaceDN w:val="0"/>
+    </w:pPr>
+  </w:style>
+  <w:style w:type="paragraph" w:customStyle="1" w:styleId="B6F56F88762D41F884DC96AD347AB78F">
+    <w:name w:val="B6F56F88762D41F884DC96AD347AB78F"/>
+    <w:rsid w:val="009411B8"/>
+    <w:pPr>
+      <w:widowControl w:val="0"/>
+      <w:wordWrap w:val="0"/>
+      <w:autoSpaceDE w:val="0"/>
+      <w:autoSpaceDN w:val="0"/>
+    </w:pPr>
+  </w:style>
+  <w:style w:type="paragraph" w:customStyle="1" w:styleId="A34111B8365143EF876B1FCFCE862491">
+    <w:name w:val="A34111B8365143EF876B1FCFCE862491"/>
+    <w:rsid w:val="009411B8"/>
+    <w:pPr>
+      <w:widowControl w:val="0"/>
+      <w:wordWrap w:val="0"/>
+      <w:autoSpaceDE w:val="0"/>
+      <w:autoSpaceDN w:val="0"/>
+    </w:pPr>
+  </w:style>
+  <w:style w:type="paragraph" w:customStyle="1" w:styleId="C26EF7DAC0BF401D9CC10205C98C7706">
+    <w:name w:val="C26EF7DAC0BF401D9CC10205C98C7706"/>
+    <w:rsid w:val="009411B8"/>
     <w:pPr>
       <w:widowControl w:val="0"/>
       <w:wordWrap w:val="0"/>

</xml_diff>

<commit_message>
Creating first animation Blueprint
(1)	Created a new animation blueprint.
(2)	Created a new state machine for the animation blueprint.
(3)	Animations for Idle, JumpStart, JumpLoop and JumpEnd are created and transitions created between them.
</commit_message>
<xml_diff>
--- a/Project Backlog - Barrel Hopper.docx
+++ b/Project Backlog - Barrel Hopper.docx
@@ -4112,9 +4112,6 @@
           <w:p>
             <w:pPr>
               <w:jc w:val="left"/>
-              <w:rPr>
-                <w:rFonts w:hint="eastAsia"/>
-              </w:rPr>
             </w:pPr>
             <w:r>
               <w:rPr>
@@ -4234,6 +4231,509 @@
             <w:id w:val="1356617171"/>
             <w:placeholder>
               <w:docPart w:val="88A0F899024746AE8E1DF964ACCCC973"/>
+            </w:placeholder>
+            <w:dropDownList>
+              <w:listItem w:value="항목을 선택하세요."/>
+              <w:listItem w:displayText="Pending" w:value="Pending"/>
+              <w:listItem w:displayText="In Progress" w:value="In Progress"/>
+              <w:listItem w:displayText="Completed" w:value="Completed"/>
+            </w:dropDownList>
+          </w:sdtPr>
+          <w:sdtEndPr/>
+          <w:sdtContent>
+            <w:tc>
+              <w:tcPr>
+                <w:tcW w:w="1454" w:type="dxa"/>
+                <w:shd w:val="clear" w:color="auto" w:fill="92D050"/>
+              </w:tcPr>
+              <w:p>
+                <w:pPr>
+                  <w:jc w:val="center"/>
+                  <w:rPr>
+                    <w:shd w:val="clear" w:color="auto" w:fill="92D050"/>
+                  </w:rPr>
+                </w:pPr>
+                <w:r>
+                  <w:rPr>
+                    <w:rFonts w:hint="eastAsia"/>
+                    <w:shd w:val="clear" w:color="auto" w:fill="92D050"/>
+                  </w:rPr>
+                  <w:t>Completed</w:t>
+                </w:r>
+              </w:p>
+            </w:tc>
+          </w:sdtContent>
+        </w:sdt>
+      </w:tr>
+      <w:tr>
+        <w:trPr>
+          <w:trHeight w:val="355"/>
+        </w:trPr>
+        <w:tc>
+          <w:tcPr>
+            <w:tcW w:w="1434" w:type="dxa"/>
+          </w:tcPr>
+          <w:p>
+            <w:pPr>
+              <w:jc w:val="center"/>
+            </w:pPr>
+            <w:r>
+              <w:rPr>
+                <w:rFonts w:hint="eastAsia"/>
+              </w:rPr>
+              <w:t>2</w:t>
+            </w:r>
+            <w:r>
+              <w:t>022.0</w:t>
+            </w:r>
+            <w:r>
+              <w:t>3.</w:t>
+            </w:r>
+            <w:r>
+              <w:t>01</w:t>
+            </w:r>
+          </w:p>
+        </w:tc>
+        <w:tc>
+          <w:tcPr>
+            <w:tcW w:w="1696" w:type="dxa"/>
+          </w:tcPr>
+          <w:p>
+            <w:pPr>
+              <w:jc w:val="left"/>
+              <w:rPr>
+                <w:rFonts w:hint="eastAsia"/>
+              </w:rPr>
+            </w:pPr>
+            <w:r>
+              <w:rPr>
+                <w:rFonts w:hint="eastAsia"/>
+              </w:rPr>
+              <w:t>C</w:t>
+            </w:r>
+            <w:r>
+              <w:t>reating first animation Blueprint</w:t>
+            </w:r>
+          </w:p>
+        </w:tc>
+        <w:tc>
+          <w:tcPr>
+            <w:tcW w:w="2865" w:type="dxa"/>
+          </w:tcPr>
+          <w:p>
+            <w:pPr>
+              <w:pStyle w:val="a5"/>
+              <w:numPr>
+                <w:ilvl w:val="0"/>
+                <w:numId w:val="23"/>
+              </w:numPr>
+              <w:ind w:leftChars="0"/>
+              <w:jc w:val="left"/>
+            </w:pPr>
+            <w:r>
+              <w:rPr>
+                <w:rFonts w:hint="eastAsia"/>
+              </w:rPr>
+              <w:t>C</w:t>
+            </w:r>
+            <w:r>
+              <w:t>reated a new animation blueprint.</w:t>
+            </w:r>
+          </w:p>
+          <w:p>
+            <w:pPr>
+              <w:pStyle w:val="a5"/>
+              <w:numPr>
+                <w:ilvl w:val="0"/>
+                <w:numId w:val="23"/>
+              </w:numPr>
+              <w:ind w:leftChars="0"/>
+              <w:jc w:val="left"/>
+            </w:pPr>
+            <w:r>
+              <w:rPr>
+                <w:rFonts w:hint="eastAsia"/>
+              </w:rPr>
+              <w:t>C</w:t>
+            </w:r>
+            <w:r>
+              <w:t>reated a new state machine for the animation blueprint.</w:t>
+            </w:r>
+          </w:p>
+          <w:p>
+            <w:pPr>
+              <w:pStyle w:val="a5"/>
+              <w:numPr>
+                <w:ilvl w:val="0"/>
+                <w:numId w:val="23"/>
+              </w:numPr>
+              <w:ind w:leftChars="0"/>
+              <w:jc w:val="left"/>
+            </w:pPr>
+            <w:r>
+              <w:t>Animations for Idle, JumpStart, JumpLoop and JumpEnd created and transitions created between them.</w:t>
+            </w:r>
+          </w:p>
+        </w:tc>
+        <w:tc>
+          <w:tcPr>
+            <w:tcW w:w="2323" w:type="dxa"/>
+          </w:tcPr>
+          <w:p>
+            <w:pPr>
+              <w:jc w:val="left"/>
+            </w:pPr>
+            <w:r>
+              <w:rPr>
+                <w:rFonts w:hint="eastAsia"/>
+              </w:rPr>
+              <w:t>N</w:t>
+            </w:r>
+            <w:r>
+              <w:t>/A</w:t>
+            </w:r>
+          </w:p>
+        </w:tc>
+        <w:tc>
+          <w:tcPr>
+            <w:tcW w:w="1494" w:type="dxa"/>
+          </w:tcPr>
+          <w:p>
+            <w:pPr>
+              <w:jc w:val="left"/>
+            </w:pPr>
+            <w:r>
+              <w:rPr>
+                <w:rFonts w:hint="eastAsia"/>
+              </w:rPr>
+              <w:t>N</w:t>
+            </w:r>
+            <w:r>
+              <w:t>/A</w:t>
+            </w:r>
+          </w:p>
+        </w:tc>
+        <w:tc>
+          <w:tcPr>
+            <w:tcW w:w="2421" w:type="dxa"/>
+          </w:tcPr>
+          <w:p>
+            <w:pPr>
+              <w:jc w:val="left"/>
+            </w:pPr>
+            <w:r>
+              <w:rPr>
+                <w:color w:val="0070C0"/>
+              </w:rPr>
+              <w:t>BH_Character_AnimBP</w:t>
+            </w:r>
+          </w:p>
+        </w:tc>
+        <w:sdt>
+          <w:sdtPr>
+            <w:rPr>
+              <w:rFonts w:hint="eastAsia"/>
+              <w:shd w:val="clear" w:color="auto" w:fill="92D050"/>
+            </w:rPr>
+            <w:alias w:val="Status"/>
+            <w:tag w:val="Status"/>
+            <w:id w:val="-886724656"/>
+            <w:placeholder>
+              <w:docPart w:val="70312741D61C4D148D743ECFED8BFCE0"/>
+            </w:placeholder>
+            <w:dropDownList>
+              <w:listItem w:value="항목을 선택하세요."/>
+              <w:listItem w:displayText="Pending" w:value="Pending"/>
+              <w:listItem w:displayText="In Progress" w:value="In Progress"/>
+              <w:listItem w:displayText="Completed" w:value="Completed"/>
+            </w:dropDownList>
+          </w:sdtPr>
+          <w:sdtEndPr/>
+          <w:sdtContent>
+            <w:tc>
+              <w:tcPr>
+                <w:tcW w:w="1454" w:type="dxa"/>
+                <w:shd w:val="clear" w:color="auto" w:fill="92D050"/>
+              </w:tcPr>
+              <w:p>
+                <w:pPr>
+                  <w:jc w:val="center"/>
+                  <w:rPr>
+                    <w:shd w:val="clear" w:color="auto" w:fill="92D050"/>
+                  </w:rPr>
+                </w:pPr>
+                <w:r>
+                  <w:rPr>
+                    <w:rFonts w:hint="eastAsia"/>
+                    <w:shd w:val="clear" w:color="auto" w:fill="92D050"/>
+                  </w:rPr>
+                  <w:t>Completed</w:t>
+                </w:r>
+              </w:p>
+            </w:tc>
+          </w:sdtContent>
+        </w:sdt>
+      </w:tr>
+      <w:tr>
+        <w:trPr>
+          <w:trHeight w:val="355"/>
+        </w:trPr>
+        <w:tc>
+          <w:tcPr>
+            <w:tcW w:w="1434" w:type="dxa"/>
+          </w:tcPr>
+          <w:p>
+            <w:pPr>
+              <w:jc w:val="center"/>
+            </w:pPr>
+            <w:r>
+              <w:rPr>
+                <w:rFonts w:hint="eastAsia"/>
+              </w:rPr>
+              <w:t>2</w:t>
+            </w:r>
+            <w:r>
+              <w:t>022.03.</w:t>
+            </w:r>
+          </w:p>
+        </w:tc>
+        <w:tc>
+          <w:tcPr>
+            <w:tcW w:w="1696" w:type="dxa"/>
+          </w:tcPr>
+          <w:p>
+            <w:pPr>
+              <w:jc w:val="left"/>
+            </w:pPr>
+          </w:p>
+        </w:tc>
+        <w:tc>
+          <w:tcPr>
+            <w:tcW w:w="2865" w:type="dxa"/>
+          </w:tcPr>
+          <w:p>
+            <w:pPr>
+              <w:pStyle w:val="a5"/>
+              <w:ind w:leftChars="0" w:left="0"/>
+              <w:jc w:val="left"/>
+            </w:pPr>
+          </w:p>
+        </w:tc>
+        <w:tc>
+          <w:tcPr>
+            <w:tcW w:w="2323" w:type="dxa"/>
+          </w:tcPr>
+          <w:p>
+            <w:pPr>
+              <w:jc w:val="left"/>
+            </w:pPr>
+            <w:r>
+              <w:rPr>
+                <w:rFonts w:hint="eastAsia"/>
+              </w:rPr>
+              <w:t>N</w:t>
+            </w:r>
+            <w:r>
+              <w:t>/A</w:t>
+            </w:r>
+          </w:p>
+        </w:tc>
+        <w:tc>
+          <w:tcPr>
+            <w:tcW w:w="1494" w:type="dxa"/>
+          </w:tcPr>
+          <w:p>
+            <w:pPr>
+              <w:jc w:val="left"/>
+            </w:pPr>
+            <w:r>
+              <w:rPr>
+                <w:rFonts w:hint="eastAsia"/>
+              </w:rPr>
+              <w:t>N</w:t>
+            </w:r>
+            <w:r>
+              <w:t>/A</w:t>
+            </w:r>
+          </w:p>
+        </w:tc>
+        <w:tc>
+          <w:tcPr>
+            <w:tcW w:w="2421" w:type="dxa"/>
+          </w:tcPr>
+          <w:p>
+            <w:pPr>
+              <w:jc w:val="left"/>
+            </w:pPr>
+            <w:r>
+              <w:rPr>
+                <w:rFonts w:hint="eastAsia"/>
+              </w:rPr>
+              <w:t>N</w:t>
+            </w:r>
+            <w:r>
+              <w:t>/A</w:t>
+            </w:r>
+          </w:p>
+        </w:tc>
+        <w:sdt>
+          <w:sdtPr>
+            <w:rPr>
+              <w:rFonts w:hint="eastAsia"/>
+              <w:shd w:val="clear" w:color="auto" w:fill="92D050"/>
+            </w:rPr>
+            <w:alias w:val="Status"/>
+            <w:tag w:val="Status"/>
+            <w:id w:val="1118953762"/>
+            <w:placeholder>
+              <w:docPart w:val="1B51FA67A7A540C58A642E3B839FA499"/>
+            </w:placeholder>
+            <w:dropDownList>
+              <w:listItem w:value="항목을 선택하세요."/>
+              <w:listItem w:displayText="Pending" w:value="Pending"/>
+              <w:listItem w:displayText="In Progress" w:value="In Progress"/>
+              <w:listItem w:displayText="Completed" w:value="Completed"/>
+            </w:dropDownList>
+          </w:sdtPr>
+          <w:sdtEndPr/>
+          <w:sdtContent>
+            <w:tc>
+              <w:tcPr>
+                <w:tcW w:w="1454" w:type="dxa"/>
+                <w:shd w:val="clear" w:color="auto" w:fill="92D050"/>
+              </w:tcPr>
+              <w:p>
+                <w:pPr>
+                  <w:jc w:val="center"/>
+                  <w:rPr>
+                    <w:shd w:val="clear" w:color="auto" w:fill="92D050"/>
+                  </w:rPr>
+                </w:pPr>
+                <w:r>
+                  <w:rPr>
+                    <w:rFonts w:hint="eastAsia"/>
+                    <w:shd w:val="clear" w:color="auto" w:fill="92D050"/>
+                  </w:rPr>
+                  <w:t>Completed</w:t>
+                </w:r>
+              </w:p>
+            </w:tc>
+          </w:sdtContent>
+        </w:sdt>
+      </w:tr>
+      <w:tr>
+        <w:trPr>
+          <w:trHeight w:val="355"/>
+        </w:trPr>
+        <w:tc>
+          <w:tcPr>
+            <w:tcW w:w="1434" w:type="dxa"/>
+          </w:tcPr>
+          <w:p>
+            <w:pPr>
+              <w:jc w:val="center"/>
+            </w:pPr>
+            <w:r>
+              <w:rPr>
+                <w:rFonts w:hint="eastAsia"/>
+              </w:rPr>
+              <w:t>2</w:t>
+            </w:r>
+            <w:r>
+              <w:t>022.03.</w:t>
+            </w:r>
+          </w:p>
+        </w:tc>
+        <w:tc>
+          <w:tcPr>
+            <w:tcW w:w="1696" w:type="dxa"/>
+          </w:tcPr>
+          <w:p>
+            <w:pPr>
+              <w:jc w:val="left"/>
+            </w:pPr>
+          </w:p>
+        </w:tc>
+        <w:tc>
+          <w:tcPr>
+            <w:tcW w:w="2865" w:type="dxa"/>
+          </w:tcPr>
+          <w:p>
+            <w:pPr>
+              <w:pStyle w:val="a5"/>
+              <w:ind w:leftChars="0" w:left="0"/>
+              <w:jc w:val="left"/>
+            </w:pPr>
+          </w:p>
+        </w:tc>
+        <w:tc>
+          <w:tcPr>
+            <w:tcW w:w="2323" w:type="dxa"/>
+          </w:tcPr>
+          <w:p>
+            <w:pPr>
+              <w:jc w:val="left"/>
+            </w:pPr>
+            <w:r>
+              <w:rPr>
+                <w:rFonts w:hint="eastAsia"/>
+              </w:rPr>
+              <w:t>N</w:t>
+            </w:r>
+            <w:r>
+              <w:t>/A</w:t>
+            </w:r>
+          </w:p>
+        </w:tc>
+        <w:tc>
+          <w:tcPr>
+            <w:tcW w:w="1494" w:type="dxa"/>
+          </w:tcPr>
+          <w:p>
+            <w:pPr>
+              <w:jc w:val="left"/>
+            </w:pPr>
+            <w:r>
+              <w:rPr>
+                <w:rFonts w:hint="eastAsia"/>
+              </w:rPr>
+              <w:t>N</w:t>
+            </w:r>
+            <w:r>
+              <w:t>/A</w:t>
+            </w:r>
+          </w:p>
+        </w:tc>
+        <w:tc>
+          <w:tcPr>
+            <w:tcW w:w="2421" w:type="dxa"/>
+          </w:tcPr>
+          <w:p>
+            <w:pPr>
+              <w:jc w:val="left"/>
+            </w:pPr>
+            <w:r>
+              <w:rPr>
+                <w:rFonts w:hint="eastAsia"/>
+              </w:rPr>
+              <w:t>N</w:t>
+            </w:r>
+            <w:r>
+              <w:t>/A</w:t>
+            </w:r>
+          </w:p>
+        </w:tc>
+        <w:sdt>
+          <w:sdtPr>
+            <w:rPr>
+              <w:rFonts w:hint="eastAsia"/>
+              <w:shd w:val="clear" w:color="auto" w:fill="92D050"/>
+            </w:rPr>
+            <w:alias w:val="Status"/>
+            <w:tag w:val="Status"/>
+            <w:id w:val="-1728532434"/>
+            <w:placeholder>
+              <w:docPart w:val="E89ED26A79CB44BB8AF129B96D2256D8"/>
             </w:placeholder>
             <w:dropDownList>
               <w:listItem w:value="항목을 선택하세요."/>
@@ -4286,7 +4786,7 @@
               <w:t>2</w:t>
             </w:r>
             <w:r>
-              <w:t>022.02.</w:t>
+              <w:t>022.03.</w:t>
             </w:r>
           </w:p>
         </w:tc>
@@ -4377,9 +4877,9 @@
             </w:rPr>
             <w:alias w:val="Status"/>
             <w:tag w:val="Status"/>
-            <w:id w:val="-886724656"/>
+            <w:id w:val="938496481"/>
             <w:placeholder>
-              <w:docPart w:val="70312741D61C4D148D743ECFED8BFCE0"/>
+              <w:docPart w:val="DEF2866A6AED4DB0B9B66957DCB3F5BF"/>
             </w:placeholder>
             <w:dropDownList>
               <w:listItem w:value="항목을 선택하세요."/>
@@ -4432,7 +4932,7 @@
               <w:t>2</w:t>
             </w:r>
             <w:r>
-              <w:t>022.02.</w:t>
+              <w:t>022.03.</w:t>
             </w:r>
           </w:p>
         </w:tc>
@@ -4523,9 +5023,9 @@
             </w:rPr>
             <w:alias w:val="Status"/>
             <w:tag w:val="Status"/>
-            <w:id w:val="1118953762"/>
+            <w:id w:val="1785766262"/>
             <w:placeholder>
-              <w:docPart w:val="1B51FA67A7A540C58A642E3B839FA499"/>
+              <w:docPart w:val="2224C9DB7BF443EAA64952405D7BB839"/>
             </w:placeholder>
             <w:dropDownList>
               <w:listItem w:value="항목을 선택하세요."/>
@@ -4578,7 +5078,7 @@
               <w:t>2</w:t>
             </w:r>
             <w:r>
-              <w:t>022.02.</w:t>
+              <w:t>022.03.</w:t>
             </w:r>
           </w:p>
         </w:tc>
@@ -4669,9 +5169,9 @@
             </w:rPr>
             <w:alias w:val="Status"/>
             <w:tag w:val="Status"/>
-            <w:id w:val="-1728532434"/>
+            <w:id w:val="-1797523947"/>
             <w:placeholder>
-              <w:docPart w:val="B6F56F88762D41F884DC96AD347AB78F"/>
+              <w:docPart w:val="E6F9B2FE54894DBF99C1F85ED7204B4C"/>
             </w:placeholder>
             <w:dropDownList>
               <w:listItem w:value="항목을 선택하세요."/>
@@ -4724,7 +5224,7 @@
               <w:t>2</w:t>
             </w:r>
             <w:r>
-              <w:t>022.02.</w:t>
+              <w:t>022.03.</w:t>
             </w:r>
           </w:p>
         </w:tc>
@@ -4815,9 +5315,9 @@
             </w:rPr>
             <w:alias w:val="Status"/>
             <w:tag w:val="Status"/>
-            <w:id w:val="938496481"/>
+            <w:id w:val="15287738"/>
             <w:placeholder>
-              <w:docPart w:val="A34111B8365143EF876B1FCFCE862491"/>
+              <w:docPart w:val="3322C7AEF6E24BBE86381EC7DF45446B"/>
             </w:placeholder>
             <w:dropDownList>
               <w:listItem w:value="항목을 선택하세요."/>
@@ -4870,7 +5370,7 @@
               <w:t>2</w:t>
             </w:r>
             <w:r>
-              <w:t>022.02.</w:t>
+              <w:t>022.03.</w:t>
             </w:r>
           </w:p>
         </w:tc>
@@ -4961,9 +5461,9 @@
             </w:rPr>
             <w:alias w:val="Status"/>
             <w:tag w:val="Status"/>
-            <w:id w:val="1785766262"/>
+            <w:id w:val="1276829591"/>
             <w:placeholder>
-              <w:docPart w:val="C26EF7DAC0BF401D9CC10205C98C7706"/>
+              <w:docPart w:val="27AB77C6D0CF452BA9FD40DF62ABDFB5"/>
             </w:placeholder>
             <w:dropDownList>
               <w:listItem w:value="항목을 선택하세요."/>
@@ -5009,6 +5509,16 @@
             <w:pPr>
               <w:jc w:val="center"/>
             </w:pPr>
+            <w:r>
+              <w:rPr>
+                <w:rFonts w:hint="eastAsia"/>
+              </w:rPr>
+              <w:lastRenderedPageBreak/>
+              <w:t>2</w:t>
+            </w:r>
+            <w:r>
+              <w:t>022.03.</w:t>
+            </w:r>
           </w:p>
         </w:tc>
         <w:tc>
@@ -5041,6 +5551,15 @@
             <w:pPr>
               <w:jc w:val="left"/>
             </w:pPr>
+            <w:r>
+              <w:rPr>
+                <w:rFonts w:hint="eastAsia"/>
+              </w:rPr>
+              <w:t>N</w:t>
+            </w:r>
+            <w:r>
+              <w:t>/A</w:t>
+            </w:r>
           </w:p>
         </w:tc>
         <w:tc>
@@ -5051,6 +5570,15 @@
             <w:pPr>
               <w:jc w:val="left"/>
             </w:pPr>
+            <w:r>
+              <w:rPr>
+                <w:rFonts w:hint="eastAsia"/>
+              </w:rPr>
+              <w:t>N</w:t>
+            </w:r>
+            <w:r>
+              <w:t>/A</w:t>
+            </w:r>
           </w:p>
         </w:tc>
         <w:tc>
@@ -5061,22 +5589,60 @@
             <w:pPr>
               <w:jc w:val="left"/>
             </w:pPr>
-          </w:p>
-        </w:tc>
-        <w:tc>
-          <w:tcPr>
-            <w:tcW w:w="1454" w:type="dxa"/>
-            <w:shd w:val="clear" w:color="auto" w:fill="92D050"/>
-          </w:tcPr>
-          <w:p>
-            <w:pPr>
-              <w:jc w:val="center"/>
-              <w:rPr>
+            <w:r>
+              <w:rPr>
+                <w:rFonts w:hint="eastAsia"/>
+              </w:rPr>
+              <w:t>N</w:t>
+            </w:r>
+            <w:r>
+              <w:t>/A</w:t>
+            </w:r>
+          </w:p>
+        </w:tc>
+        <w:sdt>
+          <w:sdtPr>
+            <w:rPr>
+              <w:rFonts w:hint="eastAsia"/>
+              <w:shd w:val="clear" w:color="auto" w:fill="92D050"/>
+            </w:rPr>
+            <w:alias w:val="Status"/>
+            <w:tag w:val="Status"/>
+            <w:id w:val="505252836"/>
+            <w:placeholder>
+              <w:docPart w:val="2432DBD23CA043DA9EF3840D66E7A748"/>
+            </w:placeholder>
+            <w:dropDownList>
+              <w:listItem w:value="항목을 선택하세요."/>
+              <w:listItem w:displayText="Pending" w:value="Pending"/>
+              <w:listItem w:displayText="In Progress" w:value="In Progress"/>
+              <w:listItem w:displayText="Completed" w:value="Completed"/>
+            </w:dropDownList>
+          </w:sdtPr>
+          <w:sdtContent>
+            <w:tc>
+              <w:tcPr>
+                <w:tcW w:w="1454" w:type="dxa"/>
                 <w:shd w:val="clear" w:color="auto" w:fill="92D050"/>
-              </w:rPr>
-            </w:pPr>
-          </w:p>
-        </w:tc>
+              </w:tcPr>
+              <w:p>
+                <w:pPr>
+                  <w:jc w:val="center"/>
+                  <w:rPr>
+                    <w:shd w:val="clear" w:color="auto" w:fill="92D050"/>
+                  </w:rPr>
+                </w:pPr>
+                <w:r>
+                  <w:rPr>
+                    <w:rFonts w:hint="eastAsia"/>
+                    <w:shd w:val="clear" w:color="auto" w:fill="92D050"/>
+                  </w:rPr>
+                  <w:t>Completed</w:t>
+                </w:r>
+              </w:p>
+            </w:tc>
+          </w:sdtContent>
+        </w:sdt>
       </w:tr>
       <w:tr>
         <w:trPr>
@@ -5090,6 +5656,15 @@
             <w:pPr>
               <w:jc w:val="center"/>
             </w:pPr>
+            <w:r>
+              <w:rPr>
+                <w:rFonts w:hint="eastAsia"/>
+              </w:rPr>
+              <w:t>2</w:t>
+            </w:r>
+            <w:r>
+              <w:t>022.03.</w:t>
+            </w:r>
           </w:p>
         </w:tc>
         <w:tc>
@@ -5122,6 +5697,15 @@
             <w:pPr>
               <w:jc w:val="left"/>
             </w:pPr>
+            <w:r>
+              <w:rPr>
+                <w:rFonts w:hint="eastAsia"/>
+              </w:rPr>
+              <w:t>N</w:t>
+            </w:r>
+            <w:r>
+              <w:t>/A</w:t>
+            </w:r>
           </w:p>
         </w:tc>
         <w:tc>
@@ -5132,6 +5716,15 @@
             <w:pPr>
               <w:jc w:val="left"/>
             </w:pPr>
+            <w:r>
+              <w:rPr>
+                <w:rFonts w:hint="eastAsia"/>
+              </w:rPr>
+              <w:t>N</w:t>
+            </w:r>
+            <w:r>
+              <w:t>/A</w:t>
+            </w:r>
           </w:p>
         </w:tc>
         <w:tc>
@@ -5142,22 +5735,60 @@
             <w:pPr>
               <w:jc w:val="left"/>
             </w:pPr>
-          </w:p>
-        </w:tc>
-        <w:tc>
-          <w:tcPr>
-            <w:tcW w:w="1454" w:type="dxa"/>
-            <w:shd w:val="clear" w:color="auto" w:fill="92D050"/>
-          </w:tcPr>
-          <w:p>
-            <w:pPr>
-              <w:jc w:val="center"/>
-              <w:rPr>
+            <w:r>
+              <w:rPr>
+                <w:rFonts w:hint="eastAsia"/>
+              </w:rPr>
+              <w:t>N</w:t>
+            </w:r>
+            <w:r>
+              <w:t>/A</w:t>
+            </w:r>
+          </w:p>
+        </w:tc>
+        <w:sdt>
+          <w:sdtPr>
+            <w:rPr>
+              <w:rFonts w:hint="eastAsia"/>
+              <w:shd w:val="clear" w:color="auto" w:fill="92D050"/>
+            </w:rPr>
+            <w:alias w:val="Status"/>
+            <w:tag w:val="Status"/>
+            <w:id w:val="355479068"/>
+            <w:placeholder>
+              <w:docPart w:val="EA5991F8351741F0A3D4A7B7255C115D"/>
+            </w:placeholder>
+            <w:dropDownList>
+              <w:listItem w:value="항목을 선택하세요."/>
+              <w:listItem w:displayText="Pending" w:value="Pending"/>
+              <w:listItem w:displayText="In Progress" w:value="In Progress"/>
+              <w:listItem w:displayText="Completed" w:value="Completed"/>
+            </w:dropDownList>
+          </w:sdtPr>
+          <w:sdtContent>
+            <w:tc>
+              <w:tcPr>
+                <w:tcW w:w="1454" w:type="dxa"/>
                 <w:shd w:val="clear" w:color="auto" w:fill="92D050"/>
-              </w:rPr>
-            </w:pPr>
-          </w:p>
-        </w:tc>
+              </w:tcPr>
+              <w:p>
+                <w:pPr>
+                  <w:jc w:val="center"/>
+                  <w:rPr>
+                    <w:shd w:val="clear" w:color="auto" w:fill="92D050"/>
+                  </w:rPr>
+                </w:pPr>
+                <w:r>
+                  <w:rPr>
+                    <w:rFonts w:hint="eastAsia"/>
+                    <w:shd w:val="clear" w:color="auto" w:fill="92D050"/>
+                  </w:rPr>
+                  <w:t>Completed</w:t>
+                </w:r>
+              </w:p>
+            </w:tc>
+          </w:sdtContent>
+        </w:sdt>
       </w:tr>
       <w:tr>
         <w:trPr>
@@ -5171,6 +5802,15 @@
             <w:pPr>
               <w:jc w:val="center"/>
             </w:pPr>
+            <w:r>
+              <w:rPr>
+                <w:rFonts w:hint="eastAsia"/>
+              </w:rPr>
+              <w:t>2</w:t>
+            </w:r>
+            <w:r>
+              <w:t>022.03.</w:t>
+            </w:r>
           </w:p>
         </w:tc>
         <w:tc>
@@ -5203,6 +5843,15 @@
             <w:pPr>
               <w:jc w:val="left"/>
             </w:pPr>
+            <w:r>
+              <w:rPr>
+                <w:rFonts w:hint="eastAsia"/>
+              </w:rPr>
+              <w:t>N</w:t>
+            </w:r>
+            <w:r>
+              <w:t>/A</w:t>
+            </w:r>
           </w:p>
         </w:tc>
         <w:tc>
@@ -5213,6 +5862,15 @@
             <w:pPr>
               <w:jc w:val="left"/>
             </w:pPr>
+            <w:r>
+              <w:rPr>
+                <w:rFonts w:hint="eastAsia"/>
+              </w:rPr>
+              <w:t>N</w:t>
+            </w:r>
+            <w:r>
+              <w:t>/A</w:t>
+            </w:r>
           </w:p>
         </w:tc>
         <w:tc>
@@ -5223,22 +5881,60 @@
             <w:pPr>
               <w:jc w:val="left"/>
             </w:pPr>
-          </w:p>
-        </w:tc>
-        <w:tc>
-          <w:tcPr>
-            <w:tcW w:w="1454" w:type="dxa"/>
-            <w:shd w:val="clear" w:color="auto" w:fill="92D050"/>
-          </w:tcPr>
-          <w:p>
-            <w:pPr>
-              <w:jc w:val="center"/>
-              <w:rPr>
+            <w:r>
+              <w:rPr>
+                <w:rFonts w:hint="eastAsia"/>
+              </w:rPr>
+              <w:t>N</w:t>
+            </w:r>
+            <w:r>
+              <w:t>/A</w:t>
+            </w:r>
+          </w:p>
+        </w:tc>
+        <w:sdt>
+          <w:sdtPr>
+            <w:rPr>
+              <w:rFonts w:hint="eastAsia"/>
+              <w:shd w:val="clear" w:color="auto" w:fill="92D050"/>
+            </w:rPr>
+            <w:alias w:val="Status"/>
+            <w:tag w:val="Status"/>
+            <w:id w:val="2085102343"/>
+            <w:placeholder>
+              <w:docPart w:val="7373B362495144F8AE38C6BCF3697FF0"/>
+            </w:placeholder>
+            <w:dropDownList>
+              <w:listItem w:value="항목을 선택하세요."/>
+              <w:listItem w:displayText="Pending" w:value="Pending"/>
+              <w:listItem w:displayText="In Progress" w:value="In Progress"/>
+              <w:listItem w:displayText="Completed" w:value="Completed"/>
+            </w:dropDownList>
+          </w:sdtPr>
+          <w:sdtContent>
+            <w:tc>
+              <w:tcPr>
+                <w:tcW w:w="1454" w:type="dxa"/>
                 <w:shd w:val="clear" w:color="auto" w:fill="92D050"/>
-              </w:rPr>
-            </w:pPr>
-          </w:p>
-        </w:tc>
+              </w:tcPr>
+              <w:p>
+                <w:pPr>
+                  <w:jc w:val="center"/>
+                  <w:rPr>
+                    <w:shd w:val="clear" w:color="auto" w:fill="92D050"/>
+                  </w:rPr>
+                </w:pPr>
+                <w:r>
+                  <w:rPr>
+                    <w:rFonts w:hint="eastAsia"/>
+                    <w:shd w:val="clear" w:color="auto" w:fill="92D050"/>
+                  </w:rPr>
+                  <w:t>Completed</w:t>
+                </w:r>
+              </w:p>
+            </w:tc>
+          </w:sdtContent>
+        </w:sdt>
       </w:tr>
       <w:tr>
         <w:trPr>
@@ -5252,6 +5948,15 @@
             <w:pPr>
               <w:jc w:val="center"/>
             </w:pPr>
+            <w:r>
+              <w:rPr>
+                <w:rFonts w:hint="eastAsia"/>
+              </w:rPr>
+              <w:t>2</w:t>
+            </w:r>
+            <w:r>
+              <w:t>022.03.</w:t>
+            </w:r>
           </w:p>
         </w:tc>
         <w:tc>
@@ -5284,6 +5989,15 @@
             <w:pPr>
               <w:jc w:val="left"/>
             </w:pPr>
+            <w:r>
+              <w:rPr>
+                <w:rFonts w:hint="eastAsia"/>
+              </w:rPr>
+              <w:t>N</w:t>
+            </w:r>
+            <w:r>
+              <w:t>/A</w:t>
+            </w:r>
           </w:p>
         </w:tc>
         <w:tc>
@@ -5294,6 +6008,15 @@
             <w:pPr>
               <w:jc w:val="left"/>
             </w:pPr>
+            <w:r>
+              <w:rPr>
+                <w:rFonts w:hint="eastAsia"/>
+              </w:rPr>
+              <w:t>N</w:t>
+            </w:r>
+            <w:r>
+              <w:t>/A</w:t>
+            </w:r>
           </w:p>
         </w:tc>
         <w:tc>
@@ -5304,265 +6027,60 @@
             <w:pPr>
               <w:jc w:val="left"/>
             </w:pPr>
-          </w:p>
-        </w:tc>
-        <w:tc>
-          <w:tcPr>
-            <w:tcW w:w="1454" w:type="dxa"/>
-            <w:shd w:val="clear" w:color="auto" w:fill="92D050"/>
-          </w:tcPr>
-          <w:p>
-            <w:pPr>
-              <w:jc w:val="center"/>
-              <w:rPr>
+            <w:r>
+              <w:rPr>
+                <w:rFonts w:hint="eastAsia"/>
+              </w:rPr>
+              <w:t>N</w:t>
+            </w:r>
+            <w:r>
+              <w:t>/A</w:t>
+            </w:r>
+          </w:p>
+        </w:tc>
+        <w:sdt>
+          <w:sdtPr>
+            <w:rPr>
+              <w:rFonts w:hint="eastAsia"/>
+              <w:shd w:val="clear" w:color="auto" w:fill="92D050"/>
+            </w:rPr>
+            <w:alias w:val="Status"/>
+            <w:tag w:val="Status"/>
+            <w:id w:val="1022832353"/>
+            <w:placeholder>
+              <w:docPart w:val="296E2EDDBC0348C7BF15C8F0A3D82AFB"/>
+            </w:placeholder>
+            <w:dropDownList>
+              <w:listItem w:value="항목을 선택하세요."/>
+              <w:listItem w:displayText="Pending" w:value="Pending"/>
+              <w:listItem w:displayText="In Progress" w:value="In Progress"/>
+              <w:listItem w:displayText="Completed" w:value="Completed"/>
+            </w:dropDownList>
+          </w:sdtPr>
+          <w:sdtContent>
+            <w:tc>
+              <w:tcPr>
+                <w:tcW w:w="1454" w:type="dxa"/>
                 <w:shd w:val="clear" w:color="auto" w:fill="92D050"/>
-              </w:rPr>
-            </w:pPr>
-          </w:p>
-        </w:tc>
-      </w:tr>
-      <w:tr>
-        <w:trPr>
-          <w:trHeight w:val="355"/>
-        </w:trPr>
-        <w:tc>
-          <w:tcPr>
-            <w:tcW w:w="1434" w:type="dxa"/>
-          </w:tcPr>
-          <w:p>
-            <w:pPr>
-              <w:jc w:val="center"/>
-            </w:pPr>
-          </w:p>
-        </w:tc>
-        <w:tc>
-          <w:tcPr>
-            <w:tcW w:w="1696" w:type="dxa"/>
-          </w:tcPr>
-          <w:p>
-            <w:pPr>
-              <w:jc w:val="left"/>
-            </w:pPr>
-          </w:p>
-        </w:tc>
-        <w:tc>
-          <w:tcPr>
-            <w:tcW w:w="2865" w:type="dxa"/>
-          </w:tcPr>
-          <w:p>
-            <w:pPr>
-              <w:pStyle w:val="a5"/>
-              <w:ind w:leftChars="0" w:left="0"/>
-              <w:jc w:val="left"/>
-            </w:pPr>
-          </w:p>
-        </w:tc>
-        <w:tc>
-          <w:tcPr>
-            <w:tcW w:w="2323" w:type="dxa"/>
-          </w:tcPr>
-          <w:p>
-            <w:pPr>
-              <w:jc w:val="left"/>
-            </w:pPr>
-          </w:p>
-        </w:tc>
-        <w:tc>
-          <w:tcPr>
-            <w:tcW w:w="1494" w:type="dxa"/>
-          </w:tcPr>
-          <w:p>
-            <w:pPr>
-              <w:jc w:val="left"/>
-            </w:pPr>
-          </w:p>
-        </w:tc>
-        <w:tc>
-          <w:tcPr>
-            <w:tcW w:w="2421" w:type="dxa"/>
-          </w:tcPr>
-          <w:p>
-            <w:pPr>
-              <w:jc w:val="left"/>
-            </w:pPr>
-          </w:p>
-        </w:tc>
-        <w:tc>
-          <w:tcPr>
-            <w:tcW w:w="1454" w:type="dxa"/>
-            <w:shd w:val="clear" w:color="auto" w:fill="92D050"/>
-          </w:tcPr>
-          <w:p>
-            <w:pPr>
-              <w:jc w:val="center"/>
-              <w:rPr>
-                <w:shd w:val="clear" w:color="auto" w:fill="92D050"/>
-              </w:rPr>
-            </w:pPr>
-          </w:p>
-        </w:tc>
-      </w:tr>
-      <w:tr>
-        <w:trPr>
-          <w:trHeight w:val="355"/>
-        </w:trPr>
-        <w:tc>
-          <w:tcPr>
-            <w:tcW w:w="1434" w:type="dxa"/>
-          </w:tcPr>
-          <w:p>
-            <w:pPr>
-              <w:jc w:val="center"/>
-            </w:pPr>
-          </w:p>
-        </w:tc>
-        <w:tc>
-          <w:tcPr>
-            <w:tcW w:w="1696" w:type="dxa"/>
-          </w:tcPr>
-          <w:p>
-            <w:pPr>
-              <w:jc w:val="left"/>
-            </w:pPr>
-          </w:p>
-        </w:tc>
-        <w:tc>
-          <w:tcPr>
-            <w:tcW w:w="2865" w:type="dxa"/>
-          </w:tcPr>
-          <w:p>
-            <w:pPr>
-              <w:pStyle w:val="a5"/>
-              <w:ind w:leftChars="0" w:left="0"/>
-              <w:jc w:val="left"/>
-            </w:pPr>
-          </w:p>
-        </w:tc>
-        <w:tc>
-          <w:tcPr>
-            <w:tcW w:w="2323" w:type="dxa"/>
-          </w:tcPr>
-          <w:p>
-            <w:pPr>
-              <w:jc w:val="left"/>
-            </w:pPr>
-          </w:p>
-        </w:tc>
-        <w:tc>
-          <w:tcPr>
-            <w:tcW w:w="1494" w:type="dxa"/>
-          </w:tcPr>
-          <w:p>
-            <w:pPr>
-              <w:jc w:val="left"/>
-            </w:pPr>
-          </w:p>
-        </w:tc>
-        <w:tc>
-          <w:tcPr>
-            <w:tcW w:w="2421" w:type="dxa"/>
-          </w:tcPr>
-          <w:p>
-            <w:pPr>
-              <w:jc w:val="left"/>
-            </w:pPr>
-          </w:p>
-        </w:tc>
-        <w:tc>
-          <w:tcPr>
-            <w:tcW w:w="1454" w:type="dxa"/>
-            <w:shd w:val="clear" w:color="auto" w:fill="92D050"/>
-          </w:tcPr>
-          <w:p>
-            <w:pPr>
-              <w:jc w:val="center"/>
-              <w:rPr>
-                <w:shd w:val="clear" w:color="auto" w:fill="92D050"/>
-              </w:rPr>
-            </w:pPr>
-          </w:p>
-        </w:tc>
-      </w:tr>
-      <w:tr>
-        <w:trPr>
-          <w:trHeight w:val="355"/>
-        </w:trPr>
-        <w:tc>
-          <w:tcPr>
-            <w:tcW w:w="1434" w:type="dxa"/>
-          </w:tcPr>
-          <w:p>
-            <w:pPr>
-              <w:jc w:val="center"/>
-            </w:pPr>
-          </w:p>
-        </w:tc>
-        <w:tc>
-          <w:tcPr>
-            <w:tcW w:w="1696" w:type="dxa"/>
-          </w:tcPr>
-          <w:p>
-            <w:pPr>
-              <w:jc w:val="left"/>
-            </w:pPr>
-          </w:p>
-        </w:tc>
-        <w:tc>
-          <w:tcPr>
-            <w:tcW w:w="2865" w:type="dxa"/>
-          </w:tcPr>
-          <w:p>
-            <w:pPr>
-              <w:pStyle w:val="a5"/>
-              <w:ind w:leftChars="0" w:left="0"/>
-              <w:jc w:val="left"/>
-            </w:pPr>
-          </w:p>
-        </w:tc>
-        <w:tc>
-          <w:tcPr>
-            <w:tcW w:w="2323" w:type="dxa"/>
-          </w:tcPr>
-          <w:p>
-            <w:pPr>
-              <w:jc w:val="left"/>
-            </w:pPr>
-          </w:p>
-        </w:tc>
-        <w:tc>
-          <w:tcPr>
-            <w:tcW w:w="1494" w:type="dxa"/>
-          </w:tcPr>
-          <w:p>
-            <w:pPr>
-              <w:jc w:val="left"/>
-            </w:pPr>
-          </w:p>
-        </w:tc>
-        <w:tc>
-          <w:tcPr>
-            <w:tcW w:w="2421" w:type="dxa"/>
-          </w:tcPr>
-          <w:p>
-            <w:pPr>
-              <w:jc w:val="left"/>
-            </w:pPr>
-          </w:p>
-        </w:tc>
-        <w:tc>
-          <w:tcPr>
-            <w:tcW w:w="1454" w:type="dxa"/>
-            <w:shd w:val="clear" w:color="auto" w:fill="92D050"/>
-          </w:tcPr>
-          <w:p>
-            <w:pPr>
-              <w:jc w:val="center"/>
-              <w:rPr>
-                <w:shd w:val="clear" w:color="auto" w:fill="92D050"/>
-              </w:rPr>
-            </w:pPr>
-          </w:p>
-        </w:tc>
+              </w:tcPr>
+              <w:p>
+                <w:pPr>
+                  <w:jc w:val="center"/>
+                  <w:rPr>
+                    <w:shd w:val="clear" w:color="auto" w:fill="92D050"/>
+                  </w:rPr>
+                </w:pPr>
+                <w:r>
+                  <w:rPr>
+                    <w:rFonts w:hint="eastAsia"/>
+                    <w:shd w:val="clear" w:color="auto" w:fill="92D050"/>
+                  </w:rPr>
+                  <w:t>Completed</w:t>
+                </w:r>
+              </w:p>
+            </w:tc>
+          </w:sdtContent>
+        </w:sdt>
       </w:tr>
     </w:tbl>
     <w:p/>
@@ -6246,6 +6764,95 @@
     </w:lvl>
   </w:abstractNum>
   <w:abstractNum w:abstractNumId="7" w15:restartNumberingAfterBreak="0">
+    <w:nsid w:val="224C004F"/>
+    <w:multiLevelType w:val="hybridMultilevel"/>
+    <w:tmpl w:val="2B84E15A"/>
+    <w:lvl w:ilvl="0" w:tplc="EA708EFA">
+      <w:start w:val="1"/>
+      <w:numFmt w:val="decimal"/>
+      <w:lvlText w:val="(%1)"/>
+      <w:lvlJc w:val="left"/>
+      <w:pPr>
+        <w:ind w:left="400" w:hanging="400"/>
+      </w:pPr>
+      <w:rPr>
+        <w:rFonts w:hint="default"/>
+      </w:rPr>
+    </w:lvl>
+    <w:lvl w:ilvl="1" w:tplc="04090019" w:tentative="1">
+      <w:start w:val="1"/>
+      <w:numFmt w:val="upperLetter"/>
+      <w:lvlText w:val="%2."/>
+      <w:lvlJc w:val="left"/>
+      <w:pPr>
+        <w:ind w:left="800" w:hanging="400"/>
+      </w:pPr>
+    </w:lvl>
+    <w:lvl w:ilvl="2" w:tplc="0409001B" w:tentative="1">
+      <w:start w:val="1"/>
+      <w:numFmt w:val="lowerRoman"/>
+      <w:lvlText w:val="%3."/>
+      <w:lvlJc w:val="right"/>
+      <w:pPr>
+        <w:ind w:left="1200" w:hanging="400"/>
+      </w:pPr>
+    </w:lvl>
+    <w:lvl w:ilvl="3" w:tplc="0409000F" w:tentative="1">
+      <w:start w:val="1"/>
+      <w:numFmt w:val="decimal"/>
+      <w:lvlText w:val="%4."/>
+      <w:lvlJc w:val="left"/>
+      <w:pPr>
+        <w:ind w:left="1600" w:hanging="400"/>
+      </w:pPr>
+    </w:lvl>
+    <w:lvl w:ilvl="4" w:tplc="04090019" w:tentative="1">
+      <w:start w:val="1"/>
+      <w:numFmt w:val="upperLetter"/>
+      <w:lvlText w:val="%5."/>
+      <w:lvlJc w:val="left"/>
+      <w:pPr>
+        <w:ind w:left="2000" w:hanging="400"/>
+      </w:pPr>
+    </w:lvl>
+    <w:lvl w:ilvl="5" w:tplc="0409001B" w:tentative="1">
+      <w:start w:val="1"/>
+      <w:numFmt w:val="lowerRoman"/>
+      <w:lvlText w:val="%6."/>
+      <w:lvlJc w:val="right"/>
+      <w:pPr>
+        <w:ind w:left="2400" w:hanging="400"/>
+      </w:pPr>
+    </w:lvl>
+    <w:lvl w:ilvl="6" w:tplc="0409000F" w:tentative="1">
+      <w:start w:val="1"/>
+      <w:numFmt w:val="decimal"/>
+      <w:lvlText w:val="%7."/>
+      <w:lvlJc w:val="left"/>
+      <w:pPr>
+        <w:ind w:left="2800" w:hanging="400"/>
+      </w:pPr>
+    </w:lvl>
+    <w:lvl w:ilvl="7" w:tplc="04090019" w:tentative="1">
+      <w:start w:val="1"/>
+      <w:numFmt w:val="upperLetter"/>
+      <w:lvlText w:val="%8."/>
+      <w:lvlJc w:val="left"/>
+      <w:pPr>
+        <w:ind w:left="3200" w:hanging="400"/>
+      </w:pPr>
+    </w:lvl>
+    <w:lvl w:ilvl="8" w:tplc="0409001B" w:tentative="1">
+      <w:start w:val="1"/>
+      <w:numFmt w:val="lowerRoman"/>
+      <w:lvlText w:val="%9."/>
+      <w:lvlJc w:val="right"/>
+      <w:pPr>
+        <w:ind w:left="3600" w:hanging="400"/>
+      </w:pPr>
+    </w:lvl>
+  </w:abstractNum>
+  <w:abstractNum w:abstractNumId="8" w15:restartNumberingAfterBreak="0">
     <w:nsid w:val="22CA60D3"/>
     <w:multiLevelType w:val="hybridMultilevel"/>
     <w:tmpl w:val="89C820DA"/>
@@ -6334,7 +6941,7 @@
       </w:pPr>
     </w:lvl>
   </w:abstractNum>
-  <w:abstractNum w:abstractNumId="8" w15:restartNumberingAfterBreak="0">
+  <w:abstractNum w:abstractNumId="9" w15:restartNumberingAfterBreak="0">
     <w:nsid w:val="28655C41"/>
     <w:multiLevelType w:val="hybridMultilevel"/>
     <w:tmpl w:val="D8C0D436"/>
@@ -6423,7 +7030,7 @@
       </w:pPr>
     </w:lvl>
   </w:abstractNum>
-  <w:abstractNum w:abstractNumId="9" w15:restartNumberingAfterBreak="0">
+  <w:abstractNum w:abstractNumId="10" w15:restartNumberingAfterBreak="0">
     <w:nsid w:val="2CBD0379"/>
     <w:multiLevelType w:val="hybridMultilevel"/>
     <w:tmpl w:val="9D92611C"/>
@@ -6512,7 +7119,7 @@
       </w:pPr>
     </w:lvl>
   </w:abstractNum>
-  <w:abstractNum w:abstractNumId="10" w15:restartNumberingAfterBreak="0">
+  <w:abstractNum w:abstractNumId="11" w15:restartNumberingAfterBreak="0">
     <w:nsid w:val="2D5020E6"/>
     <w:multiLevelType w:val="hybridMultilevel"/>
     <w:tmpl w:val="6972CB2E"/>
@@ -6601,7 +7208,7 @@
       </w:pPr>
     </w:lvl>
   </w:abstractNum>
-  <w:abstractNum w:abstractNumId="11" w15:restartNumberingAfterBreak="0">
+  <w:abstractNum w:abstractNumId="12" w15:restartNumberingAfterBreak="0">
     <w:nsid w:val="2ED737E9"/>
     <w:multiLevelType w:val="hybridMultilevel"/>
     <w:tmpl w:val="6E7035C0"/>
@@ -6687,7 +7294,7 @@
       </w:pPr>
     </w:lvl>
   </w:abstractNum>
-  <w:abstractNum w:abstractNumId="12" w15:restartNumberingAfterBreak="0">
+  <w:abstractNum w:abstractNumId="13" w15:restartNumberingAfterBreak="0">
     <w:nsid w:val="32AA4EDA"/>
     <w:multiLevelType w:val="hybridMultilevel"/>
     <w:tmpl w:val="7FE4ACB2"/>
@@ -6776,7 +7383,7 @@
       </w:pPr>
     </w:lvl>
   </w:abstractNum>
-  <w:abstractNum w:abstractNumId="13" w15:restartNumberingAfterBreak="0">
+  <w:abstractNum w:abstractNumId="14" w15:restartNumberingAfterBreak="0">
     <w:nsid w:val="346E0DCA"/>
     <w:multiLevelType w:val="hybridMultilevel"/>
     <w:tmpl w:val="73DC2400"/>
@@ -6865,7 +7472,7 @@
       </w:pPr>
     </w:lvl>
   </w:abstractNum>
-  <w:abstractNum w:abstractNumId="14" w15:restartNumberingAfterBreak="0">
+  <w:abstractNum w:abstractNumId="15" w15:restartNumberingAfterBreak="0">
     <w:nsid w:val="45BE47C7"/>
     <w:multiLevelType w:val="hybridMultilevel"/>
     <w:tmpl w:val="D7A0A5BA"/>
@@ -6954,7 +7561,7 @@
       </w:pPr>
     </w:lvl>
   </w:abstractNum>
-  <w:abstractNum w:abstractNumId="15" w15:restartNumberingAfterBreak="0">
+  <w:abstractNum w:abstractNumId="16" w15:restartNumberingAfterBreak="0">
     <w:nsid w:val="513D67C3"/>
     <w:multiLevelType w:val="hybridMultilevel"/>
     <w:tmpl w:val="D5D6F25C"/>
@@ -7040,7 +7647,7 @@
       </w:pPr>
     </w:lvl>
   </w:abstractNum>
-  <w:abstractNum w:abstractNumId="16" w15:restartNumberingAfterBreak="0">
+  <w:abstractNum w:abstractNumId="17" w15:restartNumberingAfterBreak="0">
     <w:nsid w:val="582129FF"/>
     <w:multiLevelType w:val="hybridMultilevel"/>
     <w:tmpl w:val="C1989344"/>
@@ -7129,7 +7736,7 @@
       </w:pPr>
     </w:lvl>
   </w:abstractNum>
-  <w:abstractNum w:abstractNumId="17" w15:restartNumberingAfterBreak="0">
+  <w:abstractNum w:abstractNumId="18" w15:restartNumberingAfterBreak="0">
     <w:nsid w:val="5D541BA7"/>
     <w:multiLevelType w:val="hybridMultilevel"/>
     <w:tmpl w:val="08E22F9C"/>
@@ -7218,7 +7825,7 @@
       </w:pPr>
     </w:lvl>
   </w:abstractNum>
-  <w:abstractNum w:abstractNumId="18" w15:restartNumberingAfterBreak="0">
+  <w:abstractNum w:abstractNumId="19" w15:restartNumberingAfterBreak="0">
     <w:nsid w:val="5F981D54"/>
     <w:multiLevelType w:val="hybridMultilevel"/>
     <w:tmpl w:val="C472C7FE"/>
@@ -7307,7 +7914,7 @@
       </w:pPr>
     </w:lvl>
   </w:abstractNum>
-  <w:abstractNum w:abstractNumId="19" w15:restartNumberingAfterBreak="0">
+  <w:abstractNum w:abstractNumId="20" w15:restartNumberingAfterBreak="0">
     <w:nsid w:val="602403DB"/>
     <w:multiLevelType w:val="hybridMultilevel"/>
     <w:tmpl w:val="3EAE021A"/>
@@ -7393,7 +8000,7 @@
       </w:pPr>
     </w:lvl>
   </w:abstractNum>
-  <w:abstractNum w:abstractNumId="20" w15:restartNumberingAfterBreak="0">
+  <w:abstractNum w:abstractNumId="21" w15:restartNumberingAfterBreak="0">
     <w:nsid w:val="6BD6434A"/>
     <w:multiLevelType w:val="hybridMultilevel"/>
     <w:tmpl w:val="4472436C"/>
@@ -7482,7 +8089,7 @@
       </w:pPr>
     </w:lvl>
   </w:abstractNum>
-  <w:abstractNum w:abstractNumId="21" w15:restartNumberingAfterBreak="0">
+  <w:abstractNum w:abstractNumId="22" w15:restartNumberingAfterBreak="0">
     <w:nsid w:val="710F295C"/>
     <w:multiLevelType w:val="hybridMultilevel"/>
     <w:tmpl w:val="BBD4301C"/>
@@ -7572,22 +8179,22 @@
     </w:lvl>
   </w:abstractNum>
   <w:num w:numId="1">
-    <w:abstractNumId w:val="13"/>
+    <w:abstractNumId w:val="14"/>
   </w:num>
   <w:num w:numId="2">
-    <w:abstractNumId w:val="18"/>
+    <w:abstractNumId w:val="19"/>
   </w:num>
   <w:num w:numId="3">
     <w:abstractNumId w:val="3"/>
   </w:num>
   <w:num w:numId="4">
+    <w:abstractNumId w:val="11"/>
+  </w:num>
+  <w:num w:numId="5">
     <w:abstractNumId w:val="10"/>
   </w:num>
-  <w:num w:numId="5">
-    <w:abstractNumId w:val="9"/>
-  </w:num>
   <w:num w:numId="6">
-    <w:abstractNumId w:val="7"/>
+    <w:abstractNumId w:val="8"/>
   </w:num>
   <w:num w:numId="7">
     <w:abstractNumId w:val="6"/>
@@ -7596,16 +8203,16 @@
     <w:abstractNumId w:val="2"/>
   </w:num>
   <w:num w:numId="9">
-    <w:abstractNumId w:val="8"/>
+    <w:abstractNumId w:val="9"/>
   </w:num>
   <w:num w:numId="10">
-    <w:abstractNumId w:val="14"/>
+    <w:abstractNumId w:val="15"/>
   </w:num>
   <w:num w:numId="11">
-    <w:abstractNumId w:val="11"/>
+    <w:abstractNumId w:val="12"/>
   </w:num>
   <w:num w:numId="12">
-    <w:abstractNumId w:val="21"/>
+    <w:abstractNumId w:val="22"/>
   </w:num>
   <w:num w:numId="13">
     <w:abstractNumId w:val="4"/>
@@ -7614,28 +8221,31 @@
     <w:abstractNumId w:val="1"/>
   </w:num>
   <w:num w:numId="15">
-    <w:abstractNumId w:val="20"/>
+    <w:abstractNumId w:val="21"/>
   </w:num>
   <w:num w:numId="16">
     <w:abstractNumId w:val="0"/>
   </w:num>
   <w:num w:numId="17">
-    <w:abstractNumId w:val="19"/>
+    <w:abstractNumId w:val="20"/>
   </w:num>
   <w:num w:numId="18">
-    <w:abstractNumId w:val="12"/>
+    <w:abstractNumId w:val="13"/>
   </w:num>
   <w:num w:numId="19">
-    <w:abstractNumId w:val="15"/>
+    <w:abstractNumId w:val="16"/>
   </w:num>
   <w:num w:numId="20">
-    <w:abstractNumId w:val="16"/>
+    <w:abstractNumId w:val="17"/>
   </w:num>
   <w:num w:numId="21">
-    <w:abstractNumId w:val="17"/>
+    <w:abstractNumId w:val="18"/>
   </w:num>
   <w:num w:numId="22">
     <w:abstractNumId w:val="5"/>
+  </w:num>
+  <w:num w:numId="23">
+    <w:abstractNumId w:val="7"/>
   </w:num>
 </w:numbering>
 </file>
@@ -8773,7 +9383,7 @@
     </w:docPart>
     <w:docPart>
       <w:docPartPr>
-        <w:name w:val="B6F56F88762D41F884DC96AD347AB78F"/>
+        <w:name w:val="E89ED26A79CB44BB8AF129B96D2256D8"/>
         <w:category>
           <w:name w:val="일반"/>
           <w:gallery w:val="placeholder"/>
@@ -8784,12 +9394,12 @@
         <w:behaviors>
           <w:behavior w:val="content"/>
         </w:behaviors>
-        <w:guid w:val="{DE7C14D8-D344-462E-8635-5D01A36565DC}"/>
+        <w:guid w:val="{FC0248AA-547C-4F89-9124-47B949B10DEE}"/>
       </w:docPartPr>
       <w:docPartBody>
         <w:p>
           <w:pPr>
-            <w:pStyle w:val="B6F56F88762D41F884DC96AD347AB78F"/>
+            <w:pStyle w:val="E89ED26A79CB44BB8AF129B96D2256D8"/>
           </w:pPr>
           <w:r>
             <w:rPr>
@@ -8802,7 +9412,7 @@
     </w:docPart>
     <w:docPart>
       <w:docPartPr>
-        <w:name w:val="A34111B8365143EF876B1FCFCE862491"/>
+        <w:name w:val="DEF2866A6AED4DB0B9B66957DCB3F5BF"/>
         <w:category>
           <w:name w:val="일반"/>
           <w:gallery w:val="placeholder"/>
@@ -8813,12 +9423,12 @@
         <w:behaviors>
           <w:behavior w:val="content"/>
         </w:behaviors>
-        <w:guid w:val="{FA359EF7-BC66-470C-8781-3246E9F99DD5}"/>
+        <w:guid w:val="{7FE88EA9-DBAE-47FC-9559-1B7E2D8377C0}"/>
       </w:docPartPr>
       <w:docPartBody>
         <w:p>
           <w:pPr>
-            <w:pStyle w:val="A34111B8365143EF876B1FCFCE862491"/>
+            <w:pStyle w:val="DEF2866A6AED4DB0B9B66957DCB3F5BF"/>
           </w:pPr>
           <w:r>
             <w:rPr>
@@ -8831,7 +9441,7 @@
     </w:docPart>
     <w:docPart>
       <w:docPartPr>
-        <w:name w:val="C26EF7DAC0BF401D9CC10205C98C7706"/>
+        <w:name w:val="2224C9DB7BF443EAA64952405D7BB839"/>
         <w:category>
           <w:name w:val="일반"/>
           <w:gallery w:val="placeholder"/>
@@ -8842,12 +9452,215 @@
         <w:behaviors>
           <w:behavior w:val="content"/>
         </w:behaviors>
-        <w:guid w:val="{1AEBD571-F81E-4E11-9881-2312A2E2E4FE}"/>
+        <w:guid w:val="{ECB21591-EBB4-4450-A9E7-734170C59101}"/>
       </w:docPartPr>
       <w:docPartBody>
         <w:p>
           <w:pPr>
-            <w:pStyle w:val="C26EF7DAC0BF401D9CC10205C98C7706"/>
+            <w:pStyle w:val="2224C9DB7BF443EAA64952405D7BB839"/>
+          </w:pPr>
+          <w:r>
+            <w:rPr>
+              <w:rStyle w:val="a3"/>
+            </w:rPr>
+            <w:t>항목을 선택하세요.</w:t>
+          </w:r>
+        </w:p>
+      </w:docPartBody>
+    </w:docPart>
+    <w:docPart>
+      <w:docPartPr>
+        <w:name w:val="E6F9B2FE54894DBF99C1F85ED7204B4C"/>
+        <w:category>
+          <w:name w:val="일반"/>
+          <w:gallery w:val="placeholder"/>
+        </w:category>
+        <w:types>
+          <w:type w:val="bbPlcHdr"/>
+        </w:types>
+        <w:behaviors>
+          <w:behavior w:val="content"/>
+        </w:behaviors>
+        <w:guid w:val="{08395DF3-598D-446F-BDCC-7659B2B860E8}"/>
+      </w:docPartPr>
+      <w:docPartBody>
+        <w:p>
+          <w:pPr>
+            <w:pStyle w:val="E6F9B2FE54894DBF99C1F85ED7204B4C"/>
+          </w:pPr>
+          <w:r>
+            <w:rPr>
+              <w:rStyle w:val="a3"/>
+            </w:rPr>
+            <w:t>항목을 선택하세요.</w:t>
+          </w:r>
+        </w:p>
+      </w:docPartBody>
+    </w:docPart>
+    <w:docPart>
+      <w:docPartPr>
+        <w:name w:val="3322C7AEF6E24BBE86381EC7DF45446B"/>
+        <w:category>
+          <w:name w:val="일반"/>
+          <w:gallery w:val="placeholder"/>
+        </w:category>
+        <w:types>
+          <w:type w:val="bbPlcHdr"/>
+        </w:types>
+        <w:behaviors>
+          <w:behavior w:val="content"/>
+        </w:behaviors>
+        <w:guid w:val="{6A782B23-F3DB-48EF-AA59-BBEB29DCC7EB}"/>
+      </w:docPartPr>
+      <w:docPartBody>
+        <w:p>
+          <w:pPr>
+            <w:pStyle w:val="3322C7AEF6E24BBE86381EC7DF45446B"/>
+          </w:pPr>
+          <w:r>
+            <w:rPr>
+              <w:rStyle w:val="a3"/>
+            </w:rPr>
+            <w:t>항목을 선택하세요.</w:t>
+          </w:r>
+        </w:p>
+      </w:docPartBody>
+    </w:docPart>
+    <w:docPart>
+      <w:docPartPr>
+        <w:name w:val="27AB77C6D0CF452BA9FD40DF62ABDFB5"/>
+        <w:category>
+          <w:name w:val="일반"/>
+          <w:gallery w:val="placeholder"/>
+        </w:category>
+        <w:types>
+          <w:type w:val="bbPlcHdr"/>
+        </w:types>
+        <w:behaviors>
+          <w:behavior w:val="content"/>
+        </w:behaviors>
+        <w:guid w:val="{B845D031-C671-4C05-88F1-6887216F02BC}"/>
+      </w:docPartPr>
+      <w:docPartBody>
+        <w:p>
+          <w:pPr>
+            <w:pStyle w:val="27AB77C6D0CF452BA9FD40DF62ABDFB5"/>
+          </w:pPr>
+          <w:r>
+            <w:rPr>
+              <w:rStyle w:val="a3"/>
+            </w:rPr>
+            <w:t>항목을 선택하세요.</w:t>
+          </w:r>
+        </w:p>
+      </w:docPartBody>
+    </w:docPart>
+    <w:docPart>
+      <w:docPartPr>
+        <w:name w:val="2432DBD23CA043DA9EF3840D66E7A748"/>
+        <w:category>
+          <w:name w:val="일반"/>
+          <w:gallery w:val="placeholder"/>
+        </w:category>
+        <w:types>
+          <w:type w:val="bbPlcHdr"/>
+        </w:types>
+        <w:behaviors>
+          <w:behavior w:val="content"/>
+        </w:behaviors>
+        <w:guid w:val="{B40D001A-6432-47DE-A174-1D8690595CC6}"/>
+      </w:docPartPr>
+      <w:docPartBody>
+        <w:p>
+          <w:pPr>
+            <w:pStyle w:val="2432DBD23CA043DA9EF3840D66E7A748"/>
+          </w:pPr>
+          <w:r>
+            <w:rPr>
+              <w:rStyle w:val="a3"/>
+            </w:rPr>
+            <w:t>항목을 선택하세요.</w:t>
+          </w:r>
+        </w:p>
+      </w:docPartBody>
+    </w:docPart>
+    <w:docPart>
+      <w:docPartPr>
+        <w:name w:val="EA5991F8351741F0A3D4A7B7255C115D"/>
+        <w:category>
+          <w:name w:val="일반"/>
+          <w:gallery w:val="placeholder"/>
+        </w:category>
+        <w:types>
+          <w:type w:val="bbPlcHdr"/>
+        </w:types>
+        <w:behaviors>
+          <w:behavior w:val="content"/>
+        </w:behaviors>
+        <w:guid w:val="{593EDEAC-4DBD-43D2-80EF-36ADF94DB5F9}"/>
+      </w:docPartPr>
+      <w:docPartBody>
+        <w:p>
+          <w:pPr>
+            <w:pStyle w:val="EA5991F8351741F0A3D4A7B7255C115D"/>
+          </w:pPr>
+          <w:r>
+            <w:rPr>
+              <w:rStyle w:val="a3"/>
+            </w:rPr>
+            <w:t>항목을 선택하세요.</w:t>
+          </w:r>
+        </w:p>
+      </w:docPartBody>
+    </w:docPart>
+    <w:docPart>
+      <w:docPartPr>
+        <w:name w:val="7373B362495144F8AE38C6BCF3697FF0"/>
+        <w:category>
+          <w:name w:val="일반"/>
+          <w:gallery w:val="placeholder"/>
+        </w:category>
+        <w:types>
+          <w:type w:val="bbPlcHdr"/>
+        </w:types>
+        <w:behaviors>
+          <w:behavior w:val="content"/>
+        </w:behaviors>
+        <w:guid w:val="{B39F390C-C711-4E4D-BC09-78ADB0C38C00}"/>
+      </w:docPartPr>
+      <w:docPartBody>
+        <w:p>
+          <w:pPr>
+            <w:pStyle w:val="7373B362495144F8AE38C6BCF3697FF0"/>
+          </w:pPr>
+          <w:r>
+            <w:rPr>
+              <w:rStyle w:val="a3"/>
+            </w:rPr>
+            <w:t>항목을 선택하세요.</w:t>
+          </w:r>
+        </w:p>
+      </w:docPartBody>
+    </w:docPart>
+    <w:docPart>
+      <w:docPartPr>
+        <w:name w:val="296E2EDDBC0348C7BF15C8F0A3D82AFB"/>
+        <w:category>
+          <w:name w:val="일반"/>
+          <w:gallery w:val="placeholder"/>
+        </w:category>
+        <w:types>
+          <w:type w:val="bbPlcHdr"/>
+        </w:types>
+        <w:behaviors>
+          <w:behavior w:val="content"/>
+        </w:behaviors>
+        <w:guid w:val="{0376A867-8E49-40EA-AB0A-29C4189F2541}"/>
+      </w:docPartPr>
+      <w:docPartBody>
+        <w:p>
+          <w:pPr>
+            <w:pStyle w:val="296E2EDDBC0348C7BF15C8F0A3D82AFB"/>
           </w:pPr>
           <w:r>
             <w:rPr>
@@ -8912,6 +9725,7 @@
     <w:rsid w:val="003307E3"/>
     <w:rsid w:val="003875CC"/>
     <w:rsid w:val="003931A6"/>
+    <w:rsid w:val="003C1E0D"/>
     <w:rsid w:val="00595D10"/>
     <w:rsid w:val="005C04D1"/>
     <w:rsid w:val="00700212"/>
@@ -8929,6 +9743,7 @@
     <w:rsid w:val="00D22849"/>
     <w:rsid w:val="00D827AE"/>
     <w:rsid w:val="00EB3FB7"/>
+    <w:rsid w:val="00FB0231"/>
     <w:rsid w:val="00FC4E66"/>
   </w:rsids>
   <m:mathPr>
@@ -9390,7 +10205,7 @@
     <w:basedOn w:val="a0"/>
     <w:uiPriority w:val="99"/>
     <w:semiHidden/>
-    <w:rsid w:val="009411B8"/>
+    <w:rsid w:val="003C1E0D"/>
     <w:rPr>
       <w:color w:val="808080"/>
     </w:rPr>
@@ -9575,9 +10390,9 @@
       <w:autoSpaceDN w:val="0"/>
     </w:pPr>
   </w:style>
-  <w:style w:type="paragraph" w:customStyle="1" w:styleId="1BA6698DAA5041A0B35291C8DD5E5A64">
-    <w:name w:val="1BA6698DAA5041A0B35291C8DD5E5A64"/>
-    <w:rsid w:val="00D22849"/>
+  <w:style w:type="paragraph" w:customStyle="1" w:styleId="E89ED26A79CB44BB8AF129B96D2256D8">
+    <w:name w:val="E89ED26A79CB44BB8AF129B96D2256D8"/>
+    <w:rsid w:val="003C1E0D"/>
     <w:pPr>
       <w:widowControl w:val="0"/>
       <w:wordWrap w:val="0"/>
@@ -9585,9 +10400,9 @@
       <w:autoSpaceDN w:val="0"/>
     </w:pPr>
   </w:style>
-  <w:style w:type="paragraph" w:customStyle="1" w:styleId="B2EBB768B4F14A6FAE5054415FCE204F">
-    <w:name w:val="B2EBB768B4F14A6FAE5054415FCE204F"/>
-    <w:rsid w:val="00D22849"/>
+  <w:style w:type="paragraph" w:customStyle="1" w:styleId="DEF2866A6AED4DB0B9B66957DCB3F5BF">
+    <w:name w:val="DEF2866A6AED4DB0B9B66957DCB3F5BF"/>
+    <w:rsid w:val="003C1E0D"/>
     <w:pPr>
       <w:widowControl w:val="0"/>
       <w:wordWrap w:val="0"/>
@@ -9595,9 +10410,9 @@
       <w:autoSpaceDN w:val="0"/>
     </w:pPr>
   </w:style>
-  <w:style w:type="paragraph" w:customStyle="1" w:styleId="2ABE7E567FE84057B872674ED9A62E4E">
-    <w:name w:val="2ABE7E567FE84057B872674ED9A62E4E"/>
-    <w:rsid w:val="00D22849"/>
+  <w:style w:type="paragraph" w:customStyle="1" w:styleId="2224C9DB7BF443EAA64952405D7BB839">
+    <w:name w:val="2224C9DB7BF443EAA64952405D7BB839"/>
+    <w:rsid w:val="003C1E0D"/>
     <w:pPr>
       <w:widowControl w:val="0"/>
       <w:wordWrap w:val="0"/>
@@ -9605,9 +10420,9 @@
       <w:autoSpaceDN w:val="0"/>
     </w:pPr>
   </w:style>
-  <w:style w:type="paragraph" w:customStyle="1" w:styleId="B72F0B393B0B4F1BBD54DCB424FF6B3C">
-    <w:name w:val="B72F0B393B0B4F1BBD54DCB424FF6B3C"/>
-    <w:rsid w:val="00D22849"/>
+  <w:style w:type="paragraph" w:customStyle="1" w:styleId="E6F9B2FE54894DBF99C1F85ED7204B4C">
+    <w:name w:val="E6F9B2FE54894DBF99C1F85ED7204B4C"/>
+    <w:rsid w:val="003C1E0D"/>
     <w:pPr>
       <w:widowControl w:val="0"/>
       <w:wordWrap w:val="0"/>
@@ -9615,9 +10430,9 @@
       <w:autoSpaceDN w:val="0"/>
     </w:pPr>
   </w:style>
-  <w:style w:type="paragraph" w:customStyle="1" w:styleId="984C2AD4CF51419DA8CAD74319C1FE4C">
-    <w:name w:val="984C2AD4CF51419DA8CAD74319C1FE4C"/>
-    <w:rsid w:val="00D22849"/>
+  <w:style w:type="paragraph" w:customStyle="1" w:styleId="3322C7AEF6E24BBE86381EC7DF45446B">
+    <w:name w:val="3322C7AEF6E24BBE86381EC7DF45446B"/>
+    <w:rsid w:val="003C1E0D"/>
     <w:pPr>
       <w:widowControl w:val="0"/>
       <w:wordWrap w:val="0"/>
@@ -9625,9 +10440,9 @@
       <w:autoSpaceDN w:val="0"/>
     </w:pPr>
   </w:style>
-  <w:style w:type="paragraph" w:customStyle="1" w:styleId="112A602FA24D4D57B02EBF6296C8D7AB">
-    <w:name w:val="112A602FA24D4D57B02EBF6296C8D7AB"/>
-    <w:rsid w:val="00D22849"/>
+  <w:style w:type="paragraph" w:customStyle="1" w:styleId="27AB77C6D0CF452BA9FD40DF62ABDFB5">
+    <w:name w:val="27AB77C6D0CF452BA9FD40DF62ABDFB5"/>
+    <w:rsid w:val="003C1E0D"/>
     <w:pPr>
       <w:widowControl w:val="0"/>
       <w:wordWrap w:val="0"/>
@@ -9688,6 +10503,46 @@
   <w:style w:type="paragraph" w:customStyle="1" w:styleId="C26EF7DAC0BF401D9CC10205C98C7706">
     <w:name w:val="C26EF7DAC0BF401D9CC10205C98C7706"/>
     <w:rsid w:val="009411B8"/>
+    <w:pPr>
+      <w:widowControl w:val="0"/>
+      <w:wordWrap w:val="0"/>
+      <w:autoSpaceDE w:val="0"/>
+      <w:autoSpaceDN w:val="0"/>
+    </w:pPr>
+  </w:style>
+  <w:style w:type="paragraph" w:customStyle="1" w:styleId="2432DBD23CA043DA9EF3840D66E7A748">
+    <w:name w:val="2432DBD23CA043DA9EF3840D66E7A748"/>
+    <w:rsid w:val="003C1E0D"/>
+    <w:pPr>
+      <w:widowControl w:val="0"/>
+      <w:wordWrap w:val="0"/>
+      <w:autoSpaceDE w:val="0"/>
+      <w:autoSpaceDN w:val="0"/>
+    </w:pPr>
+  </w:style>
+  <w:style w:type="paragraph" w:customStyle="1" w:styleId="EA5991F8351741F0A3D4A7B7255C115D">
+    <w:name w:val="EA5991F8351741F0A3D4A7B7255C115D"/>
+    <w:rsid w:val="003C1E0D"/>
+    <w:pPr>
+      <w:widowControl w:val="0"/>
+      <w:wordWrap w:val="0"/>
+      <w:autoSpaceDE w:val="0"/>
+      <w:autoSpaceDN w:val="0"/>
+    </w:pPr>
+  </w:style>
+  <w:style w:type="paragraph" w:customStyle="1" w:styleId="7373B362495144F8AE38C6BCF3697FF0">
+    <w:name w:val="7373B362495144F8AE38C6BCF3697FF0"/>
+    <w:rsid w:val="003C1E0D"/>
+    <w:pPr>
+      <w:widowControl w:val="0"/>
+      <w:wordWrap w:val="0"/>
+      <w:autoSpaceDE w:val="0"/>
+      <w:autoSpaceDN w:val="0"/>
+    </w:pPr>
+  </w:style>
+  <w:style w:type="paragraph" w:customStyle="1" w:styleId="296E2EDDBC0348C7BF15C8F0A3D82AFB">
+    <w:name w:val="296E2EDDBC0348C7BF15C8F0A3D82AFB"/>
+    <w:rsid w:val="003C1E0D"/>
     <w:pPr>
       <w:widowControl w:val="0"/>
       <w:wordWrap w:val="0"/>

</xml_diff>

<commit_message>
The Animation Blueprint Event graph
Associated our character with our custom Animation Blueprint
</commit_message>
<xml_diff>
--- a/Project Backlog - Barrel Hopper.docx
+++ b/Project Backlog - Barrel Hopper.docx
@@ -378,6 +378,7 @@
                 <w:color w:val="0070C0"/>
               </w:rPr>
             </w:pPr>
+            <w:proofErr w:type="spellStart"/>
             <w:r>
               <w:rPr>
                 <w:rFonts w:hint="eastAsia"/>
@@ -391,6 +392,7 @@
               </w:rPr>
               <w:t>arrel_Hopper</w:t>
             </w:r>
+            <w:proofErr w:type="spellEnd"/>
           </w:p>
         </w:tc>
         <w:sdt>
@@ -588,6 +590,7 @@
                 <w:color w:val="0070C0"/>
               </w:rPr>
             </w:pPr>
+            <w:proofErr w:type="spellStart"/>
             <w:r>
               <w:rPr>
                 <w:rFonts w:hint="eastAsia"/>
@@ -601,6 +604,7 @@
               </w:rPr>
               <w:t>H_Character</w:t>
             </w:r>
+            <w:proofErr w:type="spellEnd"/>
           </w:p>
         </w:tc>
         <w:sdt>
@@ -889,6 +893,7 @@
             <w:r>
               <w:t xml:space="preserve">and a </w:t>
             </w:r>
+            <w:proofErr w:type="spellStart"/>
             <w:r>
               <w:rPr>
                 <w:b/>
@@ -897,6 +902,7 @@
               </w:rPr>
               <w:t>SpringArm</w:t>
             </w:r>
+            <w:proofErr w:type="spellEnd"/>
             <w:r>
               <w:rPr>
                 <w:color w:val="0070C0"/>
@@ -973,6 +979,7 @@
             <w:r>
               <w:t xml:space="preserve">the </w:t>
             </w:r>
+            <w:proofErr w:type="spellStart"/>
             <w:r>
               <w:rPr>
                 <w:color w:val="0070C0"/>
@@ -980,7 +987,11 @@
               <w:t>SpringArm</w:t>
             </w:r>
             <w:r>
-              <w:t>’s Details Panel.</w:t>
+              <w:t>’s</w:t>
+            </w:r>
+            <w:proofErr w:type="spellEnd"/>
+            <w:r>
+              <w:t xml:space="preserve"> Details Panel.</w:t>
             </w:r>
           </w:p>
           <w:p>
@@ -1063,7 +1074,15 @@
               <w:t xml:space="preserve">se Controller Rotation Yaw </w:t>
             </w:r>
             <w:r>
-              <w:t>property unchecked. BH_Character(Self) Components panel -&gt; Pawn section.</w:t>
+              <w:t xml:space="preserve">property unchecked. </w:t>
+            </w:r>
+            <w:proofErr w:type="spellStart"/>
+            <w:r>
+              <w:t>BH_Character</w:t>
+            </w:r>
+            <w:proofErr w:type="spellEnd"/>
+            <w:r>
+              <w:t>(Self) Components panel -&gt; Pawn section.</w:t>
             </w:r>
           </w:p>
         </w:tc>
@@ -1098,11 +1117,19 @@
             <w:r>
               <w:t xml:space="preserve">and </w:t>
             </w:r>
+            <w:proofErr w:type="spellStart"/>
             <w:r>
               <w:rPr>
                 <w:color w:val="0070C0"/>
               </w:rPr>
-              <w:t xml:space="preserve">SpringArm </w:t>
+              <w:t>SpringArm</w:t>
+            </w:r>
+            <w:proofErr w:type="spellEnd"/>
+            <w:r>
+              <w:rPr>
+                <w:color w:val="0070C0"/>
+              </w:rPr>
+              <w:t xml:space="preserve"> </w:t>
             </w:r>
             <w:r>
               <w:t xml:space="preserve">components are child of the </w:t>
@@ -1147,11 +1174,19 @@
             <w:r>
               <w:t xml:space="preserve">component is a child of the </w:t>
             </w:r>
+            <w:proofErr w:type="spellStart"/>
             <w:r>
               <w:rPr>
                 <w:color w:val="0070C0"/>
               </w:rPr>
-              <w:t xml:space="preserve">SpringArm </w:t>
+              <w:t>SpringArm</w:t>
+            </w:r>
+            <w:proofErr w:type="spellEnd"/>
+            <w:r>
+              <w:rPr>
+                <w:color w:val="0070C0"/>
+              </w:rPr>
+              <w:t xml:space="preserve"> </w:t>
             </w:r>
             <w:r>
               <w:t>component, as we will be using the spring arm to position and rotate the camera.</w:t>
@@ -1355,6 +1390,7 @@
               <w:ind w:leftChars="0"/>
               <w:jc w:val="left"/>
             </w:pPr>
+            <w:proofErr w:type="spellStart"/>
             <w:r>
               <w:rPr>
                 <w:rFonts w:hint="eastAsia"/>
@@ -1362,17 +1398,29 @@
               <w:t>B</w:t>
             </w:r>
             <w:r>
-              <w:t xml:space="preserve">H_GameMode(Self) -&gt; </w:t>
+              <w:t>H_GameMode</w:t>
+            </w:r>
+            <w:proofErr w:type="spellEnd"/>
+            <w:r>
+              <w:t xml:space="preserve">(Self) -&gt; </w:t>
             </w:r>
             <w:r>
               <w:lastRenderedPageBreak/>
               <w:t xml:space="preserve">Classes section -&gt; Details -&gt; Default Pawn Class -&gt; </w:t>
             </w:r>
+            <w:proofErr w:type="spellStart"/>
             <w:r>
               <w:rPr>
                 <w:color w:val="0070C0"/>
               </w:rPr>
-              <w:t xml:space="preserve">BH_Character </w:t>
+              <w:t>BH_Character</w:t>
+            </w:r>
+            <w:proofErr w:type="spellEnd"/>
+            <w:r>
+              <w:rPr>
+                <w:color w:val="0070C0"/>
+              </w:rPr>
+              <w:t xml:space="preserve"> </w:t>
             </w:r>
             <w:r>
               <w:t>selected.</w:t>
@@ -1388,6 +1436,7 @@
               <w:ind w:leftChars="0"/>
               <w:jc w:val="left"/>
             </w:pPr>
+            <w:proofErr w:type="spellStart"/>
             <w:r>
               <w:rPr>
                 <w:rFonts w:hint="eastAsia"/>
@@ -1395,7 +1444,11 @@
               <w:t>B</w:t>
             </w:r>
             <w:r>
-              <w:t>H_GameMode selected in the Default Game Mode field.</w:t>
+              <w:t>H_GameMode</w:t>
+            </w:r>
+            <w:proofErr w:type="spellEnd"/>
+            <w:r>
+              <w:t xml:space="preserve"> selected in the Default Game Mode field.</w:t>
             </w:r>
           </w:p>
         </w:tc>
@@ -1415,11 +1468,19 @@
               <w:lastRenderedPageBreak/>
               <w:t xml:space="preserve">controllable player is spawned into a world to use our </w:t>
             </w:r>
+            <w:proofErr w:type="spellStart"/>
             <w:r>
               <w:rPr>
                 <w:color w:val="0070C0"/>
               </w:rPr>
-              <w:t xml:space="preserve">BH_Character </w:t>
+              <w:t>BH_Character</w:t>
+            </w:r>
+            <w:proofErr w:type="spellEnd"/>
+            <w:r>
+              <w:rPr>
+                <w:color w:val="0070C0"/>
+              </w:rPr>
+              <w:t xml:space="preserve"> </w:t>
             </w:r>
             <w:r>
               <w:t>object by default</w:t>
@@ -1460,6 +1521,7 @@
                 <w:color w:val="00B0F0"/>
               </w:rPr>
             </w:pPr>
+            <w:proofErr w:type="spellStart"/>
             <w:r>
               <w:rPr>
                 <w:rFonts w:hint="eastAsia"/>
@@ -1473,6 +1535,7 @@
               </w:rPr>
               <w:t>H_GameMode</w:t>
             </w:r>
+            <w:proofErr w:type="spellEnd"/>
           </w:p>
         </w:tc>
         <w:sdt>
@@ -2039,12 +2102,14 @@
             <w:pPr>
               <w:jc w:val="left"/>
             </w:pPr>
+            <w:proofErr w:type="spellStart"/>
             <w:r>
               <w:rPr>
                 <w:color w:val="0070C0"/>
               </w:rPr>
               <w:t>Barrel_Hopper_Map</w:t>
             </w:r>
+            <w:proofErr w:type="spellEnd"/>
           </w:p>
         </w:tc>
         <w:sdt>
@@ -2961,6 +3026,7 @@
             <w:pPr>
               <w:jc w:val="left"/>
             </w:pPr>
+            <w:proofErr w:type="spellStart"/>
             <w:r>
               <w:rPr>
                 <w:rFonts w:hint="eastAsia"/>
@@ -2974,6 +3040,7 @@
               </w:rPr>
               <w:t>H_Barrel</w:t>
             </w:r>
+            <w:proofErr w:type="spellEnd"/>
           </w:p>
         </w:tc>
         <w:sdt>
@@ -3168,6 +3235,7 @@
             <w:pPr>
               <w:jc w:val="left"/>
             </w:pPr>
+            <w:proofErr w:type="spellStart"/>
             <w:r>
               <w:rPr>
                 <w:rFonts w:hint="eastAsia"/>
@@ -3181,6 +3249,7 @@
               </w:rPr>
               <w:t>H_Barrel_Spawner</w:t>
             </w:r>
+            <w:proofErr w:type="spellEnd"/>
           </w:p>
         </w:tc>
         <w:sdt>
@@ -3367,6 +3436,7 @@
             <w:pPr>
               <w:jc w:val="left"/>
             </w:pPr>
+            <w:proofErr w:type="spellStart"/>
             <w:r>
               <w:rPr>
                 <w:rFonts w:hint="eastAsia"/>
@@ -3398,6 +3468,7 @@
               </w:rPr>
               <w:t>Blueprint</w:t>
             </w:r>
+            <w:proofErr w:type="spellEnd"/>
           </w:p>
         </w:tc>
         <w:sdt>
@@ -3721,7 +3792,15 @@
               <w:t>bound</w:t>
             </w:r>
             <w:r>
-              <w:t xml:space="preserve"> to OnDestroyed event of the character.</w:t>
+              <w:t xml:space="preserve"> to </w:t>
+            </w:r>
+            <w:proofErr w:type="spellStart"/>
+            <w:r>
+              <w:t>OnDestroyed</w:t>
+            </w:r>
+            <w:proofErr w:type="spellEnd"/>
+            <w:r>
+              <w:t xml:space="preserve"> event of the character.</w:t>
             </w:r>
           </w:p>
           <w:p>
@@ -3741,7 +3820,15 @@
               <w:t>E</w:t>
             </w:r>
             <w:r>
-              <w:t>vent Hit in BH_Character is utilized to detect collisions with barrels.</w:t>
+              <w:t xml:space="preserve">vent Hit in </w:t>
+            </w:r>
+            <w:proofErr w:type="spellStart"/>
+            <w:r>
+              <w:t>BH_Character</w:t>
+            </w:r>
+            <w:proofErr w:type="spellEnd"/>
+            <w:r>
+              <w:t xml:space="preserve"> is utilized to detect collisions with barrels.</w:t>
             </w:r>
           </w:p>
         </w:tc>
@@ -3760,7 +3847,15 @@
               <w:t>C</w:t>
             </w:r>
             <w:r>
-              <w:t xml:space="preserve">haracter respawn event is a delegate of the OnDestroyed event of the </w:t>
+              <w:t xml:space="preserve">haracter respawn event is a delegate of the </w:t>
+            </w:r>
+            <w:proofErr w:type="spellStart"/>
+            <w:r>
+              <w:t>OnDestroyed</w:t>
+            </w:r>
+            <w:proofErr w:type="spellEnd"/>
+            <w:r>
+              <w:t xml:space="preserve"> event of the </w:t>
             </w:r>
             <w:r>
               <w:t>character</w:t>
@@ -3931,7 +4026,15 @@
               <w:t>A</w:t>
             </w:r>
             <w:r>
-              <w:t xml:space="preserve"> sequence node is created and connected to the Character_Respawn event.</w:t>
+              <w:t xml:space="preserve"> sequence node is created and connected to the </w:t>
+            </w:r>
+            <w:proofErr w:type="spellStart"/>
+            <w:r>
+              <w:t>Character_Respawn</w:t>
+            </w:r>
+            <w:proofErr w:type="spellEnd"/>
+            <w:r>
+              <w:t xml:space="preserve"> event.</w:t>
             </w:r>
           </w:p>
           <w:p>
@@ -3971,7 +4074,15 @@
               <w:t>A</w:t>
             </w:r>
             <w:r>
-              <w:t xml:space="preserve"> camera actor, which owns a camera component, is created to set the target view fo </w:t>
+              <w:t xml:space="preserve"> camera actor, which owns a camera component, is created to set the target view </w:t>
+            </w:r>
+            <w:proofErr w:type="spellStart"/>
+            <w:r>
+              <w:t>fo</w:t>
+            </w:r>
+            <w:proofErr w:type="spellEnd"/>
+            <w:r>
+              <w:t xml:space="preserve"> </w:t>
             </w:r>
             <w:r>
               <w:lastRenderedPageBreak/>
@@ -4301,9 +4412,6 @@
           <w:p>
             <w:pPr>
               <w:jc w:val="left"/>
-              <w:rPr>
-                <w:rFonts w:hint="eastAsia"/>
-              </w:rPr>
             </w:pPr>
             <w:r>
               <w:rPr>
@@ -4371,7 +4479,29 @@
               <w:jc w:val="left"/>
             </w:pPr>
             <w:r>
-              <w:t>Animations for Idle, JumpStart, JumpLoop and JumpEnd created and transitions created between them.</w:t>
+              <w:t xml:space="preserve">Animations for Idle, JumpStart, </w:t>
+            </w:r>
+            <w:proofErr w:type="spellStart"/>
+            <w:r>
+              <w:t>JumpLoop</w:t>
+            </w:r>
+            <w:proofErr w:type="spellEnd"/>
+            <w:r>
+              <w:t xml:space="preserve"> and </w:t>
+            </w:r>
+            <w:proofErr w:type="spellStart"/>
+            <w:r>
+              <w:t>JumpEnd</w:t>
+            </w:r>
+            <w:proofErr w:type="spellEnd"/>
+            <w:r>
+              <w:t xml:space="preserve"> </w:t>
+            </w:r>
+            <w:r>
+              <w:t xml:space="preserve">are </w:t>
+            </w:r>
+            <w:r>
+              <w:t>created and transitions created between them.</w:t>
             </w:r>
           </w:p>
         </w:tc>
@@ -4421,12 +4551,14 @@
             <w:pPr>
               <w:jc w:val="left"/>
             </w:pPr>
+            <w:proofErr w:type="spellStart"/>
             <w:r>
               <w:rPr>
                 <w:color w:val="0070C0"/>
               </w:rPr>
               <w:t>BH_Character_AnimBP</w:t>
             </w:r>
+            <w:proofErr w:type="spellEnd"/>
           </w:p>
         </w:tc>
         <w:sdt>
@@ -4495,6 +4627,9 @@
             <w:r>
               <w:t>022.03.</w:t>
             </w:r>
+            <w:r>
+              <w:t>21</w:t>
+            </w:r>
           </w:p>
         </w:tc>
         <w:tc>
@@ -4504,7 +4639,13 @@
           <w:p>
             <w:pPr>
               <w:jc w:val="left"/>
-            </w:pPr>
+              <w:rPr>
+                <w:rFonts w:hint="eastAsia"/>
+              </w:rPr>
+            </w:pPr>
+            <w:r>
+              <w:t>The Animation Blueprint Event graph</w:t>
+            </w:r>
           </w:p>
         </w:tc>
         <w:tc>
@@ -4514,9 +4655,18 @@
           <w:p>
             <w:pPr>
               <w:pStyle w:val="a5"/>
-              <w:ind w:leftChars="0" w:left="0"/>
-              <w:jc w:val="left"/>
-            </w:pPr>
+              <w:ind w:leftChars="0" w:left="360"/>
+              <w:jc w:val="left"/>
+            </w:pPr>
+            <w:r>
+              <w:rPr>
+                <w:rFonts w:hint="eastAsia"/>
+              </w:rPr>
+              <w:t>A</w:t>
+            </w:r>
+            <w:r>
+              <w:t>ssociated our character with our custom Animation Blueprint</w:t>
+            </w:r>
           </w:p>
         </w:tc>
         <w:tc>
@@ -4525,16 +4675,22 @@
           </w:tcPr>
           <w:p>
             <w:pPr>
-              <w:jc w:val="left"/>
-            </w:pPr>
-            <w:r>
-              <w:rPr>
-                <w:rFonts w:hint="eastAsia"/>
-              </w:rPr>
-              <w:t>N</w:t>
-            </w:r>
-            <w:r>
-              <w:t>/A</w:t>
+              <w:pStyle w:val="a5"/>
+              <w:numPr>
+                <w:ilvl w:val="0"/>
+                <w:numId w:val="25"/>
+              </w:numPr>
+              <w:ind w:leftChars="0"/>
+              <w:jc w:val="left"/>
+            </w:pPr>
+            <w:r>
+              <w:rPr>
+                <w:rFonts w:hint="eastAsia"/>
+              </w:rPr>
+              <w:t>E</w:t>
+            </w:r>
+            <w:r>
+              <w:t>vent graph of animation blueprint modified.</w:t>
             </w:r>
           </w:p>
         </w:tc>
@@ -4742,6 +4898,7 @@
               <w:listItem w:displayText="Completed" w:value="Completed"/>
             </w:dropDownList>
           </w:sdtPr>
+          <w:sdtEndPr/>
           <w:sdtContent>
             <w:tc>
               <w:tcPr>
@@ -4888,6 +5045,7 @@
               <w:listItem w:displayText="Completed" w:value="Completed"/>
             </w:dropDownList>
           </w:sdtPr>
+          <w:sdtEndPr/>
           <w:sdtContent>
             <w:tc>
               <w:tcPr>
@@ -5034,6 +5192,7 @@
               <w:listItem w:displayText="Completed" w:value="Completed"/>
             </w:dropDownList>
           </w:sdtPr>
+          <w:sdtEndPr/>
           <w:sdtContent>
             <w:tc>
               <w:tcPr>
@@ -5180,6 +5339,7 @@
               <w:listItem w:displayText="Completed" w:value="Completed"/>
             </w:dropDownList>
           </w:sdtPr>
+          <w:sdtEndPr/>
           <w:sdtContent>
             <w:tc>
               <w:tcPr>
@@ -5221,6 +5381,7 @@
               <w:rPr>
                 <w:rFonts w:hint="eastAsia"/>
               </w:rPr>
+              <w:lastRenderedPageBreak/>
               <w:t>2</w:t>
             </w:r>
             <w:r>
@@ -5326,6 +5487,7 @@
               <w:listItem w:displayText="Completed" w:value="Completed"/>
             </w:dropDownList>
           </w:sdtPr>
+          <w:sdtEndPr/>
           <w:sdtContent>
             <w:tc>
               <w:tcPr>
@@ -5472,6 +5634,7 @@
               <w:listItem w:displayText="Completed" w:value="Completed"/>
             </w:dropDownList>
           </w:sdtPr>
+          <w:sdtEndPr/>
           <w:sdtContent>
             <w:tc>
               <w:tcPr>
@@ -5513,7 +5676,6 @@
               <w:rPr>
                 <w:rFonts w:hint="eastAsia"/>
               </w:rPr>
-              <w:lastRenderedPageBreak/>
               <w:t>2</w:t>
             </w:r>
             <w:r>
@@ -5619,6 +5781,7 @@
               <w:listItem w:displayText="Completed" w:value="Completed"/>
             </w:dropDownList>
           </w:sdtPr>
+          <w:sdtEndPr/>
           <w:sdtContent>
             <w:tc>
               <w:tcPr>
@@ -5765,6 +5928,7 @@
               <w:listItem w:displayText="Completed" w:value="Completed"/>
             </w:dropDownList>
           </w:sdtPr>
+          <w:sdtEndPr/>
           <w:sdtContent>
             <w:tc>
               <w:tcPr>
@@ -5911,6 +6075,7 @@
               <w:listItem w:displayText="Completed" w:value="Completed"/>
             </w:dropDownList>
           </w:sdtPr>
+          <w:sdtEndPr/>
           <w:sdtContent>
             <w:tc>
               <w:tcPr>
@@ -6057,6 +6222,7 @@
               <w:listItem w:displayText="Completed" w:value="Completed"/>
             </w:dropDownList>
           </w:sdtPr>
+          <w:sdtEndPr/>
           <w:sdtContent>
             <w:tc>
               <w:tcPr>
@@ -6589,6 +6755,95 @@
     </w:lvl>
   </w:abstractNum>
   <w:abstractNum w:abstractNumId="5" w15:restartNumberingAfterBreak="0">
+    <w:nsid w:val="1BE670E6"/>
+    <w:multiLevelType w:val="hybridMultilevel"/>
+    <w:tmpl w:val="2AE051A2"/>
+    <w:lvl w:ilvl="0" w:tplc="EA7EA706">
+      <w:start w:val="1"/>
+      <w:numFmt w:val="decimal"/>
+      <w:lvlText w:val="(%1)"/>
+      <w:lvlJc w:val="left"/>
+      <w:pPr>
+        <w:ind w:left="360" w:hanging="360"/>
+      </w:pPr>
+      <w:rPr>
+        <w:rFonts w:hint="default"/>
+      </w:rPr>
+    </w:lvl>
+    <w:lvl w:ilvl="1" w:tplc="04090019" w:tentative="1">
+      <w:start w:val="1"/>
+      <w:numFmt w:val="upperLetter"/>
+      <w:lvlText w:val="%2."/>
+      <w:lvlJc w:val="left"/>
+      <w:pPr>
+        <w:ind w:left="800" w:hanging="400"/>
+      </w:pPr>
+    </w:lvl>
+    <w:lvl w:ilvl="2" w:tplc="0409001B" w:tentative="1">
+      <w:start w:val="1"/>
+      <w:numFmt w:val="lowerRoman"/>
+      <w:lvlText w:val="%3."/>
+      <w:lvlJc w:val="right"/>
+      <w:pPr>
+        <w:ind w:left="1200" w:hanging="400"/>
+      </w:pPr>
+    </w:lvl>
+    <w:lvl w:ilvl="3" w:tplc="0409000F" w:tentative="1">
+      <w:start w:val="1"/>
+      <w:numFmt w:val="decimal"/>
+      <w:lvlText w:val="%4."/>
+      <w:lvlJc w:val="left"/>
+      <w:pPr>
+        <w:ind w:left="1600" w:hanging="400"/>
+      </w:pPr>
+    </w:lvl>
+    <w:lvl w:ilvl="4" w:tplc="04090019" w:tentative="1">
+      <w:start w:val="1"/>
+      <w:numFmt w:val="upperLetter"/>
+      <w:lvlText w:val="%5."/>
+      <w:lvlJc w:val="left"/>
+      <w:pPr>
+        <w:ind w:left="2000" w:hanging="400"/>
+      </w:pPr>
+    </w:lvl>
+    <w:lvl w:ilvl="5" w:tplc="0409001B" w:tentative="1">
+      <w:start w:val="1"/>
+      <w:numFmt w:val="lowerRoman"/>
+      <w:lvlText w:val="%6."/>
+      <w:lvlJc w:val="right"/>
+      <w:pPr>
+        <w:ind w:left="2400" w:hanging="400"/>
+      </w:pPr>
+    </w:lvl>
+    <w:lvl w:ilvl="6" w:tplc="0409000F" w:tentative="1">
+      <w:start w:val="1"/>
+      <w:numFmt w:val="decimal"/>
+      <w:lvlText w:val="%7."/>
+      <w:lvlJc w:val="left"/>
+      <w:pPr>
+        <w:ind w:left="2800" w:hanging="400"/>
+      </w:pPr>
+    </w:lvl>
+    <w:lvl w:ilvl="7" w:tplc="04090019" w:tentative="1">
+      <w:start w:val="1"/>
+      <w:numFmt w:val="upperLetter"/>
+      <w:lvlText w:val="%8."/>
+      <w:lvlJc w:val="left"/>
+      <w:pPr>
+        <w:ind w:left="3200" w:hanging="400"/>
+      </w:pPr>
+    </w:lvl>
+    <w:lvl w:ilvl="8" w:tplc="0409001B" w:tentative="1">
+      <w:start w:val="1"/>
+      <w:numFmt w:val="lowerRoman"/>
+      <w:lvlText w:val="%9."/>
+      <w:lvlJc w:val="right"/>
+      <w:pPr>
+        <w:ind w:left="3600" w:hanging="400"/>
+      </w:pPr>
+    </w:lvl>
+  </w:abstractNum>
+  <w:abstractNum w:abstractNumId="6" w15:restartNumberingAfterBreak="0">
     <w:nsid w:val="1CB0456A"/>
     <w:multiLevelType w:val="hybridMultilevel"/>
     <w:tmpl w:val="7CBE15F8"/>
@@ -6677,7 +6932,7 @@
       </w:pPr>
     </w:lvl>
   </w:abstractNum>
-  <w:abstractNum w:abstractNumId="6" w15:restartNumberingAfterBreak="0">
+  <w:abstractNum w:abstractNumId="7" w15:restartNumberingAfterBreak="0">
     <w:nsid w:val="22182110"/>
     <w:multiLevelType w:val="hybridMultilevel"/>
     <w:tmpl w:val="4A88D1AA"/>
@@ -6763,7 +7018,7 @@
       </w:pPr>
     </w:lvl>
   </w:abstractNum>
-  <w:abstractNum w:abstractNumId="7" w15:restartNumberingAfterBreak="0">
+  <w:abstractNum w:abstractNumId="8" w15:restartNumberingAfterBreak="0">
     <w:nsid w:val="224C004F"/>
     <w:multiLevelType w:val="hybridMultilevel"/>
     <w:tmpl w:val="2B84E15A"/>
@@ -6852,7 +7107,7 @@
       </w:pPr>
     </w:lvl>
   </w:abstractNum>
-  <w:abstractNum w:abstractNumId="8" w15:restartNumberingAfterBreak="0">
+  <w:abstractNum w:abstractNumId="9" w15:restartNumberingAfterBreak="0">
     <w:nsid w:val="22CA60D3"/>
     <w:multiLevelType w:val="hybridMultilevel"/>
     <w:tmpl w:val="89C820DA"/>
@@ -6941,7 +7196,7 @@
       </w:pPr>
     </w:lvl>
   </w:abstractNum>
-  <w:abstractNum w:abstractNumId="9" w15:restartNumberingAfterBreak="0">
+  <w:abstractNum w:abstractNumId="10" w15:restartNumberingAfterBreak="0">
     <w:nsid w:val="28655C41"/>
     <w:multiLevelType w:val="hybridMultilevel"/>
     <w:tmpl w:val="D8C0D436"/>
@@ -7030,7 +7285,7 @@
       </w:pPr>
     </w:lvl>
   </w:abstractNum>
-  <w:abstractNum w:abstractNumId="10" w15:restartNumberingAfterBreak="0">
+  <w:abstractNum w:abstractNumId="11" w15:restartNumberingAfterBreak="0">
     <w:nsid w:val="2CBD0379"/>
     <w:multiLevelType w:val="hybridMultilevel"/>
     <w:tmpl w:val="9D92611C"/>
@@ -7119,7 +7374,7 @@
       </w:pPr>
     </w:lvl>
   </w:abstractNum>
-  <w:abstractNum w:abstractNumId="11" w15:restartNumberingAfterBreak="0">
+  <w:abstractNum w:abstractNumId="12" w15:restartNumberingAfterBreak="0">
     <w:nsid w:val="2D5020E6"/>
     <w:multiLevelType w:val="hybridMultilevel"/>
     <w:tmpl w:val="6972CB2E"/>
@@ -7208,7 +7463,7 @@
       </w:pPr>
     </w:lvl>
   </w:abstractNum>
-  <w:abstractNum w:abstractNumId="12" w15:restartNumberingAfterBreak="0">
+  <w:abstractNum w:abstractNumId="13" w15:restartNumberingAfterBreak="0">
     <w:nsid w:val="2ED737E9"/>
     <w:multiLevelType w:val="hybridMultilevel"/>
     <w:tmpl w:val="6E7035C0"/>
@@ -7294,7 +7549,7 @@
       </w:pPr>
     </w:lvl>
   </w:abstractNum>
-  <w:abstractNum w:abstractNumId="13" w15:restartNumberingAfterBreak="0">
+  <w:abstractNum w:abstractNumId="14" w15:restartNumberingAfterBreak="0">
     <w:nsid w:val="32AA4EDA"/>
     <w:multiLevelType w:val="hybridMultilevel"/>
     <w:tmpl w:val="7FE4ACB2"/>
@@ -7383,7 +7638,7 @@
       </w:pPr>
     </w:lvl>
   </w:abstractNum>
-  <w:abstractNum w:abstractNumId="14" w15:restartNumberingAfterBreak="0">
+  <w:abstractNum w:abstractNumId="15" w15:restartNumberingAfterBreak="0">
     <w:nsid w:val="346E0DCA"/>
     <w:multiLevelType w:val="hybridMultilevel"/>
     <w:tmpl w:val="73DC2400"/>
@@ -7472,7 +7727,7 @@
       </w:pPr>
     </w:lvl>
   </w:abstractNum>
-  <w:abstractNum w:abstractNumId="15" w15:restartNumberingAfterBreak="0">
+  <w:abstractNum w:abstractNumId="16" w15:restartNumberingAfterBreak="0">
     <w:nsid w:val="45BE47C7"/>
     <w:multiLevelType w:val="hybridMultilevel"/>
     <w:tmpl w:val="D7A0A5BA"/>
@@ -7561,7 +7816,96 @@
       </w:pPr>
     </w:lvl>
   </w:abstractNum>
-  <w:abstractNum w:abstractNumId="16" w15:restartNumberingAfterBreak="0">
+  <w:abstractNum w:abstractNumId="17" w15:restartNumberingAfterBreak="0">
+    <w:nsid w:val="4EF66CE0"/>
+    <w:multiLevelType w:val="hybridMultilevel"/>
+    <w:tmpl w:val="5DF86D08"/>
+    <w:lvl w:ilvl="0" w:tplc="9C1676C2">
+      <w:start w:val="1"/>
+      <w:numFmt w:val="decimal"/>
+      <w:lvlText w:val="(%1)"/>
+      <w:lvlJc w:val="left"/>
+      <w:pPr>
+        <w:ind w:left="360" w:hanging="360"/>
+      </w:pPr>
+      <w:rPr>
+        <w:rFonts w:hint="default"/>
+      </w:rPr>
+    </w:lvl>
+    <w:lvl w:ilvl="1" w:tplc="04090019" w:tentative="1">
+      <w:start w:val="1"/>
+      <w:numFmt w:val="upperLetter"/>
+      <w:lvlText w:val="%2."/>
+      <w:lvlJc w:val="left"/>
+      <w:pPr>
+        <w:ind w:left="800" w:hanging="400"/>
+      </w:pPr>
+    </w:lvl>
+    <w:lvl w:ilvl="2" w:tplc="0409001B" w:tentative="1">
+      <w:start w:val="1"/>
+      <w:numFmt w:val="lowerRoman"/>
+      <w:lvlText w:val="%3."/>
+      <w:lvlJc w:val="right"/>
+      <w:pPr>
+        <w:ind w:left="1200" w:hanging="400"/>
+      </w:pPr>
+    </w:lvl>
+    <w:lvl w:ilvl="3" w:tplc="0409000F" w:tentative="1">
+      <w:start w:val="1"/>
+      <w:numFmt w:val="decimal"/>
+      <w:lvlText w:val="%4."/>
+      <w:lvlJc w:val="left"/>
+      <w:pPr>
+        <w:ind w:left="1600" w:hanging="400"/>
+      </w:pPr>
+    </w:lvl>
+    <w:lvl w:ilvl="4" w:tplc="04090019" w:tentative="1">
+      <w:start w:val="1"/>
+      <w:numFmt w:val="upperLetter"/>
+      <w:lvlText w:val="%5."/>
+      <w:lvlJc w:val="left"/>
+      <w:pPr>
+        <w:ind w:left="2000" w:hanging="400"/>
+      </w:pPr>
+    </w:lvl>
+    <w:lvl w:ilvl="5" w:tplc="0409001B" w:tentative="1">
+      <w:start w:val="1"/>
+      <w:numFmt w:val="lowerRoman"/>
+      <w:lvlText w:val="%6."/>
+      <w:lvlJc w:val="right"/>
+      <w:pPr>
+        <w:ind w:left="2400" w:hanging="400"/>
+      </w:pPr>
+    </w:lvl>
+    <w:lvl w:ilvl="6" w:tplc="0409000F" w:tentative="1">
+      <w:start w:val="1"/>
+      <w:numFmt w:val="decimal"/>
+      <w:lvlText w:val="%7."/>
+      <w:lvlJc w:val="left"/>
+      <w:pPr>
+        <w:ind w:left="2800" w:hanging="400"/>
+      </w:pPr>
+    </w:lvl>
+    <w:lvl w:ilvl="7" w:tplc="04090019" w:tentative="1">
+      <w:start w:val="1"/>
+      <w:numFmt w:val="upperLetter"/>
+      <w:lvlText w:val="%8."/>
+      <w:lvlJc w:val="left"/>
+      <w:pPr>
+        <w:ind w:left="3200" w:hanging="400"/>
+      </w:pPr>
+    </w:lvl>
+    <w:lvl w:ilvl="8" w:tplc="0409001B" w:tentative="1">
+      <w:start w:val="1"/>
+      <w:numFmt w:val="lowerRoman"/>
+      <w:lvlText w:val="%9."/>
+      <w:lvlJc w:val="right"/>
+      <w:pPr>
+        <w:ind w:left="3600" w:hanging="400"/>
+      </w:pPr>
+    </w:lvl>
+  </w:abstractNum>
+  <w:abstractNum w:abstractNumId="18" w15:restartNumberingAfterBreak="0">
     <w:nsid w:val="513D67C3"/>
     <w:multiLevelType w:val="hybridMultilevel"/>
     <w:tmpl w:val="D5D6F25C"/>
@@ -7647,7 +7991,7 @@
       </w:pPr>
     </w:lvl>
   </w:abstractNum>
-  <w:abstractNum w:abstractNumId="17" w15:restartNumberingAfterBreak="0">
+  <w:abstractNum w:abstractNumId="19" w15:restartNumberingAfterBreak="0">
     <w:nsid w:val="582129FF"/>
     <w:multiLevelType w:val="hybridMultilevel"/>
     <w:tmpl w:val="C1989344"/>
@@ -7736,7 +8080,7 @@
       </w:pPr>
     </w:lvl>
   </w:abstractNum>
-  <w:abstractNum w:abstractNumId="18" w15:restartNumberingAfterBreak="0">
+  <w:abstractNum w:abstractNumId="20" w15:restartNumberingAfterBreak="0">
     <w:nsid w:val="5D541BA7"/>
     <w:multiLevelType w:val="hybridMultilevel"/>
     <w:tmpl w:val="08E22F9C"/>
@@ -7825,7 +8169,7 @@
       </w:pPr>
     </w:lvl>
   </w:abstractNum>
-  <w:abstractNum w:abstractNumId="19" w15:restartNumberingAfterBreak="0">
+  <w:abstractNum w:abstractNumId="21" w15:restartNumberingAfterBreak="0">
     <w:nsid w:val="5F981D54"/>
     <w:multiLevelType w:val="hybridMultilevel"/>
     <w:tmpl w:val="C472C7FE"/>
@@ -7914,7 +8258,7 @@
       </w:pPr>
     </w:lvl>
   </w:abstractNum>
-  <w:abstractNum w:abstractNumId="20" w15:restartNumberingAfterBreak="0">
+  <w:abstractNum w:abstractNumId="22" w15:restartNumberingAfterBreak="0">
     <w:nsid w:val="602403DB"/>
     <w:multiLevelType w:val="hybridMultilevel"/>
     <w:tmpl w:val="3EAE021A"/>
@@ -8000,7 +8344,7 @@
       </w:pPr>
     </w:lvl>
   </w:abstractNum>
-  <w:abstractNum w:abstractNumId="21" w15:restartNumberingAfterBreak="0">
+  <w:abstractNum w:abstractNumId="23" w15:restartNumberingAfterBreak="0">
     <w:nsid w:val="6BD6434A"/>
     <w:multiLevelType w:val="hybridMultilevel"/>
     <w:tmpl w:val="4472436C"/>
@@ -8089,7 +8433,7 @@
       </w:pPr>
     </w:lvl>
   </w:abstractNum>
-  <w:abstractNum w:abstractNumId="22" w15:restartNumberingAfterBreak="0">
+  <w:abstractNum w:abstractNumId="24" w15:restartNumberingAfterBreak="0">
     <w:nsid w:val="710F295C"/>
     <w:multiLevelType w:val="hybridMultilevel"/>
     <w:tmpl w:val="BBD4301C"/>
@@ -8179,40 +8523,40 @@
     </w:lvl>
   </w:abstractNum>
   <w:num w:numId="1">
-    <w:abstractNumId w:val="14"/>
+    <w:abstractNumId w:val="15"/>
   </w:num>
   <w:num w:numId="2">
-    <w:abstractNumId w:val="19"/>
+    <w:abstractNumId w:val="21"/>
   </w:num>
   <w:num w:numId="3">
     <w:abstractNumId w:val="3"/>
   </w:num>
   <w:num w:numId="4">
+    <w:abstractNumId w:val="12"/>
+  </w:num>
+  <w:num w:numId="5">
     <w:abstractNumId w:val="11"/>
   </w:num>
-  <w:num w:numId="5">
-    <w:abstractNumId w:val="10"/>
-  </w:num>
   <w:num w:numId="6">
-    <w:abstractNumId w:val="8"/>
+    <w:abstractNumId w:val="9"/>
   </w:num>
   <w:num w:numId="7">
-    <w:abstractNumId w:val="6"/>
+    <w:abstractNumId w:val="7"/>
   </w:num>
   <w:num w:numId="8">
     <w:abstractNumId w:val="2"/>
   </w:num>
   <w:num w:numId="9">
-    <w:abstractNumId w:val="9"/>
+    <w:abstractNumId w:val="10"/>
   </w:num>
   <w:num w:numId="10">
-    <w:abstractNumId w:val="15"/>
+    <w:abstractNumId w:val="16"/>
   </w:num>
   <w:num w:numId="11">
-    <w:abstractNumId w:val="12"/>
+    <w:abstractNumId w:val="13"/>
   </w:num>
   <w:num w:numId="12">
-    <w:abstractNumId w:val="22"/>
+    <w:abstractNumId w:val="24"/>
   </w:num>
   <w:num w:numId="13">
     <w:abstractNumId w:val="4"/>
@@ -8221,31 +8565,37 @@
     <w:abstractNumId w:val="1"/>
   </w:num>
   <w:num w:numId="15">
-    <w:abstractNumId w:val="21"/>
+    <w:abstractNumId w:val="23"/>
   </w:num>
   <w:num w:numId="16">
     <w:abstractNumId w:val="0"/>
   </w:num>
   <w:num w:numId="17">
+    <w:abstractNumId w:val="22"/>
+  </w:num>
+  <w:num w:numId="18">
+    <w:abstractNumId w:val="14"/>
+  </w:num>
+  <w:num w:numId="19">
+    <w:abstractNumId w:val="18"/>
+  </w:num>
+  <w:num w:numId="20">
+    <w:abstractNumId w:val="19"/>
+  </w:num>
+  <w:num w:numId="21">
     <w:abstractNumId w:val="20"/>
   </w:num>
-  <w:num w:numId="18">
-    <w:abstractNumId w:val="13"/>
+  <w:num w:numId="22">
+    <w:abstractNumId w:val="6"/>
   </w:num>
-  <w:num w:numId="19">
-    <w:abstractNumId w:val="16"/>
+  <w:num w:numId="23">
+    <w:abstractNumId w:val="8"/>
   </w:num>
-  <w:num w:numId="20">
+  <w:num w:numId="24">
     <w:abstractNumId w:val="17"/>
   </w:num>
-  <w:num w:numId="21">
-    <w:abstractNumId w:val="18"/>
-  </w:num>
-  <w:num w:numId="22">
+  <w:num w:numId="25">
     <w:abstractNumId w:val="5"/>
-  </w:num>
-  <w:num w:numId="23">
-    <w:abstractNumId w:val="7"/>
   </w:num>
 </w:numbering>
 </file>
@@ -9736,15 +10086,17 @@
     <w:rsid w:val="009411B8"/>
     <w:rsid w:val="00A77B1C"/>
     <w:rsid w:val="00B24331"/>
+    <w:rsid w:val="00BD68A8"/>
     <w:rsid w:val="00BE1977"/>
     <w:rsid w:val="00C11EE0"/>
+    <w:rsid w:val="00C24766"/>
     <w:rsid w:val="00C84E1F"/>
     <w:rsid w:val="00C8601A"/>
     <w:rsid w:val="00D22849"/>
     <w:rsid w:val="00D827AE"/>
     <w:rsid w:val="00EB3FB7"/>
-    <w:rsid w:val="00FB0231"/>
     <w:rsid w:val="00FC4E66"/>
+    <w:rsid w:val="00FF7621"/>
   </w:rsids>
   <m:mathPr>
     <m:mathFont m:val="Cambria Math"/>
@@ -10480,36 +10832,6 @@
       <w:autoSpaceDN w:val="0"/>
     </w:pPr>
   </w:style>
-  <w:style w:type="paragraph" w:customStyle="1" w:styleId="B6F56F88762D41F884DC96AD347AB78F">
-    <w:name w:val="B6F56F88762D41F884DC96AD347AB78F"/>
-    <w:rsid w:val="009411B8"/>
-    <w:pPr>
-      <w:widowControl w:val="0"/>
-      <w:wordWrap w:val="0"/>
-      <w:autoSpaceDE w:val="0"/>
-      <w:autoSpaceDN w:val="0"/>
-    </w:pPr>
-  </w:style>
-  <w:style w:type="paragraph" w:customStyle="1" w:styleId="A34111B8365143EF876B1FCFCE862491">
-    <w:name w:val="A34111B8365143EF876B1FCFCE862491"/>
-    <w:rsid w:val="009411B8"/>
-    <w:pPr>
-      <w:widowControl w:val="0"/>
-      <w:wordWrap w:val="0"/>
-      <w:autoSpaceDE w:val="0"/>
-      <w:autoSpaceDN w:val="0"/>
-    </w:pPr>
-  </w:style>
-  <w:style w:type="paragraph" w:customStyle="1" w:styleId="C26EF7DAC0BF401D9CC10205C98C7706">
-    <w:name w:val="C26EF7DAC0BF401D9CC10205C98C7706"/>
-    <w:rsid w:val="009411B8"/>
-    <w:pPr>
-      <w:widowControl w:val="0"/>
-      <w:wordWrap w:val="0"/>
-      <w:autoSpaceDE w:val="0"/>
-      <w:autoSpaceDN w:val="0"/>
-    </w:pPr>
-  </w:style>
   <w:style w:type="paragraph" w:customStyle="1" w:styleId="2432DBD23CA043DA9EF3840D66E7A748">
     <w:name w:val="2432DBD23CA043DA9EF3840D66E7A748"/>
     <w:rsid w:val="003C1E0D"/>

</xml_diff>

<commit_message>
Getting our character running
(1)	A 1D Blendspace created for the transition of idle, walk and run animation.
(2)	Play idle animation in our idle state of the locomotion state machine is replaced with the Blendspace.
</commit_message>
<xml_diff>
--- a/Project Backlog - Barrel Hopper.docx
+++ b/Project Backlog - Barrel Hopper.docx
@@ -378,7 +378,6 @@
                 <w:color w:val="0070C0"/>
               </w:rPr>
             </w:pPr>
-            <w:proofErr w:type="spellStart"/>
             <w:r>
               <w:rPr>
                 <w:rFonts w:hint="eastAsia"/>
@@ -392,7 +391,6 @@
               </w:rPr>
               <w:t>arrel_Hopper</w:t>
             </w:r>
-            <w:proofErr w:type="spellEnd"/>
           </w:p>
         </w:tc>
         <w:sdt>
@@ -590,7 +588,6 @@
                 <w:color w:val="0070C0"/>
               </w:rPr>
             </w:pPr>
-            <w:proofErr w:type="spellStart"/>
             <w:r>
               <w:rPr>
                 <w:rFonts w:hint="eastAsia"/>
@@ -604,7 +601,6 @@
               </w:rPr>
               <w:t>H_Character</w:t>
             </w:r>
-            <w:proofErr w:type="spellEnd"/>
           </w:p>
         </w:tc>
         <w:sdt>
@@ -893,7 +889,6 @@
             <w:r>
               <w:t xml:space="preserve">and a </w:t>
             </w:r>
-            <w:proofErr w:type="spellStart"/>
             <w:r>
               <w:rPr>
                 <w:b/>
@@ -902,7 +897,6 @@
               </w:rPr>
               <w:t>SpringArm</w:t>
             </w:r>
-            <w:proofErr w:type="spellEnd"/>
             <w:r>
               <w:rPr>
                 <w:color w:val="0070C0"/>
@@ -979,7 +973,6 @@
             <w:r>
               <w:t xml:space="preserve">the </w:t>
             </w:r>
-            <w:proofErr w:type="spellStart"/>
             <w:r>
               <w:rPr>
                 <w:color w:val="0070C0"/>
@@ -987,11 +980,7 @@
               <w:t>SpringArm</w:t>
             </w:r>
             <w:r>
-              <w:t>’s</w:t>
-            </w:r>
-            <w:proofErr w:type="spellEnd"/>
-            <w:r>
-              <w:t xml:space="preserve"> Details Panel.</w:t>
+              <w:t>’s Details Panel.</w:t>
             </w:r>
           </w:p>
           <w:p>
@@ -1074,15 +1063,7 @@
               <w:t xml:space="preserve">se Controller Rotation Yaw </w:t>
             </w:r>
             <w:r>
-              <w:t xml:space="preserve">property unchecked. </w:t>
-            </w:r>
-            <w:proofErr w:type="spellStart"/>
-            <w:r>
-              <w:t>BH_Character</w:t>
-            </w:r>
-            <w:proofErr w:type="spellEnd"/>
-            <w:r>
-              <w:t>(Self) Components panel -&gt; Pawn section.</w:t>
+              <w:t>property unchecked. BH_Character(Self) Components panel -&gt; Pawn section.</w:t>
             </w:r>
           </w:p>
         </w:tc>
@@ -1117,19 +1098,11 @@
             <w:r>
               <w:t xml:space="preserve">and </w:t>
             </w:r>
-            <w:proofErr w:type="spellStart"/>
             <w:r>
               <w:rPr>
                 <w:color w:val="0070C0"/>
               </w:rPr>
-              <w:t>SpringArm</w:t>
-            </w:r>
-            <w:proofErr w:type="spellEnd"/>
-            <w:r>
-              <w:rPr>
-                <w:color w:val="0070C0"/>
-              </w:rPr>
-              <w:t xml:space="preserve"> </w:t>
+              <w:t xml:space="preserve">SpringArm </w:t>
             </w:r>
             <w:r>
               <w:t xml:space="preserve">components are child of the </w:t>
@@ -1174,19 +1147,11 @@
             <w:r>
               <w:t xml:space="preserve">component is a child of the </w:t>
             </w:r>
-            <w:proofErr w:type="spellStart"/>
             <w:r>
               <w:rPr>
                 <w:color w:val="0070C0"/>
               </w:rPr>
-              <w:t>SpringArm</w:t>
-            </w:r>
-            <w:proofErr w:type="spellEnd"/>
-            <w:r>
-              <w:rPr>
-                <w:color w:val="0070C0"/>
-              </w:rPr>
-              <w:t xml:space="preserve"> </w:t>
+              <w:t xml:space="preserve">SpringArm </w:t>
             </w:r>
             <w:r>
               <w:t>component, as we will be using the spring arm to position and rotate the camera.</w:t>
@@ -1390,7 +1355,6 @@
               <w:ind w:leftChars="0"/>
               <w:jc w:val="left"/>
             </w:pPr>
-            <w:proofErr w:type="spellStart"/>
             <w:r>
               <w:rPr>
                 <w:rFonts w:hint="eastAsia"/>
@@ -1398,29 +1362,17 @@
               <w:t>B</w:t>
             </w:r>
             <w:r>
-              <w:t>H_GameMode</w:t>
-            </w:r>
-            <w:proofErr w:type="spellEnd"/>
-            <w:r>
-              <w:t xml:space="preserve">(Self) -&gt; </w:t>
+              <w:t xml:space="preserve">H_GameMode(Self) -&gt; </w:t>
             </w:r>
             <w:r>
               <w:lastRenderedPageBreak/>
               <w:t xml:space="preserve">Classes section -&gt; Details -&gt; Default Pawn Class -&gt; </w:t>
             </w:r>
-            <w:proofErr w:type="spellStart"/>
             <w:r>
               <w:rPr>
                 <w:color w:val="0070C0"/>
               </w:rPr>
-              <w:t>BH_Character</w:t>
-            </w:r>
-            <w:proofErr w:type="spellEnd"/>
-            <w:r>
-              <w:rPr>
-                <w:color w:val="0070C0"/>
-              </w:rPr>
-              <w:t xml:space="preserve"> </w:t>
+              <w:t xml:space="preserve">BH_Character </w:t>
             </w:r>
             <w:r>
               <w:t>selected.</w:t>
@@ -1436,7 +1388,6 @@
               <w:ind w:leftChars="0"/>
               <w:jc w:val="left"/>
             </w:pPr>
-            <w:proofErr w:type="spellStart"/>
             <w:r>
               <w:rPr>
                 <w:rFonts w:hint="eastAsia"/>
@@ -1444,11 +1395,7 @@
               <w:t>B</w:t>
             </w:r>
             <w:r>
-              <w:t>H_GameMode</w:t>
-            </w:r>
-            <w:proofErr w:type="spellEnd"/>
-            <w:r>
-              <w:t xml:space="preserve"> selected in the Default Game Mode field.</w:t>
+              <w:t>H_GameMode selected in the Default Game Mode field.</w:t>
             </w:r>
           </w:p>
         </w:tc>
@@ -1468,19 +1415,11 @@
               <w:lastRenderedPageBreak/>
               <w:t xml:space="preserve">controllable player is spawned into a world to use our </w:t>
             </w:r>
-            <w:proofErr w:type="spellStart"/>
             <w:r>
               <w:rPr>
                 <w:color w:val="0070C0"/>
               </w:rPr>
-              <w:t>BH_Character</w:t>
-            </w:r>
-            <w:proofErr w:type="spellEnd"/>
-            <w:r>
-              <w:rPr>
-                <w:color w:val="0070C0"/>
-              </w:rPr>
-              <w:t xml:space="preserve"> </w:t>
+              <w:t xml:space="preserve">BH_Character </w:t>
             </w:r>
             <w:r>
               <w:t>object by default</w:t>
@@ -1521,7 +1460,6 @@
                 <w:color w:val="00B0F0"/>
               </w:rPr>
             </w:pPr>
-            <w:proofErr w:type="spellStart"/>
             <w:r>
               <w:rPr>
                 <w:rFonts w:hint="eastAsia"/>
@@ -1535,7 +1473,6 @@
               </w:rPr>
               <w:t>H_GameMode</w:t>
             </w:r>
-            <w:proofErr w:type="spellEnd"/>
           </w:p>
         </w:tc>
         <w:sdt>
@@ -2102,14 +2039,12 @@
             <w:pPr>
               <w:jc w:val="left"/>
             </w:pPr>
-            <w:proofErr w:type="spellStart"/>
             <w:r>
               <w:rPr>
                 <w:color w:val="0070C0"/>
               </w:rPr>
               <w:t>Barrel_Hopper_Map</w:t>
             </w:r>
-            <w:proofErr w:type="spellEnd"/>
           </w:p>
         </w:tc>
         <w:sdt>
@@ -3026,7 +2961,6 @@
             <w:pPr>
               <w:jc w:val="left"/>
             </w:pPr>
-            <w:proofErr w:type="spellStart"/>
             <w:r>
               <w:rPr>
                 <w:rFonts w:hint="eastAsia"/>
@@ -3040,7 +2974,6 @@
               </w:rPr>
               <w:t>H_Barrel</w:t>
             </w:r>
-            <w:proofErr w:type="spellEnd"/>
           </w:p>
         </w:tc>
         <w:sdt>
@@ -3235,7 +3168,6 @@
             <w:pPr>
               <w:jc w:val="left"/>
             </w:pPr>
-            <w:proofErr w:type="spellStart"/>
             <w:r>
               <w:rPr>
                 <w:rFonts w:hint="eastAsia"/>
@@ -3249,7 +3181,6 @@
               </w:rPr>
               <w:t>H_Barrel_Spawner</w:t>
             </w:r>
-            <w:proofErr w:type="spellEnd"/>
           </w:p>
         </w:tc>
         <w:sdt>
@@ -3436,7 +3367,6 @@
             <w:pPr>
               <w:jc w:val="left"/>
             </w:pPr>
-            <w:proofErr w:type="spellStart"/>
             <w:r>
               <w:rPr>
                 <w:rFonts w:hint="eastAsia"/>
@@ -3468,7 +3398,6 @@
               </w:rPr>
               <w:t>Blueprint</w:t>
             </w:r>
-            <w:proofErr w:type="spellEnd"/>
           </w:p>
         </w:tc>
         <w:sdt>
@@ -3792,15 +3721,7 @@
               <w:t>bound</w:t>
             </w:r>
             <w:r>
-              <w:t xml:space="preserve"> to </w:t>
-            </w:r>
-            <w:proofErr w:type="spellStart"/>
-            <w:r>
-              <w:t>OnDestroyed</w:t>
-            </w:r>
-            <w:proofErr w:type="spellEnd"/>
-            <w:r>
-              <w:t xml:space="preserve"> event of the character.</w:t>
+              <w:t xml:space="preserve"> to OnDestroyed event of the character.</w:t>
             </w:r>
           </w:p>
           <w:p>
@@ -3820,15 +3741,7 @@
               <w:t>E</w:t>
             </w:r>
             <w:r>
-              <w:t xml:space="preserve">vent Hit in </w:t>
-            </w:r>
-            <w:proofErr w:type="spellStart"/>
-            <w:r>
-              <w:t>BH_Character</w:t>
-            </w:r>
-            <w:proofErr w:type="spellEnd"/>
-            <w:r>
-              <w:t xml:space="preserve"> is utilized to detect collisions with barrels.</w:t>
+              <w:t>vent Hit in BH_Character is utilized to detect collisions with barrels.</w:t>
             </w:r>
           </w:p>
         </w:tc>
@@ -3847,15 +3760,7 @@
               <w:t>C</w:t>
             </w:r>
             <w:r>
-              <w:t xml:space="preserve">haracter respawn event is a delegate of the </w:t>
-            </w:r>
-            <w:proofErr w:type="spellStart"/>
-            <w:r>
-              <w:t>OnDestroyed</w:t>
-            </w:r>
-            <w:proofErr w:type="spellEnd"/>
-            <w:r>
-              <w:t xml:space="preserve"> event of the </w:t>
+              <w:t xml:space="preserve">haracter respawn event is a delegate of the OnDestroyed event of the </w:t>
             </w:r>
             <w:r>
               <w:t>character</w:t>
@@ -4026,15 +3931,7 @@
               <w:t>A</w:t>
             </w:r>
             <w:r>
-              <w:t xml:space="preserve"> sequence node is created and connected to the </w:t>
-            </w:r>
-            <w:proofErr w:type="spellStart"/>
-            <w:r>
-              <w:t>Character_Respawn</w:t>
-            </w:r>
-            <w:proofErr w:type="spellEnd"/>
-            <w:r>
-              <w:t xml:space="preserve"> event.</w:t>
+              <w:t xml:space="preserve"> sequence node is created and connected to the Character_Respawn event.</w:t>
             </w:r>
           </w:p>
           <w:p>
@@ -4074,15 +3971,7 @@
               <w:t>A</w:t>
             </w:r>
             <w:r>
-              <w:t xml:space="preserve"> camera actor, which owns a camera component, is created to set the target view </w:t>
-            </w:r>
-            <w:proofErr w:type="spellStart"/>
-            <w:r>
-              <w:t>fo</w:t>
-            </w:r>
-            <w:proofErr w:type="spellEnd"/>
-            <w:r>
-              <w:t xml:space="preserve"> </w:t>
+              <w:t xml:space="preserve"> camera actor, which owns a camera component, is created to set the target view fo </w:t>
             </w:r>
             <w:r>
               <w:lastRenderedPageBreak/>
@@ -4479,23 +4368,7 @@
               <w:jc w:val="left"/>
             </w:pPr>
             <w:r>
-              <w:t xml:space="preserve">Animations for Idle, JumpStart, </w:t>
-            </w:r>
-            <w:proofErr w:type="spellStart"/>
-            <w:r>
-              <w:t>JumpLoop</w:t>
-            </w:r>
-            <w:proofErr w:type="spellEnd"/>
-            <w:r>
-              <w:t xml:space="preserve"> and </w:t>
-            </w:r>
-            <w:proofErr w:type="spellStart"/>
-            <w:r>
-              <w:t>JumpEnd</w:t>
-            </w:r>
-            <w:proofErr w:type="spellEnd"/>
-            <w:r>
-              <w:t xml:space="preserve"> </w:t>
+              <w:t xml:space="preserve">Animations for Idle, JumpStart, JumpLoop and JumpEnd </w:t>
             </w:r>
             <w:r>
               <w:t xml:space="preserve">are </w:t>
@@ -4551,14 +4424,12 @@
             <w:pPr>
               <w:jc w:val="left"/>
             </w:pPr>
-            <w:proofErr w:type="spellStart"/>
             <w:r>
               <w:rPr>
                 <w:color w:val="0070C0"/>
               </w:rPr>
               <w:t>BH_Character_AnimBP</w:t>
             </w:r>
-            <w:proofErr w:type="spellEnd"/>
           </w:p>
         </w:tc>
         <w:sdt>
@@ -4798,6 +4669,9 @@
             <w:r>
               <w:t>022.03.</w:t>
             </w:r>
+            <w:r>
+              <w:t>21</w:t>
+            </w:r>
           </w:p>
         </w:tc>
         <w:tc>
@@ -4808,6 +4682,15 @@
             <w:pPr>
               <w:jc w:val="left"/>
             </w:pPr>
+            <w:r>
+              <w:rPr>
+                <w:rFonts w:hint="eastAsia"/>
+              </w:rPr>
+              <w:t>G</w:t>
+            </w:r>
+            <w:r>
+              <w:t>etting our character running</w:t>
+            </w:r>
           </w:p>
         </w:tc>
         <w:tc>
@@ -4817,9 +4700,46 @@
           <w:p>
             <w:pPr>
               <w:pStyle w:val="a5"/>
-              <w:ind w:leftChars="0" w:left="0"/>
-              <w:jc w:val="left"/>
-            </w:pPr>
+              <w:numPr>
+                <w:ilvl w:val="0"/>
+                <w:numId w:val="26"/>
+              </w:numPr>
+              <w:ind w:leftChars="0"/>
+              <w:jc w:val="left"/>
+            </w:pPr>
+            <w:r>
+              <w:rPr>
+                <w:rFonts w:hint="eastAsia"/>
+              </w:rPr>
+              <w:t>A</w:t>
+            </w:r>
+            <w:r>
+              <w:t xml:space="preserve"> 1D Blendspace created for the transition of idle, walk and run animation.</w:t>
+            </w:r>
+          </w:p>
+          <w:p>
+            <w:pPr>
+              <w:pStyle w:val="a5"/>
+              <w:numPr>
+                <w:ilvl w:val="0"/>
+                <w:numId w:val="26"/>
+              </w:numPr>
+              <w:ind w:leftChars="0"/>
+              <w:jc w:val="left"/>
+            </w:pPr>
+            <w:r>
+              <w:rPr>
+                <w:rFonts w:hint="eastAsia"/>
+              </w:rPr>
+              <w:t>P</w:t>
+            </w:r>
+            <w:r>
+              <w:t xml:space="preserve">lay idle animation in </w:t>
+            </w:r>
+            <w:r>
+              <w:lastRenderedPageBreak/>
+              <w:t>our idle state of the locomotion state machine is replaced with the Blendspace.</w:t>
+            </w:r>
           </w:p>
         </w:tc>
         <w:tc>
@@ -4834,6 +4754,7 @@
               <w:rPr>
                 <w:rFonts w:hint="eastAsia"/>
               </w:rPr>
+              <w:lastRenderedPageBreak/>
               <w:t>N</w:t>
             </w:r>
             <w:r>
@@ -4870,12 +4791,27 @@
             </w:pPr>
             <w:r>
               <w:rPr>
-                <w:rFonts w:hint="eastAsia"/>
-              </w:rPr>
-              <w:t>N</w:t>
-            </w:r>
-            <w:r>
-              <w:t>/A</w:t>
+                <w:color w:val="0070C0"/>
+              </w:rPr>
+              <w:t>BH_</w:t>
+            </w:r>
+            <w:r>
+              <w:rPr>
+                <w:color w:val="0070C0"/>
+              </w:rPr>
+              <w:t>Idle</w:t>
+            </w:r>
+            <w:r>
+              <w:rPr>
+                <w:color w:val="0070C0"/>
+              </w:rPr>
+              <w:t>_</w:t>
+            </w:r>
+            <w:r>
+              <w:rPr>
+                <w:color w:val="0070C0"/>
+              </w:rPr>
+              <w:t>Run_BS1D</w:t>
             </w:r>
           </w:p>
         </w:tc>
@@ -5381,7 +5317,6 @@
               <w:rPr>
                 <w:rFonts w:hint="eastAsia"/>
               </w:rPr>
-              <w:lastRenderedPageBreak/>
               <w:t>2</w:t>
             </w:r>
             <w:r>
@@ -6757,7 +6692,7 @@
   <w:abstractNum w:abstractNumId="5" w15:restartNumberingAfterBreak="0">
     <w:nsid w:val="1BE670E6"/>
     <w:multiLevelType w:val="hybridMultilevel"/>
-    <w:tmpl w:val="2AE051A2"/>
+    <w:tmpl w:val="FAAEAAF6"/>
     <w:lvl w:ilvl="0" w:tplc="EA7EA706">
       <w:start w:val="1"/>
       <w:numFmt w:val="decimal"/>
@@ -8081,6 +8016,95 @@
     </w:lvl>
   </w:abstractNum>
   <w:abstractNum w:abstractNumId="20" w15:restartNumberingAfterBreak="0">
+    <w:nsid w:val="59943DC0"/>
+    <w:multiLevelType w:val="hybridMultilevel"/>
+    <w:tmpl w:val="4EA2FB14"/>
+    <w:lvl w:ilvl="0" w:tplc="3EC45BCA">
+      <w:start w:val="1"/>
+      <w:numFmt w:val="decimal"/>
+      <w:lvlText w:val="(%1)"/>
+      <w:lvlJc w:val="left"/>
+      <w:pPr>
+        <w:ind w:left="360" w:hanging="360"/>
+      </w:pPr>
+      <w:rPr>
+        <w:rFonts w:hint="default"/>
+      </w:rPr>
+    </w:lvl>
+    <w:lvl w:ilvl="1" w:tplc="04090019" w:tentative="1">
+      <w:start w:val="1"/>
+      <w:numFmt w:val="upperLetter"/>
+      <w:lvlText w:val="%2."/>
+      <w:lvlJc w:val="left"/>
+      <w:pPr>
+        <w:ind w:left="1200" w:hanging="400"/>
+      </w:pPr>
+    </w:lvl>
+    <w:lvl w:ilvl="2" w:tplc="0409001B" w:tentative="1">
+      <w:start w:val="1"/>
+      <w:numFmt w:val="lowerRoman"/>
+      <w:lvlText w:val="%3."/>
+      <w:lvlJc w:val="right"/>
+      <w:pPr>
+        <w:ind w:left="1600" w:hanging="400"/>
+      </w:pPr>
+    </w:lvl>
+    <w:lvl w:ilvl="3" w:tplc="0409000F" w:tentative="1">
+      <w:start w:val="1"/>
+      <w:numFmt w:val="decimal"/>
+      <w:lvlText w:val="%4."/>
+      <w:lvlJc w:val="left"/>
+      <w:pPr>
+        <w:ind w:left="2000" w:hanging="400"/>
+      </w:pPr>
+    </w:lvl>
+    <w:lvl w:ilvl="4" w:tplc="04090019" w:tentative="1">
+      <w:start w:val="1"/>
+      <w:numFmt w:val="upperLetter"/>
+      <w:lvlText w:val="%5."/>
+      <w:lvlJc w:val="left"/>
+      <w:pPr>
+        <w:ind w:left="2400" w:hanging="400"/>
+      </w:pPr>
+    </w:lvl>
+    <w:lvl w:ilvl="5" w:tplc="0409001B" w:tentative="1">
+      <w:start w:val="1"/>
+      <w:numFmt w:val="lowerRoman"/>
+      <w:lvlText w:val="%6."/>
+      <w:lvlJc w:val="right"/>
+      <w:pPr>
+        <w:ind w:left="2800" w:hanging="400"/>
+      </w:pPr>
+    </w:lvl>
+    <w:lvl w:ilvl="6" w:tplc="0409000F" w:tentative="1">
+      <w:start w:val="1"/>
+      <w:numFmt w:val="decimal"/>
+      <w:lvlText w:val="%7."/>
+      <w:lvlJc w:val="left"/>
+      <w:pPr>
+        <w:ind w:left="3200" w:hanging="400"/>
+      </w:pPr>
+    </w:lvl>
+    <w:lvl w:ilvl="7" w:tplc="04090019" w:tentative="1">
+      <w:start w:val="1"/>
+      <w:numFmt w:val="upperLetter"/>
+      <w:lvlText w:val="%8."/>
+      <w:lvlJc w:val="left"/>
+      <w:pPr>
+        <w:ind w:left="3600" w:hanging="400"/>
+      </w:pPr>
+    </w:lvl>
+    <w:lvl w:ilvl="8" w:tplc="0409001B" w:tentative="1">
+      <w:start w:val="1"/>
+      <w:numFmt w:val="lowerRoman"/>
+      <w:lvlText w:val="%9."/>
+      <w:lvlJc w:val="right"/>
+      <w:pPr>
+        <w:ind w:left="4000" w:hanging="400"/>
+      </w:pPr>
+    </w:lvl>
+  </w:abstractNum>
+  <w:abstractNum w:abstractNumId="21" w15:restartNumberingAfterBreak="0">
     <w:nsid w:val="5D541BA7"/>
     <w:multiLevelType w:val="hybridMultilevel"/>
     <w:tmpl w:val="08E22F9C"/>
@@ -8169,7 +8193,7 @@
       </w:pPr>
     </w:lvl>
   </w:abstractNum>
-  <w:abstractNum w:abstractNumId="21" w15:restartNumberingAfterBreak="0">
+  <w:abstractNum w:abstractNumId="22" w15:restartNumberingAfterBreak="0">
     <w:nsid w:val="5F981D54"/>
     <w:multiLevelType w:val="hybridMultilevel"/>
     <w:tmpl w:val="C472C7FE"/>
@@ -8258,7 +8282,7 @@
       </w:pPr>
     </w:lvl>
   </w:abstractNum>
-  <w:abstractNum w:abstractNumId="22" w15:restartNumberingAfterBreak="0">
+  <w:abstractNum w:abstractNumId="23" w15:restartNumberingAfterBreak="0">
     <w:nsid w:val="602403DB"/>
     <w:multiLevelType w:val="hybridMultilevel"/>
     <w:tmpl w:val="3EAE021A"/>
@@ -8344,7 +8368,7 @@
       </w:pPr>
     </w:lvl>
   </w:abstractNum>
-  <w:abstractNum w:abstractNumId="23" w15:restartNumberingAfterBreak="0">
+  <w:abstractNum w:abstractNumId="24" w15:restartNumberingAfterBreak="0">
     <w:nsid w:val="6BD6434A"/>
     <w:multiLevelType w:val="hybridMultilevel"/>
     <w:tmpl w:val="4472436C"/>
@@ -8433,7 +8457,7 @@
       </w:pPr>
     </w:lvl>
   </w:abstractNum>
-  <w:abstractNum w:abstractNumId="24" w15:restartNumberingAfterBreak="0">
+  <w:abstractNum w:abstractNumId="25" w15:restartNumberingAfterBreak="0">
     <w:nsid w:val="710F295C"/>
     <w:multiLevelType w:val="hybridMultilevel"/>
     <w:tmpl w:val="BBD4301C"/>
@@ -8526,7 +8550,7 @@
     <w:abstractNumId w:val="15"/>
   </w:num>
   <w:num w:numId="2">
-    <w:abstractNumId w:val="21"/>
+    <w:abstractNumId w:val="22"/>
   </w:num>
   <w:num w:numId="3">
     <w:abstractNumId w:val="3"/>
@@ -8556,7 +8580,7 @@
     <w:abstractNumId w:val="13"/>
   </w:num>
   <w:num w:numId="12">
-    <w:abstractNumId w:val="24"/>
+    <w:abstractNumId w:val="25"/>
   </w:num>
   <w:num w:numId="13">
     <w:abstractNumId w:val="4"/>
@@ -8565,13 +8589,13 @@
     <w:abstractNumId w:val="1"/>
   </w:num>
   <w:num w:numId="15">
-    <w:abstractNumId w:val="23"/>
+    <w:abstractNumId w:val="24"/>
   </w:num>
   <w:num w:numId="16">
     <w:abstractNumId w:val="0"/>
   </w:num>
   <w:num w:numId="17">
-    <w:abstractNumId w:val="22"/>
+    <w:abstractNumId w:val="23"/>
   </w:num>
   <w:num w:numId="18">
     <w:abstractNumId w:val="14"/>
@@ -8583,7 +8607,7 @@
     <w:abstractNumId w:val="19"/>
   </w:num>
   <w:num w:numId="21">
-    <w:abstractNumId w:val="20"/>
+    <w:abstractNumId w:val="21"/>
   </w:num>
   <w:num w:numId="22">
     <w:abstractNumId w:val="6"/>
@@ -8596,6 +8620,9 @@
   </w:num>
   <w:num w:numId="25">
     <w:abstractNumId w:val="5"/>
+  </w:num>
+  <w:num w:numId="26">
+    <w:abstractNumId w:val="20"/>
   </w:num>
 </w:numbering>
 </file>
@@ -10089,12 +10116,12 @@
     <w:rsid w:val="00BD68A8"/>
     <w:rsid w:val="00BE1977"/>
     <w:rsid w:val="00C11EE0"/>
-    <w:rsid w:val="00C24766"/>
     <w:rsid w:val="00C84E1F"/>
     <w:rsid w:val="00C8601A"/>
     <w:rsid w:val="00D22849"/>
     <w:rsid w:val="00D827AE"/>
     <w:rsid w:val="00EB3FB7"/>
+    <w:rsid w:val="00EE0C6D"/>
     <w:rsid w:val="00FC4E66"/>
     <w:rsid w:val="00FF7621"/>
   </w:rsids>

</xml_diff>

<commit_message>
Creating first sound scape
(1)	Two sound que objects created for footstep and death sound.
(2)	Animation notifies placed for walk, run and jump start animation.
(3)	BH_Barrel blueprint event graph modified to play the explosion sound when barrels explode.
(4)	BH_Character blueprint event graph modified to play the death sound que created earlier when the player is destroyed.
(5)	An ambient sound object is placed in the scene to play a persistent background sound.
</commit_message>
<xml_diff>
--- a/Project Backlog - Barrel Hopper.docx
+++ b/Project Backlog - Barrel Hopper.docx
@@ -4510,9 +4510,6 @@
           <w:p>
             <w:pPr>
               <w:jc w:val="left"/>
-              <w:rPr>
-                <w:rFonts w:hint="eastAsia"/>
-              </w:rPr>
             </w:pPr>
             <w:r>
               <w:t>The Animation Blueprint Event graph</w:t>
@@ -4881,6 +4878,9 @@
             <w:r>
               <w:t>022.03.</w:t>
             </w:r>
+            <w:r>
+              <w:t>28</w:t>
+            </w:r>
           </w:p>
         </w:tc>
         <w:tc>
@@ -4891,6 +4891,15 @@
             <w:pPr>
               <w:jc w:val="left"/>
             </w:pPr>
+            <w:r>
+              <w:rPr>
+                <w:rFonts w:hint="eastAsia"/>
+              </w:rPr>
+              <w:t>C</w:t>
+            </w:r>
+            <w:r>
+              <w:t>reating first sound scape</w:t>
+            </w:r>
           </w:p>
         </w:tc>
         <w:tc>
@@ -4900,9 +4909,105 @@
           <w:p>
             <w:pPr>
               <w:pStyle w:val="a5"/>
-              <w:ind w:leftChars="0" w:left="0"/>
-              <w:jc w:val="left"/>
-            </w:pPr>
+              <w:numPr>
+                <w:ilvl w:val="0"/>
+                <w:numId w:val="27"/>
+              </w:numPr>
+              <w:ind w:leftChars="0"/>
+              <w:jc w:val="left"/>
+            </w:pPr>
+            <w:r>
+              <w:rPr>
+                <w:rFonts w:hint="eastAsia"/>
+              </w:rPr>
+              <w:t>T</w:t>
+            </w:r>
+            <w:r>
+              <w:t>wo sound que objects created</w:t>
+            </w:r>
+            <w:r>
+              <w:t xml:space="preserve"> for footstep and death sound.</w:t>
+            </w:r>
+          </w:p>
+          <w:p>
+            <w:pPr>
+              <w:pStyle w:val="a5"/>
+              <w:numPr>
+                <w:ilvl w:val="0"/>
+                <w:numId w:val="27"/>
+              </w:numPr>
+              <w:ind w:leftChars="0"/>
+              <w:jc w:val="left"/>
+            </w:pPr>
+            <w:r>
+              <w:rPr>
+                <w:rFonts w:hint="eastAsia"/>
+              </w:rPr>
+              <w:t>A</w:t>
+            </w:r>
+            <w:r>
+              <w:t>nimation notifies placed for walk, run and jump start animation.</w:t>
+            </w:r>
+          </w:p>
+          <w:p>
+            <w:pPr>
+              <w:pStyle w:val="a5"/>
+              <w:numPr>
+                <w:ilvl w:val="0"/>
+                <w:numId w:val="27"/>
+              </w:numPr>
+              <w:ind w:leftChars="0"/>
+              <w:jc w:val="left"/>
+            </w:pPr>
+            <w:r>
+              <w:rPr>
+                <w:rFonts w:hint="eastAsia"/>
+              </w:rPr>
+              <w:t>B</w:t>
+            </w:r>
+            <w:r>
+              <w:t>H_Barrel blueprint event graph modified to play the explosion sound when barrels explode.</w:t>
+            </w:r>
+          </w:p>
+          <w:p>
+            <w:pPr>
+              <w:pStyle w:val="a5"/>
+              <w:numPr>
+                <w:ilvl w:val="0"/>
+                <w:numId w:val="27"/>
+              </w:numPr>
+              <w:ind w:leftChars="0"/>
+              <w:jc w:val="left"/>
+            </w:pPr>
+            <w:r>
+              <w:rPr>
+                <w:rFonts w:hint="eastAsia"/>
+              </w:rPr>
+              <w:t>B</w:t>
+            </w:r>
+            <w:r>
+              <w:t>H_Character blueprint event graph modified to play the death sound que created earlier when the player is destroyed.</w:t>
+            </w:r>
+          </w:p>
+          <w:p>
+            <w:pPr>
+              <w:pStyle w:val="a5"/>
+              <w:numPr>
+                <w:ilvl w:val="0"/>
+                <w:numId w:val="27"/>
+              </w:numPr>
+              <w:ind w:leftChars="0"/>
+              <w:jc w:val="left"/>
+            </w:pPr>
+            <w:r>
+              <w:rPr>
+                <w:rFonts w:hint="eastAsia"/>
+              </w:rPr>
+              <w:t>A</w:t>
+            </w:r>
+            <w:r>
+              <w:t>n ambient sound object is placed in the scene to play a persistent background sound.</w:t>
+            </w:r>
           </w:p>
         </w:tc>
         <w:tc>
@@ -4950,15 +5055,44 @@
           <w:p>
             <w:pPr>
               <w:jc w:val="left"/>
-            </w:pPr>
-            <w:r>
-              <w:rPr>
-                <w:rFonts w:hint="eastAsia"/>
-              </w:rPr>
-              <w:t>N</w:t>
-            </w:r>
-            <w:r>
-              <w:t>/A</w:t>
+              <w:rPr>
+                <w:color w:val="0070C0"/>
+              </w:rPr>
+            </w:pPr>
+            <w:r>
+              <w:rPr>
+                <w:color w:val="0070C0"/>
+              </w:rPr>
+              <w:t>BH_</w:t>
+            </w:r>
+            <w:r>
+              <w:rPr>
+                <w:color w:val="0070C0"/>
+              </w:rPr>
+              <w:t>Footstep</w:t>
+            </w:r>
+            <w:r>
+              <w:rPr>
+                <w:color w:val="0070C0"/>
+              </w:rPr>
+              <w:t xml:space="preserve"> </w:t>
+            </w:r>
+          </w:p>
+          <w:p>
+            <w:pPr>
+              <w:jc w:val="left"/>
+            </w:pPr>
+            <w:r>
+              <w:rPr>
+                <w:color w:val="0070C0"/>
+              </w:rPr>
+              <w:t>BH_</w:t>
+            </w:r>
+            <w:r>
+              <w:rPr>
+                <w:color w:val="0070C0"/>
+              </w:rPr>
+              <w:t>Death</w:t>
             </w:r>
           </w:p>
         </w:tc>
@@ -5023,6 +5157,7 @@
               <w:rPr>
                 <w:rFonts w:hint="eastAsia"/>
               </w:rPr>
+              <w:lastRenderedPageBreak/>
               <w:t>2</w:t>
             </w:r>
             <w:r>
@@ -6423,6 +6558,95 @@
     </w:lvl>
   </w:abstractNum>
   <w:abstractNum w:abstractNumId="2" w15:restartNumberingAfterBreak="0">
+    <w:nsid w:val="0F777B52"/>
+    <w:multiLevelType w:val="hybridMultilevel"/>
+    <w:tmpl w:val="B5EA7296"/>
+    <w:lvl w:ilvl="0" w:tplc="EA708EFA">
+      <w:start w:val="1"/>
+      <w:numFmt w:val="decimal"/>
+      <w:lvlText w:val="(%1)"/>
+      <w:lvlJc w:val="left"/>
+      <w:pPr>
+        <w:ind w:left="400" w:hanging="400"/>
+      </w:pPr>
+      <w:rPr>
+        <w:rFonts w:hint="default"/>
+      </w:rPr>
+    </w:lvl>
+    <w:lvl w:ilvl="1" w:tplc="04090019" w:tentative="1">
+      <w:start w:val="1"/>
+      <w:numFmt w:val="upperLetter"/>
+      <w:lvlText w:val="%2."/>
+      <w:lvlJc w:val="left"/>
+      <w:pPr>
+        <w:ind w:left="800" w:hanging="400"/>
+      </w:pPr>
+    </w:lvl>
+    <w:lvl w:ilvl="2" w:tplc="0409001B" w:tentative="1">
+      <w:start w:val="1"/>
+      <w:numFmt w:val="lowerRoman"/>
+      <w:lvlText w:val="%3."/>
+      <w:lvlJc w:val="right"/>
+      <w:pPr>
+        <w:ind w:left="1200" w:hanging="400"/>
+      </w:pPr>
+    </w:lvl>
+    <w:lvl w:ilvl="3" w:tplc="0409000F" w:tentative="1">
+      <w:start w:val="1"/>
+      <w:numFmt w:val="decimal"/>
+      <w:lvlText w:val="%4."/>
+      <w:lvlJc w:val="left"/>
+      <w:pPr>
+        <w:ind w:left="1600" w:hanging="400"/>
+      </w:pPr>
+    </w:lvl>
+    <w:lvl w:ilvl="4" w:tplc="04090019" w:tentative="1">
+      <w:start w:val="1"/>
+      <w:numFmt w:val="upperLetter"/>
+      <w:lvlText w:val="%5."/>
+      <w:lvlJc w:val="left"/>
+      <w:pPr>
+        <w:ind w:left="2000" w:hanging="400"/>
+      </w:pPr>
+    </w:lvl>
+    <w:lvl w:ilvl="5" w:tplc="0409001B" w:tentative="1">
+      <w:start w:val="1"/>
+      <w:numFmt w:val="lowerRoman"/>
+      <w:lvlText w:val="%6."/>
+      <w:lvlJc w:val="right"/>
+      <w:pPr>
+        <w:ind w:left="2400" w:hanging="400"/>
+      </w:pPr>
+    </w:lvl>
+    <w:lvl w:ilvl="6" w:tplc="0409000F" w:tentative="1">
+      <w:start w:val="1"/>
+      <w:numFmt w:val="decimal"/>
+      <w:lvlText w:val="%7."/>
+      <w:lvlJc w:val="left"/>
+      <w:pPr>
+        <w:ind w:left="2800" w:hanging="400"/>
+      </w:pPr>
+    </w:lvl>
+    <w:lvl w:ilvl="7" w:tplc="04090019" w:tentative="1">
+      <w:start w:val="1"/>
+      <w:numFmt w:val="upperLetter"/>
+      <w:lvlText w:val="%8."/>
+      <w:lvlJc w:val="left"/>
+      <w:pPr>
+        <w:ind w:left="3200" w:hanging="400"/>
+      </w:pPr>
+    </w:lvl>
+    <w:lvl w:ilvl="8" w:tplc="0409001B" w:tentative="1">
+      <w:start w:val="1"/>
+      <w:numFmt w:val="lowerRoman"/>
+      <w:lvlText w:val="%9."/>
+      <w:lvlJc w:val="right"/>
+      <w:pPr>
+        <w:ind w:left="3600" w:hanging="400"/>
+      </w:pPr>
+    </w:lvl>
+  </w:abstractNum>
+  <w:abstractNum w:abstractNumId="3" w15:restartNumberingAfterBreak="0">
     <w:nsid w:val="15965A54"/>
     <w:multiLevelType w:val="hybridMultilevel"/>
     <w:tmpl w:val="068C6FB2"/>
@@ -6511,7 +6735,7 @@
       </w:pPr>
     </w:lvl>
   </w:abstractNum>
-  <w:abstractNum w:abstractNumId="3" w15:restartNumberingAfterBreak="0">
+  <w:abstractNum w:abstractNumId="4" w15:restartNumberingAfterBreak="0">
     <w:nsid w:val="199939CB"/>
     <w:multiLevelType w:val="hybridMultilevel"/>
     <w:tmpl w:val="AA10B64E"/>
@@ -6600,7 +6824,7 @@
       </w:pPr>
     </w:lvl>
   </w:abstractNum>
-  <w:abstractNum w:abstractNumId="4" w15:restartNumberingAfterBreak="0">
+  <w:abstractNum w:abstractNumId="5" w15:restartNumberingAfterBreak="0">
     <w:nsid w:val="1A8636E9"/>
     <w:multiLevelType w:val="hybridMultilevel"/>
     <w:tmpl w:val="708ACB20"/>
@@ -6689,7 +6913,7 @@
       </w:pPr>
     </w:lvl>
   </w:abstractNum>
-  <w:abstractNum w:abstractNumId="5" w15:restartNumberingAfterBreak="0">
+  <w:abstractNum w:abstractNumId="6" w15:restartNumberingAfterBreak="0">
     <w:nsid w:val="1BE670E6"/>
     <w:multiLevelType w:val="hybridMultilevel"/>
     <w:tmpl w:val="FAAEAAF6"/>
@@ -6778,7 +7002,7 @@
       </w:pPr>
     </w:lvl>
   </w:abstractNum>
-  <w:abstractNum w:abstractNumId="6" w15:restartNumberingAfterBreak="0">
+  <w:abstractNum w:abstractNumId="7" w15:restartNumberingAfterBreak="0">
     <w:nsid w:val="1CB0456A"/>
     <w:multiLevelType w:val="hybridMultilevel"/>
     <w:tmpl w:val="7CBE15F8"/>
@@ -6867,7 +7091,7 @@
       </w:pPr>
     </w:lvl>
   </w:abstractNum>
-  <w:abstractNum w:abstractNumId="7" w15:restartNumberingAfterBreak="0">
+  <w:abstractNum w:abstractNumId="8" w15:restartNumberingAfterBreak="0">
     <w:nsid w:val="22182110"/>
     <w:multiLevelType w:val="hybridMultilevel"/>
     <w:tmpl w:val="4A88D1AA"/>
@@ -6953,7 +7177,7 @@
       </w:pPr>
     </w:lvl>
   </w:abstractNum>
-  <w:abstractNum w:abstractNumId="8" w15:restartNumberingAfterBreak="0">
+  <w:abstractNum w:abstractNumId="9" w15:restartNumberingAfterBreak="0">
     <w:nsid w:val="224C004F"/>
     <w:multiLevelType w:val="hybridMultilevel"/>
     <w:tmpl w:val="2B84E15A"/>
@@ -7042,7 +7266,7 @@
       </w:pPr>
     </w:lvl>
   </w:abstractNum>
-  <w:abstractNum w:abstractNumId="9" w15:restartNumberingAfterBreak="0">
+  <w:abstractNum w:abstractNumId="10" w15:restartNumberingAfterBreak="0">
     <w:nsid w:val="22CA60D3"/>
     <w:multiLevelType w:val="hybridMultilevel"/>
     <w:tmpl w:val="89C820DA"/>
@@ -7131,7 +7355,7 @@
       </w:pPr>
     </w:lvl>
   </w:abstractNum>
-  <w:abstractNum w:abstractNumId="10" w15:restartNumberingAfterBreak="0">
+  <w:abstractNum w:abstractNumId="11" w15:restartNumberingAfterBreak="0">
     <w:nsid w:val="28655C41"/>
     <w:multiLevelType w:val="hybridMultilevel"/>
     <w:tmpl w:val="D8C0D436"/>
@@ -7220,7 +7444,7 @@
       </w:pPr>
     </w:lvl>
   </w:abstractNum>
-  <w:abstractNum w:abstractNumId="11" w15:restartNumberingAfterBreak="0">
+  <w:abstractNum w:abstractNumId="12" w15:restartNumberingAfterBreak="0">
     <w:nsid w:val="2CBD0379"/>
     <w:multiLevelType w:val="hybridMultilevel"/>
     <w:tmpl w:val="9D92611C"/>
@@ -7309,7 +7533,7 @@
       </w:pPr>
     </w:lvl>
   </w:abstractNum>
-  <w:abstractNum w:abstractNumId="12" w15:restartNumberingAfterBreak="0">
+  <w:abstractNum w:abstractNumId="13" w15:restartNumberingAfterBreak="0">
     <w:nsid w:val="2D5020E6"/>
     <w:multiLevelType w:val="hybridMultilevel"/>
     <w:tmpl w:val="6972CB2E"/>
@@ -7398,7 +7622,7 @@
       </w:pPr>
     </w:lvl>
   </w:abstractNum>
-  <w:abstractNum w:abstractNumId="13" w15:restartNumberingAfterBreak="0">
+  <w:abstractNum w:abstractNumId="14" w15:restartNumberingAfterBreak="0">
     <w:nsid w:val="2ED737E9"/>
     <w:multiLevelType w:val="hybridMultilevel"/>
     <w:tmpl w:val="6E7035C0"/>
@@ -7484,7 +7708,7 @@
       </w:pPr>
     </w:lvl>
   </w:abstractNum>
-  <w:abstractNum w:abstractNumId="14" w15:restartNumberingAfterBreak="0">
+  <w:abstractNum w:abstractNumId="15" w15:restartNumberingAfterBreak="0">
     <w:nsid w:val="32AA4EDA"/>
     <w:multiLevelType w:val="hybridMultilevel"/>
     <w:tmpl w:val="7FE4ACB2"/>
@@ -7573,7 +7797,7 @@
       </w:pPr>
     </w:lvl>
   </w:abstractNum>
-  <w:abstractNum w:abstractNumId="15" w15:restartNumberingAfterBreak="0">
+  <w:abstractNum w:abstractNumId="16" w15:restartNumberingAfterBreak="0">
     <w:nsid w:val="346E0DCA"/>
     <w:multiLevelType w:val="hybridMultilevel"/>
     <w:tmpl w:val="73DC2400"/>
@@ -7662,7 +7886,7 @@
       </w:pPr>
     </w:lvl>
   </w:abstractNum>
-  <w:abstractNum w:abstractNumId="16" w15:restartNumberingAfterBreak="0">
+  <w:abstractNum w:abstractNumId="17" w15:restartNumberingAfterBreak="0">
     <w:nsid w:val="45BE47C7"/>
     <w:multiLevelType w:val="hybridMultilevel"/>
     <w:tmpl w:val="D7A0A5BA"/>
@@ -7751,7 +7975,7 @@
       </w:pPr>
     </w:lvl>
   </w:abstractNum>
-  <w:abstractNum w:abstractNumId="17" w15:restartNumberingAfterBreak="0">
+  <w:abstractNum w:abstractNumId="18" w15:restartNumberingAfterBreak="0">
     <w:nsid w:val="4EF66CE0"/>
     <w:multiLevelType w:val="hybridMultilevel"/>
     <w:tmpl w:val="5DF86D08"/>
@@ -7840,7 +8064,7 @@
       </w:pPr>
     </w:lvl>
   </w:abstractNum>
-  <w:abstractNum w:abstractNumId="18" w15:restartNumberingAfterBreak="0">
+  <w:abstractNum w:abstractNumId="19" w15:restartNumberingAfterBreak="0">
     <w:nsid w:val="513D67C3"/>
     <w:multiLevelType w:val="hybridMultilevel"/>
     <w:tmpl w:val="D5D6F25C"/>
@@ -7926,7 +8150,7 @@
       </w:pPr>
     </w:lvl>
   </w:abstractNum>
-  <w:abstractNum w:abstractNumId="19" w15:restartNumberingAfterBreak="0">
+  <w:abstractNum w:abstractNumId="20" w15:restartNumberingAfterBreak="0">
     <w:nsid w:val="582129FF"/>
     <w:multiLevelType w:val="hybridMultilevel"/>
     <w:tmpl w:val="C1989344"/>
@@ -8015,7 +8239,7 @@
       </w:pPr>
     </w:lvl>
   </w:abstractNum>
-  <w:abstractNum w:abstractNumId="20" w15:restartNumberingAfterBreak="0">
+  <w:abstractNum w:abstractNumId="21" w15:restartNumberingAfterBreak="0">
     <w:nsid w:val="59943DC0"/>
     <w:multiLevelType w:val="hybridMultilevel"/>
     <w:tmpl w:val="4EA2FB14"/>
@@ -8104,7 +8328,7 @@
       </w:pPr>
     </w:lvl>
   </w:abstractNum>
-  <w:abstractNum w:abstractNumId="21" w15:restartNumberingAfterBreak="0">
+  <w:abstractNum w:abstractNumId="22" w15:restartNumberingAfterBreak="0">
     <w:nsid w:val="5D541BA7"/>
     <w:multiLevelType w:val="hybridMultilevel"/>
     <w:tmpl w:val="08E22F9C"/>
@@ -8193,7 +8417,7 @@
       </w:pPr>
     </w:lvl>
   </w:abstractNum>
-  <w:abstractNum w:abstractNumId="22" w15:restartNumberingAfterBreak="0">
+  <w:abstractNum w:abstractNumId="23" w15:restartNumberingAfterBreak="0">
     <w:nsid w:val="5F981D54"/>
     <w:multiLevelType w:val="hybridMultilevel"/>
     <w:tmpl w:val="C472C7FE"/>
@@ -8282,7 +8506,7 @@
       </w:pPr>
     </w:lvl>
   </w:abstractNum>
-  <w:abstractNum w:abstractNumId="23" w15:restartNumberingAfterBreak="0">
+  <w:abstractNum w:abstractNumId="24" w15:restartNumberingAfterBreak="0">
     <w:nsid w:val="602403DB"/>
     <w:multiLevelType w:val="hybridMultilevel"/>
     <w:tmpl w:val="3EAE021A"/>
@@ -8368,7 +8592,7 @@
       </w:pPr>
     </w:lvl>
   </w:abstractNum>
-  <w:abstractNum w:abstractNumId="24" w15:restartNumberingAfterBreak="0">
+  <w:abstractNum w:abstractNumId="25" w15:restartNumberingAfterBreak="0">
     <w:nsid w:val="6BD6434A"/>
     <w:multiLevelType w:val="hybridMultilevel"/>
     <w:tmpl w:val="4472436C"/>
@@ -8457,7 +8681,7 @@
       </w:pPr>
     </w:lvl>
   </w:abstractNum>
-  <w:abstractNum w:abstractNumId="25" w15:restartNumberingAfterBreak="0">
+  <w:abstractNum w:abstractNumId="26" w15:restartNumberingAfterBreak="0">
     <w:nsid w:val="710F295C"/>
     <w:multiLevelType w:val="hybridMultilevel"/>
     <w:tmpl w:val="BBD4301C"/>
@@ -8547,82 +8771,85 @@
     </w:lvl>
   </w:abstractNum>
   <w:num w:numId="1">
-    <w:abstractNumId w:val="15"/>
+    <w:abstractNumId w:val="16"/>
   </w:num>
   <w:num w:numId="2">
-    <w:abstractNumId w:val="22"/>
+    <w:abstractNumId w:val="23"/>
   </w:num>
   <w:num w:numId="3">
+    <w:abstractNumId w:val="4"/>
+  </w:num>
+  <w:num w:numId="4">
+    <w:abstractNumId w:val="13"/>
+  </w:num>
+  <w:num w:numId="5">
+    <w:abstractNumId w:val="12"/>
+  </w:num>
+  <w:num w:numId="6">
+    <w:abstractNumId w:val="10"/>
+  </w:num>
+  <w:num w:numId="7">
+    <w:abstractNumId w:val="8"/>
+  </w:num>
+  <w:num w:numId="8">
     <w:abstractNumId w:val="3"/>
   </w:num>
-  <w:num w:numId="4">
-    <w:abstractNumId w:val="12"/>
-  </w:num>
-  <w:num w:numId="5">
+  <w:num w:numId="9">
     <w:abstractNumId w:val="11"/>
   </w:num>
-  <w:num w:numId="6">
-    <w:abstractNumId w:val="9"/>
-  </w:num>
-  <w:num w:numId="7">
-    <w:abstractNumId w:val="7"/>
-  </w:num>
-  <w:num w:numId="8">
-    <w:abstractNumId w:val="2"/>
-  </w:num>
-  <w:num w:numId="9">
-    <w:abstractNumId w:val="10"/>
-  </w:num>
   <w:num w:numId="10">
-    <w:abstractNumId w:val="16"/>
+    <w:abstractNumId w:val="17"/>
   </w:num>
   <w:num w:numId="11">
-    <w:abstractNumId w:val="13"/>
+    <w:abstractNumId w:val="14"/>
   </w:num>
   <w:num w:numId="12">
-    <w:abstractNumId w:val="25"/>
+    <w:abstractNumId w:val="26"/>
   </w:num>
   <w:num w:numId="13">
-    <w:abstractNumId w:val="4"/>
+    <w:abstractNumId w:val="5"/>
   </w:num>
   <w:num w:numId="14">
     <w:abstractNumId w:val="1"/>
   </w:num>
   <w:num w:numId="15">
-    <w:abstractNumId w:val="24"/>
+    <w:abstractNumId w:val="25"/>
   </w:num>
   <w:num w:numId="16">
     <w:abstractNumId w:val="0"/>
   </w:num>
   <w:num w:numId="17">
-    <w:abstractNumId w:val="23"/>
+    <w:abstractNumId w:val="24"/>
   </w:num>
   <w:num w:numId="18">
-    <w:abstractNumId w:val="14"/>
+    <w:abstractNumId w:val="15"/>
   </w:num>
   <w:num w:numId="19">
+    <w:abstractNumId w:val="19"/>
+  </w:num>
+  <w:num w:numId="20">
+    <w:abstractNumId w:val="20"/>
+  </w:num>
+  <w:num w:numId="21">
+    <w:abstractNumId w:val="22"/>
+  </w:num>
+  <w:num w:numId="22">
+    <w:abstractNumId w:val="7"/>
+  </w:num>
+  <w:num w:numId="23">
+    <w:abstractNumId w:val="9"/>
+  </w:num>
+  <w:num w:numId="24">
     <w:abstractNumId w:val="18"/>
   </w:num>
-  <w:num w:numId="20">
-    <w:abstractNumId w:val="19"/>
+  <w:num w:numId="25">
+    <w:abstractNumId w:val="6"/>
   </w:num>
-  <w:num w:numId="21">
+  <w:num w:numId="26">
     <w:abstractNumId w:val="21"/>
   </w:num>
-  <w:num w:numId="22">
-    <w:abstractNumId w:val="6"/>
-  </w:num>
-  <w:num w:numId="23">
-    <w:abstractNumId w:val="8"/>
-  </w:num>
-  <w:num w:numId="24">
-    <w:abstractNumId w:val="17"/>
-  </w:num>
-  <w:num w:numId="25">
-    <w:abstractNumId w:val="5"/>
-  </w:num>
-  <w:num w:numId="26">
-    <w:abstractNumId w:val="20"/>
+  <w:num w:numId="27">
+    <w:abstractNumId w:val="2"/>
   </w:num>
 </w:numbering>
 </file>
@@ -10116,12 +10343,14 @@
     <w:rsid w:val="00BD68A8"/>
     <w:rsid w:val="00BE1977"/>
     <w:rsid w:val="00C11EE0"/>
+    <w:rsid w:val="00C55AE4"/>
     <w:rsid w:val="00C84E1F"/>
     <w:rsid w:val="00C8601A"/>
     <w:rsid w:val="00D22849"/>
     <w:rsid w:val="00D827AE"/>
     <w:rsid w:val="00EB3FB7"/>
     <w:rsid w:val="00EE0C6D"/>
+    <w:rsid w:val="00F53F76"/>
     <w:rsid w:val="00FC4E66"/>
     <w:rsid w:val="00FF7621"/>
   </w:rsids>

</xml_diff>

<commit_message>
Ragdolls and Event dispatchers
(1)	Created an event dispatcher.
(2)	Created a custom event called ‘Kill’.
(3)	Event Destroyed node and functionality removed and replaced with the Kill event.
(4)	BeginPlay event node bound to the Event to Death Dispatcher and the event dispatcher is joined with the Kill event.
(5)	Destroy call in the Event Hit functionality replaced with a call to Death Dispatcher.
(6)	In the event graph of BH_GameMode, Bind Event To On Destroyed replaced with
(7)	Enabled ragdoll on the character mesh.
</commit_message>
<xml_diff>
--- a/Project Backlog - Barrel Hopper.docx
+++ b/Project Backlog - Barrel Hopper.docx
@@ -5161,7 +5161,13 @@
               <w:t>2</w:t>
             </w:r>
             <w:r>
-              <w:t>022.03.</w:t>
+              <w:t>022.0</w:t>
+            </w:r>
+            <w:r>
+              <w:t>4</w:t>
+            </w:r>
+            <w:r>
+              <w:t>.</w:t>
             </w:r>
           </w:p>
         </w:tc>
@@ -5172,7 +5178,19 @@
           <w:p>
             <w:pPr>
               <w:jc w:val="left"/>
-            </w:pPr>
+              <w:rPr>
+                <w:rFonts w:hint="eastAsia"/>
+              </w:rPr>
+            </w:pPr>
+            <w:r>
+              <w:rPr>
+                <w:rFonts w:hint="eastAsia"/>
+              </w:rPr>
+              <w:t>R</w:t>
+            </w:r>
+            <w:r>
+              <w:t>agdolls and Event dispatchers</w:t>
+            </w:r>
           </w:p>
         </w:tc>
         <w:tc>
@@ -5182,9 +5200,142 @@
           <w:p>
             <w:pPr>
               <w:pStyle w:val="a5"/>
-              <w:ind w:leftChars="0" w:left="0"/>
-              <w:jc w:val="left"/>
-            </w:pPr>
+              <w:numPr>
+                <w:ilvl w:val="0"/>
+                <w:numId w:val="28"/>
+              </w:numPr>
+              <w:ind w:leftChars="0"/>
+              <w:jc w:val="left"/>
+            </w:pPr>
+            <w:r>
+              <w:rPr>
+                <w:rFonts w:hint="eastAsia"/>
+              </w:rPr>
+              <w:t>C</w:t>
+            </w:r>
+            <w:r>
+              <w:t>reated an event dispatcher.</w:t>
+            </w:r>
+          </w:p>
+          <w:p>
+            <w:pPr>
+              <w:pStyle w:val="a5"/>
+              <w:numPr>
+                <w:ilvl w:val="0"/>
+                <w:numId w:val="28"/>
+              </w:numPr>
+              <w:ind w:leftChars="0"/>
+              <w:jc w:val="left"/>
+            </w:pPr>
+            <w:r>
+              <w:rPr>
+                <w:rFonts w:hint="eastAsia"/>
+              </w:rPr>
+              <w:t>C</w:t>
+            </w:r>
+            <w:r>
+              <w:t>reated a custom event called ‘Kill’.</w:t>
+            </w:r>
+          </w:p>
+          <w:p>
+            <w:pPr>
+              <w:pStyle w:val="a5"/>
+              <w:numPr>
+                <w:ilvl w:val="0"/>
+                <w:numId w:val="28"/>
+              </w:numPr>
+              <w:ind w:leftChars="0"/>
+              <w:jc w:val="left"/>
+            </w:pPr>
+            <w:r>
+              <w:rPr>
+                <w:rFonts w:hint="eastAsia"/>
+              </w:rPr>
+              <w:t>E</w:t>
+            </w:r>
+            <w:r>
+              <w:t>vent Destroyed node and functionality removed and replaced with the Kill event.</w:t>
+            </w:r>
+          </w:p>
+          <w:p>
+            <w:pPr>
+              <w:pStyle w:val="a5"/>
+              <w:numPr>
+                <w:ilvl w:val="0"/>
+                <w:numId w:val="28"/>
+              </w:numPr>
+              <w:ind w:leftChars="0"/>
+              <w:jc w:val="left"/>
+            </w:pPr>
+            <w:r>
+              <w:rPr>
+                <w:rFonts w:hint="eastAsia"/>
+              </w:rPr>
+              <w:t>B</w:t>
+            </w:r>
+            <w:r>
+              <w:t>eginPlay event node bound to the Event to Death Dispatcher and the event dispatcher is joined with the Kill event.</w:t>
+            </w:r>
+          </w:p>
+          <w:p>
+            <w:pPr>
+              <w:pStyle w:val="a5"/>
+              <w:numPr>
+                <w:ilvl w:val="0"/>
+                <w:numId w:val="28"/>
+              </w:numPr>
+              <w:ind w:leftChars="0"/>
+              <w:jc w:val="left"/>
+            </w:pPr>
+            <w:r>
+              <w:rPr>
+                <w:rFonts w:hint="eastAsia"/>
+              </w:rPr>
+              <w:t>D</w:t>
+            </w:r>
+            <w:r>
+              <w:t>estroy call in the Event Hit functionality replaced with a call to Death Dispatcher.</w:t>
+            </w:r>
+          </w:p>
+          <w:p>
+            <w:pPr>
+              <w:pStyle w:val="a5"/>
+              <w:numPr>
+                <w:ilvl w:val="0"/>
+                <w:numId w:val="28"/>
+              </w:numPr>
+              <w:ind w:leftChars="0"/>
+              <w:jc w:val="left"/>
+            </w:pPr>
+            <w:r>
+              <w:rPr>
+                <w:rFonts w:hint="eastAsia"/>
+              </w:rPr>
+              <w:t>I</w:t>
+            </w:r>
+            <w:r>
+              <w:t xml:space="preserve">n the event graph of BH_GameMode, Bind Event To On Destroyed replaced with </w:t>
+            </w:r>
+          </w:p>
+          <w:p>
+            <w:pPr>
+              <w:pStyle w:val="a5"/>
+              <w:numPr>
+                <w:ilvl w:val="0"/>
+                <w:numId w:val="28"/>
+              </w:numPr>
+              <w:ind w:leftChars="0"/>
+              <w:jc w:val="left"/>
+            </w:pPr>
+            <w:r>
+              <w:rPr>
+                <w:rFonts w:hint="eastAsia"/>
+              </w:rPr>
+              <w:t>E</w:t>
+            </w:r>
+            <w:r>
+              <w:t>nabled ragdoll on the character mesh.</w:t>
+            </w:r>
           </w:p>
         </w:tc>
         <w:tc>
@@ -5235,12 +5386,9 @@
             </w:pPr>
             <w:r>
               <w:rPr>
-                <w:rFonts w:hint="eastAsia"/>
-              </w:rPr>
-              <w:t>N</w:t>
-            </w:r>
-            <w:r>
-              <w:t>/A</w:t>
+                <w:color w:val="0070C0"/>
+              </w:rPr>
+              <w:t>DeathDispatcher</w:t>
             </w:r>
           </w:p>
         </w:tc>
@@ -5308,7 +5456,7 @@
               <w:t>2</w:t>
             </w:r>
             <w:r>
-              <w:t>022.03.</w:t>
+              <w:t>022.04.</w:t>
             </w:r>
           </w:p>
         </w:tc>
@@ -5401,7 +5549,7 @@
             <w:tag w:val="Status"/>
             <w:id w:val="-1797523947"/>
             <w:placeholder>
-              <w:docPart w:val="E6F9B2FE54894DBF99C1F85ED7204B4C"/>
+              <w:docPart w:val="01463E35DE7D47338B7E7355D49847D0"/>
             </w:placeholder>
             <w:dropDownList>
               <w:listItem w:value="항목을 선택하세요."/>
@@ -5410,7 +5558,6 @@
               <w:listItem w:displayText="Completed" w:value="Completed"/>
             </w:dropDownList>
           </w:sdtPr>
-          <w:sdtEndPr/>
           <w:sdtContent>
             <w:tc>
               <w:tcPr>
@@ -5452,10 +5599,11 @@
               <w:rPr>
                 <w:rFonts w:hint="eastAsia"/>
               </w:rPr>
+              <w:lastRenderedPageBreak/>
               <w:t>2</w:t>
             </w:r>
             <w:r>
-              <w:t>022.03.</w:t>
+              <w:t>022.04.</w:t>
             </w:r>
           </w:p>
         </w:tc>
@@ -5548,7 +5696,7 @@
             <w:tag w:val="Status"/>
             <w:id w:val="15287738"/>
             <w:placeholder>
-              <w:docPart w:val="3322C7AEF6E24BBE86381EC7DF45446B"/>
+              <w:docPart w:val="2AA53468E6994093B8C79A950478EF74"/>
             </w:placeholder>
             <w:dropDownList>
               <w:listItem w:value="항목을 선택하세요."/>
@@ -5557,7 +5705,6 @@
               <w:listItem w:displayText="Completed" w:value="Completed"/>
             </w:dropDownList>
           </w:sdtPr>
-          <w:sdtEndPr/>
           <w:sdtContent>
             <w:tc>
               <w:tcPr>
@@ -5602,7 +5749,7 @@
               <w:t>2</w:t>
             </w:r>
             <w:r>
-              <w:t>022.03.</w:t>
+              <w:t>022.04.</w:t>
             </w:r>
           </w:p>
         </w:tc>
@@ -5695,7 +5842,7 @@
             <w:tag w:val="Status"/>
             <w:id w:val="1276829591"/>
             <w:placeholder>
-              <w:docPart w:val="27AB77C6D0CF452BA9FD40DF62ABDFB5"/>
+              <w:docPart w:val="2E1EDDD61433426980968E4406B52BCF"/>
             </w:placeholder>
             <w:dropDownList>
               <w:listItem w:value="항목을 선택하세요."/>
@@ -5704,7 +5851,6 @@
               <w:listItem w:displayText="Completed" w:value="Completed"/>
             </w:dropDownList>
           </w:sdtPr>
-          <w:sdtEndPr/>
           <w:sdtContent>
             <w:tc>
               <w:tcPr>
@@ -5749,7 +5895,7 @@
               <w:t>2</w:t>
             </w:r>
             <w:r>
-              <w:t>022.03.</w:t>
+              <w:t>022.04.</w:t>
             </w:r>
           </w:p>
         </w:tc>
@@ -5842,7 +5988,7 @@
             <w:tag w:val="Status"/>
             <w:id w:val="505252836"/>
             <w:placeholder>
-              <w:docPart w:val="2432DBD23CA043DA9EF3840D66E7A748"/>
+              <w:docPart w:val="8D1764F15AE549FAB0C7962E8F45478F"/>
             </w:placeholder>
             <w:dropDownList>
               <w:listItem w:value="항목을 선택하세요."/>
@@ -5851,7 +5997,6 @@
               <w:listItem w:displayText="Completed" w:value="Completed"/>
             </w:dropDownList>
           </w:sdtPr>
-          <w:sdtEndPr/>
           <w:sdtContent>
             <w:tc>
               <w:tcPr>
@@ -5896,7 +6041,7 @@
               <w:t>2</w:t>
             </w:r>
             <w:r>
-              <w:t>022.03.</w:t>
+              <w:t>022.04.</w:t>
             </w:r>
           </w:p>
         </w:tc>
@@ -5989,7 +6134,7 @@
             <w:tag w:val="Status"/>
             <w:id w:val="355479068"/>
             <w:placeholder>
-              <w:docPart w:val="EA5991F8351741F0A3D4A7B7255C115D"/>
+              <w:docPart w:val="342D38256CF04305A55B7D750E3446F0"/>
             </w:placeholder>
             <w:dropDownList>
               <w:listItem w:value="항목을 선택하세요."/>
@@ -5998,7 +6143,6 @@
               <w:listItem w:displayText="Completed" w:value="Completed"/>
             </w:dropDownList>
           </w:sdtPr>
-          <w:sdtEndPr/>
           <w:sdtContent>
             <w:tc>
               <w:tcPr>
@@ -6043,7 +6187,7 @@
               <w:t>2</w:t>
             </w:r>
             <w:r>
-              <w:t>022.03.</w:t>
+              <w:t>022.04.</w:t>
             </w:r>
           </w:p>
         </w:tc>
@@ -6136,7 +6280,7 @@
             <w:tag w:val="Status"/>
             <w:id w:val="2085102343"/>
             <w:placeholder>
-              <w:docPart w:val="7373B362495144F8AE38C6BCF3697FF0"/>
+              <w:docPart w:val="516423B264884530B9B460707BF77752"/>
             </w:placeholder>
             <w:dropDownList>
               <w:listItem w:value="항목을 선택하세요."/>
@@ -6145,7 +6289,6 @@
               <w:listItem w:displayText="Completed" w:value="Completed"/>
             </w:dropDownList>
           </w:sdtPr>
-          <w:sdtEndPr/>
           <w:sdtContent>
             <w:tc>
               <w:tcPr>
@@ -6190,7 +6333,7 @@
               <w:t>2</w:t>
             </w:r>
             <w:r>
-              <w:t>022.03.</w:t>
+              <w:t>022.04.</w:t>
             </w:r>
           </w:p>
         </w:tc>
@@ -6283,7 +6426,7 @@
             <w:tag w:val="Status"/>
             <w:id w:val="1022832353"/>
             <w:placeholder>
-              <w:docPart w:val="296E2EDDBC0348C7BF15C8F0A3D82AFB"/>
+              <w:docPart w:val="83D06D9601254AAE84FFE1AB9D7A17C3"/>
             </w:placeholder>
             <w:dropDownList>
               <w:listItem w:value="항목을 선택하세요."/>
@@ -6292,7 +6435,6 @@
               <w:listItem w:displayText="Completed" w:value="Completed"/>
             </w:dropDownList>
           </w:sdtPr>
-          <w:sdtEndPr/>
           <w:sdtContent>
             <w:tc>
               <w:tcPr>
@@ -6469,6 +6611,95 @@
     </w:lvl>
   </w:abstractNum>
   <w:abstractNum w:abstractNumId="1" w15:restartNumberingAfterBreak="0">
+    <w:nsid w:val="0568125F"/>
+    <w:multiLevelType w:val="hybridMultilevel"/>
+    <w:tmpl w:val="17768AE0"/>
+    <w:lvl w:ilvl="0" w:tplc="EA708EFA">
+      <w:start w:val="1"/>
+      <w:numFmt w:val="decimal"/>
+      <w:lvlText w:val="(%1)"/>
+      <w:lvlJc w:val="left"/>
+      <w:pPr>
+        <w:ind w:left="400" w:hanging="400"/>
+      </w:pPr>
+      <w:rPr>
+        <w:rFonts w:hint="default"/>
+      </w:rPr>
+    </w:lvl>
+    <w:lvl w:ilvl="1" w:tplc="04090019" w:tentative="1">
+      <w:start w:val="1"/>
+      <w:numFmt w:val="upperLetter"/>
+      <w:lvlText w:val="%2."/>
+      <w:lvlJc w:val="left"/>
+      <w:pPr>
+        <w:ind w:left="800" w:hanging="400"/>
+      </w:pPr>
+    </w:lvl>
+    <w:lvl w:ilvl="2" w:tplc="0409001B" w:tentative="1">
+      <w:start w:val="1"/>
+      <w:numFmt w:val="lowerRoman"/>
+      <w:lvlText w:val="%3."/>
+      <w:lvlJc w:val="right"/>
+      <w:pPr>
+        <w:ind w:left="1200" w:hanging="400"/>
+      </w:pPr>
+    </w:lvl>
+    <w:lvl w:ilvl="3" w:tplc="0409000F" w:tentative="1">
+      <w:start w:val="1"/>
+      <w:numFmt w:val="decimal"/>
+      <w:lvlText w:val="%4."/>
+      <w:lvlJc w:val="left"/>
+      <w:pPr>
+        <w:ind w:left="1600" w:hanging="400"/>
+      </w:pPr>
+    </w:lvl>
+    <w:lvl w:ilvl="4" w:tplc="04090019" w:tentative="1">
+      <w:start w:val="1"/>
+      <w:numFmt w:val="upperLetter"/>
+      <w:lvlText w:val="%5."/>
+      <w:lvlJc w:val="left"/>
+      <w:pPr>
+        <w:ind w:left="2000" w:hanging="400"/>
+      </w:pPr>
+    </w:lvl>
+    <w:lvl w:ilvl="5" w:tplc="0409001B" w:tentative="1">
+      <w:start w:val="1"/>
+      <w:numFmt w:val="lowerRoman"/>
+      <w:lvlText w:val="%6."/>
+      <w:lvlJc w:val="right"/>
+      <w:pPr>
+        <w:ind w:left="2400" w:hanging="400"/>
+      </w:pPr>
+    </w:lvl>
+    <w:lvl w:ilvl="6" w:tplc="0409000F" w:tentative="1">
+      <w:start w:val="1"/>
+      <w:numFmt w:val="decimal"/>
+      <w:lvlText w:val="%7."/>
+      <w:lvlJc w:val="left"/>
+      <w:pPr>
+        <w:ind w:left="2800" w:hanging="400"/>
+      </w:pPr>
+    </w:lvl>
+    <w:lvl w:ilvl="7" w:tplc="04090019" w:tentative="1">
+      <w:start w:val="1"/>
+      <w:numFmt w:val="upperLetter"/>
+      <w:lvlText w:val="%8."/>
+      <w:lvlJc w:val="left"/>
+      <w:pPr>
+        <w:ind w:left="3200" w:hanging="400"/>
+      </w:pPr>
+    </w:lvl>
+    <w:lvl w:ilvl="8" w:tplc="0409001B" w:tentative="1">
+      <w:start w:val="1"/>
+      <w:numFmt w:val="lowerRoman"/>
+      <w:lvlText w:val="%9."/>
+      <w:lvlJc w:val="right"/>
+      <w:pPr>
+        <w:ind w:left="3600" w:hanging="400"/>
+      </w:pPr>
+    </w:lvl>
+  </w:abstractNum>
+  <w:abstractNum w:abstractNumId="2" w15:restartNumberingAfterBreak="0">
     <w:nsid w:val="074B78B5"/>
     <w:multiLevelType w:val="hybridMultilevel"/>
     <w:tmpl w:val="B12C695C"/>
@@ -6557,7 +6788,7 @@
       </w:pPr>
     </w:lvl>
   </w:abstractNum>
-  <w:abstractNum w:abstractNumId="2" w15:restartNumberingAfterBreak="0">
+  <w:abstractNum w:abstractNumId="3" w15:restartNumberingAfterBreak="0">
     <w:nsid w:val="0F777B52"/>
     <w:multiLevelType w:val="hybridMultilevel"/>
     <w:tmpl w:val="B5EA7296"/>
@@ -6646,7 +6877,7 @@
       </w:pPr>
     </w:lvl>
   </w:abstractNum>
-  <w:abstractNum w:abstractNumId="3" w15:restartNumberingAfterBreak="0">
+  <w:abstractNum w:abstractNumId="4" w15:restartNumberingAfterBreak="0">
     <w:nsid w:val="15965A54"/>
     <w:multiLevelType w:val="hybridMultilevel"/>
     <w:tmpl w:val="068C6FB2"/>
@@ -6735,7 +6966,7 @@
       </w:pPr>
     </w:lvl>
   </w:abstractNum>
-  <w:abstractNum w:abstractNumId="4" w15:restartNumberingAfterBreak="0">
+  <w:abstractNum w:abstractNumId="5" w15:restartNumberingAfterBreak="0">
     <w:nsid w:val="199939CB"/>
     <w:multiLevelType w:val="hybridMultilevel"/>
     <w:tmpl w:val="AA10B64E"/>
@@ -6824,7 +7055,7 @@
       </w:pPr>
     </w:lvl>
   </w:abstractNum>
-  <w:abstractNum w:abstractNumId="5" w15:restartNumberingAfterBreak="0">
+  <w:abstractNum w:abstractNumId="6" w15:restartNumberingAfterBreak="0">
     <w:nsid w:val="1A8636E9"/>
     <w:multiLevelType w:val="hybridMultilevel"/>
     <w:tmpl w:val="708ACB20"/>
@@ -6913,7 +7144,7 @@
       </w:pPr>
     </w:lvl>
   </w:abstractNum>
-  <w:abstractNum w:abstractNumId="6" w15:restartNumberingAfterBreak="0">
+  <w:abstractNum w:abstractNumId="7" w15:restartNumberingAfterBreak="0">
     <w:nsid w:val="1BE670E6"/>
     <w:multiLevelType w:val="hybridMultilevel"/>
     <w:tmpl w:val="FAAEAAF6"/>
@@ -7002,7 +7233,7 @@
       </w:pPr>
     </w:lvl>
   </w:abstractNum>
-  <w:abstractNum w:abstractNumId="7" w15:restartNumberingAfterBreak="0">
+  <w:abstractNum w:abstractNumId="8" w15:restartNumberingAfterBreak="0">
     <w:nsid w:val="1CB0456A"/>
     <w:multiLevelType w:val="hybridMultilevel"/>
     <w:tmpl w:val="7CBE15F8"/>
@@ -7091,7 +7322,7 @@
       </w:pPr>
     </w:lvl>
   </w:abstractNum>
-  <w:abstractNum w:abstractNumId="8" w15:restartNumberingAfterBreak="0">
+  <w:abstractNum w:abstractNumId="9" w15:restartNumberingAfterBreak="0">
     <w:nsid w:val="22182110"/>
     <w:multiLevelType w:val="hybridMultilevel"/>
     <w:tmpl w:val="4A88D1AA"/>
@@ -7177,7 +7408,7 @@
       </w:pPr>
     </w:lvl>
   </w:abstractNum>
-  <w:abstractNum w:abstractNumId="9" w15:restartNumberingAfterBreak="0">
+  <w:abstractNum w:abstractNumId="10" w15:restartNumberingAfterBreak="0">
     <w:nsid w:val="224C004F"/>
     <w:multiLevelType w:val="hybridMultilevel"/>
     <w:tmpl w:val="2B84E15A"/>
@@ -7266,7 +7497,7 @@
       </w:pPr>
     </w:lvl>
   </w:abstractNum>
-  <w:abstractNum w:abstractNumId="10" w15:restartNumberingAfterBreak="0">
+  <w:abstractNum w:abstractNumId="11" w15:restartNumberingAfterBreak="0">
     <w:nsid w:val="22CA60D3"/>
     <w:multiLevelType w:val="hybridMultilevel"/>
     <w:tmpl w:val="89C820DA"/>
@@ -7355,7 +7586,7 @@
       </w:pPr>
     </w:lvl>
   </w:abstractNum>
-  <w:abstractNum w:abstractNumId="11" w15:restartNumberingAfterBreak="0">
+  <w:abstractNum w:abstractNumId="12" w15:restartNumberingAfterBreak="0">
     <w:nsid w:val="28655C41"/>
     <w:multiLevelType w:val="hybridMultilevel"/>
     <w:tmpl w:val="D8C0D436"/>
@@ -7444,7 +7675,7 @@
       </w:pPr>
     </w:lvl>
   </w:abstractNum>
-  <w:abstractNum w:abstractNumId="12" w15:restartNumberingAfterBreak="0">
+  <w:abstractNum w:abstractNumId="13" w15:restartNumberingAfterBreak="0">
     <w:nsid w:val="2CBD0379"/>
     <w:multiLevelType w:val="hybridMultilevel"/>
     <w:tmpl w:val="9D92611C"/>
@@ -7533,7 +7764,7 @@
       </w:pPr>
     </w:lvl>
   </w:abstractNum>
-  <w:abstractNum w:abstractNumId="13" w15:restartNumberingAfterBreak="0">
+  <w:abstractNum w:abstractNumId="14" w15:restartNumberingAfterBreak="0">
     <w:nsid w:val="2D5020E6"/>
     <w:multiLevelType w:val="hybridMultilevel"/>
     <w:tmpl w:val="6972CB2E"/>
@@ -7622,7 +7853,7 @@
       </w:pPr>
     </w:lvl>
   </w:abstractNum>
-  <w:abstractNum w:abstractNumId="14" w15:restartNumberingAfterBreak="0">
+  <w:abstractNum w:abstractNumId="15" w15:restartNumberingAfterBreak="0">
     <w:nsid w:val="2ED737E9"/>
     <w:multiLevelType w:val="hybridMultilevel"/>
     <w:tmpl w:val="6E7035C0"/>
@@ -7708,7 +7939,7 @@
       </w:pPr>
     </w:lvl>
   </w:abstractNum>
-  <w:abstractNum w:abstractNumId="15" w15:restartNumberingAfterBreak="0">
+  <w:abstractNum w:abstractNumId="16" w15:restartNumberingAfterBreak="0">
     <w:nsid w:val="32AA4EDA"/>
     <w:multiLevelType w:val="hybridMultilevel"/>
     <w:tmpl w:val="7FE4ACB2"/>
@@ -7797,7 +8028,7 @@
       </w:pPr>
     </w:lvl>
   </w:abstractNum>
-  <w:abstractNum w:abstractNumId="16" w15:restartNumberingAfterBreak="0">
+  <w:abstractNum w:abstractNumId="17" w15:restartNumberingAfterBreak="0">
     <w:nsid w:val="346E0DCA"/>
     <w:multiLevelType w:val="hybridMultilevel"/>
     <w:tmpl w:val="73DC2400"/>
@@ -7886,7 +8117,7 @@
       </w:pPr>
     </w:lvl>
   </w:abstractNum>
-  <w:abstractNum w:abstractNumId="17" w15:restartNumberingAfterBreak="0">
+  <w:abstractNum w:abstractNumId="18" w15:restartNumberingAfterBreak="0">
     <w:nsid w:val="45BE47C7"/>
     <w:multiLevelType w:val="hybridMultilevel"/>
     <w:tmpl w:val="D7A0A5BA"/>
@@ -7975,7 +8206,7 @@
       </w:pPr>
     </w:lvl>
   </w:abstractNum>
-  <w:abstractNum w:abstractNumId="18" w15:restartNumberingAfterBreak="0">
+  <w:abstractNum w:abstractNumId="19" w15:restartNumberingAfterBreak="0">
     <w:nsid w:val="4EF66CE0"/>
     <w:multiLevelType w:val="hybridMultilevel"/>
     <w:tmpl w:val="5DF86D08"/>
@@ -8064,7 +8295,7 @@
       </w:pPr>
     </w:lvl>
   </w:abstractNum>
-  <w:abstractNum w:abstractNumId="19" w15:restartNumberingAfterBreak="0">
+  <w:abstractNum w:abstractNumId="20" w15:restartNumberingAfterBreak="0">
     <w:nsid w:val="513D67C3"/>
     <w:multiLevelType w:val="hybridMultilevel"/>
     <w:tmpl w:val="D5D6F25C"/>
@@ -8150,7 +8381,7 @@
       </w:pPr>
     </w:lvl>
   </w:abstractNum>
-  <w:abstractNum w:abstractNumId="20" w15:restartNumberingAfterBreak="0">
+  <w:abstractNum w:abstractNumId="21" w15:restartNumberingAfterBreak="0">
     <w:nsid w:val="582129FF"/>
     <w:multiLevelType w:val="hybridMultilevel"/>
     <w:tmpl w:val="C1989344"/>
@@ -8239,7 +8470,7 @@
       </w:pPr>
     </w:lvl>
   </w:abstractNum>
-  <w:abstractNum w:abstractNumId="21" w15:restartNumberingAfterBreak="0">
+  <w:abstractNum w:abstractNumId="22" w15:restartNumberingAfterBreak="0">
     <w:nsid w:val="59943DC0"/>
     <w:multiLevelType w:val="hybridMultilevel"/>
     <w:tmpl w:val="4EA2FB14"/>
@@ -8328,7 +8559,7 @@
       </w:pPr>
     </w:lvl>
   </w:abstractNum>
-  <w:abstractNum w:abstractNumId="22" w15:restartNumberingAfterBreak="0">
+  <w:abstractNum w:abstractNumId="23" w15:restartNumberingAfterBreak="0">
     <w:nsid w:val="5D541BA7"/>
     <w:multiLevelType w:val="hybridMultilevel"/>
     <w:tmpl w:val="08E22F9C"/>
@@ -8417,7 +8648,7 @@
       </w:pPr>
     </w:lvl>
   </w:abstractNum>
-  <w:abstractNum w:abstractNumId="23" w15:restartNumberingAfterBreak="0">
+  <w:abstractNum w:abstractNumId="24" w15:restartNumberingAfterBreak="0">
     <w:nsid w:val="5F981D54"/>
     <w:multiLevelType w:val="hybridMultilevel"/>
     <w:tmpl w:val="C472C7FE"/>
@@ -8506,7 +8737,7 @@
       </w:pPr>
     </w:lvl>
   </w:abstractNum>
-  <w:abstractNum w:abstractNumId="24" w15:restartNumberingAfterBreak="0">
+  <w:abstractNum w:abstractNumId="25" w15:restartNumberingAfterBreak="0">
     <w:nsid w:val="602403DB"/>
     <w:multiLevelType w:val="hybridMultilevel"/>
     <w:tmpl w:val="3EAE021A"/>
@@ -8592,7 +8823,7 @@
       </w:pPr>
     </w:lvl>
   </w:abstractNum>
-  <w:abstractNum w:abstractNumId="25" w15:restartNumberingAfterBreak="0">
+  <w:abstractNum w:abstractNumId="26" w15:restartNumberingAfterBreak="0">
     <w:nsid w:val="6BD6434A"/>
     <w:multiLevelType w:val="hybridMultilevel"/>
     <w:tmpl w:val="4472436C"/>
@@ -8681,7 +8912,7 @@
       </w:pPr>
     </w:lvl>
   </w:abstractNum>
-  <w:abstractNum w:abstractNumId="26" w15:restartNumberingAfterBreak="0">
+  <w:abstractNum w:abstractNumId="27" w15:restartNumberingAfterBreak="0">
     <w:nsid w:val="710F295C"/>
     <w:multiLevelType w:val="hybridMultilevel"/>
     <w:tmpl w:val="BBD4301C"/>
@@ -8771,85 +9002,88 @@
     </w:lvl>
   </w:abstractNum>
   <w:num w:numId="1">
-    <w:abstractNumId w:val="16"/>
+    <w:abstractNumId w:val="17"/>
   </w:num>
   <w:num w:numId="2">
-    <w:abstractNumId w:val="23"/>
+    <w:abstractNumId w:val="24"/>
   </w:num>
   <w:num w:numId="3">
+    <w:abstractNumId w:val="5"/>
+  </w:num>
+  <w:num w:numId="4">
+    <w:abstractNumId w:val="14"/>
+  </w:num>
+  <w:num w:numId="5">
+    <w:abstractNumId w:val="13"/>
+  </w:num>
+  <w:num w:numId="6">
+    <w:abstractNumId w:val="11"/>
+  </w:num>
+  <w:num w:numId="7">
+    <w:abstractNumId w:val="9"/>
+  </w:num>
+  <w:num w:numId="8">
     <w:abstractNumId w:val="4"/>
   </w:num>
-  <w:num w:numId="4">
-    <w:abstractNumId w:val="13"/>
-  </w:num>
-  <w:num w:numId="5">
+  <w:num w:numId="9">
     <w:abstractNumId w:val="12"/>
   </w:num>
-  <w:num w:numId="6">
-    <w:abstractNumId w:val="10"/>
-  </w:num>
-  <w:num w:numId="7">
-    <w:abstractNumId w:val="8"/>
-  </w:num>
-  <w:num w:numId="8">
-    <w:abstractNumId w:val="3"/>
-  </w:num>
-  <w:num w:numId="9">
-    <w:abstractNumId w:val="11"/>
-  </w:num>
   <w:num w:numId="10">
-    <w:abstractNumId w:val="17"/>
+    <w:abstractNumId w:val="18"/>
   </w:num>
   <w:num w:numId="11">
-    <w:abstractNumId w:val="14"/>
+    <w:abstractNumId w:val="15"/>
   </w:num>
   <w:num w:numId="12">
-    <w:abstractNumId w:val="26"/>
+    <w:abstractNumId w:val="27"/>
   </w:num>
   <w:num w:numId="13">
-    <w:abstractNumId w:val="5"/>
+    <w:abstractNumId w:val="6"/>
   </w:num>
   <w:num w:numId="14">
-    <w:abstractNumId w:val="1"/>
+    <w:abstractNumId w:val="2"/>
   </w:num>
   <w:num w:numId="15">
-    <w:abstractNumId w:val="25"/>
+    <w:abstractNumId w:val="26"/>
   </w:num>
   <w:num w:numId="16">
     <w:abstractNumId w:val="0"/>
   </w:num>
   <w:num w:numId="17">
-    <w:abstractNumId w:val="24"/>
+    <w:abstractNumId w:val="25"/>
   </w:num>
   <w:num w:numId="18">
-    <w:abstractNumId w:val="15"/>
+    <w:abstractNumId w:val="16"/>
   </w:num>
   <w:num w:numId="19">
+    <w:abstractNumId w:val="20"/>
+  </w:num>
+  <w:num w:numId="20">
+    <w:abstractNumId w:val="21"/>
+  </w:num>
+  <w:num w:numId="21">
+    <w:abstractNumId w:val="23"/>
+  </w:num>
+  <w:num w:numId="22">
+    <w:abstractNumId w:val="8"/>
+  </w:num>
+  <w:num w:numId="23">
+    <w:abstractNumId w:val="10"/>
+  </w:num>
+  <w:num w:numId="24">
     <w:abstractNumId w:val="19"/>
   </w:num>
-  <w:num w:numId="20">
-    <w:abstractNumId w:val="20"/>
+  <w:num w:numId="25">
+    <w:abstractNumId w:val="7"/>
   </w:num>
-  <w:num w:numId="21">
+  <w:num w:numId="26">
     <w:abstractNumId w:val="22"/>
   </w:num>
-  <w:num w:numId="22">
-    <w:abstractNumId w:val="7"/>
+  <w:num w:numId="27">
+    <w:abstractNumId w:val="3"/>
   </w:num>
-  <w:num w:numId="23">
-    <w:abstractNumId w:val="9"/>
-  </w:num>
-  <w:num w:numId="24">
-    <w:abstractNumId w:val="18"/>
-  </w:num>
-  <w:num w:numId="25">
-    <w:abstractNumId w:val="6"/>
-  </w:num>
-  <w:num w:numId="26">
-    <w:abstractNumId w:val="21"/>
-  </w:num>
-  <w:num w:numId="27">
-    <w:abstractNumId w:val="2"/>
+  <w:num w:numId="28">
+    <w:abstractNumId w:val="1"/>
   </w:num>
 </w:numbering>
 </file>
@@ -10074,7 +10308,7 @@
     </w:docPart>
     <w:docPart>
       <w:docPartPr>
-        <w:name w:val="E6F9B2FE54894DBF99C1F85ED7204B4C"/>
+        <w:name w:val="01463E35DE7D47338B7E7355D49847D0"/>
         <w:category>
           <w:name w:val="일반"/>
           <w:gallery w:val="placeholder"/>
@@ -10085,12 +10319,12 @@
         <w:behaviors>
           <w:behavior w:val="content"/>
         </w:behaviors>
-        <w:guid w:val="{08395DF3-598D-446F-BDCC-7659B2B860E8}"/>
+        <w:guid w:val="{493072E5-5FAA-40E6-A1EA-0D15BD9BA2CD}"/>
       </w:docPartPr>
       <w:docPartBody>
         <w:p>
           <w:pPr>
-            <w:pStyle w:val="E6F9B2FE54894DBF99C1F85ED7204B4C"/>
+            <w:pStyle w:val="01463E35DE7D47338B7E7355D49847D0"/>
           </w:pPr>
           <w:r>
             <w:rPr>
@@ -10103,7 +10337,7 @@
     </w:docPart>
     <w:docPart>
       <w:docPartPr>
-        <w:name w:val="3322C7AEF6E24BBE86381EC7DF45446B"/>
+        <w:name w:val="2AA53468E6994093B8C79A950478EF74"/>
         <w:category>
           <w:name w:val="일반"/>
           <w:gallery w:val="placeholder"/>
@@ -10114,12 +10348,12 @@
         <w:behaviors>
           <w:behavior w:val="content"/>
         </w:behaviors>
-        <w:guid w:val="{6A782B23-F3DB-48EF-AA59-BBEB29DCC7EB}"/>
+        <w:guid w:val="{9237BCB2-5B3D-4986-AD74-D4362FE997CE}"/>
       </w:docPartPr>
       <w:docPartBody>
         <w:p>
           <w:pPr>
-            <w:pStyle w:val="3322C7AEF6E24BBE86381EC7DF45446B"/>
+            <w:pStyle w:val="2AA53468E6994093B8C79A950478EF74"/>
           </w:pPr>
           <w:r>
             <w:rPr>
@@ -10132,7 +10366,7 @@
     </w:docPart>
     <w:docPart>
       <w:docPartPr>
-        <w:name w:val="27AB77C6D0CF452BA9FD40DF62ABDFB5"/>
+        <w:name w:val="2E1EDDD61433426980968E4406B52BCF"/>
         <w:category>
           <w:name w:val="일반"/>
           <w:gallery w:val="placeholder"/>
@@ -10143,12 +10377,12 @@
         <w:behaviors>
           <w:behavior w:val="content"/>
         </w:behaviors>
-        <w:guid w:val="{B845D031-C671-4C05-88F1-6887216F02BC}"/>
+        <w:guid w:val="{04BC5F21-0575-4D7E-9EB0-9AD9568AA490}"/>
       </w:docPartPr>
       <w:docPartBody>
         <w:p>
           <w:pPr>
-            <w:pStyle w:val="27AB77C6D0CF452BA9FD40DF62ABDFB5"/>
+            <w:pStyle w:val="2E1EDDD61433426980968E4406B52BCF"/>
           </w:pPr>
           <w:r>
             <w:rPr>
@@ -10161,7 +10395,7 @@
     </w:docPart>
     <w:docPart>
       <w:docPartPr>
-        <w:name w:val="2432DBD23CA043DA9EF3840D66E7A748"/>
+        <w:name w:val="8D1764F15AE549FAB0C7962E8F45478F"/>
         <w:category>
           <w:name w:val="일반"/>
           <w:gallery w:val="placeholder"/>
@@ -10172,12 +10406,12 @@
         <w:behaviors>
           <w:behavior w:val="content"/>
         </w:behaviors>
-        <w:guid w:val="{B40D001A-6432-47DE-A174-1D8690595CC6}"/>
+        <w:guid w:val="{BFA855D5-A32A-46E8-8340-AEC7F1DAFD98}"/>
       </w:docPartPr>
       <w:docPartBody>
         <w:p>
           <w:pPr>
-            <w:pStyle w:val="2432DBD23CA043DA9EF3840D66E7A748"/>
+            <w:pStyle w:val="8D1764F15AE549FAB0C7962E8F45478F"/>
           </w:pPr>
           <w:r>
             <w:rPr>
@@ -10190,7 +10424,7 @@
     </w:docPart>
     <w:docPart>
       <w:docPartPr>
-        <w:name w:val="EA5991F8351741F0A3D4A7B7255C115D"/>
+        <w:name w:val="342D38256CF04305A55B7D750E3446F0"/>
         <w:category>
           <w:name w:val="일반"/>
           <w:gallery w:val="placeholder"/>
@@ -10201,12 +10435,12 @@
         <w:behaviors>
           <w:behavior w:val="content"/>
         </w:behaviors>
-        <w:guid w:val="{593EDEAC-4DBD-43D2-80EF-36ADF94DB5F9}"/>
+        <w:guid w:val="{2C5B5B0F-6942-4F06-84DE-06C0E801ACA6}"/>
       </w:docPartPr>
       <w:docPartBody>
         <w:p>
           <w:pPr>
-            <w:pStyle w:val="EA5991F8351741F0A3D4A7B7255C115D"/>
+            <w:pStyle w:val="342D38256CF04305A55B7D750E3446F0"/>
           </w:pPr>
           <w:r>
             <w:rPr>
@@ -10219,7 +10453,7 @@
     </w:docPart>
     <w:docPart>
       <w:docPartPr>
-        <w:name w:val="7373B362495144F8AE38C6BCF3697FF0"/>
+        <w:name w:val="516423B264884530B9B460707BF77752"/>
         <w:category>
           <w:name w:val="일반"/>
           <w:gallery w:val="placeholder"/>
@@ -10230,12 +10464,12 @@
         <w:behaviors>
           <w:behavior w:val="content"/>
         </w:behaviors>
-        <w:guid w:val="{B39F390C-C711-4E4D-BC09-78ADB0C38C00}"/>
+        <w:guid w:val="{8B7D16CA-C523-4D21-B61C-BB491DB7ACCE}"/>
       </w:docPartPr>
       <w:docPartBody>
         <w:p>
           <w:pPr>
-            <w:pStyle w:val="7373B362495144F8AE38C6BCF3697FF0"/>
+            <w:pStyle w:val="516423B264884530B9B460707BF77752"/>
           </w:pPr>
           <w:r>
             <w:rPr>
@@ -10248,7 +10482,7 @@
     </w:docPart>
     <w:docPart>
       <w:docPartPr>
-        <w:name w:val="296E2EDDBC0348C7BF15C8F0A3D82AFB"/>
+        <w:name w:val="83D06D9601254AAE84FFE1AB9D7A17C3"/>
         <w:category>
           <w:name w:val="일반"/>
           <w:gallery w:val="placeholder"/>
@@ -10259,12 +10493,12 @@
         <w:behaviors>
           <w:behavior w:val="content"/>
         </w:behaviors>
-        <w:guid w:val="{0376A867-8E49-40EA-AB0A-29C4189F2541}"/>
+        <w:guid w:val="{CEE794D1-40EC-4098-830C-4FDD91424CF0}"/>
       </w:docPartPr>
       <w:docPartBody>
         <w:p>
           <w:pPr>
-            <w:pStyle w:val="296E2EDDBC0348C7BF15C8F0A3D82AFB"/>
+            <w:pStyle w:val="83D06D9601254AAE84FFE1AB9D7A17C3"/>
           </w:pPr>
           <w:r>
             <w:rPr>
@@ -10326,6 +10560,7 @@
   <w:rsids>
     <w:rsidRoot w:val="00BE1977"/>
     <w:rsid w:val="00093554"/>
+    <w:rsid w:val="0016786F"/>
     <w:rsid w:val="003307E3"/>
     <w:rsid w:val="003875CC"/>
     <w:rsid w:val="003931A6"/>
@@ -10341,6 +10576,7 @@
     <w:rsid w:val="00A77B1C"/>
     <w:rsid w:val="00B24331"/>
     <w:rsid w:val="00BD68A8"/>
+    <w:rsid w:val="00BE02C4"/>
     <w:rsid w:val="00BE1977"/>
     <w:rsid w:val="00C11EE0"/>
     <w:rsid w:val="00C55AE4"/>
@@ -10813,7 +11049,7 @@
     <w:basedOn w:val="a0"/>
     <w:uiPriority w:val="99"/>
     <w:semiHidden/>
-    <w:rsid w:val="003C1E0D"/>
+    <w:rsid w:val="0016786F"/>
     <w:rPr>
       <w:color w:val="808080"/>
     </w:rPr>
@@ -11121,6 +11357,76 @@
   <w:style w:type="paragraph" w:customStyle="1" w:styleId="296E2EDDBC0348C7BF15C8F0A3D82AFB">
     <w:name w:val="296E2EDDBC0348C7BF15C8F0A3D82AFB"/>
     <w:rsid w:val="003C1E0D"/>
+    <w:pPr>
+      <w:widowControl w:val="0"/>
+      <w:wordWrap w:val="0"/>
+      <w:autoSpaceDE w:val="0"/>
+      <w:autoSpaceDN w:val="0"/>
+    </w:pPr>
+  </w:style>
+  <w:style w:type="paragraph" w:customStyle="1" w:styleId="01463E35DE7D47338B7E7355D49847D0">
+    <w:name w:val="01463E35DE7D47338B7E7355D49847D0"/>
+    <w:rsid w:val="0016786F"/>
+    <w:pPr>
+      <w:widowControl w:val="0"/>
+      <w:wordWrap w:val="0"/>
+      <w:autoSpaceDE w:val="0"/>
+      <w:autoSpaceDN w:val="0"/>
+    </w:pPr>
+  </w:style>
+  <w:style w:type="paragraph" w:customStyle="1" w:styleId="2AA53468E6994093B8C79A950478EF74">
+    <w:name w:val="2AA53468E6994093B8C79A950478EF74"/>
+    <w:rsid w:val="0016786F"/>
+    <w:pPr>
+      <w:widowControl w:val="0"/>
+      <w:wordWrap w:val="0"/>
+      <w:autoSpaceDE w:val="0"/>
+      <w:autoSpaceDN w:val="0"/>
+    </w:pPr>
+  </w:style>
+  <w:style w:type="paragraph" w:customStyle="1" w:styleId="2E1EDDD61433426980968E4406B52BCF">
+    <w:name w:val="2E1EDDD61433426980968E4406B52BCF"/>
+    <w:rsid w:val="0016786F"/>
+    <w:pPr>
+      <w:widowControl w:val="0"/>
+      <w:wordWrap w:val="0"/>
+      <w:autoSpaceDE w:val="0"/>
+      <w:autoSpaceDN w:val="0"/>
+    </w:pPr>
+  </w:style>
+  <w:style w:type="paragraph" w:customStyle="1" w:styleId="8D1764F15AE549FAB0C7962E8F45478F">
+    <w:name w:val="8D1764F15AE549FAB0C7962E8F45478F"/>
+    <w:rsid w:val="0016786F"/>
+    <w:pPr>
+      <w:widowControl w:val="0"/>
+      <w:wordWrap w:val="0"/>
+      <w:autoSpaceDE w:val="0"/>
+      <w:autoSpaceDN w:val="0"/>
+    </w:pPr>
+  </w:style>
+  <w:style w:type="paragraph" w:customStyle="1" w:styleId="342D38256CF04305A55B7D750E3446F0">
+    <w:name w:val="342D38256CF04305A55B7D750E3446F0"/>
+    <w:rsid w:val="0016786F"/>
+    <w:pPr>
+      <w:widowControl w:val="0"/>
+      <w:wordWrap w:val="0"/>
+      <w:autoSpaceDE w:val="0"/>
+      <w:autoSpaceDN w:val="0"/>
+    </w:pPr>
+  </w:style>
+  <w:style w:type="paragraph" w:customStyle="1" w:styleId="516423B264884530B9B460707BF77752">
+    <w:name w:val="516423B264884530B9B460707BF77752"/>
+    <w:rsid w:val="0016786F"/>
+    <w:pPr>
+      <w:widowControl w:val="0"/>
+      <w:wordWrap w:val="0"/>
+      <w:autoSpaceDE w:val="0"/>
+      <w:autoSpaceDN w:val="0"/>
+    </w:pPr>
+  </w:style>
+  <w:style w:type="paragraph" w:customStyle="1" w:styleId="83D06D9601254AAE84FFE1AB9D7A17C3">
+    <w:name w:val="83D06D9601254AAE84FFE1AB9D7A17C3"/>
+    <w:rsid w:val="0016786F"/>
     <w:pPr>
       <w:widowControl w:val="0"/>
       <w:wordWrap w:val="0"/>

</xml_diff>

<commit_message>
Creating a basic HUD & Project completion
(1)	Created a HUD object that is responsible for drawing the in-game HUD and the end game screen.
(2)	Created a font object.
(3)	BH_Winner object created which informs players when the player reaches the end of the game.
</commit_message>
<xml_diff>
--- a/Project Backlog - Barrel Hopper.docx
+++ b/Project Backlog - Barrel Hopper.docx
@@ -5169,6 +5169,9 @@
             <w:r>
               <w:t>.</w:t>
             </w:r>
+            <w:r>
+              <w:t>03</w:t>
+            </w:r>
           </w:p>
         </w:tc>
         <w:tc>
@@ -5178,9 +5181,6 @@
           <w:p>
             <w:pPr>
               <w:jc w:val="left"/>
-              <w:rPr>
-                <w:rFonts w:hint="eastAsia"/>
-              </w:rPr>
             </w:pPr>
             <w:r>
               <w:rPr>
@@ -5458,6 +5458,12 @@
             <w:r>
               <w:t>022.04.</w:t>
             </w:r>
+            <w:r>
+              <w:t>1</w:t>
+            </w:r>
+            <w:r>
+              <w:t>2</w:t>
+            </w:r>
           </w:p>
         </w:tc>
         <w:tc>
@@ -5468,6 +5474,15 @@
             <w:pPr>
               <w:jc w:val="left"/>
             </w:pPr>
+            <w:r>
+              <w:rPr>
+                <w:rFonts w:hint="eastAsia"/>
+              </w:rPr>
+              <w:t>C</w:t>
+            </w:r>
+            <w:r>
+              <w:t>reating a basic HUD</w:t>
+            </w:r>
           </w:p>
         </w:tc>
         <w:tc>
@@ -5477,9 +5492,72 @@
           <w:p>
             <w:pPr>
               <w:pStyle w:val="a5"/>
-              <w:ind w:leftChars="0" w:left="0"/>
-              <w:jc w:val="left"/>
-            </w:pPr>
+              <w:numPr>
+                <w:ilvl w:val="0"/>
+                <w:numId w:val="30"/>
+              </w:numPr>
+              <w:ind w:leftChars="0"/>
+              <w:jc w:val="left"/>
+            </w:pPr>
+            <w:r>
+              <w:rPr>
+                <w:rFonts w:hint="eastAsia"/>
+              </w:rPr>
+              <w:t>C</w:t>
+            </w:r>
+            <w:r>
+              <w:t xml:space="preserve">reated a HUD object that is responsible for </w:t>
+            </w:r>
+            <w:r>
+              <w:lastRenderedPageBreak/>
+              <w:t>drawing the in-game HUD and the end game screen.</w:t>
+            </w:r>
+          </w:p>
+          <w:p>
+            <w:pPr>
+              <w:pStyle w:val="a5"/>
+              <w:numPr>
+                <w:ilvl w:val="0"/>
+                <w:numId w:val="30"/>
+              </w:numPr>
+              <w:ind w:leftChars="0"/>
+              <w:jc w:val="left"/>
+            </w:pPr>
+            <w:r>
+              <w:rPr>
+                <w:rFonts w:hint="eastAsia"/>
+              </w:rPr>
+              <w:t>C</w:t>
+            </w:r>
+            <w:r>
+              <w:t>reated a font object.</w:t>
+            </w:r>
+          </w:p>
+          <w:p>
+            <w:pPr>
+              <w:pStyle w:val="a5"/>
+              <w:numPr>
+                <w:ilvl w:val="0"/>
+                <w:numId w:val="30"/>
+              </w:numPr>
+              <w:ind w:leftChars="0"/>
+              <w:jc w:val="left"/>
+            </w:pPr>
+            <w:r>
+              <w:rPr>
+                <w:rFonts w:hint="eastAsia"/>
+              </w:rPr>
+              <w:t>B</w:t>
+            </w:r>
+            <w:r>
+              <w:t>H_Winner object created which informs</w:t>
+            </w:r>
+            <w:r>
+              <w:t xml:space="preserve"> players</w:t>
+            </w:r>
+            <w:r>
+              <w:t xml:space="preserve"> when the player reaches the end of the game.</w:t>
+            </w:r>
           </w:p>
         </w:tc>
         <w:tc>
@@ -5494,6 +5572,7 @@
               <w:rPr>
                 <w:rFonts w:hint="eastAsia"/>
               </w:rPr>
+              <w:lastRenderedPageBreak/>
               <w:t>N</w:t>
             </w:r>
             <w:r>
@@ -5527,15 +5606,44 @@
           <w:p>
             <w:pPr>
               <w:jc w:val="left"/>
-            </w:pPr>
-            <w:r>
-              <w:rPr>
-                <w:rFonts w:hint="eastAsia"/>
-              </w:rPr>
-              <w:t>N</w:t>
-            </w:r>
-            <w:r>
-              <w:t>/A</w:t>
+              <w:rPr>
+                <w:color w:val="0070C0"/>
+              </w:rPr>
+            </w:pPr>
+            <w:r>
+              <w:rPr>
+                <w:color w:val="0070C0"/>
+              </w:rPr>
+              <w:t>BH_HUD</w:t>
+            </w:r>
+          </w:p>
+          <w:p>
+            <w:pPr>
+              <w:jc w:val="left"/>
+              <w:rPr>
+                <w:color w:val="0070C0"/>
+              </w:rPr>
+            </w:pPr>
+            <w:r>
+              <w:rPr>
+                <w:color w:val="0070C0"/>
+              </w:rPr>
+              <w:t>BH_FONT</w:t>
+            </w:r>
+          </w:p>
+          <w:p>
+            <w:pPr>
+              <w:jc w:val="left"/>
+              <w:rPr>
+                <w:color w:val="0070C0"/>
+              </w:rPr>
+            </w:pPr>
+            <w:r>
+              <w:rPr>
+                <w:color w:val="0070C0"/>
+              </w:rPr>
+              <w:lastRenderedPageBreak/>
+              <w:t>BH_Winner</w:t>
             </w:r>
           </w:p>
         </w:tc>
@@ -5558,6 +5666,7 @@
               <w:listItem w:displayText="Completed" w:value="Completed"/>
             </w:dropDownList>
           </w:sdtPr>
+          <w:sdtEndPr/>
           <w:sdtContent>
             <w:tc>
               <w:tcPr>
@@ -5599,7 +5708,6 @@
               <w:rPr>
                 <w:rFonts w:hint="eastAsia"/>
               </w:rPr>
-              <w:lastRenderedPageBreak/>
               <w:t>2</w:t>
             </w:r>
             <w:r>
@@ -5705,6 +5813,7 @@
               <w:listItem w:displayText="Completed" w:value="Completed"/>
             </w:dropDownList>
           </w:sdtPr>
+          <w:sdtEndPr/>
           <w:sdtContent>
             <w:tc>
               <w:tcPr>
@@ -5851,6 +5960,7 @@
               <w:listItem w:displayText="Completed" w:value="Completed"/>
             </w:dropDownList>
           </w:sdtPr>
+          <w:sdtEndPr/>
           <w:sdtContent>
             <w:tc>
               <w:tcPr>
@@ -5997,6 +6107,7 @@
               <w:listItem w:displayText="Completed" w:value="Completed"/>
             </w:dropDownList>
           </w:sdtPr>
+          <w:sdtEndPr/>
           <w:sdtContent>
             <w:tc>
               <w:tcPr>
@@ -6143,6 +6254,7 @@
               <w:listItem w:displayText="Completed" w:value="Completed"/>
             </w:dropDownList>
           </w:sdtPr>
+          <w:sdtEndPr/>
           <w:sdtContent>
             <w:tc>
               <w:tcPr>
@@ -6289,6 +6401,7 @@
               <w:listItem w:displayText="Completed" w:value="Completed"/>
             </w:dropDownList>
           </w:sdtPr>
+          <w:sdtEndPr/>
           <w:sdtContent>
             <w:tc>
               <w:tcPr>
@@ -6435,6 +6548,7 @@
               <w:listItem w:displayText="Completed" w:value="Completed"/>
             </w:dropDownList>
           </w:sdtPr>
+          <w:sdtEndPr/>
           <w:sdtContent>
             <w:tc>
               <w:tcPr>
@@ -7323,6 +7437,181 @@
     </w:lvl>
   </w:abstractNum>
   <w:abstractNum w:abstractNumId="9" w15:restartNumberingAfterBreak="0">
+    <w:nsid w:val="1D7C4CE5"/>
+    <w:multiLevelType w:val="hybridMultilevel"/>
+    <w:tmpl w:val="7DC2DC90"/>
+    <w:lvl w:ilvl="0" w:tplc="0409000F">
+      <w:start w:val="1"/>
+      <w:numFmt w:val="decimal"/>
+      <w:lvlText w:val="%1."/>
+      <w:lvlJc w:val="left"/>
+      <w:pPr>
+        <w:ind w:left="800" w:hanging="400"/>
+      </w:pPr>
+    </w:lvl>
+    <w:lvl w:ilvl="1" w:tplc="04090019" w:tentative="1">
+      <w:start w:val="1"/>
+      <w:numFmt w:val="upperLetter"/>
+      <w:lvlText w:val="%2."/>
+      <w:lvlJc w:val="left"/>
+      <w:pPr>
+        <w:ind w:left="1200" w:hanging="400"/>
+      </w:pPr>
+    </w:lvl>
+    <w:lvl w:ilvl="2" w:tplc="0409001B" w:tentative="1">
+      <w:start w:val="1"/>
+      <w:numFmt w:val="lowerRoman"/>
+      <w:lvlText w:val="%3."/>
+      <w:lvlJc w:val="right"/>
+      <w:pPr>
+        <w:ind w:left="1600" w:hanging="400"/>
+      </w:pPr>
+    </w:lvl>
+    <w:lvl w:ilvl="3" w:tplc="0409000F" w:tentative="1">
+      <w:start w:val="1"/>
+      <w:numFmt w:val="decimal"/>
+      <w:lvlText w:val="%4."/>
+      <w:lvlJc w:val="left"/>
+      <w:pPr>
+        <w:ind w:left="2000" w:hanging="400"/>
+      </w:pPr>
+    </w:lvl>
+    <w:lvl w:ilvl="4" w:tplc="04090019" w:tentative="1">
+      <w:start w:val="1"/>
+      <w:numFmt w:val="upperLetter"/>
+      <w:lvlText w:val="%5."/>
+      <w:lvlJc w:val="left"/>
+      <w:pPr>
+        <w:ind w:left="2400" w:hanging="400"/>
+      </w:pPr>
+    </w:lvl>
+    <w:lvl w:ilvl="5" w:tplc="0409001B" w:tentative="1">
+      <w:start w:val="1"/>
+      <w:numFmt w:val="lowerRoman"/>
+      <w:lvlText w:val="%6."/>
+      <w:lvlJc w:val="right"/>
+      <w:pPr>
+        <w:ind w:left="2800" w:hanging="400"/>
+      </w:pPr>
+    </w:lvl>
+    <w:lvl w:ilvl="6" w:tplc="0409000F" w:tentative="1">
+      <w:start w:val="1"/>
+      <w:numFmt w:val="decimal"/>
+      <w:lvlText w:val="%7."/>
+      <w:lvlJc w:val="left"/>
+      <w:pPr>
+        <w:ind w:left="3200" w:hanging="400"/>
+      </w:pPr>
+    </w:lvl>
+    <w:lvl w:ilvl="7" w:tplc="04090019" w:tentative="1">
+      <w:start w:val="1"/>
+      <w:numFmt w:val="upperLetter"/>
+      <w:lvlText w:val="%8."/>
+      <w:lvlJc w:val="left"/>
+      <w:pPr>
+        <w:ind w:left="3600" w:hanging="400"/>
+      </w:pPr>
+    </w:lvl>
+    <w:lvl w:ilvl="8" w:tplc="0409001B" w:tentative="1">
+      <w:start w:val="1"/>
+      <w:numFmt w:val="lowerRoman"/>
+      <w:lvlText w:val="%9."/>
+      <w:lvlJc w:val="right"/>
+      <w:pPr>
+        <w:ind w:left="4000" w:hanging="400"/>
+      </w:pPr>
+    </w:lvl>
+  </w:abstractNum>
+  <w:abstractNum w:abstractNumId="10" w15:restartNumberingAfterBreak="0">
+    <w:nsid w:val="213827E9"/>
+    <w:multiLevelType w:val="hybridMultilevel"/>
+    <w:tmpl w:val="41025DC4"/>
+    <w:lvl w:ilvl="0" w:tplc="EA708EFA">
+      <w:start w:val="1"/>
+      <w:numFmt w:val="decimal"/>
+      <w:lvlText w:val="(%1)"/>
+      <w:lvlJc w:val="left"/>
+      <w:pPr>
+        <w:ind w:left="400" w:hanging="400"/>
+      </w:pPr>
+      <w:rPr>
+        <w:rFonts w:hint="default"/>
+      </w:rPr>
+    </w:lvl>
+    <w:lvl w:ilvl="1" w:tplc="FFFFFFFF" w:tentative="1">
+      <w:start w:val="1"/>
+      <w:numFmt w:val="upperLetter"/>
+      <w:lvlText w:val="%2."/>
+      <w:lvlJc w:val="left"/>
+      <w:pPr>
+        <w:ind w:left="800" w:hanging="400"/>
+      </w:pPr>
+    </w:lvl>
+    <w:lvl w:ilvl="2" w:tplc="FFFFFFFF" w:tentative="1">
+      <w:start w:val="1"/>
+      <w:numFmt w:val="lowerRoman"/>
+      <w:lvlText w:val="%3."/>
+      <w:lvlJc w:val="right"/>
+      <w:pPr>
+        <w:ind w:left="1200" w:hanging="400"/>
+      </w:pPr>
+    </w:lvl>
+    <w:lvl w:ilvl="3" w:tplc="FFFFFFFF" w:tentative="1">
+      <w:start w:val="1"/>
+      <w:numFmt w:val="decimal"/>
+      <w:lvlText w:val="%4."/>
+      <w:lvlJc w:val="left"/>
+      <w:pPr>
+        <w:ind w:left="1600" w:hanging="400"/>
+      </w:pPr>
+    </w:lvl>
+    <w:lvl w:ilvl="4" w:tplc="FFFFFFFF" w:tentative="1">
+      <w:start w:val="1"/>
+      <w:numFmt w:val="upperLetter"/>
+      <w:lvlText w:val="%5."/>
+      <w:lvlJc w:val="left"/>
+      <w:pPr>
+        <w:ind w:left="2000" w:hanging="400"/>
+      </w:pPr>
+    </w:lvl>
+    <w:lvl w:ilvl="5" w:tplc="FFFFFFFF" w:tentative="1">
+      <w:start w:val="1"/>
+      <w:numFmt w:val="lowerRoman"/>
+      <w:lvlText w:val="%6."/>
+      <w:lvlJc w:val="right"/>
+      <w:pPr>
+        <w:ind w:left="2400" w:hanging="400"/>
+      </w:pPr>
+    </w:lvl>
+    <w:lvl w:ilvl="6" w:tplc="FFFFFFFF" w:tentative="1">
+      <w:start w:val="1"/>
+      <w:numFmt w:val="decimal"/>
+      <w:lvlText w:val="%7."/>
+      <w:lvlJc w:val="left"/>
+      <w:pPr>
+        <w:ind w:left="2800" w:hanging="400"/>
+      </w:pPr>
+    </w:lvl>
+    <w:lvl w:ilvl="7" w:tplc="FFFFFFFF" w:tentative="1">
+      <w:start w:val="1"/>
+      <w:numFmt w:val="upperLetter"/>
+      <w:lvlText w:val="%8."/>
+      <w:lvlJc w:val="left"/>
+      <w:pPr>
+        <w:ind w:left="3200" w:hanging="400"/>
+      </w:pPr>
+    </w:lvl>
+    <w:lvl w:ilvl="8" w:tplc="FFFFFFFF" w:tentative="1">
+      <w:start w:val="1"/>
+      <w:numFmt w:val="lowerRoman"/>
+      <w:lvlText w:val="%9."/>
+      <w:lvlJc w:val="right"/>
+      <w:pPr>
+        <w:ind w:left="3600" w:hanging="400"/>
+      </w:pPr>
+    </w:lvl>
+  </w:abstractNum>
+  <w:abstractNum w:abstractNumId="11" w15:restartNumberingAfterBreak="0">
     <w:nsid w:val="22182110"/>
     <w:multiLevelType w:val="hybridMultilevel"/>
     <w:tmpl w:val="4A88D1AA"/>
@@ -7408,7 +7697,7 @@
       </w:pPr>
     </w:lvl>
   </w:abstractNum>
-  <w:abstractNum w:abstractNumId="10" w15:restartNumberingAfterBreak="0">
+  <w:abstractNum w:abstractNumId="12" w15:restartNumberingAfterBreak="0">
     <w:nsid w:val="224C004F"/>
     <w:multiLevelType w:val="hybridMultilevel"/>
     <w:tmpl w:val="2B84E15A"/>
@@ -7497,7 +7786,7 @@
       </w:pPr>
     </w:lvl>
   </w:abstractNum>
-  <w:abstractNum w:abstractNumId="11" w15:restartNumberingAfterBreak="0">
+  <w:abstractNum w:abstractNumId="13" w15:restartNumberingAfterBreak="0">
     <w:nsid w:val="22CA60D3"/>
     <w:multiLevelType w:val="hybridMultilevel"/>
     <w:tmpl w:val="89C820DA"/>
@@ -7586,7 +7875,7 @@
       </w:pPr>
     </w:lvl>
   </w:abstractNum>
-  <w:abstractNum w:abstractNumId="12" w15:restartNumberingAfterBreak="0">
+  <w:abstractNum w:abstractNumId="14" w15:restartNumberingAfterBreak="0">
     <w:nsid w:val="28655C41"/>
     <w:multiLevelType w:val="hybridMultilevel"/>
     <w:tmpl w:val="D8C0D436"/>
@@ -7675,7 +7964,7 @@
       </w:pPr>
     </w:lvl>
   </w:abstractNum>
-  <w:abstractNum w:abstractNumId="13" w15:restartNumberingAfterBreak="0">
+  <w:abstractNum w:abstractNumId="15" w15:restartNumberingAfterBreak="0">
     <w:nsid w:val="2CBD0379"/>
     <w:multiLevelType w:val="hybridMultilevel"/>
     <w:tmpl w:val="9D92611C"/>
@@ -7764,7 +8053,7 @@
       </w:pPr>
     </w:lvl>
   </w:abstractNum>
-  <w:abstractNum w:abstractNumId="14" w15:restartNumberingAfterBreak="0">
+  <w:abstractNum w:abstractNumId="16" w15:restartNumberingAfterBreak="0">
     <w:nsid w:val="2D5020E6"/>
     <w:multiLevelType w:val="hybridMultilevel"/>
     <w:tmpl w:val="6972CB2E"/>
@@ -7853,7 +8142,7 @@
       </w:pPr>
     </w:lvl>
   </w:abstractNum>
-  <w:abstractNum w:abstractNumId="15" w15:restartNumberingAfterBreak="0">
+  <w:abstractNum w:abstractNumId="17" w15:restartNumberingAfterBreak="0">
     <w:nsid w:val="2ED737E9"/>
     <w:multiLevelType w:val="hybridMultilevel"/>
     <w:tmpl w:val="6E7035C0"/>
@@ -7939,7 +8228,7 @@
       </w:pPr>
     </w:lvl>
   </w:abstractNum>
-  <w:abstractNum w:abstractNumId="16" w15:restartNumberingAfterBreak="0">
+  <w:abstractNum w:abstractNumId="18" w15:restartNumberingAfterBreak="0">
     <w:nsid w:val="32AA4EDA"/>
     <w:multiLevelType w:val="hybridMultilevel"/>
     <w:tmpl w:val="7FE4ACB2"/>
@@ -8028,7 +8317,7 @@
       </w:pPr>
     </w:lvl>
   </w:abstractNum>
-  <w:abstractNum w:abstractNumId="17" w15:restartNumberingAfterBreak="0">
+  <w:abstractNum w:abstractNumId="19" w15:restartNumberingAfterBreak="0">
     <w:nsid w:val="346E0DCA"/>
     <w:multiLevelType w:val="hybridMultilevel"/>
     <w:tmpl w:val="73DC2400"/>
@@ -8117,7 +8406,7 @@
       </w:pPr>
     </w:lvl>
   </w:abstractNum>
-  <w:abstractNum w:abstractNumId="18" w15:restartNumberingAfterBreak="0">
+  <w:abstractNum w:abstractNumId="20" w15:restartNumberingAfterBreak="0">
     <w:nsid w:val="45BE47C7"/>
     <w:multiLevelType w:val="hybridMultilevel"/>
     <w:tmpl w:val="D7A0A5BA"/>
@@ -8206,7 +8495,7 @@
       </w:pPr>
     </w:lvl>
   </w:abstractNum>
-  <w:abstractNum w:abstractNumId="19" w15:restartNumberingAfterBreak="0">
+  <w:abstractNum w:abstractNumId="21" w15:restartNumberingAfterBreak="0">
     <w:nsid w:val="4EF66CE0"/>
     <w:multiLevelType w:val="hybridMultilevel"/>
     <w:tmpl w:val="5DF86D08"/>
@@ -8295,7 +8584,7 @@
       </w:pPr>
     </w:lvl>
   </w:abstractNum>
-  <w:abstractNum w:abstractNumId="20" w15:restartNumberingAfterBreak="0">
+  <w:abstractNum w:abstractNumId="22" w15:restartNumberingAfterBreak="0">
     <w:nsid w:val="513D67C3"/>
     <w:multiLevelType w:val="hybridMultilevel"/>
     <w:tmpl w:val="D5D6F25C"/>
@@ -8381,7 +8670,7 @@
       </w:pPr>
     </w:lvl>
   </w:abstractNum>
-  <w:abstractNum w:abstractNumId="21" w15:restartNumberingAfterBreak="0">
+  <w:abstractNum w:abstractNumId="23" w15:restartNumberingAfterBreak="0">
     <w:nsid w:val="582129FF"/>
     <w:multiLevelType w:val="hybridMultilevel"/>
     <w:tmpl w:val="C1989344"/>
@@ -8470,7 +8759,7 @@
       </w:pPr>
     </w:lvl>
   </w:abstractNum>
-  <w:abstractNum w:abstractNumId="22" w15:restartNumberingAfterBreak="0">
+  <w:abstractNum w:abstractNumId="24" w15:restartNumberingAfterBreak="0">
     <w:nsid w:val="59943DC0"/>
     <w:multiLevelType w:val="hybridMultilevel"/>
     <w:tmpl w:val="4EA2FB14"/>
@@ -8559,7 +8848,7 @@
       </w:pPr>
     </w:lvl>
   </w:abstractNum>
-  <w:abstractNum w:abstractNumId="23" w15:restartNumberingAfterBreak="0">
+  <w:abstractNum w:abstractNumId="25" w15:restartNumberingAfterBreak="0">
     <w:nsid w:val="5D541BA7"/>
     <w:multiLevelType w:val="hybridMultilevel"/>
     <w:tmpl w:val="08E22F9C"/>
@@ -8648,7 +8937,7 @@
       </w:pPr>
     </w:lvl>
   </w:abstractNum>
-  <w:abstractNum w:abstractNumId="24" w15:restartNumberingAfterBreak="0">
+  <w:abstractNum w:abstractNumId="26" w15:restartNumberingAfterBreak="0">
     <w:nsid w:val="5F981D54"/>
     <w:multiLevelType w:val="hybridMultilevel"/>
     <w:tmpl w:val="C472C7FE"/>
@@ -8737,7 +9026,7 @@
       </w:pPr>
     </w:lvl>
   </w:abstractNum>
-  <w:abstractNum w:abstractNumId="25" w15:restartNumberingAfterBreak="0">
+  <w:abstractNum w:abstractNumId="27" w15:restartNumberingAfterBreak="0">
     <w:nsid w:val="602403DB"/>
     <w:multiLevelType w:val="hybridMultilevel"/>
     <w:tmpl w:val="3EAE021A"/>
@@ -8823,7 +9112,7 @@
       </w:pPr>
     </w:lvl>
   </w:abstractNum>
-  <w:abstractNum w:abstractNumId="26" w15:restartNumberingAfterBreak="0">
+  <w:abstractNum w:abstractNumId="28" w15:restartNumberingAfterBreak="0">
     <w:nsid w:val="6BD6434A"/>
     <w:multiLevelType w:val="hybridMultilevel"/>
     <w:tmpl w:val="4472436C"/>
@@ -8912,7 +9201,7 @@
       </w:pPr>
     </w:lvl>
   </w:abstractNum>
-  <w:abstractNum w:abstractNumId="27" w15:restartNumberingAfterBreak="0">
+  <w:abstractNum w:abstractNumId="29" w15:restartNumberingAfterBreak="0">
     <w:nsid w:val="710F295C"/>
     <w:multiLevelType w:val="hybridMultilevel"/>
     <w:tmpl w:val="BBD4301C"/>
@@ -9001,89 +9290,95 @@
       </w:pPr>
     </w:lvl>
   </w:abstractNum>
-  <w:num w:numId="1">
+  <w:num w:numId="1" w16cid:durableId="685327120">
+    <w:abstractNumId w:val="19"/>
+  </w:num>
+  <w:num w:numId="2" w16cid:durableId="804010060">
+    <w:abstractNumId w:val="26"/>
+  </w:num>
+  <w:num w:numId="3" w16cid:durableId="1086343608">
+    <w:abstractNumId w:val="5"/>
+  </w:num>
+  <w:num w:numId="4" w16cid:durableId="1237671961">
+    <w:abstractNumId w:val="16"/>
+  </w:num>
+  <w:num w:numId="5" w16cid:durableId="214053006">
+    <w:abstractNumId w:val="15"/>
+  </w:num>
+  <w:num w:numId="6" w16cid:durableId="2130514718">
+    <w:abstractNumId w:val="13"/>
+  </w:num>
+  <w:num w:numId="7" w16cid:durableId="2045055102">
+    <w:abstractNumId w:val="11"/>
+  </w:num>
+  <w:num w:numId="8" w16cid:durableId="1323509458">
+    <w:abstractNumId w:val="4"/>
+  </w:num>
+  <w:num w:numId="9" w16cid:durableId="1398088659">
+    <w:abstractNumId w:val="14"/>
+  </w:num>
+  <w:num w:numId="10" w16cid:durableId="197281756">
+    <w:abstractNumId w:val="20"/>
+  </w:num>
+  <w:num w:numId="11" w16cid:durableId="1659337828">
     <w:abstractNumId w:val="17"/>
   </w:num>
-  <w:num w:numId="2">
+  <w:num w:numId="12" w16cid:durableId="1720860988">
+    <w:abstractNumId w:val="29"/>
+  </w:num>
+  <w:num w:numId="13" w16cid:durableId="1386679594">
+    <w:abstractNumId w:val="6"/>
+  </w:num>
+  <w:num w:numId="14" w16cid:durableId="1483303766">
+    <w:abstractNumId w:val="2"/>
+  </w:num>
+  <w:num w:numId="15" w16cid:durableId="1174077834">
+    <w:abstractNumId w:val="28"/>
+  </w:num>
+  <w:num w:numId="16" w16cid:durableId="2102791664">
+    <w:abstractNumId w:val="0"/>
+  </w:num>
+  <w:num w:numId="17" w16cid:durableId="1991277905">
+    <w:abstractNumId w:val="27"/>
+  </w:num>
+  <w:num w:numId="18" w16cid:durableId="1155026483">
+    <w:abstractNumId w:val="18"/>
+  </w:num>
+  <w:num w:numId="19" w16cid:durableId="668409839">
+    <w:abstractNumId w:val="22"/>
+  </w:num>
+  <w:num w:numId="20" w16cid:durableId="103115433">
+    <w:abstractNumId w:val="23"/>
+  </w:num>
+  <w:num w:numId="21" w16cid:durableId="640378587">
+    <w:abstractNumId w:val="25"/>
+  </w:num>
+  <w:num w:numId="22" w16cid:durableId="127017109">
+    <w:abstractNumId w:val="8"/>
+  </w:num>
+  <w:num w:numId="23" w16cid:durableId="674571064">
+    <w:abstractNumId w:val="12"/>
+  </w:num>
+  <w:num w:numId="24" w16cid:durableId="1416828972">
+    <w:abstractNumId w:val="21"/>
+  </w:num>
+  <w:num w:numId="25" w16cid:durableId="218710147">
+    <w:abstractNumId w:val="7"/>
+  </w:num>
+  <w:num w:numId="26" w16cid:durableId="1686135217">
     <w:abstractNumId w:val="24"/>
   </w:num>
-  <w:num w:numId="3">
-    <w:abstractNumId w:val="5"/>
+  <w:num w:numId="27" w16cid:durableId="490292658">
+    <w:abstractNumId w:val="3"/>
   </w:num>
-  <w:num w:numId="4">
-    <w:abstractNumId w:val="14"/>
+  <w:num w:numId="28" w16cid:durableId="2145728843">
+    <w:abstractNumId w:val="1"/>
   </w:num>
-  <w:num w:numId="5">
-    <w:abstractNumId w:val="13"/>
-  </w:num>
-  <w:num w:numId="6">
-    <w:abstractNumId w:val="11"/>
-  </w:num>
-  <w:num w:numId="7">
+  <w:num w:numId="29" w16cid:durableId="915437926">
     <w:abstractNumId w:val="9"/>
   </w:num>
-  <w:num w:numId="8">
-    <w:abstractNumId w:val="4"/>
-  </w:num>
-  <w:num w:numId="9">
-    <w:abstractNumId w:val="12"/>
-  </w:num>
-  <w:num w:numId="10">
-    <w:abstractNumId w:val="18"/>
-  </w:num>
-  <w:num w:numId="11">
-    <w:abstractNumId w:val="15"/>
-  </w:num>
-  <w:num w:numId="12">
-    <w:abstractNumId w:val="27"/>
-  </w:num>
-  <w:num w:numId="13">
-    <w:abstractNumId w:val="6"/>
-  </w:num>
-  <w:num w:numId="14">
-    <w:abstractNumId w:val="2"/>
-  </w:num>
-  <w:num w:numId="15">
-    <w:abstractNumId w:val="26"/>
-  </w:num>
-  <w:num w:numId="16">
-    <w:abstractNumId w:val="0"/>
-  </w:num>
-  <w:num w:numId="17">
-    <w:abstractNumId w:val="25"/>
-  </w:num>
-  <w:num w:numId="18">
-    <w:abstractNumId w:val="16"/>
-  </w:num>
-  <w:num w:numId="19">
-    <w:abstractNumId w:val="20"/>
-  </w:num>
-  <w:num w:numId="20">
-    <w:abstractNumId w:val="21"/>
-  </w:num>
-  <w:num w:numId="21">
-    <w:abstractNumId w:val="23"/>
-  </w:num>
-  <w:num w:numId="22">
-    <w:abstractNumId w:val="8"/>
-  </w:num>
-  <w:num w:numId="23">
+  <w:num w:numId="30" w16cid:durableId="1363747118">
     <w:abstractNumId w:val="10"/>
-  </w:num>
-  <w:num w:numId="24">
-    <w:abstractNumId w:val="19"/>
-  </w:num>
-  <w:num w:numId="25">
-    <w:abstractNumId w:val="7"/>
-  </w:num>
-  <w:num w:numId="26">
-    <w:abstractNumId w:val="22"/>
-  </w:num>
-  <w:num w:numId="27">
-    <w:abstractNumId w:val="3"/>
-  </w:num>
-  <w:num w:numId="28">
-    <w:abstractNumId w:val="1"/>
   </w:num>
 </w:numbering>
 </file>
@@ -10565,8 +10860,10 @@
     <w:rsid w:val="003875CC"/>
     <w:rsid w:val="003931A6"/>
     <w:rsid w:val="003C1E0D"/>
+    <w:rsid w:val="00442AF3"/>
     <w:rsid w:val="00595D10"/>
     <w:rsid w:val="005C04D1"/>
+    <w:rsid w:val="00666C82"/>
     <w:rsid w:val="00700212"/>
     <w:rsid w:val="00700A55"/>
     <w:rsid w:val="00725BA6"/>
@@ -10584,6 +10881,7 @@
     <w:rsid w:val="00C8601A"/>
     <w:rsid w:val="00D22849"/>
     <w:rsid w:val="00D827AE"/>
+    <w:rsid w:val="00E91911"/>
     <w:rsid w:val="00EB3FB7"/>
     <w:rsid w:val="00EE0C6D"/>
     <w:rsid w:val="00F53F76"/>
@@ -11264,36 +11562,6 @@
       <w:autoSpaceDN w:val="0"/>
     </w:pPr>
   </w:style>
-  <w:style w:type="paragraph" w:customStyle="1" w:styleId="E6F9B2FE54894DBF99C1F85ED7204B4C">
-    <w:name w:val="E6F9B2FE54894DBF99C1F85ED7204B4C"/>
-    <w:rsid w:val="003C1E0D"/>
-    <w:pPr>
-      <w:widowControl w:val="0"/>
-      <w:wordWrap w:val="0"/>
-      <w:autoSpaceDE w:val="0"/>
-      <w:autoSpaceDN w:val="0"/>
-    </w:pPr>
-  </w:style>
-  <w:style w:type="paragraph" w:customStyle="1" w:styleId="3322C7AEF6E24BBE86381EC7DF45446B">
-    <w:name w:val="3322C7AEF6E24BBE86381EC7DF45446B"/>
-    <w:rsid w:val="003C1E0D"/>
-    <w:pPr>
-      <w:widowControl w:val="0"/>
-      <w:wordWrap w:val="0"/>
-      <w:autoSpaceDE w:val="0"/>
-      <w:autoSpaceDN w:val="0"/>
-    </w:pPr>
-  </w:style>
-  <w:style w:type="paragraph" w:customStyle="1" w:styleId="27AB77C6D0CF452BA9FD40DF62ABDFB5">
-    <w:name w:val="27AB77C6D0CF452BA9FD40DF62ABDFB5"/>
-    <w:rsid w:val="003C1E0D"/>
-    <w:pPr>
-      <w:widowControl w:val="0"/>
-      <w:wordWrap w:val="0"/>
-      <w:autoSpaceDE w:val="0"/>
-      <w:autoSpaceDN w:val="0"/>
-    </w:pPr>
-  </w:style>
   <w:style w:type="paragraph" w:customStyle="1" w:styleId="88A0F899024746AE8E1DF964ACCCC973">
     <w:name w:val="88A0F899024746AE8E1DF964ACCCC973"/>
     <w:rsid w:val="009411B8"/>
@@ -11317,46 +11585,6 @@
   <w:style w:type="paragraph" w:customStyle="1" w:styleId="1B51FA67A7A540C58A642E3B839FA499">
     <w:name w:val="1B51FA67A7A540C58A642E3B839FA499"/>
     <w:rsid w:val="009411B8"/>
-    <w:pPr>
-      <w:widowControl w:val="0"/>
-      <w:wordWrap w:val="0"/>
-      <w:autoSpaceDE w:val="0"/>
-      <w:autoSpaceDN w:val="0"/>
-    </w:pPr>
-  </w:style>
-  <w:style w:type="paragraph" w:customStyle="1" w:styleId="2432DBD23CA043DA9EF3840D66E7A748">
-    <w:name w:val="2432DBD23CA043DA9EF3840D66E7A748"/>
-    <w:rsid w:val="003C1E0D"/>
-    <w:pPr>
-      <w:widowControl w:val="0"/>
-      <w:wordWrap w:val="0"/>
-      <w:autoSpaceDE w:val="0"/>
-      <w:autoSpaceDN w:val="0"/>
-    </w:pPr>
-  </w:style>
-  <w:style w:type="paragraph" w:customStyle="1" w:styleId="EA5991F8351741F0A3D4A7B7255C115D">
-    <w:name w:val="EA5991F8351741F0A3D4A7B7255C115D"/>
-    <w:rsid w:val="003C1E0D"/>
-    <w:pPr>
-      <w:widowControl w:val="0"/>
-      <w:wordWrap w:val="0"/>
-      <w:autoSpaceDE w:val="0"/>
-      <w:autoSpaceDN w:val="0"/>
-    </w:pPr>
-  </w:style>
-  <w:style w:type="paragraph" w:customStyle="1" w:styleId="7373B362495144F8AE38C6BCF3697FF0">
-    <w:name w:val="7373B362495144F8AE38C6BCF3697FF0"/>
-    <w:rsid w:val="003C1E0D"/>
-    <w:pPr>
-      <w:widowControl w:val="0"/>
-      <w:wordWrap w:val="0"/>
-      <w:autoSpaceDE w:val="0"/>
-      <w:autoSpaceDN w:val="0"/>
-    </w:pPr>
-  </w:style>
-  <w:style w:type="paragraph" w:customStyle="1" w:styleId="296E2EDDBC0348C7BF15C8F0A3D82AFB">
-    <w:name w:val="296E2EDDBC0348C7BF15C8F0A3D82AFB"/>
-    <w:rsid w:val="003C1E0D"/>
     <w:pPr>
       <w:widowControl w:val="0"/>
       <w:wordWrap w:val="0"/>

</xml_diff>